<commit_message>
se agrego la introduccion, la descripcion de la organizacion y las politicas, directrices y procedimientos.
</commit_message>
<xml_diff>
--- a/Desarrollo/Documentos/PGC.docx
+++ b/Desarrollo/Documentos/PGC.docx
@@ -1,6 +1,6 @@
 
 <file path=word/document.xml><?xml version="1.0" encoding="utf-8"?>
-<w:document xmlns:wpc="http://schemas.microsoft.com/office/word/2010/wordprocessingCanvas" xmlns:mc="http://schemas.openxmlformats.org/markup-compatibility/2006" xmlns:o="urn:schemas-microsoft-com:office:office" xmlns:r="http://schemas.openxmlformats.org/officeDocument/2006/relationships" xmlns:m="http://schemas.openxmlformats.org/officeDocument/2006/math" xmlns:v="urn:schemas-microsoft-com:vml" xmlns:wp14="http://schemas.microsoft.com/office/word/2010/wordprocessingDrawing" xmlns:wp="http://schemas.openxmlformats.org/drawingml/2006/wordprocessingDrawing" xmlns:w10="urn:schemas-microsoft-com:office:word" xmlns:w="http://schemas.openxmlformats.org/wordprocessingml/2006/main" xmlns:w14="http://schemas.microsoft.com/office/word/2010/wordml" xmlns:wpg="http://schemas.microsoft.com/office/word/2010/wordprocessingGroup" xmlns:wpi="http://schemas.microsoft.com/office/word/2010/wordprocessingInk" xmlns:wne="http://schemas.microsoft.com/office/word/2006/wordml" xmlns:wps="http://schemas.microsoft.com/office/word/2010/wordprocessingShape" mc:Ignorable="w14 wp14">
+<w:document xmlns:wpc="http://schemas.microsoft.com/office/word/2010/wordprocessingCanvas" xmlns:mc="http://schemas.openxmlformats.org/markup-compatibility/2006" xmlns:o="urn:schemas-microsoft-com:office:office" xmlns:r="http://schemas.openxmlformats.org/officeDocument/2006/relationships" xmlns:m="http://schemas.openxmlformats.org/officeDocument/2006/math" xmlns:v="urn:schemas-microsoft-com:vml" xmlns:wp14="http://schemas.microsoft.com/office/word/2010/wordprocessingDrawing" xmlns:wp="http://schemas.openxmlformats.org/drawingml/2006/wordprocessingDrawing" xmlns:w10="urn:schemas-microsoft-com:office:word" xmlns:w="http://schemas.openxmlformats.org/wordprocessingml/2006/main" xmlns:w14="http://schemas.microsoft.com/office/word/2010/wordml" xmlns:w15="http://schemas.microsoft.com/office/word/2012/wordml" xmlns:wpg="http://schemas.microsoft.com/office/word/2010/wordprocessingGroup" xmlns:wpi="http://schemas.microsoft.com/office/word/2010/wordprocessingInk" xmlns:wne="http://schemas.microsoft.com/office/word/2006/wordml" xmlns:wps="http://schemas.microsoft.com/office/word/2010/wordprocessingShape" mc:Ignorable="w14 w15 wp14">
   <w:body>
     <w:p/>
     <w:p/>
@@ -98,8 +98,6 @@
         </w:rPr>
         <w:t>0</w:t>
       </w:r>
-      <w:bookmarkStart w:id="1" w:name="_GoBack"/>
-      <w:bookmarkEnd w:id="1"/>
     </w:p>
     <w:p/>
     <w:p/>
@@ -188,8 +186,8 @@
                 <w:szCs w:val="22"/>
               </w:rPr>
             </w:pPr>
-            <w:bookmarkStart w:id="2" w:name="h.3znysh7" w:colFirst="0" w:colLast="0"/>
-            <w:bookmarkEnd w:id="2"/>
+            <w:bookmarkStart w:id="1" w:name="h.3znysh7" w:colFirst="0" w:colLast="0"/>
+            <w:bookmarkEnd w:id="1"/>
             <w:r>
               <w:rPr>
                 <w:rFonts w:asciiTheme="minorHAnsi" w:eastAsia="Verdana" w:hAnsiTheme="minorHAnsi" w:cstheme="minorHAnsi"/>
@@ -367,6 +365,13 @@
             <w:tcW w:w="2097" w:type="dxa"/>
           </w:tcPr>
           <w:p>
+            <w:pPr>
+              <w:rPr>
+                <w:rFonts w:asciiTheme="minorHAnsi" w:hAnsiTheme="minorHAnsi" w:cstheme="minorHAnsi"/>
+                <w:sz w:val="22"/>
+                <w:szCs w:val="22"/>
+              </w:rPr>
+            </w:pPr>
             <w:r>
               <w:rPr>
                 <w:rFonts w:asciiTheme="minorHAnsi" w:hAnsiTheme="minorHAnsi" w:cstheme="minorHAnsi"/>
@@ -382,6 +387,16 @@
                 <w:szCs w:val="22"/>
               </w:rPr>
               <w:t>Kevin Castañeda Zorrilla</w:t>
+            </w:r>
+          </w:p>
+          <w:p>
+            <w:r>
+              <w:rPr>
+                <w:rFonts w:asciiTheme="minorHAnsi" w:hAnsiTheme="minorHAnsi" w:cstheme="minorHAnsi"/>
+                <w:sz w:val="22"/>
+                <w:szCs w:val="22"/>
+              </w:rPr>
+              <w:t>-Ingrid Rodríguez Valdivia</w:t>
             </w:r>
           </w:p>
         </w:tc>
@@ -775,7 +790,6 @@
           <w:b/>
           <w:sz w:val="28"/>
         </w:rPr>
-        <w:lastRenderedPageBreak/>
         <w:t>Introducción</w:t>
       </w:r>
     </w:p>
@@ -845,6 +859,27 @@
           <w:szCs w:val="21"/>
         </w:rPr>
       </w:pPr>
+      <w:r>
+        <w:rPr>
+          <w:rFonts w:ascii="Arial" w:eastAsia="Times New Roman" w:hAnsi="Arial" w:cs="Arial"/>
+          <w:sz w:val="21"/>
+          <w:szCs w:val="21"/>
+        </w:rPr>
+        <w:t>El presente documento tiene por finalidad explicar nuestra propuesta de Plan de Gestión de la Configuración de Software a aplicarse al software desarrollado por la consultora CLP – Consultora Los Pioneros. En este documento se procederá a especificar la situación actual de la empresa CLP, la organización del plan, los Roles y Responsabilidades, Políticas, directrices y procedimientos, y las herramientas, entorno e infraestructura.</w:t>
+      </w:r>
+    </w:p>
+    <w:p>
+      <w:pPr>
+        <w:pStyle w:val="Prrafodelista"/>
+        <w:shd w:val="clear" w:color="auto" w:fill="FFFFFF"/>
+        <w:ind w:left="1068"/>
+        <w:jc w:val="both"/>
+        <w:rPr>
+          <w:rFonts w:ascii="Arial" w:eastAsia="Times New Roman" w:hAnsi="Arial" w:cs="Arial"/>
+          <w:sz w:val="21"/>
+          <w:szCs w:val="21"/>
+        </w:rPr>
+      </w:pPr>
     </w:p>
     <w:p>
       <w:pPr>
@@ -905,6 +940,41 @@
     </w:p>
     <w:p>
       <w:pPr>
+        <w:pStyle w:val="Prrafodelista"/>
+        <w:shd w:val="clear" w:color="auto" w:fill="FFFFFF"/>
+        <w:ind w:left="1068"/>
+        <w:jc w:val="both"/>
+        <w:rPr>
+          <w:rFonts w:ascii="Arial" w:eastAsia="Times New Roman" w:hAnsi="Arial" w:cs="Arial"/>
+          <w:sz w:val="21"/>
+          <w:szCs w:val="21"/>
+        </w:rPr>
+      </w:pPr>
+      <w:r>
+        <w:rPr>
+          <w:rFonts w:ascii="Arial" w:eastAsia="Times New Roman" w:hAnsi="Arial" w:cs="Arial"/>
+          <w:sz w:val="21"/>
+          <w:szCs w:val="21"/>
+        </w:rPr>
+        <w:t>Este Plan de Gestión de la Configuración de Software se está definiendo para todo tipo de proyectos desarrollado por la Consultora CLP.</w:t>
+      </w:r>
+    </w:p>
+    <w:p>
+      <w:pPr>
+        <w:pStyle w:val="Prrafodelista"/>
+        <w:shd w:val="clear" w:color="auto" w:fill="FFFFFF"/>
+        <w:ind w:left="1068"/>
+        <w:jc w:val="both"/>
+        <w:rPr>
+          <w:rFonts w:ascii="Arial" w:eastAsia="Times New Roman" w:hAnsi="Arial" w:cs="Arial"/>
+          <w:color w:val="4F4F4F"/>
+          <w:sz w:val="21"/>
+          <w:szCs w:val="21"/>
+        </w:rPr>
+      </w:pPr>
+    </w:p>
+    <w:p>
+      <w:pPr>
         <w:rPr>
           <w:lang w:val="es-ES"/>
         </w:rPr>
@@ -938,11 +1008,160 @@
     </w:p>
     <w:p>
       <w:pPr>
-        <w:rPr>
-          <w:rFonts w:ascii="Arial" w:eastAsia="Times New Roman" w:hAnsi="Arial" w:cs="Arial"/>
-          <w:sz w:val="21"/>
-          <w:szCs w:val="21"/>
-          <w:lang w:val="es-ES"/>
+        <w:ind w:left="1068"/>
+        <w:rPr>
+          <w:rFonts w:ascii="Arial" w:eastAsia="Times New Roman" w:hAnsi="Arial" w:cs="Arial"/>
+          <w:sz w:val="21"/>
+          <w:szCs w:val="21"/>
+          <w:lang w:val="es-ES"/>
+        </w:rPr>
+      </w:pPr>
+    </w:p>
+    <w:p>
+      <w:pPr>
+        <w:pStyle w:val="Prrafodelista"/>
+        <w:shd w:val="clear" w:color="auto" w:fill="FFFFFF"/>
+        <w:ind w:left="1068"/>
+        <w:jc w:val="both"/>
+        <w:rPr>
+          <w:rFonts w:ascii="Arial" w:eastAsia="Times New Roman" w:hAnsi="Arial" w:cs="Arial"/>
+          <w:sz w:val="21"/>
+          <w:szCs w:val="21"/>
+        </w:rPr>
+      </w:pPr>
+      <w:r>
+        <w:rPr>
+          <w:rFonts w:ascii="Arial" w:eastAsia="Times New Roman" w:hAnsi="Arial" w:cs="Arial"/>
+          <w:sz w:val="21"/>
+          <w:szCs w:val="21"/>
+        </w:rPr>
+        <w:t>El contexto</w:t>
+      </w:r>
+      <w:r>
+        <w:rPr>
+          <w:rFonts w:ascii="Arial" w:eastAsia="Times New Roman" w:hAnsi="Arial" w:cs="Arial"/>
+          <w:sz w:val="21"/>
+          <w:szCs w:val="21"/>
+        </w:rPr>
+        <w:t xml:space="preserve"> organizacional de la consultora CLP es el siguiente: </w:t>
+      </w:r>
+    </w:p>
+    <w:p>
+      <w:pPr>
+        <w:pStyle w:val="Prrafodelista"/>
+        <w:shd w:val="clear" w:color="auto" w:fill="FFFFFF"/>
+        <w:ind w:left="1068"/>
+        <w:jc w:val="both"/>
+        <w:rPr>
+          <w:rFonts w:ascii="Arial" w:eastAsia="Times New Roman" w:hAnsi="Arial" w:cs="Arial"/>
+          <w:sz w:val="21"/>
+          <w:szCs w:val="21"/>
+        </w:rPr>
+      </w:pPr>
+    </w:p>
+    <w:p>
+      <w:pPr>
+        <w:pStyle w:val="Prrafodelista"/>
+        <w:numPr>
+          <w:ilvl w:val="0"/>
+          <w:numId w:val="18"/>
+        </w:numPr>
+        <w:shd w:val="clear" w:color="auto" w:fill="FFFFFF"/>
+        <w:jc w:val="both"/>
+        <w:rPr>
+          <w:rFonts w:ascii="Arial" w:eastAsia="Times New Roman" w:hAnsi="Arial" w:cs="Arial"/>
+          <w:sz w:val="21"/>
+          <w:szCs w:val="21"/>
+        </w:rPr>
+      </w:pPr>
+      <w:r>
+        <w:rPr>
+          <w:rFonts w:ascii="Arial" w:eastAsia="Times New Roman" w:hAnsi="Arial" w:cs="Arial"/>
+          <w:sz w:val="21"/>
+          <w:szCs w:val="21"/>
+        </w:rPr>
+        <w:t>Actualmente, CLP cuenta con 50 proyectos en los Servidores de Producción y 50 proyectos en los servidores de Desarrollo.</w:t>
+      </w:r>
+    </w:p>
+    <w:p>
+      <w:pPr>
+        <w:pStyle w:val="Prrafodelista"/>
+        <w:numPr>
+          <w:ilvl w:val="0"/>
+          <w:numId w:val="18"/>
+        </w:numPr>
+        <w:shd w:val="clear" w:color="auto" w:fill="FFFFFF"/>
+        <w:jc w:val="both"/>
+        <w:rPr>
+          <w:rFonts w:ascii="Arial" w:eastAsia="Times New Roman" w:hAnsi="Arial" w:cs="Arial"/>
+          <w:sz w:val="21"/>
+          <w:szCs w:val="21"/>
+        </w:rPr>
+      </w:pPr>
+      <w:r>
+        <w:rPr>
+          <w:rFonts w:ascii="Arial" w:eastAsia="Times New Roman" w:hAnsi="Arial" w:cs="Arial"/>
+          <w:sz w:val="21"/>
+          <w:szCs w:val="21"/>
+        </w:rPr>
+        <w:t>Sin embargo, las últimas versiones de cada proyecto en desarrollo se encuentran guardados en los USB que tiene cada desarrollador.</w:t>
+      </w:r>
+    </w:p>
+    <w:p>
+      <w:pPr>
+        <w:pStyle w:val="Prrafodelista"/>
+        <w:numPr>
+          <w:ilvl w:val="0"/>
+          <w:numId w:val="18"/>
+        </w:numPr>
+        <w:shd w:val="clear" w:color="auto" w:fill="FFFFFF"/>
+        <w:jc w:val="both"/>
+        <w:rPr>
+          <w:rFonts w:ascii="Arial" w:eastAsia="Times New Roman" w:hAnsi="Arial" w:cs="Arial"/>
+          <w:sz w:val="21"/>
+          <w:szCs w:val="21"/>
+        </w:rPr>
+      </w:pPr>
+      <w:r>
+        <w:rPr>
+          <w:rFonts w:ascii="Arial" w:eastAsia="Times New Roman" w:hAnsi="Arial" w:cs="Arial"/>
+          <w:sz w:val="21"/>
+          <w:szCs w:val="21"/>
+        </w:rPr>
+        <w:t>Cabe mencionar que en el desarrollo de un proyecto participa más de un desarrollador.</w:t>
+      </w:r>
+    </w:p>
+    <w:p>
+      <w:pPr>
+        <w:pStyle w:val="Prrafodelista"/>
+        <w:numPr>
+          <w:ilvl w:val="0"/>
+          <w:numId w:val="18"/>
+        </w:numPr>
+        <w:shd w:val="clear" w:color="auto" w:fill="FFFFFF"/>
+        <w:jc w:val="both"/>
+        <w:rPr>
+          <w:rFonts w:ascii="Arial" w:eastAsia="Times New Roman" w:hAnsi="Arial" w:cs="Arial"/>
+          <w:sz w:val="21"/>
+          <w:szCs w:val="21"/>
+        </w:rPr>
+      </w:pPr>
+      <w:r>
+        <w:rPr>
+          <w:rFonts w:ascii="Arial" w:eastAsia="Times New Roman" w:hAnsi="Arial" w:cs="Arial"/>
+          <w:sz w:val="21"/>
+          <w:szCs w:val="21"/>
+        </w:rPr>
+        <w:t>Es por ello que actualmente existe el problema de un inadecuado control de versiones para cada proyecto, pues cada desarrollador debe estar consultando al otro quién tiene la última versión de lo que se viene desarrollando. Además del problema de inseguridad, pues podría surgir robo de información si ese USB sale de la empresa, pudiendo llegar a manos de otras consultoras.</w:t>
+      </w:r>
+    </w:p>
+    <w:p>
+      <w:pPr>
+        <w:ind w:left="1068"/>
+        <w:rPr>
+          <w:rFonts w:ascii="Arial" w:eastAsia="Times New Roman" w:hAnsi="Arial" w:cs="Arial"/>
+          <w:sz w:val="21"/>
+          <w:szCs w:val="21"/>
         </w:rPr>
       </w:pPr>
     </w:p>
@@ -1026,27 +1245,7 @@
           <w:szCs w:val="21"/>
           <w:lang w:val="es-ES"/>
         </w:rPr>
-        <w:t>CI: (</w:t>
-      </w:r>
-      <w:proofErr w:type="spellStart"/>
-      <w:r>
-        <w:rPr>
-          <w:rFonts w:ascii="Arial" w:eastAsia="Times New Roman" w:hAnsi="Arial" w:cs="Arial"/>
-          <w:sz w:val="21"/>
-          <w:szCs w:val="21"/>
-          <w:lang w:val="es-ES"/>
-        </w:rPr>
-        <w:t>Configuration</w:t>
-      </w:r>
-      <w:proofErr w:type="spellEnd"/>
-      <w:r>
-        <w:rPr>
-          <w:rFonts w:ascii="Arial" w:eastAsia="Times New Roman" w:hAnsi="Arial" w:cs="Arial"/>
-          <w:sz w:val="21"/>
-          <w:szCs w:val="21"/>
-          <w:lang w:val="es-ES"/>
-        </w:rPr>
-        <w:t xml:space="preserve"> Ítem) elemento bajo gestión de Configuración.</w:t>
+        <w:t>CI: (Configuration Ítem) elemento bajo gestión de Configuración.</w:t>
       </w:r>
     </w:p>
     <w:p>
@@ -1065,36 +1264,16 @@
           <w:lang w:val="es-ES"/>
         </w:rPr>
       </w:pPr>
-      <w:bookmarkStart w:id="3" w:name="h.2s8eyo1" w:colFirst="0" w:colLast="0"/>
-      <w:bookmarkEnd w:id="3"/>
-      <w:r>
-        <w:rPr>
-          <w:rFonts w:ascii="Arial" w:eastAsia="Times New Roman" w:hAnsi="Arial" w:cs="Arial"/>
-          <w:sz w:val="21"/>
-          <w:szCs w:val="21"/>
-          <w:lang w:val="es-ES"/>
-        </w:rPr>
-        <w:t xml:space="preserve">SCM: (Software </w:t>
-      </w:r>
-      <w:proofErr w:type="spellStart"/>
-      <w:r>
-        <w:rPr>
-          <w:rFonts w:ascii="Arial" w:eastAsia="Times New Roman" w:hAnsi="Arial" w:cs="Arial"/>
-          <w:sz w:val="21"/>
-          <w:szCs w:val="21"/>
-          <w:lang w:val="es-ES"/>
-        </w:rPr>
-        <w:t>Configuration</w:t>
-      </w:r>
-      <w:proofErr w:type="spellEnd"/>
-      <w:r>
-        <w:rPr>
-          <w:rFonts w:ascii="Arial" w:eastAsia="Times New Roman" w:hAnsi="Arial" w:cs="Arial"/>
-          <w:sz w:val="21"/>
-          <w:szCs w:val="21"/>
-          <w:lang w:val="es-ES"/>
-        </w:rPr>
-        <w:t xml:space="preserve"> Management) Gestión de Configuración del Software.</w:t>
+      <w:bookmarkStart w:id="2" w:name="h.2s8eyo1" w:colFirst="0" w:colLast="0"/>
+      <w:bookmarkEnd w:id="2"/>
+      <w:r>
+        <w:rPr>
+          <w:rFonts w:ascii="Arial" w:eastAsia="Times New Roman" w:hAnsi="Arial" w:cs="Arial"/>
+          <w:sz w:val="21"/>
+          <w:szCs w:val="21"/>
+          <w:lang w:val="es-ES"/>
+        </w:rPr>
+        <w:t>SCM: (Software Configuration Management) Gestión de Configuración del Software.</w:t>
       </w:r>
     </w:p>
     <w:p>
@@ -1219,6 +1398,520 @@
           <w:lang w:val="es-ES"/>
         </w:rPr>
       </w:pPr>
+      <w:r>
+        <w:rPr>
+          <w:rFonts w:ascii="Arial" w:eastAsia="Times New Roman" w:hAnsi="Arial" w:cs="Arial"/>
+          <w:sz w:val="21"/>
+          <w:szCs w:val="21"/>
+          <w:lang w:val="es-ES"/>
+        </w:rPr>
+        <w:t>En la siguiente figura (Figura 1) se grafica el proceso de la Configuración de Software:</w:t>
+      </w:r>
+    </w:p>
+    <w:p>
+      <w:pPr>
+        <w:pStyle w:val="Prrafodelista"/>
+        <w:jc w:val="both"/>
+        <w:rPr>
+          <w:rFonts w:ascii="Arial" w:eastAsia="Times New Roman" w:hAnsi="Arial" w:cs="Arial"/>
+          <w:sz w:val="21"/>
+          <w:szCs w:val="21"/>
+          <w:lang w:val="es-ES"/>
+        </w:rPr>
+      </w:pPr>
+    </w:p>
+    <w:p>
+      <w:pPr>
+        <w:pStyle w:val="Prrafodelista"/>
+        <w:jc w:val="both"/>
+        <w:rPr>
+          <w:rFonts w:ascii="Arial" w:eastAsia="Times New Roman" w:hAnsi="Arial" w:cs="Arial"/>
+          <w:sz w:val="21"/>
+          <w:szCs w:val="21"/>
+          <w:lang w:val="es-ES"/>
+        </w:rPr>
+      </w:pPr>
+    </w:p>
+    <w:p>
+      <w:pPr>
+        <w:pStyle w:val="Prrafodelista"/>
+        <w:jc w:val="both"/>
+        <w:rPr>
+          <w:rFonts w:ascii="Arial" w:eastAsia="Times New Roman" w:hAnsi="Arial" w:cs="Arial"/>
+          <w:sz w:val="21"/>
+          <w:szCs w:val="21"/>
+          <w:lang w:val="es-ES"/>
+        </w:rPr>
+      </w:pPr>
+    </w:p>
+    <w:p>
+      <w:pPr>
+        <w:pStyle w:val="Prrafodelista"/>
+        <w:jc w:val="both"/>
+        <w:rPr>
+          <w:rFonts w:ascii="Arial" w:eastAsia="Times New Roman" w:hAnsi="Arial" w:cs="Arial"/>
+          <w:sz w:val="21"/>
+          <w:szCs w:val="21"/>
+          <w:lang w:val="es-ES"/>
+        </w:rPr>
+      </w:pPr>
+    </w:p>
+    <w:p>
+      <w:pPr>
+        <w:pStyle w:val="Prrafodelista"/>
+        <w:jc w:val="both"/>
+        <w:rPr>
+          <w:rFonts w:ascii="Arial" w:eastAsia="Times New Roman" w:hAnsi="Arial" w:cs="Arial"/>
+          <w:sz w:val="21"/>
+          <w:szCs w:val="21"/>
+          <w:lang w:val="es-ES"/>
+        </w:rPr>
+      </w:pPr>
+    </w:p>
+    <w:p>
+      <w:pPr>
+        <w:pStyle w:val="Prrafodelista"/>
+        <w:jc w:val="both"/>
+        <w:rPr>
+          <w:rFonts w:ascii="Arial" w:eastAsia="Times New Roman" w:hAnsi="Arial" w:cs="Arial"/>
+          <w:sz w:val="21"/>
+          <w:szCs w:val="21"/>
+          <w:lang w:val="es-ES"/>
+        </w:rPr>
+      </w:pPr>
+      <w:r>
+        <w:rPr>
+          <w:rFonts w:ascii="Arial" w:eastAsia="Times New Roman" w:hAnsi="Arial" w:cs="Arial"/>
+          <w:noProof/>
+          <w:sz w:val="21"/>
+          <w:szCs w:val="21"/>
+          <w:lang w:val="es-PE" w:eastAsia="es-PE"/>
+        </w:rPr>
+        <w:lastRenderedPageBreak/>
+        <w:drawing>
+          <wp:anchor distT="0" distB="0" distL="114300" distR="114300" simplePos="0" relativeHeight="251659264" behindDoc="1" locked="0" layoutInCell="1" allowOverlap="1" wp14:anchorId="58068DE7" wp14:editId="0E7ECE35">
+            <wp:simplePos x="0" y="0"/>
+            <wp:positionH relativeFrom="column">
+              <wp:posOffset>215265</wp:posOffset>
+            </wp:positionH>
+            <wp:positionV relativeFrom="paragraph">
+              <wp:posOffset>-4445</wp:posOffset>
+            </wp:positionV>
+            <wp:extent cx="5400040" cy="3657812"/>
+            <wp:effectExtent l="0" t="0" r="0" b="0"/>
+            <wp:wrapNone/>
+            <wp:docPr id="1" name="Imagen 1"/>
+            <wp:cNvGraphicFramePr>
+              <a:graphicFrameLocks xmlns:a="http://schemas.openxmlformats.org/drawingml/2006/main" noChangeAspect="1"/>
+            </wp:cNvGraphicFramePr>
+            <a:graphic xmlns:a="http://schemas.openxmlformats.org/drawingml/2006/main">
+              <a:graphicData uri="http://schemas.openxmlformats.org/drawingml/2006/picture">
+                <pic:pic xmlns:pic="http://schemas.openxmlformats.org/drawingml/2006/picture">
+                  <pic:nvPicPr>
+                    <pic:cNvPr id="0" name="Picture 1"/>
+                    <pic:cNvPicPr>
+                      <a:picLocks noChangeAspect="1" noChangeArrowheads="1"/>
+                    </pic:cNvPicPr>
+                  </pic:nvPicPr>
+                  <pic:blipFill>
+                    <a:blip r:embed="rId8">
+                      <a:extLst>
+                        <a:ext uri="{28A0092B-C50C-407E-A947-70E740481C1C}">
+                          <a14:useLocalDpi xmlns:a14="http://schemas.microsoft.com/office/drawing/2010/main" val="0"/>
+                        </a:ext>
+                      </a:extLst>
+                    </a:blip>
+                    <a:srcRect/>
+                    <a:stretch>
+                      <a:fillRect/>
+                    </a:stretch>
+                  </pic:blipFill>
+                  <pic:spPr bwMode="auto">
+                    <a:xfrm>
+                      <a:off x="0" y="0"/>
+                      <a:ext cx="5400040" cy="3657812"/>
+                    </a:xfrm>
+                    <a:prstGeom prst="rect">
+                      <a:avLst/>
+                    </a:prstGeom>
+                    <a:noFill/>
+                    <a:ln>
+                      <a:noFill/>
+                    </a:ln>
+                  </pic:spPr>
+                </pic:pic>
+              </a:graphicData>
+            </a:graphic>
+          </wp:anchor>
+        </w:drawing>
+      </w:r>
+    </w:p>
+    <w:p>
+      <w:pPr>
+        <w:pStyle w:val="Prrafodelista"/>
+        <w:jc w:val="both"/>
+        <w:rPr>
+          <w:rFonts w:ascii="Arial" w:eastAsia="Times New Roman" w:hAnsi="Arial" w:cs="Arial"/>
+          <w:sz w:val="21"/>
+          <w:szCs w:val="21"/>
+          <w:lang w:val="es-ES"/>
+        </w:rPr>
+      </w:pPr>
+    </w:p>
+    <w:p>
+      <w:pPr>
+        <w:pStyle w:val="Prrafodelista"/>
+        <w:jc w:val="both"/>
+        <w:rPr>
+          <w:rFonts w:ascii="Arial" w:eastAsia="Times New Roman" w:hAnsi="Arial" w:cs="Arial"/>
+          <w:sz w:val="21"/>
+          <w:szCs w:val="21"/>
+          <w:lang w:val="es-ES"/>
+        </w:rPr>
+      </w:pPr>
+    </w:p>
+    <w:p>
+      <w:pPr>
+        <w:pStyle w:val="Prrafodelista"/>
+        <w:jc w:val="both"/>
+        <w:rPr>
+          <w:rFonts w:ascii="Arial" w:eastAsia="Times New Roman" w:hAnsi="Arial" w:cs="Arial"/>
+          <w:sz w:val="21"/>
+          <w:szCs w:val="21"/>
+          <w:lang w:val="es-ES"/>
+        </w:rPr>
+      </w:pPr>
+    </w:p>
+    <w:p>
+      <w:pPr>
+        <w:pStyle w:val="Prrafodelista"/>
+        <w:jc w:val="both"/>
+        <w:rPr>
+          <w:rFonts w:ascii="Arial" w:eastAsia="Times New Roman" w:hAnsi="Arial" w:cs="Arial"/>
+          <w:sz w:val="21"/>
+          <w:szCs w:val="21"/>
+          <w:lang w:val="es-ES"/>
+        </w:rPr>
+      </w:pPr>
+    </w:p>
+    <w:p>
+      <w:pPr>
+        <w:pStyle w:val="Prrafodelista"/>
+        <w:jc w:val="both"/>
+        <w:rPr>
+          <w:rFonts w:ascii="Arial" w:eastAsia="Times New Roman" w:hAnsi="Arial" w:cs="Arial"/>
+          <w:sz w:val="21"/>
+          <w:szCs w:val="21"/>
+          <w:lang w:val="es-ES"/>
+        </w:rPr>
+      </w:pPr>
+    </w:p>
+    <w:p>
+      <w:pPr>
+        <w:pStyle w:val="Prrafodelista"/>
+        <w:jc w:val="both"/>
+        <w:rPr>
+          <w:rFonts w:ascii="Arial" w:eastAsia="Times New Roman" w:hAnsi="Arial" w:cs="Arial"/>
+          <w:sz w:val="21"/>
+          <w:szCs w:val="21"/>
+          <w:lang w:val="es-ES"/>
+        </w:rPr>
+      </w:pPr>
+    </w:p>
+    <w:p>
+      <w:pPr>
+        <w:pStyle w:val="Prrafodelista"/>
+        <w:jc w:val="both"/>
+        <w:rPr>
+          <w:rFonts w:ascii="Arial" w:eastAsia="Times New Roman" w:hAnsi="Arial" w:cs="Arial"/>
+          <w:sz w:val="21"/>
+          <w:szCs w:val="21"/>
+          <w:lang w:val="es-ES"/>
+        </w:rPr>
+      </w:pPr>
+    </w:p>
+    <w:p>
+      <w:pPr>
+        <w:pStyle w:val="Prrafodelista"/>
+        <w:jc w:val="both"/>
+        <w:rPr>
+          <w:rFonts w:ascii="Arial" w:eastAsia="Times New Roman" w:hAnsi="Arial" w:cs="Arial"/>
+          <w:sz w:val="21"/>
+          <w:szCs w:val="21"/>
+          <w:lang w:val="es-ES"/>
+        </w:rPr>
+      </w:pPr>
+    </w:p>
+    <w:p>
+      <w:pPr>
+        <w:pStyle w:val="Prrafodelista"/>
+        <w:jc w:val="both"/>
+        <w:rPr>
+          <w:rFonts w:ascii="Arial" w:eastAsia="Times New Roman" w:hAnsi="Arial" w:cs="Arial"/>
+          <w:sz w:val="21"/>
+          <w:szCs w:val="21"/>
+          <w:lang w:val="es-ES"/>
+        </w:rPr>
+      </w:pPr>
+    </w:p>
+    <w:p>
+      <w:pPr>
+        <w:pStyle w:val="Prrafodelista"/>
+        <w:jc w:val="both"/>
+        <w:rPr>
+          <w:rFonts w:ascii="Arial" w:eastAsia="Times New Roman" w:hAnsi="Arial" w:cs="Arial"/>
+          <w:sz w:val="21"/>
+          <w:szCs w:val="21"/>
+          <w:lang w:val="es-ES"/>
+        </w:rPr>
+      </w:pPr>
+    </w:p>
+    <w:p>
+      <w:pPr>
+        <w:pStyle w:val="Prrafodelista"/>
+        <w:jc w:val="both"/>
+        <w:rPr>
+          <w:rFonts w:ascii="Arial" w:eastAsia="Times New Roman" w:hAnsi="Arial" w:cs="Arial"/>
+          <w:sz w:val="21"/>
+          <w:szCs w:val="21"/>
+          <w:lang w:val="es-ES"/>
+        </w:rPr>
+      </w:pPr>
+    </w:p>
+    <w:p>
+      <w:pPr>
+        <w:pStyle w:val="Prrafodelista"/>
+        <w:jc w:val="both"/>
+        <w:rPr>
+          <w:rFonts w:ascii="Arial" w:eastAsia="Times New Roman" w:hAnsi="Arial" w:cs="Arial"/>
+          <w:sz w:val="21"/>
+          <w:szCs w:val="21"/>
+          <w:lang w:val="es-ES"/>
+        </w:rPr>
+      </w:pPr>
+    </w:p>
+    <w:p>
+      <w:pPr>
+        <w:pStyle w:val="Prrafodelista"/>
+        <w:jc w:val="both"/>
+        <w:rPr>
+          <w:rFonts w:ascii="Arial" w:eastAsia="Times New Roman" w:hAnsi="Arial" w:cs="Arial"/>
+          <w:sz w:val="21"/>
+          <w:szCs w:val="21"/>
+          <w:lang w:val="es-ES"/>
+        </w:rPr>
+      </w:pPr>
+    </w:p>
+    <w:p>
+      <w:pPr>
+        <w:pStyle w:val="Prrafodelista"/>
+        <w:jc w:val="both"/>
+        <w:rPr>
+          <w:rFonts w:ascii="Arial" w:eastAsia="Times New Roman" w:hAnsi="Arial" w:cs="Arial"/>
+          <w:sz w:val="21"/>
+          <w:szCs w:val="21"/>
+          <w:lang w:val="es-ES"/>
+        </w:rPr>
+      </w:pPr>
+    </w:p>
+    <w:p>
+      <w:pPr>
+        <w:pStyle w:val="Prrafodelista"/>
+        <w:jc w:val="both"/>
+        <w:rPr>
+          <w:rFonts w:ascii="Arial" w:eastAsia="Times New Roman" w:hAnsi="Arial" w:cs="Arial"/>
+          <w:sz w:val="21"/>
+          <w:szCs w:val="21"/>
+          <w:lang w:val="es-ES"/>
+        </w:rPr>
+      </w:pPr>
+    </w:p>
+    <w:p>
+      <w:pPr>
+        <w:pStyle w:val="Prrafodelista"/>
+        <w:jc w:val="both"/>
+        <w:rPr>
+          <w:rFonts w:ascii="Arial" w:eastAsia="Times New Roman" w:hAnsi="Arial" w:cs="Arial"/>
+          <w:sz w:val="21"/>
+          <w:szCs w:val="21"/>
+          <w:lang w:val="es-ES"/>
+        </w:rPr>
+      </w:pPr>
+    </w:p>
+    <w:p>
+      <w:pPr>
+        <w:pStyle w:val="Prrafodelista"/>
+        <w:jc w:val="both"/>
+        <w:rPr>
+          <w:rFonts w:ascii="Arial" w:eastAsia="Times New Roman" w:hAnsi="Arial" w:cs="Arial"/>
+          <w:sz w:val="21"/>
+          <w:szCs w:val="21"/>
+          <w:lang w:val="es-ES"/>
+        </w:rPr>
+      </w:pPr>
+    </w:p>
+    <w:p>
+      <w:pPr>
+        <w:pStyle w:val="Prrafodelista"/>
+        <w:jc w:val="both"/>
+        <w:rPr>
+          <w:rFonts w:ascii="Arial" w:eastAsia="Times New Roman" w:hAnsi="Arial" w:cs="Arial"/>
+          <w:sz w:val="21"/>
+          <w:szCs w:val="21"/>
+          <w:lang w:val="es-ES"/>
+        </w:rPr>
+      </w:pPr>
+    </w:p>
+    <w:p>
+      <w:pPr>
+        <w:pStyle w:val="Prrafodelista"/>
+        <w:jc w:val="both"/>
+        <w:rPr>
+          <w:rFonts w:ascii="Arial" w:eastAsia="Times New Roman" w:hAnsi="Arial" w:cs="Arial"/>
+          <w:sz w:val="21"/>
+          <w:szCs w:val="21"/>
+          <w:lang w:val="es-ES"/>
+        </w:rPr>
+      </w:pPr>
+    </w:p>
+    <w:p>
+      <w:pPr>
+        <w:pStyle w:val="Prrafodelista"/>
+        <w:jc w:val="both"/>
+        <w:rPr>
+          <w:rFonts w:ascii="Arial" w:eastAsia="Times New Roman" w:hAnsi="Arial" w:cs="Arial"/>
+          <w:sz w:val="21"/>
+          <w:szCs w:val="21"/>
+          <w:lang w:val="es-ES"/>
+        </w:rPr>
+      </w:pPr>
+    </w:p>
+    <w:p>
+      <w:pPr>
+        <w:pStyle w:val="Prrafodelista"/>
+        <w:jc w:val="both"/>
+        <w:rPr>
+          <w:rFonts w:ascii="Arial" w:eastAsia="Times New Roman" w:hAnsi="Arial" w:cs="Arial"/>
+          <w:sz w:val="21"/>
+          <w:szCs w:val="21"/>
+          <w:lang w:val="es-ES"/>
+        </w:rPr>
+      </w:pPr>
+    </w:p>
+    <w:p>
+      <w:pPr>
+        <w:pStyle w:val="Prrafodelista"/>
+        <w:jc w:val="both"/>
+        <w:rPr>
+          <w:rFonts w:ascii="Arial" w:eastAsia="Times New Roman" w:hAnsi="Arial" w:cs="Arial"/>
+          <w:sz w:val="21"/>
+          <w:szCs w:val="21"/>
+          <w:lang w:val="es-ES"/>
+        </w:rPr>
+      </w:pPr>
+    </w:p>
+    <w:p>
+      <w:pPr>
+        <w:pStyle w:val="Prrafodelista"/>
+        <w:jc w:val="both"/>
+        <w:rPr>
+          <w:rFonts w:ascii="Arial" w:eastAsia="Times New Roman" w:hAnsi="Arial" w:cs="Arial"/>
+          <w:sz w:val="21"/>
+          <w:szCs w:val="21"/>
+          <w:lang w:val="es-ES"/>
+        </w:rPr>
+      </w:pPr>
+    </w:p>
+    <w:p>
+      <w:pPr>
+        <w:pStyle w:val="Prrafodelista"/>
+        <w:jc w:val="both"/>
+        <w:rPr>
+          <w:rFonts w:ascii="Arial" w:eastAsia="Times New Roman" w:hAnsi="Arial" w:cs="Arial"/>
+          <w:sz w:val="21"/>
+          <w:szCs w:val="21"/>
+          <w:lang w:val="es-ES"/>
+        </w:rPr>
+      </w:pPr>
+    </w:p>
+    <w:p>
+      <w:pPr>
+        <w:jc w:val="center"/>
+        <w:rPr>
+          <w:rFonts w:ascii="Arial" w:eastAsia="Times New Roman" w:hAnsi="Arial" w:cs="Arial"/>
+          <w:sz w:val="21"/>
+          <w:szCs w:val="21"/>
+          <w:lang w:val="es-ES"/>
+        </w:rPr>
+      </w:pPr>
+      <w:r>
+        <w:rPr>
+          <w:rFonts w:ascii="Arial" w:eastAsia="Times New Roman" w:hAnsi="Arial" w:cs="Arial"/>
+          <w:b/>
+          <w:sz w:val="21"/>
+          <w:szCs w:val="21"/>
+          <w:lang w:val="es-ES"/>
+        </w:rPr>
+        <w:t>Figura 1.</w:t>
+      </w:r>
+      <w:r>
+        <w:rPr>
+          <w:rFonts w:ascii="Arial" w:eastAsia="Times New Roman" w:hAnsi="Arial" w:cs="Arial"/>
+          <w:sz w:val="21"/>
+          <w:szCs w:val="21"/>
+          <w:lang w:val="es-ES"/>
+        </w:rPr>
+        <w:t xml:space="preserve"> Gestión de la Configuración del Software.</w:t>
+      </w:r>
+    </w:p>
+    <w:p>
+      <w:pPr>
+        <w:pStyle w:val="Prrafodelista"/>
+        <w:jc w:val="both"/>
+        <w:rPr>
+          <w:rFonts w:ascii="Arial" w:eastAsia="Times New Roman" w:hAnsi="Arial" w:cs="Arial"/>
+          <w:sz w:val="21"/>
+          <w:szCs w:val="21"/>
+          <w:lang w:val="es-ES"/>
+        </w:rPr>
+      </w:pPr>
+    </w:p>
+    <w:p>
+      <w:pPr>
+        <w:pStyle w:val="Prrafodelista"/>
+        <w:jc w:val="both"/>
+        <w:rPr>
+          <w:rFonts w:ascii="Arial" w:eastAsia="Times New Roman" w:hAnsi="Arial" w:cs="Arial"/>
+          <w:sz w:val="21"/>
+          <w:szCs w:val="21"/>
+          <w:lang w:val="es-ES"/>
+        </w:rPr>
+      </w:pPr>
+    </w:p>
+    <w:p>
+      <w:pPr>
+        <w:pStyle w:val="Prrafodelista"/>
+        <w:ind w:left="1068"/>
+        <w:rPr>
+          <w:rFonts w:ascii="Arial" w:eastAsia="Times New Roman" w:hAnsi="Arial" w:cs="Arial"/>
+          <w:b/>
+          <w:sz w:val="21"/>
+          <w:szCs w:val="21"/>
+          <w:lang w:val="es-ES"/>
+        </w:rPr>
+      </w:pPr>
+    </w:p>
+    <w:p>
+      <w:pPr>
+        <w:pStyle w:val="Prrafodelista"/>
+        <w:jc w:val="both"/>
+        <w:rPr>
+          <w:rFonts w:ascii="Arial" w:eastAsia="Times New Roman" w:hAnsi="Arial" w:cs="Arial"/>
+          <w:sz w:val="21"/>
+          <w:szCs w:val="21"/>
+          <w:lang w:val="es-ES"/>
+        </w:rPr>
+      </w:pPr>
     </w:p>
     <w:p>
       <w:pPr>
@@ -1302,7 +1995,7 @@
     </w:p>
     <w:tbl>
       <w:tblPr>
-        <w:tblStyle w:val="GridTable2Accent2"/>
+        <w:tblStyle w:val="Tabladecuadrcula2-nfasis21"/>
         <w:tblW w:w="7814" w:type="dxa"/>
         <w:tblInd w:w="703" w:type="dxa"/>
         <w:tblLayout w:type="fixed"/>
@@ -1788,6 +2481,7 @@
                 <w:szCs w:val="21"/>
                 <w:lang w:val="es-ES"/>
               </w:rPr>
+              <w:lastRenderedPageBreak/>
               <w:t>Equipo de desarrollo</w:t>
             </w:r>
           </w:p>
@@ -1845,17 +2539,7 @@
                 <w:szCs w:val="21"/>
                 <w:lang w:val="es-ES"/>
               </w:rPr>
-              <w:t xml:space="preserve">Trabajar sobre los parámetros establecidos por los </w:t>
-            </w:r>
-            <w:r>
-              <w:rPr>
-                <w:rFonts w:ascii="Arial" w:eastAsia="Times New Roman" w:hAnsi="Arial" w:cs="Arial"/>
-                <w:sz w:val="21"/>
-                <w:szCs w:val="21"/>
-                <w:lang w:val="es-ES"/>
-              </w:rPr>
-              <w:lastRenderedPageBreak/>
-              <w:t xml:space="preserve">estándares de la organización </w:t>
+              <w:t xml:space="preserve">Trabajar sobre los parámetros establecidos por los estándares de la organización </w:t>
             </w:r>
           </w:p>
           <w:p>
@@ -1892,6 +2576,183 @@
           <w:rFonts w:ascii="Arial" w:eastAsia="Times New Roman" w:hAnsi="Arial" w:cs="Arial"/>
           <w:sz w:val="21"/>
           <w:szCs w:val="21"/>
+          <w:lang w:val="es-MX"/>
+        </w:rPr>
+      </w:pPr>
+      <w:r>
+        <w:rPr>
+          <w:rFonts w:ascii="Arial" w:eastAsia="Times New Roman" w:hAnsi="Arial" w:cs="Arial"/>
+          <w:sz w:val="21"/>
+          <w:szCs w:val="21"/>
+          <w:lang w:val="es-MX"/>
+        </w:rPr>
+        <w:t>Las líneas de trabajo que participan o son responsables de las actividades de SCM son:</w:t>
+      </w:r>
+    </w:p>
+    <w:p>
+      <w:pPr>
+        <w:pStyle w:val="Prrafodelista"/>
+        <w:numPr>
+          <w:ilvl w:val="0"/>
+          <w:numId w:val="19"/>
+        </w:numPr>
+        <w:rPr>
+          <w:rFonts w:ascii="Arial" w:eastAsia="Times New Roman" w:hAnsi="Arial" w:cs="Arial"/>
+          <w:sz w:val="21"/>
+          <w:szCs w:val="21"/>
+          <w:lang w:val="es-MX"/>
+        </w:rPr>
+      </w:pPr>
+      <w:r>
+        <w:rPr>
+          <w:rFonts w:ascii="Arial" w:eastAsia="Times New Roman" w:hAnsi="Arial" w:cs="Arial"/>
+          <w:sz w:val="21"/>
+          <w:szCs w:val="21"/>
+          <w:lang w:val="es-MX"/>
+        </w:rPr>
+        <w:t>Planificación de la SCM: Es utilizado para definir el contexto organizacional, las restricciones y la naturaleza del proyecto.</w:t>
+      </w:r>
+    </w:p>
+    <w:p>
+      <w:pPr>
+        <w:pStyle w:val="Prrafodelista"/>
+        <w:numPr>
+          <w:ilvl w:val="0"/>
+          <w:numId w:val="19"/>
+        </w:numPr>
+        <w:rPr>
+          <w:rFonts w:ascii="Arial" w:eastAsia="Times New Roman" w:hAnsi="Arial" w:cs="Arial"/>
+          <w:sz w:val="21"/>
+          <w:szCs w:val="21"/>
+          <w:lang w:val="es-MX"/>
+        </w:rPr>
+      </w:pPr>
+      <w:r>
+        <w:rPr>
+          <w:rFonts w:ascii="Arial" w:eastAsia="Times New Roman" w:hAnsi="Arial" w:cs="Arial"/>
+          <w:sz w:val="21"/>
+          <w:szCs w:val="21"/>
+          <w:lang w:val="es-MX"/>
+        </w:rPr>
+        <w:t>Identificación de la SCM: Esta actividad se encarga de identificar los elementos, esquemas y herramientas que serán utilizadas durante el proceso de las otras actividades.</w:t>
+      </w:r>
+    </w:p>
+    <w:p>
+      <w:pPr>
+        <w:pStyle w:val="Prrafodelista"/>
+        <w:numPr>
+          <w:ilvl w:val="0"/>
+          <w:numId w:val="19"/>
+        </w:numPr>
+        <w:rPr>
+          <w:rFonts w:ascii="Arial" w:eastAsia="Times New Roman" w:hAnsi="Arial" w:cs="Arial"/>
+          <w:sz w:val="21"/>
+          <w:szCs w:val="21"/>
+          <w:lang w:val="es-MX"/>
+        </w:rPr>
+      </w:pPr>
+      <w:r>
+        <w:rPr>
+          <w:rFonts w:ascii="Arial" w:eastAsia="Times New Roman" w:hAnsi="Arial" w:cs="Arial"/>
+          <w:sz w:val="21"/>
+          <w:szCs w:val="21"/>
+          <w:lang w:val="es-MX"/>
+        </w:rPr>
+        <w:t>Control de la SCM: Determina que cambio se debe hacer, si es que es correcto y la manera de su implementación.</w:t>
+      </w:r>
+    </w:p>
+    <w:p>
+      <w:pPr>
+        <w:pStyle w:val="Prrafodelista"/>
+        <w:numPr>
+          <w:ilvl w:val="0"/>
+          <w:numId w:val="19"/>
+        </w:numPr>
+        <w:rPr>
+          <w:rFonts w:ascii="Arial" w:eastAsia="Times New Roman" w:hAnsi="Arial" w:cs="Arial"/>
+          <w:sz w:val="21"/>
+          <w:szCs w:val="21"/>
+          <w:lang w:val="es-MX"/>
+        </w:rPr>
+      </w:pPr>
+      <w:r>
+        <w:rPr>
+          <w:rFonts w:ascii="Arial" w:eastAsia="Times New Roman" w:hAnsi="Arial" w:cs="Arial"/>
+          <w:sz w:val="21"/>
+          <w:szCs w:val="21"/>
+          <w:lang w:val="es-MX"/>
+        </w:rPr>
+        <w:t>Estado de Contabilidad de la SCM: Es el manejo de la información que es necesaria durante la configuración del software.</w:t>
+      </w:r>
+    </w:p>
+    <w:p>
+      <w:pPr>
+        <w:pStyle w:val="Prrafodelista"/>
+        <w:numPr>
+          <w:ilvl w:val="0"/>
+          <w:numId w:val="19"/>
+        </w:numPr>
+        <w:rPr>
+          <w:rFonts w:ascii="Arial" w:eastAsia="Times New Roman" w:hAnsi="Arial" w:cs="Arial"/>
+          <w:sz w:val="21"/>
+          <w:szCs w:val="21"/>
+          <w:lang w:val="es-MX"/>
+        </w:rPr>
+      </w:pPr>
+      <w:r>
+        <w:rPr>
+          <w:rFonts w:ascii="Arial" w:eastAsia="Times New Roman" w:hAnsi="Arial" w:cs="Arial"/>
+          <w:sz w:val="21"/>
+          <w:szCs w:val="21"/>
+          <w:lang w:val="es-MX"/>
+        </w:rPr>
+        <w:t xml:space="preserve">Auditoria de la SCM: Es utilizada para identificar los elementos del sistema que satisfacen los requerimientos del cliente. </w:t>
+      </w:r>
+    </w:p>
+    <w:p>
+      <w:pPr>
+        <w:pStyle w:val="Prrafodelista"/>
+        <w:ind w:left="1068"/>
+        <w:rPr>
+          <w:rFonts w:ascii="Arial" w:eastAsia="Times New Roman" w:hAnsi="Arial" w:cs="Arial"/>
+          <w:sz w:val="21"/>
+          <w:szCs w:val="21"/>
+          <w:lang w:val="es-MX"/>
+        </w:rPr>
+      </w:pPr>
+    </w:p>
+    <w:p>
+      <w:pPr>
+        <w:pStyle w:val="Prrafodelista"/>
+        <w:ind w:left="1068"/>
+        <w:rPr>
+          <w:rFonts w:ascii="Arial" w:eastAsia="Times New Roman" w:hAnsi="Arial" w:cs="Arial"/>
+          <w:sz w:val="21"/>
+          <w:szCs w:val="21"/>
+          <w:lang w:val="es-ES"/>
+        </w:rPr>
+      </w:pPr>
+    </w:p>
+    <w:p>
+      <w:pPr>
+        <w:pStyle w:val="Prrafodelista"/>
+        <w:ind w:left="1068"/>
+        <w:rPr>
+          <w:rFonts w:ascii="Arial" w:eastAsia="Times New Roman" w:hAnsi="Arial" w:cs="Arial"/>
+          <w:sz w:val="21"/>
+          <w:szCs w:val="21"/>
+          <w:lang w:val="es-ES"/>
+        </w:rPr>
+      </w:pPr>
+    </w:p>
+    <w:p>
+      <w:pPr>
+        <w:pStyle w:val="Prrafodelista"/>
+        <w:ind w:left="1068"/>
+        <w:rPr>
+          <w:rFonts w:ascii="Arial" w:eastAsia="Times New Roman" w:hAnsi="Arial" w:cs="Arial"/>
+          <w:sz w:val="21"/>
+          <w:szCs w:val="21"/>
           <w:lang w:val="es-ES"/>
         </w:rPr>
       </w:pPr>
@@ -1921,6 +2782,144 @@
         </w:rPr>
         <w:t xml:space="preserve"> Políticas, Directrices y Procedimientos</w:t>
       </w:r>
+    </w:p>
+    <w:p>
+      <w:pPr>
+        <w:pStyle w:val="Prrafodelista"/>
+        <w:ind w:left="1068"/>
+        <w:rPr>
+          <w:rFonts w:ascii="Arial" w:eastAsia="Times New Roman" w:hAnsi="Arial" w:cs="Arial"/>
+          <w:sz w:val="21"/>
+          <w:szCs w:val="21"/>
+          <w:lang w:val="es-ES"/>
+        </w:rPr>
+      </w:pPr>
+    </w:p>
+    <w:p>
+      <w:pPr>
+        <w:pStyle w:val="Prrafodelista"/>
+        <w:ind w:left="1068"/>
+        <w:rPr>
+          <w:rFonts w:ascii="Arial" w:eastAsia="Times New Roman" w:hAnsi="Arial" w:cs="Arial"/>
+          <w:sz w:val="21"/>
+          <w:szCs w:val="21"/>
+          <w:lang w:val="es-MX"/>
+        </w:rPr>
+      </w:pPr>
+      <w:r>
+        <w:rPr>
+          <w:rFonts w:ascii="Arial" w:eastAsia="Times New Roman" w:hAnsi="Arial" w:cs="Arial"/>
+          <w:sz w:val="21"/>
+          <w:szCs w:val="21"/>
+          <w:lang w:val="es-MX"/>
+        </w:rPr>
+        <w:t>El plan de Gestión de la Configuración posee las siguientes políticas de la organización:</w:t>
+      </w:r>
+    </w:p>
+    <w:p>
+      <w:pPr>
+        <w:pStyle w:val="Prrafodelista"/>
+        <w:ind w:left="1068"/>
+        <w:rPr>
+          <w:rFonts w:ascii="Arial" w:eastAsia="Times New Roman" w:hAnsi="Arial" w:cs="Arial"/>
+          <w:sz w:val="21"/>
+          <w:szCs w:val="21"/>
+          <w:lang w:val="es-MX"/>
+        </w:rPr>
+      </w:pPr>
+      <w:r>
+        <w:rPr>
+          <w:rFonts w:ascii="Arial" w:eastAsia="Times New Roman" w:hAnsi="Arial" w:cs="Arial"/>
+          <w:sz w:val="21"/>
+          <w:szCs w:val="21"/>
+          <w:lang w:val="es-MX"/>
+        </w:rPr>
+        <w:t>•</w:t>
+      </w:r>
+      <w:r>
+        <w:rPr>
+          <w:rFonts w:ascii="Arial" w:eastAsia="Times New Roman" w:hAnsi="Arial" w:cs="Arial"/>
+          <w:sz w:val="21"/>
+          <w:szCs w:val="21"/>
+          <w:lang w:val="es-MX"/>
+        </w:rPr>
+        <w:tab/>
+        <w:t>Política de Privacidad (PP): PPRIV</w:t>
+      </w:r>
+    </w:p>
+    <w:p>
+      <w:pPr>
+        <w:pStyle w:val="Prrafodelista"/>
+        <w:ind w:left="1068"/>
+        <w:rPr>
+          <w:rFonts w:ascii="Arial" w:eastAsia="Times New Roman" w:hAnsi="Arial" w:cs="Arial"/>
+          <w:sz w:val="21"/>
+          <w:szCs w:val="21"/>
+          <w:lang w:val="es-MX"/>
+        </w:rPr>
+      </w:pPr>
+      <w:r>
+        <w:rPr>
+          <w:rFonts w:ascii="Arial" w:eastAsia="Times New Roman" w:hAnsi="Arial" w:cs="Arial"/>
+          <w:sz w:val="21"/>
+          <w:szCs w:val="21"/>
+          <w:lang w:val="es-MX"/>
+        </w:rPr>
+        <w:t>•</w:t>
+      </w:r>
+      <w:r>
+        <w:rPr>
+          <w:rFonts w:ascii="Arial" w:eastAsia="Times New Roman" w:hAnsi="Arial" w:cs="Arial"/>
+          <w:sz w:val="21"/>
+          <w:szCs w:val="21"/>
+          <w:lang w:val="es-MX"/>
+        </w:rPr>
+        <w:tab/>
+        <w:t>Política de Repositorio (PR).PREP</w:t>
+      </w:r>
+    </w:p>
+    <w:p>
+      <w:pPr>
+        <w:pStyle w:val="Prrafodelista"/>
+        <w:ind w:left="1068"/>
+        <w:rPr>
+          <w:rFonts w:ascii="Arial" w:eastAsia="Times New Roman" w:hAnsi="Arial" w:cs="Arial"/>
+          <w:sz w:val="21"/>
+          <w:szCs w:val="21"/>
+          <w:lang w:val="es-MX"/>
+        </w:rPr>
+      </w:pPr>
+      <w:r>
+        <w:rPr>
+          <w:rFonts w:ascii="Arial" w:eastAsia="Times New Roman" w:hAnsi="Arial" w:cs="Arial"/>
+          <w:sz w:val="21"/>
+          <w:szCs w:val="21"/>
+          <w:lang w:val="es-MX"/>
+        </w:rPr>
+        <w:t>•</w:t>
+      </w:r>
+      <w:r>
+        <w:rPr>
+          <w:rFonts w:ascii="Arial" w:eastAsia="Times New Roman" w:hAnsi="Arial" w:cs="Arial"/>
+          <w:sz w:val="21"/>
+          <w:szCs w:val="21"/>
+          <w:lang w:val="es-MX"/>
+        </w:rPr>
+        <w:tab/>
+        <w:t>Política de Gestión de Seguridad de la información (PGSI): PGSI</w:t>
+      </w:r>
+    </w:p>
+    <w:p>
+      <w:pPr>
+        <w:pStyle w:val="Prrafodelista"/>
+        <w:ind w:left="1068"/>
+        <w:rPr>
+          <w:rFonts w:ascii="Arial" w:eastAsia="Times New Roman" w:hAnsi="Arial" w:cs="Arial"/>
+          <w:sz w:val="21"/>
+          <w:szCs w:val="21"/>
+          <w:lang w:val="es-MX"/>
+        </w:rPr>
+      </w:pPr>
     </w:p>
     <w:p>
       <w:pPr>
@@ -2070,7 +3069,6 @@
         </w:rPr>
         <w:tab/>
       </w:r>
-      <w:proofErr w:type="spellStart"/>
       <w:r>
         <w:rPr>
           <w:rFonts w:ascii="Arial" w:eastAsia="Times New Roman" w:hAnsi="Arial" w:cs="Arial"/>
@@ -2081,35 +3079,14 @@
         </w:rPr>
         <w:t>Github</w:t>
       </w:r>
-      <w:proofErr w:type="spellEnd"/>
-      <w:r>
-        <w:rPr>
-          <w:rFonts w:ascii="Arial" w:eastAsia="Times New Roman" w:hAnsi="Arial" w:cs="Arial"/>
-          <w:sz w:val="21"/>
-          <w:szCs w:val="21"/>
-          <w:lang w:val="es-ES"/>
-        </w:rPr>
-        <w:t xml:space="preserve">: Es una plataforma de desarrollo colaborativo que almacena proyectos utilizando el sistema de control de versiones </w:t>
-      </w:r>
-      <w:proofErr w:type="spellStart"/>
-      <w:r>
-        <w:rPr>
-          <w:rFonts w:ascii="Arial" w:eastAsia="Times New Roman" w:hAnsi="Arial" w:cs="Arial"/>
-          <w:sz w:val="21"/>
-          <w:szCs w:val="21"/>
-          <w:lang w:val="es-ES"/>
-        </w:rPr>
-        <w:t>Git</w:t>
-      </w:r>
-      <w:proofErr w:type="spellEnd"/>
-      <w:r>
-        <w:rPr>
-          <w:rFonts w:ascii="Arial" w:eastAsia="Times New Roman" w:hAnsi="Arial" w:cs="Arial"/>
-          <w:sz w:val="21"/>
-          <w:szCs w:val="21"/>
-          <w:lang w:val="es-ES"/>
-        </w:rPr>
-        <w:t>.</w:t>
+      <w:r>
+        <w:rPr>
+          <w:rFonts w:ascii="Arial" w:eastAsia="Times New Roman" w:hAnsi="Arial" w:cs="Arial"/>
+          <w:sz w:val="21"/>
+          <w:szCs w:val="21"/>
+          <w:lang w:val="es-ES"/>
+        </w:rPr>
+        <w:t>: Es una plataforma de desarrollo colaborativo que almacena proyectos utilizando el sistema de control de versiones Git.</w:t>
       </w:r>
     </w:p>
     <w:p>
@@ -2127,7 +3104,6 @@
           <w:lang w:val="es-ES"/>
         </w:rPr>
       </w:pPr>
-      <w:proofErr w:type="spellStart"/>
       <w:r>
         <w:rPr>
           <w:rFonts w:ascii="Arial" w:eastAsia="Times New Roman" w:hAnsi="Arial" w:cs="Arial"/>
@@ -2138,16 +3114,284 @@
         </w:rPr>
         <w:t>Git</w:t>
       </w:r>
-      <w:proofErr w:type="spellEnd"/>
-      <w:r>
-        <w:rPr>
-          <w:rFonts w:ascii="Arial" w:eastAsia="Times New Roman" w:hAnsi="Arial" w:cs="Arial"/>
-          <w:sz w:val="21"/>
-          <w:szCs w:val="21"/>
-          <w:lang w:val="es-ES"/>
-        </w:rPr>
-        <w:t xml:space="preserve">: Es un software de control de versiones diseñado pensando en la eficiencia y la confiabilidad del mantenimiento de versiones de aplicaciones cuando éstas tienen un gran número de archivos de código fuente. </w:t>
-      </w:r>
+      <w:r>
+        <w:rPr>
+          <w:rFonts w:ascii="Arial" w:eastAsia="Times New Roman" w:hAnsi="Arial" w:cs="Arial"/>
+          <w:sz w:val="21"/>
+          <w:szCs w:val="21"/>
+          <w:lang w:val="es-ES"/>
+        </w:rPr>
+        <w:t>: Es un software de control de versiones diseñado pensando en la eficiencia y la confiabilidad del mantenimiento de versiones de aplicaciones cuando éstas tienen un gran número de archivos de código fuente.</w:t>
+      </w:r>
+      <w:r>
+        <w:rPr>
+          <w:rFonts w:ascii="Arial" w:eastAsia="Times New Roman" w:hAnsi="Arial" w:cs="Arial"/>
+          <w:sz w:val="21"/>
+          <w:szCs w:val="21"/>
+          <w:lang w:val="es-ES"/>
+        </w:rPr>
+        <w:t xml:space="preserve"> El flujo de trabajo se representa gráficamente en la </w:t>
+      </w:r>
+      <w:r>
+        <w:rPr>
+          <w:rFonts w:ascii="Arial" w:eastAsia="Times New Roman" w:hAnsi="Arial" w:cs="Arial"/>
+          <w:b/>
+          <w:i/>
+          <w:sz w:val="21"/>
+          <w:szCs w:val="21"/>
+          <w:lang w:val="es-ES"/>
+        </w:rPr>
+        <w:t>Figura 2</w:t>
+      </w:r>
+      <w:r>
+        <w:rPr>
+          <w:rFonts w:ascii="Arial" w:eastAsia="Times New Roman" w:hAnsi="Arial" w:cs="Arial"/>
+          <w:sz w:val="21"/>
+          <w:szCs w:val="21"/>
+          <w:lang w:val="es-ES"/>
+        </w:rPr>
+        <w:t>.</w:t>
+      </w:r>
+    </w:p>
+    <w:p>
+      <w:pPr>
+        <w:tabs>
+          <w:tab w:val="left" w:pos="720"/>
+        </w:tabs>
+        <w:spacing w:before="120" w:after="120"/>
+        <w:ind w:left="708"/>
+        <w:jc w:val="both"/>
+        <w:rPr>
+          <w:rFonts w:ascii="Arial" w:eastAsia="Times New Roman" w:hAnsi="Arial" w:cs="Arial"/>
+          <w:sz w:val="21"/>
+          <w:szCs w:val="21"/>
+          <w:lang w:val="es-ES"/>
+        </w:rPr>
+      </w:pPr>
+    </w:p>
+    <w:p>
+      <w:pPr>
+        <w:tabs>
+          <w:tab w:val="left" w:pos="720"/>
+        </w:tabs>
+        <w:spacing w:before="120" w:after="120"/>
+        <w:ind w:left="708"/>
+        <w:jc w:val="both"/>
+        <w:rPr>
+          <w:rFonts w:ascii="Arial" w:eastAsia="Times New Roman" w:hAnsi="Arial" w:cs="Arial"/>
+          <w:sz w:val="21"/>
+          <w:szCs w:val="21"/>
+          <w:lang w:val="es-ES"/>
+        </w:rPr>
+      </w:pPr>
+    </w:p>
+    <w:p>
+      <w:pPr>
+        <w:tabs>
+          <w:tab w:val="left" w:pos="720"/>
+        </w:tabs>
+        <w:spacing w:before="120" w:after="120"/>
+        <w:ind w:left="708"/>
+        <w:jc w:val="both"/>
+        <w:rPr>
+          <w:rFonts w:ascii="Arial" w:eastAsia="Times New Roman" w:hAnsi="Arial" w:cs="Arial"/>
+          <w:sz w:val="21"/>
+          <w:szCs w:val="21"/>
+          <w:lang w:val="es-ES"/>
+        </w:rPr>
+      </w:pPr>
+    </w:p>
+    <w:p>
+      <w:pPr>
+        <w:tabs>
+          <w:tab w:val="left" w:pos="720"/>
+        </w:tabs>
+        <w:spacing w:before="120" w:after="120"/>
+        <w:ind w:left="708"/>
+        <w:jc w:val="both"/>
+        <w:rPr>
+          <w:rFonts w:ascii="Arial" w:eastAsia="Times New Roman" w:hAnsi="Arial" w:cs="Arial"/>
+          <w:sz w:val="21"/>
+          <w:szCs w:val="21"/>
+          <w:lang w:val="es-ES"/>
+        </w:rPr>
+      </w:pPr>
+    </w:p>
+    <w:p>
+      <w:pPr>
+        <w:tabs>
+          <w:tab w:val="left" w:pos="720"/>
+        </w:tabs>
+        <w:spacing w:before="120" w:after="120"/>
+        <w:ind w:left="708"/>
+        <w:jc w:val="both"/>
+        <w:rPr>
+          <w:rFonts w:ascii="Arial" w:eastAsia="Times New Roman" w:hAnsi="Arial" w:cs="Arial"/>
+          <w:sz w:val="21"/>
+          <w:szCs w:val="21"/>
+          <w:lang w:val="es-ES"/>
+        </w:rPr>
+      </w:pPr>
+    </w:p>
+    <w:p>
+      <w:pPr>
+        <w:tabs>
+          <w:tab w:val="left" w:pos="720"/>
+        </w:tabs>
+        <w:spacing w:before="120" w:after="120"/>
+        <w:ind w:left="708"/>
+        <w:jc w:val="both"/>
+        <w:rPr>
+          <w:rFonts w:ascii="Arial" w:eastAsia="Times New Roman" w:hAnsi="Arial" w:cs="Arial"/>
+          <w:sz w:val="21"/>
+          <w:szCs w:val="21"/>
+          <w:lang w:val="es-ES"/>
+        </w:rPr>
+      </w:pPr>
+    </w:p>
+    <w:p>
+      <w:pPr>
+        <w:tabs>
+          <w:tab w:val="left" w:pos="720"/>
+        </w:tabs>
+        <w:spacing w:before="120" w:after="120"/>
+        <w:ind w:left="708"/>
+        <w:jc w:val="both"/>
+        <w:rPr>
+          <w:rFonts w:ascii="Arial" w:eastAsia="Times New Roman" w:hAnsi="Arial" w:cs="Arial"/>
+          <w:sz w:val="21"/>
+          <w:szCs w:val="21"/>
+          <w:lang w:val="es-ES"/>
+        </w:rPr>
+      </w:pPr>
+    </w:p>
+    <w:p>
+      <w:pPr>
+        <w:pStyle w:val="Prrafodelista"/>
+        <w:ind w:left="1418"/>
+        <w:jc w:val="center"/>
+        <w:rPr>
+          <w:b/>
+        </w:rPr>
+      </w:pPr>
+      <w:r>
+        <w:rPr>
+          <w:b/>
+          <w:noProof/>
+          <w:lang w:val="es-PE" w:eastAsia="es-PE"/>
+        </w:rPr>
+        <w:lastRenderedPageBreak/>
+        <w:drawing>
+          <wp:inline distT="0" distB="0" distL="0" distR="0" wp14:anchorId="4F5ED640" wp14:editId="044E4054">
+            <wp:extent cx="4116833" cy="4045789"/>
+            <wp:effectExtent l="0" t="0" r="0" b="0"/>
+            <wp:docPr id="4" name="Imagen 4"/>
+            <wp:cNvGraphicFramePr>
+              <a:graphicFrameLocks xmlns:a="http://schemas.openxmlformats.org/drawingml/2006/main" noChangeAspect="1"/>
+            </wp:cNvGraphicFramePr>
+            <a:graphic xmlns:a="http://schemas.openxmlformats.org/drawingml/2006/main">
+              <a:graphicData uri="http://schemas.openxmlformats.org/drawingml/2006/picture">
+                <pic:pic xmlns:pic="http://schemas.openxmlformats.org/drawingml/2006/picture">
+                  <pic:nvPicPr>
+                    <pic:cNvPr id="4" name="gc.png"/>
+                    <pic:cNvPicPr/>
+                  </pic:nvPicPr>
+                  <pic:blipFill>
+                    <a:blip r:embed="rId9" cstate="print">
+                      <a:extLst>
+                        <a:ext uri="{28A0092B-C50C-407E-A947-70E740481C1C}">
+                          <a14:useLocalDpi xmlns:a14="http://schemas.microsoft.com/office/drawing/2010/main" val="0"/>
+                        </a:ext>
+                      </a:extLst>
+                    </a:blip>
+                    <a:stretch>
+                      <a:fillRect/>
+                    </a:stretch>
+                  </pic:blipFill>
+                  <pic:spPr>
+                    <a:xfrm>
+                      <a:off x="0" y="0"/>
+                      <a:ext cx="4128920" cy="4057668"/>
+                    </a:xfrm>
+                    <a:prstGeom prst="rect">
+                      <a:avLst/>
+                    </a:prstGeom>
+                  </pic:spPr>
+                </pic:pic>
+              </a:graphicData>
+            </a:graphic>
+          </wp:inline>
+        </w:drawing>
+      </w:r>
+    </w:p>
+    <w:p>
+      <w:pPr>
+        <w:pStyle w:val="Prrafodelista"/>
+        <w:ind w:left="1418"/>
+        <w:jc w:val="center"/>
+        <w:rPr>
+          <w:rFonts w:ascii="Arial" w:hAnsi="Arial" w:cs="Arial"/>
+          <w:b/>
+          <w:sz w:val="20"/>
+        </w:rPr>
+      </w:pPr>
+      <w:r>
+        <w:rPr>
+          <w:rFonts w:ascii="Arial" w:hAnsi="Arial" w:cs="Arial"/>
+          <w:b/>
+          <w:sz w:val="20"/>
+        </w:rPr>
+        <w:t>Fig</w:t>
+      </w:r>
+      <w:r>
+        <w:rPr>
+          <w:rFonts w:ascii="Arial" w:hAnsi="Arial" w:cs="Arial"/>
+          <w:b/>
+          <w:sz w:val="20"/>
+        </w:rPr>
+        <w:t>ura</w:t>
+      </w:r>
+      <w:r>
+        <w:rPr>
+          <w:rFonts w:ascii="Arial" w:hAnsi="Arial" w:cs="Arial"/>
+          <w:b/>
+          <w:sz w:val="20"/>
+        </w:rPr>
+        <w:t xml:space="preserve"> 2</w:t>
+      </w:r>
+      <w:r>
+        <w:rPr>
+          <w:rFonts w:ascii="Arial" w:hAnsi="Arial" w:cs="Arial"/>
+          <w:b/>
+          <w:sz w:val="20"/>
+        </w:rPr>
+        <w:t xml:space="preserve">.  </w:t>
+      </w:r>
+      <w:bookmarkStart w:id="3" w:name="_GoBack"/>
+      <w:bookmarkEnd w:id="3"/>
+      <w:r>
+        <w:rPr>
+          <w:rFonts w:ascii="Arial" w:hAnsi="Arial" w:cs="Arial"/>
+          <w:b/>
+          <w:sz w:val="20"/>
+        </w:rPr>
+        <w:t xml:space="preserve"> Flujo de trabajo usando Git</w:t>
+      </w:r>
+    </w:p>
+    <w:p>
+      <w:pPr>
+        <w:tabs>
+          <w:tab w:val="left" w:pos="720"/>
+        </w:tabs>
+        <w:spacing w:before="120" w:after="120"/>
+        <w:ind w:left="708"/>
+        <w:jc w:val="both"/>
+        <w:rPr>
+          <w:rFonts w:ascii="Arial" w:eastAsia="Times New Roman" w:hAnsi="Arial" w:cs="Arial"/>
+          <w:sz w:val="21"/>
+          <w:szCs w:val="21"/>
+        </w:rPr>
+      </w:pPr>
     </w:p>
     <w:p>
       <w:pPr>
@@ -2289,27 +3533,7 @@
           <w:szCs w:val="21"/>
           <w:lang w:val="es-ES"/>
         </w:rPr>
-        <w:t xml:space="preserve">: Se encarga de verificar los cambios de los documentos, y revisar que se trabaja en el </w:t>
-      </w:r>
-      <w:proofErr w:type="spellStart"/>
-      <w:r>
-        <w:rPr>
-          <w:rFonts w:ascii="Arial" w:eastAsia="Times New Roman" w:hAnsi="Arial" w:cs="Arial"/>
-          <w:sz w:val="21"/>
-          <w:szCs w:val="21"/>
-          <w:lang w:val="es-ES"/>
-        </w:rPr>
-        <w:t>branch</w:t>
-      </w:r>
-      <w:proofErr w:type="spellEnd"/>
-      <w:r>
-        <w:rPr>
-          <w:rFonts w:ascii="Arial" w:eastAsia="Times New Roman" w:hAnsi="Arial" w:cs="Arial"/>
-          <w:sz w:val="21"/>
-          <w:szCs w:val="21"/>
-          <w:lang w:val="es-ES"/>
-        </w:rPr>
-        <w:t xml:space="preserve"> establecido.</w:t>
+        <w:t>: Se encarga de verificar los cambios de los documentos, y revisar que se trabaja en el branch establecido.</w:t>
       </w:r>
     </w:p>
     <w:p>
@@ -2342,27 +3566,7 @@
           <w:szCs w:val="21"/>
           <w:lang w:val="es-ES"/>
         </w:rPr>
-        <w:t xml:space="preserve">: </w:t>
-      </w:r>
-      <w:proofErr w:type="spellStart"/>
-      <w:r>
-        <w:rPr>
-          <w:rFonts w:ascii="Arial" w:eastAsia="Times New Roman" w:hAnsi="Arial" w:cs="Arial"/>
-          <w:sz w:val="21"/>
-          <w:szCs w:val="21"/>
-          <w:lang w:val="es-ES"/>
-        </w:rPr>
-        <w:t>GitHub</w:t>
-      </w:r>
-      <w:proofErr w:type="spellEnd"/>
-      <w:r>
-        <w:rPr>
-          <w:rFonts w:ascii="Arial" w:eastAsia="Times New Roman" w:hAnsi="Arial" w:cs="Arial"/>
-          <w:sz w:val="21"/>
-          <w:szCs w:val="21"/>
-          <w:lang w:val="es-ES"/>
-        </w:rPr>
-        <w:t>.</w:t>
+        <w:t>: GitHub.</w:t>
       </w:r>
     </w:p>
     <w:p>
@@ -2418,7 +3622,25 @@
           <w:szCs w:val="21"/>
           <w:lang w:val="es-ES"/>
         </w:rPr>
-        <w:t>Se manejaran 1ramas para</w:t>
+        <w:t>Se manejaran 1</w:t>
+      </w:r>
+      <w:r>
+        <w:rPr>
+          <w:rFonts w:ascii="Arial" w:eastAsia="Times New Roman" w:hAnsi="Arial" w:cs="Arial"/>
+          <w:sz w:val="21"/>
+          <w:szCs w:val="21"/>
+          <w:lang w:val="es-ES"/>
+        </w:rPr>
+        <w:t xml:space="preserve"> rama</w:t>
+      </w:r>
+      <w:r>
+        <w:rPr>
+          <w:rFonts w:ascii="Arial" w:eastAsia="Times New Roman" w:hAnsi="Arial" w:cs="Arial"/>
+          <w:sz w:val="21"/>
+          <w:szCs w:val="21"/>
+          <w:lang w:val="es-ES"/>
+        </w:rPr>
+        <w:t xml:space="preserve"> para</w:t>
       </w:r>
       <w:r>
         <w:rPr>
@@ -2440,7 +3662,7 @@
       </w:r>
     </w:p>
     <w:sectPr>
-      <w:footerReference w:type="default" r:id="rId9"/>
+      <w:footerReference w:type="default" r:id="rId10"/>
       <w:pgSz w:w="11906" w:h="16838"/>
       <w:pgMar w:top="1417" w:right="1701" w:bottom="1417" w:left="1701" w:header="708" w:footer="708" w:gutter="0"/>
       <w:cols w:space="708"/>
@@ -2451,7 +3673,7 @@
 </file>
 
 <file path=word/endnotes.xml><?xml version="1.0" encoding="utf-8"?>
-<w:endnotes xmlns:wpc="http://schemas.microsoft.com/office/word/2010/wordprocessingCanvas" xmlns:mc="http://schemas.openxmlformats.org/markup-compatibility/2006" xmlns:o="urn:schemas-microsoft-com:office:office" xmlns:r="http://schemas.openxmlformats.org/officeDocument/2006/relationships" xmlns:m="http://schemas.openxmlformats.org/officeDocument/2006/math" xmlns:v="urn:schemas-microsoft-com:vml" xmlns:wp14="http://schemas.microsoft.com/office/word/2010/wordprocessingDrawing" xmlns:wp="http://schemas.openxmlformats.org/drawingml/2006/wordprocessingDrawing" xmlns:w10="urn:schemas-microsoft-com:office:word" xmlns:w="http://schemas.openxmlformats.org/wordprocessingml/2006/main" xmlns:w14="http://schemas.microsoft.com/office/word/2010/wordml" xmlns:wpg="http://schemas.microsoft.com/office/word/2010/wordprocessingGroup" xmlns:wpi="http://schemas.microsoft.com/office/word/2010/wordprocessingInk" xmlns:wne="http://schemas.microsoft.com/office/word/2006/wordml" xmlns:wps="http://schemas.microsoft.com/office/word/2010/wordprocessingShape" mc:Ignorable="w14 wp14">
+<w:endnotes xmlns:wpc="http://schemas.microsoft.com/office/word/2010/wordprocessingCanvas" xmlns:mc="http://schemas.openxmlformats.org/markup-compatibility/2006" xmlns:o="urn:schemas-microsoft-com:office:office" xmlns:r="http://schemas.openxmlformats.org/officeDocument/2006/relationships" xmlns:m="http://schemas.openxmlformats.org/officeDocument/2006/math" xmlns:v="urn:schemas-microsoft-com:vml" xmlns:wp14="http://schemas.microsoft.com/office/word/2010/wordprocessingDrawing" xmlns:wp="http://schemas.openxmlformats.org/drawingml/2006/wordprocessingDrawing" xmlns:w10="urn:schemas-microsoft-com:office:word" xmlns:w="http://schemas.openxmlformats.org/wordprocessingml/2006/main" xmlns:w14="http://schemas.microsoft.com/office/word/2010/wordml" xmlns:w15="http://schemas.microsoft.com/office/word/2012/wordml" xmlns:wpg="http://schemas.microsoft.com/office/word/2010/wordprocessingGroup" xmlns:wpi="http://schemas.microsoft.com/office/word/2010/wordprocessingInk" xmlns:wne="http://schemas.microsoft.com/office/word/2006/wordml" xmlns:wps="http://schemas.microsoft.com/office/word/2010/wordprocessingShape" mc:Ignorable="w14 w15 wp14">
   <w:endnote w:type="separator" w:id="-1">
     <w:p>
       <w:r>
@@ -2470,7 +3692,7 @@
 </file>
 
 <file path=word/footer1.xml><?xml version="1.0" encoding="utf-8"?>
-<w:ftr xmlns:wpc="http://schemas.microsoft.com/office/word/2010/wordprocessingCanvas" xmlns:mc="http://schemas.openxmlformats.org/markup-compatibility/2006" xmlns:o="urn:schemas-microsoft-com:office:office" xmlns:r="http://schemas.openxmlformats.org/officeDocument/2006/relationships" xmlns:m="http://schemas.openxmlformats.org/officeDocument/2006/math" xmlns:v="urn:schemas-microsoft-com:vml" xmlns:wp14="http://schemas.microsoft.com/office/word/2010/wordprocessingDrawing" xmlns:wp="http://schemas.openxmlformats.org/drawingml/2006/wordprocessingDrawing" xmlns:w10="urn:schemas-microsoft-com:office:word" xmlns:w="http://schemas.openxmlformats.org/wordprocessingml/2006/main" xmlns:w14="http://schemas.microsoft.com/office/word/2010/wordml" xmlns:wpg="http://schemas.microsoft.com/office/word/2010/wordprocessingGroup" xmlns:wpi="http://schemas.microsoft.com/office/word/2010/wordprocessingInk" xmlns:wne="http://schemas.microsoft.com/office/word/2006/wordml" xmlns:wps="http://schemas.microsoft.com/office/word/2010/wordprocessingShape" mc:Ignorable="w14 wp14">
+<w:ftr xmlns:wpc="http://schemas.microsoft.com/office/word/2010/wordprocessingCanvas" xmlns:mc="http://schemas.openxmlformats.org/markup-compatibility/2006" xmlns:o="urn:schemas-microsoft-com:office:office" xmlns:r="http://schemas.openxmlformats.org/officeDocument/2006/relationships" xmlns:m="http://schemas.openxmlformats.org/officeDocument/2006/math" xmlns:v="urn:schemas-microsoft-com:vml" xmlns:wp14="http://schemas.microsoft.com/office/word/2010/wordprocessingDrawing" xmlns:wp="http://schemas.openxmlformats.org/drawingml/2006/wordprocessingDrawing" xmlns:w10="urn:schemas-microsoft-com:office:word" xmlns:w="http://schemas.openxmlformats.org/wordprocessingml/2006/main" xmlns:w14="http://schemas.microsoft.com/office/word/2010/wordml" xmlns:w15="http://schemas.microsoft.com/office/word/2012/wordml" xmlns:wpg="http://schemas.microsoft.com/office/word/2010/wordprocessingGroup" xmlns:wpi="http://schemas.microsoft.com/office/word/2010/wordprocessingInk" xmlns:wne="http://schemas.microsoft.com/office/word/2006/wordml" xmlns:wps="http://schemas.microsoft.com/office/word/2010/wordprocessingShape" mc:Ignorable="w14 w15 wp14">
   <w:p>
     <w:pPr>
       <w:tabs>
@@ -2556,7 +3778,7 @@
         <w:noProof/>
         <w:color w:val="323E4F" w:themeColor="text2" w:themeShade="BF"/>
       </w:rPr>
-      <w:t>1</w:t>
+      <w:t>7</w:t>
     </w:r>
     <w:r>
       <w:rPr>
@@ -2600,7 +3822,7 @@
         <w:noProof/>
         <w:color w:val="323E4F" w:themeColor="text2" w:themeShade="BF"/>
       </w:rPr>
-      <w:t>5</w:t>
+      <w:t>7</w:t>
     </w:r>
     <w:r>
       <w:rPr>
@@ -2618,7 +3840,7 @@
 </file>
 
 <file path=word/footnotes.xml><?xml version="1.0" encoding="utf-8"?>
-<w:footnotes xmlns:wpc="http://schemas.microsoft.com/office/word/2010/wordprocessingCanvas" xmlns:mc="http://schemas.openxmlformats.org/markup-compatibility/2006" xmlns:o="urn:schemas-microsoft-com:office:office" xmlns:r="http://schemas.openxmlformats.org/officeDocument/2006/relationships" xmlns:m="http://schemas.openxmlformats.org/officeDocument/2006/math" xmlns:v="urn:schemas-microsoft-com:vml" xmlns:wp14="http://schemas.microsoft.com/office/word/2010/wordprocessingDrawing" xmlns:wp="http://schemas.openxmlformats.org/drawingml/2006/wordprocessingDrawing" xmlns:w10="urn:schemas-microsoft-com:office:word" xmlns:w="http://schemas.openxmlformats.org/wordprocessingml/2006/main" xmlns:w14="http://schemas.microsoft.com/office/word/2010/wordml" xmlns:wpg="http://schemas.microsoft.com/office/word/2010/wordprocessingGroup" xmlns:wpi="http://schemas.microsoft.com/office/word/2010/wordprocessingInk" xmlns:wne="http://schemas.microsoft.com/office/word/2006/wordml" xmlns:wps="http://schemas.microsoft.com/office/word/2010/wordprocessingShape" mc:Ignorable="w14 wp14">
+<w:footnotes xmlns:wpc="http://schemas.microsoft.com/office/word/2010/wordprocessingCanvas" xmlns:mc="http://schemas.openxmlformats.org/markup-compatibility/2006" xmlns:o="urn:schemas-microsoft-com:office:office" xmlns:r="http://schemas.openxmlformats.org/officeDocument/2006/relationships" xmlns:m="http://schemas.openxmlformats.org/officeDocument/2006/math" xmlns:v="urn:schemas-microsoft-com:vml" xmlns:wp14="http://schemas.microsoft.com/office/word/2010/wordprocessingDrawing" xmlns:wp="http://schemas.openxmlformats.org/drawingml/2006/wordprocessingDrawing" xmlns:w10="urn:schemas-microsoft-com:office:word" xmlns:w="http://schemas.openxmlformats.org/wordprocessingml/2006/main" xmlns:w14="http://schemas.microsoft.com/office/word/2010/wordml" xmlns:w15="http://schemas.microsoft.com/office/word/2012/wordml" xmlns:wpg="http://schemas.microsoft.com/office/word/2010/wordprocessingGroup" xmlns:wpi="http://schemas.microsoft.com/office/word/2010/wordprocessingInk" xmlns:wne="http://schemas.microsoft.com/office/word/2006/wordml" xmlns:wps="http://schemas.microsoft.com/office/word/2010/wordprocessingShape" mc:Ignorable="w14 w15 wp14">
   <w:footnote w:type="separator" w:id="-1">
     <w:p>
       <w:r>
@@ -2637,8 +3859,8 @@
 </file>
 
 <file path=word/numbering.xml><?xml version="1.0" encoding="utf-8"?>
-<w:numbering xmlns:wpc="http://schemas.microsoft.com/office/word/2010/wordprocessingCanvas" xmlns:mc="http://schemas.openxmlformats.org/markup-compatibility/2006" xmlns:o="urn:schemas-microsoft-com:office:office" xmlns:r="http://schemas.openxmlformats.org/officeDocument/2006/relationships" xmlns:m="http://schemas.openxmlformats.org/officeDocument/2006/math" xmlns:v="urn:schemas-microsoft-com:vml" xmlns:wp14="http://schemas.microsoft.com/office/word/2010/wordprocessingDrawing" xmlns:wp="http://schemas.openxmlformats.org/drawingml/2006/wordprocessingDrawing" xmlns:w10="urn:schemas-microsoft-com:office:word" xmlns:w="http://schemas.openxmlformats.org/wordprocessingml/2006/main" xmlns:w14="http://schemas.microsoft.com/office/word/2010/wordml" xmlns:wpg="http://schemas.microsoft.com/office/word/2010/wordprocessingGroup" xmlns:wpi="http://schemas.microsoft.com/office/word/2010/wordprocessingInk" xmlns:wne="http://schemas.microsoft.com/office/word/2006/wordml" xmlns:wps="http://schemas.microsoft.com/office/word/2010/wordprocessingShape" mc:Ignorable="w14 wp14">
-  <w:abstractNum w:abstractNumId="0">
+<w:numbering xmlns:wpc="http://schemas.microsoft.com/office/word/2010/wordprocessingCanvas" xmlns:mc="http://schemas.openxmlformats.org/markup-compatibility/2006" xmlns:o="urn:schemas-microsoft-com:office:office" xmlns:r="http://schemas.openxmlformats.org/officeDocument/2006/relationships" xmlns:m="http://schemas.openxmlformats.org/officeDocument/2006/math" xmlns:v="urn:schemas-microsoft-com:vml" xmlns:wp14="http://schemas.microsoft.com/office/word/2010/wordprocessingDrawing" xmlns:wp="http://schemas.openxmlformats.org/drawingml/2006/wordprocessingDrawing" xmlns:w10="urn:schemas-microsoft-com:office:word" xmlns:w="http://schemas.openxmlformats.org/wordprocessingml/2006/main" xmlns:w14="http://schemas.microsoft.com/office/word/2010/wordml" xmlns:w15="http://schemas.microsoft.com/office/word/2012/wordml" xmlns:wpg="http://schemas.microsoft.com/office/word/2010/wordprocessingGroup" xmlns:wpi="http://schemas.microsoft.com/office/word/2010/wordprocessingInk" xmlns:wne="http://schemas.microsoft.com/office/word/2006/wordml" xmlns:wps="http://schemas.microsoft.com/office/word/2010/wordprocessingShape" mc:Ignorable="w14 w15 wp14">
+  <w:abstractNum w:abstractNumId="0" w15:restartNumberingAfterBreak="0">
     <w:nsid w:val="00266297"/>
     <w:multiLevelType w:val="multilevel"/>
     <w:tmpl w:val="0770CC0C"/>
@@ -2787,7 +4009,7 @@
       </w:rPr>
     </w:lvl>
   </w:abstractNum>
-  <w:abstractNum w:abstractNumId="1">
+  <w:abstractNum w:abstractNumId="1" w15:restartNumberingAfterBreak="0">
     <w:nsid w:val="0DBF11CF"/>
     <w:multiLevelType w:val="multilevel"/>
     <w:tmpl w:val="C34CB07E"/>
@@ -2936,7 +4158,7 @@
       </w:rPr>
     </w:lvl>
   </w:abstractNum>
-  <w:abstractNum w:abstractNumId="2">
+  <w:abstractNum w:abstractNumId="2" w15:restartNumberingAfterBreak="0">
     <w:nsid w:val="194065B6"/>
     <w:multiLevelType w:val="multilevel"/>
     <w:tmpl w:val="997CB4D6"/>
@@ -3085,7 +4307,7 @@
       </w:rPr>
     </w:lvl>
   </w:abstractNum>
-  <w:abstractNum w:abstractNumId="3">
+  <w:abstractNum w:abstractNumId="3" w15:restartNumberingAfterBreak="0">
     <w:nsid w:val="1B5A7C69"/>
     <w:multiLevelType w:val="multilevel"/>
     <w:tmpl w:val="59F44F64"/>
@@ -3207,7 +4429,7 @@
       </w:rPr>
     </w:lvl>
   </w:abstractNum>
-  <w:abstractNum w:abstractNumId="4">
+  <w:abstractNum w:abstractNumId="4" w15:restartNumberingAfterBreak="0">
     <w:nsid w:val="21C23B74"/>
     <w:multiLevelType w:val="multilevel"/>
     <w:tmpl w:val="16E2495E"/>
@@ -3329,7 +4551,120 @@
       </w:rPr>
     </w:lvl>
   </w:abstractNum>
-  <w:abstractNum w:abstractNumId="5">
+  <w:abstractNum w:abstractNumId="5" w15:restartNumberingAfterBreak="0">
+    <w:nsid w:val="23052F40"/>
+    <w:multiLevelType w:val="hybridMultilevel"/>
+    <w:tmpl w:val="84A41094"/>
+    <w:lvl w:ilvl="0" w:tplc="280A0001">
+      <w:start w:val="1"/>
+      <w:numFmt w:val="bullet"/>
+      <w:lvlText w:val=""/>
+      <w:lvlJc w:val="left"/>
+      <w:pPr>
+        <w:ind w:left="1788" w:hanging="360"/>
+      </w:pPr>
+      <w:rPr>
+        <w:rFonts w:ascii="Symbol" w:hAnsi="Symbol" w:hint="default"/>
+      </w:rPr>
+    </w:lvl>
+    <w:lvl w:ilvl="1" w:tplc="280A0003" w:tentative="1">
+      <w:start w:val="1"/>
+      <w:numFmt w:val="bullet"/>
+      <w:lvlText w:val="o"/>
+      <w:lvlJc w:val="left"/>
+      <w:pPr>
+        <w:ind w:left="2508" w:hanging="360"/>
+      </w:pPr>
+      <w:rPr>
+        <w:rFonts w:ascii="Courier New" w:hAnsi="Courier New" w:cs="Courier New" w:hint="default"/>
+      </w:rPr>
+    </w:lvl>
+    <w:lvl w:ilvl="2" w:tplc="280A0005" w:tentative="1">
+      <w:start w:val="1"/>
+      <w:numFmt w:val="bullet"/>
+      <w:lvlText w:val=""/>
+      <w:lvlJc w:val="left"/>
+      <w:pPr>
+        <w:ind w:left="3228" w:hanging="360"/>
+      </w:pPr>
+      <w:rPr>
+        <w:rFonts w:ascii="Wingdings" w:hAnsi="Wingdings" w:hint="default"/>
+      </w:rPr>
+    </w:lvl>
+    <w:lvl w:ilvl="3" w:tplc="280A0001" w:tentative="1">
+      <w:start w:val="1"/>
+      <w:numFmt w:val="bullet"/>
+      <w:lvlText w:val=""/>
+      <w:lvlJc w:val="left"/>
+      <w:pPr>
+        <w:ind w:left="3948" w:hanging="360"/>
+      </w:pPr>
+      <w:rPr>
+        <w:rFonts w:ascii="Symbol" w:hAnsi="Symbol" w:hint="default"/>
+      </w:rPr>
+    </w:lvl>
+    <w:lvl w:ilvl="4" w:tplc="280A0003" w:tentative="1">
+      <w:start w:val="1"/>
+      <w:numFmt w:val="bullet"/>
+      <w:lvlText w:val="o"/>
+      <w:lvlJc w:val="left"/>
+      <w:pPr>
+        <w:ind w:left="4668" w:hanging="360"/>
+      </w:pPr>
+      <w:rPr>
+        <w:rFonts w:ascii="Courier New" w:hAnsi="Courier New" w:cs="Courier New" w:hint="default"/>
+      </w:rPr>
+    </w:lvl>
+    <w:lvl w:ilvl="5" w:tplc="280A0005" w:tentative="1">
+      <w:start w:val="1"/>
+      <w:numFmt w:val="bullet"/>
+      <w:lvlText w:val=""/>
+      <w:lvlJc w:val="left"/>
+      <w:pPr>
+        <w:ind w:left="5388" w:hanging="360"/>
+      </w:pPr>
+      <w:rPr>
+        <w:rFonts w:ascii="Wingdings" w:hAnsi="Wingdings" w:hint="default"/>
+      </w:rPr>
+    </w:lvl>
+    <w:lvl w:ilvl="6" w:tplc="280A0001" w:tentative="1">
+      <w:start w:val="1"/>
+      <w:numFmt w:val="bullet"/>
+      <w:lvlText w:val=""/>
+      <w:lvlJc w:val="left"/>
+      <w:pPr>
+        <w:ind w:left="6108" w:hanging="360"/>
+      </w:pPr>
+      <w:rPr>
+        <w:rFonts w:ascii="Symbol" w:hAnsi="Symbol" w:hint="default"/>
+      </w:rPr>
+    </w:lvl>
+    <w:lvl w:ilvl="7" w:tplc="280A0003" w:tentative="1">
+      <w:start w:val="1"/>
+      <w:numFmt w:val="bullet"/>
+      <w:lvlText w:val="o"/>
+      <w:lvlJc w:val="left"/>
+      <w:pPr>
+        <w:ind w:left="6828" w:hanging="360"/>
+      </w:pPr>
+      <w:rPr>
+        <w:rFonts w:ascii="Courier New" w:hAnsi="Courier New" w:cs="Courier New" w:hint="default"/>
+      </w:rPr>
+    </w:lvl>
+    <w:lvl w:ilvl="8" w:tplc="280A0005" w:tentative="1">
+      <w:start w:val="1"/>
+      <w:numFmt w:val="bullet"/>
+      <w:lvlText w:val=""/>
+      <w:lvlJc w:val="left"/>
+      <w:pPr>
+        <w:ind w:left="7548" w:hanging="360"/>
+      </w:pPr>
+      <w:rPr>
+        <w:rFonts w:ascii="Wingdings" w:hAnsi="Wingdings" w:hint="default"/>
+      </w:rPr>
+    </w:lvl>
+  </w:abstractNum>
+  <w:abstractNum w:abstractNumId="6" w15:restartNumberingAfterBreak="0">
     <w:nsid w:val="2790792D"/>
     <w:multiLevelType w:val="multilevel"/>
     <w:tmpl w:val="1084FCBE"/>
@@ -3478,7 +4813,7 @@
       </w:rPr>
     </w:lvl>
   </w:abstractNum>
-  <w:abstractNum w:abstractNumId="6">
+  <w:abstractNum w:abstractNumId="7" w15:restartNumberingAfterBreak="0">
     <w:nsid w:val="2DC52985"/>
     <w:multiLevelType w:val="multilevel"/>
     <w:tmpl w:val="14E2A28C"/>
@@ -3591,7 +4926,7 @@
       </w:pPr>
     </w:lvl>
   </w:abstractNum>
-  <w:abstractNum w:abstractNumId="7">
+  <w:abstractNum w:abstractNumId="8" w15:restartNumberingAfterBreak="0">
     <w:nsid w:val="36580451"/>
     <w:multiLevelType w:val="multilevel"/>
     <w:tmpl w:val="1C8474A4"/>
@@ -3712,7 +5047,7 @@
       </w:rPr>
     </w:lvl>
   </w:abstractNum>
-  <w:abstractNum w:abstractNumId="8">
+  <w:abstractNum w:abstractNumId="9" w15:restartNumberingAfterBreak="0">
     <w:nsid w:val="38C477FF"/>
     <w:multiLevelType w:val="multilevel"/>
     <w:tmpl w:val="753866A0"/>
@@ -3825,7 +5160,7 @@
       </w:pPr>
     </w:lvl>
   </w:abstractNum>
-  <w:abstractNum w:abstractNumId="9">
+  <w:abstractNum w:abstractNumId="10" w15:restartNumberingAfterBreak="0">
     <w:nsid w:val="3BBD72A6"/>
     <w:multiLevelType w:val="multilevel"/>
     <w:tmpl w:val="49D60B3E"/>
@@ -3938,7 +5273,7 @@
       </w:pPr>
     </w:lvl>
   </w:abstractNum>
-  <w:abstractNum w:abstractNumId="10">
+  <w:abstractNum w:abstractNumId="11" w15:restartNumberingAfterBreak="0">
     <w:nsid w:val="421D0BA9"/>
     <w:multiLevelType w:val="multilevel"/>
     <w:tmpl w:val="215E89A6"/>
@@ -4051,7 +5386,7 @@
       </w:pPr>
     </w:lvl>
   </w:abstractNum>
-  <w:abstractNum w:abstractNumId="11">
+  <w:abstractNum w:abstractNumId="12" w15:restartNumberingAfterBreak="0">
     <w:nsid w:val="44FF2DD6"/>
     <w:multiLevelType w:val="multilevel"/>
     <w:tmpl w:val="551C908A"/>
@@ -4200,7 +5535,7 @@
       </w:rPr>
     </w:lvl>
   </w:abstractNum>
-  <w:abstractNum w:abstractNumId="12">
+  <w:abstractNum w:abstractNumId="13" w15:restartNumberingAfterBreak="0">
     <w:nsid w:val="4E9D2304"/>
     <w:multiLevelType w:val="multilevel"/>
     <w:tmpl w:val="2354CD10"/>
@@ -4349,7 +5684,120 @@
       </w:rPr>
     </w:lvl>
   </w:abstractNum>
-  <w:abstractNum w:abstractNumId="13">
+  <w:abstractNum w:abstractNumId="14" w15:restartNumberingAfterBreak="0">
+    <w:nsid w:val="52E20000"/>
+    <w:multiLevelType w:val="hybridMultilevel"/>
+    <w:tmpl w:val="17E0411C"/>
+    <w:lvl w:ilvl="0" w:tplc="080A000D">
+      <w:start w:val="1"/>
+      <w:numFmt w:val="bullet"/>
+      <w:lvlText w:val=""/>
+      <w:lvlJc w:val="left"/>
+      <w:pPr>
+        <w:ind w:left="720" w:hanging="360"/>
+      </w:pPr>
+      <w:rPr>
+        <w:rFonts w:ascii="Wingdings" w:hAnsi="Wingdings" w:hint="default"/>
+      </w:rPr>
+    </w:lvl>
+    <w:lvl w:ilvl="1" w:tplc="080A0003" w:tentative="1">
+      <w:start w:val="1"/>
+      <w:numFmt w:val="bullet"/>
+      <w:lvlText w:val="o"/>
+      <w:lvlJc w:val="left"/>
+      <w:pPr>
+        <w:ind w:left="1440" w:hanging="360"/>
+      </w:pPr>
+      <w:rPr>
+        <w:rFonts w:ascii="Courier New" w:hAnsi="Courier New" w:cs="Courier New" w:hint="default"/>
+      </w:rPr>
+    </w:lvl>
+    <w:lvl w:ilvl="2" w:tplc="080A0005" w:tentative="1">
+      <w:start w:val="1"/>
+      <w:numFmt w:val="bullet"/>
+      <w:lvlText w:val=""/>
+      <w:lvlJc w:val="left"/>
+      <w:pPr>
+        <w:ind w:left="2160" w:hanging="360"/>
+      </w:pPr>
+      <w:rPr>
+        <w:rFonts w:ascii="Wingdings" w:hAnsi="Wingdings" w:hint="default"/>
+      </w:rPr>
+    </w:lvl>
+    <w:lvl w:ilvl="3" w:tplc="080A0001" w:tentative="1">
+      <w:start w:val="1"/>
+      <w:numFmt w:val="bullet"/>
+      <w:lvlText w:val=""/>
+      <w:lvlJc w:val="left"/>
+      <w:pPr>
+        <w:ind w:left="2880" w:hanging="360"/>
+      </w:pPr>
+      <w:rPr>
+        <w:rFonts w:ascii="Symbol" w:hAnsi="Symbol" w:hint="default"/>
+      </w:rPr>
+    </w:lvl>
+    <w:lvl w:ilvl="4" w:tplc="080A0003" w:tentative="1">
+      <w:start w:val="1"/>
+      <w:numFmt w:val="bullet"/>
+      <w:lvlText w:val="o"/>
+      <w:lvlJc w:val="left"/>
+      <w:pPr>
+        <w:ind w:left="3600" w:hanging="360"/>
+      </w:pPr>
+      <w:rPr>
+        <w:rFonts w:ascii="Courier New" w:hAnsi="Courier New" w:cs="Courier New" w:hint="default"/>
+      </w:rPr>
+    </w:lvl>
+    <w:lvl w:ilvl="5" w:tplc="080A0005" w:tentative="1">
+      <w:start w:val="1"/>
+      <w:numFmt w:val="bullet"/>
+      <w:lvlText w:val=""/>
+      <w:lvlJc w:val="left"/>
+      <w:pPr>
+        <w:ind w:left="4320" w:hanging="360"/>
+      </w:pPr>
+      <w:rPr>
+        <w:rFonts w:ascii="Wingdings" w:hAnsi="Wingdings" w:hint="default"/>
+      </w:rPr>
+    </w:lvl>
+    <w:lvl w:ilvl="6" w:tplc="080A0001" w:tentative="1">
+      <w:start w:val="1"/>
+      <w:numFmt w:val="bullet"/>
+      <w:lvlText w:val=""/>
+      <w:lvlJc w:val="left"/>
+      <w:pPr>
+        <w:ind w:left="5040" w:hanging="360"/>
+      </w:pPr>
+      <w:rPr>
+        <w:rFonts w:ascii="Symbol" w:hAnsi="Symbol" w:hint="default"/>
+      </w:rPr>
+    </w:lvl>
+    <w:lvl w:ilvl="7" w:tplc="080A0003" w:tentative="1">
+      <w:start w:val="1"/>
+      <w:numFmt w:val="bullet"/>
+      <w:lvlText w:val="o"/>
+      <w:lvlJc w:val="left"/>
+      <w:pPr>
+        <w:ind w:left="5760" w:hanging="360"/>
+      </w:pPr>
+      <w:rPr>
+        <w:rFonts w:ascii="Courier New" w:hAnsi="Courier New" w:cs="Courier New" w:hint="default"/>
+      </w:rPr>
+    </w:lvl>
+    <w:lvl w:ilvl="8" w:tplc="080A0005" w:tentative="1">
+      <w:start w:val="1"/>
+      <w:numFmt w:val="bullet"/>
+      <w:lvlText w:val=""/>
+      <w:lvlJc w:val="left"/>
+      <w:pPr>
+        <w:ind w:left="6480" w:hanging="360"/>
+      </w:pPr>
+      <w:rPr>
+        <w:rFonts w:ascii="Wingdings" w:hAnsi="Wingdings" w:hint="default"/>
+      </w:rPr>
+    </w:lvl>
+  </w:abstractNum>
+  <w:abstractNum w:abstractNumId="15" w15:restartNumberingAfterBreak="0">
     <w:nsid w:val="5A372D91"/>
     <w:multiLevelType w:val="multilevel"/>
     <w:tmpl w:val="91C0DB9E"/>
@@ -4498,7 +5946,7 @@
       </w:rPr>
     </w:lvl>
   </w:abstractNum>
-  <w:abstractNum w:abstractNumId="14">
+  <w:abstractNum w:abstractNumId="16" w15:restartNumberingAfterBreak="0">
     <w:nsid w:val="60E151F2"/>
     <w:multiLevelType w:val="multilevel"/>
     <w:tmpl w:val="ED66F07C"/>
@@ -4611,7 +6059,7 @@
       </w:pPr>
     </w:lvl>
   </w:abstractNum>
-  <w:abstractNum w:abstractNumId="15">
+  <w:abstractNum w:abstractNumId="17" w15:restartNumberingAfterBreak="0">
     <w:nsid w:val="68460343"/>
     <w:multiLevelType w:val="hybridMultilevel"/>
     <w:tmpl w:val="E478671A"/>
@@ -4724,7 +6172,7 @@
       </w:rPr>
     </w:lvl>
   </w:abstractNum>
-  <w:abstractNum w:abstractNumId="16">
+  <w:abstractNum w:abstractNumId="18" w15:restartNumberingAfterBreak="0">
     <w:nsid w:val="6DD26B70"/>
     <w:multiLevelType w:val="multilevel"/>
     <w:tmpl w:val="1494F07E"/>
@@ -4846,16 +6294,16 @@
     </w:lvl>
   </w:abstractNum>
   <w:num w:numId="1">
+    <w:abstractNumId w:val="8"/>
+  </w:num>
+  <w:num w:numId="2">
+    <w:abstractNumId w:val="18"/>
+  </w:num>
+  <w:num w:numId="3">
     <w:abstractNumId w:val="7"/>
   </w:num>
-  <w:num w:numId="2">
-    <w:abstractNumId w:val="16"/>
-  </w:num>
-  <w:num w:numId="3">
-    <w:abstractNumId w:val="6"/>
-  </w:num>
   <w:num w:numId="4">
-    <w:abstractNumId w:val="8"/>
+    <w:abstractNumId w:val="9"/>
     <w:lvlOverride w:ilvl="1">
       <w:lvl w:ilvl="1">
         <w:numFmt w:val="decimal"/>
@@ -4865,7 +6313,7 @@
     </w:lvlOverride>
   </w:num>
   <w:num w:numId="5">
-    <w:abstractNumId w:val="9"/>
+    <w:abstractNumId w:val="10"/>
     <w:lvlOverride w:ilvl="1">
       <w:lvl w:ilvl="1">
         <w:numFmt w:val="decimal"/>
@@ -4875,7 +6323,7 @@
     </w:lvlOverride>
   </w:num>
   <w:num w:numId="6">
-    <w:abstractNumId w:val="13"/>
+    <w:abstractNumId w:val="15"/>
     <w:lvlOverride w:ilvl="2">
       <w:lvl w:ilvl="2">
         <w:numFmt w:val="bullet"/>
@@ -4895,7 +6343,7 @@
     </w:lvlOverride>
   </w:num>
   <w:num w:numId="7">
-    <w:abstractNumId w:val="14"/>
+    <w:abstractNumId w:val="16"/>
     <w:lvlOverride w:ilvl="1">
       <w:lvl w:ilvl="1">
         <w:numFmt w:val="decimal"/>
@@ -4905,10 +6353,10 @@
     </w:lvlOverride>
   </w:num>
   <w:num w:numId="8">
-    <w:abstractNumId w:val="11"/>
+    <w:abstractNumId w:val="12"/>
   </w:num>
   <w:num w:numId="9">
-    <w:abstractNumId w:val="10"/>
+    <w:abstractNumId w:val="11"/>
     <w:lvlOverride w:ilvl="1">
       <w:lvl w:ilvl="1">
         <w:numFmt w:val="decimal"/>
@@ -4927,25 +6375,31 @@
     <w:abstractNumId w:val="3"/>
   </w:num>
   <w:num w:numId="13">
-    <w:abstractNumId w:val="5"/>
+    <w:abstractNumId w:val="6"/>
   </w:num>
   <w:num w:numId="14">
-    <w:abstractNumId w:val="12"/>
+    <w:abstractNumId w:val="13"/>
   </w:num>
   <w:num w:numId="15">
     <w:abstractNumId w:val="2"/>
   </w:num>
   <w:num w:numId="16">
-    <w:abstractNumId w:val="15"/>
+    <w:abstractNumId w:val="17"/>
   </w:num>
   <w:num w:numId="17">
     <w:abstractNumId w:val="0"/>
+  </w:num>
+  <w:num w:numId="18">
+    <w:abstractNumId w:val="5"/>
+  </w:num>
+  <w:num w:numId="19">
+    <w:abstractNumId w:val="14"/>
   </w:num>
 </w:numbering>
 </file>
 
 <file path=word/styles.xml><?xml version="1.0" encoding="utf-8"?>
-<w:styles xmlns:mc="http://schemas.openxmlformats.org/markup-compatibility/2006" xmlns:r="http://schemas.openxmlformats.org/officeDocument/2006/relationships" xmlns:w="http://schemas.openxmlformats.org/wordprocessingml/2006/main" xmlns:w14="http://schemas.microsoft.com/office/word/2010/wordml" mc:Ignorable="w14">
+<w:styles xmlns:mc="http://schemas.openxmlformats.org/markup-compatibility/2006" xmlns:r="http://schemas.openxmlformats.org/officeDocument/2006/relationships" xmlns:w="http://schemas.openxmlformats.org/wordprocessingml/2006/main" xmlns:w14="http://schemas.microsoft.com/office/word/2010/wordml" xmlns:w15="http://schemas.microsoft.com/office/word/2012/wordml" mc:Ignorable="w14 w15">
   <w:docDefaults>
     <w:rPrDefault>
       <w:rPr>
@@ -4961,144 +6415,378 @@
       </w:pPr>
     </w:pPrDefault>
   </w:docDefaults>
-  <w:latentStyles w:defLockedState="0" w:defUIPriority="99" w:defSemiHidden="1" w:defUnhideWhenUsed="1" w:defQFormat="0" w:count="267">
-    <w:lsdException w:name="Normal" w:semiHidden="0" w:uiPriority="0" w:unhideWhenUsed="0" w:qFormat="1"/>
-    <w:lsdException w:name="heading 1" w:semiHidden="0" w:uiPriority="9" w:unhideWhenUsed="0" w:qFormat="1"/>
-    <w:lsdException w:name="heading 2" w:uiPriority="9" w:qFormat="1"/>
-    <w:lsdException w:name="heading 3" w:uiPriority="9" w:qFormat="1"/>
-    <w:lsdException w:name="heading 4" w:uiPriority="9" w:qFormat="1"/>
-    <w:lsdException w:name="heading 5" w:uiPriority="9" w:qFormat="1"/>
-    <w:lsdException w:name="heading 6" w:uiPriority="9" w:qFormat="1"/>
-    <w:lsdException w:name="heading 7" w:uiPriority="9" w:qFormat="1"/>
-    <w:lsdException w:name="heading 8" w:uiPriority="9" w:qFormat="1"/>
-    <w:lsdException w:name="heading 9" w:uiPriority="9" w:qFormat="1"/>
-    <w:lsdException w:name="toc 1" w:uiPriority="39"/>
-    <w:lsdException w:name="toc 2" w:uiPriority="39"/>
-    <w:lsdException w:name="toc 3" w:uiPriority="39"/>
-    <w:lsdException w:name="toc 4" w:uiPriority="39"/>
-    <w:lsdException w:name="toc 5" w:uiPriority="39"/>
-    <w:lsdException w:name="toc 6" w:uiPriority="39"/>
-    <w:lsdException w:name="toc 7" w:uiPriority="39"/>
-    <w:lsdException w:name="toc 8" w:uiPriority="39"/>
-    <w:lsdException w:name="toc 9" w:uiPriority="39"/>
-    <w:lsdException w:name="caption" w:uiPriority="35" w:qFormat="1"/>
-    <w:lsdException w:name="Title" w:semiHidden="0" w:uiPriority="10" w:unhideWhenUsed="0" w:qFormat="1"/>
-    <w:lsdException w:name="Default Paragraph Font" w:uiPriority="1"/>
-    <w:lsdException w:name="Subtitle" w:semiHidden="0" w:uiPriority="11" w:unhideWhenUsed="0" w:qFormat="1"/>
-    <w:lsdException w:name="Strong" w:semiHidden="0" w:uiPriority="22" w:unhideWhenUsed="0" w:qFormat="1"/>
-    <w:lsdException w:name="Emphasis" w:semiHidden="0" w:uiPriority="20" w:unhideWhenUsed="0" w:qFormat="1"/>
-    <w:lsdException w:name="Table Grid" w:semiHidden="0" w:uiPriority="39" w:unhideWhenUsed="0"/>
-    <w:lsdException w:name="Placeholder Text" w:unhideWhenUsed="0"/>
-    <w:lsdException w:name="No Spacing" w:semiHidden="0" w:uiPriority="1" w:unhideWhenUsed="0" w:qFormat="1"/>
-    <w:lsdException w:name="Light Shading" w:semiHidden="0" w:uiPriority="60" w:unhideWhenUsed="0"/>
-    <w:lsdException w:name="Light List" w:semiHidden="0" w:uiPriority="61" w:unhideWhenUsed="0"/>
-    <w:lsdException w:name="Light Grid" w:semiHidden="0" w:uiPriority="62" w:unhideWhenUsed="0"/>
-    <w:lsdException w:name="Medium Shading 1" w:semiHidden="0" w:uiPriority="63" w:unhideWhenUsed="0"/>
-    <w:lsdException w:name="Medium Shading 2" w:semiHidden="0" w:uiPriority="64" w:unhideWhenUsed="0"/>
-    <w:lsdException w:name="Medium List 1" w:semiHidden="0" w:uiPriority="65" w:unhideWhenUsed="0"/>
-    <w:lsdException w:name="Medium List 2" w:semiHidden="0" w:uiPriority="66" w:unhideWhenUsed="0"/>
-    <w:lsdException w:name="Medium Grid 1" w:semiHidden="0" w:uiPriority="67" w:unhideWhenUsed="0"/>
-    <w:lsdException w:name="Medium Grid 2" w:semiHidden="0" w:uiPriority="68" w:unhideWhenUsed="0"/>
-    <w:lsdException w:name="Medium Grid 3" w:semiHidden="0" w:uiPriority="69" w:unhideWhenUsed="0"/>
-    <w:lsdException w:name="Dark List" w:semiHidden="0" w:uiPriority="70" w:unhideWhenUsed="0"/>
-    <w:lsdException w:name="Colorful Shading" w:semiHidden="0" w:uiPriority="71" w:unhideWhenUsed="0"/>
-    <w:lsdException w:name="Colorful List" w:semiHidden="0" w:uiPriority="72" w:unhideWhenUsed="0"/>
-    <w:lsdException w:name="Colorful Grid" w:semiHidden="0" w:uiPriority="73" w:unhideWhenUsed="0"/>
-    <w:lsdException w:name="Light Shading Accent 1" w:semiHidden="0" w:uiPriority="60" w:unhideWhenUsed="0"/>
-    <w:lsdException w:name="Light List Accent 1" w:semiHidden="0" w:uiPriority="61" w:unhideWhenUsed="0"/>
-    <w:lsdException w:name="Light Grid Accent 1" w:semiHidden="0" w:uiPriority="62" w:unhideWhenUsed="0"/>
-    <w:lsdException w:name="Medium Shading 1 Accent 1" w:semiHidden="0" w:uiPriority="63" w:unhideWhenUsed="0"/>
-    <w:lsdException w:name="Medium Shading 2 Accent 1" w:semiHidden="0" w:uiPriority="64" w:unhideWhenUsed="0"/>
-    <w:lsdException w:name="Medium List 1 Accent 1" w:semiHidden="0" w:uiPriority="65" w:unhideWhenUsed="0"/>
-    <w:lsdException w:name="Revision" w:unhideWhenUsed="0"/>
-    <w:lsdException w:name="List Paragraph" w:semiHidden="0" w:uiPriority="34" w:unhideWhenUsed="0" w:qFormat="1"/>
-    <w:lsdException w:name="Quote" w:semiHidden="0" w:uiPriority="29" w:unhideWhenUsed="0" w:qFormat="1"/>
-    <w:lsdException w:name="Intense Quote" w:semiHidden="0" w:uiPriority="30" w:unhideWhenUsed="0" w:qFormat="1"/>
-    <w:lsdException w:name="Medium List 2 Accent 1" w:semiHidden="0" w:uiPriority="66" w:unhideWhenUsed="0"/>
-    <w:lsdException w:name="Medium Grid 1 Accent 1" w:semiHidden="0" w:uiPriority="67" w:unhideWhenUsed="0"/>
-    <w:lsdException w:name="Medium Grid 2 Accent 1" w:semiHidden="0" w:uiPriority="68" w:unhideWhenUsed="0"/>
-    <w:lsdException w:name="Medium Grid 3 Accent 1" w:semiHidden="0" w:uiPriority="69" w:unhideWhenUsed="0"/>
-    <w:lsdException w:name="Dark List Accent 1" w:semiHidden="0" w:uiPriority="70" w:unhideWhenUsed="0"/>
-    <w:lsdException w:name="Colorful Shading Accent 1" w:semiHidden="0" w:uiPriority="71" w:unhideWhenUsed="0"/>
-    <w:lsdException w:name="Colorful List Accent 1" w:semiHidden="0" w:uiPriority="72" w:unhideWhenUsed="0"/>
-    <w:lsdException w:name="Colorful Grid Accent 1" w:semiHidden="0" w:uiPriority="73" w:unhideWhenUsed="0"/>
-    <w:lsdException w:name="Light Shading Accent 2" w:semiHidden="0" w:uiPriority="60" w:unhideWhenUsed="0"/>
-    <w:lsdException w:name="Light List Accent 2" w:semiHidden="0" w:uiPriority="61" w:unhideWhenUsed="0"/>
-    <w:lsdException w:name="Light Grid Accent 2" w:semiHidden="0" w:uiPriority="62" w:unhideWhenUsed="0"/>
-    <w:lsdException w:name="Medium Shading 1 Accent 2" w:semiHidden="0" w:uiPriority="63" w:unhideWhenUsed="0"/>
-    <w:lsdException w:name="Medium Shading 2 Accent 2" w:semiHidden="0" w:uiPriority="64" w:unhideWhenUsed="0"/>
-    <w:lsdException w:name="Medium List 1 Accent 2" w:semiHidden="0" w:uiPriority="65" w:unhideWhenUsed="0"/>
-    <w:lsdException w:name="Medium List 2 Accent 2" w:semiHidden="0" w:uiPriority="66" w:unhideWhenUsed="0"/>
-    <w:lsdException w:name="Medium Grid 1 Accent 2" w:semiHidden="0" w:uiPriority="67" w:unhideWhenUsed="0"/>
-    <w:lsdException w:name="Medium Grid 2 Accent 2" w:semiHidden="0" w:uiPriority="68" w:unhideWhenUsed="0"/>
-    <w:lsdException w:name="Medium Grid 3 Accent 2" w:semiHidden="0" w:uiPriority="69" w:unhideWhenUsed="0"/>
-    <w:lsdException w:name="Dark List Accent 2" w:semiHidden="0" w:uiPriority="70" w:unhideWhenUsed="0"/>
-    <w:lsdException w:name="Colorful Shading Accent 2" w:semiHidden="0" w:uiPriority="71" w:unhideWhenUsed="0"/>
-    <w:lsdException w:name="Colorful List Accent 2" w:semiHidden="0" w:uiPriority="72" w:unhideWhenUsed="0"/>
-    <w:lsdException w:name="Colorful Grid Accent 2" w:semiHidden="0" w:uiPriority="73" w:unhideWhenUsed="0"/>
-    <w:lsdException w:name="Light Shading Accent 3" w:semiHidden="0" w:uiPriority="60" w:unhideWhenUsed="0"/>
-    <w:lsdException w:name="Light List Accent 3" w:semiHidden="0" w:uiPriority="61" w:unhideWhenUsed="0"/>
-    <w:lsdException w:name="Light Grid Accent 3" w:semiHidden="0" w:uiPriority="62" w:unhideWhenUsed="0"/>
-    <w:lsdException w:name="Medium Shading 1 Accent 3" w:semiHidden="0" w:uiPriority="63" w:unhideWhenUsed="0"/>
-    <w:lsdException w:name="Medium Shading 2 Accent 3" w:semiHidden="0" w:uiPriority="64" w:unhideWhenUsed="0"/>
-    <w:lsdException w:name="Medium List 1 Accent 3" w:semiHidden="0" w:uiPriority="65" w:unhideWhenUsed="0"/>
-    <w:lsdException w:name="Medium List 2 Accent 3" w:semiHidden="0" w:uiPriority="66" w:unhideWhenUsed="0"/>
-    <w:lsdException w:name="Medium Grid 1 Accent 3" w:semiHidden="0" w:uiPriority="67" w:unhideWhenUsed="0"/>
-    <w:lsdException w:name="Medium Grid 2 Accent 3" w:semiHidden="0" w:uiPriority="68" w:unhideWhenUsed="0"/>
-    <w:lsdException w:name="Medium Grid 3 Accent 3" w:semiHidden="0" w:uiPriority="69" w:unhideWhenUsed="0"/>
-    <w:lsdException w:name="Dark List Accent 3" w:semiHidden="0" w:uiPriority="70" w:unhideWhenUsed="0"/>
-    <w:lsdException w:name="Colorful Shading Accent 3" w:semiHidden="0" w:uiPriority="71" w:unhideWhenUsed="0"/>
-    <w:lsdException w:name="Colorful List Accent 3" w:semiHidden="0" w:uiPriority="72" w:unhideWhenUsed="0"/>
-    <w:lsdException w:name="Colorful Grid Accent 3" w:semiHidden="0" w:uiPriority="73" w:unhideWhenUsed="0"/>
-    <w:lsdException w:name="Light Shading Accent 4" w:semiHidden="0" w:uiPriority="60" w:unhideWhenUsed="0"/>
-    <w:lsdException w:name="Light List Accent 4" w:semiHidden="0" w:uiPriority="61" w:unhideWhenUsed="0"/>
-    <w:lsdException w:name="Light Grid Accent 4" w:semiHidden="0" w:uiPriority="62" w:unhideWhenUsed="0"/>
-    <w:lsdException w:name="Medium Shading 1 Accent 4" w:semiHidden="0" w:uiPriority="63" w:unhideWhenUsed="0"/>
-    <w:lsdException w:name="Medium Shading 2 Accent 4" w:semiHidden="0" w:uiPriority="64" w:unhideWhenUsed="0"/>
-    <w:lsdException w:name="Medium List 1 Accent 4" w:semiHidden="0" w:uiPriority="65" w:unhideWhenUsed="0"/>
-    <w:lsdException w:name="Medium List 2 Accent 4" w:semiHidden="0" w:uiPriority="66" w:unhideWhenUsed="0"/>
-    <w:lsdException w:name="Medium Grid 1 Accent 4" w:semiHidden="0" w:uiPriority="67" w:unhideWhenUsed="0"/>
-    <w:lsdException w:name="Medium Grid 2 Accent 4" w:semiHidden="0" w:uiPriority="68" w:unhideWhenUsed="0"/>
-    <w:lsdException w:name="Medium Grid 3 Accent 4" w:semiHidden="0" w:uiPriority="69" w:unhideWhenUsed="0"/>
-    <w:lsdException w:name="Dark List Accent 4" w:semiHidden="0" w:uiPriority="70" w:unhideWhenUsed="0"/>
-    <w:lsdException w:name="Colorful Shading Accent 4" w:semiHidden="0" w:uiPriority="71" w:unhideWhenUsed="0"/>
-    <w:lsdException w:name="Colorful List Accent 4" w:semiHidden="0" w:uiPriority="72" w:unhideWhenUsed="0"/>
-    <w:lsdException w:name="Colorful Grid Accent 4" w:semiHidden="0" w:uiPriority="73" w:unhideWhenUsed="0"/>
-    <w:lsdException w:name="Light Shading Accent 5" w:semiHidden="0" w:uiPriority="60" w:unhideWhenUsed="0"/>
-    <w:lsdException w:name="Light List Accent 5" w:semiHidden="0" w:uiPriority="61" w:unhideWhenUsed="0"/>
-    <w:lsdException w:name="Light Grid Accent 5" w:semiHidden="0" w:uiPriority="62" w:unhideWhenUsed="0"/>
-    <w:lsdException w:name="Medium Shading 1 Accent 5" w:semiHidden="0" w:uiPriority="63" w:unhideWhenUsed="0"/>
-    <w:lsdException w:name="Medium Shading 2 Accent 5" w:semiHidden="0" w:uiPriority="64" w:unhideWhenUsed="0"/>
-    <w:lsdException w:name="Medium List 1 Accent 5" w:semiHidden="0" w:uiPriority="65" w:unhideWhenUsed="0"/>
-    <w:lsdException w:name="Medium List 2 Accent 5" w:semiHidden="0" w:uiPriority="66" w:unhideWhenUsed="0"/>
-    <w:lsdException w:name="Medium Grid 1 Accent 5" w:semiHidden="0" w:uiPriority="67" w:unhideWhenUsed="0"/>
-    <w:lsdException w:name="Medium Grid 2 Accent 5" w:semiHidden="0" w:uiPriority="68" w:unhideWhenUsed="0"/>
-    <w:lsdException w:name="Medium Grid 3 Accent 5" w:semiHidden="0" w:uiPriority="69" w:unhideWhenUsed="0"/>
-    <w:lsdException w:name="Dark List Accent 5" w:semiHidden="0" w:uiPriority="70" w:unhideWhenUsed="0"/>
-    <w:lsdException w:name="Colorful Shading Accent 5" w:semiHidden="0" w:uiPriority="71" w:unhideWhenUsed="0"/>
-    <w:lsdException w:name="Colorful List Accent 5" w:semiHidden="0" w:uiPriority="72" w:unhideWhenUsed="0"/>
-    <w:lsdException w:name="Colorful Grid Accent 5" w:semiHidden="0" w:uiPriority="73" w:unhideWhenUsed="0"/>
-    <w:lsdException w:name="Light Shading Accent 6" w:semiHidden="0" w:uiPriority="60" w:unhideWhenUsed="0"/>
-    <w:lsdException w:name="Light List Accent 6" w:semiHidden="0" w:uiPriority="61" w:unhideWhenUsed="0"/>
-    <w:lsdException w:name="Light Grid Accent 6" w:semiHidden="0" w:uiPriority="62" w:unhideWhenUsed="0"/>
-    <w:lsdException w:name="Medium Shading 1 Accent 6" w:semiHidden="0" w:uiPriority="63" w:unhideWhenUsed="0"/>
-    <w:lsdException w:name="Medium Shading 2 Accent 6" w:semiHidden="0" w:uiPriority="64" w:unhideWhenUsed="0"/>
-    <w:lsdException w:name="Medium List 1 Accent 6" w:semiHidden="0" w:uiPriority="65" w:unhideWhenUsed="0"/>
-    <w:lsdException w:name="Medium List 2 Accent 6" w:semiHidden="0" w:uiPriority="66" w:unhideWhenUsed="0"/>
-    <w:lsdException w:name="Medium Grid 1 Accent 6" w:semiHidden="0" w:uiPriority="67" w:unhideWhenUsed="0"/>
-    <w:lsdException w:name="Medium Grid 2 Accent 6" w:semiHidden="0" w:uiPriority="68" w:unhideWhenUsed="0"/>
-    <w:lsdException w:name="Medium Grid 3 Accent 6" w:semiHidden="0" w:uiPriority="69" w:unhideWhenUsed="0"/>
-    <w:lsdException w:name="Dark List Accent 6" w:semiHidden="0" w:uiPriority="70" w:unhideWhenUsed="0"/>
-    <w:lsdException w:name="Colorful Shading Accent 6" w:semiHidden="0" w:uiPriority="71" w:unhideWhenUsed="0"/>
-    <w:lsdException w:name="Colorful List Accent 6" w:semiHidden="0" w:uiPriority="72" w:unhideWhenUsed="0"/>
-    <w:lsdException w:name="Colorful Grid Accent 6" w:semiHidden="0" w:uiPriority="73" w:unhideWhenUsed="0"/>
-    <w:lsdException w:name="Subtle Emphasis" w:semiHidden="0" w:uiPriority="19" w:unhideWhenUsed="0" w:qFormat="1"/>
-    <w:lsdException w:name="Intense Emphasis" w:semiHidden="0" w:uiPriority="21" w:unhideWhenUsed="0" w:qFormat="1"/>
-    <w:lsdException w:name="Subtle Reference" w:semiHidden="0" w:uiPriority="31" w:unhideWhenUsed="0" w:qFormat="1"/>
-    <w:lsdException w:name="Intense Reference" w:semiHidden="0" w:uiPriority="32" w:unhideWhenUsed="0" w:qFormat="1"/>
-    <w:lsdException w:name="Book Title" w:semiHidden="0" w:uiPriority="33" w:unhideWhenUsed="0" w:qFormat="1"/>
-    <w:lsdException w:name="Bibliography" w:uiPriority="37"/>
-    <w:lsdException w:name="TOC Heading" w:uiPriority="39" w:qFormat="1"/>
+  <w:latentStyles w:defLockedState="0" w:defUIPriority="99" w:defSemiHidden="0" w:defUnhideWhenUsed="0" w:defQFormat="0" w:count="371">
+    <w:lsdException w:name="Normal" w:uiPriority="0" w:qFormat="1"/>
+    <w:lsdException w:name="heading 1" w:uiPriority="9" w:qFormat="1"/>
+    <w:lsdException w:name="heading 2" w:semiHidden="1" w:uiPriority="9" w:unhideWhenUsed="1" w:qFormat="1"/>
+    <w:lsdException w:name="heading 3" w:semiHidden="1" w:uiPriority="9" w:unhideWhenUsed="1" w:qFormat="1"/>
+    <w:lsdException w:name="heading 4" w:semiHidden="1" w:uiPriority="9" w:unhideWhenUsed="1" w:qFormat="1"/>
+    <w:lsdException w:name="heading 5" w:semiHidden="1" w:uiPriority="9" w:unhideWhenUsed="1" w:qFormat="1"/>
+    <w:lsdException w:name="heading 6" w:semiHidden="1" w:uiPriority="9" w:unhideWhenUsed="1" w:qFormat="1"/>
+    <w:lsdException w:name="heading 7" w:semiHidden="1" w:uiPriority="9" w:unhideWhenUsed="1" w:qFormat="1"/>
+    <w:lsdException w:name="heading 8" w:semiHidden="1" w:uiPriority="9" w:unhideWhenUsed="1" w:qFormat="1"/>
+    <w:lsdException w:name="heading 9" w:semiHidden="1" w:uiPriority="9" w:unhideWhenUsed="1" w:qFormat="1"/>
+    <w:lsdException w:name="index 1" w:semiHidden="1" w:unhideWhenUsed="1"/>
+    <w:lsdException w:name="index 2" w:semiHidden="1" w:unhideWhenUsed="1"/>
+    <w:lsdException w:name="index 3" w:semiHidden="1" w:unhideWhenUsed="1"/>
+    <w:lsdException w:name="index 4" w:semiHidden="1" w:unhideWhenUsed="1"/>
+    <w:lsdException w:name="index 5" w:semiHidden="1" w:unhideWhenUsed="1"/>
+    <w:lsdException w:name="index 6" w:semiHidden="1" w:unhideWhenUsed="1"/>
+    <w:lsdException w:name="index 7" w:semiHidden="1" w:unhideWhenUsed="1"/>
+    <w:lsdException w:name="index 8" w:semiHidden="1" w:unhideWhenUsed="1"/>
+    <w:lsdException w:name="index 9" w:semiHidden="1" w:unhideWhenUsed="1"/>
+    <w:lsdException w:name="toc 1" w:semiHidden="1" w:uiPriority="39" w:unhideWhenUsed="1"/>
+    <w:lsdException w:name="toc 2" w:semiHidden="1" w:uiPriority="39" w:unhideWhenUsed="1"/>
+    <w:lsdException w:name="toc 3" w:semiHidden="1" w:uiPriority="39" w:unhideWhenUsed="1"/>
+    <w:lsdException w:name="toc 4" w:semiHidden="1" w:uiPriority="39" w:unhideWhenUsed="1"/>
+    <w:lsdException w:name="toc 5" w:semiHidden="1" w:uiPriority="39" w:unhideWhenUsed="1"/>
+    <w:lsdException w:name="toc 6" w:semiHidden="1" w:uiPriority="39" w:unhideWhenUsed="1"/>
+    <w:lsdException w:name="toc 7" w:semiHidden="1" w:uiPriority="39" w:unhideWhenUsed="1"/>
+    <w:lsdException w:name="toc 8" w:semiHidden="1" w:uiPriority="39" w:unhideWhenUsed="1"/>
+    <w:lsdException w:name="toc 9" w:semiHidden="1" w:uiPriority="39" w:unhideWhenUsed="1"/>
+    <w:lsdException w:name="Normal Indent" w:semiHidden="1" w:unhideWhenUsed="1"/>
+    <w:lsdException w:name="footnote text" w:semiHidden="1" w:unhideWhenUsed="1"/>
+    <w:lsdException w:name="annotation text" w:semiHidden="1" w:unhideWhenUsed="1"/>
+    <w:lsdException w:name="header" w:semiHidden="1" w:unhideWhenUsed="1"/>
+    <w:lsdException w:name="footer" w:semiHidden="1" w:unhideWhenUsed="1"/>
+    <w:lsdException w:name="index heading" w:semiHidden="1" w:unhideWhenUsed="1"/>
+    <w:lsdException w:name="caption" w:semiHidden="1" w:uiPriority="35" w:unhideWhenUsed="1" w:qFormat="1"/>
+    <w:lsdException w:name="table of figures" w:semiHidden="1" w:unhideWhenUsed="1"/>
+    <w:lsdException w:name="envelope address" w:semiHidden="1" w:unhideWhenUsed="1"/>
+    <w:lsdException w:name="envelope return" w:semiHidden="1" w:unhideWhenUsed="1"/>
+    <w:lsdException w:name="footnote reference" w:semiHidden="1" w:unhideWhenUsed="1"/>
+    <w:lsdException w:name="annotation reference" w:semiHidden="1" w:unhideWhenUsed="1"/>
+    <w:lsdException w:name="line number" w:semiHidden="1" w:unhideWhenUsed="1"/>
+    <w:lsdException w:name="page number" w:semiHidden="1" w:unhideWhenUsed="1"/>
+    <w:lsdException w:name="endnote reference" w:semiHidden="1" w:unhideWhenUsed="1"/>
+    <w:lsdException w:name="endnote text" w:semiHidden="1" w:unhideWhenUsed="1"/>
+    <w:lsdException w:name="table of authorities" w:semiHidden="1" w:unhideWhenUsed="1"/>
+    <w:lsdException w:name="macro" w:semiHidden="1" w:unhideWhenUsed="1"/>
+    <w:lsdException w:name="toa heading" w:semiHidden="1" w:unhideWhenUsed="1"/>
+    <w:lsdException w:name="List" w:semiHidden="1" w:unhideWhenUsed="1"/>
+    <w:lsdException w:name="List Bullet" w:semiHidden="1" w:unhideWhenUsed="1"/>
+    <w:lsdException w:name="List Number" w:semiHidden="1" w:unhideWhenUsed="1"/>
+    <w:lsdException w:name="List 2" w:semiHidden="1" w:unhideWhenUsed="1"/>
+    <w:lsdException w:name="List 3" w:semiHidden="1" w:unhideWhenUsed="1"/>
+    <w:lsdException w:name="List 4" w:semiHidden="1" w:unhideWhenUsed="1"/>
+    <w:lsdException w:name="List 5" w:semiHidden="1" w:unhideWhenUsed="1"/>
+    <w:lsdException w:name="List Bullet 2" w:semiHidden="1" w:unhideWhenUsed="1"/>
+    <w:lsdException w:name="List Bullet 3" w:semiHidden="1" w:unhideWhenUsed="1"/>
+    <w:lsdException w:name="List Bullet 4" w:semiHidden="1" w:unhideWhenUsed="1"/>
+    <w:lsdException w:name="List Bullet 5" w:semiHidden="1" w:unhideWhenUsed="1"/>
+    <w:lsdException w:name="List Number 2" w:semiHidden="1" w:unhideWhenUsed="1"/>
+    <w:lsdException w:name="List Number 3" w:semiHidden="1" w:unhideWhenUsed="1"/>
+    <w:lsdException w:name="List Number 4" w:semiHidden="1" w:unhideWhenUsed="1"/>
+    <w:lsdException w:name="List Number 5" w:semiHidden="1" w:unhideWhenUsed="1"/>
+    <w:lsdException w:name="Title" w:uiPriority="10" w:qFormat="1"/>
+    <w:lsdException w:name="Closing" w:semiHidden="1" w:unhideWhenUsed="1"/>
+    <w:lsdException w:name="Signature" w:semiHidden="1" w:unhideWhenUsed="1"/>
+    <w:lsdException w:name="Default Paragraph Font" w:semiHidden="1" w:uiPriority="1" w:unhideWhenUsed="1"/>
+    <w:lsdException w:name="Body Text" w:semiHidden="1" w:unhideWhenUsed="1"/>
+    <w:lsdException w:name="Body Text Indent" w:semiHidden="1" w:unhideWhenUsed="1"/>
+    <w:lsdException w:name="List Continue" w:semiHidden="1" w:unhideWhenUsed="1"/>
+    <w:lsdException w:name="List Continue 2" w:semiHidden="1" w:unhideWhenUsed="1"/>
+    <w:lsdException w:name="List Continue 3" w:semiHidden="1" w:unhideWhenUsed="1"/>
+    <w:lsdException w:name="List Continue 4" w:semiHidden="1" w:unhideWhenUsed="1"/>
+    <w:lsdException w:name="List Continue 5" w:semiHidden="1" w:unhideWhenUsed="1"/>
+    <w:lsdException w:name="Message Header" w:semiHidden="1" w:unhideWhenUsed="1"/>
+    <w:lsdException w:name="Subtitle" w:uiPriority="11" w:qFormat="1"/>
+    <w:lsdException w:name="Salutation" w:semiHidden="1" w:unhideWhenUsed="1"/>
+    <w:lsdException w:name="Date" w:semiHidden="1" w:unhideWhenUsed="1"/>
+    <w:lsdException w:name="Body Text First Indent" w:semiHidden="1" w:unhideWhenUsed="1"/>
+    <w:lsdException w:name="Body Text First Indent 2" w:semiHidden="1" w:unhideWhenUsed="1"/>
+    <w:lsdException w:name="Note Heading" w:semiHidden="1" w:unhideWhenUsed="1"/>
+    <w:lsdException w:name="Body Text 2" w:semiHidden="1" w:unhideWhenUsed="1"/>
+    <w:lsdException w:name="Body Text 3" w:semiHidden="1" w:unhideWhenUsed="1"/>
+    <w:lsdException w:name="Body Text Indent 2" w:semiHidden="1" w:unhideWhenUsed="1"/>
+    <w:lsdException w:name="Body Text Indent 3" w:semiHidden="1" w:unhideWhenUsed="1"/>
+    <w:lsdException w:name="Block Text" w:semiHidden="1" w:unhideWhenUsed="1"/>
+    <w:lsdException w:name="Hyperlink" w:semiHidden="1" w:unhideWhenUsed="1"/>
+    <w:lsdException w:name="FollowedHyperlink" w:semiHidden="1" w:unhideWhenUsed="1"/>
+    <w:lsdException w:name="Strong" w:uiPriority="22" w:qFormat="1"/>
+    <w:lsdException w:name="Emphasis" w:uiPriority="20" w:qFormat="1"/>
+    <w:lsdException w:name="Document Map" w:semiHidden="1" w:unhideWhenUsed="1"/>
+    <w:lsdException w:name="Plain Text" w:semiHidden="1" w:unhideWhenUsed="1"/>
+    <w:lsdException w:name="E-mail Signature" w:semiHidden="1" w:unhideWhenUsed="1"/>
+    <w:lsdException w:name="HTML Top of Form" w:semiHidden="1" w:unhideWhenUsed="1"/>
+    <w:lsdException w:name="HTML Bottom of Form" w:semiHidden="1" w:unhideWhenUsed="1"/>
+    <w:lsdException w:name="Normal (Web)" w:semiHidden="1" w:unhideWhenUsed="1"/>
+    <w:lsdException w:name="HTML Acronym" w:semiHidden="1" w:unhideWhenUsed="1"/>
+    <w:lsdException w:name="HTML Address" w:semiHidden="1" w:unhideWhenUsed="1"/>
+    <w:lsdException w:name="HTML Cite" w:semiHidden="1" w:unhideWhenUsed="1"/>
+    <w:lsdException w:name="HTML Code" w:semiHidden="1" w:unhideWhenUsed="1"/>
+    <w:lsdException w:name="HTML Definition" w:semiHidden="1" w:unhideWhenUsed="1"/>
+    <w:lsdException w:name="HTML Keyboard" w:semiHidden="1" w:unhideWhenUsed="1"/>
+    <w:lsdException w:name="HTML Preformatted" w:semiHidden="1" w:unhideWhenUsed="1"/>
+    <w:lsdException w:name="HTML Sample" w:semiHidden="1" w:unhideWhenUsed="1"/>
+    <w:lsdException w:name="HTML Typewriter" w:semiHidden="1" w:unhideWhenUsed="1"/>
+    <w:lsdException w:name="HTML Variable" w:semiHidden="1" w:unhideWhenUsed="1"/>
+    <w:lsdException w:name="Normal Table" w:semiHidden="1" w:unhideWhenUsed="1"/>
+    <w:lsdException w:name="annotation subject" w:semiHidden="1" w:unhideWhenUsed="1"/>
+    <w:lsdException w:name="No List" w:semiHidden="1" w:unhideWhenUsed="1"/>
+    <w:lsdException w:name="Outline List 1" w:semiHidden="1" w:unhideWhenUsed="1"/>
+    <w:lsdException w:name="Outline List 2" w:semiHidden="1" w:unhideWhenUsed="1"/>
+    <w:lsdException w:name="Outline List 3" w:semiHidden="1" w:unhideWhenUsed="1"/>
+    <w:lsdException w:name="Table Simple 1" w:semiHidden="1" w:unhideWhenUsed="1"/>
+    <w:lsdException w:name="Table Simple 2" w:semiHidden="1" w:unhideWhenUsed="1"/>
+    <w:lsdException w:name="Table Simple 3" w:semiHidden="1" w:unhideWhenUsed="1"/>
+    <w:lsdException w:name="Table Classic 1" w:semiHidden="1" w:unhideWhenUsed="1"/>
+    <w:lsdException w:name="Table Classic 2" w:semiHidden="1" w:unhideWhenUsed="1"/>
+    <w:lsdException w:name="Table Classic 3" w:semiHidden="1" w:unhideWhenUsed="1"/>
+    <w:lsdException w:name="Table Classic 4" w:semiHidden="1" w:unhideWhenUsed="1"/>
+    <w:lsdException w:name="Table Colorful 1" w:semiHidden="1" w:unhideWhenUsed="1"/>
+    <w:lsdException w:name="Table Colorful 2" w:semiHidden="1" w:unhideWhenUsed="1"/>
+    <w:lsdException w:name="Table Colorful 3" w:semiHidden="1" w:unhideWhenUsed="1"/>
+    <w:lsdException w:name="Table Columns 1" w:semiHidden="1" w:unhideWhenUsed="1"/>
+    <w:lsdException w:name="Table Columns 2" w:semiHidden="1" w:unhideWhenUsed="1"/>
+    <w:lsdException w:name="Table Columns 3" w:semiHidden="1" w:unhideWhenUsed="1"/>
+    <w:lsdException w:name="Table Columns 4" w:semiHidden="1" w:unhideWhenUsed="1"/>
+    <w:lsdException w:name="Table Columns 5" w:semiHidden="1" w:unhideWhenUsed="1"/>
+    <w:lsdException w:name="Table Grid 1" w:semiHidden="1" w:unhideWhenUsed="1"/>
+    <w:lsdException w:name="Table Grid 2" w:semiHidden="1" w:unhideWhenUsed="1"/>
+    <w:lsdException w:name="Table Grid 3" w:semiHidden="1" w:unhideWhenUsed="1"/>
+    <w:lsdException w:name="Table Grid 4" w:semiHidden="1" w:unhideWhenUsed="1"/>
+    <w:lsdException w:name="Table Grid 5" w:semiHidden="1" w:unhideWhenUsed="1"/>
+    <w:lsdException w:name="Table Grid 6" w:semiHidden="1" w:unhideWhenUsed="1"/>
+    <w:lsdException w:name="Table Grid 7" w:semiHidden="1" w:unhideWhenUsed="1"/>
+    <w:lsdException w:name="Table Grid 8" w:semiHidden="1" w:unhideWhenUsed="1"/>
+    <w:lsdException w:name="Table List 1" w:semiHidden="1" w:unhideWhenUsed="1"/>
+    <w:lsdException w:name="Table List 2" w:semiHidden="1" w:unhideWhenUsed="1"/>
+    <w:lsdException w:name="Table List 3" w:semiHidden="1" w:unhideWhenUsed="1"/>
+    <w:lsdException w:name="Table List 4" w:semiHidden="1" w:unhideWhenUsed="1"/>
+    <w:lsdException w:name="Table List 5" w:semiHidden="1" w:unhideWhenUsed="1"/>
+    <w:lsdException w:name="Table List 6" w:semiHidden="1" w:unhideWhenUsed="1"/>
+    <w:lsdException w:name="Table List 7" w:semiHidden="1" w:unhideWhenUsed="1"/>
+    <w:lsdException w:name="Table List 8" w:semiHidden="1" w:unhideWhenUsed="1"/>
+    <w:lsdException w:name="Table 3D effects 1" w:semiHidden="1" w:unhideWhenUsed="1"/>
+    <w:lsdException w:name="Table 3D effects 2" w:semiHidden="1" w:unhideWhenUsed="1"/>
+    <w:lsdException w:name="Table 3D effects 3" w:semiHidden="1" w:unhideWhenUsed="1"/>
+    <w:lsdException w:name="Table Contemporary" w:semiHidden="1" w:unhideWhenUsed="1"/>
+    <w:lsdException w:name="Table Elegant" w:semiHidden="1" w:unhideWhenUsed="1"/>
+    <w:lsdException w:name="Table Professional" w:semiHidden="1" w:unhideWhenUsed="1"/>
+    <w:lsdException w:name="Table Subtle 1" w:semiHidden="1" w:unhideWhenUsed="1"/>
+    <w:lsdException w:name="Table Subtle 2" w:semiHidden="1" w:unhideWhenUsed="1"/>
+    <w:lsdException w:name="Table Web 1" w:semiHidden="1" w:unhideWhenUsed="1"/>
+    <w:lsdException w:name="Table Web 2" w:semiHidden="1" w:unhideWhenUsed="1"/>
+    <w:lsdException w:name="Table Web 3" w:semiHidden="1" w:unhideWhenUsed="1"/>
+    <w:lsdException w:name="Balloon Text" w:semiHidden="1" w:unhideWhenUsed="1"/>
+    <w:lsdException w:name="Table Grid" w:uiPriority="39"/>
+    <w:lsdException w:name="Table Theme" w:semiHidden="1" w:unhideWhenUsed="1"/>
+    <w:lsdException w:name="Placeholder Text" w:semiHidden="1"/>
+    <w:lsdException w:name="No Spacing" w:uiPriority="1" w:qFormat="1"/>
+    <w:lsdException w:name="Light Shading" w:uiPriority="60"/>
+    <w:lsdException w:name="Light List" w:uiPriority="61"/>
+    <w:lsdException w:name="Light Grid" w:uiPriority="62"/>
+    <w:lsdException w:name="Medium Shading 1" w:uiPriority="63"/>
+    <w:lsdException w:name="Medium Shading 2" w:uiPriority="64"/>
+    <w:lsdException w:name="Medium List 1" w:uiPriority="65"/>
+    <w:lsdException w:name="Medium List 2" w:uiPriority="66"/>
+    <w:lsdException w:name="Medium Grid 1" w:uiPriority="67"/>
+    <w:lsdException w:name="Medium Grid 2" w:uiPriority="68"/>
+    <w:lsdException w:name="Medium Grid 3" w:uiPriority="69"/>
+    <w:lsdException w:name="Dark List" w:uiPriority="70"/>
+    <w:lsdException w:name="Colorful Shading" w:uiPriority="71"/>
+    <w:lsdException w:name="Colorful List" w:uiPriority="72"/>
+    <w:lsdException w:name="Colorful Grid" w:uiPriority="73"/>
+    <w:lsdException w:name="Light Shading Accent 1" w:uiPriority="60"/>
+    <w:lsdException w:name="Light List Accent 1" w:uiPriority="61"/>
+    <w:lsdException w:name="Light Grid Accent 1" w:uiPriority="62"/>
+    <w:lsdException w:name="Medium Shading 1 Accent 1" w:uiPriority="63"/>
+    <w:lsdException w:name="Medium Shading 2 Accent 1" w:uiPriority="64"/>
+    <w:lsdException w:name="Medium List 1 Accent 1" w:uiPriority="65"/>
+    <w:lsdException w:name="Revision" w:semiHidden="1"/>
+    <w:lsdException w:name="List Paragraph" w:uiPriority="34" w:qFormat="1"/>
+    <w:lsdException w:name="Quote" w:uiPriority="29" w:qFormat="1"/>
+    <w:lsdException w:name="Intense Quote" w:uiPriority="30" w:qFormat="1"/>
+    <w:lsdException w:name="Medium List 2 Accent 1" w:uiPriority="66"/>
+    <w:lsdException w:name="Medium Grid 1 Accent 1" w:uiPriority="67"/>
+    <w:lsdException w:name="Medium Grid 2 Accent 1" w:uiPriority="68"/>
+    <w:lsdException w:name="Medium Grid 3 Accent 1" w:uiPriority="69"/>
+    <w:lsdException w:name="Dark List Accent 1" w:uiPriority="70"/>
+    <w:lsdException w:name="Colorful Shading Accent 1" w:uiPriority="71"/>
+    <w:lsdException w:name="Colorful List Accent 1" w:uiPriority="72"/>
+    <w:lsdException w:name="Colorful Grid Accent 1" w:uiPriority="73"/>
+    <w:lsdException w:name="Light Shading Accent 2" w:uiPriority="60"/>
+    <w:lsdException w:name="Light List Accent 2" w:uiPriority="61"/>
+    <w:lsdException w:name="Light Grid Accent 2" w:uiPriority="62"/>
+    <w:lsdException w:name="Medium Shading 1 Accent 2" w:uiPriority="63"/>
+    <w:lsdException w:name="Medium Shading 2 Accent 2" w:uiPriority="64"/>
+    <w:lsdException w:name="Medium List 1 Accent 2" w:uiPriority="65"/>
+    <w:lsdException w:name="Medium List 2 Accent 2" w:uiPriority="66"/>
+    <w:lsdException w:name="Medium Grid 1 Accent 2" w:uiPriority="67"/>
+    <w:lsdException w:name="Medium Grid 2 Accent 2" w:uiPriority="68"/>
+    <w:lsdException w:name="Medium Grid 3 Accent 2" w:uiPriority="69"/>
+    <w:lsdException w:name="Dark List Accent 2" w:uiPriority="70"/>
+    <w:lsdException w:name="Colorful Shading Accent 2" w:uiPriority="71"/>
+    <w:lsdException w:name="Colorful List Accent 2" w:uiPriority="72"/>
+    <w:lsdException w:name="Colorful Grid Accent 2" w:uiPriority="73"/>
+    <w:lsdException w:name="Light Shading Accent 3" w:uiPriority="60"/>
+    <w:lsdException w:name="Light List Accent 3" w:uiPriority="61"/>
+    <w:lsdException w:name="Light Grid Accent 3" w:uiPriority="62"/>
+    <w:lsdException w:name="Medium Shading 1 Accent 3" w:uiPriority="63"/>
+    <w:lsdException w:name="Medium Shading 2 Accent 3" w:uiPriority="64"/>
+    <w:lsdException w:name="Medium List 1 Accent 3" w:uiPriority="65"/>
+    <w:lsdException w:name="Medium List 2 Accent 3" w:uiPriority="66"/>
+    <w:lsdException w:name="Medium Grid 1 Accent 3" w:uiPriority="67"/>
+    <w:lsdException w:name="Medium Grid 2 Accent 3" w:uiPriority="68"/>
+    <w:lsdException w:name="Medium Grid 3 Accent 3" w:uiPriority="69"/>
+    <w:lsdException w:name="Dark List Accent 3" w:uiPriority="70"/>
+    <w:lsdException w:name="Colorful Shading Accent 3" w:uiPriority="71"/>
+    <w:lsdException w:name="Colorful List Accent 3" w:uiPriority="72"/>
+    <w:lsdException w:name="Colorful Grid Accent 3" w:uiPriority="73"/>
+    <w:lsdException w:name="Light Shading Accent 4" w:uiPriority="60"/>
+    <w:lsdException w:name="Light List Accent 4" w:uiPriority="61"/>
+    <w:lsdException w:name="Light Grid Accent 4" w:uiPriority="62"/>
+    <w:lsdException w:name="Medium Shading 1 Accent 4" w:uiPriority="63"/>
+    <w:lsdException w:name="Medium Shading 2 Accent 4" w:uiPriority="64"/>
+    <w:lsdException w:name="Medium List 1 Accent 4" w:uiPriority="65"/>
+    <w:lsdException w:name="Medium List 2 Accent 4" w:uiPriority="66"/>
+    <w:lsdException w:name="Medium Grid 1 Accent 4" w:uiPriority="67"/>
+    <w:lsdException w:name="Medium Grid 2 Accent 4" w:uiPriority="68"/>
+    <w:lsdException w:name="Medium Grid 3 Accent 4" w:uiPriority="69"/>
+    <w:lsdException w:name="Dark List Accent 4" w:uiPriority="70"/>
+    <w:lsdException w:name="Colorful Shading Accent 4" w:uiPriority="71"/>
+    <w:lsdException w:name="Colorful List Accent 4" w:uiPriority="72"/>
+    <w:lsdException w:name="Colorful Grid Accent 4" w:uiPriority="73"/>
+    <w:lsdException w:name="Light Shading Accent 5" w:uiPriority="60"/>
+    <w:lsdException w:name="Light List Accent 5" w:uiPriority="61"/>
+    <w:lsdException w:name="Light Grid Accent 5" w:uiPriority="62"/>
+    <w:lsdException w:name="Medium Shading 1 Accent 5" w:uiPriority="63"/>
+    <w:lsdException w:name="Medium Shading 2 Accent 5" w:uiPriority="64"/>
+    <w:lsdException w:name="Medium List 1 Accent 5" w:uiPriority="65"/>
+    <w:lsdException w:name="Medium List 2 Accent 5" w:uiPriority="66"/>
+    <w:lsdException w:name="Medium Grid 1 Accent 5" w:uiPriority="67"/>
+    <w:lsdException w:name="Medium Grid 2 Accent 5" w:uiPriority="68"/>
+    <w:lsdException w:name="Medium Grid 3 Accent 5" w:uiPriority="69"/>
+    <w:lsdException w:name="Dark List Accent 5" w:uiPriority="70"/>
+    <w:lsdException w:name="Colorful Shading Accent 5" w:uiPriority="71"/>
+    <w:lsdException w:name="Colorful List Accent 5" w:uiPriority="72"/>
+    <w:lsdException w:name="Colorful Grid Accent 5" w:uiPriority="73"/>
+    <w:lsdException w:name="Light Shading Accent 6" w:uiPriority="60"/>
+    <w:lsdException w:name="Light List Accent 6" w:uiPriority="61"/>
+    <w:lsdException w:name="Light Grid Accent 6" w:uiPriority="62"/>
+    <w:lsdException w:name="Medium Shading 1 Accent 6" w:uiPriority="63"/>
+    <w:lsdException w:name="Medium Shading 2 Accent 6" w:uiPriority="64"/>
+    <w:lsdException w:name="Medium List 1 Accent 6" w:uiPriority="65"/>
+    <w:lsdException w:name="Medium List 2 Accent 6" w:uiPriority="66"/>
+    <w:lsdException w:name="Medium Grid 1 Accent 6" w:uiPriority="67"/>
+    <w:lsdException w:name="Medium Grid 2 Accent 6" w:uiPriority="68"/>
+    <w:lsdException w:name="Medium Grid 3 Accent 6" w:uiPriority="69"/>
+    <w:lsdException w:name="Dark List Accent 6" w:uiPriority="70"/>
+    <w:lsdException w:name="Colorful Shading Accent 6" w:uiPriority="71"/>
+    <w:lsdException w:name="Colorful List Accent 6" w:uiPriority="72"/>
+    <w:lsdException w:name="Colorful Grid Accent 6" w:uiPriority="73"/>
+    <w:lsdException w:name="Subtle Emphasis" w:uiPriority="19" w:qFormat="1"/>
+    <w:lsdException w:name="Intense Emphasis" w:uiPriority="21" w:qFormat="1"/>
+    <w:lsdException w:name="Subtle Reference" w:uiPriority="31" w:qFormat="1"/>
+    <w:lsdException w:name="Intense Reference" w:uiPriority="32" w:qFormat="1"/>
+    <w:lsdException w:name="Book Title" w:uiPriority="33" w:qFormat="1"/>
+    <w:lsdException w:name="Bibliography" w:semiHidden="1" w:uiPriority="37" w:unhideWhenUsed="1"/>
+    <w:lsdException w:name="TOC Heading" w:semiHidden="1" w:uiPriority="39" w:unhideWhenUsed="1" w:qFormat="1"/>
+    <w:lsdException w:name="Plain Table 1" w:uiPriority="41"/>
+    <w:lsdException w:name="Plain Table 2" w:uiPriority="42"/>
+    <w:lsdException w:name="Plain Table 3" w:uiPriority="43"/>
+    <w:lsdException w:name="Plain Table 4" w:uiPriority="44"/>
+    <w:lsdException w:name="Plain Table 5" w:uiPriority="45"/>
+    <w:lsdException w:name="Grid Table Light" w:uiPriority="40"/>
+    <w:lsdException w:name="Grid Table 1 Light" w:uiPriority="46"/>
+    <w:lsdException w:name="Grid Table 2" w:uiPriority="47"/>
+    <w:lsdException w:name="Grid Table 3" w:uiPriority="48"/>
+    <w:lsdException w:name="Grid Table 4" w:uiPriority="49"/>
+    <w:lsdException w:name="Grid Table 5 Dark" w:uiPriority="50"/>
+    <w:lsdException w:name="Grid Table 6 Colorful" w:uiPriority="51"/>
+    <w:lsdException w:name="Grid Table 7 Colorful" w:uiPriority="52"/>
+    <w:lsdException w:name="Grid Table 1 Light Accent 1" w:uiPriority="46"/>
+    <w:lsdException w:name="Grid Table 2 Accent 1" w:uiPriority="47"/>
+    <w:lsdException w:name="Grid Table 3 Accent 1" w:uiPriority="48"/>
+    <w:lsdException w:name="Grid Table 4 Accent 1" w:uiPriority="49"/>
+    <w:lsdException w:name="Grid Table 5 Dark Accent 1" w:uiPriority="50"/>
+    <w:lsdException w:name="Grid Table 6 Colorful Accent 1" w:uiPriority="51"/>
+    <w:lsdException w:name="Grid Table 7 Colorful Accent 1" w:uiPriority="52"/>
+    <w:lsdException w:name="Grid Table 1 Light Accent 2" w:uiPriority="46"/>
+    <w:lsdException w:name="Grid Table 2 Accent 2" w:uiPriority="47"/>
+    <w:lsdException w:name="Grid Table 3 Accent 2" w:uiPriority="48"/>
+    <w:lsdException w:name="Grid Table 4 Accent 2" w:uiPriority="49"/>
+    <w:lsdException w:name="Grid Table 5 Dark Accent 2" w:uiPriority="50"/>
+    <w:lsdException w:name="Grid Table 6 Colorful Accent 2" w:uiPriority="51"/>
+    <w:lsdException w:name="Grid Table 7 Colorful Accent 2" w:uiPriority="52"/>
+    <w:lsdException w:name="Grid Table 1 Light Accent 3" w:uiPriority="46"/>
+    <w:lsdException w:name="Grid Table 2 Accent 3" w:uiPriority="47"/>
+    <w:lsdException w:name="Grid Table 3 Accent 3" w:uiPriority="48"/>
+    <w:lsdException w:name="Grid Table 4 Accent 3" w:uiPriority="49"/>
+    <w:lsdException w:name="Grid Table 5 Dark Accent 3" w:uiPriority="50"/>
+    <w:lsdException w:name="Grid Table 6 Colorful Accent 3" w:uiPriority="51"/>
+    <w:lsdException w:name="Grid Table 7 Colorful Accent 3" w:uiPriority="52"/>
+    <w:lsdException w:name="Grid Table 1 Light Accent 4" w:uiPriority="46"/>
+    <w:lsdException w:name="Grid Table 2 Accent 4" w:uiPriority="47"/>
+    <w:lsdException w:name="Grid Table 3 Accent 4" w:uiPriority="48"/>
+    <w:lsdException w:name="Grid Table 4 Accent 4" w:uiPriority="49"/>
+    <w:lsdException w:name="Grid Table 5 Dark Accent 4" w:uiPriority="50"/>
+    <w:lsdException w:name="Grid Table 6 Colorful Accent 4" w:uiPriority="51"/>
+    <w:lsdException w:name="Grid Table 7 Colorful Accent 4" w:uiPriority="52"/>
+    <w:lsdException w:name="Grid Table 1 Light Accent 5" w:uiPriority="46"/>
+    <w:lsdException w:name="Grid Table 2 Accent 5" w:uiPriority="47"/>
+    <w:lsdException w:name="Grid Table 3 Accent 5" w:uiPriority="48"/>
+    <w:lsdException w:name="Grid Table 4 Accent 5" w:uiPriority="49"/>
+    <w:lsdException w:name="Grid Table 5 Dark Accent 5" w:uiPriority="50"/>
+    <w:lsdException w:name="Grid Table 6 Colorful Accent 5" w:uiPriority="51"/>
+    <w:lsdException w:name="Grid Table 7 Colorful Accent 5" w:uiPriority="52"/>
+    <w:lsdException w:name="Grid Table 1 Light Accent 6" w:uiPriority="46"/>
+    <w:lsdException w:name="Grid Table 2 Accent 6" w:uiPriority="47"/>
+    <w:lsdException w:name="Grid Table 3 Accent 6" w:uiPriority="48"/>
+    <w:lsdException w:name="Grid Table 4 Accent 6" w:uiPriority="49"/>
+    <w:lsdException w:name="Grid Table 5 Dark Accent 6" w:uiPriority="50"/>
+    <w:lsdException w:name="Grid Table 6 Colorful Accent 6" w:uiPriority="51"/>
+    <w:lsdException w:name="Grid Table 7 Colorful Accent 6" w:uiPriority="52"/>
+    <w:lsdException w:name="List Table 1 Light" w:uiPriority="46"/>
+    <w:lsdException w:name="List Table 2" w:uiPriority="47"/>
+    <w:lsdException w:name="List Table 3" w:uiPriority="48"/>
+    <w:lsdException w:name="List Table 4" w:uiPriority="49"/>
+    <w:lsdException w:name="List Table 5 Dark" w:uiPriority="50"/>
+    <w:lsdException w:name="List Table 6 Colorful" w:uiPriority="51"/>
+    <w:lsdException w:name="List Table 7 Colorful" w:uiPriority="52"/>
+    <w:lsdException w:name="List Table 1 Light Accent 1" w:uiPriority="46"/>
+    <w:lsdException w:name="List Table 2 Accent 1" w:uiPriority="47"/>
+    <w:lsdException w:name="List Table 3 Accent 1" w:uiPriority="48"/>
+    <w:lsdException w:name="List Table 4 Accent 1" w:uiPriority="49"/>
+    <w:lsdException w:name="List Table 5 Dark Accent 1" w:uiPriority="50"/>
+    <w:lsdException w:name="List Table 6 Colorful Accent 1" w:uiPriority="51"/>
+    <w:lsdException w:name="List Table 7 Colorful Accent 1" w:uiPriority="52"/>
+    <w:lsdException w:name="List Table 1 Light Accent 2" w:uiPriority="46"/>
+    <w:lsdException w:name="List Table 2 Accent 2" w:uiPriority="47"/>
+    <w:lsdException w:name="List Table 3 Accent 2" w:uiPriority="48"/>
+    <w:lsdException w:name="List Table 4 Accent 2" w:uiPriority="49"/>
+    <w:lsdException w:name="List Table 5 Dark Accent 2" w:uiPriority="50"/>
+    <w:lsdException w:name="List Table 6 Colorful Accent 2" w:uiPriority="51"/>
+    <w:lsdException w:name="List Table 7 Colorful Accent 2" w:uiPriority="52"/>
+    <w:lsdException w:name="List Table 1 Light Accent 3" w:uiPriority="46"/>
+    <w:lsdException w:name="List Table 2 Accent 3" w:uiPriority="47"/>
+    <w:lsdException w:name="List Table 3 Accent 3" w:uiPriority="48"/>
+    <w:lsdException w:name="List Table 4 Accent 3" w:uiPriority="49"/>
+    <w:lsdException w:name="List Table 5 Dark Accent 3" w:uiPriority="50"/>
+    <w:lsdException w:name="List Table 6 Colorful Accent 3" w:uiPriority="51"/>
+    <w:lsdException w:name="List Table 7 Colorful Accent 3" w:uiPriority="52"/>
+    <w:lsdException w:name="List Table 1 Light Accent 4" w:uiPriority="46"/>
+    <w:lsdException w:name="List Table 2 Accent 4" w:uiPriority="47"/>
+    <w:lsdException w:name="List Table 3 Accent 4" w:uiPriority="48"/>
+    <w:lsdException w:name="List Table 4 Accent 4" w:uiPriority="49"/>
+    <w:lsdException w:name="List Table 5 Dark Accent 4" w:uiPriority="50"/>
+    <w:lsdException w:name="List Table 6 Colorful Accent 4" w:uiPriority="51"/>
+    <w:lsdException w:name="List Table 7 Colorful Accent 4" w:uiPriority="52"/>
+    <w:lsdException w:name="List Table 1 Light Accent 5" w:uiPriority="46"/>
+    <w:lsdException w:name="List Table 2 Accent 5" w:uiPriority="47"/>
+    <w:lsdException w:name="List Table 3 Accent 5" w:uiPriority="48"/>
+    <w:lsdException w:name="List Table 4 Accent 5" w:uiPriority="49"/>
+    <w:lsdException w:name="List Table 5 Dark Accent 5" w:uiPriority="50"/>
+    <w:lsdException w:name="List Table 6 Colorful Accent 5" w:uiPriority="51"/>
+    <w:lsdException w:name="List Table 7 Colorful Accent 5" w:uiPriority="52"/>
+    <w:lsdException w:name="List Table 1 Light Accent 6" w:uiPriority="46"/>
+    <w:lsdException w:name="List Table 2 Accent 6" w:uiPriority="47"/>
+    <w:lsdException w:name="List Table 3 Accent 6" w:uiPriority="48"/>
+    <w:lsdException w:name="List Table 4 Accent 6" w:uiPriority="49"/>
+    <w:lsdException w:name="List Table 5 Dark Accent 6" w:uiPriority="50"/>
+    <w:lsdException w:name="List Table 6 Colorful Accent 6" w:uiPriority="51"/>
+    <w:lsdException w:name="List Table 7 Colorful Accent 6" w:uiPriority="52"/>
   </w:latentStyles>
   <w:style w:type="paragraph" w:default="1" w:styleId="Normal">
     <w:name w:val="Normal"/>
@@ -5261,7 +6949,6 @@
       <w:lang w:val="es-PE" w:eastAsia="es-PE"/>
     </w:rPr>
     <w:tblPr>
-      <w:tblInd w:w="0" w:type="dxa"/>
       <w:tblBorders>
         <w:top w:val="single" w:sz="4" w:space="0" w:color="auto"/>
         <w:left w:val="single" w:sz="4" w:space="0" w:color="auto"/>
@@ -5270,12 +6957,6 @@
         <w:insideH w:val="single" w:sz="4" w:space="0" w:color="auto"/>
         <w:insideV w:val="single" w:sz="4" w:space="0" w:color="auto"/>
       </w:tblBorders>
-      <w:tblCellMar>
-        <w:top w:w="0" w:type="dxa"/>
-        <w:left w:w="108" w:type="dxa"/>
-        <w:bottom w:w="0" w:type="dxa"/>
-        <w:right w:w="108" w:type="dxa"/>
-      </w:tblCellMar>
     </w:tblPr>
   </w:style>
   <w:style w:type="paragraph" w:styleId="NormalWeb">
@@ -5298,8 +6979,8 @@
     <w:basedOn w:val="Fuentedeprrafopredeter"/>
     <w:rsid w:val="00C816D9"/>
   </w:style>
-  <w:style w:type="table" w:customStyle="1" w:styleId="GridTable2Accent2">
-    <w:name w:val="Grid Table 2 Accent 2"/>
+  <w:style w:type="table" w:customStyle="1" w:styleId="Tabladecuadrcula2-nfasis21">
+    <w:name w:val="Tabla de cuadrícula 2 - Énfasis 21"/>
     <w:basedOn w:val="Tablanormal"/>
     <w:uiPriority w:val="47"/>
     <w:rsid w:val="002A6EC7"/>
@@ -5309,491 +6990,12 @@
     <w:tblPr>
       <w:tblStyleRowBandSize w:val="1"/>
       <w:tblStyleColBandSize w:val="1"/>
-      <w:tblInd w:w="0" w:type="dxa"/>
       <w:tblBorders>
         <w:top w:val="single" w:sz="2" w:space="0" w:color="F4B083" w:themeColor="accent2" w:themeTint="99"/>
         <w:bottom w:val="single" w:sz="2" w:space="0" w:color="F4B083" w:themeColor="accent2" w:themeTint="99"/>
         <w:insideH w:val="single" w:sz="2" w:space="0" w:color="F4B083" w:themeColor="accent2" w:themeTint="99"/>
         <w:insideV w:val="single" w:sz="2" w:space="0" w:color="F4B083" w:themeColor="accent2" w:themeTint="99"/>
       </w:tblBorders>
-      <w:tblCellMar>
-        <w:top w:w="0" w:type="dxa"/>
-        <w:left w:w="108" w:type="dxa"/>
-        <w:bottom w:w="0" w:type="dxa"/>
-        <w:right w:w="108" w:type="dxa"/>
-      </w:tblCellMar>
-    </w:tblPr>
-    <w:tblStylePr w:type="firstRow">
-      <w:rPr>
-        <w:b/>
-        <w:bCs/>
-      </w:rPr>
-      <w:tblPr/>
-      <w:tcPr>
-        <w:tcBorders>
-          <w:top w:val="nil"/>
-          <w:bottom w:val="single" w:sz="12" w:space="0" w:color="F4B083" w:themeColor="accent2" w:themeTint="99"/>
-          <w:insideH w:val="nil"/>
-          <w:insideV w:val="nil"/>
-        </w:tcBorders>
-        <w:shd w:val="clear" w:color="auto" w:fill="FFFFFF" w:themeFill="background1"/>
-      </w:tcPr>
-    </w:tblStylePr>
-    <w:tblStylePr w:type="lastRow">
-      <w:rPr>
-        <w:b/>
-        <w:bCs/>
-      </w:rPr>
-      <w:tblPr/>
-      <w:tcPr>
-        <w:tcBorders>
-          <w:top w:val="double" w:sz="2" w:space="0" w:color="F4B083" w:themeColor="accent2" w:themeTint="99"/>
-          <w:bottom w:val="nil"/>
-          <w:insideH w:val="nil"/>
-          <w:insideV w:val="nil"/>
-        </w:tcBorders>
-        <w:shd w:val="clear" w:color="auto" w:fill="FFFFFF" w:themeFill="background1"/>
-      </w:tcPr>
-    </w:tblStylePr>
-    <w:tblStylePr w:type="firstCol">
-      <w:rPr>
-        <w:b/>
-        <w:bCs/>
-      </w:rPr>
-    </w:tblStylePr>
-    <w:tblStylePr w:type="lastCol">
-      <w:rPr>
-        <w:b/>
-        <w:bCs/>
-      </w:rPr>
-    </w:tblStylePr>
-    <w:tblStylePr w:type="band1Vert">
-      <w:tblPr/>
-      <w:tcPr>
-        <w:shd w:val="clear" w:color="auto" w:fill="FBE4D5" w:themeFill="accent2" w:themeFillTint="33"/>
-      </w:tcPr>
-    </w:tblStylePr>
-    <w:tblStylePr w:type="band1Horz">
-      <w:tblPr/>
-      <w:tcPr>
-        <w:shd w:val="clear" w:color="auto" w:fill="FBE4D5" w:themeFill="accent2" w:themeFillTint="33"/>
-      </w:tcPr>
-    </w:tblStylePr>
-  </w:style>
-  <w:style w:type="character" w:customStyle="1" w:styleId="apple-converted-space">
-    <w:name w:val="apple-converted-space"/>
-    <w:basedOn w:val="Fuentedeprrafopredeter"/>
-    <w:rsid w:val="002A6EC7"/>
-  </w:style>
-  <w:style w:type="paragraph" w:styleId="Textodeglobo">
-    <w:name w:val="Balloon Text"/>
-    <w:basedOn w:val="Normal"/>
-    <w:link w:val="TextodegloboCar"/>
-    <w:uiPriority w:val="99"/>
-    <w:semiHidden/>
-    <w:unhideWhenUsed/>
-    <w:rsid w:val="00BE514C"/>
-    <w:rPr>
-      <w:rFonts w:ascii="Tahoma" w:hAnsi="Tahoma" w:cs="Tahoma"/>
-      <w:sz w:val="16"/>
-      <w:szCs w:val="16"/>
-    </w:rPr>
-  </w:style>
-  <w:style w:type="character" w:customStyle="1" w:styleId="TextodegloboCar">
-    <w:name w:val="Texto de globo Car"/>
-    <w:basedOn w:val="Fuentedeprrafopredeter"/>
-    <w:link w:val="Textodeglobo"/>
-    <w:uiPriority w:val="99"/>
-    <w:semiHidden/>
-    <w:rsid w:val="00BE514C"/>
-    <w:rPr>
-      <w:rFonts w:ascii="Tahoma" w:eastAsia="Arial" w:hAnsi="Tahoma" w:cs="Tahoma"/>
-      <w:sz w:val="16"/>
-      <w:szCs w:val="16"/>
-      <w:lang w:val="es-ES_tradnl" w:eastAsia="es-ES"/>
-    </w:rPr>
-  </w:style>
-</w:styles>
-</file>
-
-<file path=word/stylesWithEffects.xml><?xml version="1.0" encoding="utf-8"?>
-<w:styles xmlns:wpc="http://schemas.microsoft.com/office/word/2010/wordprocessingCanvas" xmlns:mc="http://schemas.openxmlformats.org/markup-compatibility/2006" xmlns:o="urn:schemas-microsoft-com:office:office" xmlns:r="http://schemas.openxmlformats.org/officeDocument/2006/relationships" xmlns:m="http://schemas.openxmlformats.org/officeDocument/2006/math" xmlns:v="urn:schemas-microsoft-com:vml" xmlns:wp14="http://schemas.microsoft.com/office/word/2010/wordprocessingDrawing" xmlns:wp="http://schemas.openxmlformats.org/drawingml/2006/wordprocessingDrawing" xmlns:w10="urn:schemas-microsoft-com:office:word" xmlns:w="http://schemas.openxmlformats.org/wordprocessingml/2006/main" xmlns:w14="http://schemas.microsoft.com/office/word/2010/wordml" xmlns:wpg="http://schemas.microsoft.com/office/word/2010/wordprocessingGroup" xmlns:wpi="http://schemas.microsoft.com/office/word/2010/wordprocessingInk" xmlns:wne="http://schemas.microsoft.com/office/word/2006/wordml" xmlns:wps="http://schemas.microsoft.com/office/word/2010/wordprocessingShape" mc:Ignorable="w14 wp14">
-  <w:docDefaults>
-    <w:rPrDefault>
-      <w:rPr>
-        <w:rFonts w:asciiTheme="minorHAnsi" w:eastAsiaTheme="minorHAnsi" w:hAnsiTheme="minorHAnsi" w:cstheme="minorBidi"/>
-        <w:sz w:val="22"/>
-        <w:szCs w:val="22"/>
-        <w:lang w:val="es-ES" w:eastAsia="en-US" w:bidi="ar-SA"/>
-      </w:rPr>
-    </w:rPrDefault>
-    <w:pPrDefault>
-      <w:pPr>
-        <w:spacing w:after="160" w:line="259" w:lineRule="auto"/>
-      </w:pPr>
-    </w:pPrDefault>
-  </w:docDefaults>
-  <w:latentStyles w:defLockedState="0" w:defUIPriority="99" w:defSemiHidden="1" w:defUnhideWhenUsed="1" w:defQFormat="0" w:count="267">
-    <w:lsdException w:name="Normal" w:semiHidden="0" w:uiPriority="0" w:unhideWhenUsed="0" w:qFormat="1"/>
-    <w:lsdException w:name="heading 1" w:semiHidden="0" w:uiPriority="9" w:unhideWhenUsed="0" w:qFormat="1"/>
-    <w:lsdException w:name="heading 2" w:uiPriority="9" w:qFormat="1"/>
-    <w:lsdException w:name="heading 3" w:uiPriority="9" w:qFormat="1"/>
-    <w:lsdException w:name="heading 4" w:uiPriority="9" w:qFormat="1"/>
-    <w:lsdException w:name="heading 5" w:uiPriority="9" w:qFormat="1"/>
-    <w:lsdException w:name="heading 6" w:uiPriority="9" w:qFormat="1"/>
-    <w:lsdException w:name="heading 7" w:uiPriority="9" w:qFormat="1"/>
-    <w:lsdException w:name="heading 8" w:uiPriority="9" w:qFormat="1"/>
-    <w:lsdException w:name="heading 9" w:uiPriority="9" w:qFormat="1"/>
-    <w:lsdException w:name="toc 1" w:uiPriority="39"/>
-    <w:lsdException w:name="toc 2" w:uiPriority="39"/>
-    <w:lsdException w:name="toc 3" w:uiPriority="39"/>
-    <w:lsdException w:name="toc 4" w:uiPriority="39"/>
-    <w:lsdException w:name="toc 5" w:uiPriority="39"/>
-    <w:lsdException w:name="toc 6" w:uiPriority="39"/>
-    <w:lsdException w:name="toc 7" w:uiPriority="39"/>
-    <w:lsdException w:name="toc 8" w:uiPriority="39"/>
-    <w:lsdException w:name="toc 9" w:uiPriority="39"/>
-    <w:lsdException w:name="caption" w:uiPriority="35" w:qFormat="1"/>
-    <w:lsdException w:name="Title" w:semiHidden="0" w:uiPriority="10" w:unhideWhenUsed="0" w:qFormat="1"/>
-    <w:lsdException w:name="Default Paragraph Font" w:uiPriority="1"/>
-    <w:lsdException w:name="Subtitle" w:semiHidden="0" w:uiPriority="11" w:unhideWhenUsed="0" w:qFormat="1"/>
-    <w:lsdException w:name="Strong" w:semiHidden="0" w:uiPriority="22" w:unhideWhenUsed="0" w:qFormat="1"/>
-    <w:lsdException w:name="Emphasis" w:semiHidden="0" w:uiPriority="20" w:unhideWhenUsed="0" w:qFormat="1"/>
-    <w:lsdException w:name="Table Grid" w:semiHidden="0" w:uiPriority="39" w:unhideWhenUsed="0"/>
-    <w:lsdException w:name="Placeholder Text" w:unhideWhenUsed="0"/>
-    <w:lsdException w:name="No Spacing" w:semiHidden="0" w:uiPriority="1" w:unhideWhenUsed="0" w:qFormat="1"/>
-    <w:lsdException w:name="Light Shading" w:semiHidden="0" w:uiPriority="60" w:unhideWhenUsed="0"/>
-    <w:lsdException w:name="Light List" w:semiHidden="0" w:uiPriority="61" w:unhideWhenUsed="0"/>
-    <w:lsdException w:name="Light Grid" w:semiHidden="0" w:uiPriority="62" w:unhideWhenUsed="0"/>
-    <w:lsdException w:name="Medium Shading 1" w:semiHidden="0" w:uiPriority="63" w:unhideWhenUsed="0"/>
-    <w:lsdException w:name="Medium Shading 2" w:semiHidden="0" w:uiPriority="64" w:unhideWhenUsed="0"/>
-    <w:lsdException w:name="Medium List 1" w:semiHidden="0" w:uiPriority="65" w:unhideWhenUsed="0"/>
-    <w:lsdException w:name="Medium List 2" w:semiHidden="0" w:uiPriority="66" w:unhideWhenUsed="0"/>
-    <w:lsdException w:name="Medium Grid 1" w:semiHidden="0" w:uiPriority="67" w:unhideWhenUsed="0"/>
-    <w:lsdException w:name="Medium Grid 2" w:semiHidden="0" w:uiPriority="68" w:unhideWhenUsed="0"/>
-    <w:lsdException w:name="Medium Grid 3" w:semiHidden="0" w:uiPriority="69" w:unhideWhenUsed="0"/>
-    <w:lsdException w:name="Dark List" w:semiHidden="0" w:uiPriority="70" w:unhideWhenUsed="0"/>
-    <w:lsdException w:name="Colorful Shading" w:semiHidden="0" w:uiPriority="71" w:unhideWhenUsed="0"/>
-    <w:lsdException w:name="Colorful List" w:semiHidden="0" w:uiPriority="72" w:unhideWhenUsed="0"/>
-    <w:lsdException w:name="Colorful Grid" w:semiHidden="0" w:uiPriority="73" w:unhideWhenUsed="0"/>
-    <w:lsdException w:name="Light Shading Accent 1" w:semiHidden="0" w:uiPriority="60" w:unhideWhenUsed="0"/>
-    <w:lsdException w:name="Light List Accent 1" w:semiHidden="0" w:uiPriority="61" w:unhideWhenUsed="0"/>
-    <w:lsdException w:name="Light Grid Accent 1" w:semiHidden="0" w:uiPriority="62" w:unhideWhenUsed="0"/>
-    <w:lsdException w:name="Medium Shading 1 Accent 1" w:semiHidden="0" w:uiPriority="63" w:unhideWhenUsed="0"/>
-    <w:lsdException w:name="Medium Shading 2 Accent 1" w:semiHidden="0" w:uiPriority="64" w:unhideWhenUsed="0"/>
-    <w:lsdException w:name="Medium List 1 Accent 1" w:semiHidden="0" w:uiPriority="65" w:unhideWhenUsed="0"/>
-    <w:lsdException w:name="Revision" w:unhideWhenUsed="0"/>
-    <w:lsdException w:name="List Paragraph" w:semiHidden="0" w:uiPriority="34" w:unhideWhenUsed="0" w:qFormat="1"/>
-    <w:lsdException w:name="Quote" w:semiHidden="0" w:uiPriority="29" w:unhideWhenUsed="0" w:qFormat="1"/>
-    <w:lsdException w:name="Intense Quote" w:semiHidden="0" w:uiPriority="30" w:unhideWhenUsed="0" w:qFormat="1"/>
-    <w:lsdException w:name="Medium List 2 Accent 1" w:semiHidden="0" w:uiPriority="66" w:unhideWhenUsed="0"/>
-    <w:lsdException w:name="Medium Grid 1 Accent 1" w:semiHidden="0" w:uiPriority="67" w:unhideWhenUsed="0"/>
-    <w:lsdException w:name="Medium Grid 2 Accent 1" w:semiHidden="0" w:uiPriority="68" w:unhideWhenUsed="0"/>
-    <w:lsdException w:name="Medium Grid 3 Accent 1" w:semiHidden="0" w:uiPriority="69" w:unhideWhenUsed="0"/>
-    <w:lsdException w:name="Dark List Accent 1" w:semiHidden="0" w:uiPriority="70" w:unhideWhenUsed="0"/>
-    <w:lsdException w:name="Colorful Shading Accent 1" w:semiHidden="0" w:uiPriority="71" w:unhideWhenUsed="0"/>
-    <w:lsdException w:name="Colorful List Accent 1" w:semiHidden="0" w:uiPriority="72" w:unhideWhenUsed="0"/>
-    <w:lsdException w:name="Colorful Grid Accent 1" w:semiHidden="0" w:uiPriority="73" w:unhideWhenUsed="0"/>
-    <w:lsdException w:name="Light Shading Accent 2" w:semiHidden="0" w:uiPriority="60" w:unhideWhenUsed="0"/>
-    <w:lsdException w:name="Light List Accent 2" w:semiHidden="0" w:uiPriority="61" w:unhideWhenUsed="0"/>
-    <w:lsdException w:name="Light Grid Accent 2" w:semiHidden="0" w:uiPriority="62" w:unhideWhenUsed="0"/>
-    <w:lsdException w:name="Medium Shading 1 Accent 2" w:semiHidden="0" w:uiPriority="63" w:unhideWhenUsed="0"/>
-    <w:lsdException w:name="Medium Shading 2 Accent 2" w:semiHidden="0" w:uiPriority="64" w:unhideWhenUsed="0"/>
-    <w:lsdException w:name="Medium List 1 Accent 2" w:semiHidden="0" w:uiPriority="65" w:unhideWhenUsed="0"/>
-    <w:lsdException w:name="Medium List 2 Accent 2" w:semiHidden="0" w:uiPriority="66" w:unhideWhenUsed="0"/>
-    <w:lsdException w:name="Medium Grid 1 Accent 2" w:semiHidden="0" w:uiPriority="67" w:unhideWhenUsed="0"/>
-    <w:lsdException w:name="Medium Grid 2 Accent 2" w:semiHidden="0" w:uiPriority="68" w:unhideWhenUsed="0"/>
-    <w:lsdException w:name="Medium Grid 3 Accent 2" w:semiHidden="0" w:uiPriority="69" w:unhideWhenUsed="0"/>
-    <w:lsdException w:name="Dark List Accent 2" w:semiHidden="0" w:uiPriority="70" w:unhideWhenUsed="0"/>
-    <w:lsdException w:name="Colorful Shading Accent 2" w:semiHidden="0" w:uiPriority="71" w:unhideWhenUsed="0"/>
-    <w:lsdException w:name="Colorful List Accent 2" w:semiHidden="0" w:uiPriority="72" w:unhideWhenUsed="0"/>
-    <w:lsdException w:name="Colorful Grid Accent 2" w:semiHidden="0" w:uiPriority="73" w:unhideWhenUsed="0"/>
-    <w:lsdException w:name="Light Shading Accent 3" w:semiHidden="0" w:uiPriority="60" w:unhideWhenUsed="0"/>
-    <w:lsdException w:name="Light List Accent 3" w:semiHidden="0" w:uiPriority="61" w:unhideWhenUsed="0"/>
-    <w:lsdException w:name="Light Grid Accent 3" w:semiHidden="0" w:uiPriority="62" w:unhideWhenUsed="0"/>
-    <w:lsdException w:name="Medium Shading 1 Accent 3" w:semiHidden="0" w:uiPriority="63" w:unhideWhenUsed="0"/>
-    <w:lsdException w:name="Medium Shading 2 Accent 3" w:semiHidden="0" w:uiPriority="64" w:unhideWhenUsed="0"/>
-    <w:lsdException w:name="Medium List 1 Accent 3" w:semiHidden="0" w:uiPriority="65" w:unhideWhenUsed="0"/>
-    <w:lsdException w:name="Medium List 2 Accent 3" w:semiHidden="0" w:uiPriority="66" w:unhideWhenUsed="0"/>
-    <w:lsdException w:name="Medium Grid 1 Accent 3" w:semiHidden="0" w:uiPriority="67" w:unhideWhenUsed="0"/>
-    <w:lsdException w:name="Medium Grid 2 Accent 3" w:semiHidden="0" w:uiPriority="68" w:unhideWhenUsed="0"/>
-    <w:lsdException w:name="Medium Grid 3 Accent 3" w:semiHidden="0" w:uiPriority="69" w:unhideWhenUsed="0"/>
-    <w:lsdException w:name="Dark List Accent 3" w:semiHidden="0" w:uiPriority="70" w:unhideWhenUsed="0"/>
-    <w:lsdException w:name="Colorful Shading Accent 3" w:semiHidden="0" w:uiPriority="71" w:unhideWhenUsed="0"/>
-    <w:lsdException w:name="Colorful List Accent 3" w:semiHidden="0" w:uiPriority="72" w:unhideWhenUsed="0"/>
-    <w:lsdException w:name="Colorful Grid Accent 3" w:semiHidden="0" w:uiPriority="73" w:unhideWhenUsed="0"/>
-    <w:lsdException w:name="Light Shading Accent 4" w:semiHidden="0" w:uiPriority="60" w:unhideWhenUsed="0"/>
-    <w:lsdException w:name="Light List Accent 4" w:semiHidden="0" w:uiPriority="61" w:unhideWhenUsed="0"/>
-    <w:lsdException w:name="Light Grid Accent 4" w:semiHidden="0" w:uiPriority="62" w:unhideWhenUsed="0"/>
-    <w:lsdException w:name="Medium Shading 1 Accent 4" w:semiHidden="0" w:uiPriority="63" w:unhideWhenUsed="0"/>
-    <w:lsdException w:name="Medium Shading 2 Accent 4" w:semiHidden="0" w:uiPriority="64" w:unhideWhenUsed="0"/>
-    <w:lsdException w:name="Medium List 1 Accent 4" w:semiHidden="0" w:uiPriority="65" w:unhideWhenUsed="0"/>
-    <w:lsdException w:name="Medium List 2 Accent 4" w:semiHidden="0" w:uiPriority="66" w:unhideWhenUsed="0"/>
-    <w:lsdException w:name="Medium Grid 1 Accent 4" w:semiHidden="0" w:uiPriority="67" w:unhideWhenUsed="0"/>
-    <w:lsdException w:name="Medium Grid 2 Accent 4" w:semiHidden="0" w:uiPriority="68" w:unhideWhenUsed="0"/>
-    <w:lsdException w:name="Medium Grid 3 Accent 4" w:semiHidden="0" w:uiPriority="69" w:unhideWhenUsed="0"/>
-    <w:lsdException w:name="Dark List Accent 4" w:semiHidden="0" w:uiPriority="70" w:unhideWhenUsed="0"/>
-    <w:lsdException w:name="Colorful Shading Accent 4" w:semiHidden="0" w:uiPriority="71" w:unhideWhenUsed="0"/>
-    <w:lsdException w:name="Colorful List Accent 4" w:semiHidden="0" w:uiPriority="72" w:unhideWhenUsed="0"/>
-    <w:lsdException w:name="Colorful Grid Accent 4" w:semiHidden="0" w:uiPriority="73" w:unhideWhenUsed="0"/>
-    <w:lsdException w:name="Light Shading Accent 5" w:semiHidden="0" w:uiPriority="60" w:unhideWhenUsed="0"/>
-    <w:lsdException w:name="Light List Accent 5" w:semiHidden="0" w:uiPriority="61" w:unhideWhenUsed="0"/>
-    <w:lsdException w:name="Light Grid Accent 5" w:semiHidden="0" w:uiPriority="62" w:unhideWhenUsed="0"/>
-    <w:lsdException w:name="Medium Shading 1 Accent 5" w:semiHidden="0" w:uiPriority="63" w:unhideWhenUsed="0"/>
-    <w:lsdException w:name="Medium Shading 2 Accent 5" w:semiHidden="0" w:uiPriority="64" w:unhideWhenUsed="0"/>
-    <w:lsdException w:name="Medium List 1 Accent 5" w:semiHidden="0" w:uiPriority="65" w:unhideWhenUsed="0"/>
-    <w:lsdException w:name="Medium List 2 Accent 5" w:semiHidden="0" w:uiPriority="66" w:unhideWhenUsed="0"/>
-    <w:lsdException w:name="Medium Grid 1 Accent 5" w:semiHidden="0" w:uiPriority="67" w:unhideWhenUsed="0"/>
-    <w:lsdException w:name="Medium Grid 2 Accent 5" w:semiHidden="0" w:uiPriority="68" w:unhideWhenUsed="0"/>
-    <w:lsdException w:name="Medium Grid 3 Accent 5" w:semiHidden="0" w:uiPriority="69" w:unhideWhenUsed="0"/>
-    <w:lsdException w:name="Dark List Accent 5" w:semiHidden="0" w:uiPriority="70" w:unhideWhenUsed="0"/>
-    <w:lsdException w:name="Colorful Shading Accent 5" w:semiHidden="0" w:uiPriority="71" w:unhideWhenUsed="0"/>
-    <w:lsdException w:name="Colorful List Accent 5" w:semiHidden="0" w:uiPriority="72" w:unhideWhenUsed="0"/>
-    <w:lsdException w:name="Colorful Grid Accent 5" w:semiHidden="0" w:uiPriority="73" w:unhideWhenUsed="0"/>
-    <w:lsdException w:name="Light Shading Accent 6" w:semiHidden="0" w:uiPriority="60" w:unhideWhenUsed="0"/>
-    <w:lsdException w:name="Light List Accent 6" w:semiHidden="0" w:uiPriority="61" w:unhideWhenUsed="0"/>
-    <w:lsdException w:name="Light Grid Accent 6" w:semiHidden="0" w:uiPriority="62" w:unhideWhenUsed="0"/>
-    <w:lsdException w:name="Medium Shading 1 Accent 6" w:semiHidden="0" w:uiPriority="63" w:unhideWhenUsed="0"/>
-    <w:lsdException w:name="Medium Shading 2 Accent 6" w:semiHidden="0" w:uiPriority="64" w:unhideWhenUsed="0"/>
-    <w:lsdException w:name="Medium List 1 Accent 6" w:semiHidden="0" w:uiPriority="65" w:unhideWhenUsed="0"/>
-    <w:lsdException w:name="Medium List 2 Accent 6" w:semiHidden="0" w:uiPriority="66" w:unhideWhenUsed="0"/>
-    <w:lsdException w:name="Medium Grid 1 Accent 6" w:semiHidden="0" w:uiPriority="67" w:unhideWhenUsed="0"/>
-    <w:lsdException w:name="Medium Grid 2 Accent 6" w:semiHidden="0" w:uiPriority="68" w:unhideWhenUsed="0"/>
-    <w:lsdException w:name="Medium Grid 3 Accent 6" w:semiHidden="0" w:uiPriority="69" w:unhideWhenUsed="0"/>
-    <w:lsdException w:name="Dark List Accent 6" w:semiHidden="0" w:uiPriority="70" w:unhideWhenUsed="0"/>
-    <w:lsdException w:name="Colorful Shading Accent 6" w:semiHidden="0" w:uiPriority="71" w:unhideWhenUsed="0"/>
-    <w:lsdException w:name="Colorful List Accent 6" w:semiHidden="0" w:uiPriority="72" w:unhideWhenUsed="0"/>
-    <w:lsdException w:name="Colorful Grid Accent 6" w:semiHidden="0" w:uiPriority="73" w:unhideWhenUsed="0"/>
-    <w:lsdException w:name="Subtle Emphasis" w:semiHidden="0" w:uiPriority="19" w:unhideWhenUsed="0" w:qFormat="1"/>
-    <w:lsdException w:name="Intense Emphasis" w:semiHidden="0" w:uiPriority="21" w:unhideWhenUsed="0" w:qFormat="1"/>
-    <w:lsdException w:name="Subtle Reference" w:semiHidden="0" w:uiPriority="31" w:unhideWhenUsed="0" w:qFormat="1"/>
-    <w:lsdException w:name="Intense Reference" w:semiHidden="0" w:uiPriority="32" w:unhideWhenUsed="0" w:qFormat="1"/>
-    <w:lsdException w:name="Book Title" w:semiHidden="0" w:uiPriority="33" w:unhideWhenUsed="0" w:qFormat="1"/>
-    <w:lsdException w:name="Bibliography" w:uiPriority="37"/>
-    <w:lsdException w:name="TOC Heading" w:uiPriority="39" w:qFormat="1"/>
-  </w:latentStyles>
-  <w:style w:type="paragraph" w:default="1" w:styleId="Normal">
-    <w:name w:val="Normal"/>
-    <w:qFormat/>
-    <w:rsid w:val="00854790"/>
-    <w:pPr>
-      <w:spacing w:after="0" w:line="240" w:lineRule="auto"/>
-    </w:pPr>
-    <w:rPr>
-      <w:rFonts w:ascii="Times New Roman" w:eastAsia="Arial" w:hAnsi="Times New Roman" w:cs="Times New Roman"/>
-      <w:sz w:val="24"/>
-      <w:szCs w:val="24"/>
-      <w:lang w:val="es-ES_tradnl" w:eastAsia="es-ES"/>
-    </w:rPr>
-  </w:style>
-  <w:style w:type="paragraph" w:styleId="Ttulo1">
-    <w:name w:val="heading 1"/>
-    <w:basedOn w:val="Normal"/>
-    <w:next w:val="Normal"/>
-    <w:link w:val="Ttulo1Car"/>
-    <w:uiPriority w:val="9"/>
-    <w:qFormat/>
-    <w:rsid w:val="00854790"/>
-    <w:pPr>
-      <w:keepNext/>
-      <w:keepLines/>
-      <w:spacing w:before="240"/>
-      <w:outlineLvl w:val="0"/>
-    </w:pPr>
-    <w:rPr>
-      <w:rFonts w:asciiTheme="majorHAnsi" w:eastAsiaTheme="majorEastAsia" w:hAnsiTheme="majorHAnsi" w:cstheme="majorBidi"/>
-      <w:color w:val="2E74B5" w:themeColor="accent1" w:themeShade="BF"/>
-      <w:sz w:val="32"/>
-      <w:szCs w:val="32"/>
-    </w:rPr>
-  </w:style>
-  <w:style w:type="character" w:default="1" w:styleId="Fuentedeprrafopredeter">
-    <w:name w:val="Default Paragraph Font"/>
-    <w:uiPriority w:val="1"/>
-    <w:semiHidden/>
-    <w:unhideWhenUsed/>
-  </w:style>
-  <w:style w:type="table" w:default="1" w:styleId="Tablanormal">
-    <w:name w:val="Normal Table"/>
-    <w:uiPriority w:val="99"/>
-    <w:semiHidden/>
-    <w:unhideWhenUsed/>
-    <w:tblPr>
-      <w:tblInd w:w="0" w:type="dxa"/>
-      <w:tblCellMar>
-        <w:top w:w="0" w:type="dxa"/>
-        <w:left w:w="108" w:type="dxa"/>
-        <w:bottom w:w="0" w:type="dxa"/>
-        <w:right w:w="108" w:type="dxa"/>
-      </w:tblCellMar>
-    </w:tblPr>
-  </w:style>
-  <w:style w:type="numbering" w:default="1" w:styleId="Sinlista">
-    <w:name w:val="No List"/>
-    <w:uiPriority w:val="99"/>
-    <w:semiHidden/>
-    <w:unhideWhenUsed/>
-  </w:style>
-  <w:style w:type="paragraph" w:styleId="Encabezado">
-    <w:name w:val="header"/>
-    <w:basedOn w:val="Normal"/>
-    <w:link w:val="EncabezadoCar"/>
-    <w:uiPriority w:val="99"/>
-    <w:unhideWhenUsed/>
-    <w:rsid w:val="00854790"/>
-    <w:pPr>
-      <w:tabs>
-        <w:tab w:val="center" w:pos="4252"/>
-        <w:tab w:val="right" w:pos="8504"/>
-      </w:tabs>
-    </w:pPr>
-  </w:style>
-  <w:style w:type="character" w:customStyle="1" w:styleId="EncabezadoCar">
-    <w:name w:val="Encabezado Car"/>
-    <w:basedOn w:val="Fuentedeprrafopredeter"/>
-    <w:link w:val="Encabezado"/>
-    <w:uiPriority w:val="99"/>
-    <w:rsid w:val="00854790"/>
-  </w:style>
-  <w:style w:type="paragraph" w:styleId="Piedepgina">
-    <w:name w:val="footer"/>
-    <w:basedOn w:val="Normal"/>
-    <w:link w:val="PiedepginaCar"/>
-    <w:uiPriority w:val="99"/>
-    <w:unhideWhenUsed/>
-    <w:rsid w:val="00854790"/>
-    <w:pPr>
-      <w:tabs>
-        <w:tab w:val="center" w:pos="4252"/>
-        <w:tab w:val="right" w:pos="8504"/>
-      </w:tabs>
-    </w:pPr>
-  </w:style>
-  <w:style w:type="character" w:customStyle="1" w:styleId="PiedepginaCar">
-    <w:name w:val="Pie de página Car"/>
-    <w:basedOn w:val="Fuentedeprrafopredeter"/>
-    <w:link w:val="Piedepgina"/>
-    <w:uiPriority w:val="99"/>
-    <w:rsid w:val="00854790"/>
-  </w:style>
-  <w:style w:type="character" w:customStyle="1" w:styleId="Ttulo1Car">
-    <w:name w:val="Título 1 Car"/>
-    <w:basedOn w:val="Fuentedeprrafopredeter"/>
-    <w:link w:val="Ttulo1"/>
-    <w:uiPriority w:val="9"/>
-    <w:rsid w:val="00854790"/>
-    <w:rPr>
-      <w:rFonts w:asciiTheme="majorHAnsi" w:eastAsiaTheme="majorEastAsia" w:hAnsiTheme="majorHAnsi" w:cstheme="majorBidi"/>
-      <w:color w:val="2E74B5" w:themeColor="accent1" w:themeShade="BF"/>
-      <w:sz w:val="32"/>
-      <w:szCs w:val="32"/>
-      <w:lang w:val="es-ES_tradnl" w:eastAsia="es-ES"/>
-    </w:rPr>
-  </w:style>
-  <w:style w:type="paragraph" w:styleId="TtulodeTDC">
-    <w:name w:val="TOC Heading"/>
-    <w:basedOn w:val="Ttulo1"/>
-    <w:next w:val="Normal"/>
-    <w:uiPriority w:val="39"/>
-    <w:unhideWhenUsed/>
-    <w:qFormat/>
-    <w:rsid w:val="00854790"/>
-    <w:pPr>
-      <w:spacing w:line="259" w:lineRule="auto"/>
-      <w:outlineLvl w:val="9"/>
-    </w:pPr>
-    <w:rPr>
-      <w:lang w:val="es-ES"/>
-    </w:rPr>
-  </w:style>
-  <w:style w:type="paragraph" w:styleId="Prrafodelista">
-    <w:name w:val="List Paragraph"/>
-    <w:basedOn w:val="Normal"/>
-    <w:uiPriority w:val="34"/>
-    <w:qFormat/>
-    <w:rsid w:val="00854790"/>
-    <w:pPr>
-      <w:ind w:left="720"/>
-      <w:contextualSpacing/>
-    </w:pPr>
-  </w:style>
-  <w:style w:type="table" w:styleId="Tablaconcuadrcula">
-    <w:name w:val="Table Grid"/>
-    <w:basedOn w:val="Tablanormal"/>
-    <w:uiPriority w:val="39"/>
-    <w:rsid w:val="00854790"/>
-    <w:pPr>
-      <w:spacing w:after="0" w:line="240" w:lineRule="auto"/>
-    </w:pPr>
-    <w:rPr>
-      <w:rFonts w:ascii="Arial" w:eastAsia="Arial" w:hAnsi="Arial" w:cs="Arial"/>
-      <w:color w:val="000000"/>
-      <w:sz w:val="20"/>
-      <w:szCs w:val="20"/>
-      <w:lang w:val="es-PE" w:eastAsia="es-PE"/>
-    </w:rPr>
-    <w:tblPr>
-      <w:tblInd w:w="0" w:type="dxa"/>
-      <w:tblBorders>
-        <w:top w:val="single" w:sz="4" w:space="0" w:color="auto"/>
-        <w:left w:val="single" w:sz="4" w:space="0" w:color="auto"/>
-        <w:bottom w:val="single" w:sz="4" w:space="0" w:color="auto"/>
-        <w:right w:val="single" w:sz="4" w:space="0" w:color="auto"/>
-        <w:insideH w:val="single" w:sz="4" w:space="0" w:color="auto"/>
-        <w:insideV w:val="single" w:sz="4" w:space="0" w:color="auto"/>
-      </w:tblBorders>
-      <w:tblCellMar>
-        <w:top w:w="0" w:type="dxa"/>
-        <w:left w:w="108" w:type="dxa"/>
-        <w:bottom w:w="0" w:type="dxa"/>
-        <w:right w:w="108" w:type="dxa"/>
-      </w:tblCellMar>
-    </w:tblPr>
-  </w:style>
-  <w:style w:type="paragraph" w:styleId="NormalWeb">
-    <w:name w:val="Normal (Web)"/>
-    <w:basedOn w:val="Normal"/>
-    <w:uiPriority w:val="99"/>
-    <w:semiHidden/>
-    <w:unhideWhenUsed/>
-    <w:rsid w:val="00C816D9"/>
-    <w:pPr>
-      <w:spacing w:before="100" w:beforeAutospacing="1" w:after="100" w:afterAutospacing="1"/>
-    </w:pPr>
-    <w:rPr>
-      <w:rFonts w:eastAsia="Times New Roman"/>
-      <w:lang w:val="es-ES"/>
-    </w:rPr>
-  </w:style>
-  <w:style w:type="character" w:customStyle="1" w:styleId="apple-tab-span">
-    <w:name w:val="apple-tab-span"/>
-    <w:basedOn w:val="Fuentedeprrafopredeter"/>
-    <w:rsid w:val="00C816D9"/>
-  </w:style>
-  <w:style w:type="table" w:customStyle="1" w:styleId="GridTable2Accent2">
-    <w:name w:val="Grid Table 2 Accent 2"/>
-    <w:basedOn w:val="Tablanormal"/>
-    <w:uiPriority w:val="47"/>
-    <w:rsid w:val="002A6EC7"/>
-    <w:pPr>
-      <w:spacing w:after="0" w:line="240" w:lineRule="auto"/>
-    </w:pPr>
-    <w:tblPr>
-      <w:tblStyleRowBandSize w:val="1"/>
-      <w:tblStyleColBandSize w:val="1"/>
-      <w:tblInd w:w="0" w:type="dxa"/>
-      <w:tblBorders>
-        <w:top w:val="single" w:sz="2" w:space="0" w:color="F4B083" w:themeColor="accent2" w:themeTint="99"/>
-        <w:bottom w:val="single" w:sz="2" w:space="0" w:color="F4B083" w:themeColor="accent2" w:themeTint="99"/>
-        <w:insideH w:val="single" w:sz="2" w:space="0" w:color="F4B083" w:themeColor="accent2" w:themeTint="99"/>
-        <w:insideV w:val="single" w:sz="2" w:space="0" w:color="F4B083" w:themeColor="accent2" w:themeTint="99"/>
-      </w:tblBorders>
-      <w:tblCellMar>
-        <w:top w:w="0" w:type="dxa"/>
-        <w:left w:w="108" w:type="dxa"/>
-        <w:bottom w:w="0" w:type="dxa"/>
-        <w:right w:w="108" w:type="dxa"/>
-      </w:tblCellMar>
     </w:tblPr>
     <w:tblStylePr w:type="firstRow">
       <w:rPr>
@@ -6143,7 +7345,7 @@
   <a:extraClrSchemeLst/>
   <a:extLst>
     <a:ext uri="{05A4C25C-085E-4340-85A3-A5531E510DB2}">
-      <thm15:themeFamily xmlns="" xmlns:thm15="http://schemas.microsoft.com/office/thememl/2012/main" name="Office Theme" id="{62F939B6-93AF-4DB8-9C6B-D6C7DFDC589F}" vid="{4A3C46E8-61CC-4603-A589-7422A47A8E4A}"/>
+      <thm15:themeFamily xmlns:thm15="http://schemas.microsoft.com/office/thememl/2012/main" name="Office Theme" id="{62F939B6-93AF-4DB8-9C6B-D6C7DFDC589F}" vid="{4A3C46E8-61CC-4603-A589-7422A47A8E4A}"/>
     </a:ext>
   </a:extLst>
 </a:theme>
@@ -6154,7 +7356,7 @@
 </file>
 
 <file path=customXml/itemProps1.xml><?xml version="1.0" encoding="utf-8"?>
-<ds:datastoreItem xmlns:ds="http://schemas.openxmlformats.org/officeDocument/2006/customXml" ds:itemID="{5318043C-0EDD-4B45-8E0A-97809B6D1C41}">
+<ds:datastoreItem xmlns:ds="http://schemas.openxmlformats.org/officeDocument/2006/customXml" ds:itemID="{50FB071A-247A-44EC-823E-2999CA582419}">
   <ds:schemaRefs>
     <ds:schemaRef ds:uri="http://schemas.openxmlformats.org/officeDocument/2006/bibliography"/>
   </ds:schemaRefs>

</xml_diff>

<commit_message>
actividades de la gestion de la configuracion
</commit_message>
<xml_diff>
--- a/Desarrollo/Documentos/PGC.docx
+++ b/Desarrollo/Documentos/PGC.docx
@@ -67,7 +67,27 @@
           <w:sz w:val="22"/>
           <w:szCs w:val="22"/>
         </w:rPr>
-        <w:t>Plan de  Gestión Configuración</w:t>
+        <w:t xml:space="preserve">Plan </w:t>
+      </w:r>
+      <w:proofErr w:type="gramStart"/>
+      <w:r>
+        <w:rPr>
+          <w:rFonts w:asciiTheme="minorHAnsi" w:eastAsia="Verdana" w:hAnsiTheme="minorHAnsi" w:cstheme="minorHAnsi"/>
+          <w:b/>
+          <w:sz w:val="22"/>
+          <w:szCs w:val="22"/>
+        </w:rPr>
+        <w:t>de  Gestión</w:t>
+      </w:r>
+      <w:proofErr w:type="gramEnd"/>
+      <w:r>
+        <w:rPr>
+          <w:rFonts w:asciiTheme="minorHAnsi" w:eastAsia="Verdana" w:hAnsiTheme="minorHAnsi" w:cstheme="minorHAnsi"/>
+          <w:b/>
+          <w:sz w:val="22"/>
+          <w:szCs w:val="22"/>
+        </w:rPr>
+        <w:t xml:space="preserve"> Configuración</w:t>
       </w:r>
     </w:p>
     <w:p>
@@ -416,27 +436,19 @@
                 <w:szCs w:val="22"/>
               </w:rPr>
             </w:pPr>
-          </w:p>
-        </w:tc>
-        <w:tc>
-          <w:tcPr>
-            <w:tcW w:w="1118" w:type="dxa"/>
-          </w:tcPr>
-          <w:p>
-            <w:pPr>
-              <w:spacing w:after="60"/>
-              <w:jc w:val="center"/>
+            <w:r>
               <w:rPr>
                 <w:rFonts w:asciiTheme="minorHAnsi" w:hAnsiTheme="minorHAnsi" w:cstheme="minorHAnsi"/>
                 <w:sz w:val="22"/>
                 <w:szCs w:val="22"/>
               </w:rPr>
-            </w:pPr>
-          </w:p>
-        </w:tc>
-        <w:tc>
-          <w:tcPr>
-            <w:tcW w:w="3311" w:type="dxa"/>
+              <w:t>06/05/2017</w:t>
+            </w:r>
+          </w:p>
+        </w:tc>
+        <w:tc>
+          <w:tcPr>
+            <w:tcW w:w="1118" w:type="dxa"/>
           </w:tcPr>
           <w:p>
             <w:pPr>
@@ -448,21 +460,63 @@
                 <w:szCs w:val="22"/>
               </w:rPr>
             </w:pPr>
-          </w:p>
-        </w:tc>
-        <w:tc>
-          <w:tcPr>
-            <w:tcW w:w="2097" w:type="dxa"/>
-          </w:tcPr>
-          <w:p>
-            <w:pPr>
-              <w:spacing w:after="60"/>
+            <w:r>
               <w:rPr>
                 <w:rFonts w:asciiTheme="minorHAnsi" w:hAnsiTheme="minorHAnsi" w:cstheme="minorHAnsi"/>
                 <w:sz w:val="22"/>
                 <w:szCs w:val="22"/>
               </w:rPr>
-            </w:pPr>
+              <w:t>1.1</w:t>
+            </w:r>
+          </w:p>
+        </w:tc>
+        <w:tc>
+          <w:tcPr>
+            <w:tcW w:w="3311" w:type="dxa"/>
+          </w:tcPr>
+          <w:p>
+            <w:pPr>
+              <w:spacing w:after="60"/>
+              <w:jc w:val="center"/>
+              <w:rPr>
+                <w:rFonts w:asciiTheme="minorHAnsi" w:hAnsiTheme="minorHAnsi" w:cstheme="minorHAnsi"/>
+                <w:sz w:val="22"/>
+                <w:szCs w:val="22"/>
+              </w:rPr>
+            </w:pPr>
+            <w:r>
+              <w:rPr>
+                <w:rFonts w:asciiTheme="minorHAnsi" w:hAnsiTheme="minorHAnsi" w:cstheme="minorHAnsi"/>
+                <w:sz w:val="22"/>
+                <w:szCs w:val="22"/>
+              </w:rPr>
+              <w:t>Actividades de la gestión de la configuración</w:t>
+            </w:r>
+          </w:p>
+        </w:tc>
+        <w:tc>
+          <w:tcPr>
+            <w:tcW w:w="2097" w:type="dxa"/>
+          </w:tcPr>
+          <w:p>
+            <w:pPr>
+              <w:spacing w:after="60"/>
+              <w:rPr>
+                <w:rFonts w:asciiTheme="minorHAnsi" w:hAnsiTheme="minorHAnsi" w:cstheme="minorHAnsi"/>
+                <w:sz w:val="22"/>
+                <w:szCs w:val="22"/>
+              </w:rPr>
+            </w:pPr>
+            <w:r>
+              <w:rPr>
+                <w:rFonts w:asciiTheme="minorHAnsi" w:hAnsiTheme="minorHAnsi" w:cstheme="minorHAnsi"/>
+                <w:sz w:val="22"/>
+                <w:szCs w:val="22"/>
+              </w:rPr>
+              <w:t>-Kevin Castañeda</w:t>
+            </w:r>
+            <w:bookmarkStart w:id="2" w:name="_GoBack"/>
+            <w:bookmarkEnd w:id="2"/>
           </w:p>
         </w:tc>
       </w:tr>
@@ -1245,7 +1299,27 @@
           <w:szCs w:val="21"/>
           <w:lang w:val="es-ES"/>
         </w:rPr>
-        <w:t>CI: (Configuration Ítem) elemento bajo gestión de Configuración.</w:t>
+        <w:t>CI: (</w:t>
+      </w:r>
+      <w:proofErr w:type="spellStart"/>
+      <w:r>
+        <w:rPr>
+          <w:rFonts w:ascii="Arial" w:eastAsia="Times New Roman" w:hAnsi="Arial" w:cs="Arial"/>
+          <w:sz w:val="21"/>
+          <w:szCs w:val="21"/>
+          <w:lang w:val="es-ES"/>
+        </w:rPr>
+        <w:t>Configuration</w:t>
+      </w:r>
+      <w:proofErr w:type="spellEnd"/>
+      <w:r>
+        <w:rPr>
+          <w:rFonts w:ascii="Arial" w:eastAsia="Times New Roman" w:hAnsi="Arial" w:cs="Arial"/>
+          <w:sz w:val="21"/>
+          <w:szCs w:val="21"/>
+          <w:lang w:val="es-ES"/>
+        </w:rPr>
+        <w:t xml:space="preserve"> Ítem) elemento bajo gestión de Configuración.</w:t>
       </w:r>
     </w:p>
     <w:p>
@@ -1264,16 +1338,36 @@
           <w:lang w:val="es-ES"/>
         </w:rPr>
       </w:pPr>
-      <w:bookmarkStart w:id="2" w:name="h.2s8eyo1" w:colFirst="0" w:colLast="0"/>
-      <w:bookmarkEnd w:id="2"/>
-      <w:r>
-        <w:rPr>
-          <w:rFonts w:ascii="Arial" w:eastAsia="Times New Roman" w:hAnsi="Arial" w:cs="Arial"/>
-          <w:sz w:val="21"/>
-          <w:szCs w:val="21"/>
-          <w:lang w:val="es-ES"/>
-        </w:rPr>
-        <w:t>SCM: (Software Configuration Management) Gestión de Configuración del Software.</w:t>
+      <w:bookmarkStart w:id="3" w:name="h.2s8eyo1" w:colFirst="0" w:colLast="0"/>
+      <w:bookmarkEnd w:id="3"/>
+      <w:r>
+        <w:rPr>
+          <w:rFonts w:ascii="Arial" w:eastAsia="Times New Roman" w:hAnsi="Arial" w:cs="Arial"/>
+          <w:sz w:val="21"/>
+          <w:szCs w:val="21"/>
+          <w:lang w:val="es-ES"/>
+        </w:rPr>
+        <w:t xml:space="preserve">SCM: (Software </w:t>
+      </w:r>
+      <w:proofErr w:type="spellStart"/>
+      <w:r>
+        <w:rPr>
+          <w:rFonts w:ascii="Arial" w:eastAsia="Times New Roman" w:hAnsi="Arial" w:cs="Arial"/>
+          <w:sz w:val="21"/>
+          <w:szCs w:val="21"/>
+          <w:lang w:val="es-ES"/>
+        </w:rPr>
+        <w:t>Configuration</w:t>
+      </w:r>
+      <w:proofErr w:type="spellEnd"/>
+      <w:r>
+        <w:rPr>
+          <w:rFonts w:ascii="Arial" w:eastAsia="Times New Roman" w:hAnsi="Arial" w:cs="Arial"/>
+          <w:sz w:val="21"/>
+          <w:szCs w:val="21"/>
+          <w:lang w:val="es-ES"/>
+        </w:rPr>
+        <w:t xml:space="preserve"> Management) Gestión de Configuración del Software.</w:t>
       </w:r>
     </w:p>
     <w:p>
@@ -1487,7 +1581,6 @@
           <w:szCs w:val="21"/>
           <w:lang w:val="es-PE" w:eastAsia="es-PE"/>
         </w:rPr>
-        <w:lastRenderedPageBreak/>
         <w:drawing>
           <wp:anchor distT="0" distB="0" distL="114300" distR="114300" simplePos="0" relativeHeight="251659264" behindDoc="1" locked="0" layoutInCell="1" allowOverlap="1" wp14:anchorId="58068DE7" wp14:editId="0E7ECE35">
             <wp:simplePos x="0" y="0"/>
@@ -2157,6 +2250,7 @@
                 <w:lang w:val="es-ES"/>
               </w:rPr>
             </w:pPr>
+            <w:proofErr w:type="gramStart"/>
             <w:r>
               <w:rPr>
                 <w:rFonts w:ascii="Arial" w:eastAsia="Times New Roman" w:hAnsi="Arial" w:cs="Arial"/>
@@ -2164,7 +2258,17 @@
                 <w:szCs w:val="21"/>
                 <w:lang w:val="es-ES"/>
               </w:rPr>
-              <w:t>Monitorear  y reportar los cambios no autorizados sobre los elementos de configuración.</w:t>
+              <w:t>Monitorear  y</w:t>
+            </w:r>
+            <w:proofErr w:type="gramEnd"/>
+            <w:r>
+              <w:rPr>
+                <w:rFonts w:ascii="Arial" w:eastAsia="Times New Roman" w:hAnsi="Arial" w:cs="Arial"/>
+                <w:sz w:val="21"/>
+                <w:szCs w:val="21"/>
+                <w:lang w:val="es-ES"/>
+              </w:rPr>
+              <w:t xml:space="preserve"> reportar los cambios no autorizados sobre los elementos de configuración.</w:t>
             </w:r>
           </w:p>
           <w:p>
@@ -2446,6 +2550,7 @@
                 <w:szCs w:val="21"/>
                 <w:lang w:val="es-ES"/>
               </w:rPr>
+              <w:lastRenderedPageBreak/>
               <w:t>Encargado de definir la estructura del repositorio.</w:t>
             </w:r>
           </w:p>
@@ -2723,20 +2828,6 @@
     </w:p>
     <w:p>
       <w:pPr>
-        <w:pStyle w:val="Prrafodelista"/>
-        <w:ind w:left="1068"/>
-        <w:rPr>
-          <w:rFonts w:ascii="Arial" w:eastAsia="Times New Roman" w:hAnsi="Arial" w:cs="Arial"/>
-          <w:sz w:val="21"/>
-          <w:szCs w:val="21"/>
-          <w:lang w:val="es-ES"/>
-        </w:rPr>
-      </w:pPr>
-    </w:p>
-    <w:p>
-      <w:pPr>
-        <w:pStyle w:val="Prrafodelista"/>
-        <w:ind w:left="1068"/>
         <w:rPr>
           <w:rFonts w:ascii="Arial" w:eastAsia="Times New Roman" w:hAnsi="Arial" w:cs="Arial"/>
           <w:sz w:val="21"/>
@@ -3069,6 +3160,7 @@
         </w:rPr>
         <w:tab/>
       </w:r>
+      <w:proofErr w:type="spellStart"/>
       <w:r>
         <w:rPr>
           <w:rFonts w:ascii="Arial" w:eastAsia="Times New Roman" w:hAnsi="Arial" w:cs="Arial"/>
@@ -3079,14 +3171,35 @@
         </w:rPr>
         <w:t>Github</w:t>
       </w:r>
-      <w:r>
-        <w:rPr>
-          <w:rFonts w:ascii="Arial" w:eastAsia="Times New Roman" w:hAnsi="Arial" w:cs="Arial"/>
-          <w:sz w:val="21"/>
-          <w:szCs w:val="21"/>
-          <w:lang w:val="es-ES"/>
-        </w:rPr>
-        <w:t>: Es una plataforma de desarrollo colaborativo que almacena proyectos utilizando el sistema de control de versiones Git.</w:t>
+      <w:proofErr w:type="spellEnd"/>
+      <w:r>
+        <w:rPr>
+          <w:rFonts w:ascii="Arial" w:eastAsia="Times New Roman" w:hAnsi="Arial" w:cs="Arial"/>
+          <w:sz w:val="21"/>
+          <w:szCs w:val="21"/>
+          <w:lang w:val="es-ES"/>
+        </w:rPr>
+        <w:t xml:space="preserve">: Es una plataforma de desarrollo colaborativo que almacena proyectos utilizando el sistema de control de versiones </w:t>
+      </w:r>
+      <w:proofErr w:type="spellStart"/>
+      <w:r>
+        <w:rPr>
+          <w:rFonts w:ascii="Arial" w:eastAsia="Times New Roman" w:hAnsi="Arial" w:cs="Arial"/>
+          <w:sz w:val="21"/>
+          <w:szCs w:val="21"/>
+          <w:lang w:val="es-ES"/>
+        </w:rPr>
+        <w:t>Git</w:t>
+      </w:r>
+      <w:proofErr w:type="spellEnd"/>
+      <w:r>
+        <w:rPr>
+          <w:rFonts w:ascii="Arial" w:eastAsia="Times New Roman" w:hAnsi="Arial" w:cs="Arial"/>
+          <w:sz w:val="21"/>
+          <w:szCs w:val="21"/>
+          <w:lang w:val="es-ES"/>
+        </w:rPr>
+        <w:t>.</w:t>
       </w:r>
     </w:p>
     <w:p>
@@ -3104,6 +3217,7 @@
           <w:lang w:val="es-ES"/>
         </w:rPr>
       </w:pPr>
+      <w:proofErr w:type="spellStart"/>
       <w:r>
         <w:rPr>
           <w:rFonts w:ascii="Arial" w:eastAsia="Times New Roman" w:hAnsi="Arial" w:cs="Arial"/>
@@ -3114,6 +3228,7 @@
         </w:rPr>
         <w:t>Git</w:t>
       </w:r>
+      <w:proofErr w:type="spellEnd"/>
       <w:r>
         <w:rPr>
           <w:rFonts w:ascii="Arial" w:eastAsia="Times New Roman" w:hAnsi="Arial" w:cs="Arial"/>
@@ -3367,16 +3482,24 @@
         </w:rPr>
         <w:t xml:space="preserve">.  </w:t>
       </w:r>
-      <w:bookmarkStart w:id="3" w:name="_GoBack"/>
-      <w:bookmarkEnd w:id="3"/>
       <w:r>
         <w:rPr>
           <w:rFonts w:ascii="Arial" w:hAnsi="Arial" w:cs="Arial"/>
           <w:b/>
           <w:sz w:val="20"/>
         </w:rPr>
-        <w:t xml:space="preserve"> Flujo de trabajo usando Git</w:t>
-      </w:r>
+        <w:t xml:space="preserve"> Flujo de trabajo usando </w:t>
+      </w:r>
+      <w:proofErr w:type="spellStart"/>
+      <w:r>
+        <w:rPr>
+          <w:rFonts w:ascii="Arial" w:hAnsi="Arial" w:cs="Arial"/>
+          <w:b/>
+          <w:sz w:val="20"/>
+        </w:rPr>
+        <w:t>Git</w:t>
+      </w:r>
+      <w:proofErr w:type="spellEnd"/>
     </w:p>
     <w:p>
       <w:pPr>
@@ -3533,7 +3656,27 @@
           <w:szCs w:val="21"/>
           <w:lang w:val="es-ES"/>
         </w:rPr>
-        <w:t>: Se encarga de verificar los cambios de los documentos, y revisar que se trabaja en el branch establecido.</w:t>
+        <w:t xml:space="preserve">: Se encarga de verificar los cambios de los documentos, y revisar que se trabaja en el </w:t>
+      </w:r>
+      <w:proofErr w:type="spellStart"/>
+      <w:r>
+        <w:rPr>
+          <w:rFonts w:ascii="Arial" w:eastAsia="Times New Roman" w:hAnsi="Arial" w:cs="Arial"/>
+          <w:sz w:val="21"/>
+          <w:szCs w:val="21"/>
+          <w:lang w:val="es-ES"/>
+        </w:rPr>
+        <w:t>branch</w:t>
+      </w:r>
+      <w:proofErr w:type="spellEnd"/>
+      <w:r>
+        <w:rPr>
+          <w:rFonts w:ascii="Arial" w:eastAsia="Times New Roman" w:hAnsi="Arial" w:cs="Arial"/>
+          <w:sz w:val="21"/>
+          <w:szCs w:val="21"/>
+          <w:lang w:val="es-ES"/>
+        </w:rPr>
+        <w:t xml:space="preserve"> establecido.</w:t>
       </w:r>
     </w:p>
     <w:p>
@@ -3566,7 +3709,27 @@
           <w:szCs w:val="21"/>
           <w:lang w:val="es-ES"/>
         </w:rPr>
-        <w:t>: GitHub.</w:t>
+        <w:t xml:space="preserve">: </w:t>
+      </w:r>
+      <w:proofErr w:type="spellStart"/>
+      <w:r>
+        <w:rPr>
+          <w:rFonts w:ascii="Arial" w:eastAsia="Times New Roman" w:hAnsi="Arial" w:cs="Arial"/>
+          <w:sz w:val="21"/>
+          <w:szCs w:val="21"/>
+          <w:lang w:val="es-ES"/>
+        </w:rPr>
+        <w:t>GitHub</w:t>
+      </w:r>
+      <w:proofErr w:type="spellEnd"/>
+      <w:r>
+        <w:rPr>
+          <w:rFonts w:ascii="Arial" w:eastAsia="Times New Roman" w:hAnsi="Arial" w:cs="Arial"/>
+          <w:sz w:val="21"/>
+          <w:szCs w:val="21"/>
+          <w:lang w:val="es-ES"/>
+        </w:rPr>
+        <w:t>.</w:t>
       </w:r>
     </w:p>
     <w:p>
@@ -3614,6 +3777,12 @@
         <w:pStyle w:val="Prrafodelista"/>
         <w:spacing w:before="120" w:after="120"/>
         <w:jc w:val="both"/>
+        <w:rPr>
+          <w:rFonts w:ascii="Arial" w:eastAsia="Times New Roman" w:hAnsi="Arial" w:cs="Arial"/>
+          <w:sz w:val="21"/>
+          <w:szCs w:val="21"/>
+          <w:lang w:val="es-ES"/>
+        </w:rPr>
       </w:pPr>
       <w:r>
         <w:rPr>
@@ -3660,6 +3829,2259 @@
         </w:rPr>
         <w:t>cada integrante del equipo para monitorear su avance, y adicionalmente una rama master la cual será la rama principal en donde estará la última versión estable del proyecto.</w:t>
       </w:r>
+    </w:p>
+    <w:p>
+      <w:pPr>
+        <w:pStyle w:val="Prrafodelista"/>
+        <w:spacing w:before="120" w:after="120"/>
+        <w:jc w:val="both"/>
+        <w:rPr>
+          <w:rFonts w:ascii="Arial" w:eastAsia="Times New Roman" w:hAnsi="Arial" w:cs="Arial"/>
+          <w:sz w:val="21"/>
+          <w:szCs w:val="21"/>
+          <w:lang w:val="es-ES"/>
+        </w:rPr>
+      </w:pPr>
+    </w:p>
+    <w:p>
+      <w:pPr>
+        <w:pStyle w:val="Prrafodelista"/>
+        <w:spacing w:before="120" w:after="120"/>
+        <w:jc w:val="both"/>
+        <w:rPr>
+          <w:rFonts w:ascii="Arial" w:eastAsia="Times New Roman" w:hAnsi="Arial" w:cs="Arial"/>
+          <w:sz w:val="21"/>
+          <w:szCs w:val="21"/>
+          <w:lang w:val="es-ES"/>
+        </w:rPr>
+      </w:pPr>
+    </w:p>
+    <w:p>
+      <w:pPr>
+        <w:pStyle w:val="Prrafodelista"/>
+        <w:spacing w:before="120" w:after="120"/>
+        <w:jc w:val="both"/>
+        <w:rPr>
+          <w:rFonts w:ascii="Arial" w:eastAsia="Times New Roman" w:hAnsi="Arial" w:cs="Arial"/>
+          <w:sz w:val="21"/>
+          <w:szCs w:val="21"/>
+          <w:lang w:val="es-ES"/>
+        </w:rPr>
+      </w:pPr>
+    </w:p>
+    <w:p>
+      <w:pPr>
+        <w:pStyle w:val="Prrafodelista"/>
+        <w:spacing w:before="120" w:after="120"/>
+        <w:jc w:val="both"/>
+        <w:rPr>
+          <w:rFonts w:ascii="Arial" w:eastAsia="Times New Roman" w:hAnsi="Arial" w:cs="Arial"/>
+          <w:sz w:val="21"/>
+          <w:szCs w:val="21"/>
+          <w:lang w:val="es-ES"/>
+        </w:rPr>
+      </w:pPr>
+    </w:p>
+    <w:p>
+      <w:pPr>
+        <w:pStyle w:val="Prrafodelista"/>
+        <w:spacing w:before="120" w:after="120"/>
+        <w:jc w:val="both"/>
+        <w:rPr>
+          <w:rFonts w:ascii="Arial" w:eastAsia="Times New Roman" w:hAnsi="Arial" w:cs="Arial"/>
+          <w:sz w:val="21"/>
+          <w:szCs w:val="21"/>
+          <w:lang w:val="es-ES"/>
+        </w:rPr>
+      </w:pPr>
+    </w:p>
+    <w:p>
+      <w:pPr>
+        <w:pStyle w:val="Prrafodelista"/>
+        <w:spacing w:before="120" w:after="120"/>
+        <w:jc w:val="both"/>
+        <w:rPr>
+          <w:rFonts w:ascii="Arial" w:eastAsia="Times New Roman" w:hAnsi="Arial" w:cs="Arial"/>
+          <w:sz w:val="21"/>
+          <w:szCs w:val="21"/>
+          <w:lang w:val="es-ES"/>
+        </w:rPr>
+      </w:pPr>
+    </w:p>
+    <w:p>
+      <w:pPr>
+        <w:pStyle w:val="Prrafodelista"/>
+        <w:spacing w:before="120" w:after="120"/>
+        <w:jc w:val="both"/>
+        <w:rPr>
+          <w:rFonts w:ascii="Arial" w:eastAsia="Times New Roman" w:hAnsi="Arial" w:cs="Arial"/>
+          <w:sz w:val="21"/>
+          <w:szCs w:val="21"/>
+          <w:lang w:val="es-ES"/>
+        </w:rPr>
+      </w:pPr>
+    </w:p>
+    <w:p>
+      <w:pPr>
+        <w:pStyle w:val="Prrafodelista"/>
+        <w:spacing w:before="120" w:after="120"/>
+        <w:jc w:val="both"/>
+        <w:rPr>
+          <w:rFonts w:ascii="Arial" w:eastAsia="Times New Roman" w:hAnsi="Arial" w:cs="Arial"/>
+          <w:sz w:val="21"/>
+          <w:szCs w:val="21"/>
+          <w:lang w:val="es-ES"/>
+        </w:rPr>
+      </w:pPr>
+    </w:p>
+    <w:p>
+      <w:pPr>
+        <w:pStyle w:val="Prrafodelista"/>
+        <w:spacing w:before="120" w:after="120"/>
+        <w:jc w:val="both"/>
+        <w:rPr>
+          <w:rFonts w:ascii="Arial" w:eastAsia="Times New Roman" w:hAnsi="Arial" w:cs="Arial"/>
+          <w:sz w:val="21"/>
+          <w:szCs w:val="21"/>
+          <w:lang w:val="es-ES"/>
+        </w:rPr>
+      </w:pPr>
+    </w:p>
+    <w:p>
+      <w:pPr>
+        <w:pStyle w:val="Prrafodelista"/>
+        <w:spacing w:before="120" w:after="120"/>
+        <w:jc w:val="both"/>
+        <w:rPr>
+          <w:rFonts w:ascii="Arial" w:eastAsia="Times New Roman" w:hAnsi="Arial" w:cs="Arial"/>
+          <w:sz w:val="21"/>
+          <w:szCs w:val="21"/>
+          <w:lang w:val="es-ES"/>
+        </w:rPr>
+      </w:pPr>
+    </w:p>
+    <w:p>
+      <w:pPr>
+        <w:pStyle w:val="Prrafodelista"/>
+        <w:spacing w:before="120" w:after="120"/>
+        <w:jc w:val="both"/>
+        <w:rPr>
+          <w:rFonts w:ascii="Arial" w:eastAsia="Times New Roman" w:hAnsi="Arial" w:cs="Arial"/>
+          <w:sz w:val="21"/>
+          <w:szCs w:val="21"/>
+          <w:lang w:val="es-ES"/>
+        </w:rPr>
+      </w:pPr>
+    </w:p>
+    <w:p>
+      <w:pPr>
+        <w:pStyle w:val="Prrafodelista"/>
+        <w:spacing w:before="120" w:after="120"/>
+        <w:jc w:val="both"/>
+        <w:rPr>
+          <w:rFonts w:ascii="Arial" w:eastAsia="Times New Roman" w:hAnsi="Arial" w:cs="Arial"/>
+          <w:sz w:val="21"/>
+          <w:szCs w:val="21"/>
+          <w:lang w:val="es-ES"/>
+        </w:rPr>
+      </w:pPr>
+    </w:p>
+    <w:p>
+      <w:pPr>
+        <w:pStyle w:val="Prrafodelista"/>
+        <w:spacing w:before="120" w:after="120"/>
+        <w:jc w:val="both"/>
+        <w:rPr>
+          <w:rFonts w:ascii="Arial" w:eastAsia="Times New Roman" w:hAnsi="Arial" w:cs="Arial"/>
+          <w:sz w:val="21"/>
+          <w:szCs w:val="21"/>
+          <w:lang w:val="es-ES"/>
+        </w:rPr>
+      </w:pPr>
+    </w:p>
+    <w:p>
+      <w:pPr>
+        <w:pStyle w:val="Prrafodelista"/>
+        <w:numPr>
+          <w:ilvl w:val="0"/>
+          <w:numId w:val="2"/>
+        </w:numPr>
+        <w:spacing w:after="200" w:line="276" w:lineRule="auto"/>
+        <w:outlineLvl w:val="0"/>
+        <w:rPr>
+          <w:rFonts w:ascii="Arial" w:hAnsi="Arial" w:cs="Arial"/>
+          <w:b/>
+          <w:sz w:val="28"/>
+          <w:szCs w:val="28"/>
+        </w:rPr>
+      </w:pPr>
+      <w:bookmarkStart w:id="4" w:name="_Toc455234480"/>
+      <w:r>
+        <w:rPr>
+          <w:rFonts w:ascii="Arial" w:hAnsi="Arial" w:cs="Arial"/>
+          <w:b/>
+          <w:sz w:val="28"/>
+          <w:szCs w:val="28"/>
+        </w:rPr>
+        <w:lastRenderedPageBreak/>
+        <w:t>ACTIVIDADES DE LA GESTIÓN DE LA CONFIGURACIÓN</w:t>
+      </w:r>
+      <w:bookmarkEnd w:id="4"/>
+    </w:p>
+    <w:p>
+      <w:pPr>
+        <w:pStyle w:val="Ttulo3"/>
+        <w:numPr>
+          <w:ilvl w:val="1"/>
+          <w:numId w:val="2"/>
+        </w:numPr>
+        <w:spacing w:before="280" w:after="80" w:line="276" w:lineRule="auto"/>
+        <w:ind w:hanging="784"/>
+        <w:contextualSpacing/>
+        <w:rPr>
+          <w:rFonts w:ascii="Arial" w:hAnsi="Arial" w:cs="Arial"/>
+          <w:b/>
+          <w:color w:val="auto"/>
+          <w:szCs w:val="28"/>
+        </w:rPr>
+      </w:pPr>
+      <w:bookmarkStart w:id="5" w:name="_Toc455234481"/>
+      <w:r>
+        <w:rPr>
+          <w:rFonts w:ascii="Arial" w:hAnsi="Arial" w:cs="Arial"/>
+          <w:b/>
+          <w:color w:val="auto"/>
+          <w:szCs w:val="28"/>
+        </w:rPr>
+        <w:t>Identificación</w:t>
+      </w:r>
+      <w:bookmarkEnd w:id="5"/>
+    </w:p>
+    <w:p>
+      <w:pPr>
+        <w:pStyle w:val="Ttulo3"/>
+        <w:numPr>
+          <w:ilvl w:val="2"/>
+          <w:numId w:val="20"/>
+        </w:numPr>
+        <w:spacing w:before="280" w:after="80" w:line="276" w:lineRule="auto"/>
+        <w:contextualSpacing/>
+        <w:rPr>
+          <w:rFonts w:ascii="Arial" w:hAnsi="Arial" w:cs="Arial"/>
+          <w:b/>
+          <w:color w:val="auto"/>
+          <w:sz w:val="22"/>
+          <w:szCs w:val="22"/>
+        </w:rPr>
+      </w:pPr>
+      <w:bookmarkStart w:id="6" w:name="_Toc455234482"/>
+      <w:r>
+        <w:rPr>
+          <w:rFonts w:ascii="Arial" w:hAnsi="Arial" w:cs="Arial"/>
+          <w:b/>
+          <w:color w:val="auto"/>
+          <w:sz w:val="22"/>
+          <w:szCs w:val="22"/>
+        </w:rPr>
+        <w:t>Cuadro con los Ítem de configuración clasificados e identificados</w:t>
+      </w:r>
+      <w:bookmarkEnd w:id="6"/>
+    </w:p>
+    <w:p>
+      <w:pPr>
+        <w:jc w:val="both"/>
+        <w:rPr>
+          <w:rFonts w:ascii="Arial" w:hAnsi="Arial" w:cs="Arial"/>
+          <w:szCs w:val="22"/>
+        </w:rPr>
+      </w:pPr>
+      <w:r>
+        <w:rPr>
+          <w:rFonts w:ascii="Arial" w:hAnsi="Arial" w:cs="Arial"/>
+          <w:szCs w:val="22"/>
+        </w:rPr>
+        <w:t xml:space="preserve">El siguiente cuadro muestra la lista de los ítems de la configuración identificados, en La </w:t>
+      </w:r>
+      <w:r>
+        <w:rPr>
+          <w:rFonts w:ascii="Arial" w:hAnsi="Arial" w:cs="Arial"/>
+          <w:b/>
+          <w:szCs w:val="22"/>
+        </w:rPr>
+        <w:t xml:space="preserve">tabla 3 </w:t>
+      </w:r>
+      <w:r>
+        <w:rPr>
+          <w:rFonts w:ascii="Arial" w:hAnsi="Arial" w:cs="Arial"/>
+          <w:szCs w:val="22"/>
+        </w:rPr>
+        <w:t>se detalla el número y nombre del ítem, el tipo el cual puede ser de evolución, fuente o soporte; la extensión del archivo y el proyecto al que corresponda.</w:t>
+      </w:r>
+    </w:p>
+    <w:tbl>
+      <w:tblPr>
+        <w:tblStyle w:val="Tablaconcuadrcula"/>
+        <w:tblW w:w="9078" w:type="dxa"/>
+        <w:tblLook w:val="04A0" w:firstRow="1" w:lastRow="0" w:firstColumn="1" w:lastColumn="0" w:noHBand="0" w:noVBand="1"/>
+      </w:tblPr>
+      <w:tblGrid>
+        <w:gridCol w:w="486"/>
+        <w:gridCol w:w="2793"/>
+        <w:gridCol w:w="1837"/>
+        <w:gridCol w:w="1324"/>
+        <w:gridCol w:w="1394"/>
+        <w:gridCol w:w="1244"/>
+      </w:tblGrid>
+      <w:tr>
+        <w:tc>
+          <w:tcPr>
+            <w:tcW w:w="486" w:type="dxa"/>
+          </w:tcPr>
+          <w:p>
+            <w:pPr>
+              <w:jc w:val="center"/>
+              <w:rPr>
+                <w:rFonts w:ascii="Arial" w:hAnsi="Arial" w:cs="Arial"/>
+                <w:b/>
+              </w:rPr>
+            </w:pPr>
+            <w:r>
+              <w:rPr>
+                <w:rFonts w:ascii="Arial" w:hAnsi="Arial" w:cs="Arial"/>
+                <w:b/>
+              </w:rPr>
+              <w:t>N°</w:t>
+            </w:r>
+          </w:p>
+        </w:tc>
+        <w:tc>
+          <w:tcPr>
+            <w:tcW w:w="2793" w:type="dxa"/>
+          </w:tcPr>
+          <w:p>
+            <w:pPr>
+              <w:jc w:val="center"/>
+              <w:rPr>
+                <w:rFonts w:ascii="Arial" w:hAnsi="Arial" w:cs="Arial"/>
+                <w:b/>
+              </w:rPr>
+            </w:pPr>
+            <w:r>
+              <w:rPr>
+                <w:rFonts w:ascii="Arial" w:hAnsi="Arial" w:cs="Arial"/>
+                <w:b/>
+              </w:rPr>
+              <w:t>Ítem</w:t>
+            </w:r>
+          </w:p>
+        </w:tc>
+        <w:tc>
+          <w:tcPr>
+            <w:tcW w:w="1837" w:type="dxa"/>
+          </w:tcPr>
+          <w:p>
+            <w:pPr>
+              <w:jc w:val="center"/>
+              <w:rPr>
+                <w:rFonts w:ascii="Arial" w:hAnsi="Arial" w:cs="Arial"/>
+                <w:b/>
+              </w:rPr>
+            </w:pPr>
+            <w:r>
+              <w:rPr>
+                <w:rFonts w:ascii="Arial" w:hAnsi="Arial" w:cs="Arial"/>
+                <w:b/>
+              </w:rPr>
+              <w:t>Tipo</w:t>
+            </w:r>
+          </w:p>
+        </w:tc>
+        <w:tc>
+          <w:tcPr>
+            <w:tcW w:w="1324" w:type="dxa"/>
+          </w:tcPr>
+          <w:p>
+            <w:pPr>
+              <w:jc w:val="center"/>
+              <w:rPr>
+                <w:rFonts w:ascii="Arial" w:hAnsi="Arial" w:cs="Arial"/>
+                <w:b/>
+              </w:rPr>
+            </w:pPr>
+            <w:r>
+              <w:rPr>
+                <w:rFonts w:ascii="Arial" w:hAnsi="Arial" w:cs="Arial"/>
+                <w:b/>
+              </w:rPr>
+              <w:t>Fuente</w:t>
+            </w:r>
+          </w:p>
+        </w:tc>
+        <w:tc>
+          <w:tcPr>
+            <w:tcW w:w="1394" w:type="dxa"/>
+          </w:tcPr>
+          <w:p>
+            <w:pPr>
+              <w:jc w:val="center"/>
+              <w:rPr>
+                <w:rFonts w:ascii="Arial" w:hAnsi="Arial" w:cs="Arial"/>
+                <w:b/>
+              </w:rPr>
+            </w:pPr>
+            <w:r>
+              <w:rPr>
+                <w:rFonts w:ascii="Arial" w:hAnsi="Arial" w:cs="Arial"/>
+                <w:b/>
+              </w:rPr>
+              <w:t>Extensión</w:t>
+            </w:r>
+          </w:p>
+        </w:tc>
+        <w:tc>
+          <w:tcPr>
+            <w:tcW w:w="1244" w:type="dxa"/>
+          </w:tcPr>
+          <w:p>
+            <w:pPr>
+              <w:jc w:val="center"/>
+              <w:rPr>
+                <w:rFonts w:ascii="Arial" w:hAnsi="Arial" w:cs="Arial"/>
+                <w:b/>
+              </w:rPr>
+            </w:pPr>
+            <w:r>
+              <w:rPr>
+                <w:rFonts w:ascii="Arial" w:hAnsi="Arial" w:cs="Arial"/>
+                <w:b/>
+              </w:rPr>
+              <w:t>Proyecto</w:t>
+            </w:r>
+          </w:p>
+        </w:tc>
+      </w:tr>
+      <w:tr>
+        <w:tc>
+          <w:tcPr>
+            <w:tcW w:w="486" w:type="dxa"/>
+          </w:tcPr>
+          <w:p>
+            <w:pPr>
+              <w:jc w:val="center"/>
+              <w:rPr>
+                <w:rFonts w:ascii="Arial" w:hAnsi="Arial" w:cs="Arial"/>
+              </w:rPr>
+            </w:pPr>
+            <w:r>
+              <w:rPr>
+                <w:rFonts w:ascii="Arial" w:hAnsi="Arial" w:cs="Arial"/>
+              </w:rPr>
+              <w:t>1</w:t>
+            </w:r>
+          </w:p>
+        </w:tc>
+        <w:tc>
+          <w:tcPr>
+            <w:tcW w:w="2793" w:type="dxa"/>
+          </w:tcPr>
+          <w:p>
+            <w:pPr>
+              <w:jc w:val="center"/>
+              <w:rPr>
+                <w:rFonts w:ascii="Arial" w:hAnsi="Arial" w:cs="Arial"/>
+              </w:rPr>
+            </w:pPr>
+            <w:r>
+              <w:rPr>
+                <w:rFonts w:ascii="Arial" w:hAnsi="Arial" w:cs="Arial"/>
+              </w:rPr>
+              <w:t>Plan de Gestión de la configuración del software.</w:t>
+            </w:r>
+          </w:p>
+        </w:tc>
+        <w:tc>
+          <w:tcPr>
+            <w:tcW w:w="1837" w:type="dxa"/>
+          </w:tcPr>
+          <w:p>
+            <w:pPr>
+              <w:jc w:val="center"/>
+              <w:rPr>
+                <w:rFonts w:ascii="Arial" w:hAnsi="Arial" w:cs="Arial"/>
+              </w:rPr>
+            </w:pPr>
+            <w:r>
+              <w:rPr>
+                <w:rFonts w:ascii="Arial" w:hAnsi="Arial" w:cs="Arial"/>
+              </w:rPr>
+              <w:t>Evolución</w:t>
+            </w:r>
+          </w:p>
+        </w:tc>
+        <w:tc>
+          <w:tcPr>
+            <w:tcW w:w="1324" w:type="dxa"/>
+          </w:tcPr>
+          <w:p>
+            <w:pPr>
+              <w:jc w:val="center"/>
+              <w:rPr>
+                <w:rFonts w:ascii="Arial" w:hAnsi="Arial" w:cs="Arial"/>
+              </w:rPr>
+            </w:pPr>
+            <w:r>
+              <w:rPr>
+                <w:rFonts w:ascii="Arial" w:hAnsi="Arial" w:cs="Arial"/>
+              </w:rPr>
+              <w:t>Empresa</w:t>
+            </w:r>
+          </w:p>
+        </w:tc>
+        <w:tc>
+          <w:tcPr>
+            <w:tcW w:w="1394" w:type="dxa"/>
+          </w:tcPr>
+          <w:p>
+            <w:pPr>
+              <w:jc w:val="center"/>
+              <w:rPr>
+                <w:rFonts w:ascii="Arial" w:hAnsi="Arial" w:cs="Arial"/>
+              </w:rPr>
+            </w:pPr>
+            <w:proofErr w:type="spellStart"/>
+            <w:r>
+              <w:rPr>
+                <w:rFonts w:ascii="Arial" w:hAnsi="Arial" w:cs="Arial"/>
+              </w:rPr>
+              <w:t>docx</w:t>
+            </w:r>
+            <w:proofErr w:type="spellEnd"/>
+          </w:p>
+        </w:tc>
+        <w:tc>
+          <w:tcPr>
+            <w:tcW w:w="1244" w:type="dxa"/>
+          </w:tcPr>
+          <w:p>
+            <w:pPr>
+              <w:jc w:val="center"/>
+              <w:rPr>
+                <w:rFonts w:ascii="Arial" w:hAnsi="Arial" w:cs="Arial"/>
+              </w:rPr>
+            </w:pPr>
+            <w:r>
+              <w:rPr>
+                <w:rFonts w:ascii="Arial" w:hAnsi="Arial" w:cs="Arial"/>
+              </w:rPr>
+              <w:t>--</w:t>
+            </w:r>
+          </w:p>
+        </w:tc>
+      </w:tr>
+      <w:tr>
+        <w:tc>
+          <w:tcPr>
+            <w:tcW w:w="486" w:type="dxa"/>
+          </w:tcPr>
+          <w:p>
+            <w:pPr>
+              <w:jc w:val="center"/>
+              <w:rPr>
+                <w:rFonts w:ascii="Arial" w:hAnsi="Arial" w:cs="Arial"/>
+              </w:rPr>
+            </w:pPr>
+            <w:r>
+              <w:rPr>
+                <w:rFonts w:ascii="Arial" w:hAnsi="Arial" w:cs="Arial"/>
+              </w:rPr>
+              <w:t>2</w:t>
+            </w:r>
+          </w:p>
+        </w:tc>
+        <w:tc>
+          <w:tcPr>
+            <w:tcW w:w="2793" w:type="dxa"/>
+          </w:tcPr>
+          <w:p>
+            <w:pPr>
+              <w:jc w:val="center"/>
+              <w:rPr>
+                <w:rFonts w:ascii="Arial" w:hAnsi="Arial" w:cs="Arial"/>
+              </w:rPr>
+            </w:pPr>
+            <w:r>
+              <w:rPr>
+                <w:rFonts w:ascii="Arial" w:hAnsi="Arial" w:cs="Arial"/>
+              </w:rPr>
+              <w:t>Cronograma del plan de gestión de configuración.</w:t>
+            </w:r>
+          </w:p>
+        </w:tc>
+        <w:tc>
+          <w:tcPr>
+            <w:tcW w:w="1837" w:type="dxa"/>
+          </w:tcPr>
+          <w:p>
+            <w:pPr>
+              <w:jc w:val="center"/>
+              <w:rPr>
+                <w:rFonts w:ascii="Arial" w:hAnsi="Arial" w:cs="Arial"/>
+              </w:rPr>
+            </w:pPr>
+            <w:r>
+              <w:rPr>
+                <w:rFonts w:ascii="Arial" w:hAnsi="Arial" w:cs="Arial"/>
+              </w:rPr>
+              <w:t>Evolución</w:t>
+            </w:r>
+          </w:p>
+        </w:tc>
+        <w:tc>
+          <w:tcPr>
+            <w:tcW w:w="1324" w:type="dxa"/>
+          </w:tcPr>
+          <w:p>
+            <w:pPr>
+              <w:jc w:val="center"/>
+              <w:rPr>
+                <w:rFonts w:ascii="Arial" w:hAnsi="Arial" w:cs="Arial"/>
+              </w:rPr>
+            </w:pPr>
+            <w:r>
+              <w:rPr>
+                <w:rFonts w:ascii="Arial" w:hAnsi="Arial" w:cs="Arial"/>
+              </w:rPr>
+              <w:t>Empresa</w:t>
+            </w:r>
+          </w:p>
+        </w:tc>
+        <w:tc>
+          <w:tcPr>
+            <w:tcW w:w="1394" w:type="dxa"/>
+          </w:tcPr>
+          <w:p>
+            <w:pPr>
+              <w:jc w:val="center"/>
+              <w:rPr>
+                <w:rFonts w:ascii="Arial" w:hAnsi="Arial" w:cs="Arial"/>
+              </w:rPr>
+            </w:pPr>
+            <w:proofErr w:type="spellStart"/>
+            <w:r>
+              <w:rPr>
+                <w:rFonts w:ascii="Arial" w:hAnsi="Arial" w:cs="Arial"/>
+              </w:rPr>
+              <w:t>mpp</w:t>
+            </w:r>
+            <w:proofErr w:type="spellEnd"/>
+          </w:p>
+        </w:tc>
+        <w:tc>
+          <w:tcPr>
+            <w:tcW w:w="1244" w:type="dxa"/>
+          </w:tcPr>
+          <w:p>
+            <w:pPr>
+              <w:jc w:val="center"/>
+              <w:rPr>
+                <w:rFonts w:ascii="Arial" w:hAnsi="Arial" w:cs="Arial"/>
+              </w:rPr>
+            </w:pPr>
+            <w:r>
+              <w:rPr>
+                <w:rFonts w:ascii="Arial" w:hAnsi="Arial" w:cs="Arial"/>
+              </w:rPr>
+              <w:t>--</w:t>
+            </w:r>
+          </w:p>
+        </w:tc>
+      </w:tr>
+      <w:tr>
+        <w:tc>
+          <w:tcPr>
+            <w:tcW w:w="486" w:type="dxa"/>
+          </w:tcPr>
+          <w:p>
+            <w:pPr>
+              <w:jc w:val="center"/>
+              <w:rPr>
+                <w:rFonts w:ascii="Arial" w:hAnsi="Arial" w:cs="Arial"/>
+              </w:rPr>
+            </w:pPr>
+            <w:r>
+              <w:rPr>
+                <w:rFonts w:ascii="Arial" w:hAnsi="Arial" w:cs="Arial"/>
+              </w:rPr>
+              <w:t>3</w:t>
+            </w:r>
+          </w:p>
+        </w:tc>
+        <w:tc>
+          <w:tcPr>
+            <w:tcW w:w="2793" w:type="dxa"/>
+          </w:tcPr>
+          <w:p>
+            <w:pPr>
+              <w:jc w:val="center"/>
+              <w:rPr>
+                <w:rFonts w:ascii="Arial" w:hAnsi="Arial" w:cs="Arial"/>
+              </w:rPr>
+            </w:pPr>
+            <w:r>
+              <w:rPr>
+                <w:rFonts w:ascii="Arial" w:hAnsi="Arial" w:cs="Arial"/>
+              </w:rPr>
+              <w:t>Plan de Gestión de Cambios.</w:t>
+            </w:r>
+          </w:p>
+        </w:tc>
+        <w:tc>
+          <w:tcPr>
+            <w:tcW w:w="1837" w:type="dxa"/>
+          </w:tcPr>
+          <w:p>
+            <w:pPr>
+              <w:jc w:val="center"/>
+              <w:rPr>
+                <w:rFonts w:ascii="Arial" w:hAnsi="Arial" w:cs="Arial"/>
+              </w:rPr>
+            </w:pPr>
+            <w:r>
+              <w:rPr>
+                <w:rFonts w:ascii="Arial" w:hAnsi="Arial" w:cs="Arial"/>
+              </w:rPr>
+              <w:t>Evolución</w:t>
+            </w:r>
+          </w:p>
+        </w:tc>
+        <w:tc>
+          <w:tcPr>
+            <w:tcW w:w="1324" w:type="dxa"/>
+          </w:tcPr>
+          <w:p>
+            <w:pPr>
+              <w:jc w:val="center"/>
+              <w:rPr>
+                <w:rFonts w:ascii="Arial" w:hAnsi="Arial" w:cs="Arial"/>
+              </w:rPr>
+            </w:pPr>
+            <w:r>
+              <w:rPr>
+                <w:rFonts w:ascii="Arial" w:hAnsi="Arial" w:cs="Arial"/>
+              </w:rPr>
+              <w:t>Empresa</w:t>
+            </w:r>
+          </w:p>
+        </w:tc>
+        <w:tc>
+          <w:tcPr>
+            <w:tcW w:w="1394" w:type="dxa"/>
+          </w:tcPr>
+          <w:p>
+            <w:pPr>
+              <w:jc w:val="center"/>
+              <w:rPr>
+                <w:rFonts w:ascii="Arial" w:hAnsi="Arial" w:cs="Arial"/>
+              </w:rPr>
+            </w:pPr>
+            <w:proofErr w:type="spellStart"/>
+            <w:r>
+              <w:rPr>
+                <w:rFonts w:ascii="Arial" w:hAnsi="Arial" w:cs="Arial"/>
+              </w:rPr>
+              <w:t>docx</w:t>
+            </w:r>
+            <w:proofErr w:type="spellEnd"/>
+          </w:p>
+        </w:tc>
+        <w:tc>
+          <w:tcPr>
+            <w:tcW w:w="1244" w:type="dxa"/>
+          </w:tcPr>
+          <w:p>
+            <w:pPr>
+              <w:jc w:val="center"/>
+              <w:rPr>
+                <w:rFonts w:ascii="Arial" w:hAnsi="Arial" w:cs="Arial"/>
+              </w:rPr>
+            </w:pPr>
+            <w:r>
+              <w:rPr>
+                <w:rFonts w:ascii="Arial" w:hAnsi="Arial" w:cs="Arial"/>
+              </w:rPr>
+              <w:t>--</w:t>
+            </w:r>
+          </w:p>
+        </w:tc>
+      </w:tr>
+      <w:tr>
+        <w:tc>
+          <w:tcPr>
+            <w:tcW w:w="486" w:type="dxa"/>
+          </w:tcPr>
+          <w:p>
+            <w:pPr>
+              <w:jc w:val="center"/>
+              <w:rPr>
+                <w:rFonts w:ascii="Arial" w:hAnsi="Arial" w:cs="Arial"/>
+              </w:rPr>
+            </w:pPr>
+            <w:r>
+              <w:rPr>
+                <w:rFonts w:ascii="Arial" w:hAnsi="Arial" w:cs="Arial"/>
+              </w:rPr>
+              <w:t>4</w:t>
+            </w:r>
+          </w:p>
+        </w:tc>
+        <w:tc>
+          <w:tcPr>
+            <w:tcW w:w="2793" w:type="dxa"/>
+          </w:tcPr>
+          <w:p>
+            <w:pPr>
+              <w:jc w:val="center"/>
+              <w:rPr>
+                <w:rFonts w:ascii="Arial" w:hAnsi="Arial" w:cs="Arial"/>
+              </w:rPr>
+            </w:pPr>
+            <w:r>
+              <w:rPr>
+                <w:rFonts w:ascii="Arial" w:hAnsi="Arial" w:cs="Arial"/>
+              </w:rPr>
+              <w:t>Plan de Gestión del proyecto.</w:t>
+            </w:r>
+          </w:p>
+        </w:tc>
+        <w:tc>
+          <w:tcPr>
+            <w:tcW w:w="1837" w:type="dxa"/>
+          </w:tcPr>
+          <w:p>
+            <w:pPr>
+              <w:jc w:val="center"/>
+              <w:rPr>
+                <w:rFonts w:ascii="Arial" w:hAnsi="Arial" w:cs="Arial"/>
+              </w:rPr>
+            </w:pPr>
+            <w:r>
+              <w:rPr>
+                <w:rFonts w:ascii="Arial" w:hAnsi="Arial" w:cs="Arial"/>
+              </w:rPr>
+              <w:t>Evolución</w:t>
+            </w:r>
+          </w:p>
+        </w:tc>
+        <w:tc>
+          <w:tcPr>
+            <w:tcW w:w="1324" w:type="dxa"/>
+          </w:tcPr>
+          <w:p>
+            <w:pPr>
+              <w:jc w:val="center"/>
+              <w:rPr>
+                <w:rFonts w:ascii="Arial" w:hAnsi="Arial" w:cs="Arial"/>
+              </w:rPr>
+            </w:pPr>
+            <w:r>
+              <w:rPr>
+                <w:rFonts w:ascii="Arial" w:hAnsi="Arial" w:cs="Arial"/>
+              </w:rPr>
+              <w:t>Proyecto</w:t>
+            </w:r>
+          </w:p>
+        </w:tc>
+        <w:tc>
+          <w:tcPr>
+            <w:tcW w:w="1394" w:type="dxa"/>
+          </w:tcPr>
+          <w:p>
+            <w:pPr>
+              <w:jc w:val="center"/>
+              <w:rPr>
+                <w:rFonts w:ascii="Arial" w:hAnsi="Arial" w:cs="Arial"/>
+              </w:rPr>
+            </w:pPr>
+            <w:proofErr w:type="spellStart"/>
+            <w:r>
+              <w:rPr>
+                <w:rFonts w:ascii="Arial" w:hAnsi="Arial" w:cs="Arial"/>
+              </w:rPr>
+              <w:t>docx</w:t>
+            </w:r>
+            <w:proofErr w:type="spellEnd"/>
+          </w:p>
+        </w:tc>
+        <w:tc>
+          <w:tcPr>
+            <w:tcW w:w="1244" w:type="dxa"/>
+          </w:tcPr>
+          <w:p>
+            <w:pPr>
+              <w:jc w:val="center"/>
+              <w:rPr>
+                <w:rFonts w:ascii="Arial" w:hAnsi="Arial" w:cs="Arial"/>
+              </w:rPr>
+            </w:pPr>
+            <w:r>
+              <w:rPr>
+                <w:rFonts w:ascii="Arial" w:hAnsi="Arial" w:cs="Arial"/>
+              </w:rPr>
+              <w:t>SDD</w:t>
+            </w:r>
+          </w:p>
+        </w:tc>
+      </w:tr>
+      <w:tr>
+        <w:tc>
+          <w:tcPr>
+            <w:tcW w:w="486" w:type="dxa"/>
+          </w:tcPr>
+          <w:p>
+            <w:pPr>
+              <w:jc w:val="center"/>
+              <w:rPr>
+                <w:rFonts w:ascii="Arial" w:hAnsi="Arial" w:cs="Arial"/>
+              </w:rPr>
+            </w:pPr>
+            <w:r>
+              <w:rPr>
+                <w:rFonts w:ascii="Arial" w:hAnsi="Arial" w:cs="Arial"/>
+              </w:rPr>
+              <w:t>5</w:t>
+            </w:r>
+          </w:p>
+        </w:tc>
+        <w:tc>
+          <w:tcPr>
+            <w:tcW w:w="2793" w:type="dxa"/>
+          </w:tcPr>
+          <w:p>
+            <w:pPr>
+              <w:jc w:val="center"/>
+              <w:rPr>
+                <w:rFonts w:ascii="Arial" w:hAnsi="Arial" w:cs="Arial"/>
+              </w:rPr>
+            </w:pPr>
+            <w:r>
+              <w:rPr>
+                <w:rFonts w:ascii="Arial" w:hAnsi="Arial" w:cs="Arial"/>
+              </w:rPr>
+              <w:t>Cronograma del plan de gestión del proyecto.</w:t>
+            </w:r>
+          </w:p>
+        </w:tc>
+        <w:tc>
+          <w:tcPr>
+            <w:tcW w:w="1837" w:type="dxa"/>
+          </w:tcPr>
+          <w:p>
+            <w:pPr>
+              <w:jc w:val="center"/>
+              <w:rPr>
+                <w:rFonts w:ascii="Arial" w:hAnsi="Arial" w:cs="Arial"/>
+              </w:rPr>
+            </w:pPr>
+            <w:r>
+              <w:rPr>
+                <w:rFonts w:ascii="Arial" w:hAnsi="Arial" w:cs="Arial"/>
+              </w:rPr>
+              <w:t>Evolución</w:t>
+            </w:r>
+          </w:p>
+        </w:tc>
+        <w:tc>
+          <w:tcPr>
+            <w:tcW w:w="1324" w:type="dxa"/>
+          </w:tcPr>
+          <w:p>
+            <w:pPr>
+              <w:jc w:val="center"/>
+              <w:rPr>
+                <w:rFonts w:ascii="Arial" w:hAnsi="Arial" w:cs="Arial"/>
+              </w:rPr>
+            </w:pPr>
+            <w:r>
+              <w:rPr>
+                <w:rFonts w:ascii="Arial" w:hAnsi="Arial" w:cs="Arial"/>
+              </w:rPr>
+              <w:t>Proyecto</w:t>
+            </w:r>
+          </w:p>
+        </w:tc>
+        <w:tc>
+          <w:tcPr>
+            <w:tcW w:w="1394" w:type="dxa"/>
+          </w:tcPr>
+          <w:p>
+            <w:pPr>
+              <w:jc w:val="center"/>
+              <w:rPr>
+                <w:rFonts w:ascii="Arial" w:hAnsi="Arial" w:cs="Arial"/>
+              </w:rPr>
+            </w:pPr>
+            <w:proofErr w:type="spellStart"/>
+            <w:r>
+              <w:rPr>
+                <w:rFonts w:ascii="Arial" w:hAnsi="Arial" w:cs="Arial"/>
+              </w:rPr>
+              <w:t>mpp</w:t>
+            </w:r>
+            <w:proofErr w:type="spellEnd"/>
+          </w:p>
+        </w:tc>
+        <w:tc>
+          <w:tcPr>
+            <w:tcW w:w="1244" w:type="dxa"/>
+          </w:tcPr>
+          <w:p>
+            <w:pPr>
+              <w:jc w:val="center"/>
+              <w:rPr>
+                <w:rFonts w:ascii="Arial" w:hAnsi="Arial" w:cs="Arial"/>
+              </w:rPr>
+            </w:pPr>
+            <w:r>
+              <w:rPr>
+                <w:rFonts w:ascii="Arial" w:hAnsi="Arial" w:cs="Arial"/>
+              </w:rPr>
+              <w:t>SDD</w:t>
+            </w:r>
+          </w:p>
+        </w:tc>
+      </w:tr>
+      <w:tr>
+        <w:tc>
+          <w:tcPr>
+            <w:tcW w:w="486" w:type="dxa"/>
+          </w:tcPr>
+          <w:p>
+            <w:pPr>
+              <w:jc w:val="center"/>
+              <w:rPr>
+                <w:rFonts w:ascii="Arial" w:hAnsi="Arial" w:cs="Arial"/>
+              </w:rPr>
+            </w:pPr>
+            <w:r>
+              <w:rPr>
+                <w:rFonts w:ascii="Arial" w:hAnsi="Arial" w:cs="Arial"/>
+              </w:rPr>
+              <w:t>6</w:t>
+            </w:r>
+          </w:p>
+        </w:tc>
+        <w:tc>
+          <w:tcPr>
+            <w:tcW w:w="2793" w:type="dxa"/>
+          </w:tcPr>
+          <w:p>
+            <w:pPr>
+              <w:jc w:val="center"/>
+              <w:rPr>
+                <w:rFonts w:ascii="Arial" w:hAnsi="Arial" w:cs="Arial"/>
+              </w:rPr>
+            </w:pPr>
+            <w:r>
+              <w:rPr>
+                <w:rFonts w:ascii="Arial" w:hAnsi="Arial" w:cs="Arial"/>
+              </w:rPr>
+              <w:t>Documento de Negocio proyecto.</w:t>
+            </w:r>
+          </w:p>
+        </w:tc>
+        <w:tc>
+          <w:tcPr>
+            <w:tcW w:w="1837" w:type="dxa"/>
+          </w:tcPr>
+          <w:p>
+            <w:pPr>
+              <w:jc w:val="center"/>
+              <w:rPr>
+                <w:rFonts w:ascii="Arial" w:hAnsi="Arial" w:cs="Arial"/>
+              </w:rPr>
+            </w:pPr>
+            <w:r>
+              <w:rPr>
+                <w:rFonts w:ascii="Arial" w:hAnsi="Arial" w:cs="Arial"/>
+              </w:rPr>
+              <w:t>Evolución</w:t>
+            </w:r>
+          </w:p>
+        </w:tc>
+        <w:tc>
+          <w:tcPr>
+            <w:tcW w:w="1324" w:type="dxa"/>
+          </w:tcPr>
+          <w:p>
+            <w:pPr>
+              <w:jc w:val="center"/>
+              <w:rPr>
+                <w:rFonts w:ascii="Arial" w:hAnsi="Arial" w:cs="Arial"/>
+              </w:rPr>
+            </w:pPr>
+            <w:r>
+              <w:rPr>
+                <w:rFonts w:ascii="Arial" w:hAnsi="Arial" w:cs="Arial"/>
+              </w:rPr>
+              <w:t>Proyecto</w:t>
+            </w:r>
+          </w:p>
+        </w:tc>
+        <w:tc>
+          <w:tcPr>
+            <w:tcW w:w="1394" w:type="dxa"/>
+          </w:tcPr>
+          <w:p>
+            <w:pPr>
+              <w:jc w:val="center"/>
+              <w:rPr>
+                <w:rFonts w:ascii="Arial" w:hAnsi="Arial" w:cs="Arial"/>
+              </w:rPr>
+            </w:pPr>
+            <w:proofErr w:type="spellStart"/>
+            <w:r>
+              <w:rPr>
+                <w:rFonts w:ascii="Arial" w:hAnsi="Arial" w:cs="Arial"/>
+              </w:rPr>
+              <w:t>docx</w:t>
+            </w:r>
+            <w:proofErr w:type="spellEnd"/>
+          </w:p>
+        </w:tc>
+        <w:tc>
+          <w:tcPr>
+            <w:tcW w:w="1244" w:type="dxa"/>
+          </w:tcPr>
+          <w:p>
+            <w:pPr>
+              <w:jc w:val="center"/>
+              <w:rPr>
+                <w:rFonts w:ascii="Arial" w:hAnsi="Arial" w:cs="Arial"/>
+              </w:rPr>
+            </w:pPr>
+            <w:r>
+              <w:rPr>
+                <w:rFonts w:ascii="Arial" w:hAnsi="Arial" w:cs="Arial"/>
+              </w:rPr>
+              <w:t>SDD</w:t>
+            </w:r>
+          </w:p>
+        </w:tc>
+      </w:tr>
+      <w:tr>
+        <w:tc>
+          <w:tcPr>
+            <w:tcW w:w="486" w:type="dxa"/>
+          </w:tcPr>
+          <w:p>
+            <w:pPr>
+              <w:jc w:val="center"/>
+              <w:rPr>
+                <w:rFonts w:ascii="Arial" w:hAnsi="Arial" w:cs="Arial"/>
+              </w:rPr>
+            </w:pPr>
+            <w:r>
+              <w:rPr>
+                <w:rFonts w:ascii="Arial" w:hAnsi="Arial" w:cs="Arial"/>
+              </w:rPr>
+              <w:t>7</w:t>
+            </w:r>
+          </w:p>
+        </w:tc>
+        <w:tc>
+          <w:tcPr>
+            <w:tcW w:w="2793" w:type="dxa"/>
+          </w:tcPr>
+          <w:p>
+            <w:pPr>
+              <w:jc w:val="center"/>
+              <w:rPr>
+                <w:rFonts w:ascii="Arial" w:hAnsi="Arial" w:cs="Arial"/>
+              </w:rPr>
+            </w:pPr>
+            <w:r>
+              <w:rPr>
+                <w:rFonts w:ascii="Arial" w:hAnsi="Arial" w:cs="Arial"/>
+              </w:rPr>
+              <w:t xml:space="preserve">Lista de requisitos proyecto. </w:t>
+            </w:r>
+          </w:p>
+        </w:tc>
+        <w:tc>
+          <w:tcPr>
+            <w:tcW w:w="1837" w:type="dxa"/>
+          </w:tcPr>
+          <w:p>
+            <w:pPr>
+              <w:jc w:val="center"/>
+              <w:rPr>
+                <w:rFonts w:ascii="Arial" w:hAnsi="Arial" w:cs="Arial"/>
+              </w:rPr>
+            </w:pPr>
+            <w:r>
+              <w:rPr>
+                <w:rFonts w:ascii="Arial" w:hAnsi="Arial" w:cs="Arial"/>
+              </w:rPr>
+              <w:t xml:space="preserve">Evolución </w:t>
+            </w:r>
+          </w:p>
+        </w:tc>
+        <w:tc>
+          <w:tcPr>
+            <w:tcW w:w="1324" w:type="dxa"/>
+          </w:tcPr>
+          <w:p>
+            <w:pPr>
+              <w:jc w:val="center"/>
+              <w:rPr>
+                <w:rFonts w:ascii="Arial" w:hAnsi="Arial" w:cs="Arial"/>
+              </w:rPr>
+            </w:pPr>
+            <w:r>
+              <w:rPr>
+                <w:rFonts w:ascii="Arial" w:hAnsi="Arial" w:cs="Arial"/>
+              </w:rPr>
+              <w:t>Proyecto</w:t>
+            </w:r>
+          </w:p>
+        </w:tc>
+        <w:tc>
+          <w:tcPr>
+            <w:tcW w:w="1394" w:type="dxa"/>
+          </w:tcPr>
+          <w:p>
+            <w:pPr>
+              <w:jc w:val="center"/>
+              <w:rPr>
+                <w:rFonts w:ascii="Arial" w:hAnsi="Arial" w:cs="Arial"/>
+              </w:rPr>
+            </w:pPr>
+            <w:proofErr w:type="spellStart"/>
+            <w:r>
+              <w:rPr>
+                <w:rFonts w:ascii="Arial" w:hAnsi="Arial" w:cs="Arial"/>
+              </w:rPr>
+              <w:t>xlsx</w:t>
+            </w:r>
+            <w:proofErr w:type="spellEnd"/>
+          </w:p>
+        </w:tc>
+        <w:tc>
+          <w:tcPr>
+            <w:tcW w:w="1244" w:type="dxa"/>
+          </w:tcPr>
+          <w:p>
+            <w:pPr>
+              <w:jc w:val="center"/>
+              <w:rPr>
+                <w:rFonts w:ascii="Arial" w:hAnsi="Arial" w:cs="Arial"/>
+              </w:rPr>
+            </w:pPr>
+            <w:r>
+              <w:rPr>
+                <w:rFonts w:ascii="Arial" w:hAnsi="Arial" w:cs="Arial"/>
+              </w:rPr>
+              <w:t>SDD</w:t>
+            </w:r>
+          </w:p>
+        </w:tc>
+      </w:tr>
+      <w:tr>
+        <w:tc>
+          <w:tcPr>
+            <w:tcW w:w="486" w:type="dxa"/>
+          </w:tcPr>
+          <w:p>
+            <w:pPr>
+              <w:jc w:val="center"/>
+              <w:rPr>
+                <w:rFonts w:ascii="Arial" w:hAnsi="Arial" w:cs="Arial"/>
+              </w:rPr>
+            </w:pPr>
+            <w:r>
+              <w:rPr>
+                <w:rFonts w:ascii="Arial" w:hAnsi="Arial" w:cs="Arial"/>
+              </w:rPr>
+              <w:t>8</w:t>
+            </w:r>
+          </w:p>
+        </w:tc>
+        <w:tc>
+          <w:tcPr>
+            <w:tcW w:w="2793" w:type="dxa"/>
+          </w:tcPr>
+          <w:p>
+            <w:pPr>
+              <w:jc w:val="center"/>
+              <w:rPr>
+                <w:rFonts w:ascii="Arial" w:hAnsi="Arial" w:cs="Arial"/>
+              </w:rPr>
+            </w:pPr>
+            <w:r>
+              <w:rPr>
+                <w:rFonts w:ascii="Arial" w:hAnsi="Arial" w:cs="Arial"/>
+              </w:rPr>
+              <w:t>Documento de análisis proyecto.</w:t>
+            </w:r>
+          </w:p>
+        </w:tc>
+        <w:tc>
+          <w:tcPr>
+            <w:tcW w:w="1837" w:type="dxa"/>
+          </w:tcPr>
+          <w:p>
+            <w:pPr>
+              <w:jc w:val="center"/>
+              <w:rPr>
+                <w:rFonts w:ascii="Arial" w:hAnsi="Arial" w:cs="Arial"/>
+              </w:rPr>
+            </w:pPr>
+            <w:r>
+              <w:rPr>
+                <w:rFonts w:ascii="Arial" w:hAnsi="Arial" w:cs="Arial"/>
+              </w:rPr>
+              <w:t>Evolución</w:t>
+            </w:r>
+          </w:p>
+        </w:tc>
+        <w:tc>
+          <w:tcPr>
+            <w:tcW w:w="1324" w:type="dxa"/>
+          </w:tcPr>
+          <w:p>
+            <w:pPr>
+              <w:jc w:val="center"/>
+              <w:rPr>
+                <w:rFonts w:ascii="Arial" w:hAnsi="Arial" w:cs="Arial"/>
+              </w:rPr>
+            </w:pPr>
+            <w:r>
+              <w:rPr>
+                <w:rFonts w:ascii="Arial" w:hAnsi="Arial" w:cs="Arial"/>
+              </w:rPr>
+              <w:t>Proyecto</w:t>
+            </w:r>
+          </w:p>
+        </w:tc>
+        <w:tc>
+          <w:tcPr>
+            <w:tcW w:w="1394" w:type="dxa"/>
+          </w:tcPr>
+          <w:p>
+            <w:pPr>
+              <w:jc w:val="center"/>
+              <w:rPr>
+                <w:rFonts w:ascii="Arial" w:hAnsi="Arial" w:cs="Arial"/>
+              </w:rPr>
+            </w:pPr>
+            <w:proofErr w:type="spellStart"/>
+            <w:r>
+              <w:rPr>
+                <w:rFonts w:ascii="Arial" w:hAnsi="Arial" w:cs="Arial"/>
+              </w:rPr>
+              <w:t>docx</w:t>
+            </w:r>
+            <w:proofErr w:type="spellEnd"/>
+          </w:p>
+        </w:tc>
+        <w:tc>
+          <w:tcPr>
+            <w:tcW w:w="1244" w:type="dxa"/>
+          </w:tcPr>
+          <w:p>
+            <w:pPr>
+              <w:jc w:val="center"/>
+              <w:rPr>
+                <w:rFonts w:ascii="Arial" w:hAnsi="Arial" w:cs="Arial"/>
+              </w:rPr>
+            </w:pPr>
+            <w:r>
+              <w:rPr>
+                <w:rFonts w:ascii="Arial" w:hAnsi="Arial" w:cs="Arial"/>
+              </w:rPr>
+              <w:t>SDD</w:t>
+            </w:r>
+          </w:p>
+        </w:tc>
+      </w:tr>
+      <w:tr>
+        <w:tc>
+          <w:tcPr>
+            <w:tcW w:w="486" w:type="dxa"/>
+          </w:tcPr>
+          <w:p>
+            <w:pPr>
+              <w:jc w:val="center"/>
+              <w:rPr>
+                <w:rFonts w:ascii="Arial" w:hAnsi="Arial" w:cs="Arial"/>
+              </w:rPr>
+            </w:pPr>
+            <w:r>
+              <w:rPr>
+                <w:rFonts w:ascii="Arial" w:hAnsi="Arial" w:cs="Arial"/>
+              </w:rPr>
+              <w:t>9</w:t>
+            </w:r>
+          </w:p>
+        </w:tc>
+        <w:tc>
+          <w:tcPr>
+            <w:tcW w:w="2793" w:type="dxa"/>
+          </w:tcPr>
+          <w:p>
+            <w:pPr>
+              <w:jc w:val="center"/>
+              <w:rPr>
+                <w:rFonts w:ascii="Arial" w:hAnsi="Arial" w:cs="Arial"/>
+              </w:rPr>
+            </w:pPr>
+            <w:r>
+              <w:rPr>
+                <w:rFonts w:ascii="Arial" w:hAnsi="Arial" w:cs="Arial"/>
+              </w:rPr>
+              <w:t xml:space="preserve">Documento de diseño proyecto. </w:t>
+            </w:r>
+          </w:p>
+        </w:tc>
+        <w:tc>
+          <w:tcPr>
+            <w:tcW w:w="1837" w:type="dxa"/>
+          </w:tcPr>
+          <w:p>
+            <w:pPr>
+              <w:jc w:val="center"/>
+              <w:rPr>
+                <w:rFonts w:ascii="Arial" w:hAnsi="Arial" w:cs="Arial"/>
+              </w:rPr>
+            </w:pPr>
+            <w:r>
+              <w:rPr>
+                <w:rFonts w:ascii="Arial" w:hAnsi="Arial" w:cs="Arial"/>
+              </w:rPr>
+              <w:t>Evolución</w:t>
+            </w:r>
+          </w:p>
+        </w:tc>
+        <w:tc>
+          <w:tcPr>
+            <w:tcW w:w="1324" w:type="dxa"/>
+          </w:tcPr>
+          <w:p>
+            <w:pPr>
+              <w:jc w:val="center"/>
+              <w:rPr>
+                <w:rFonts w:ascii="Arial" w:hAnsi="Arial" w:cs="Arial"/>
+              </w:rPr>
+            </w:pPr>
+            <w:r>
+              <w:rPr>
+                <w:rFonts w:ascii="Arial" w:hAnsi="Arial" w:cs="Arial"/>
+              </w:rPr>
+              <w:t>Proyecto</w:t>
+            </w:r>
+          </w:p>
+        </w:tc>
+        <w:tc>
+          <w:tcPr>
+            <w:tcW w:w="1394" w:type="dxa"/>
+          </w:tcPr>
+          <w:p>
+            <w:pPr>
+              <w:jc w:val="center"/>
+              <w:rPr>
+                <w:rFonts w:ascii="Arial" w:hAnsi="Arial" w:cs="Arial"/>
+              </w:rPr>
+            </w:pPr>
+            <w:proofErr w:type="spellStart"/>
+            <w:r>
+              <w:rPr>
+                <w:rFonts w:ascii="Arial" w:hAnsi="Arial" w:cs="Arial"/>
+              </w:rPr>
+              <w:t>docx</w:t>
+            </w:r>
+            <w:proofErr w:type="spellEnd"/>
+          </w:p>
+        </w:tc>
+        <w:tc>
+          <w:tcPr>
+            <w:tcW w:w="1244" w:type="dxa"/>
+          </w:tcPr>
+          <w:p>
+            <w:pPr>
+              <w:jc w:val="center"/>
+              <w:rPr>
+                <w:rFonts w:ascii="Arial" w:hAnsi="Arial" w:cs="Arial"/>
+              </w:rPr>
+            </w:pPr>
+            <w:r>
+              <w:rPr>
+                <w:rFonts w:ascii="Arial" w:hAnsi="Arial" w:cs="Arial"/>
+              </w:rPr>
+              <w:t>SDD</w:t>
+            </w:r>
+          </w:p>
+        </w:tc>
+      </w:tr>
+      <w:tr>
+        <w:tc>
+          <w:tcPr>
+            <w:tcW w:w="486" w:type="dxa"/>
+          </w:tcPr>
+          <w:p>
+            <w:pPr>
+              <w:jc w:val="center"/>
+              <w:rPr>
+                <w:rFonts w:ascii="Arial" w:hAnsi="Arial" w:cs="Arial"/>
+              </w:rPr>
+            </w:pPr>
+            <w:r>
+              <w:rPr>
+                <w:rFonts w:ascii="Arial" w:hAnsi="Arial" w:cs="Arial"/>
+              </w:rPr>
+              <w:t>10</w:t>
+            </w:r>
+          </w:p>
+        </w:tc>
+        <w:tc>
+          <w:tcPr>
+            <w:tcW w:w="2793" w:type="dxa"/>
+          </w:tcPr>
+          <w:p>
+            <w:pPr>
+              <w:jc w:val="center"/>
+              <w:rPr>
+                <w:rFonts w:ascii="Arial" w:hAnsi="Arial" w:cs="Arial"/>
+              </w:rPr>
+            </w:pPr>
+            <w:r>
+              <w:rPr>
+                <w:rFonts w:ascii="Arial" w:hAnsi="Arial" w:cs="Arial"/>
+              </w:rPr>
+              <w:t>Documento de arquitectura</w:t>
+            </w:r>
+          </w:p>
+        </w:tc>
+        <w:tc>
+          <w:tcPr>
+            <w:tcW w:w="1837" w:type="dxa"/>
+          </w:tcPr>
+          <w:p>
+            <w:pPr>
+              <w:jc w:val="center"/>
+              <w:rPr>
+                <w:rFonts w:ascii="Arial" w:hAnsi="Arial" w:cs="Arial"/>
+              </w:rPr>
+            </w:pPr>
+            <w:r>
+              <w:rPr>
+                <w:rFonts w:ascii="Arial" w:hAnsi="Arial" w:cs="Arial"/>
+              </w:rPr>
+              <w:t>Evolución</w:t>
+            </w:r>
+          </w:p>
+        </w:tc>
+        <w:tc>
+          <w:tcPr>
+            <w:tcW w:w="1324" w:type="dxa"/>
+          </w:tcPr>
+          <w:p>
+            <w:pPr>
+              <w:jc w:val="center"/>
+              <w:rPr>
+                <w:rFonts w:ascii="Arial" w:hAnsi="Arial" w:cs="Arial"/>
+              </w:rPr>
+            </w:pPr>
+            <w:r>
+              <w:rPr>
+                <w:rFonts w:ascii="Arial" w:hAnsi="Arial" w:cs="Arial"/>
+              </w:rPr>
+              <w:t>Proyecto</w:t>
+            </w:r>
+          </w:p>
+        </w:tc>
+        <w:tc>
+          <w:tcPr>
+            <w:tcW w:w="1394" w:type="dxa"/>
+          </w:tcPr>
+          <w:p>
+            <w:pPr>
+              <w:jc w:val="center"/>
+              <w:rPr>
+                <w:rFonts w:ascii="Arial" w:hAnsi="Arial" w:cs="Arial"/>
+              </w:rPr>
+            </w:pPr>
+            <w:proofErr w:type="spellStart"/>
+            <w:r>
+              <w:rPr>
+                <w:rFonts w:ascii="Arial" w:hAnsi="Arial" w:cs="Arial"/>
+              </w:rPr>
+              <w:t>docx</w:t>
+            </w:r>
+            <w:proofErr w:type="spellEnd"/>
+          </w:p>
+        </w:tc>
+        <w:tc>
+          <w:tcPr>
+            <w:tcW w:w="1244" w:type="dxa"/>
+          </w:tcPr>
+          <w:p>
+            <w:pPr>
+              <w:jc w:val="center"/>
+              <w:rPr>
+                <w:rFonts w:ascii="Arial" w:hAnsi="Arial" w:cs="Arial"/>
+              </w:rPr>
+            </w:pPr>
+            <w:r>
+              <w:rPr>
+                <w:rFonts w:ascii="Arial" w:hAnsi="Arial" w:cs="Arial"/>
+              </w:rPr>
+              <w:t>SDD</w:t>
+            </w:r>
+          </w:p>
+        </w:tc>
+      </w:tr>
+      <w:tr>
+        <w:tc>
+          <w:tcPr>
+            <w:tcW w:w="486" w:type="dxa"/>
+          </w:tcPr>
+          <w:p>
+            <w:pPr>
+              <w:jc w:val="center"/>
+              <w:rPr>
+                <w:rFonts w:ascii="Arial" w:hAnsi="Arial" w:cs="Arial"/>
+              </w:rPr>
+            </w:pPr>
+            <w:r>
+              <w:rPr>
+                <w:rFonts w:ascii="Arial" w:hAnsi="Arial" w:cs="Arial"/>
+              </w:rPr>
+              <w:t>11</w:t>
+            </w:r>
+          </w:p>
+        </w:tc>
+        <w:tc>
+          <w:tcPr>
+            <w:tcW w:w="2793" w:type="dxa"/>
+          </w:tcPr>
+          <w:p>
+            <w:pPr>
+              <w:jc w:val="center"/>
+              <w:rPr>
+                <w:rFonts w:ascii="Arial" w:hAnsi="Arial" w:cs="Arial"/>
+              </w:rPr>
+            </w:pPr>
+            <w:r>
+              <w:rPr>
+                <w:rFonts w:ascii="Arial" w:hAnsi="Arial" w:cs="Arial"/>
+              </w:rPr>
+              <w:t>Plan de pruebas.</w:t>
+            </w:r>
+          </w:p>
+        </w:tc>
+        <w:tc>
+          <w:tcPr>
+            <w:tcW w:w="1837" w:type="dxa"/>
+          </w:tcPr>
+          <w:p>
+            <w:pPr>
+              <w:jc w:val="center"/>
+              <w:rPr>
+                <w:rFonts w:ascii="Arial" w:hAnsi="Arial" w:cs="Arial"/>
+              </w:rPr>
+            </w:pPr>
+            <w:r>
+              <w:rPr>
+                <w:rFonts w:ascii="Arial" w:hAnsi="Arial" w:cs="Arial"/>
+              </w:rPr>
+              <w:t>Evolución</w:t>
+            </w:r>
+          </w:p>
+        </w:tc>
+        <w:tc>
+          <w:tcPr>
+            <w:tcW w:w="1324" w:type="dxa"/>
+          </w:tcPr>
+          <w:p>
+            <w:pPr>
+              <w:jc w:val="center"/>
+              <w:rPr>
+                <w:rFonts w:ascii="Arial" w:hAnsi="Arial" w:cs="Arial"/>
+              </w:rPr>
+            </w:pPr>
+            <w:r>
+              <w:rPr>
+                <w:rFonts w:ascii="Arial" w:hAnsi="Arial" w:cs="Arial"/>
+              </w:rPr>
+              <w:t>Proyecto</w:t>
+            </w:r>
+          </w:p>
+        </w:tc>
+        <w:tc>
+          <w:tcPr>
+            <w:tcW w:w="1394" w:type="dxa"/>
+          </w:tcPr>
+          <w:p>
+            <w:pPr>
+              <w:jc w:val="center"/>
+              <w:rPr>
+                <w:rFonts w:ascii="Arial" w:hAnsi="Arial" w:cs="Arial"/>
+              </w:rPr>
+            </w:pPr>
+            <w:proofErr w:type="spellStart"/>
+            <w:r>
+              <w:rPr>
+                <w:rFonts w:ascii="Arial" w:hAnsi="Arial" w:cs="Arial"/>
+              </w:rPr>
+              <w:t>docx</w:t>
+            </w:r>
+            <w:proofErr w:type="spellEnd"/>
+          </w:p>
+        </w:tc>
+        <w:tc>
+          <w:tcPr>
+            <w:tcW w:w="1244" w:type="dxa"/>
+          </w:tcPr>
+          <w:p>
+            <w:pPr>
+              <w:jc w:val="center"/>
+              <w:rPr>
+                <w:rFonts w:ascii="Arial" w:hAnsi="Arial" w:cs="Arial"/>
+              </w:rPr>
+            </w:pPr>
+            <w:r>
+              <w:rPr>
+                <w:rFonts w:ascii="Arial" w:hAnsi="Arial" w:cs="Arial"/>
+              </w:rPr>
+              <w:t>SDD</w:t>
+            </w:r>
+          </w:p>
+        </w:tc>
+      </w:tr>
+      <w:tr>
+        <w:tc>
+          <w:tcPr>
+            <w:tcW w:w="486" w:type="dxa"/>
+          </w:tcPr>
+          <w:p>
+            <w:pPr>
+              <w:jc w:val="center"/>
+              <w:rPr>
+                <w:rFonts w:ascii="Arial" w:hAnsi="Arial" w:cs="Arial"/>
+              </w:rPr>
+            </w:pPr>
+            <w:r>
+              <w:rPr>
+                <w:rFonts w:ascii="Arial" w:hAnsi="Arial" w:cs="Arial"/>
+              </w:rPr>
+              <w:t>12</w:t>
+            </w:r>
+          </w:p>
+        </w:tc>
+        <w:tc>
+          <w:tcPr>
+            <w:tcW w:w="2793" w:type="dxa"/>
+          </w:tcPr>
+          <w:p>
+            <w:pPr>
+              <w:jc w:val="center"/>
+              <w:rPr>
+                <w:rFonts w:ascii="Arial" w:hAnsi="Arial" w:cs="Arial"/>
+              </w:rPr>
+            </w:pPr>
+            <w:r>
+              <w:rPr>
+                <w:rFonts w:ascii="Arial" w:hAnsi="Arial" w:cs="Arial"/>
+              </w:rPr>
+              <w:t>Base de datos de vehículos.</w:t>
+            </w:r>
+          </w:p>
+        </w:tc>
+        <w:tc>
+          <w:tcPr>
+            <w:tcW w:w="1837" w:type="dxa"/>
+          </w:tcPr>
+          <w:p>
+            <w:pPr>
+              <w:jc w:val="center"/>
+              <w:rPr>
+                <w:rFonts w:ascii="Arial" w:hAnsi="Arial" w:cs="Arial"/>
+              </w:rPr>
+            </w:pPr>
+            <w:r>
+              <w:rPr>
+                <w:rFonts w:ascii="Arial" w:hAnsi="Arial" w:cs="Arial"/>
+              </w:rPr>
+              <w:t>Fuente</w:t>
+            </w:r>
+          </w:p>
+        </w:tc>
+        <w:tc>
+          <w:tcPr>
+            <w:tcW w:w="1324" w:type="dxa"/>
+          </w:tcPr>
+          <w:p>
+            <w:pPr>
+              <w:jc w:val="center"/>
+              <w:rPr>
+                <w:rFonts w:ascii="Arial" w:hAnsi="Arial" w:cs="Arial"/>
+              </w:rPr>
+            </w:pPr>
+            <w:r>
+              <w:rPr>
+                <w:rFonts w:ascii="Arial" w:hAnsi="Arial" w:cs="Arial"/>
+              </w:rPr>
+              <w:t>Proveedor</w:t>
+            </w:r>
+          </w:p>
+        </w:tc>
+        <w:tc>
+          <w:tcPr>
+            <w:tcW w:w="1394" w:type="dxa"/>
+          </w:tcPr>
+          <w:p>
+            <w:pPr>
+              <w:jc w:val="center"/>
+              <w:rPr>
+                <w:rFonts w:ascii="Arial" w:hAnsi="Arial" w:cs="Arial"/>
+              </w:rPr>
+            </w:pPr>
+            <w:proofErr w:type="spellStart"/>
+            <w:r>
+              <w:rPr>
+                <w:rFonts w:ascii="Arial" w:hAnsi="Arial" w:cs="Arial"/>
+              </w:rPr>
+              <w:t>sql</w:t>
+            </w:r>
+            <w:proofErr w:type="spellEnd"/>
+          </w:p>
+        </w:tc>
+        <w:tc>
+          <w:tcPr>
+            <w:tcW w:w="1244" w:type="dxa"/>
+          </w:tcPr>
+          <w:p>
+            <w:pPr>
+              <w:jc w:val="center"/>
+              <w:rPr>
+                <w:rFonts w:ascii="Arial" w:hAnsi="Arial" w:cs="Arial"/>
+              </w:rPr>
+            </w:pPr>
+            <w:r>
+              <w:rPr>
+                <w:rFonts w:ascii="Arial" w:hAnsi="Arial" w:cs="Arial"/>
+              </w:rPr>
+              <w:t>SDD</w:t>
+            </w:r>
+          </w:p>
+        </w:tc>
+      </w:tr>
+      <w:tr>
+        <w:tc>
+          <w:tcPr>
+            <w:tcW w:w="486" w:type="dxa"/>
+          </w:tcPr>
+          <w:p>
+            <w:pPr>
+              <w:jc w:val="center"/>
+              <w:rPr>
+                <w:rFonts w:ascii="Arial" w:hAnsi="Arial" w:cs="Arial"/>
+              </w:rPr>
+            </w:pPr>
+            <w:r>
+              <w:rPr>
+                <w:rFonts w:ascii="Arial" w:hAnsi="Arial" w:cs="Arial"/>
+              </w:rPr>
+              <w:t>13</w:t>
+            </w:r>
+          </w:p>
+        </w:tc>
+        <w:tc>
+          <w:tcPr>
+            <w:tcW w:w="2793" w:type="dxa"/>
+          </w:tcPr>
+          <w:p>
+            <w:pPr>
+              <w:jc w:val="center"/>
+              <w:rPr>
+                <w:rFonts w:ascii="Arial" w:hAnsi="Arial" w:cs="Arial"/>
+              </w:rPr>
+            </w:pPr>
+            <w:r>
+              <w:rPr>
+                <w:rFonts w:ascii="Arial" w:hAnsi="Arial" w:cs="Arial"/>
+              </w:rPr>
+              <w:t>Base de datos de placas.</w:t>
+            </w:r>
+          </w:p>
+        </w:tc>
+        <w:tc>
+          <w:tcPr>
+            <w:tcW w:w="1837" w:type="dxa"/>
+          </w:tcPr>
+          <w:p>
+            <w:pPr>
+              <w:jc w:val="center"/>
+              <w:rPr>
+                <w:rFonts w:ascii="Arial" w:hAnsi="Arial" w:cs="Arial"/>
+              </w:rPr>
+            </w:pPr>
+            <w:r>
+              <w:rPr>
+                <w:rFonts w:ascii="Arial" w:hAnsi="Arial" w:cs="Arial"/>
+              </w:rPr>
+              <w:t>Fuente</w:t>
+            </w:r>
+          </w:p>
+        </w:tc>
+        <w:tc>
+          <w:tcPr>
+            <w:tcW w:w="1324" w:type="dxa"/>
+          </w:tcPr>
+          <w:p>
+            <w:pPr>
+              <w:jc w:val="center"/>
+              <w:rPr>
+                <w:rFonts w:ascii="Arial" w:hAnsi="Arial" w:cs="Arial"/>
+              </w:rPr>
+            </w:pPr>
+            <w:r>
+              <w:rPr>
+                <w:rFonts w:ascii="Arial" w:hAnsi="Arial" w:cs="Arial"/>
+              </w:rPr>
+              <w:t>Proveedor</w:t>
+            </w:r>
+          </w:p>
+        </w:tc>
+        <w:tc>
+          <w:tcPr>
+            <w:tcW w:w="1394" w:type="dxa"/>
+          </w:tcPr>
+          <w:p>
+            <w:pPr>
+              <w:jc w:val="center"/>
+              <w:rPr>
+                <w:rFonts w:ascii="Arial" w:hAnsi="Arial" w:cs="Arial"/>
+              </w:rPr>
+            </w:pPr>
+            <w:proofErr w:type="spellStart"/>
+            <w:r>
+              <w:rPr>
+                <w:rFonts w:ascii="Arial" w:hAnsi="Arial" w:cs="Arial"/>
+              </w:rPr>
+              <w:t>sql</w:t>
+            </w:r>
+            <w:proofErr w:type="spellEnd"/>
+          </w:p>
+        </w:tc>
+        <w:tc>
+          <w:tcPr>
+            <w:tcW w:w="1244" w:type="dxa"/>
+          </w:tcPr>
+          <w:p>
+            <w:pPr>
+              <w:jc w:val="center"/>
+            </w:pPr>
+            <w:r>
+              <w:rPr>
+                <w:rFonts w:ascii="Arial" w:hAnsi="Arial" w:cs="Arial"/>
+              </w:rPr>
+              <w:t>SDD</w:t>
+            </w:r>
+          </w:p>
+        </w:tc>
+      </w:tr>
+      <w:tr>
+        <w:tc>
+          <w:tcPr>
+            <w:tcW w:w="486" w:type="dxa"/>
+          </w:tcPr>
+          <w:p>
+            <w:pPr>
+              <w:jc w:val="center"/>
+              <w:rPr>
+                <w:rFonts w:ascii="Arial" w:hAnsi="Arial" w:cs="Arial"/>
+              </w:rPr>
+            </w:pPr>
+            <w:r>
+              <w:rPr>
+                <w:rFonts w:ascii="Arial" w:hAnsi="Arial" w:cs="Arial"/>
+              </w:rPr>
+              <w:t>14</w:t>
+            </w:r>
+          </w:p>
+        </w:tc>
+        <w:tc>
+          <w:tcPr>
+            <w:tcW w:w="2793" w:type="dxa"/>
+          </w:tcPr>
+          <w:p>
+            <w:pPr>
+              <w:jc w:val="center"/>
+              <w:rPr>
+                <w:rFonts w:ascii="Arial" w:hAnsi="Arial" w:cs="Arial"/>
+              </w:rPr>
+            </w:pPr>
+            <w:r>
+              <w:rPr>
+                <w:rFonts w:ascii="Arial" w:hAnsi="Arial" w:cs="Arial"/>
+              </w:rPr>
+              <w:t>Manual de usuario.</w:t>
+            </w:r>
+          </w:p>
+        </w:tc>
+        <w:tc>
+          <w:tcPr>
+            <w:tcW w:w="1837" w:type="dxa"/>
+          </w:tcPr>
+          <w:p>
+            <w:pPr>
+              <w:jc w:val="center"/>
+              <w:rPr>
+                <w:rFonts w:ascii="Arial" w:hAnsi="Arial" w:cs="Arial"/>
+              </w:rPr>
+            </w:pPr>
+            <w:r>
+              <w:rPr>
+                <w:rFonts w:ascii="Arial" w:hAnsi="Arial" w:cs="Arial"/>
+              </w:rPr>
+              <w:t>Evolución</w:t>
+            </w:r>
+          </w:p>
+        </w:tc>
+        <w:tc>
+          <w:tcPr>
+            <w:tcW w:w="1324" w:type="dxa"/>
+          </w:tcPr>
+          <w:p>
+            <w:pPr>
+              <w:jc w:val="center"/>
+              <w:rPr>
+                <w:rFonts w:ascii="Arial" w:hAnsi="Arial" w:cs="Arial"/>
+              </w:rPr>
+            </w:pPr>
+            <w:r>
+              <w:rPr>
+                <w:rFonts w:ascii="Arial" w:hAnsi="Arial" w:cs="Arial"/>
+              </w:rPr>
+              <w:t>Proyecto</w:t>
+            </w:r>
+          </w:p>
+        </w:tc>
+        <w:tc>
+          <w:tcPr>
+            <w:tcW w:w="1394" w:type="dxa"/>
+          </w:tcPr>
+          <w:p>
+            <w:pPr>
+              <w:jc w:val="center"/>
+              <w:rPr>
+                <w:rFonts w:ascii="Arial" w:hAnsi="Arial" w:cs="Arial"/>
+              </w:rPr>
+            </w:pPr>
+            <w:r>
+              <w:rPr>
+                <w:rFonts w:ascii="Arial" w:hAnsi="Arial" w:cs="Arial"/>
+              </w:rPr>
+              <w:t>PDF</w:t>
+            </w:r>
+          </w:p>
+        </w:tc>
+        <w:tc>
+          <w:tcPr>
+            <w:tcW w:w="1244" w:type="dxa"/>
+          </w:tcPr>
+          <w:p>
+            <w:pPr>
+              <w:jc w:val="center"/>
+              <w:rPr>
+                <w:rFonts w:ascii="Arial" w:hAnsi="Arial" w:cs="Arial"/>
+              </w:rPr>
+            </w:pPr>
+            <w:r>
+              <w:rPr>
+                <w:rFonts w:ascii="Arial" w:hAnsi="Arial" w:cs="Arial"/>
+              </w:rPr>
+              <w:t>SDD</w:t>
+            </w:r>
+          </w:p>
+        </w:tc>
+      </w:tr>
+      <w:tr>
+        <w:tc>
+          <w:tcPr>
+            <w:tcW w:w="486" w:type="dxa"/>
+          </w:tcPr>
+          <w:p>
+            <w:pPr>
+              <w:jc w:val="center"/>
+              <w:rPr>
+                <w:rFonts w:ascii="Arial" w:hAnsi="Arial" w:cs="Arial"/>
+              </w:rPr>
+            </w:pPr>
+            <w:r>
+              <w:rPr>
+                <w:rFonts w:ascii="Arial" w:hAnsi="Arial" w:cs="Arial"/>
+              </w:rPr>
+              <w:t>15</w:t>
+            </w:r>
+          </w:p>
+        </w:tc>
+        <w:tc>
+          <w:tcPr>
+            <w:tcW w:w="2793" w:type="dxa"/>
+          </w:tcPr>
+          <w:p>
+            <w:pPr>
+              <w:jc w:val="center"/>
+              <w:rPr>
+                <w:rFonts w:ascii="Arial" w:hAnsi="Arial" w:cs="Arial"/>
+              </w:rPr>
+            </w:pPr>
+            <w:r>
+              <w:rPr>
+                <w:rFonts w:ascii="Arial" w:hAnsi="Arial" w:cs="Arial"/>
+              </w:rPr>
+              <w:t>Manual de instalación.</w:t>
+            </w:r>
+          </w:p>
+        </w:tc>
+        <w:tc>
+          <w:tcPr>
+            <w:tcW w:w="1837" w:type="dxa"/>
+          </w:tcPr>
+          <w:p>
+            <w:pPr>
+              <w:jc w:val="center"/>
+              <w:rPr>
+                <w:rFonts w:ascii="Arial" w:hAnsi="Arial" w:cs="Arial"/>
+              </w:rPr>
+            </w:pPr>
+            <w:r>
+              <w:rPr>
+                <w:rFonts w:ascii="Arial" w:hAnsi="Arial" w:cs="Arial"/>
+              </w:rPr>
+              <w:t>Evolución</w:t>
+            </w:r>
+          </w:p>
+        </w:tc>
+        <w:tc>
+          <w:tcPr>
+            <w:tcW w:w="1324" w:type="dxa"/>
+          </w:tcPr>
+          <w:p>
+            <w:pPr>
+              <w:jc w:val="center"/>
+              <w:rPr>
+                <w:rFonts w:ascii="Arial" w:hAnsi="Arial" w:cs="Arial"/>
+              </w:rPr>
+            </w:pPr>
+            <w:r>
+              <w:rPr>
+                <w:rFonts w:ascii="Arial" w:hAnsi="Arial" w:cs="Arial"/>
+              </w:rPr>
+              <w:t>Proyecto</w:t>
+            </w:r>
+          </w:p>
+        </w:tc>
+        <w:tc>
+          <w:tcPr>
+            <w:tcW w:w="1394" w:type="dxa"/>
+          </w:tcPr>
+          <w:p>
+            <w:pPr>
+              <w:jc w:val="center"/>
+              <w:rPr>
+                <w:rFonts w:ascii="Arial" w:hAnsi="Arial" w:cs="Arial"/>
+              </w:rPr>
+            </w:pPr>
+            <w:r>
+              <w:rPr>
+                <w:rFonts w:ascii="Arial" w:hAnsi="Arial" w:cs="Arial"/>
+              </w:rPr>
+              <w:t>PDF</w:t>
+            </w:r>
+          </w:p>
+        </w:tc>
+        <w:tc>
+          <w:tcPr>
+            <w:tcW w:w="1244" w:type="dxa"/>
+          </w:tcPr>
+          <w:p>
+            <w:pPr>
+              <w:jc w:val="center"/>
+              <w:rPr>
+                <w:rFonts w:ascii="Arial" w:hAnsi="Arial" w:cs="Arial"/>
+              </w:rPr>
+            </w:pPr>
+            <w:r>
+              <w:rPr>
+                <w:rFonts w:ascii="Arial" w:hAnsi="Arial" w:cs="Arial"/>
+              </w:rPr>
+              <w:t>SDD</w:t>
+            </w:r>
+          </w:p>
+        </w:tc>
+      </w:tr>
+    </w:tbl>
+    <w:p>
+      <w:pPr>
+        <w:jc w:val="center"/>
+        <w:rPr>
+          <w:b/>
+        </w:rPr>
+      </w:pPr>
+      <w:r>
+        <w:rPr>
+          <w:b/>
+        </w:rPr>
+        <w:t>Tabla 3. Cuadro de ítems de la configuración</w:t>
+      </w:r>
+    </w:p>
+    <w:p>
+      <w:pPr>
+        <w:pStyle w:val="Prrafodelista"/>
+        <w:spacing w:before="120" w:after="120"/>
+        <w:jc w:val="both"/>
+        <w:rPr>
+          <w:rFonts w:ascii="Arial" w:eastAsia="Times New Roman" w:hAnsi="Arial" w:cs="Arial"/>
+          <w:sz w:val="21"/>
+          <w:szCs w:val="21"/>
+        </w:rPr>
+      </w:pPr>
+    </w:p>
+    <w:p>
+      <w:pPr>
+        <w:pStyle w:val="Prrafodelista"/>
+        <w:spacing w:before="120" w:after="120"/>
+        <w:jc w:val="both"/>
+        <w:rPr>
+          <w:rFonts w:ascii="Arial" w:eastAsia="Times New Roman" w:hAnsi="Arial" w:cs="Arial"/>
+          <w:sz w:val="21"/>
+          <w:szCs w:val="21"/>
+          <w:lang w:val="es-ES"/>
+        </w:rPr>
+      </w:pPr>
+    </w:p>
+    <w:p>
+      <w:pPr>
+        <w:pStyle w:val="Prrafodelista"/>
+        <w:spacing w:before="120" w:after="120"/>
+        <w:jc w:val="both"/>
+        <w:rPr>
+          <w:rFonts w:ascii="Arial" w:eastAsia="Times New Roman" w:hAnsi="Arial" w:cs="Arial"/>
+          <w:sz w:val="21"/>
+          <w:szCs w:val="21"/>
+          <w:lang w:val="es-ES"/>
+        </w:rPr>
+      </w:pPr>
+    </w:p>
+    <w:p>
+      <w:pPr>
+        <w:pStyle w:val="Prrafodelista"/>
+        <w:spacing w:before="120" w:after="120"/>
+        <w:jc w:val="both"/>
+      </w:pPr>
     </w:p>
     <w:sectPr>
       <w:footerReference w:type="default" r:id="rId10"/>
@@ -3778,7 +6200,7 @@
         <w:noProof/>
         <w:color w:val="323E4F" w:themeColor="text2" w:themeShade="BF"/>
       </w:rPr>
-      <w:t>7</w:t>
+      <w:t>8</w:t>
     </w:r>
     <w:r>
       <w:rPr>
@@ -3822,7 +6244,7 @@
         <w:noProof/>
         <w:color w:val="323E4F" w:themeColor="text2" w:themeShade="BF"/>
       </w:rPr>
-      <w:t>7</w:t>
+      <w:t>8</w:t>
     </w:r>
     <w:r>
       <w:rPr>
@@ -5536,6 +7958,119 @@
     </w:lvl>
   </w:abstractNum>
   <w:abstractNum w:abstractNumId="13" w15:restartNumberingAfterBreak="0">
+    <w:nsid w:val="48103F60"/>
+    <w:multiLevelType w:val="multilevel"/>
+    <w:tmpl w:val="2C0A034A"/>
+    <w:lvl w:ilvl="0">
+      <w:start w:val="3"/>
+      <w:numFmt w:val="decimal"/>
+      <w:lvlText w:val="%1"/>
+      <w:lvlJc w:val="left"/>
+      <w:pPr>
+        <w:ind w:left="480" w:hanging="480"/>
+      </w:pPr>
+      <w:rPr>
+        <w:rFonts w:hint="default"/>
+      </w:rPr>
+    </w:lvl>
+    <w:lvl w:ilvl="1">
+      <w:start w:val="1"/>
+      <w:numFmt w:val="decimal"/>
+      <w:lvlText w:val="%1.%2"/>
+      <w:lvlJc w:val="left"/>
+      <w:pPr>
+        <w:ind w:left="660" w:hanging="480"/>
+      </w:pPr>
+      <w:rPr>
+        <w:rFonts w:hint="default"/>
+      </w:rPr>
+    </w:lvl>
+    <w:lvl w:ilvl="2">
+      <w:start w:val="1"/>
+      <w:numFmt w:val="decimal"/>
+      <w:lvlText w:val="%1.%2.%3"/>
+      <w:lvlJc w:val="left"/>
+      <w:pPr>
+        <w:ind w:left="1080" w:hanging="720"/>
+      </w:pPr>
+      <w:rPr>
+        <w:rFonts w:hint="default"/>
+      </w:rPr>
+    </w:lvl>
+    <w:lvl w:ilvl="3">
+      <w:start w:val="1"/>
+      <w:numFmt w:val="decimal"/>
+      <w:lvlText w:val="%1.%2.%3.%4"/>
+      <w:lvlJc w:val="left"/>
+      <w:pPr>
+        <w:ind w:left="1260" w:hanging="720"/>
+      </w:pPr>
+      <w:rPr>
+        <w:rFonts w:hint="default"/>
+      </w:rPr>
+    </w:lvl>
+    <w:lvl w:ilvl="4">
+      <w:start w:val="1"/>
+      <w:numFmt w:val="decimal"/>
+      <w:lvlText w:val="%1.%2.%3.%4.%5"/>
+      <w:lvlJc w:val="left"/>
+      <w:pPr>
+        <w:ind w:left="1800" w:hanging="1080"/>
+      </w:pPr>
+      <w:rPr>
+        <w:rFonts w:hint="default"/>
+      </w:rPr>
+    </w:lvl>
+    <w:lvl w:ilvl="5">
+      <w:start w:val="1"/>
+      <w:numFmt w:val="decimal"/>
+      <w:lvlText w:val="%1.%2.%3.%4.%5.%6"/>
+      <w:lvlJc w:val="left"/>
+      <w:pPr>
+        <w:ind w:left="1980" w:hanging="1080"/>
+      </w:pPr>
+      <w:rPr>
+        <w:rFonts w:hint="default"/>
+      </w:rPr>
+    </w:lvl>
+    <w:lvl w:ilvl="6">
+      <w:start w:val="1"/>
+      <w:numFmt w:val="decimal"/>
+      <w:lvlText w:val="%1.%2.%3.%4.%5.%6.%7"/>
+      <w:lvlJc w:val="left"/>
+      <w:pPr>
+        <w:ind w:left="2520" w:hanging="1440"/>
+      </w:pPr>
+      <w:rPr>
+        <w:rFonts w:hint="default"/>
+      </w:rPr>
+    </w:lvl>
+    <w:lvl w:ilvl="7">
+      <w:start w:val="1"/>
+      <w:numFmt w:val="decimal"/>
+      <w:lvlText w:val="%1.%2.%3.%4.%5.%6.%7.%8"/>
+      <w:lvlJc w:val="left"/>
+      <w:pPr>
+        <w:ind w:left="2700" w:hanging="1440"/>
+      </w:pPr>
+      <w:rPr>
+        <w:rFonts w:hint="default"/>
+      </w:rPr>
+    </w:lvl>
+    <w:lvl w:ilvl="8">
+      <w:start w:val="1"/>
+      <w:numFmt w:val="decimal"/>
+      <w:lvlText w:val="%1.%2.%3.%4.%5.%6.%7.%8.%9"/>
+      <w:lvlJc w:val="left"/>
+      <w:pPr>
+        <w:ind w:left="3240" w:hanging="1800"/>
+      </w:pPr>
+      <w:rPr>
+        <w:rFonts w:hint="default"/>
+      </w:rPr>
+    </w:lvl>
+  </w:abstractNum>
+  <w:abstractNum w:abstractNumId="14" w15:restartNumberingAfterBreak="0">
     <w:nsid w:val="4E9D2304"/>
     <w:multiLevelType w:val="multilevel"/>
     <w:tmpl w:val="2354CD10"/>
@@ -5684,7 +8219,7 @@
       </w:rPr>
     </w:lvl>
   </w:abstractNum>
-  <w:abstractNum w:abstractNumId="14" w15:restartNumberingAfterBreak="0">
+  <w:abstractNum w:abstractNumId="15" w15:restartNumberingAfterBreak="0">
     <w:nsid w:val="52E20000"/>
     <w:multiLevelType w:val="hybridMultilevel"/>
     <w:tmpl w:val="17E0411C"/>
@@ -5797,7 +8332,7 @@
       </w:rPr>
     </w:lvl>
   </w:abstractNum>
-  <w:abstractNum w:abstractNumId="15" w15:restartNumberingAfterBreak="0">
+  <w:abstractNum w:abstractNumId="16" w15:restartNumberingAfterBreak="0">
     <w:nsid w:val="5A372D91"/>
     <w:multiLevelType w:val="multilevel"/>
     <w:tmpl w:val="91C0DB9E"/>
@@ -5946,7 +8481,7 @@
       </w:rPr>
     </w:lvl>
   </w:abstractNum>
-  <w:abstractNum w:abstractNumId="16" w15:restartNumberingAfterBreak="0">
+  <w:abstractNum w:abstractNumId="17" w15:restartNumberingAfterBreak="0">
     <w:nsid w:val="60E151F2"/>
     <w:multiLevelType w:val="multilevel"/>
     <w:tmpl w:val="ED66F07C"/>
@@ -6059,7 +8594,7 @@
       </w:pPr>
     </w:lvl>
   </w:abstractNum>
-  <w:abstractNum w:abstractNumId="17" w15:restartNumberingAfterBreak="0">
+  <w:abstractNum w:abstractNumId="18" w15:restartNumberingAfterBreak="0">
     <w:nsid w:val="68460343"/>
     <w:multiLevelType w:val="hybridMultilevel"/>
     <w:tmpl w:val="E478671A"/>
@@ -6172,7 +8707,7 @@
       </w:rPr>
     </w:lvl>
   </w:abstractNum>
-  <w:abstractNum w:abstractNumId="18" w15:restartNumberingAfterBreak="0">
+  <w:abstractNum w:abstractNumId="19" w15:restartNumberingAfterBreak="0">
     <w:nsid w:val="6DD26B70"/>
     <w:multiLevelType w:val="multilevel"/>
     <w:tmpl w:val="1494F07E"/>
@@ -6297,7 +8832,7 @@
     <w:abstractNumId w:val="8"/>
   </w:num>
   <w:num w:numId="2">
-    <w:abstractNumId w:val="18"/>
+    <w:abstractNumId w:val="19"/>
   </w:num>
   <w:num w:numId="3">
     <w:abstractNumId w:val="7"/>
@@ -6323,7 +8858,7 @@
     </w:lvlOverride>
   </w:num>
   <w:num w:numId="6">
-    <w:abstractNumId w:val="15"/>
+    <w:abstractNumId w:val="16"/>
     <w:lvlOverride w:ilvl="2">
       <w:lvl w:ilvl="2">
         <w:numFmt w:val="bullet"/>
@@ -6343,7 +8878,7 @@
     </w:lvlOverride>
   </w:num>
   <w:num w:numId="7">
-    <w:abstractNumId w:val="16"/>
+    <w:abstractNumId w:val="17"/>
     <w:lvlOverride w:ilvl="1">
       <w:lvl w:ilvl="1">
         <w:numFmt w:val="decimal"/>
@@ -6378,13 +8913,13 @@
     <w:abstractNumId w:val="6"/>
   </w:num>
   <w:num w:numId="14">
-    <w:abstractNumId w:val="13"/>
+    <w:abstractNumId w:val="14"/>
   </w:num>
   <w:num w:numId="15">
     <w:abstractNumId w:val="2"/>
   </w:num>
   <w:num w:numId="16">
-    <w:abstractNumId w:val="17"/>
+    <w:abstractNumId w:val="18"/>
   </w:num>
   <w:num w:numId="17">
     <w:abstractNumId w:val="0"/>
@@ -6393,7 +8928,10 @@
     <w:abstractNumId w:val="5"/>
   </w:num>
   <w:num w:numId="19">
-    <w:abstractNumId w:val="14"/>
+    <w:abstractNumId w:val="15"/>
+  </w:num>
+  <w:num w:numId="20">
+    <w:abstractNumId w:val="13"/>
   </w:num>
 </w:numbering>
 </file>
@@ -6823,6 +9361,27 @@
       <w:szCs w:val="32"/>
     </w:rPr>
   </w:style>
+  <w:style w:type="paragraph" w:styleId="Ttulo3">
+    <w:name w:val="heading 3"/>
+    <w:basedOn w:val="Normal"/>
+    <w:next w:val="Normal"/>
+    <w:link w:val="Ttulo3Car"/>
+    <w:uiPriority w:val="9"/>
+    <w:semiHidden/>
+    <w:unhideWhenUsed/>
+    <w:qFormat/>
+    <w:rsid w:val="0092270C"/>
+    <w:pPr>
+      <w:keepNext/>
+      <w:keepLines/>
+      <w:spacing w:before="40"/>
+      <w:outlineLvl w:val="2"/>
+    </w:pPr>
+    <w:rPr>
+      <w:rFonts w:asciiTheme="majorHAnsi" w:eastAsiaTheme="majorEastAsia" w:hAnsiTheme="majorHAnsi" w:cstheme="majorBidi"/>
+      <w:color w:val="1F4D78" w:themeColor="accent1" w:themeShade="7F"/>
+    </w:rPr>
+  </w:style>
   <w:style w:type="character" w:default="1" w:styleId="Fuentedeprrafopredeter">
     <w:name w:val="Default Paragraph Font"/>
     <w:uiPriority w:val="1"/>
@@ -7084,6 +9643,21 @@
       <w:rFonts w:ascii="Tahoma" w:eastAsia="Arial" w:hAnsi="Tahoma" w:cs="Tahoma"/>
       <w:sz w:val="16"/>
       <w:szCs w:val="16"/>
+      <w:lang w:val="es-ES_tradnl" w:eastAsia="es-ES"/>
+    </w:rPr>
+  </w:style>
+  <w:style w:type="character" w:customStyle="1" w:styleId="Ttulo3Car">
+    <w:name w:val="Título 3 Car"/>
+    <w:basedOn w:val="Fuentedeprrafopredeter"/>
+    <w:link w:val="Ttulo3"/>
+    <w:uiPriority w:val="9"/>
+    <w:semiHidden/>
+    <w:rsid w:val="0092270C"/>
+    <w:rPr>
+      <w:rFonts w:asciiTheme="majorHAnsi" w:eastAsiaTheme="majorEastAsia" w:hAnsiTheme="majorHAnsi" w:cstheme="majorBidi"/>
+      <w:color w:val="1F4D78" w:themeColor="accent1" w:themeShade="7F"/>
+      <w:sz w:val="24"/>
+      <w:szCs w:val="24"/>
       <w:lang w:val="es-ES_tradnl" w:eastAsia="es-ES"/>
     </w:rPr>
   </w:style>
@@ -7356,7 +9930,7 @@
 </file>
 
 <file path=customXml/itemProps1.xml><?xml version="1.0" encoding="utf-8"?>
-<ds:datastoreItem xmlns:ds="http://schemas.openxmlformats.org/officeDocument/2006/customXml" ds:itemID="{50FB071A-247A-44EC-823E-2999CA582419}">
+<ds:datastoreItem xmlns:ds="http://schemas.openxmlformats.org/officeDocument/2006/customXml" ds:itemID="{E5B4BFC9-DBEB-419D-A37B-86306FCED694}">
   <ds:schemaRefs>
     <ds:schemaRef ds:uri="http://schemas.openxmlformats.org/officeDocument/2006/bibliography"/>
   </ds:schemaRefs>

</xml_diff>

<commit_message>
correccion de errores ortograficos
</commit_message>
<xml_diff>
--- a/Desarrollo/Documentos/PGC.docx
+++ b/Desarrollo/Documentos/PGC.docx
@@ -1,6 +1,6 @@
 
 <file path=word/document.xml><?xml version="1.0" encoding="utf-8"?>
-<w:document xmlns:wpc="http://schemas.microsoft.com/office/word/2010/wordprocessingCanvas" xmlns:cx="http://schemas.microsoft.com/office/drawing/2014/chartex" xmlns:mc="http://schemas.openxmlformats.org/markup-compatibility/2006" xmlns:o="urn:schemas-microsoft-com:office:office" xmlns:r="http://schemas.openxmlformats.org/officeDocument/2006/relationships" xmlns:m="http://schemas.openxmlformats.org/officeDocument/2006/math" xmlns:v="urn:schemas-microsoft-com:vml" xmlns:wp14="http://schemas.microsoft.com/office/word/2010/wordprocessingDrawing" xmlns:wp="http://schemas.openxmlformats.org/drawingml/2006/wordprocessingDrawing" xmlns:w10="urn:schemas-microsoft-com:office:word" xmlns:w="http://schemas.openxmlformats.org/wordprocessingml/2006/main" xmlns:w14="http://schemas.microsoft.com/office/word/2010/wordml" xmlns:w15="http://schemas.microsoft.com/office/word/2012/wordml" xmlns:w16se="http://schemas.microsoft.com/office/word/2015/wordml/symex" xmlns:wpg="http://schemas.microsoft.com/office/word/2010/wordprocessingGroup" xmlns:wpi="http://schemas.microsoft.com/office/word/2010/wordprocessingInk" xmlns:wne="http://schemas.microsoft.com/office/word/2006/wordml" xmlns:wps="http://schemas.microsoft.com/office/word/2010/wordprocessingShape" mc:Ignorable="w14 w15 w16se wp14">
+<w:document xmlns:wpc="http://schemas.microsoft.com/office/word/2010/wordprocessingCanvas" xmlns:mc="http://schemas.openxmlformats.org/markup-compatibility/2006" xmlns:o="urn:schemas-microsoft-com:office:office" xmlns:r="http://schemas.openxmlformats.org/officeDocument/2006/relationships" xmlns:m="http://schemas.openxmlformats.org/officeDocument/2006/math" xmlns:v="urn:schemas-microsoft-com:vml" xmlns:wp14="http://schemas.microsoft.com/office/word/2010/wordprocessingDrawing" xmlns:wp="http://schemas.openxmlformats.org/drawingml/2006/wordprocessingDrawing" xmlns:w10="urn:schemas-microsoft-com:office:word" xmlns:w="http://schemas.openxmlformats.org/wordprocessingml/2006/main" xmlns:w14="http://schemas.microsoft.com/office/word/2010/wordml" xmlns:w15="http://schemas.microsoft.com/office/word/2012/wordml" xmlns:wpg="http://schemas.microsoft.com/office/word/2010/wordprocessingGroup" xmlns:wpi="http://schemas.microsoft.com/office/word/2010/wordprocessingInk" xmlns:wne="http://schemas.microsoft.com/office/word/2006/wordml" xmlns:wps="http://schemas.microsoft.com/office/word/2010/wordprocessingShape" mc:Ignorable="w14 w15 wp14">
   <w:body>
     <w:p/>
     <w:p/>
@@ -943,7 +943,7 @@
       <w:sdtContent>
         <w:p>
           <w:pPr>
-            <w:pStyle w:val="TtuloTDC"/>
+            <w:pStyle w:val="TtulodeTDC"/>
           </w:pPr>
           <w:r>
             <w:t>Índice</w:t>
@@ -2504,7 +2504,6 @@
                 <w:lang w:val="es-ES"/>
               </w:rPr>
             </w:pPr>
-            <w:proofErr w:type="gramStart"/>
             <w:r>
               <w:rPr>
                 <w:rFonts w:ascii="Arial" w:eastAsia="Times New Roman" w:hAnsi="Arial" w:cs="Arial"/>
@@ -2512,9 +2511,8 @@
                 <w:szCs w:val="21"/>
                 <w:lang w:val="es-ES"/>
               </w:rPr>
-              <w:t>Monitorear  y</w:t>
-            </w:r>
-            <w:proofErr w:type="gramEnd"/>
+              <w:t>Monitorear y</w:t>
+            </w:r>
             <w:r>
               <w:rPr>
                 <w:rFonts w:ascii="Arial" w:eastAsia="Times New Roman" w:hAnsi="Arial" w:cs="Arial"/>
@@ -3067,19 +3065,8 @@
           <w:lang w:val="es-MX"/>
         </w:rPr>
         <w:tab/>
-        <w:t xml:space="preserve">Política de Privacidad (PP): </w:t>
+        <w:t>Política de Privacidad (PP): PPRIV</w:t>
       </w:r>
-      <w:proofErr w:type="spellStart"/>
-      <w:r>
-        <w:rPr>
-          <w:rFonts w:ascii="Arial" w:eastAsia="Times New Roman" w:hAnsi="Arial" w:cs="Arial"/>
-          <w:sz w:val="21"/>
-          <w:szCs w:val="21"/>
-          <w:lang w:val="es-MX"/>
-        </w:rPr>
-        <w:t>PPRIV</w:t>
-      </w:r>
-      <w:proofErr w:type="spellEnd"/>
     </w:p>
     <w:p>
       <w:pPr>
@@ -3109,30 +3096,8 @@
           <w:lang w:val="es-MX"/>
         </w:rPr>
         <w:tab/>
-        <w:t>Política de Repositorio (PR</w:t>
+        <w:t>Política de Repositorio (PR).PREP</w:t>
       </w:r>
-      <w:proofErr w:type="gramStart"/>
-      <w:r>
-        <w:rPr>
-          <w:rFonts w:ascii="Arial" w:eastAsia="Times New Roman" w:hAnsi="Arial" w:cs="Arial"/>
-          <w:sz w:val="21"/>
-          <w:szCs w:val="21"/>
-          <w:lang w:val="es-MX"/>
-        </w:rPr>
-        <w:t>).</w:t>
-      </w:r>
-      <w:proofErr w:type="spellStart"/>
-      <w:r>
-        <w:rPr>
-          <w:rFonts w:ascii="Arial" w:eastAsia="Times New Roman" w:hAnsi="Arial" w:cs="Arial"/>
-          <w:sz w:val="21"/>
-          <w:szCs w:val="21"/>
-          <w:lang w:val="es-MX"/>
-        </w:rPr>
-        <w:t>PREP</w:t>
-      </w:r>
-      <w:proofErr w:type="spellEnd"/>
-      <w:proofErr w:type="gramEnd"/>
     </w:p>
     <w:p>
       <w:pPr>
@@ -3162,39 +3127,8 @@
           <w:lang w:val="es-MX"/>
         </w:rPr>
         <w:tab/>
-        <w:t>Política de Gestión de Seguridad de la información (</w:t>
+        <w:t>Política de Gestión de Seguridad de la información (PGSI): PGSI</w:t>
       </w:r>
-      <w:proofErr w:type="spellStart"/>
-      <w:r>
-        <w:rPr>
-          <w:rFonts w:ascii="Arial" w:eastAsia="Times New Roman" w:hAnsi="Arial" w:cs="Arial"/>
-          <w:sz w:val="21"/>
-          <w:szCs w:val="21"/>
-          <w:lang w:val="es-MX"/>
-        </w:rPr>
-        <w:t>PGSI</w:t>
-      </w:r>
-      <w:proofErr w:type="spellEnd"/>
-      <w:r>
-        <w:rPr>
-          <w:rFonts w:ascii="Arial" w:eastAsia="Times New Roman" w:hAnsi="Arial" w:cs="Arial"/>
-          <w:sz w:val="21"/>
-          <w:szCs w:val="21"/>
-          <w:lang w:val="es-MX"/>
-        </w:rPr>
-        <w:t xml:space="preserve">): </w:t>
-      </w:r>
-      <w:proofErr w:type="spellStart"/>
-      <w:r>
-        <w:rPr>
-          <w:rFonts w:ascii="Arial" w:eastAsia="Times New Roman" w:hAnsi="Arial" w:cs="Arial"/>
-          <w:sz w:val="21"/>
-          <w:szCs w:val="21"/>
-          <w:lang w:val="es-MX"/>
-        </w:rPr>
-        <w:t>PGSI</w:t>
-      </w:r>
-      <w:proofErr w:type="spellEnd"/>
     </w:p>
     <w:p>
       <w:pPr>
@@ -3874,8 +3808,6 @@
         <w:lastRenderedPageBreak/>
         <w:t xml:space="preserve">Se </w:t>
       </w:r>
-      <w:bookmarkStart w:id="3" w:name="_GoBack"/>
-      <w:bookmarkEnd w:id="3"/>
       <w:r>
         <w:rPr>
           <w:rFonts w:ascii="Arial" w:eastAsia="Times New Roman" w:hAnsi="Arial" w:cs="Arial"/>
@@ -4058,7 +3990,7 @@
           <w:szCs w:val="28"/>
         </w:rPr>
       </w:pPr>
-      <w:bookmarkStart w:id="4" w:name="_Toc455234480"/>
+      <w:bookmarkStart w:id="3" w:name="_Toc455234480"/>
       <w:r>
         <w:rPr>
           <w:rFonts w:ascii="Arial" w:hAnsi="Arial" w:cs="Arial"/>
@@ -4068,7 +4000,7 @@
         </w:rPr>
         <w:t>ACTIVIDADES DE LA GESTIÓN DE LA CONFIGURACIÓN</w:t>
       </w:r>
-      <w:bookmarkEnd w:id="4"/>
+      <w:bookmarkEnd w:id="3"/>
     </w:p>
     <w:p>
       <w:pPr>
@@ -4087,7 +4019,7 @@
           <w:szCs w:val="28"/>
         </w:rPr>
       </w:pPr>
-      <w:bookmarkStart w:id="5" w:name="_Toc455234481"/>
+      <w:bookmarkStart w:id="4" w:name="_Toc455234481"/>
       <w:r>
         <w:rPr>
           <w:rFonts w:ascii="Arial" w:hAnsi="Arial" w:cs="Arial"/>
@@ -4097,7 +4029,7 @@
         </w:rPr>
         <w:t>Identificación</w:t>
       </w:r>
-      <w:bookmarkEnd w:id="5"/>
+      <w:bookmarkEnd w:id="4"/>
     </w:p>
     <w:p>
       <w:pPr>
@@ -4116,7 +4048,7 @@
           <w:szCs w:val="22"/>
         </w:rPr>
       </w:pPr>
-      <w:bookmarkStart w:id="6" w:name="_Toc455234482"/>
+      <w:bookmarkStart w:id="5" w:name="_Toc455234482"/>
       <w:r>
         <w:rPr>
           <w:rFonts w:ascii="Arial" w:hAnsi="Arial" w:cs="Arial"/>
@@ -4127,7 +4059,7 @@
         </w:rPr>
         <w:t>Cuadro con los Ítem de configuración clasificados e identificados</w:t>
       </w:r>
-      <w:bookmarkEnd w:id="6"/>
+      <w:bookmarkEnd w:id="5"/>
     </w:p>
     <w:p>
       <w:pPr>
@@ -4929,7 +4861,6 @@
                 <w:szCs w:val="21"/>
               </w:rPr>
             </w:pPr>
-            <w:proofErr w:type="spellStart"/>
             <w:r>
               <w:rPr>
                 <w:rFonts w:ascii="Arial" w:hAnsi="Arial" w:cs="Arial"/>
@@ -4938,7 +4869,6 @@
               </w:rPr>
               <w:t>SDD</w:t>
             </w:r>
-            <w:proofErr w:type="spellEnd"/>
           </w:p>
         </w:tc>
       </w:tr>
@@ -5082,7 +5012,6 @@
                 <w:szCs w:val="21"/>
               </w:rPr>
             </w:pPr>
-            <w:proofErr w:type="spellStart"/>
             <w:r>
               <w:rPr>
                 <w:rFonts w:ascii="Arial" w:hAnsi="Arial" w:cs="Arial"/>
@@ -5091,7 +5020,6 @@
               </w:rPr>
               <w:t>SDD</w:t>
             </w:r>
-            <w:proofErr w:type="spellEnd"/>
           </w:p>
         </w:tc>
       </w:tr>
@@ -5232,7 +5160,6 @@
                 <w:szCs w:val="21"/>
               </w:rPr>
             </w:pPr>
-            <w:proofErr w:type="spellStart"/>
             <w:r>
               <w:rPr>
                 <w:rFonts w:ascii="Arial" w:hAnsi="Arial" w:cs="Arial"/>
@@ -5241,7 +5168,6 @@
               </w:rPr>
               <w:t>SDD</w:t>
             </w:r>
-            <w:proofErr w:type="spellEnd"/>
           </w:p>
         </w:tc>
       </w:tr>
@@ -5385,7 +5311,6 @@
                 <w:szCs w:val="21"/>
               </w:rPr>
             </w:pPr>
-            <w:proofErr w:type="spellStart"/>
             <w:r>
               <w:rPr>
                 <w:rFonts w:ascii="Arial" w:hAnsi="Arial" w:cs="Arial"/>
@@ -5394,7 +5319,6 @@
               </w:rPr>
               <w:t>SDD</w:t>
             </w:r>
-            <w:proofErr w:type="spellEnd"/>
           </w:p>
         </w:tc>
       </w:tr>
@@ -5535,7 +5459,6 @@
                 <w:szCs w:val="21"/>
               </w:rPr>
             </w:pPr>
-            <w:proofErr w:type="spellStart"/>
             <w:r>
               <w:rPr>
                 <w:rFonts w:ascii="Arial" w:hAnsi="Arial" w:cs="Arial"/>
@@ -5544,7 +5467,6 @@
               </w:rPr>
               <w:t>SDD</w:t>
             </w:r>
-            <w:proofErr w:type="spellEnd"/>
           </w:p>
         </w:tc>
       </w:tr>
@@ -5688,7 +5610,6 @@
                 <w:szCs w:val="21"/>
               </w:rPr>
             </w:pPr>
-            <w:proofErr w:type="spellStart"/>
             <w:r>
               <w:rPr>
                 <w:rFonts w:ascii="Arial" w:hAnsi="Arial" w:cs="Arial"/>
@@ -5697,7 +5618,6 @@
               </w:rPr>
               <w:t>SDD</w:t>
             </w:r>
-            <w:proofErr w:type="spellEnd"/>
           </w:p>
         </w:tc>
       </w:tr>
@@ -5838,7 +5758,6 @@
                 <w:szCs w:val="21"/>
               </w:rPr>
             </w:pPr>
-            <w:proofErr w:type="spellStart"/>
             <w:r>
               <w:rPr>
                 <w:rFonts w:ascii="Arial" w:hAnsi="Arial" w:cs="Arial"/>
@@ -5847,7 +5766,6 @@
               </w:rPr>
               <w:t>SDD</w:t>
             </w:r>
-            <w:proofErr w:type="spellEnd"/>
           </w:p>
         </w:tc>
       </w:tr>
@@ -5991,7 +5909,6 @@
                 <w:szCs w:val="21"/>
               </w:rPr>
             </w:pPr>
-            <w:proofErr w:type="spellStart"/>
             <w:r>
               <w:rPr>
                 <w:rFonts w:ascii="Arial" w:hAnsi="Arial" w:cs="Arial"/>
@@ -6000,7 +5917,6 @@
               </w:rPr>
               <w:t>SDD</w:t>
             </w:r>
-            <w:proofErr w:type="spellEnd"/>
           </w:p>
         </w:tc>
       </w:tr>
@@ -6141,7 +6057,6 @@
                 <w:szCs w:val="21"/>
               </w:rPr>
             </w:pPr>
-            <w:proofErr w:type="spellStart"/>
             <w:r>
               <w:rPr>
                 <w:rFonts w:ascii="Arial" w:hAnsi="Arial" w:cs="Arial"/>
@@ -6150,7 +6065,6 @@
               </w:rPr>
               <w:t>SDD</w:t>
             </w:r>
-            <w:proofErr w:type="spellEnd"/>
           </w:p>
         </w:tc>
       </w:tr>
@@ -6293,7 +6207,6 @@
                 <w:szCs w:val="21"/>
               </w:rPr>
             </w:pPr>
-            <w:proofErr w:type="spellStart"/>
             <w:r>
               <w:rPr>
                 <w:rFonts w:ascii="Arial" w:hAnsi="Arial" w:cs="Arial"/>
@@ -6302,7 +6215,6 @@
               </w:rPr>
               <w:t>SDD</w:t>
             </w:r>
-            <w:proofErr w:type="spellEnd"/>
           </w:p>
         </w:tc>
       </w:tr>
@@ -6441,7 +6353,6 @@
                 <w:szCs w:val="21"/>
               </w:rPr>
             </w:pPr>
-            <w:proofErr w:type="spellStart"/>
             <w:r>
               <w:rPr>
                 <w:rFonts w:ascii="Arial" w:hAnsi="Arial" w:cs="Arial"/>
@@ -6450,7 +6361,6 @@
               </w:rPr>
               <w:t>SDD</w:t>
             </w:r>
-            <w:proofErr w:type="spellEnd"/>
           </w:p>
         </w:tc>
       </w:tr>
@@ -6592,7 +6502,6 @@
                 <w:szCs w:val="21"/>
               </w:rPr>
             </w:pPr>
-            <w:proofErr w:type="spellStart"/>
             <w:r>
               <w:rPr>
                 <w:rFonts w:ascii="Arial" w:hAnsi="Arial" w:cs="Arial"/>
@@ -6601,7 +6510,6 @@
               </w:rPr>
               <w:t>SDD</w:t>
             </w:r>
-            <w:proofErr w:type="spellEnd"/>
           </w:p>
         </w:tc>
       </w:tr>
@@ -8153,7 +8061,7 @@
           <w:szCs w:val="21"/>
         </w:rPr>
       </w:pPr>
-      <w:bookmarkStart w:id="7" w:name="_Toc455234483"/>
+      <w:bookmarkStart w:id="6" w:name="_Toc455234483"/>
       <w:r>
         <w:rPr>
           <w:rFonts w:ascii="Arial" w:hAnsi="Arial" w:cs="Arial"/>
@@ -8174,7 +8082,7 @@
         </w:rPr>
         <w:t xml:space="preserve">Nomenclatura de </w:t>
       </w:r>
-      <w:bookmarkEnd w:id="7"/>
+      <w:bookmarkEnd w:id="6"/>
       <w:r>
         <w:rPr>
           <w:rFonts w:ascii="Arial" w:hAnsi="Arial" w:cs="Arial"/>
@@ -8277,25 +8185,7 @@
           <w:sz w:val="21"/>
           <w:szCs w:val="21"/>
         </w:rPr>
-        <w:t xml:space="preserve"> las palabras que componen el documento. Ejemplo: </w:t>
-      </w:r>
-      <w:proofErr w:type="spellStart"/>
-      <w:r>
-        <w:rPr>
-          <w:rFonts w:ascii="Arial" w:hAnsi="Arial" w:cs="Arial"/>
-          <w:sz w:val="21"/>
-          <w:szCs w:val="21"/>
-        </w:rPr>
-        <w:t>PGCS</w:t>
-      </w:r>
-      <w:proofErr w:type="spellEnd"/>
-      <w:r>
-        <w:rPr>
-          <w:rFonts w:ascii="Arial" w:hAnsi="Arial" w:cs="Arial"/>
-          <w:sz w:val="21"/>
-          <w:szCs w:val="21"/>
-        </w:rPr>
-        <w:t>: Plan de Gestión de la Configuración del Software.</w:t>
+        <w:t xml:space="preserve"> las palabras que componen el documento. Ejemplo: PGCS: Plan de Gestión de la Configuración del Software.</w:t>
       </w:r>
     </w:p>
     <w:p>
@@ -8379,7 +8269,7 @@
           <w:szCs w:val="21"/>
         </w:rPr>
       </w:pPr>
-      <w:bookmarkStart w:id="8" w:name="_Toc455234484"/>
+      <w:bookmarkStart w:id="7" w:name="_Toc455234484"/>
       <w:r>
         <w:rPr>
           <w:rFonts w:ascii="Arial" w:hAnsi="Arial" w:cs="Arial"/>
@@ -8390,7 +8280,7 @@
         </w:rPr>
         <w:t>Lista de ítems con la nomenclatura</w:t>
       </w:r>
-      <w:bookmarkEnd w:id="8"/>
+      <w:bookmarkEnd w:id="7"/>
     </w:p>
     <w:p>
       <w:pPr>
@@ -8666,7 +8556,6 @@
                 <w:szCs w:val="21"/>
               </w:rPr>
             </w:pPr>
-            <w:proofErr w:type="spellStart"/>
             <w:r>
               <w:rPr>
                 <w:rFonts w:ascii="Arial" w:hAnsi="Arial" w:cs="Arial"/>
@@ -8675,7 +8564,6 @@
               </w:rPr>
               <w:t>PGCS</w:t>
             </w:r>
-            <w:proofErr w:type="spellEnd"/>
           </w:p>
         </w:tc>
         <w:tc>
@@ -8772,7 +8660,6 @@
                 <w:szCs w:val="21"/>
               </w:rPr>
             </w:pPr>
-            <w:proofErr w:type="spellStart"/>
             <w:r>
               <w:rPr>
                 <w:rFonts w:ascii="Arial" w:hAnsi="Arial" w:cs="Arial"/>
@@ -8781,7 +8668,6 @@
               </w:rPr>
               <w:t>PGC</w:t>
             </w:r>
-            <w:proofErr w:type="spellEnd"/>
           </w:p>
         </w:tc>
         <w:tc>
@@ -8879,7 +8765,6 @@
                 <w:szCs w:val="21"/>
               </w:rPr>
             </w:pPr>
-            <w:proofErr w:type="spellStart"/>
             <w:r>
               <w:rPr>
                 <w:rFonts w:ascii="Arial" w:hAnsi="Arial" w:cs="Arial"/>
@@ -8888,7 +8773,6 @@
               </w:rPr>
               <w:t>CP</w:t>
             </w:r>
-            <w:proofErr w:type="spellEnd"/>
           </w:p>
         </w:tc>
         <w:tc>
@@ -9090,7 +8974,64 @@
                 <w:szCs w:val="21"/>
               </w:rPr>
             </w:pPr>
-            <w:proofErr w:type="spellStart"/>
+            <w:r>
+              <w:rPr>
+                <w:rFonts w:ascii="Arial" w:hAnsi="Arial" w:cs="Arial"/>
+                <w:sz w:val="21"/>
+                <w:szCs w:val="21"/>
+              </w:rPr>
+              <w:t>SDD _PP</w:t>
+            </w:r>
+          </w:p>
+        </w:tc>
+        <w:tc>
+          <w:tcPr>
+            <w:tcW w:w="5193" w:type="dxa"/>
+          </w:tcPr>
+          <w:p>
+            <w:pPr>
+              <w:spacing w:line="360" w:lineRule="auto"/>
+              <w:jc w:val="center"/>
+              <w:cnfStyle w:val="000000100000" w:firstRow="0" w:lastRow="0" w:firstColumn="0" w:lastColumn="0" w:oddVBand="0" w:evenVBand="0" w:oddHBand="1" w:evenHBand="0" w:firstRowFirstColumn="0" w:firstRowLastColumn="0" w:lastRowFirstColumn="0" w:lastRowLastColumn="0"/>
+              <w:rPr>
+                <w:rFonts w:ascii="Arial" w:hAnsi="Arial" w:cs="Arial"/>
+                <w:sz w:val="21"/>
+                <w:szCs w:val="21"/>
+              </w:rPr>
+            </w:pPr>
+            <w:r>
+              <w:rPr>
+                <w:rFonts w:ascii="Arial" w:hAnsi="Arial" w:cs="Arial"/>
+                <w:sz w:val="21"/>
+                <w:szCs w:val="21"/>
+              </w:rPr>
+              <w:t>Plan de gest</w:t>
+            </w:r>
+            <w:r>
+              <w:rPr>
+                <w:rFonts w:ascii="Arial" w:hAnsi="Arial" w:cs="Arial"/>
+                <w:sz w:val="21"/>
+                <w:szCs w:val="21"/>
+              </w:rPr>
+              <w:t>ión del proyecto del proyecto SDD</w:t>
+            </w:r>
+          </w:p>
+        </w:tc>
+        <w:tc>
+          <w:tcPr>
+            <w:tcW w:w="1382" w:type="dxa"/>
+          </w:tcPr>
+          <w:p>
+            <w:pPr>
+              <w:spacing w:line="360" w:lineRule="auto"/>
+              <w:jc w:val="center"/>
+              <w:cnfStyle w:val="000000100000" w:firstRow="0" w:lastRow="0" w:firstColumn="0" w:lastColumn="0" w:oddVBand="0" w:evenVBand="0" w:oddHBand="1" w:evenHBand="0" w:firstRowFirstColumn="0" w:firstRowLastColumn="0" w:lastRowFirstColumn="0" w:lastRowLastColumn="0"/>
+              <w:rPr>
+                <w:rFonts w:ascii="Arial" w:hAnsi="Arial" w:cs="Arial"/>
+                <w:sz w:val="21"/>
+                <w:szCs w:val="21"/>
+              </w:rPr>
+            </w:pPr>
             <w:r>
               <w:rPr>
                 <w:rFonts w:ascii="Arial" w:hAnsi="Arial" w:cs="Arial"/>
@@ -9099,85 +9040,6 @@
               </w:rPr>
               <w:t>SDD</w:t>
             </w:r>
-            <w:proofErr w:type="spellEnd"/>
-            <w:r>
-              <w:rPr>
-                <w:rFonts w:ascii="Arial" w:hAnsi="Arial" w:cs="Arial"/>
-                <w:sz w:val="21"/>
-                <w:szCs w:val="21"/>
-              </w:rPr>
-              <w:t xml:space="preserve"> _PP</w:t>
-            </w:r>
-          </w:p>
-        </w:tc>
-        <w:tc>
-          <w:tcPr>
-            <w:tcW w:w="5193" w:type="dxa"/>
-          </w:tcPr>
-          <w:p>
-            <w:pPr>
-              <w:spacing w:line="360" w:lineRule="auto"/>
-              <w:jc w:val="center"/>
-              <w:cnfStyle w:val="000000100000" w:firstRow="0" w:lastRow="0" w:firstColumn="0" w:lastColumn="0" w:oddVBand="0" w:evenVBand="0" w:oddHBand="1" w:evenHBand="0" w:firstRowFirstColumn="0" w:firstRowLastColumn="0" w:lastRowFirstColumn="0" w:lastRowLastColumn="0"/>
-              <w:rPr>
-                <w:rFonts w:ascii="Arial" w:hAnsi="Arial" w:cs="Arial"/>
-                <w:sz w:val="21"/>
-                <w:szCs w:val="21"/>
-              </w:rPr>
-            </w:pPr>
-            <w:r>
-              <w:rPr>
-                <w:rFonts w:ascii="Arial" w:hAnsi="Arial" w:cs="Arial"/>
-                <w:sz w:val="21"/>
-                <w:szCs w:val="21"/>
-              </w:rPr>
-              <w:t>Plan de gest</w:t>
-            </w:r>
-            <w:r>
-              <w:rPr>
-                <w:rFonts w:ascii="Arial" w:hAnsi="Arial" w:cs="Arial"/>
-                <w:sz w:val="21"/>
-                <w:szCs w:val="21"/>
-              </w:rPr>
-              <w:t xml:space="preserve">ión del proyecto del proyecto </w:t>
-            </w:r>
-            <w:proofErr w:type="spellStart"/>
-            <w:r>
-              <w:rPr>
-                <w:rFonts w:ascii="Arial" w:hAnsi="Arial" w:cs="Arial"/>
-                <w:sz w:val="21"/>
-                <w:szCs w:val="21"/>
-              </w:rPr>
-              <w:t>SDD</w:t>
-            </w:r>
-            <w:proofErr w:type="spellEnd"/>
-          </w:p>
-        </w:tc>
-        <w:tc>
-          <w:tcPr>
-            <w:tcW w:w="1382" w:type="dxa"/>
-          </w:tcPr>
-          <w:p>
-            <w:pPr>
-              <w:spacing w:line="360" w:lineRule="auto"/>
-              <w:jc w:val="center"/>
-              <w:cnfStyle w:val="000000100000" w:firstRow="0" w:lastRow="0" w:firstColumn="0" w:lastColumn="0" w:oddVBand="0" w:evenVBand="0" w:oddHBand="1" w:evenHBand="0" w:firstRowFirstColumn="0" w:firstRowLastColumn="0" w:lastRowFirstColumn="0" w:lastRowLastColumn="0"/>
-              <w:rPr>
-                <w:rFonts w:ascii="Arial" w:hAnsi="Arial" w:cs="Arial"/>
-                <w:sz w:val="21"/>
-                <w:szCs w:val="21"/>
-              </w:rPr>
-            </w:pPr>
-            <w:proofErr w:type="spellStart"/>
-            <w:r>
-              <w:rPr>
-                <w:rFonts w:ascii="Arial" w:hAnsi="Arial" w:cs="Arial"/>
-                <w:sz w:val="21"/>
-                <w:szCs w:val="21"/>
-              </w:rPr>
-              <w:t>SDD</w:t>
-            </w:r>
-            <w:proofErr w:type="spellEnd"/>
           </w:p>
         </w:tc>
       </w:tr>
@@ -9224,7 +9086,6 @@
                 <w:szCs w:val="21"/>
               </w:rPr>
             </w:pPr>
-            <w:proofErr w:type="spellStart"/>
             <w:r>
               <w:rPr>
                 <w:rFonts w:ascii="Arial" w:hAnsi="Arial" w:cs="Arial"/>
@@ -9233,25 +9094,14 @@
               </w:rPr>
               <w:t>SDD</w:t>
             </w:r>
-            <w:proofErr w:type="spellEnd"/>
-            <w:r>
-              <w:rPr>
-                <w:rFonts w:ascii="Arial" w:hAnsi="Arial" w:cs="Arial"/>
-                <w:sz w:val="21"/>
-                <w:szCs w:val="21"/>
-              </w:rPr>
-              <w:t xml:space="preserve"> _</w:t>
-            </w:r>
-            <w:proofErr w:type="spellStart"/>
-            <w:r>
-              <w:rPr>
-                <w:rFonts w:ascii="Arial" w:hAnsi="Arial" w:cs="Arial"/>
-                <w:sz w:val="21"/>
-                <w:szCs w:val="21"/>
-              </w:rPr>
-              <w:t>CP</w:t>
-            </w:r>
-            <w:proofErr w:type="spellEnd"/>
+            <w:r>
+              <w:rPr>
+                <w:rFonts w:ascii="Arial" w:hAnsi="Arial" w:cs="Arial"/>
+                <w:sz w:val="21"/>
+                <w:szCs w:val="21"/>
+              </w:rPr>
+              <w:t xml:space="preserve"> _CP</w:t>
+            </w:r>
           </w:p>
         </w:tc>
         <w:tc>
@@ -9294,7 +9144,6 @@
                 <w:szCs w:val="21"/>
               </w:rPr>
             </w:pPr>
-            <w:proofErr w:type="spellStart"/>
             <w:r>
               <w:rPr>
                 <w:rFonts w:ascii="Arial" w:hAnsi="Arial" w:cs="Arial"/>
@@ -9303,7 +9152,6 @@
               </w:rPr>
               <w:t>SDD</w:t>
             </w:r>
-            <w:proofErr w:type="spellEnd"/>
           </w:p>
         </w:tc>
       </w:tr>
@@ -9351,7 +9199,6 @@
                 <w:szCs w:val="21"/>
               </w:rPr>
             </w:pPr>
-            <w:proofErr w:type="spellStart"/>
             <w:r>
               <w:rPr>
                 <w:rFonts w:ascii="Arial" w:hAnsi="Arial" w:cs="Arial"/>
@@ -9360,7 +9207,6 @@
               </w:rPr>
               <w:t>SDD</w:t>
             </w:r>
-            <w:proofErr w:type="spellEnd"/>
             <w:r>
               <w:rPr>
                 <w:rFonts w:ascii="Arial" w:hAnsi="Arial" w:cs="Arial"/>
@@ -9411,7 +9257,6 @@
                 <w:szCs w:val="21"/>
               </w:rPr>
             </w:pPr>
-            <w:proofErr w:type="spellStart"/>
             <w:r>
               <w:rPr>
                 <w:rFonts w:ascii="Arial" w:hAnsi="Arial" w:cs="Arial"/>
@@ -9420,7 +9265,6 @@
               </w:rPr>
               <w:t>SDD</w:t>
             </w:r>
-            <w:proofErr w:type="spellEnd"/>
           </w:p>
         </w:tc>
       </w:tr>
@@ -9467,7 +9311,6 @@
                 <w:szCs w:val="21"/>
               </w:rPr>
             </w:pPr>
-            <w:proofErr w:type="spellStart"/>
             <w:r>
               <w:rPr>
                 <w:rFonts w:ascii="Arial" w:hAnsi="Arial" w:cs="Arial"/>
@@ -9476,25 +9319,14 @@
               </w:rPr>
               <w:t>SDD</w:t>
             </w:r>
-            <w:proofErr w:type="spellEnd"/>
-            <w:r>
-              <w:rPr>
-                <w:rFonts w:ascii="Arial" w:hAnsi="Arial" w:cs="Arial"/>
-                <w:sz w:val="21"/>
-                <w:szCs w:val="21"/>
-              </w:rPr>
-              <w:t xml:space="preserve"> _</w:t>
-            </w:r>
-            <w:proofErr w:type="spellStart"/>
-            <w:r>
-              <w:rPr>
-                <w:rFonts w:ascii="Arial" w:hAnsi="Arial" w:cs="Arial"/>
-                <w:sz w:val="21"/>
-                <w:szCs w:val="21"/>
-              </w:rPr>
-              <w:t>DN</w:t>
-            </w:r>
-            <w:proofErr w:type="spellEnd"/>
+            <w:r>
+              <w:rPr>
+                <w:rFonts w:ascii="Arial" w:hAnsi="Arial" w:cs="Arial"/>
+                <w:sz w:val="21"/>
+                <w:szCs w:val="21"/>
+              </w:rPr>
+              <w:t xml:space="preserve"> _DN</w:t>
+            </w:r>
           </w:p>
         </w:tc>
         <w:tc>
@@ -9537,7 +9369,6 @@
                 <w:szCs w:val="21"/>
               </w:rPr>
             </w:pPr>
-            <w:proofErr w:type="spellStart"/>
             <w:r>
               <w:rPr>
                 <w:rFonts w:ascii="Arial" w:hAnsi="Arial" w:cs="Arial"/>
@@ -9546,7 +9377,6 @@
               </w:rPr>
               <w:t>SDD</w:t>
             </w:r>
-            <w:proofErr w:type="spellEnd"/>
           </w:p>
         </w:tc>
       </w:tr>
@@ -9594,7 +9424,6 @@
                 <w:szCs w:val="21"/>
               </w:rPr>
             </w:pPr>
-            <w:proofErr w:type="spellStart"/>
             <w:r>
               <w:rPr>
                 <w:rFonts w:ascii="Arial" w:hAnsi="Arial" w:cs="Arial"/>
@@ -9603,7 +9432,6 @@
               </w:rPr>
               <w:t>SDD</w:t>
             </w:r>
-            <w:proofErr w:type="spellEnd"/>
             <w:r>
               <w:rPr>
                 <w:rFonts w:ascii="Arial" w:hAnsi="Arial" w:cs="Arial"/>
@@ -9654,7 +9482,6 @@
                 <w:szCs w:val="21"/>
               </w:rPr>
             </w:pPr>
-            <w:proofErr w:type="spellStart"/>
             <w:r>
               <w:rPr>
                 <w:rFonts w:ascii="Arial" w:hAnsi="Arial" w:cs="Arial"/>
@@ -9663,7 +9490,6 @@
               </w:rPr>
               <w:t>SDD</w:t>
             </w:r>
-            <w:proofErr w:type="spellEnd"/>
           </w:p>
         </w:tc>
       </w:tr>
@@ -9710,7 +9536,6 @@
                 <w:szCs w:val="21"/>
               </w:rPr>
             </w:pPr>
-            <w:proofErr w:type="spellStart"/>
             <w:r>
               <w:rPr>
                 <w:rFonts w:ascii="Arial" w:hAnsi="Arial" w:cs="Arial"/>
@@ -9719,7 +9544,6 @@
               </w:rPr>
               <w:t>SDD</w:t>
             </w:r>
-            <w:proofErr w:type="spellEnd"/>
             <w:r>
               <w:rPr>
                 <w:rFonts w:ascii="Arial" w:hAnsi="Arial" w:cs="Arial"/>
@@ -9770,7 +9594,6 @@
                 <w:szCs w:val="21"/>
               </w:rPr>
             </w:pPr>
-            <w:proofErr w:type="spellStart"/>
             <w:r>
               <w:rPr>
                 <w:rFonts w:ascii="Arial" w:hAnsi="Arial" w:cs="Arial"/>
@@ -9779,7 +9602,6 @@
               </w:rPr>
               <w:t>SDD</w:t>
             </w:r>
-            <w:proofErr w:type="spellEnd"/>
           </w:p>
         </w:tc>
       </w:tr>
@@ -9827,7 +9649,6 @@
                 <w:szCs w:val="21"/>
               </w:rPr>
             </w:pPr>
-            <w:proofErr w:type="spellStart"/>
             <w:r>
               <w:rPr>
                 <w:rFonts w:ascii="Arial" w:hAnsi="Arial" w:cs="Arial"/>
@@ -9836,7 +9657,6 @@
               </w:rPr>
               <w:t>SDD</w:t>
             </w:r>
-            <w:proofErr w:type="spellEnd"/>
             <w:r>
               <w:rPr>
                 <w:rFonts w:ascii="Arial" w:hAnsi="Arial" w:cs="Arial"/>
@@ -9887,7 +9707,6 @@
                 <w:szCs w:val="21"/>
               </w:rPr>
             </w:pPr>
-            <w:proofErr w:type="spellStart"/>
             <w:r>
               <w:rPr>
                 <w:rFonts w:ascii="Arial" w:hAnsi="Arial" w:cs="Arial"/>
@@ -9896,7 +9715,6 @@
               </w:rPr>
               <w:t>SDD</w:t>
             </w:r>
-            <w:proofErr w:type="spellEnd"/>
           </w:p>
         </w:tc>
       </w:tr>
@@ -9943,7 +9761,6 @@
                 <w:szCs w:val="21"/>
               </w:rPr>
             </w:pPr>
-            <w:proofErr w:type="spellStart"/>
             <w:r>
               <w:rPr>
                 <w:rFonts w:ascii="Arial" w:hAnsi="Arial" w:cs="Arial"/>
@@ -9952,25 +9769,14 @@
               </w:rPr>
               <w:t>SDD</w:t>
             </w:r>
-            <w:proofErr w:type="spellEnd"/>
-            <w:r>
-              <w:rPr>
-                <w:rFonts w:ascii="Arial" w:hAnsi="Arial" w:cs="Arial"/>
-                <w:sz w:val="21"/>
-                <w:szCs w:val="21"/>
-              </w:rPr>
-              <w:t xml:space="preserve"> _</w:t>
-            </w:r>
-            <w:proofErr w:type="spellStart"/>
-            <w:r>
-              <w:rPr>
-                <w:rFonts w:ascii="Arial" w:hAnsi="Arial" w:cs="Arial"/>
-                <w:sz w:val="21"/>
-                <w:szCs w:val="21"/>
-              </w:rPr>
-              <w:t>DD</w:t>
-            </w:r>
-            <w:proofErr w:type="spellEnd"/>
+            <w:r>
+              <w:rPr>
+                <w:rFonts w:ascii="Arial" w:hAnsi="Arial" w:cs="Arial"/>
+                <w:sz w:val="21"/>
+                <w:szCs w:val="21"/>
+              </w:rPr>
+              <w:t xml:space="preserve"> _DD</w:t>
+            </w:r>
           </w:p>
         </w:tc>
         <w:tc>
@@ -10013,7 +9819,6 @@
                 <w:szCs w:val="21"/>
               </w:rPr>
             </w:pPr>
-            <w:proofErr w:type="spellStart"/>
             <w:r>
               <w:rPr>
                 <w:rFonts w:ascii="Arial" w:hAnsi="Arial" w:cs="Arial"/>
@@ -10022,7 +9827,6 @@
               </w:rPr>
               <w:t>SDD</w:t>
             </w:r>
-            <w:proofErr w:type="spellEnd"/>
           </w:p>
         </w:tc>
       </w:tr>
@@ -10236,15 +10040,15 @@
         </w:rPr>
         <w:t xml:space="preserve">Además, se especifica </w:t>
       </w:r>
-      <w:proofErr w:type="spellStart"/>
       <w:r>
         <w:rPr>
           <w:sz w:val="21"/>
           <w:szCs w:val="21"/>
         </w:rPr>
-        <w:t>como</w:t>
+        <w:t>cómo</w:t>
       </w:r>
-      <w:proofErr w:type="spellEnd"/>
+      <w:bookmarkStart w:id="8" w:name="_GoBack"/>
+      <w:bookmarkEnd w:id="8"/>
       <w:r>
         <w:rPr>
           <w:sz w:val="21"/>
@@ -10649,14 +10453,12 @@
                 <w:b w:val="0"/>
               </w:rPr>
             </w:pPr>
-            <w:proofErr w:type="spellStart"/>
             <w:r>
               <w:rPr>
                 <w:b w:val="0"/>
               </w:rPr>
               <w:t>RQACT</w:t>
             </w:r>
-            <w:proofErr w:type="spellEnd"/>
           </w:p>
         </w:tc>
         <w:tc>
@@ -10696,14 +10498,12 @@
                 <w:b w:val="0"/>
               </w:rPr>
             </w:pPr>
-            <w:proofErr w:type="spellStart"/>
             <w:r>
               <w:rPr>
                 <w:b w:val="0"/>
               </w:rPr>
               <w:t>RQDRQ</w:t>
             </w:r>
-            <w:proofErr w:type="spellEnd"/>
           </w:p>
         </w:tc>
         <w:tc>
@@ -10746,14 +10546,12 @@
                 <w:b w:val="0"/>
               </w:rPr>
             </w:pPr>
-            <w:proofErr w:type="spellStart"/>
             <w:r>
               <w:rPr>
                 <w:b w:val="0"/>
               </w:rPr>
               <w:t>RQMOD</w:t>
             </w:r>
-            <w:proofErr w:type="spellEnd"/>
           </w:p>
         </w:tc>
         <w:tc>
@@ -10793,14 +10591,12 @@
                 <w:b w:val="0"/>
               </w:rPr>
             </w:pPr>
-            <w:proofErr w:type="spellStart"/>
             <w:r>
               <w:rPr>
                 <w:b w:val="0"/>
               </w:rPr>
               <w:t>RQRSU</w:t>
             </w:r>
-            <w:proofErr w:type="spellEnd"/>
           </w:p>
         </w:tc>
         <w:tc>
@@ -10843,14 +10639,12 @@
                 <w:b w:val="0"/>
               </w:rPr>
             </w:pPr>
-            <w:proofErr w:type="spellStart"/>
             <w:r>
               <w:rPr>
                 <w:b w:val="0"/>
               </w:rPr>
               <w:t>RQDVC</w:t>
             </w:r>
-            <w:proofErr w:type="spellEnd"/>
           </w:p>
         </w:tc>
         <w:tc>
@@ -10890,14 +10684,12 @@
                 <w:b w:val="0"/>
               </w:rPr>
             </w:pPr>
-            <w:proofErr w:type="spellStart"/>
             <w:r>
               <w:rPr>
                 <w:b w:val="0"/>
               </w:rPr>
               <w:t>RQPIU</w:t>
             </w:r>
-            <w:proofErr w:type="spellEnd"/>
           </w:p>
         </w:tc>
         <w:tc>
@@ -10954,14 +10746,12 @@
                 <w:b w:val="0"/>
               </w:rPr>
             </w:pPr>
-            <w:proofErr w:type="spellStart"/>
             <w:r>
               <w:rPr>
                 <w:b w:val="0"/>
               </w:rPr>
               <w:t>RQRCA</w:t>
             </w:r>
-            <w:proofErr w:type="spellEnd"/>
           </w:p>
         </w:tc>
         <w:tc>
@@ -11001,14 +10791,12 @@
                 <w:b w:val="0"/>
               </w:rPr>
             </w:pPr>
-            <w:proofErr w:type="spellStart"/>
             <w:r>
               <w:rPr>
                 <w:b w:val="0"/>
               </w:rPr>
               <w:t>RQALS</w:t>
             </w:r>
-            <w:proofErr w:type="spellEnd"/>
           </w:p>
         </w:tc>
         <w:tc>
@@ -11051,14 +10839,12 @@
                 <w:b w:val="0"/>
               </w:rPr>
             </w:pPr>
-            <w:proofErr w:type="spellStart"/>
             <w:r>
               <w:rPr>
                 <w:b w:val="0"/>
               </w:rPr>
               <w:t>RQGLO</w:t>
             </w:r>
-            <w:proofErr w:type="spellEnd"/>
           </w:p>
         </w:tc>
         <w:tc>
@@ -11098,14 +10884,12 @@
                 <w:b w:val="0"/>
               </w:rPr>
             </w:pPr>
-            <w:proofErr w:type="spellStart"/>
             <w:r>
               <w:rPr>
                 <w:b w:val="0"/>
               </w:rPr>
               <w:t>RQOOMDO</w:t>
             </w:r>
-            <w:proofErr w:type="spellEnd"/>
           </w:p>
         </w:tc>
         <w:tc>
@@ -11148,14 +10932,12 @@
                 <w:b w:val="0"/>
               </w:rPr>
             </w:pPr>
-            <w:proofErr w:type="spellStart"/>
             <w:r>
               <w:rPr>
                 <w:b w:val="0"/>
               </w:rPr>
               <w:t>RQOODRP</w:t>
             </w:r>
-            <w:proofErr w:type="spellEnd"/>
           </w:p>
         </w:tc>
         <w:tc>
@@ -11198,14 +10980,12 @@
                 <w:b w:val="0"/>
               </w:rPr>
             </w:pPr>
-            <w:proofErr w:type="spellStart"/>
             <w:r>
               <w:rPr>
                 <w:b w:val="0"/>
               </w:rPr>
               <w:t>RQGXNOM</w:t>
             </w:r>
-            <w:proofErr w:type="spellEnd"/>
           </w:p>
         </w:tc>
         <w:tc>
@@ -11338,14 +11118,12 @@
                 <w:b w:val="0"/>
               </w:rPr>
             </w:pPr>
-            <w:proofErr w:type="spellStart"/>
             <w:r>
               <w:rPr>
                 <w:b w:val="0"/>
               </w:rPr>
               <w:t>DSMDI</w:t>
             </w:r>
-            <w:proofErr w:type="spellEnd"/>
           </w:p>
         </w:tc>
         <w:tc>
@@ -11387,14 +11165,12 @@
                 <w:b w:val="0"/>
               </w:rPr>
             </w:pPr>
-            <w:proofErr w:type="spellStart"/>
             <w:r>
               <w:rPr>
                 <w:b w:val="0"/>
               </w:rPr>
               <w:t>DSARQ</w:t>
             </w:r>
-            <w:proofErr w:type="spellEnd"/>
           </w:p>
         </w:tc>
         <w:tc>
@@ -11439,14 +11215,12 @@
                 <w:b w:val="0"/>
               </w:rPr>
             </w:pPr>
-            <w:proofErr w:type="spellStart"/>
             <w:r>
               <w:rPr>
                 <w:b w:val="0"/>
               </w:rPr>
               <w:t>DSOOMDA</w:t>
             </w:r>
-            <w:proofErr w:type="spellEnd"/>
           </w:p>
         </w:tc>
         <w:tc>
@@ -11491,14 +11265,12 @@
                 <w:b w:val="0"/>
               </w:rPr>
             </w:pPr>
-            <w:proofErr w:type="spellStart"/>
             <w:r>
               <w:rPr>
                 <w:b w:val="0"/>
               </w:rPr>
               <w:t>DSOODDP</w:t>
             </w:r>
-            <w:proofErr w:type="spellEnd"/>
           </w:p>
         </w:tc>
         <w:tc>
@@ -11639,14 +11411,12 @@
                 <w:b w:val="0"/>
               </w:rPr>
             </w:pPr>
-            <w:proofErr w:type="spellStart"/>
             <w:r>
               <w:rPr>
                 <w:b w:val="0"/>
               </w:rPr>
               <w:t>IMEDT</w:t>
             </w:r>
-            <w:proofErr w:type="spellEnd"/>
           </w:p>
         </w:tc>
         <w:tc>
@@ -11688,14 +11458,12 @@
                 <w:b w:val="0"/>
               </w:rPr>
             </w:pPr>
-            <w:proofErr w:type="spellStart"/>
             <w:r>
               <w:rPr>
                 <w:b w:val="0"/>
               </w:rPr>
               <w:t>IMEI</w:t>
             </w:r>
-            <w:proofErr w:type="spellEnd"/>
           </w:p>
         </w:tc>
         <w:tc>
@@ -11740,14 +11508,12 @@
                 <w:b w:val="0"/>
               </w:rPr>
             </w:pPr>
-            <w:proofErr w:type="spellStart"/>
             <w:r>
               <w:rPr>
                 <w:b w:val="0"/>
               </w:rPr>
               <w:t>IMPR</w:t>
             </w:r>
-            <w:proofErr w:type="spellEnd"/>
           </w:p>
         </w:tc>
         <w:tc>
@@ -11789,14 +11555,12 @@
                 <w:b w:val="0"/>
               </w:rPr>
             </w:pPr>
-            <w:proofErr w:type="spellStart"/>
             <w:r>
               <w:rPr>
                 <w:b w:val="0"/>
               </w:rPr>
               <w:t>IMIIN</w:t>
             </w:r>
-            <w:proofErr w:type="spellEnd"/>
           </w:p>
         </w:tc>
         <w:tc>
@@ -11841,14 +11605,12 @@
                 <w:b w:val="0"/>
               </w:rPr>
             </w:pPr>
-            <w:proofErr w:type="spellStart"/>
             <w:r>
               <w:rPr>
                 <w:b w:val="0"/>
               </w:rPr>
               <w:t>IMDT</w:t>
             </w:r>
-            <w:proofErr w:type="spellEnd"/>
           </w:p>
         </w:tc>
         <w:tc>
@@ -11885,14 +11647,12 @@
                 <w:b w:val="0"/>
               </w:rPr>
             </w:pPr>
-            <w:proofErr w:type="spellStart"/>
             <w:r>
               <w:rPr>
                 <w:b w:val="0"/>
               </w:rPr>
               <w:t>IMIVU</w:t>
             </w:r>
-            <w:proofErr w:type="spellEnd"/>
           </w:p>
         </w:tc>
         <w:tc>
@@ -11932,14 +11692,12 @@
                 <w:b w:val="0"/>
               </w:rPr>
             </w:pPr>
-            <w:proofErr w:type="spellStart"/>
             <w:r>
               <w:rPr>
                 <w:b w:val="0"/>
               </w:rPr>
               <w:t>IMOOPII</w:t>
             </w:r>
-            <w:proofErr w:type="spellEnd"/>
           </w:p>
         </w:tc>
         <w:tc>
@@ -11976,14 +11734,12 @@
                 <w:b w:val="0"/>
               </w:rPr>
             </w:pPr>
-            <w:proofErr w:type="spellStart"/>
             <w:r>
               <w:rPr>
                 <w:b w:val="0"/>
               </w:rPr>
               <w:t>IMOOMIM</w:t>
             </w:r>
-            <w:proofErr w:type="spellEnd"/>
           </w:p>
         </w:tc>
         <w:tc>
@@ -12024,7 +11780,6 @@
               </w:rPr>
             </w:pPr>
             <w:bookmarkStart w:id="9" w:name="OLE_LINK1"/>
-            <w:proofErr w:type="spellStart"/>
             <w:r>
               <w:rPr>
                 <w:b w:val="0"/>
@@ -12038,7 +11793,6 @@
               </w:rPr>
               <w:t>EJI</w:t>
             </w:r>
-            <w:proofErr w:type="spellEnd"/>
           </w:p>
         </w:tc>
         <w:tc>
@@ -12075,14 +11829,12 @@
                 <w:b w:val="0"/>
               </w:rPr>
             </w:pPr>
-            <w:proofErr w:type="spellStart"/>
             <w:r>
               <w:rPr>
                 <w:b w:val="0"/>
               </w:rPr>
               <w:t>IMOORRP</w:t>
             </w:r>
-            <w:proofErr w:type="spellEnd"/>
           </w:p>
         </w:tc>
         <w:tc>
@@ -12122,14 +11874,12 @@
                 <w:b w:val="0"/>
               </w:rPr>
             </w:pPr>
-            <w:proofErr w:type="spellStart"/>
             <w:r>
               <w:rPr>
                 <w:b w:val="0"/>
               </w:rPr>
               <w:t>IMOOCVU</w:t>
             </w:r>
-            <w:proofErr w:type="spellEnd"/>
           </w:p>
         </w:tc>
         <w:tc>
@@ -12166,14 +11916,12 @@
                 <w:b w:val="0"/>
               </w:rPr>
             </w:pPr>
-            <w:proofErr w:type="spellStart"/>
             <w:r>
               <w:rPr>
                 <w:b w:val="0"/>
               </w:rPr>
               <w:t>IMGXICO</w:t>
             </w:r>
-            <w:proofErr w:type="spellEnd"/>
           </w:p>
         </w:tc>
         <w:tc>
@@ -12213,14 +11961,12 @@
                 <w:b w:val="0"/>
               </w:rPr>
             </w:pPr>
-            <w:proofErr w:type="spellStart"/>
             <w:r>
               <w:rPr>
                 <w:b w:val="0"/>
               </w:rPr>
               <w:t>IMGXEST</w:t>
             </w:r>
-            <w:proofErr w:type="spellEnd"/>
           </w:p>
         </w:tc>
         <w:tc>
@@ -12235,19 +11981,11 @@
                 <w:b w:val="0"/>
               </w:rPr>
             </w:pPr>
-            <w:proofErr w:type="spellStart"/>
-            <w:r>
-              <w:rPr>
-                <w:b w:val="0"/>
-              </w:rPr>
-              <w:t>BC</w:t>
-            </w:r>
-            <w:proofErr w:type="spellEnd"/>
-            <w:r>
-              <w:rPr>
-                <w:b w:val="0"/>
-              </w:rPr>
-              <w:t xml:space="preserve"> Con Estilos</w:t>
+            <w:r>
+              <w:rPr>
+                <w:b w:val="0"/>
+              </w:rPr>
+              <w:t>BC Con Estilos</w:t>
             </w:r>
           </w:p>
         </w:tc>
@@ -12265,14 +12003,12 @@
                 <w:b w:val="0"/>
               </w:rPr>
             </w:pPr>
-            <w:proofErr w:type="spellStart"/>
             <w:r>
               <w:rPr>
                 <w:b w:val="0"/>
               </w:rPr>
               <w:t>IMGXCON</w:t>
             </w:r>
-            <w:proofErr w:type="spellEnd"/>
           </w:p>
         </w:tc>
         <w:tc>
@@ -12287,19 +12023,11 @@
                 <w:b w:val="0"/>
               </w:rPr>
             </w:pPr>
-            <w:proofErr w:type="spellStart"/>
-            <w:r>
-              <w:rPr>
-                <w:b w:val="0"/>
-              </w:rPr>
-              <w:t>BC</w:t>
-            </w:r>
-            <w:proofErr w:type="spellEnd"/>
-            <w:r>
-              <w:rPr>
-                <w:b w:val="0"/>
-              </w:rPr>
-              <w:t xml:space="preserve"> Consolidado</w:t>
+            <w:r>
+              <w:rPr>
+                <w:b w:val="0"/>
+              </w:rPr>
+              <w:t>BC Consolidado</w:t>
             </w:r>
           </w:p>
         </w:tc>
@@ -12320,14 +12048,12 @@
                 <w:b w:val="0"/>
               </w:rPr>
             </w:pPr>
-            <w:proofErr w:type="spellStart"/>
             <w:r>
               <w:rPr>
                 <w:b w:val="0"/>
               </w:rPr>
               <w:t>IMGXNUC</w:t>
             </w:r>
-            <w:proofErr w:type="spellEnd"/>
           </w:p>
         </w:tc>
         <w:tc>
@@ -12342,19 +12068,11 @@
                 <w:b w:val="0"/>
               </w:rPr>
             </w:pPr>
-            <w:proofErr w:type="spellStart"/>
-            <w:r>
-              <w:rPr>
-                <w:b w:val="0"/>
-              </w:rPr>
-              <w:t>BC</w:t>
-            </w:r>
-            <w:proofErr w:type="spellEnd"/>
-            <w:r>
-              <w:rPr>
-                <w:b w:val="0"/>
-              </w:rPr>
-              <w:t xml:space="preserve"> Núcleo</w:t>
+            <w:r>
+              <w:rPr>
+                <w:b w:val="0"/>
+              </w:rPr>
+              <w:t>BC Núcleo</w:t>
             </w:r>
           </w:p>
         </w:tc>
@@ -12375,14 +12093,12 @@
                 <w:b w:val="0"/>
               </w:rPr>
             </w:pPr>
-            <w:proofErr w:type="spellStart"/>
             <w:r>
               <w:rPr>
                 <w:b w:val="0"/>
               </w:rPr>
               <w:t>IMGXMOD</w:t>
             </w:r>
-            <w:proofErr w:type="spellEnd"/>
           </w:p>
         </w:tc>
         <w:tc>
@@ -12397,19 +12113,11 @@
                 <w:b w:val="0"/>
               </w:rPr>
             </w:pPr>
-            <w:proofErr w:type="spellStart"/>
-            <w:r>
-              <w:rPr>
-                <w:b w:val="0"/>
-              </w:rPr>
-              <w:t>BC</w:t>
-            </w:r>
-            <w:proofErr w:type="spellEnd"/>
-            <w:r>
-              <w:rPr>
-                <w:b w:val="0"/>
-              </w:rPr>
-              <w:t xml:space="preserve"> Módulo</w:t>
+            <w:r>
+              <w:rPr>
+                <w:b w:val="0"/>
+              </w:rPr>
+              <w:t>BC Módulo</w:t>
             </w:r>
           </w:p>
         </w:tc>
@@ -12520,14 +12228,12 @@
                 <w:b w:val="0"/>
               </w:rPr>
             </w:pPr>
-            <w:proofErr w:type="spellStart"/>
             <w:r>
               <w:rPr>
                 <w:b w:val="0"/>
               </w:rPr>
               <w:t>VRPVV</w:t>
             </w:r>
-            <w:proofErr w:type="spellEnd"/>
           </w:p>
         </w:tc>
         <w:tc>
@@ -12564,14 +12270,12 @@
                 <w:b w:val="0"/>
               </w:rPr>
             </w:pPr>
-            <w:proofErr w:type="spellStart"/>
             <w:r>
               <w:rPr>
                 <w:b w:val="0"/>
               </w:rPr>
               <w:t>VRDAP</w:t>
             </w:r>
-            <w:proofErr w:type="spellEnd"/>
           </w:p>
         </w:tc>
         <w:tc>
@@ -12611,14 +12315,12 @@
                 <w:b w:val="0"/>
               </w:rPr>
             </w:pPr>
-            <w:proofErr w:type="spellStart"/>
             <w:r>
               <w:rPr>
                 <w:b w:val="0"/>
               </w:rPr>
               <w:t>VRPVI</w:t>
             </w:r>
-            <w:proofErr w:type="spellEnd"/>
           </w:p>
         </w:tc>
         <w:tc>
@@ -12660,14 +12362,12 @@
                 <w:b w:val="0"/>
               </w:rPr>
             </w:pPr>
-            <w:proofErr w:type="spellStart"/>
             <w:r>
               <w:rPr>
                 <w:b w:val="0"/>
               </w:rPr>
               <w:t>VRMCP</w:t>
             </w:r>
-            <w:proofErr w:type="spellEnd"/>
           </w:p>
         </w:tc>
         <w:tc>
@@ -12707,14 +12407,12 @@
                 <w:b w:val="0"/>
               </w:rPr>
             </w:pPr>
-            <w:proofErr w:type="spellStart"/>
             <w:r>
               <w:rPr>
                 <w:b w:val="0"/>
               </w:rPr>
               <w:t>VRIVD</w:t>
             </w:r>
-            <w:proofErr w:type="spellEnd"/>
           </w:p>
         </w:tc>
         <w:tc>
@@ -12751,14 +12449,12 @@
                 <w:b w:val="0"/>
               </w:rPr>
             </w:pPr>
-            <w:proofErr w:type="spellStart"/>
             <w:r>
               <w:rPr>
                 <w:b w:val="0"/>
               </w:rPr>
               <w:t>VRIVI</w:t>
             </w:r>
-            <w:proofErr w:type="spellEnd"/>
           </w:p>
         </w:tc>
         <w:tc>
@@ -12798,14 +12494,12 @@
                 <w:b w:val="0"/>
               </w:rPr>
             </w:pPr>
-            <w:proofErr w:type="spellStart"/>
             <w:r>
               <w:rPr>
                 <w:b w:val="0"/>
               </w:rPr>
               <w:t>VRIVS</w:t>
             </w:r>
-            <w:proofErr w:type="spellEnd"/>
           </w:p>
         </w:tc>
         <w:tc>
@@ -12842,14 +12536,12 @@
                 <w:b w:val="0"/>
               </w:rPr>
             </w:pPr>
-            <w:proofErr w:type="spellStart"/>
             <w:r>
               <w:rPr>
                 <w:b w:val="0"/>
               </w:rPr>
               <w:t>VRRPR</w:t>
             </w:r>
-            <w:proofErr w:type="spellEnd"/>
           </w:p>
         </w:tc>
         <w:tc>
@@ -12889,14 +12581,12 @@
                 <w:b w:val="0"/>
               </w:rPr>
             </w:pPr>
-            <w:proofErr w:type="spellStart"/>
             <w:r>
               <w:rPr>
                 <w:b w:val="0"/>
               </w:rPr>
               <w:t>VREV</w:t>
             </w:r>
-            <w:proofErr w:type="spellEnd"/>
           </w:p>
         </w:tc>
         <w:tc>
@@ -12936,14 +12626,12 @@
                 <w:b w:val="0"/>
               </w:rPr>
             </w:pPr>
-            <w:proofErr w:type="spellStart"/>
             <w:r>
               <w:rPr>
                 <w:b w:val="0"/>
               </w:rPr>
               <w:t>VRIFV</w:t>
             </w:r>
-            <w:proofErr w:type="spellEnd"/>
           </w:p>
         </w:tc>
         <w:tc>
@@ -13084,14 +12772,12 @@
                 <w:b w:val="0"/>
               </w:rPr>
             </w:pPr>
-            <w:proofErr w:type="spellStart"/>
             <w:r>
               <w:rPr>
                 <w:b w:val="0"/>
               </w:rPr>
               <w:t>IPMSU</w:t>
             </w:r>
-            <w:proofErr w:type="spellEnd"/>
           </w:p>
         </w:tc>
         <w:tc>
@@ -13123,21 +12809,7 @@
               <w:rPr>
                 <w:b w:val="0"/>
               </w:rPr>
-              <w:t xml:space="preserve">(Se pueden usar sufijos para identificar cada ítem dentro del material Ej. </w:t>
-            </w:r>
-            <w:proofErr w:type="spellStart"/>
-            <w:r>
-              <w:rPr>
-                <w:b w:val="0"/>
-              </w:rPr>
-              <w:t>IPMSUMU</w:t>
-            </w:r>
-            <w:proofErr w:type="spellEnd"/>
-            <w:r>
-              <w:rPr>
-                <w:b w:val="0"/>
-              </w:rPr>
-              <w:t xml:space="preserve"> para Manual de Usuario)</w:t>
+              <w:t>(Se pueden usar sufijos para identificar cada ítem dentro del material Ej. IPMSUMU para Manual de Usuario)</w:t>
             </w:r>
           </w:p>
         </w:tc>
@@ -13155,14 +12827,12 @@
                 <w:b w:val="0"/>
               </w:rPr>
             </w:pPr>
-            <w:proofErr w:type="spellStart"/>
             <w:r>
               <w:rPr>
                 <w:b w:val="0"/>
               </w:rPr>
               <w:t>IPMCA</w:t>
             </w:r>
-            <w:proofErr w:type="spellEnd"/>
           </w:p>
         </w:tc>
         <w:tc>
@@ -13202,14 +12872,12 @@
                 <w:b w:val="0"/>
               </w:rPr>
             </w:pPr>
-            <w:proofErr w:type="spellStart"/>
             <w:r>
               <w:rPr>
                 <w:b w:val="0"/>
               </w:rPr>
               <w:t>IPPS</w:t>
             </w:r>
-            <w:proofErr w:type="spellEnd"/>
           </w:p>
         </w:tc>
         <w:tc>
@@ -13246,14 +12914,12 @@
                 <w:b w:val="0"/>
               </w:rPr>
             </w:pPr>
-            <w:proofErr w:type="spellStart"/>
             <w:r>
               <w:rPr>
                 <w:b w:val="0"/>
               </w:rPr>
               <w:t>IPPLA</w:t>
             </w:r>
-            <w:proofErr w:type="spellEnd"/>
           </w:p>
         </w:tc>
         <w:tc>
@@ -13293,14 +12959,12 @@
                 <w:b w:val="0"/>
               </w:rPr>
             </w:pPr>
-            <w:proofErr w:type="spellStart"/>
             <w:r>
               <w:rPr>
                 <w:b w:val="0"/>
               </w:rPr>
               <w:t>IPVPR</w:t>
             </w:r>
-            <w:proofErr w:type="spellEnd"/>
           </w:p>
         </w:tc>
         <w:tc>
@@ -13337,14 +13001,12 @@
                 <w:b w:val="0"/>
               </w:rPr>
             </w:pPr>
-            <w:proofErr w:type="spellStart"/>
             <w:r>
               <w:rPr>
                 <w:b w:val="0"/>
               </w:rPr>
               <w:t>IPOOEDU</w:t>
             </w:r>
-            <w:proofErr w:type="spellEnd"/>
           </w:p>
         </w:tc>
         <w:tc>
@@ -13384,14 +13046,12 @@
                 <w:b w:val="0"/>
               </w:rPr>
             </w:pPr>
-            <w:proofErr w:type="spellStart"/>
             <w:r>
               <w:rPr>
                 <w:b w:val="0"/>
               </w:rPr>
               <w:t>IPOORFPA</w:t>
             </w:r>
-            <w:proofErr w:type="spellEnd"/>
           </w:p>
         </w:tc>
         <w:tc>
@@ -13518,14 +13178,12 @@
                 <w:b w:val="0"/>
               </w:rPr>
             </w:pPr>
-            <w:proofErr w:type="spellStart"/>
             <w:r>
               <w:rPr>
                 <w:b w:val="0"/>
               </w:rPr>
               <w:t>SCMPLA</w:t>
             </w:r>
-            <w:proofErr w:type="spellEnd"/>
           </w:p>
         </w:tc>
         <w:tc>
@@ -13567,14 +13225,12 @@
                 <w:b w:val="0"/>
               </w:rPr>
             </w:pPr>
-            <w:proofErr w:type="spellStart"/>
             <w:r>
               <w:rPr>
                 <w:b w:val="0"/>
               </w:rPr>
               <w:t>SCMMAC</w:t>
             </w:r>
-            <w:proofErr w:type="spellEnd"/>
           </w:p>
         </w:tc>
         <w:tc>
@@ -13619,14 +13275,12 @@
                 <w:b w:val="0"/>
               </w:rPr>
             </w:pPr>
-            <w:proofErr w:type="spellStart"/>
             <w:r>
               <w:rPr>
                 <w:b w:val="0"/>
               </w:rPr>
               <w:t>SCMGC</w:t>
             </w:r>
-            <w:proofErr w:type="spellEnd"/>
           </w:p>
         </w:tc>
         <w:tc>
@@ -13668,14 +13322,12 @@
                 <w:b w:val="0"/>
               </w:rPr>
             </w:pPr>
-            <w:proofErr w:type="spellStart"/>
             <w:r>
               <w:rPr>
                 <w:b w:val="0"/>
               </w:rPr>
               <w:t>SCMRV</w:t>
             </w:r>
-            <w:proofErr w:type="spellEnd"/>
           </w:p>
         </w:tc>
         <w:tc>
@@ -13720,14 +13372,12 @@
                 <w:b w:val="0"/>
               </w:rPr>
             </w:pPr>
-            <w:proofErr w:type="spellStart"/>
             <w:r>
               <w:rPr>
                 <w:b w:val="0"/>
               </w:rPr>
               <w:t>SCMILB</w:t>
             </w:r>
-            <w:proofErr w:type="spellEnd"/>
           </w:p>
         </w:tc>
         <w:tc>
@@ -13772,14 +13422,12 @@
                 <w:b w:val="0"/>
               </w:rPr>
             </w:pPr>
-            <w:proofErr w:type="spellStart"/>
             <w:r>
               <w:rPr>
                 <w:b w:val="0"/>
               </w:rPr>
               <w:t>SCMIF</w:t>
             </w:r>
-            <w:proofErr w:type="spellEnd"/>
           </w:p>
         </w:tc>
         <w:tc>
@@ -13830,15 +13478,7 @@
         <w:tab/>
       </w:r>
       <w:r>
-        <w:t>Gestión de Calidad (</w:t>
-      </w:r>
-      <w:proofErr w:type="spellStart"/>
-      <w:r>
-        <w:t>SQA</w:t>
-      </w:r>
-      <w:proofErr w:type="spellEnd"/>
-      <w:r>
-        <w:t>):</w:t>
+        <w:t>Gestión de Calidad (SQA):</w:t>
       </w:r>
     </w:p>
     <w:p>
@@ -13928,14 +13568,12 @@
                 <w:b w:val="0"/>
               </w:rPr>
             </w:pPr>
-            <w:proofErr w:type="spellStart"/>
             <w:r>
               <w:rPr>
                 <w:b w:val="0"/>
               </w:rPr>
               <w:t>SQAPLA</w:t>
             </w:r>
-            <w:proofErr w:type="spellEnd"/>
           </w:p>
         </w:tc>
         <w:tc>
@@ -13977,14 +13615,12 @@
                 <w:b w:val="0"/>
               </w:rPr>
             </w:pPr>
-            <w:proofErr w:type="spellStart"/>
             <w:r>
               <w:rPr>
                 <w:b w:val="0"/>
               </w:rPr>
               <w:t>SQADAP</w:t>
             </w:r>
-            <w:proofErr w:type="spellEnd"/>
           </w:p>
         </w:tc>
         <w:tc>
@@ -14024,14 +13660,12 @@
                 <w:b w:val="0"/>
               </w:rPr>
             </w:pPr>
-            <w:proofErr w:type="spellStart"/>
             <w:r>
               <w:rPr>
                 <w:b w:val="0"/>
               </w:rPr>
               <w:t>SQARTF</w:t>
             </w:r>
-            <w:proofErr w:type="spellEnd"/>
           </w:p>
         </w:tc>
         <w:tc>
@@ -14073,14 +13707,12 @@
                 <w:b w:val="0"/>
               </w:rPr>
             </w:pPr>
-            <w:proofErr w:type="spellStart"/>
             <w:r>
               <w:rPr>
                 <w:b w:val="0"/>
               </w:rPr>
               <w:t>SQAES</w:t>
             </w:r>
-            <w:proofErr w:type="spellEnd"/>
           </w:p>
         </w:tc>
         <w:tc>
@@ -14099,16 +13731,8 @@
               <w:rPr>
                 <w:b w:val="0"/>
               </w:rPr>
-              <w:t xml:space="preserve">Entrega Semanal de </w:t>
-            </w:r>
-            <w:proofErr w:type="spellStart"/>
-            <w:r>
-              <w:rPr>
-                <w:b w:val="0"/>
-              </w:rPr>
-              <w:t>SQA</w:t>
-            </w:r>
-            <w:proofErr w:type="spellEnd"/>
+              <w:t>Entrega Semanal de SQA</w:t>
+            </w:r>
           </w:p>
         </w:tc>
       </w:tr>
@@ -14128,14 +13752,12 @@
                 <w:b w:val="0"/>
               </w:rPr>
             </w:pPr>
-            <w:proofErr w:type="spellStart"/>
             <w:r>
               <w:rPr>
                 <w:b w:val="0"/>
               </w:rPr>
               <w:t>SQAIR</w:t>
             </w:r>
-            <w:proofErr w:type="spellEnd"/>
           </w:p>
         </w:tc>
         <w:tc>
@@ -14154,16 +13776,8 @@
               <w:rPr>
                 <w:b w:val="0"/>
               </w:rPr>
-              <w:t xml:space="preserve">Informe de Revisión de </w:t>
-            </w:r>
-            <w:proofErr w:type="spellStart"/>
-            <w:r>
-              <w:rPr>
-                <w:b w:val="0"/>
-              </w:rPr>
-              <w:t>SQA</w:t>
-            </w:r>
-            <w:proofErr w:type="spellEnd"/>
+              <w:t>Informe de Revisión de SQA</w:t>
+            </w:r>
           </w:p>
         </w:tc>
       </w:tr>
@@ -14180,14 +13794,12 @@
                 <w:b w:val="0"/>
               </w:rPr>
             </w:pPr>
-            <w:proofErr w:type="spellStart"/>
             <w:r>
               <w:rPr>
                 <w:b w:val="0"/>
               </w:rPr>
               <w:t>SQADV</w:t>
             </w:r>
-            <w:proofErr w:type="spellEnd"/>
           </w:p>
         </w:tc>
         <w:tc>
@@ -14227,14 +13839,12 @@
                 <w:b w:val="0"/>
               </w:rPr>
             </w:pPr>
-            <w:proofErr w:type="spellStart"/>
             <w:r>
               <w:rPr>
                 <w:b w:val="0"/>
               </w:rPr>
               <w:t>SQANV</w:t>
             </w:r>
-            <w:proofErr w:type="spellEnd"/>
           </w:p>
         </w:tc>
         <w:tc>
@@ -14279,14 +13889,12 @@
                 <w:b w:val="0"/>
               </w:rPr>
             </w:pPr>
-            <w:proofErr w:type="spellStart"/>
             <w:r>
               <w:rPr>
                 <w:b w:val="0"/>
               </w:rPr>
               <w:t>SQAIF</w:t>
             </w:r>
-            <w:proofErr w:type="spellEnd"/>
           </w:p>
         </w:tc>
         <w:tc>
@@ -14305,16 +13913,8 @@
               <w:rPr>
                 <w:b w:val="0"/>
               </w:rPr>
-              <w:t xml:space="preserve">Informe Final de </w:t>
-            </w:r>
-            <w:proofErr w:type="spellStart"/>
-            <w:r>
-              <w:rPr>
-                <w:b w:val="0"/>
-              </w:rPr>
-              <w:t>SQA</w:t>
-            </w:r>
-            <w:proofErr w:type="spellEnd"/>
+              <w:t>Informe Final de SQA</w:t>
+            </w:r>
           </w:p>
         </w:tc>
       </w:tr>
@@ -14336,15 +13936,7 @@
       </w:r>
       <w:r>
         <w:lastRenderedPageBreak/>
-        <w:t>Gestión de Proyecto (</w:t>
-      </w:r>
-      <w:proofErr w:type="spellStart"/>
-      <w:r>
-        <w:t>GP</w:t>
-      </w:r>
-      <w:proofErr w:type="spellEnd"/>
-      <w:r>
-        <w:t>):</w:t>
+        <w:t>Gestión de Proyecto (GP):</w:t>
       </w:r>
     </w:p>
     <w:p>
@@ -14435,7 +14027,6 @@
                 <w:lang w:val="es-AR" w:eastAsia="en-US"/>
               </w:rPr>
             </w:pPr>
-            <w:proofErr w:type="spellStart"/>
             <w:r>
               <w:rPr>
                 <w:rFonts w:ascii="Calibri" w:eastAsia="Calibri" w:hAnsi="Calibri"/>
@@ -14446,7 +14037,6 @@
               </w:rPr>
               <w:t>GPPLA</w:t>
             </w:r>
-            <w:proofErr w:type="spellEnd"/>
           </w:p>
         </w:tc>
         <w:tc>
@@ -14488,7 +14078,6 @@
                 <w:lang w:val="es-AR" w:eastAsia="en-US"/>
               </w:rPr>
             </w:pPr>
-            <w:proofErr w:type="spellStart"/>
             <w:r>
               <w:rPr>
                 <w:rFonts w:ascii="Calibri" w:eastAsia="Calibri" w:hAnsi="Calibri"/>
@@ -14499,7 +14088,6 @@
               </w:rPr>
               <w:t>GPISP</w:t>
             </w:r>
-            <w:proofErr w:type="spellEnd"/>
           </w:p>
         </w:tc>
         <w:tc>
@@ -14544,7 +14132,6 @@
                 <w:lang w:val="es-AR" w:eastAsia="en-US"/>
               </w:rPr>
             </w:pPr>
-            <w:proofErr w:type="spellStart"/>
             <w:r>
               <w:rPr>
                 <w:rFonts w:ascii="Calibri" w:eastAsia="Calibri" w:hAnsi="Calibri"/>
@@ -14555,7 +14142,6 @@
               </w:rPr>
               <w:t>GPEM</w:t>
             </w:r>
-            <w:proofErr w:type="spellEnd"/>
           </w:p>
         </w:tc>
         <w:tc>
@@ -14597,7 +14183,6 @@
                 <w:lang w:val="es-AR" w:eastAsia="en-US"/>
               </w:rPr>
             </w:pPr>
-            <w:proofErr w:type="spellStart"/>
             <w:r>
               <w:rPr>
                 <w:rFonts w:ascii="Calibri" w:eastAsia="Calibri" w:hAnsi="Calibri"/>
@@ -14608,7 +14193,6 @@
               </w:rPr>
               <w:t>GPDRI</w:t>
             </w:r>
-            <w:proofErr w:type="spellEnd"/>
           </w:p>
         </w:tc>
         <w:tc>
@@ -14653,7 +14237,6 @@
                 <w:lang w:val="es-AR" w:eastAsia="en-US"/>
               </w:rPr>
             </w:pPr>
-            <w:proofErr w:type="spellStart"/>
             <w:r>
               <w:rPr>
                 <w:rFonts w:ascii="Calibri" w:eastAsia="Calibri" w:hAnsi="Calibri"/>
@@ -14664,7 +14247,6 @@
               </w:rPr>
               <w:t>GPRAC</w:t>
             </w:r>
-            <w:proofErr w:type="spellEnd"/>
           </w:p>
         </w:tc>
         <w:tc>
@@ -14706,7 +14288,6 @@
                 <w:lang w:val="es-AR" w:eastAsia="en-US"/>
               </w:rPr>
             </w:pPr>
-            <w:proofErr w:type="spellStart"/>
             <w:r>
               <w:rPr>
                 <w:rFonts w:ascii="Calibri" w:eastAsia="Calibri" w:hAnsi="Calibri"/>
@@ -14717,7 +14298,6 @@
               </w:rPr>
               <w:t>GPIFP</w:t>
             </w:r>
-            <w:proofErr w:type="spellEnd"/>
           </w:p>
         </w:tc>
         <w:tc>
@@ -14762,7 +14342,6 @@
                 <w:lang w:val="es-AR" w:eastAsia="en-US"/>
               </w:rPr>
             </w:pPr>
-            <w:proofErr w:type="spellStart"/>
             <w:r>
               <w:rPr>
                 <w:rFonts w:ascii="Calibri" w:eastAsia="Calibri" w:hAnsi="Calibri"/>
@@ -14773,7 +14352,6 @@
               </w:rPr>
               <w:t>GPARE</w:t>
             </w:r>
-            <w:proofErr w:type="spellEnd"/>
           </w:p>
         </w:tc>
         <w:tc>
@@ -14815,7 +14393,6 @@
                 <w:lang w:val="es-AR" w:eastAsia="en-US"/>
               </w:rPr>
             </w:pPr>
-            <w:proofErr w:type="spellStart"/>
             <w:r>
               <w:rPr>
                 <w:rFonts w:ascii="Calibri" w:eastAsia="Calibri" w:hAnsi="Calibri"/>
@@ -14826,7 +14403,6 @@
               </w:rPr>
               <w:t>GPPIT</w:t>
             </w:r>
-            <w:proofErr w:type="spellEnd"/>
           </w:p>
         </w:tc>
         <w:tc>
@@ -14871,7 +14447,6 @@
                 <w:lang w:val="es-AR" w:eastAsia="en-US"/>
               </w:rPr>
             </w:pPr>
-            <w:proofErr w:type="spellStart"/>
             <w:r>
               <w:rPr>
                 <w:rFonts w:ascii="Calibri" w:eastAsia="Calibri" w:hAnsi="Calibri"/>
@@ -14882,7 +14457,6 @@
               </w:rPr>
               <w:t>GPPDE</w:t>
             </w:r>
-            <w:proofErr w:type="spellEnd"/>
           </w:p>
         </w:tc>
         <w:tc>
@@ -14924,7 +14498,6 @@
                 <w:lang w:val="es-AR" w:eastAsia="en-US"/>
               </w:rPr>
             </w:pPr>
-            <w:proofErr w:type="spellStart"/>
             <w:r>
               <w:rPr>
                 <w:rFonts w:ascii="Calibri" w:eastAsia="Calibri" w:hAnsi="Calibri"/>
@@ -14935,7 +14508,6 @@
               </w:rPr>
               <w:t>GPICF</w:t>
             </w:r>
-            <w:proofErr w:type="spellEnd"/>
           </w:p>
         </w:tc>
         <w:tc>
@@ -14980,7 +14552,6 @@
                 <w:lang w:val="es-AR" w:eastAsia="en-US"/>
               </w:rPr>
             </w:pPr>
-            <w:proofErr w:type="spellStart"/>
             <w:r>
               <w:rPr>
                 <w:rFonts w:ascii="Calibri" w:eastAsia="Calibri" w:hAnsi="Calibri"/>
@@ -14991,7 +14562,6 @@
               </w:rPr>
               <w:t>GPPDP</w:t>
             </w:r>
-            <w:proofErr w:type="spellEnd"/>
           </w:p>
         </w:tc>
         <w:tc>
@@ -15033,7 +14603,6 @@
                 <w:lang w:val="es-AR" w:eastAsia="en-US"/>
               </w:rPr>
             </w:pPr>
-            <w:proofErr w:type="spellStart"/>
             <w:r>
               <w:rPr>
                 <w:rFonts w:ascii="Calibri" w:eastAsia="Calibri" w:hAnsi="Calibri"/>
@@ -15044,7 +14613,6 @@
               </w:rPr>
               <w:t>GPARD</w:t>
             </w:r>
-            <w:proofErr w:type="spellEnd"/>
           </w:p>
         </w:tc>
         <w:tc>
@@ -15089,14 +14657,12 @@
                 <w:b w:val="0"/>
               </w:rPr>
             </w:pPr>
-            <w:proofErr w:type="spellStart"/>
             <w:r>
               <w:rPr>
                 <w:b w:val="0"/>
               </w:rPr>
               <w:t>GPOODAP</w:t>
             </w:r>
-            <w:proofErr w:type="spellEnd"/>
           </w:p>
         </w:tc>
         <w:tc>
@@ -15141,14 +14707,12 @@
                 <w:b w:val="0"/>
               </w:rPr>
             </w:pPr>
-            <w:proofErr w:type="spellStart"/>
             <w:r>
               <w:rPr>
                 <w:b w:val="0"/>
               </w:rPr>
               <w:t>GPIARI</w:t>
             </w:r>
-            <w:proofErr w:type="spellEnd"/>
           </w:p>
         </w:tc>
         <w:tc>
@@ -15290,7 +14854,6 @@
                 <w:lang w:val="es-AR" w:eastAsia="en-US"/>
               </w:rPr>
             </w:pPr>
-            <w:proofErr w:type="spellStart"/>
             <w:r>
               <w:rPr>
                 <w:rFonts w:ascii="Calibri" w:eastAsia="Calibri" w:hAnsi="Calibri"/>
@@ -15301,7 +14864,6 @@
               </w:rPr>
               <w:t>COMDI</w:t>
             </w:r>
-            <w:proofErr w:type="spellEnd"/>
           </w:p>
         </w:tc>
         <w:tc>
@@ -15343,7 +14905,6 @@
                 <w:lang w:val="es-AR" w:eastAsia="en-US"/>
               </w:rPr>
             </w:pPr>
-            <w:proofErr w:type="spellStart"/>
             <w:r>
               <w:rPr>
                 <w:rFonts w:ascii="Calibri" w:eastAsia="Calibri" w:hAnsi="Calibri"/>
@@ -15354,7 +14915,6 @@
               </w:rPr>
               <w:t>COMENS</w:t>
             </w:r>
-            <w:proofErr w:type="spellEnd"/>
           </w:p>
         </w:tc>
         <w:tc>
@@ -15399,7 +14959,6 @@
                 <w:lang w:val="es-AR" w:eastAsia="en-US"/>
               </w:rPr>
             </w:pPr>
-            <w:proofErr w:type="spellStart"/>
             <w:r>
               <w:rPr>
                 <w:rFonts w:ascii="Calibri" w:eastAsia="Calibri" w:hAnsi="Calibri"/>
@@ -15410,7 +14969,6 @@
               </w:rPr>
               <w:t>COMEVS</w:t>
             </w:r>
-            <w:proofErr w:type="spellEnd"/>
           </w:p>
         </w:tc>
         <w:tc>
@@ -15464,7 +15022,7 @@
 </file>
 
 <file path=word/endnotes.xml><?xml version="1.0" encoding="utf-8"?>
-<w:endnotes xmlns:wpc="http://schemas.microsoft.com/office/word/2010/wordprocessingCanvas" xmlns:cx="http://schemas.microsoft.com/office/drawing/2014/chartex" xmlns:mc="http://schemas.openxmlformats.org/markup-compatibility/2006" xmlns:o="urn:schemas-microsoft-com:office:office" xmlns:r="http://schemas.openxmlformats.org/officeDocument/2006/relationships" xmlns:m="http://schemas.openxmlformats.org/officeDocument/2006/math" xmlns:v="urn:schemas-microsoft-com:vml" xmlns:wp14="http://schemas.microsoft.com/office/word/2010/wordprocessingDrawing" xmlns:wp="http://schemas.openxmlformats.org/drawingml/2006/wordprocessingDrawing" xmlns:w10="urn:schemas-microsoft-com:office:word" xmlns:w="http://schemas.openxmlformats.org/wordprocessingml/2006/main" xmlns:w14="http://schemas.microsoft.com/office/word/2010/wordml" xmlns:w15="http://schemas.microsoft.com/office/word/2012/wordml" xmlns:w16se="http://schemas.microsoft.com/office/word/2015/wordml/symex" xmlns:wpg="http://schemas.microsoft.com/office/word/2010/wordprocessingGroup" xmlns:wpi="http://schemas.microsoft.com/office/word/2010/wordprocessingInk" xmlns:wne="http://schemas.microsoft.com/office/word/2006/wordml" xmlns:wps="http://schemas.microsoft.com/office/word/2010/wordprocessingShape" mc:Ignorable="w14 w15 w16se wp14">
+<w:endnotes xmlns:wpc="http://schemas.microsoft.com/office/word/2010/wordprocessingCanvas" xmlns:mc="http://schemas.openxmlformats.org/markup-compatibility/2006" xmlns:o="urn:schemas-microsoft-com:office:office" xmlns:r="http://schemas.openxmlformats.org/officeDocument/2006/relationships" xmlns:m="http://schemas.openxmlformats.org/officeDocument/2006/math" xmlns:v="urn:schemas-microsoft-com:vml" xmlns:wp14="http://schemas.microsoft.com/office/word/2010/wordprocessingDrawing" xmlns:wp="http://schemas.openxmlformats.org/drawingml/2006/wordprocessingDrawing" xmlns:w10="urn:schemas-microsoft-com:office:word" xmlns:w="http://schemas.openxmlformats.org/wordprocessingml/2006/main" xmlns:w14="http://schemas.microsoft.com/office/word/2010/wordml" xmlns:w15="http://schemas.microsoft.com/office/word/2012/wordml" xmlns:wpg="http://schemas.microsoft.com/office/word/2010/wordprocessingGroup" xmlns:wpi="http://schemas.microsoft.com/office/word/2010/wordprocessingInk" xmlns:wne="http://schemas.microsoft.com/office/word/2006/wordml" xmlns:wps="http://schemas.microsoft.com/office/word/2010/wordprocessingShape" mc:Ignorable="w14 w15 wp14">
   <w:endnote w:type="separator" w:id="-1">
     <w:p>
       <w:r>
@@ -15483,7 +15041,7 @@
 </file>
 
 <file path=word/footer1.xml><?xml version="1.0" encoding="utf-8"?>
-<w:ftr xmlns:wpc="http://schemas.microsoft.com/office/word/2010/wordprocessingCanvas" xmlns:cx="http://schemas.microsoft.com/office/drawing/2014/chartex" xmlns:mc="http://schemas.openxmlformats.org/markup-compatibility/2006" xmlns:o="urn:schemas-microsoft-com:office:office" xmlns:r="http://schemas.openxmlformats.org/officeDocument/2006/relationships" xmlns:m="http://schemas.openxmlformats.org/officeDocument/2006/math" xmlns:v="urn:schemas-microsoft-com:vml" xmlns:wp14="http://schemas.microsoft.com/office/word/2010/wordprocessingDrawing" xmlns:wp="http://schemas.openxmlformats.org/drawingml/2006/wordprocessingDrawing" xmlns:w10="urn:schemas-microsoft-com:office:word" xmlns:w="http://schemas.openxmlformats.org/wordprocessingml/2006/main" xmlns:w14="http://schemas.microsoft.com/office/word/2010/wordml" xmlns:w15="http://schemas.microsoft.com/office/word/2012/wordml" xmlns:w16se="http://schemas.microsoft.com/office/word/2015/wordml/symex" xmlns:wpg="http://schemas.microsoft.com/office/word/2010/wordprocessingGroup" xmlns:wpi="http://schemas.microsoft.com/office/word/2010/wordprocessingInk" xmlns:wne="http://schemas.microsoft.com/office/word/2006/wordml" xmlns:wps="http://schemas.microsoft.com/office/word/2010/wordprocessingShape" mc:Ignorable="w14 w15 w16se wp14">
+<w:ftr xmlns:wpc="http://schemas.microsoft.com/office/word/2010/wordprocessingCanvas" xmlns:mc="http://schemas.openxmlformats.org/markup-compatibility/2006" xmlns:o="urn:schemas-microsoft-com:office:office" xmlns:r="http://schemas.openxmlformats.org/officeDocument/2006/relationships" xmlns:m="http://schemas.openxmlformats.org/officeDocument/2006/math" xmlns:v="urn:schemas-microsoft-com:vml" xmlns:wp14="http://schemas.microsoft.com/office/word/2010/wordprocessingDrawing" xmlns:wp="http://schemas.openxmlformats.org/drawingml/2006/wordprocessingDrawing" xmlns:w10="urn:schemas-microsoft-com:office:word" xmlns:w="http://schemas.openxmlformats.org/wordprocessingml/2006/main" xmlns:w14="http://schemas.microsoft.com/office/word/2010/wordml" xmlns:w15="http://schemas.microsoft.com/office/word/2012/wordml" xmlns:wpg="http://schemas.microsoft.com/office/word/2010/wordprocessingGroup" xmlns:wpi="http://schemas.microsoft.com/office/word/2010/wordprocessingInk" xmlns:wne="http://schemas.microsoft.com/office/word/2006/wordml" xmlns:wps="http://schemas.microsoft.com/office/word/2010/wordprocessingShape" mc:Ignorable="w14 w15 wp14">
   <w:p>
     <w:pPr>
       <w:tabs>
@@ -15569,7 +15127,7 @@
         <w:noProof/>
         <w:color w:val="323E4F" w:themeColor="text2" w:themeShade="BF"/>
       </w:rPr>
-      <w:t>10</w:t>
+      <w:t>6</w:t>
     </w:r>
     <w:r>
       <w:rPr>
@@ -15631,7 +15189,7 @@
 </file>
 
 <file path=word/footnotes.xml><?xml version="1.0" encoding="utf-8"?>
-<w:footnotes xmlns:wpc="http://schemas.microsoft.com/office/word/2010/wordprocessingCanvas" xmlns:cx="http://schemas.microsoft.com/office/drawing/2014/chartex" xmlns:mc="http://schemas.openxmlformats.org/markup-compatibility/2006" xmlns:o="urn:schemas-microsoft-com:office:office" xmlns:r="http://schemas.openxmlformats.org/officeDocument/2006/relationships" xmlns:m="http://schemas.openxmlformats.org/officeDocument/2006/math" xmlns:v="urn:schemas-microsoft-com:vml" xmlns:wp14="http://schemas.microsoft.com/office/word/2010/wordprocessingDrawing" xmlns:wp="http://schemas.openxmlformats.org/drawingml/2006/wordprocessingDrawing" xmlns:w10="urn:schemas-microsoft-com:office:word" xmlns:w="http://schemas.openxmlformats.org/wordprocessingml/2006/main" xmlns:w14="http://schemas.microsoft.com/office/word/2010/wordml" xmlns:w15="http://schemas.microsoft.com/office/word/2012/wordml" xmlns:w16se="http://schemas.microsoft.com/office/word/2015/wordml/symex" xmlns:wpg="http://schemas.microsoft.com/office/word/2010/wordprocessingGroup" xmlns:wpi="http://schemas.microsoft.com/office/word/2010/wordprocessingInk" xmlns:wne="http://schemas.microsoft.com/office/word/2006/wordml" xmlns:wps="http://schemas.microsoft.com/office/word/2010/wordprocessingShape" mc:Ignorable="w14 w15 w16se wp14">
+<w:footnotes xmlns:wpc="http://schemas.microsoft.com/office/word/2010/wordprocessingCanvas" xmlns:mc="http://schemas.openxmlformats.org/markup-compatibility/2006" xmlns:o="urn:schemas-microsoft-com:office:office" xmlns:r="http://schemas.openxmlformats.org/officeDocument/2006/relationships" xmlns:m="http://schemas.openxmlformats.org/officeDocument/2006/math" xmlns:v="urn:schemas-microsoft-com:vml" xmlns:wp14="http://schemas.microsoft.com/office/word/2010/wordprocessingDrawing" xmlns:wp="http://schemas.openxmlformats.org/drawingml/2006/wordprocessingDrawing" xmlns:w10="urn:schemas-microsoft-com:office:word" xmlns:w="http://schemas.openxmlformats.org/wordprocessingml/2006/main" xmlns:w14="http://schemas.microsoft.com/office/word/2010/wordml" xmlns:w15="http://schemas.microsoft.com/office/word/2012/wordml" xmlns:wpg="http://schemas.microsoft.com/office/word/2010/wordprocessingGroup" xmlns:wpi="http://schemas.microsoft.com/office/word/2010/wordprocessingInk" xmlns:wne="http://schemas.microsoft.com/office/word/2006/wordml" xmlns:wps="http://schemas.microsoft.com/office/word/2010/wordprocessingShape" mc:Ignorable="w14 w15 wp14">
   <w:footnote w:type="separator" w:id="-1">
     <w:p>
       <w:r>
@@ -15650,7 +15208,7 @@
 </file>
 
 <file path=word/numbering.xml><?xml version="1.0" encoding="utf-8"?>
-<w:numbering xmlns:wpc="http://schemas.microsoft.com/office/word/2010/wordprocessingCanvas" xmlns:cx="http://schemas.microsoft.com/office/drawing/2014/chartex" xmlns:mc="http://schemas.openxmlformats.org/markup-compatibility/2006" xmlns:o="urn:schemas-microsoft-com:office:office" xmlns:r="http://schemas.openxmlformats.org/officeDocument/2006/relationships" xmlns:m="http://schemas.openxmlformats.org/officeDocument/2006/math" xmlns:v="urn:schemas-microsoft-com:vml" xmlns:wp14="http://schemas.microsoft.com/office/word/2010/wordprocessingDrawing" xmlns:wp="http://schemas.openxmlformats.org/drawingml/2006/wordprocessingDrawing" xmlns:w10="urn:schemas-microsoft-com:office:word" xmlns:w="http://schemas.openxmlformats.org/wordprocessingml/2006/main" xmlns:w14="http://schemas.microsoft.com/office/word/2010/wordml" xmlns:w15="http://schemas.microsoft.com/office/word/2012/wordml" xmlns:w16se="http://schemas.microsoft.com/office/word/2015/wordml/symex" xmlns:wpg="http://schemas.microsoft.com/office/word/2010/wordprocessingGroup" xmlns:wpi="http://schemas.microsoft.com/office/word/2010/wordprocessingInk" xmlns:wne="http://schemas.microsoft.com/office/word/2006/wordml" xmlns:wps="http://schemas.microsoft.com/office/word/2010/wordprocessingShape" mc:Ignorable="w14 w15 w16se wp14">
+<w:numbering xmlns:wpc="http://schemas.microsoft.com/office/word/2010/wordprocessingCanvas" xmlns:mc="http://schemas.openxmlformats.org/markup-compatibility/2006" xmlns:o="urn:schemas-microsoft-com:office:office" xmlns:r="http://schemas.openxmlformats.org/officeDocument/2006/relationships" xmlns:m="http://schemas.openxmlformats.org/officeDocument/2006/math" xmlns:v="urn:schemas-microsoft-com:vml" xmlns:wp14="http://schemas.microsoft.com/office/word/2010/wordprocessingDrawing" xmlns:wp="http://schemas.openxmlformats.org/drawingml/2006/wordprocessingDrawing" xmlns:w10="urn:schemas-microsoft-com:office:word" xmlns:w="http://schemas.openxmlformats.org/wordprocessingml/2006/main" xmlns:w14="http://schemas.microsoft.com/office/word/2010/wordml" xmlns:w15="http://schemas.microsoft.com/office/word/2012/wordml" xmlns:wpg="http://schemas.microsoft.com/office/word/2010/wordprocessingGroup" xmlns:wpi="http://schemas.microsoft.com/office/word/2010/wordprocessingInk" xmlns:wne="http://schemas.microsoft.com/office/word/2006/wordml" xmlns:wps="http://schemas.microsoft.com/office/word/2010/wordprocessingShape" mc:Ignorable="w14 w15 wp14">
   <w:abstractNum w:abstractNumId="0" w15:restartNumberingAfterBreak="0">
     <w:nsid w:val="00266297"/>
     <w:multiLevelType w:val="multilevel"/>
@@ -19086,7 +18644,7 @@
 </file>
 
 <file path=word/styles.xml><?xml version="1.0" encoding="utf-8"?>
-<w:styles xmlns:mc="http://schemas.openxmlformats.org/markup-compatibility/2006" xmlns:r="http://schemas.openxmlformats.org/officeDocument/2006/relationships" xmlns:w="http://schemas.openxmlformats.org/wordprocessingml/2006/main" xmlns:w14="http://schemas.microsoft.com/office/word/2010/wordml" xmlns:w15="http://schemas.microsoft.com/office/word/2012/wordml" xmlns:w16se="http://schemas.microsoft.com/office/word/2015/wordml/symex" mc:Ignorable="w14 w15 w16se">
+<w:styles xmlns:mc="http://schemas.openxmlformats.org/markup-compatibility/2006" xmlns:r="http://schemas.openxmlformats.org/officeDocument/2006/relationships" xmlns:w="http://schemas.openxmlformats.org/wordprocessingml/2006/main" xmlns:w14="http://schemas.microsoft.com/office/word/2010/wordml" xmlns:w15="http://schemas.microsoft.com/office/word/2012/wordml" mc:Ignorable="w14 w15">
   <w:docDefaults>
     <w:rPrDefault>
       <w:rPr>
@@ -19613,7 +19171,7 @@
       <w:lang w:val="es-ES_tradnl" w:eastAsia="es-ES"/>
     </w:rPr>
   </w:style>
-  <w:style w:type="paragraph" w:styleId="TtuloTDC">
+  <w:style w:type="paragraph" w:styleId="TtulodeTDC">
     <w:name w:val="TOC Heading"/>
     <w:basedOn w:val="Ttulo1"/>
     <w:next w:val="Normal"/>
@@ -20618,7 +20176,7 @@
 </file>
 
 <file path=customXml/itemProps1.xml><?xml version="1.0" encoding="utf-8"?>
-<ds:datastoreItem xmlns:ds="http://schemas.openxmlformats.org/officeDocument/2006/customXml" ds:itemID="{21C597C7-A4A4-48B7-8567-DF3682E18482}">
+<ds:datastoreItem xmlns:ds="http://schemas.openxmlformats.org/officeDocument/2006/customXml" ds:itemID="{ABE58289-B068-41DB-9F0A-3B84A303145D}">
   <ds:schemaRefs>
     <ds:schemaRef ds:uri="http://schemas.openxmlformats.org/officeDocument/2006/bibliography"/>
   </ds:schemaRefs>

</xml_diff>

<commit_message>
se actualizo el historial de revisiones
</commit_message>
<xml_diff>
--- a/Desarrollo/Documentos/PGC.docx
+++ b/Desarrollo/Documentos/PGC.docx
@@ -870,6 +870,114 @@
               </w:rPr>
               <w:t xml:space="preserve"> Reyes Cabrera</w:t>
             </w:r>
+          </w:p>
+        </w:tc>
+        <w:bookmarkStart w:id="2" w:name="_GoBack"/>
+        <w:bookmarkEnd w:id="2"/>
+      </w:tr>
+      <w:tr>
+        <w:tc>
+          <w:tcPr>
+            <w:tcW w:w="1809" w:type="dxa"/>
+          </w:tcPr>
+          <w:p>
+            <w:pPr>
+              <w:spacing w:after="60"/>
+              <w:jc w:val="center"/>
+              <w:rPr>
+                <w:rFonts w:asciiTheme="minorHAnsi" w:hAnsiTheme="minorHAnsi" w:cstheme="minorHAnsi"/>
+                <w:sz w:val="22"/>
+                <w:szCs w:val="22"/>
+              </w:rPr>
+            </w:pPr>
+            <w:r>
+              <w:rPr>
+                <w:rFonts w:asciiTheme="minorHAnsi" w:hAnsiTheme="minorHAnsi" w:cstheme="minorHAnsi"/>
+                <w:sz w:val="22"/>
+                <w:szCs w:val="22"/>
+              </w:rPr>
+              <w:t>20/05/2017</w:t>
+            </w:r>
+          </w:p>
+        </w:tc>
+        <w:tc>
+          <w:tcPr>
+            <w:tcW w:w="1418" w:type="dxa"/>
+          </w:tcPr>
+          <w:p>
+            <w:pPr>
+              <w:spacing w:after="60"/>
+              <w:jc w:val="center"/>
+              <w:rPr>
+                <w:rFonts w:asciiTheme="minorHAnsi" w:hAnsiTheme="minorHAnsi" w:cstheme="minorHAnsi"/>
+                <w:sz w:val="22"/>
+                <w:szCs w:val="22"/>
+              </w:rPr>
+            </w:pPr>
+            <w:r>
+              <w:rPr>
+                <w:rFonts w:asciiTheme="minorHAnsi" w:hAnsiTheme="minorHAnsi" w:cstheme="minorHAnsi"/>
+                <w:sz w:val="22"/>
+                <w:szCs w:val="22"/>
+              </w:rPr>
+              <w:t>1.2.1</w:t>
+            </w:r>
+          </w:p>
+        </w:tc>
+        <w:tc>
+          <w:tcPr>
+            <w:tcW w:w="2835" w:type="dxa"/>
+          </w:tcPr>
+          <w:p>
+            <w:pPr>
+              <w:spacing w:after="60"/>
+              <w:jc w:val="center"/>
+              <w:rPr>
+                <w:rFonts w:asciiTheme="minorHAnsi" w:hAnsiTheme="minorHAnsi" w:cstheme="minorHAnsi"/>
+                <w:sz w:val="22"/>
+                <w:szCs w:val="22"/>
+              </w:rPr>
+            </w:pPr>
+            <w:r>
+              <w:rPr>
+                <w:rFonts w:asciiTheme="minorHAnsi" w:hAnsiTheme="minorHAnsi" w:cstheme="minorHAnsi"/>
+                <w:sz w:val="22"/>
+                <w:szCs w:val="22"/>
+              </w:rPr>
+              <w:t>Correcciones ortográficas</w:t>
+            </w:r>
+          </w:p>
+        </w:tc>
+        <w:tc>
+          <w:tcPr>
+            <w:tcW w:w="2977" w:type="dxa"/>
+          </w:tcPr>
+          <w:p>
+            <w:pPr>
+              <w:rPr>
+                <w:rFonts w:asciiTheme="minorHAnsi" w:hAnsiTheme="minorHAnsi" w:cstheme="minorHAnsi"/>
+                <w:sz w:val="22"/>
+                <w:szCs w:val="22"/>
+              </w:rPr>
+            </w:pPr>
+            <w:r>
+              <w:rPr>
+                <w:rFonts w:asciiTheme="minorHAnsi" w:hAnsiTheme="minorHAnsi" w:cstheme="minorHAnsi"/>
+                <w:sz w:val="22"/>
+                <w:szCs w:val="22"/>
+              </w:rPr>
+              <w:t xml:space="preserve">-Ingrid Fiorella </w:t>
+            </w:r>
+            <w:proofErr w:type="spellStart"/>
+            <w:r>
+              <w:rPr>
+                <w:rFonts w:asciiTheme="minorHAnsi" w:hAnsiTheme="minorHAnsi" w:cstheme="minorHAnsi"/>
+                <w:sz w:val="22"/>
+                <w:szCs w:val="22"/>
+              </w:rPr>
+              <w:t>Rodriguez</w:t>
+            </w:r>
+            <w:proofErr w:type="spellEnd"/>
           </w:p>
         </w:tc>
       </w:tr>
@@ -1565,16 +1673,8 @@
           <w:sz w:val="21"/>
           <w:szCs w:val="21"/>
         </w:rPr>
-        <w:t xml:space="preserve">El Modelo de Proceso se basa en un desarrollo incremental, dado por las distintas iteraciones. Resulta importante tener control sobre cada una de </w:t>
-      </w:r>
-      <w:r>
-        <w:rPr>
-          <w:rFonts w:ascii="Arial" w:eastAsia="Times New Roman" w:hAnsi="Arial" w:cs="Arial"/>
-          <w:sz w:val="21"/>
-          <w:szCs w:val="21"/>
-        </w:rPr>
         <w:lastRenderedPageBreak/>
-        <w:t xml:space="preserve">las iteraciones y fases, de los productos generados en estas y de los cambios surgidos, evaluados y aprobados. </w:t>
+        <w:t xml:space="preserve">El Modelo de Proceso se basa en un desarrollo incremental, dado por las distintas iteraciones. Resulta importante tener control sobre cada una de las iteraciones y fases, de los productos generados en estas y de los cambios surgidos, evaluados y aprobados. </w:t>
       </w:r>
     </w:p>
     <w:p>
@@ -1729,8 +1829,8 @@
           <w:lang w:val="es-ES"/>
         </w:rPr>
       </w:pPr>
-      <w:bookmarkStart w:id="2" w:name="h.2s8eyo1" w:colFirst="0" w:colLast="0"/>
-      <w:bookmarkEnd w:id="2"/>
+      <w:bookmarkStart w:id="3" w:name="h.2s8eyo1" w:colFirst="0" w:colLast="0"/>
+      <w:bookmarkEnd w:id="3"/>
       <w:r>
         <w:rPr>
           <w:rFonts w:ascii="Arial" w:eastAsia="Times New Roman" w:hAnsi="Arial" w:cs="Arial"/>
@@ -2118,6 +2218,7 @@
           <w:szCs w:val="21"/>
           <w:lang w:val="es-MX"/>
         </w:rPr>
+        <w:lastRenderedPageBreak/>
         <w:t>Las líneas de trabajo que participan o son responsables de las actividades de SCM son:</w:t>
       </w:r>
     </w:p>
@@ -2142,7 +2243,6 @@
           <w:szCs w:val="21"/>
           <w:lang w:val="es-MX"/>
         </w:rPr>
-        <w:lastRenderedPageBreak/>
         <w:t>Planificación de la SCM: Es utilizado para definir el contexto organizacional, las restricciones y la naturaleza del proyecto.</w:t>
       </w:r>
     </w:p>
@@ -3177,7 +3277,6 @@
           <w:szCs w:val="21"/>
           <w:lang w:val="es-ES"/>
         </w:rPr>
-        <w:lastRenderedPageBreak/>
         <w:t>Herramienta, entorno e infraestructura</w:t>
       </w:r>
     </w:p>
@@ -3783,6 +3882,7 @@
           <w:szCs w:val="21"/>
           <w:lang w:val="es-ES"/>
         </w:rPr>
+        <w:lastRenderedPageBreak/>
         <w:t>INFRAESTRUCTURA</w:t>
       </w:r>
     </w:p>
@@ -3805,7 +3905,6 @@
           <w:szCs w:val="21"/>
           <w:lang w:val="es-ES"/>
         </w:rPr>
-        <w:lastRenderedPageBreak/>
         <w:t xml:space="preserve">Se </w:t>
       </w:r>
       <w:r>
@@ -3990,7 +4089,7 @@
           <w:szCs w:val="28"/>
         </w:rPr>
       </w:pPr>
-      <w:bookmarkStart w:id="3" w:name="_Toc455234480"/>
+      <w:bookmarkStart w:id="4" w:name="_Toc455234480"/>
       <w:r>
         <w:rPr>
           <w:rFonts w:ascii="Arial" w:hAnsi="Arial" w:cs="Arial"/>
@@ -4000,7 +4099,7 @@
         </w:rPr>
         <w:t>ACTIVIDADES DE LA GESTIÓN DE LA CONFIGURACIÓN</w:t>
       </w:r>
-      <w:bookmarkEnd w:id="3"/>
+      <w:bookmarkEnd w:id="4"/>
     </w:p>
     <w:p>
       <w:pPr>
@@ -4019,7 +4118,7 @@
           <w:szCs w:val="28"/>
         </w:rPr>
       </w:pPr>
-      <w:bookmarkStart w:id="4" w:name="_Toc455234481"/>
+      <w:bookmarkStart w:id="5" w:name="_Toc455234481"/>
       <w:r>
         <w:rPr>
           <w:rFonts w:ascii="Arial" w:hAnsi="Arial" w:cs="Arial"/>
@@ -4029,7 +4128,7 @@
         </w:rPr>
         <w:t>Identificación</w:t>
       </w:r>
-      <w:bookmarkEnd w:id="4"/>
+      <w:bookmarkEnd w:id="5"/>
     </w:p>
     <w:p>
       <w:pPr>
@@ -4048,7 +4147,7 @@
           <w:szCs w:val="22"/>
         </w:rPr>
       </w:pPr>
-      <w:bookmarkStart w:id="5" w:name="_Toc455234482"/>
+      <w:bookmarkStart w:id="6" w:name="_Toc455234482"/>
       <w:r>
         <w:rPr>
           <w:rFonts w:ascii="Arial" w:hAnsi="Arial" w:cs="Arial"/>
@@ -4059,7 +4158,7 @@
         </w:rPr>
         <w:t>Cuadro con los Ítem de configuración clasificados e identificados</w:t>
       </w:r>
-      <w:bookmarkEnd w:id="5"/>
+      <w:bookmarkEnd w:id="6"/>
     </w:p>
     <w:p>
       <w:pPr>
@@ -7285,6 +7384,7 @@
                 <w:sz w:val="21"/>
                 <w:szCs w:val="21"/>
               </w:rPr>
+              <w:lastRenderedPageBreak/>
               <w:t>21</w:t>
             </w:r>
           </w:p>
@@ -7434,7 +7534,6 @@
                 <w:sz w:val="21"/>
                 <w:szCs w:val="21"/>
               </w:rPr>
-              <w:lastRenderedPageBreak/>
               <w:t>22</w:t>
             </w:r>
           </w:p>
@@ -8061,7 +8160,7 @@
           <w:szCs w:val="21"/>
         </w:rPr>
       </w:pPr>
-      <w:bookmarkStart w:id="6" w:name="_Toc455234483"/>
+      <w:bookmarkStart w:id="7" w:name="_Toc455234483"/>
       <w:r>
         <w:rPr>
           <w:rFonts w:ascii="Arial" w:hAnsi="Arial" w:cs="Arial"/>
@@ -8082,7 +8181,7 @@
         </w:rPr>
         <w:t xml:space="preserve">Nomenclatura de </w:t>
       </w:r>
-      <w:bookmarkEnd w:id="6"/>
+      <w:bookmarkEnd w:id="7"/>
       <w:r>
         <w:rPr>
           <w:rFonts w:ascii="Arial" w:hAnsi="Arial" w:cs="Arial"/>
@@ -8269,7 +8368,7 @@
           <w:szCs w:val="21"/>
         </w:rPr>
       </w:pPr>
-      <w:bookmarkStart w:id="7" w:name="_Toc455234484"/>
+      <w:bookmarkStart w:id="8" w:name="_Toc455234484"/>
       <w:r>
         <w:rPr>
           <w:rFonts w:ascii="Arial" w:hAnsi="Arial" w:cs="Arial"/>
@@ -8280,7 +8379,7 @@
         </w:rPr>
         <w:t>Lista de ítems con la nomenclatura</w:t>
       </w:r>
-      <w:bookmarkEnd w:id="7"/>
+      <w:bookmarkEnd w:id="8"/>
     </w:p>
     <w:p>
       <w:pPr>
@@ -10047,8 +10146,6 @@
         </w:rPr>
         <w:t>cómo</w:t>
       </w:r>
-      <w:bookmarkStart w:id="8" w:name="_GoBack"/>
-      <w:bookmarkEnd w:id="8"/>
       <w:r>
         <w:rPr>
           <w:sz w:val="21"/>
@@ -15127,7 +15224,7 @@
         <w:noProof/>
         <w:color w:val="323E4F" w:themeColor="text2" w:themeShade="BF"/>
       </w:rPr>
-      <w:t>6</w:t>
+      <w:t>15</w:t>
     </w:r>
     <w:r>
       <w:rPr>
@@ -20176,7 +20273,7 @@
 </file>
 
 <file path=customXml/itemProps1.xml><?xml version="1.0" encoding="utf-8"?>
-<ds:datastoreItem xmlns:ds="http://schemas.openxmlformats.org/officeDocument/2006/customXml" ds:itemID="{ABE58289-B068-41DB-9F0A-3B84A303145D}">
+<ds:datastoreItem xmlns:ds="http://schemas.openxmlformats.org/officeDocument/2006/customXml" ds:itemID="{D211AF6E-D3CD-4B12-8458-5F788954F71B}">
   <ds:schemaRefs>
     <ds:schemaRef ds:uri="http://schemas.openxmlformats.org/officeDocument/2006/bibliography"/>
   </ds:schemaRefs>

</xml_diff>

<commit_message>
Se actualizo el documento pgc
</commit_message>
<xml_diff>
--- a/Desarrollo/Documentos/PGC.docx
+++ b/Desarrollo/Documentos/PGC.docx
@@ -1,6 +1,6 @@
 
 <file path=word/document.xml><?xml version="1.0" encoding="utf-8"?>
-<w:document xmlns:wpc="http://schemas.microsoft.com/office/word/2010/wordprocessingCanvas" xmlns:cx="http://schemas.microsoft.com/office/drawing/2014/chartex" xmlns:mc="http://schemas.openxmlformats.org/markup-compatibility/2006" xmlns:o="urn:schemas-microsoft-com:office:office" xmlns:r="http://schemas.openxmlformats.org/officeDocument/2006/relationships" xmlns:m="http://schemas.openxmlformats.org/officeDocument/2006/math" xmlns:v="urn:schemas-microsoft-com:vml" xmlns:wp14="http://schemas.microsoft.com/office/word/2010/wordprocessingDrawing" xmlns:wp="http://schemas.openxmlformats.org/drawingml/2006/wordprocessingDrawing" xmlns:w10="urn:schemas-microsoft-com:office:word" xmlns:w="http://schemas.openxmlformats.org/wordprocessingml/2006/main" xmlns:w14="http://schemas.microsoft.com/office/word/2010/wordml" xmlns:w15="http://schemas.microsoft.com/office/word/2012/wordml" xmlns:w16se="http://schemas.microsoft.com/office/word/2015/wordml/symex" xmlns:wpg="http://schemas.microsoft.com/office/word/2010/wordprocessingGroup" xmlns:wpi="http://schemas.microsoft.com/office/word/2010/wordprocessingInk" xmlns:wne="http://schemas.microsoft.com/office/word/2006/wordml" xmlns:wps="http://schemas.microsoft.com/office/word/2010/wordprocessingShape" mc:Ignorable="w14 w15 w16se wp14">
+<w:document xmlns:wpc="http://schemas.microsoft.com/office/word/2010/wordprocessingCanvas" xmlns:mc="http://schemas.openxmlformats.org/markup-compatibility/2006" xmlns:o="urn:schemas-microsoft-com:office:office" xmlns:r="http://schemas.openxmlformats.org/officeDocument/2006/relationships" xmlns:m="http://schemas.openxmlformats.org/officeDocument/2006/math" xmlns:v="urn:schemas-microsoft-com:vml" xmlns:wp14="http://schemas.microsoft.com/office/word/2010/wordprocessingDrawing" xmlns:wp="http://schemas.openxmlformats.org/drawingml/2006/wordprocessingDrawing" xmlns:w10="urn:schemas-microsoft-com:office:word" xmlns:w="http://schemas.openxmlformats.org/wordprocessingml/2006/main" xmlns:w14="http://schemas.microsoft.com/office/word/2010/wordml" xmlns:wpg="http://schemas.microsoft.com/office/word/2010/wordprocessingGroup" xmlns:wpi="http://schemas.microsoft.com/office/word/2010/wordprocessingInk" xmlns:wne="http://schemas.microsoft.com/office/word/2006/wordml" xmlns:wps="http://schemas.microsoft.com/office/word/2010/wordprocessingShape" mc:Ignorable="w14 wp14">
   <w:body>
     <w:p/>
     <w:p/>
@@ -1142,10 +1142,7 @@
       </w:r>
       <w:bookmarkEnd w:id="2"/>
     </w:p>
-    <w:p>
-      <w:bookmarkStart w:id="3" w:name="_GoBack"/>
-      <w:bookmarkEnd w:id="3"/>
-    </w:p>
+    <w:p/>
     <w:p>
       <w:pPr>
         <w:pStyle w:val="TDC1"/>
@@ -3092,11 +3089,11 @@
         </w:numPr>
         <w:jc w:val="left"/>
       </w:pPr>
-      <w:bookmarkStart w:id="4" w:name="_Toc484864824"/>
+      <w:bookmarkStart w:id="3" w:name="_Toc484864824"/>
       <w:r>
         <w:t>INTRODUCCIÓN</w:t>
       </w:r>
-      <w:bookmarkEnd w:id="4"/>
+      <w:bookmarkEnd w:id="3"/>
     </w:p>
     <w:p>
       <w:pPr>
@@ -3128,6 +3125,13 @@
       <w:pPr>
         <w:pStyle w:val="NormalAntony"/>
       </w:pPr>
+    </w:p>
+    <w:p>
+      <w:pPr>
+        <w:pStyle w:val="NormalAntony"/>
+      </w:pPr>
+      <w:bookmarkStart w:id="4" w:name="_GoBack"/>
+      <w:bookmarkEnd w:id="4"/>
     </w:p>
     <w:p>
       <w:pPr>
@@ -3161,11 +3165,11 @@
         <w:t xml:space="preserve"> Plan de Gestión de la Configuración de Software </w:t>
       </w:r>
       <w:r>
-        <w:t xml:space="preserve">a aplicarse al software desarrollado por la consultora CLP – Consultora Los Pioneros. En este documento se procederá a especificar la situación actual de la empresa CLP, la </w:t>
+        <w:t xml:space="preserve">a aplicarse al software desarrollado por la consultora CLP – Consultora Los Pioneros. En este </w:t>
       </w:r>
       <w:r>
         <w:lastRenderedPageBreak/>
-        <w:t>organización del plan, los Roles y Responsabilidades, Políticas, directrices y procedimientos, y las herramientas, entorno e infraestructura.</w:t>
+        <w:t>documento se procederá a especificar la situación actual de la empresa CLP, la organización del plan, los Roles y Responsabilidades, Políticas, directrices y procedimientos, y las herramientas, entorno e infraestructura.</w:t>
       </w:r>
     </w:p>
     <w:p>
@@ -3449,7 +3453,6 @@
         <w:rPr>
           <w:lang w:val="es-ES"/>
         </w:rPr>
-        <w:lastRenderedPageBreak/>
         <w:t>GESTIÓN DE SCM</w:t>
       </w:r>
       <w:bookmarkEnd w:id="10"/>
@@ -3567,7 +3570,7 @@
                     </pic:cNvPicPr>
                   </pic:nvPicPr>
                   <pic:blipFill>
-                    <a:blip r:embed="rId8">
+                    <a:blip r:embed="rId9">
                       <a:extLst>
                         <a:ext uri="{28A0092B-C50C-407E-A947-70E740481C1C}">
                           <a14:useLocalDpi xmlns:a14="http://schemas.microsoft.com/office/drawing/2010/main" val="0"/>
@@ -3719,7 +3722,6 @@
           <w:szCs w:val="21"/>
           <w:lang w:val="es-MX"/>
         </w:rPr>
-        <w:lastRenderedPageBreak/>
         <w:t>Identificación de la SCM: Esta actividad se encarga de identificar los elementos, esquemas y herramientas que serán utilizadas durante el proceso de las otras actividades.</w:t>
       </w:r>
     </w:p>
@@ -4516,7 +4518,6 @@
         <w:rPr>
           <w:lang w:val="es-MX"/>
         </w:rPr>
-        <w:lastRenderedPageBreak/>
         <w:t>El plan de Gestión de la Configuración posee las siguientes políticas de la organización:</w:t>
       </w:r>
     </w:p>
@@ -4543,16 +4544,8 @@
         <w:rPr>
           <w:lang w:val="es-MX"/>
         </w:rPr>
-        <w:t xml:space="preserve">Política de Privacidad (PP): </w:t>
+        <w:t>Política de Privacidad (PP): PPRIV</w:t>
       </w:r>
-      <w:proofErr w:type="spellStart"/>
-      <w:r>
-        <w:rPr>
-          <w:lang w:val="es-MX"/>
-        </w:rPr>
-        <w:t>PPRIV</w:t>
-      </w:r>
-      <w:proofErr w:type="spellEnd"/>
     </w:p>
     <w:p>
       <w:pPr>
@@ -4578,24 +4571,8 @@
         <w:rPr>
           <w:lang w:val="es-MX"/>
         </w:rPr>
-        <w:t>Política de Repositorio (PR</w:t>
+        <w:t>Política de Repositorio (PR).PREP</w:t>
       </w:r>
-      <w:proofErr w:type="gramStart"/>
-      <w:r>
-        <w:rPr>
-          <w:lang w:val="es-MX"/>
-        </w:rPr>
-        <w:t>).</w:t>
-      </w:r>
-      <w:proofErr w:type="spellStart"/>
-      <w:r>
-        <w:rPr>
-          <w:lang w:val="es-MX"/>
-        </w:rPr>
-        <w:t>PREP</w:t>
-      </w:r>
-      <w:proofErr w:type="spellEnd"/>
-      <w:proofErr w:type="gramEnd"/>
     </w:p>
     <w:p>
       <w:pPr>
@@ -4851,7 +4828,7 @@
                     <pic:cNvPicPr/>
                   </pic:nvPicPr>
                   <pic:blipFill>
-                    <a:blip r:embed="rId9" cstate="print">
+                    <a:blip r:embed="rId10" cstate="print">
                       <a:extLst>
                         <a:ext uri="{28A0092B-C50C-407E-A947-70E740481C1C}">
                           <a14:useLocalDpi xmlns:a14="http://schemas.microsoft.com/office/drawing/2010/main" val="0"/>
@@ -8192,14 +8169,45 @@
                 <w:sz w:val="20"/>
                 <w:szCs w:val="20"/>
               </w:rPr>
+              <w:t>20</w:t>
+            </w:r>
+          </w:p>
+        </w:tc>
+        <w:tc>
+          <w:tcPr>
+            <w:tcW w:w="3070" w:type="dxa"/>
+          </w:tcPr>
+          <w:p>
+            <w:pPr>
+              <w:jc w:val="center"/>
+              <w:rPr>
+                <w:rFonts w:ascii="Arial" w:hAnsi="Arial" w:cs="Arial"/>
+                <w:sz w:val="20"/>
+                <w:szCs w:val="20"/>
+              </w:rPr>
+            </w:pPr>
+            <w:r>
+              <w:rPr>
+                <w:rFonts w:ascii="Arial" w:hAnsi="Arial" w:cs="Arial"/>
+                <w:sz w:val="20"/>
+                <w:szCs w:val="20"/>
+              </w:rPr>
+              <w:t xml:space="preserve">Documento de análisis </w:t>
+            </w:r>
+            <w:r>
+              <w:rPr>
+                <w:rFonts w:ascii="Arial" w:hAnsi="Arial" w:cs="Arial"/>
+                <w:sz w:val="20"/>
+                <w:szCs w:val="20"/>
+              </w:rPr>
               <w:lastRenderedPageBreak/>
-              <w:t>20</w:t>
-            </w:r>
-          </w:p>
-        </w:tc>
-        <w:tc>
-          <w:tcPr>
-            <w:tcW w:w="3070" w:type="dxa"/>
+              <w:t>proyecto.</w:t>
+            </w:r>
+          </w:p>
+        </w:tc>
+        <w:tc>
+          <w:tcPr>
+            <w:tcW w:w="1985" w:type="dxa"/>
           </w:tcPr>
           <w:p>
             <w:pPr>
@@ -8216,29 +8224,7 @@
                 <w:sz w:val="20"/>
                 <w:szCs w:val="20"/>
               </w:rPr>
-              <w:t>Documento de análisis proyecto.</w:t>
-            </w:r>
-          </w:p>
-        </w:tc>
-        <w:tc>
-          <w:tcPr>
-            <w:tcW w:w="1985" w:type="dxa"/>
-          </w:tcPr>
-          <w:p>
-            <w:pPr>
-              <w:jc w:val="center"/>
-              <w:rPr>
-                <w:rFonts w:ascii="Arial" w:hAnsi="Arial" w:cs="Arial"/>
-                <w:sz w:val="20"/>
-                <w:szCs w:val="20"/>
-              </w:rPr>
-            </w:pPr>
-            <w:r>
-              <w:rPr>
-                <w:rFonts w:ascii="Arial" w:hAnsi="Arial" w:cs="Arial"/>
-                <w:sz w:val="20"/>
-                <w:szCs w:val="20"/>
-              </w:rPr>
+              <w:lastRenderedPageBreak/>
               <w:t>Evolución</w:t>
             </w:r>
           </w:p>
@@ -8335,6 +8321,7 @@
                 <w:sz w:val="20"/>
                 <w:szCs w:val="20"/>
               </w:rPr>
+              <w:lastRenderedPageBreak/>
               <w:t>21</w:t>
             </w:r>
           </w:p>
@@ -9117,15 +9104,7 @@
         <w:t xml:space="preserve"> una de</w:t>
       </w:r>
       <w:r>
-        <w:t xml:space="preserve"> las palabras que componen el documento. Ejemplo: </w:t>
-      </w:r>
-      <w:proofErr w:type="spellStart"/>
-      <w:r>
-        <w:t>PGCS</w:t>
-      </w:r>
-      <w:proofErr w:type="spellEnd"/>
-      <w:r>
-        <w:t>: Plan de Gestión de la Configuración del Software.</w:t>
+        <w:t xml:space="preserve"> las palabras que componen el documento. Ejemplo: PGCS: Plan de Gestión de la Configuración del Software.</w:t>
       </w:r>
     </w:p>
     <w:p>
@@ -10855,7 +10834,7 @@
       <w:r>
         <w:rPr>
           <w:noProof/>
-          <w:lang w:eastAsia="es-PE"/>
+          <w:lang w:val="es-PE" w:eastAsia="es-PE"/>
         </w:rPr>
         <mc:AlternateContent>
           <mc:Choice Requires="wps">
@@ -10948,6 +10927,14 @@
                               </w:rPr>
                               <w:t xml:space="preserve"> de la </w:t>
                             </w:r>
+                            <w:r>
+                              <w:rPr>
+                                <w:rFonts w:ascii="Arial" w:hAnsi="Arial" w:cs="Arial"/>
+                                <w:sz w:val="20"/>
+                                <w:szCs w:val="20"/>
+                              </w:rPr>
+                              <w:t>empresa}</w:t>
+                            </w:r>
                             <w:proofErr w:type="gramStart"/>
                             <w:r>
                               <w:rPr>
@@ -10955,7 +10942,15 @@
                                 <w:sz w:val="20"/>
                                 <w:szCs w:val="20"/>
                               </w:rPr>
-                              <w:t>empresa}_</w:t>
+                              <w:t>_</w:t>
+                            </w:r>
+                            <w:r>
+                              <w:rPr>
+                                <w:rFonts w:ascii="Arial" w:hAnsi="Arial" w:cs="Arial"/>
+                                <w:sz w:val="20"/>
+                                <w:szCs w:val="20"/>
+                              </w:rPr>
+                              <w:t>{</w:t>
                             </w:r>
                             <w:proofErr w:type="gramEnd"/>
                             <w:r>
@@ -10964,7 +10959,7 @@
                                 <w:sz w:val="20"/>
                                 <w:szCs w:val="20"/>
                               </w:rPr>
-                              <w:t>{Acrónimo</w:t>
+                              <w:t>Acrónimo</w:t>
                             </w:r>
                             <w:r>
                               <w:rPr>
@@ -11032,7 +11027,7 @@
               </wp:inline>
             </w:drawing>
           </mc:Choice>
-          <mc:Fallback>
+          <mc:Fallback xmlns:w16se="http://schemas.microsoft.com/office/word/2015/wordml/symex" xmlns:w15="http://schemas.microsoft.com/office/word/2012/wordml" xmlns:cx="http://schemas.microsoft.com/office/drawing/2014/chartex">
             <w:pict>
               <v:shapetype id="_x0000_t202" coordsize="21600,21600" o:spt="202" path="m,l,21600r21600,l21600,xe">
                 <v:stroke joinstyle="miter"/>
@@ -11194,6 +11189,7 @@
         </w:numPr>
       </w:pPr>
       <w:r>
+        <w:lastRenderedPageBreak/>
         <w:t>Documentos asociados a un proyecto, pero no a un componente</w:t>
       </w:r>
     </w:p>
@@ -11224,7 +11220,7 @@
       <w:r>
         <w:rPr>
           <w:noProof/>
-          <w:lang w:eastAsia="es-PE"/>
+          <w:lang w:val="es-PE" w:eastAsia="es-PE"/>
         </w:rPr>
         <mc:AlternateContent>
           <mc:Choice Requires="wps">
@@ -11317,7 +11313,6 @@
                               </w:rPr>
                               <w:t xml:space="preserve"> del </w:t>
                             </w:r>
-                            <w:proofErr w:type="gramStart"/>
                             <w:r>
                               <w:rPr>
                                 <w:rFonts w:ascii="Arial" w:hAnsi="Arial" w:cs="Arial"/>
@@ -11326,23 +11321,16 @@
                               </w:rPr>
                               <w:t>Proyecto}</w:t>
                             </w:r>
+                            <w:proofErr w:type="gramStart"/>
                             <w:r>
                               <w:rPr>
                                 <w:rFonts w:ascii="Arial" w:hAnsi="Arial" w:cs="Arial"/>
                                 <w:sz w:val="20"/>
                                 <w:szCs w:val="20"/>
                               </w:rPr>
-                              <w:t>_</w:t>
+                              <w:t>_{</w:t>
                             </w:r>
                             <w:proofErr w:type="gramEnd"/>
-                            <w:r>
-                              <w:rPr>
-                                <w:rFonts w:ascii="Arial" w:hAnsi="Arial" w:cs="Arial"/>
-                                <w:sz w:val="20"/>
-                                <w:szCs w:val="20"/>
-                              </w:rPr>
-                              <w:t>{</w:t>
-                            </w:r>
                             <w:r>
                               <w:rPr>
                                 <w:rFonts w:ascii="Arial" w:hAnsi="Arial" w:cs="Arial"/>
@@ -11391,7 +11379,7 @@
               </wp:inline>
             </w:drawing>
           </mc:Choice>
-          <mc:Fallback>
+          <mc:Fallback xmlns:w16se="http://schemas.microsoft.com/office/word/2015/wordml/symex" xmlns:w15="http://schemas.microsoft.com/office/word/2012/wordml" xmlns:cx="http://schemas.microsoft.com/office/drawing/2014/chartex">
             <w:pict>
               <v:shape id="_x0000_s1027" type="#_x0000_t202" style="width:292.5pt;height:96.75pt;visibility:visible;mso-wrap-style:square;mso-left-percent:-10001;mso-top-percent:-10001;mso-position-horizontal:absolute;mso-position-horizontal-relative:char;mso-position-vertical:absolute;mso-position-vertical-relative:line;mso-left-percent:-10001;mso-top-percent:-10001;v-text-anchor:top" o:gfxdata="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" filled="f" stroked="f" strokeweight="1pt">
                 <v:textbox>
@@ -11569,7 +11557,7 @@
       <w:r>
         <w:rPr>
           <w:noProof/>
-          <w:lang w:eastAsia="es-PE"/>
+          <w:lang w:val="es-PE" w:eastAsia="es-PE"/>
         </w:rPr>
         <mc:AlternateContent>
           <mc:Choice Requires="wps">
@@ -11662,7 +11650,6 @@
                               </w:rPr>
                               <w:t xml:space="preserve"> del </w:t>
                             </w:r>
-                            <w:proofErr w:type="gramStart"/>
                             <w:r>
                               <w:rPr>
                                 <w:rFonts w:ascii="Arial" w:hAnsi="Arial" w:cs="Arial"/>
@@ -11671,13 +11658,14 @@
                               </w:rPr>
                               <w:t>Proyecto}</w:t>
                             </w:r>
+                            <w:proofErr w:type="gramStart"/>
                             <w:r>
                               <w:rPr>
                                 <w:rFonts w:ascii="Arial" w:hAnsi="Arial" w:cs="Arial"/>
                                 <w:sz w:val="20"/>
                                 <w:szCs w:val="20"/>
                               </w:rPr>
-                              <w:t>_</w:t>
+                              <w:t>_{</w:t>
                             </w:r>
                             <w:proofErr w:type="gramEnd"/>
                             <w:r>
@@ -11686,7 +11674,7 @@
                                 <w:sz w:val="20"/>
                                 <w:szCs w:val="20"/>
                               </w:rPr>
-                              <w:t>{ Acrónimo del Componente } _ {Acrónimo del Documento}</w:t>
+                              <w:t xml:space="preserve"> Acrónimo del Componente } _ {Acrónimo del Documento}</w:t>
                             </w:r>
                           </w:p>
                           <w:p>
@@ -11738,7 +11726,7 @@
               </wp:inline>
             </w:drawing>
           </mc:Choice>
-          <mc:Fallback>
+          <mc:Fallback xmlns:w16se="http://schemas.microsoft.com/office/word/2015/wordml/symex" xmlns:w15="http://schemas.microsoft.com/office/word/2012/wordml" xmlns:cx="http://schemas.microsoft.com/office/drawing/2014/chartex">
             <w:pict>
               <v:shape id="_x0000_s1028" type="#_x0000_t202" style="width:316.45pt;height:104.65pt;visibility:visible;mso-wrap-style:square;mso-left-percent:-10001;mso-top-percent:-10001;mso-position-horizontal:absolute;mso-position-horizontal-relative:char;mso-position-vertical:absolute;mso-position-vertical-relative:line;mso-left-percent:-10001;mso-top-percent:-10001;v-text-anchor:top" o:gfxdata="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" filled="f" stroked="f" strokeweight="1pt">
                 <v:textbox>
@@ -11922,6 +11910,10 @@
         <w:jc w:val="center"/>
       </w:pPr>
       <w:r>
+        <w:rPr>
+          <w:noProof/>
+          <w:lang w:val="es-PE" w:eastAsia="es-PE"/>
+        </w:rPr>
         <mc:AlternateContent>
           <mc:Choice Requires="wps">
             <w:drawing>
@@ -11992,15 +11984,7 @@
                                 <w:sz w:val="20"/>
                                 <w:szCs w:val="20"/>
                               </w:rPr>
-                              <w:t>{Acrónimo</w:t>
-                            </w:r>
-                            <w:r>
-                              <w:rPr>
-                                <w:rFonts w:ascii="Arial" w:hAnsi="Arial" w:cs="Arial"/>
-                                <w:sz w:val="20"/>
-                                <w:szCs w:val="20"/>
-                              </w:rPr>
-                              <w:t xml:space="preserve"> del </w:t>
+                              <w:t>{Acrónimo del Archivo}</w:t>
                             </w:r>
                             <w:proofErr w:type="gramStart"/>
                             <w:r>
@@ -12009,7 +11993,7 @@
                                 <w:sz w:val="20"/>
                                 <w:szCs w:val="20"/>
                               </w:rPr>
-                              <w:t>Archivo}_</w:t>
+                              <w:t>_{</w:t>
                             </w:r>
                             <w:proofErr w:type="gramEnd"/>
                             <w:r>
@@ -12018,15 +12002,7 @@
                                 <w:sz w:val="20"/>
                                 <w:szCs w:val="20"/>
                               </w:rPr>
-                              <w:t>{Versión</w:t>
-                            </w:r>
-                            <w:r>
-                              <w:rPr>
-                                <w:rFonts w:ascii="Arial" w:hAnsi="Arial" w:cs="Arial"/>
-                                <w:sz w:val="20"/>
-                                <w:szCs w:val="20"/>
-                              </w:rPr>
-                              <w:t xml:space="preserve"> }.{ Revisión }{ Carácter de Actualización }</w:t>
+                              <w:t>Versión }.{ Revisión }{ Carácter de Actualización }</w:t>
                             </w:r>
                           </w:p>
                           <w:p>
@@ -12069,7 +12045,7 @@
               </wp:inline>
             </w:drawing>
           </mc:Choice>
-          <mc:Fallback>
+          <mc:Fallback xmlns:w16se="http://schemas.microsoft.com/office/word/2015/wordml/symex" xmlns:w15="http://schemas.microsoft.com/office/word/2012/wordml" xmlns:cx="http://schemas.microsoft.com/office/drawing/2014/chartex">
             <w:pict>
               <v:shape w14:anchorId="169536A2" id="_x0000_s1029" type="#_x0000_t202" style="width:323.25pt;height:95.25pt;visibility:visible;mso-wrap-style:square;mso-left-percent:-10001;mso-top-percent:-10001;mso-position-horizontal:absolute;mso-position-horizontal-relative:char;mso-position-vertical:absolute;mso-position-vertical-relative:line;mso-left-percent:-10001;mso-top-percent:-10001;v-text-anchor:top" o:gfxdata="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" filled="f" stroked="f" strokeweight="1pt">
                 <v:textbox>
@@ -12207,6 +12183,7 @@
         <w:pStyle w:val="NormalAntony"/>
       </w:pPr>
       <w:r>
+        <w:lastRenderedPageBreak/>
         <w:t>Si no está asociando a un proyecto.</w:t>
       </w:r>
     </w:p>
@@ -12221,6 +12198,10 @@
         <w:jc w:val="center"/>
       </w:pPr>
       <w:r>
+        <w:rPr>
+          <w:noProof/>
+          <w:lang w:val="es-PE" w:eastAsia="es-PE"/>
+        </w:rPr>
         <mc:AlternateContent>
           <mc:Choice Requires="wps">
             <w:drawing>
@@ -12321,7 +12302,7 @@
               </wp:inline>
             </w:drawing>
           </mc:Choice>
-          <mc:Fallback>
+          <mc:Fallback xmlns:w16se="http://schemas.microsoft.com/office/word/2015/wordml/symex" xmlns:w15="http://schemas.microsoft.com/office/word/2012/wordml" xmlns:cx="http://schemas.microsoft.com/office/drawing/2014/chartex">
             <w:pict>
               <v:shape id="_x0000_s1030" type="#_x0000_t202" style="width:323.25pt;height:79.5pt;visibility:visible;mso-wrap-style:square;mso-left-percent:-10001;mso-top-percent:-10001;mso-position-horizontal:absolute;mso-position-horizontal-relative:char;mso-position-vertical:absolute;mso-position-vertical-relative:line;mso-left-percent:-10001;mso-top-percent:-10001;v-text-anchor:top" o:gfxdata="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" filled="f" stroked="f" strokeweight="1pt">
                 <v:textbox>
@@ -12414,6 +12395,10 @@
         <w:jc w:val="center"/>
       </w:pPr>
       <w:r>
+        <w:rPr>
+          <w:noProof/>
+          <w:lang w:val="es-PE" w:eastAsia="es-PE"/>
+        </w:rPr>
         <mc:AlternateContent>
           <mc:Choice Requires="wps">
             <w:drawing>
@@ -12495,15 +12480,7 @@
                                 <w:sz w:val="20"/>
                                 <w:szCs w:val="20"/>
                               </w:rPr>
-                              <w:t>{Acrónimo</w:t>
-                            </w:r>
-                            <w:r>
-                              <w:rPr>
-                                <w:rFonts w:ascii="Arial" w:hAnsi="Arial" w:cs="Arial"/>
-                                <w:sz w:val="20"/>
-                                <w:szCs w:val="20"/>
-                              </w:rPr>
-                              <w:t xml:space="preserve"> del </w:t>
+                              <w:t>{Acrónimo del Proyecto}</w:t>
                             </w:r>
                             <w:proofErr w:type="gramStart"/>
                             <w:r>
@@ -12512,15 +12489,7 @@
                                 <w:sz w:val="20"/>
                                 <w:szCs w:val="20"/>
                               </w:rPr>
-                              <w:t>Proyecto}</w:t>
-                            </w:r>
-                            <w:r>
-                              <w:rPr>
-                                <w:rFonts w:ascii="Arial" w:hAnsi="Arial" w:cs="Arial"/>
-                                <w:sz w:val="20"/>
-                                <w:szCs w:val="20"/>
-                              </w:rPr>
-                              <w:t>_</w:t>
+                              <w:t>_{</w:t>
                             </w:r>
                             <w:proofErr w:type="gramEnd"/>
                             <w:r>
@@ -12529,7 +12498,7 @@
                                 <w:sz w:val="20"/>
                                 <w:szCs w:val="20"/>
                               </w:rPr>
-                              <w:t>{ Nombre del Ítem }</w:t>
+                              <w:t xml:space="preserve"> Nombre del Ítem }</w:t>
                             </w:r>
                           </w:p>
                           <w:p>
@@ -12582,7 +12551,7 @@
               </wp:inline>
             </w:drawing>
           </mc:Choice>
-          <mc:Fallback>
+          <mc:Fallback xmlns:w16se="http://schemas.microsoft.com/office/word/2015/wordml/symex" xmlns:w15="http://schemas.microsoft.com/office/word/2012/wordml" xmlns:cx="http://schemas.microsoft.com/office/drawing/2014/chartex">
             <w:pict>
               <v:shape w14:anchorId="6AE158BB" id="_x0000_s1031" type="#_x0000_t202" style="width:323.25pt;height:102pt;visibility:visible;mso-wrap-style:square;mso-left-percent:-10001;mso-top-percent:-10001;mso-position-horizontal:absolute;mso-position-horizontal-relative:char;mso-position-vertical:absolute;mso-position-vertical-relative:line;mso-left-percent:-10001;mso-top-percent:-10001;v-text-anchor:top" o:gfxdata="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" filled="f" stroked="f" strokeweight="1pt">
                 <v:textbox>
@@ -12746,6 +12715,10 @@
         <w:jc w:val="center"/>
       </w:pPr>
       <w:r>
+        <w:rPr>
+          <w:noProof/>
+          <w:lang w:val="es-PE" w:eastAsia="es-PE"/>
+        </w:rPr>
         <mc:AlternateContent>
           <mc:Choice Requires="wps">
             <w:drawing>
@@ -12837,6 +12810,14 @@
                               </w:rPr>
                               <w:t xml:space="preserve"> del </w:t>
                             </w:r>
+                            <w:r>
+                              <w:rPr>
+                                <w:rFonts w:ascii="Arial" w:hAnsi="Arial" w:cs="Arial"/>
+                                <w:sz w:val="20"/>
+                                <w:szCs w:val="20"/>
+                              </w:rPr>
+                              <w:t>Ítem}</w:t>
+                            </w:r>
                             <w:proofErr w:type="gramStart"/>
                             <w:r>
                               <w:rPr>
@@ -12844,7 +12825,7 @@
                                 <w:sz w:val="20"/>
                                 <w:szCs w:val="20"/>
                               </w:rPr>
-                              <w:t>Ítem}_</w:t>
+                              <w:t>_{</w:t>
                             </w:r>
                             <w:proofErr w:type="gramEnd"/>
                             <w:r>
@@ -12853,7 +12834,7 @@
                                 <w:sz w:val="20"/>
                                 <w:szCs w:val="20"/>
                               </w:rPr>
-                              <w:t>{Versión</w:t>
+                              <w:t>Versión</w:t>
                             </w:r>
                             <w:r>
                               <w:rPr>
@@ -12902,7 +12883,7 @@
               </wp:inline>
             </w:drawing>
           </mc:Choice>
-          <mc:Fallback>
+          <mc:Fallback xmlns:w16se="http://schemas.microsoft.com/office/word/2015/wordml/symex" xmlns:w15="http://schemas.microsoft.com/office/word/2012/wordml" xmlns:cx="http://schemas.microsoft.com/office/drawing/2014/chartex">
             <w:pict>
               <v:shape id="_x0000_s1032" type="#_x0000_t202" style="width:323.25pt;height:105.75pt;visibility:visible;mso-wrap-style:square;mso-left-percent:-10001;mso-top-percent:-10001;mso-position-horizontal:absolute;mso-position-horizontal-relative:char;mso-position-vertical:absolute;mso-position-vertical-relative:line;mso-left-percent:-10001;mso-top-percent:-10001;v-text-anchor:top" o:gfxdata="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" filled="f" stroked="f" strokeweight="1pt">
                 <v:textbox>
@@ -13176,7 +13157,6 @@
                 <w:szCs w:val="20"/>
               </w:rPr>
             </w:pPr>
-            <w:proofErr w:type="spellStart"/>
             <w:r>
               <w:rPr>
                 <w:rFonts w:ascii="Arial" w:hAnsi="Arial" w:cs="Arial"/>
@@ -13185,7 +13165,6 @@
               </w:rPr>
               <w:t>SC_PGDC</w:t>
             </w:r>
-            <w:proofErr w:type="spellEnd"/>
           </w:p>
         </w:tc>
         <w:tc>
@@ -13255,16 +13234,15 @@
                 <w:szCs w:val="20"/>
               </w:rPr>
             </w:pPr>
-            <w:proofErr w:type="spellStart"/>
-            <w:r>
-              <w:rPr>
-                <w:rFonts w:ascii="Arial" w:hAnsi="Arial" w:cs="Arial"/>
-                <w:sz w:val="20"/>
-                <w:szCs w:val="20"/>
-              </w:rPr>
+            <w:r>
+              <w:rPr>
+                <w:rFonts w:ascii="Arial" w:hAnsi="Arial" w:cs="Arial"/>
+                <w:sz w:val="20"/>
+                <w:szCs w:val="20"/>
+              </w:rPr>
+              <w:lastRenderedPageBreak/>
               <w:t>SISERMAD_PP</w:t>
             </w:r>
-            <w:proofErr w:type="spellEnd"/>
           </w:p>
         </w:tc>
         <w:tc>
@@ -13328,17 +13306,14 @@
                 <w:szCs w:val="20"/>
               </w:rPr>
             </w:pPr>
-            <w:proofErr w:type="spellStart"/>
-            <w:r>
-              <w:rPr>
-                <w:rFonts w:ascii="Arial" w:hAnsi="Arial" w:cs="Arial"/>
-                <w:sz w:val="20"/>
-                <w:szCs w:val="20"/>
-              </w:rPr>
-              <w:lastRenderedPageBreak/>
+            <w:r>
+              <w:rPr>
+                <w:rFonts w:ascii="Arial" w:hAnsi="Arial" w:cs="Arial"/>
+                <w:sz w:val="20"/>
+                <w:szCs w:val="20"/>
+              </w:rPr>
               <w:t>SISERMAD_CP</w:t>
             </w:r>
-            <w:proofErr w:type="spellEnd"/>
           </w:p>
         </w:tc>
         <w:tc>
@@ -13402,7 +13377,6 @@
                 <w:szCs w:val="20"/>
               </w:rPr>
             </w:pPr>
-            <w:proofErr w:type="spellStart"/>
             <w:r>
               <w:rPr>
                 <w:rFonts w:ascii="Arial" w:hAnsi="Arial" w:cs="Arial"/>
@@ -13411,7 +13385,6 @@
               </w:rPr>
               <w:t>SISERMAD_DN</w:t>
             </w:r>
-            <w:proofErr w:type="spellEnd"/>
           </w:p>
         </w:tc>
         <w:tc>
@@ -13475,7 +13448,6 @@
                 <w:szCs w:val="20"/>
               </w:rPr>
             </w:pPr>
-            <w:proofErr w:type="spellStart"/>
             <w:r>
               <w:rPr>
                 <w:rFonts w:ascii="Arial" w:hAnsi="Arial" w:cs="Arial"/>
@@ -13484,7 +13456,6 @@
               </w:rPr>
               <w:t>SISERMAD_LR</w:t>
             </w:r>
-            <w:proofErr w:type="spellEnd"/>
           </w:p>
         </w:tc>
         <w:tc>
@@ -13548,7 +13519,6 @@
                 <w:szCs w:val="20"/>
               </w:rPr>
             </w:pPr>
-            <w:proofErr w:type="spellStart"/>
             <w:r>
               <w:rPr>
                 <w:rFonts w:ascii="Arial" w:hAnsi="Arial" w:cs="Arial"/>
@@ -13557,7 +13527,6 @@
               </w:rPr>
               <w:t>SISERMAD_DA</w:t>
             </w:r>
-            <w:proofErr w:type="spellEnd"/>
           </w:p>
         </w:tc>
         <w:tc>
@@ -13621,7 +13590,6 @@
                 <w:szCs w:val="20"/>
               </w:rPr>
             </w:pPr>
-            <w:proofErr w:type="spellStart"/>
             <w:r>
               <w:rPr>
                 <w:rFonts w:ascii="Arial" w:hAnsi="Arial" w:cs="Arial"/>
@@ -13630,7 +13598,6 @@
               </w:rPr>
               <w:t>SISERMAD_ECU</w:t>
             </w:r>
-            <w:proofErr w:type="spellEnd"/>
           </w:p>
         </w:tc>
         <w:tc>
@@ -13694,7 +13661,6 @@
                 <w:szCs w:val="20"/>
               </w:rPr>
             </w:pPr>
-            <w:proofErr w:type="spellStart"/>
             <w:r>
               <w:rPr>
                 <w:rFonts w:ascii="Arial" w:hAnsi="Arial" w:cs="Arial"/>
@@ -13703,7 +13669,6 @@
               </w:rPr>
               <w:t>SISERMAD_PPR</w:t>
             </w:r>
-            <w:proofErr w:type="spellEnd"/>
           </w:p>
         </w:tc>
         <w:tc>
@@ -13767,7 +13732,6 @@
                 <w:szCs w:val="20"/>
               </w:rPr>
             </w:pPr>
-            <w:proofErr w:type="spellStart"/>
             <w:r>
               <w:rPr>
                 <w:rFonts w:ascii="Arial" w:hAnsi="Arial" w:cs="Arial"/>
@@ -13776,7 +13740,6 @@
               </w:rPr>
               <w:t>SISERMAD_MU</w:t>
             </w:r>
-            <w:proofErr w:type="spellEnd"/>
           </w:p>
         </w:tc>
         <w:tc>
@@ -13840,7 +13803,6 @@
                 <w:szCs w:val="20"/>
               </w:rPr>
             </w:pPr>
-            <w:proofErr w:type="spellStart"/>
             <w:r>
               <w:rPr>
                 <w:rFonts w:ascii="Arial" w:hAnsi="Arial" w:cs="Arial"/>
@@ -13849,7 +13811,6 @@
               </w:rPr>
               <w:t>SISERMAD_MLBD</w:t>
             </w:r>
-            <w:proofErr w:type="spellEnd"/>
           </w:p>
         </w:tc>
         <w:tc>
@@ -13913,7 +13874,6 @@
                 <w:szCs w:val="20"/>
               </w:rPr>
             </w:pPr>
-            <w:proofErr w:type="spellStart"/>
             <w:r>
               <w:rPr>
                 <w:rFonts w:ascii="Arial" w:hAnsi="Arial" w:cs="Arial"/>
@@ -13922,7 +13882,6 @@
               </w:rPr>
               <w:t>SISERMAD_MFBD</w:t>
             </w:r>
-            <w:proofErr w:type="spellEnd"/>
           </w:p>
         </w:tc>
         <w:tc>
@@ -13986,7 +13945,6 @@
                 <w:szCs w:val="20"/>
               </w:rPr>
             </w:pPr>
-            <w:proofErr w:type="spellStart"/>
             <w:r>
               <w:rPr>
                 <w:rFonts w:ascii="Arial" w:hAnsi="Arial" w:cs="Arial"/>
@@ -13995,7 +13953,6 @@
               </w:rPr>
               <w:t>SISERMAD_SCRIPT</w:t>
             </w:r>
-            <w:proofErr w:type="spellEnd"/>
           </w:p>
         </w:tc>
         <w:tc>
@@ -14059,7 +14016,6 @@
                 <w:szCs w:val="20"/>
               </w:rPr>
             </w:pPr>
-            <w:proofErr w:type="spellStart"/>
             <w:r>
               <w:rPr>
                 <w:rFonts w:ascii="Arial" w:hAnsi="Arial" w:cs="Arial"/>
@@ -14068,7 +14024,6 @@
               </w:rPr>
               <w:t>SISERMAD_DAS</w:t>
             </w:r>
-            <w:proofErr w:type="spellEnd"/>
           </w:p>
         </w:tc>
         <w:tc>
@@ -14132,7 +14087,6 @@
                 <w:szCs w:val="20"/>
               </w:rPr>
             </w:pPr>
-            <w:proofErr w:type="spellStart"/>
             <w:r>
               <w:rPr>
                 <w:rFonts w:ascii="Arial" w:hAnsi="Arial" w:cs="Arial"/>
@@ -14141,7 +14095,6 @@
               </w:rPr>
               <w:t>SISERMAD_SOURCE</w:t>
             </w:r>
-            <w:proofErr w:type="spellEnd"/>
           </w:p>
         </w:tc>
         <w:tc>
@@ -14233,18 +14186,8 @@
                 <w:sz w:val="20"/>
                 <w:szCs w:val="20"/>
               </w:rPr>
-              <w:t xml:space="preserve">Ejecutable del proyecto </w:t>
-            </w:r>
-            <w:proofErr w:type="spellStart"/>
-            <w:r>
-              <w:rPr>
-                <w:rFonts w:ascii="Arial" w:hAnsi="Arial" w:cs="Arial"/>
-                <w:sz w:val="20"/>
-                <w:szCs w:val="20"/>
-              </w:rPr>
-              <w:t>SISERMAD</w:t>
-            </w:r>
-            <w:proofErr w:type="spellEnd"/>
+              <w:t>Ejecutable del proyecto SISERMAD</w:t>
+            </w:r>
           </w:p>
         </w:tc>
         <w:tc>
@@ -14596,21 +14539,7 @@
         <w:rPr>
           <w:lang w:val="es-AR"/>
         </w:rPr>
-        <w:t xml:space="preserve">dúrate </w:t>
-      </w:r>
-      <w:proofErr w:type="gramStart"/>
-      <w:r>
-        <w:rPr>
-          <w:lang w:val="es-AR"/>
-        </w:rPr>
-        <w:t>toda su desarrollo</w:t>
-      </w:r>
-      <w:proofErr w:type="gramEnd"/>
-      <w:r>
-        <w:rPr>
-          <w:lang w:val="es-AR"/>
-        </w:rPr>
-        <w:t xml:space="preserve"> desde</w:t>
+        <w:t>dúrate toda su desarrollo desde</w:t>
       </w:r>
       <w:r>
         <w:rPr>
@@ -15974,7 +15903,7 @@
       </w:pPr>
     </w:p>
     <w:sectPr>
-      <w:footerReference w:type="default" r:id="rId10"/>
+      <w:footerReference w:type="default" r:id="rId11"/>
       <w:pgSz w:w="11906" w:h="16838"/>
       <w:pgMar w:top="1417" w:right="1701" w:bottom="1417" w:left="1701" w:header="708" w:footer="708" w:gutter="0"/>
       <w:cols w:space="708"/>
@@ -15985,7 +15914,7 @@
 </file>
 
 <file path=word/endnotes.xml><?xml version="1.0" encoding="utf-8"?>
-<w:endnotes xmlns:wpc="http://schemas.microsoft.com/office/word/2010/wordprocessingCanvas" xmlns:cx="http://schemas.microsoft.com/office/drawing/2014/chartex" xmlns:mc="http://schemas.openxmlformats.org/markup-compatibility/2006" xmlns:o="urn:schemas-microsoft-com:office:office" xmlns:r="http://schemas.openxmlformats.org/officeDocument/2006/relationships" xmlns:m="http://schemas.openxmlformats.org/officeDocument/2006/math" xmlns:v="urn:schemas-microsoft-com:vml" xmlns:wp14="http://schemas.microsoft.com/office/word/2010/wordprocessingDrawing" xmlns:wp="http://schemas.openxmlformats.org/drawingml/2006/wordprocessingDrawing" xmlns:w10="urn:schemas-microsoft-com:office:word" xmlns:w="http://schemas.openxmlformats.org/wordprocessingml/2006/main" xmlns:w14="http://schemas.microsoft.com/office/word/2010/wordml" xmlns:w15="http://schemas.microsoft.com/office/word/2012/wordml" xmlns:w16se="http://schemas.microsoft.com/office/word/2015/wordml/symex" xmlns:wpg="http://schemas.microsoft.com/office/word/2010/wordprocessingGroup" xmlns:wpi="http://schemas.microsoft.com/office/word/2010/wordprocessingInk" xmlns:wne="http://schemas.microsoft.com/office/word/2006/wordml" xmlns:wps="http://schemas.microsoft.com/office/word/2010/wordprocessingShape" mc:Ignorable="w14 w15 w16se wp14">
+<w:endnotes xmlns:wpc="http://schemas.microsoft.com/office/word/2010/wordprocessingCanvas" xmlns:mc="http://schemas.openxmlformats.org/markup-compatibility/2006" xmlns:o="urn:schemas-microsoft-com:office:office" xmlns:r="http://schemas.openxmlformats.org/officeDocument/2006/relationships" xmlns:m="http://schemas.openxmlformats.org/officeDocument/2006/math" xmlns:v="urn:schemas-microsoft-com:vml" xmlns:wp14="http://schemas.microsoft.com/office/word/2010/wordprocessingDrawing" xmlns:wp="http://schemas.openxmlformats.org/drawingml/2006/wordprocessingDrawing" xmlns:w10="urn:schemas-microsoft-com:office:word" xmlns:w="http://schemas.openxmlformats.org/wordprocessingml/2006/main" xmlns:w14="http://schemas.microsoft.com/office/word/2010/wordml" xmlns:wpg="http://schemas.microsoft.com/office/word/2010/wordprocessingGroup" xmlns:wpi="http://schemas.microsoft.com/office/word/2010/wordprocessingInk" xmlns:wne="http://schemas.microsoft.com/office/word/2006/wordml" xmlns:wps="http://schemas.microsoft.com/office/word/2010/wordprocessingShape" mc:Ignorable="w14 wp14">
   <w:endnote w:type="separator" w:id="-1">
     <w:p>
       <w:r>
@@ -16004,7 +15933,7 @@
 </file>
 
 <file path=word/footer1.xml><?xml version="1.0" encoding="utf-8"?>
-<w:ftr xmlns:wpc="http://schemas.microsoft.com/office/word/2010/wordprocessingCanvas" xmlns:cx="http://schemas.microsoft.com/office/drawing/2014/chartex" xmlns:mc="http://schemas.openxmlformats.org/markup-compatibility/2006" xmlns:o="urn:schemas-microsoft-com:office:office" xmlns:r="http://schemas.openxmlformats.org/officeDocument/2006/relationships" xmlns:m="http://schemas.openxmlformats.org/officeDocument/2006/math" xmlns:v="urn:schemas-microsoft-com:vml" xmlns:wp14="http://schemas.microsoft.com/office/word/2010/wordprocessingDrawing" xmlns:wp="http://schemas.openxmlformats.org/drawingml/2006/wordprocessingDrawing" xmlns:w10="urn:schemas-microsoft-com:office:word" xmlns:w="http://schemas.openxmlformats.org/wordprocessingml/2006/main" xmlns:w14="http://schemas.microsoft.com/office/word/2010/wordml" xmlns:w15="http://schemas.microsoft.com/office/word/2012/wordml" xmlns:w16se="http://schemas.microsoft.com/office/word/2015/wordml/symex" xmlns:wpg="http://schemas.microsoft.com/office/word/2010/wordprocessingGroup" xmlns:wpi="http://schemas.microsoft.com/office/word/2010/wordprocessingInk" xmlns:wne="http://schemas.microsoft.com/office/word/2006/wordml" xmlns:wps="http://schemas.microsoft.com/office/word/2010/wordprocessingShape" mc:Ignorable="w14 w15 w16se wp14">
+<w:ftr xmlns:wpc="http://schemas.microsoft.com/office/word/2010/wordprocessingCanvas" xmlns:mc="http://schemas.openxmlformats.org/markup-compatibility/2006" xmlns:o="urn:schemas-microsoft-com:office:office" xmlns:r="http://schemas.openxmlformats.org/officeDocument/2006/relationships" xmlns:m="http://schemas.openxmlformats.org/officeDocument/2006/math" xmlns:v="urn:schemas-microsoft-com:vml" xmlns:wp14="http://schemas.microsoft.com/office/word/2010/wordprocessingDrawing" xmlns:wp="http://schemas.openxmlformats.org/drawingml/2006/wordprocessingDrawing" xmlns:w10="urn:schemas-microsoft-com:office:word" xmlns:w="http://schemas.openxmlformats.org/wordprocessingml/2006/main" xmlns:w14="http://schemas.microsoft.com/office/word/2010/wordml" xmlns:wpg="http://schemas.microsoft.com/office/word/2010/wordprocessingGroup" xmlns:wpi="http://schemas.microsoft.com/office/word/2010/wordprocessingInk" xmlns:wne="http://schemas.microsoft.com/office/word/2006/wordml" xmlns:wps="http://schemas.microsoft.com/office/word/2010/wordprocessingShape" mc:Ignorable="w14 wp14">
   <w:p>
     <w:pPr>
       <w:tabs>
@@ -16100,7 +16029,7 @@
         <w:noProof/>
         <w:color w:val="323E4F" w:themeColor="text2" w:themeShade="BF"/>
       </w:rPr>
-      <w:t>17</w:t>
+      <w:t>8</w:t>
     </w:r>
     <w:r>
       <w:rPr>
@@ -16173,7 +16102,7 @@
 </file>
 
 <file path=word/footnotes.xml><?xml version="1.0" encoding="utf-8"?>
-<w:footnotes xmlns:wpc="http://schemas.microsoft.com/office/word/2010/wordprocessingCanvas" xmlns:cx="http://schemas.microsoft.com/office/drawing/2014/chartex" xmlns:mc="http://schemas.openxmlformats.org/markup-compatibility/2006" xmlns:o="urn:schemas-microsoft-com:office:office" xmlns:r="http://schemas.openxmlformats.org/officeDocument/2006/relationships" xmlns:m="http://schemas.openxmlformats.org/officeDocument/2006/math" xmlns:v="urn:schemas-microsoft-com:vml" xmlns:wp14="http://schemas.microsoft.com/office/word/2010/wordprocessingDrawing" xmlns:wp="http://schemas.openxmlformats.org/drawingml/2006/wordprocessingDrawing" xmlns:w10="urn:schemas-microsoft-com:office:word" xmlns:w="http://schemas.openxmlformats.org/wordprocessingml/2006/main" xmlns:w14="http://schemas.microsoft.com/office/word/2010/wordml" xmlns:w15="http://schemas.microsoft.com/office/word/2012/wordml" xmlns:w16se="http://schemas.microsoft.com/office/word/2015/wordml/symex" xmlns:wpg="http://schemas.microsoft.com/office/word/2010/wordprocessingGroup" xmlns:wpi="http://schemas.microsoft.com/office/word/2010/wordprocessingInk" xmlns:wne="http://schemas.microsoft.com/office/word/2006/wordml" xmlns:wps="http://schemas.microsoft.com/office/word/2010/wordprocessingShape" mc:Ignorable="w14 w15 w16se wp14">
+<w:footnotes xmlns:wpc="http://schemas.microsoft.com/office/word/2010/wordprocessingCanvas" xmlns:mc="http://schemas.openxmlformats.org/markup-compatibility/2006" xmlns:o="urn:schemas-microsoft-com:office:office" xmlns:r="http://schemas.openxmlformats.org/officeDocument/2006/relationships" xmlns:m="http://schemas.openxmlformats.org/officeDocument/2006/math" xmlns:v="urn:schemas-microsoft-com:vml" xmlns:wp14="http://schemas.microsoft.com/office/word/2010/wordprocessingDrawing" xmlns:wp="http://schemas.openxmlformats.org/drawingml/2006/wordprocessingDrawing" xmlns:w10="urn:schemas-microsoft-com:office:word" xmlns:w="http://schemas.openxmlformats.org/wordprocessingml/2006/main" xmlns:w14="http://schemas.microsoft.com/office/word/2010/wordml" xmlns:wpg="http://schemas.microsoft.com/office/word/2010/wordprocessingGroup" xmlns:wpi="http://schemas.microsoft.com/office/word/2010/wordprocessingInk" xmlns:wne="http://schemas.microsoft.com/office/word/2006/wordml" xmlns:wps="http://schemas.microsoft.com/office/word/2010/wordprocessingShape" mc:Ignorable="w14 wp14">
   <w:footnote w:type="separator" w:id="-1">
     <w:p>
       <w:r>
@@ -16192,8 +16121,8 @@
 </file>
 
 <file path=word/numbering.xml><?xml version="1.0" encoding="utf-8"?>
-<w:numbering xmlns:wpc="http://schemas.microsoft.com/office/word/2010/wordprocessingCanvas" xmlns:cx="http://schemas.microsoft.com/office/drawing/2014/chartex" xmlns:mc="http://schemas.openxmlformats.org/markup-compatibility/2006" xmlns:o="urn:schemas-microsoft-com:office:office" xmlns:r="http://schemas.openxmlformats.org/officeDocument/2006/relationships" xmlns:m="http://schemas.openxmlformats.org/officeDocument/2006/math" xmlns:v="urn:schemas-microsoft-com:vml" xmlns:wp14="http://schemas.microsoft.com/office/word/2010/wordprocessingDrawing" xmlns:wp="http://schemas.openxmlformats.org/drawingml/2006/wordprocessingDrawing" xmlns:w10="urn:schemas-microsoft-com:office:word" xmlns:w="http://schemas.openxmlformats.org/wordprocessingml/2006/main" xmlns:w14="http://schemas.microsoft.com/office/word/2010/wordml" xmlns:w15="http://schemas.microsoft.com/office/word/2012/wordml" xmlns:w16se="http://schemas.microsoft.com/office/word/2015/wordml/symex" xmlns:wpg="http://schemas.microsoft.com/office/word/2010/wordprocessingGroup" xmlns:wpi="http://schemas.microsoft.com/office/word/2010/wordprocessingInk" xmlns:wne="http://schemas.microsoft.com/office/word/2006/wordml" xmlns:wps="http://schemas.microsoft.com/office/word/2010/wordprocessingShape" mc:Ignorable="w14 w15 w16se wp14">
-  <w:abstractNum w:abstractNumId="0" w15:restartNumberingAfterBreak="0">
+<w:numbering xmlns:wpc="http://schemas.microsoft.com/office/word/2010/wordprocessingCanvas" xmlns:mc="http://schemas.openxmlformats.org/markup-compatibility/2006" xmlns:o="urn:schemas-microsoft-com:office:office" xmlns:r="http://schemas.openxmlformats.org/officeDocument/2006/relationships" xmlns:m="http://schemas.openxmlformats.org/officeDocument/2006/math" xmlns:v="urn:schemas-microsoft-com:vml" xmlns:wp14="http://schemas.microsoft.com/office/word/2010/wordprocessingDrawing" xmlns:wp="http://schemas.openxmlformats.org/drawingml/2006/wordprocessingDrawing" xmlns:w10="urn:schemas-microsoft-com:office:word" xmlns:w="http://schemas.openxmlformats.org/wordprocessingml/2006/main" xmlns:w14="http://schemas.microsoft.com/office/word/2010/wordml" xmlns:wpg="http://schemas.microsoft.com/office/word/2010/wordprocessingGroup" xmlns:wpi="http://schemas.microsoft.com/office/word/2010/wordprocessingInk" xmlns:wne="http://schemas.microsoft.com/office/word/2006/wordml" xmlns:wps="http://schemas.microsoft.com/office/word/2010/wordprocessingShape" mc:Ignorable="w14 wp14">
+  <w:abstractNum w:abstractNumId="0">
     <w:nsid w:val="00266297"/>
     <w:multiLevelType w:val="multilevel"/>
     <w:tmpl w:val="F6362A50"/>
@@ -16338,7 +16267,7 @@
       </w:rPr>
     </w:lvl>
   </w:abstractNum>
-  <w:abstractNum w:abstractNumId="1" w15:restartNumberingAfterBreak="0">
+  <w:abstractNum w:abstractNumId="1">
     <w:nsid w:val="06B86C15"/>
     <w:multiLevelType w:val="hybridMultilevel"/>
     <w:tmpl w:val="3D542084"/>
@@ -16451,7 +16380,7 @@
       </w:rPr>
     </w:lvl>
   </w:abstractNum>
-  <w:abstractNum w:abstractNumId="2" w15:restartNumberingAfterBreak="0">
+  <w:abstractNum w:abstractNumId="2">
     <w:nsid w:val="0C7506D2"/>
     <w:multiLevelType w:val="multilevel"/>
     <w:tmpl w:val="104475E6"/>
@@ -16598,7 +16527,7 @@
       </w:rPr>
     </w:lvl>
   </w:abstractNum>
-  <w:abstractNum w:abstractNumId="3" w15:restartNumberingAfterBreak="0">
+  <w:abstractNum w:abstractNumId="3">
     <w:nsid w:val="194065B6"/>
     <w:multiLevelType w:val="multilevel"/>
     <w:tmpl w:val="997CB4D6"/>
@@ -16747,7 +16676,7 @@
       </w:rPr>
     </w:lvl>
   </w:abstractNum>
-  <w:abstractNum w:abstractNumId="4" w15:restartNumberingAfterBreak="0">
+  <w:abstractNum w:abstractNumId="4">
     <w:nsid w:val="1FC46789"/>
     <w:multiLevelType w:val="hybridMultilevel"/>
     <w:tmpl w:val="8EE461B4"/>
@@ -16860,7 +16789,7 @@
       </w:rPr>
     </w:lvl>
   </w:abstractNum>
-  <w:abstractNum w:abstractNumId="5" w15:restartNumberingAfterBreak="0">
+  <w:abstractNum w:abstractNumId="5">
     <w:nsid w:val="22E02482"/>
     <w:multiLevelType w:val="hybridMultilevel"/>
     <w:tmpl w:val="15C6AB5E"/>
@@ -16949,7 +16878,7 @@
       </w:pPr>
     </w:lvl>
   </w:abstractNum>
-  <w:abstractNum w:abstractNumId="6" w15:restartNumberingAfterBreak="0">
+  <w:abstractNum w:abstractNumId="6">
     <w:nsid w:val="23CF75E8"/>
     <w:multiLevelType w:val="hybridMultilevel"/>
     <w:tmpl w:val="2D4627D0"/>
@@ -17062,7 +16991,7 @@
       </w:rPr>
     </w:lvl>
   </w:abstractNum>
-  <w:abstractNum w:abstractNumId="7" w15:restartNumberingAfterBreak="0">
+  <w:abstractNum w:abstractNumId="7">
     <w:nsid w:val="245D4C4B"/>
     <w:multiLevelType w:val="hybridMultilevel"/>
     <w:tmpl w:val="5532F618"/>
@@ -17175,7 +17104,7 @@
       </w:rPr>
     </w:lvl>
   </w:abstractNum>
-  <w:abstractNum w:abstractNumId="8" w15:restartNumberingAfterBreak="0">
+  <w:abstractNum w:abstractNumId="8">
     <w:nsid w:val="2790792D"/>
     <w:multiLevelType w:val="multilevel"/>
     <w:tmpl w:val="1084FCBE"/>
@@ -17324,7 +17253,7 @@
       </w:rPr>
     </w:lvl>
   </w:abstractNum>
-  <w:abstractNum w:abstractNumId="9" w15:restartNumberingAfterBreak="0">
+  <w:abstractNum w:abstractNumId="9">
     <w:nsid w:val="313E41EB"/>
     <w:multiLevelType w:val="hybridMultilevel"/>
     <w:tmpl w:val="20F01D2E"/>
@@ -17437,7 +17366,7 @@
       </w:rPr>
     </w:lvl>
   </w:abstractNum>
-  <w:abstractNum w:abstractNumId="10" w15:restartNumberingAfterBreak="0">
+  <w:abstractNum w:abstractNumId="10">
     <w:nsid w:val="3A07679E"/>
     <w:multiLevelType w:val="hybridMultilevel"/>
     <w:tmpl w:val="AC06D246"/>
@@ -17550,7 +17479,7 @@
       </w:rPr>
     </w:lvl>
   </w:abstractNum>
-  <w:abstractNum w:abstractNumId="11" w15:restartNumberingAfterBreak="0">
+  <w:abstractNum w:abstractNumId="11">
     <w:nsid w:val="4E9D2304"/>
     <w:multiLevelType w:val="multilevel"/>
     <w:tmpl w:val="F044EF8C"/>
@@ -17695,7 +17624,7 @@
       </w:rPr>
     </w:lvl>
   </w:abstractNum>
-  <w:abstractNum w:abstractNumId="12" w15:restartNumberingAfterBreak="0">
+  <w:abstractNum w:abstractNumId="12">
     <w:nsid w:val="4F8D1545"/>
     <w:multiLevelType w:val="hybridMultilevel"/>
     <w:tmpl w:val="58DED022"/>
@@ -17808,7 +17737,7 @@
       </w:rPr>
     </w:lvl>
   </w:abstractNum>
-  <w:abstractNum w:abstractNumId="13" w15:restartNumberingAfterBreak="0">
+  <w:abstractNum w:abstractNumId="13">
     <w:nsid w:val="55101B6B"/>
     <w:multiLevelType w:val="hybridMultilevel"/>
     <w:tmpl w:val="0E8ED758"/>
@@ -17921,7 +17850,7 @@
       </w:rPr>
     </w:lvl>
   </w:abstractNum>
-  <w:abstractNum w:abstractNumId="14" w15:restartNumberingAfterBreak="0">
+  <w:abstractNum w:abstractNumId="14">
     <w:nsid w:val="55F26EDC"/>
     <w:multiLevelType w:val="multilevel"/>
     <w:tmpl w:val="B69C0CB6"/>
@@ -18038,7 +17967,7 @@
       </w:rPr>
     </w:lvl>
   </w:abstractNum>
-  <w:abstractNum w:abstractNumId="15" w15:restartNumberingAfterBreak="0">
+  <w:abstractNum w:abstractNumId="15">
     <w:nsid w:val="589771EB"/>
     <w:multiLevelType w:val="hybridMultilevel"/>
     <w:tmpl w:val="16AC2794"/>
@@ -18127,7 +18056,7 @@
       </w:pPr>
     </w:lvl>
   </w:abstractNum>
-  <w:abstractNum w:abstractNumId="16" w15:restartNumberingAfterBreak="0">
+  <w:abstractNum w:abstractNumId="16">
     <w:nsid w:val="6393588F"/>
     <w:multiLevelType w:val="hybridMultilevel"/>
     <w:tmpl w:val="762AA5F6"/>
@@ -18240,7 +18169,7 @@
       </w:rPr>
     </w:lvl>
   </w:abstractNum>
-  <w:abstractNum w:abstractNumId="17" w15:restartNumberingAfterBreak="0">
+  <w:abstractNum w:abstractNumId="17">
     <w:nsid w:val="65EF54AF"/>
     <w:multiLevelType w:val="hybridMultilevel"/>
     <w:tmpl w:val="238AD484"/>
@@ -18353,7 +18282,7 @@
       </w:rPr>
     </w:lvl>
   </w:abstractNum>
-  <w:abstractNum w:abstractNumId="18" w15:restartNumberingAfterBreak="0">
+  <w:abstractNum w:abstractNumId="18">
     <w:nsid w:val="68460343"/>
     <w:multiLevelType w:val="hybridMultilevel"/>
     <w:tmpl w:val="E478671A"/>
@@ -18466,7 +18395,7 @@
       </w:rPr>
     </w:lvl>
   </w:abstractNum>
-  <w:abstractNum w:abstractNumId="19" w15:restartNumberingAfterBreak="0">
+  <w:abstractNum w:abstractNumId="19">
     <w:nsid w:val="69C20E55"/>
     <w:multiLevelType w:val="hybridMultilevel"/>
     <w:tmpl w:val="FCD89DCE"/>
@@ -18644,7 +18573,7 @@
 </file>
 
 <file path=word/styles.xml><?xml version="1.0" encoding="utf-8"?>
-<w:styles xmlns:mc="http://schemas.openxmlformats.org/markup-compatibility/2006" xmlns:r="http://schemas.openxmlformats.org/officeDocument/2006/relationships" xmlns:w="http://schemas.openxmlformats.org/wordprocessingml/2006/main" xmlns:w14="http://schemas.microsoft.com/office/word/2010/wordml" xmlns:w15="http://schemas.microsoft.com/office/word/2012/wordml" xmlns:w16se="http://schemas.microsoft.com/office/word/2015/wordml/symex" mc:Ignorable="w14 w15 w16se">
+<w:styles xmlns:mc="http://schemas.openxmlformats.org/markup-compatibility/2006" xmlns:r="http://schemas.openxmlformats.org/officeDocument/2006/relationships" xmlns:w="http://schemas.openxmlformats.org/wordprocessingml/2006/main" xmlns:w14="http://schemas.microsoft.com/office/word/2010/wordml" mc:Ignorable="w14">
   <w:docDefaults>
     <w:rPrDefault>
       <w:rPr>
@@ -18660,378 +18589,145 @@
       </w:pPr>
     </w:pPrDefault>
   </w:docDefaults>
-  <w:latentStyles w:defLockedState="0" w:defUIPriority="99" w:defSemiHidden="0" w:defUnhideWhenUsed="0" w:defQFormat="0" w:count="371">
-    <w:lsdException w:name="Normal" w:uiPriority="0" w:qFormat="1"/>
-    <w:lsdException w:name="heading 1" w:uiPriority="9" w:qFormat="1"/>
-    <w:lsdException w:name="heading 2" w:semiHidden="1" w:uiPriority="9" w:unhideWhenUsed="1" w:qFormat="1"/>
-    <w:lsdException w:name="heading 3" w:semiHidden="1" w:uiPriority="9" w:unhideWhenUsed="1" w:qFormat="1"/>
-    <w:lsdException w:name="heading 4" w:semiHidden="1" w:uiPriority="9" w:unhideWhenUsed="1" w:qFormat="1"/>
-    <w:lsdException w:name="heading 5" w:semiHidden="1" w:uiPriority="9" w:unhideWhenUsed="1" w:qFormat="1"/>
-    <w:lsdException w:name="heading 6" w:semiHidden="1" w:uiPriority="9" w:unhideWhenUsed="1" w:qFormat="1"/>
-    <w:lsdException w:name="heading 7" w:semiHidden="1" w:uiPriority="9" w:unhideWhenUsed="1" w:qFormat="1"/>
-    <w:lsdException w:name="heading 8" w:semiHidden="1" w:uiPriority="9" w:unhideWhenUsed="1" w:qFormat="1"/>
-    <w:lsdException w:name="heading 9" w:semiHidden="1" w:uiPriority="9" w:unhideWhenUsed="1" w:qFormat="1"/>
-    <w:lsdException w:name="index 1" w:semiHidden="1" w:unhideWhenUsed="1"/>
-    <w:lsdException w:name="index 2" w:semiHidden="1" w:unhideWhenUsed="1"/>
-    <w:lsdException w:name="index 3" w:semiHidden="1" w:unhideWhenUsed="1"/>
-    <w:lsdException w:name="index 4" w:semiHidden="1" w:unhideWhenUsed="1"/>
-    <w:lsdException w:name="index 5" w:semiHidden="1" w:unhideWhenUsed="1"/>
-    <w:lsdException w:name="index 6" w:semiHidden="1" w:unhideWhenUsed="1"/>
-    <w:lsdException w:name="index 7" w:semiHidden="1" w:unhideWhenUsed="1"/>
-    <w:lsdException w:name="index 8" w:semiHidden="1" w:unhideWhenUsed="1"/>
-    <w:lsdException w:name="index 9" w:semiHidden="1" w:unhideWhenUsed="1"/>
-    <w:lsdException w:name="toc 1" w:semiHidden="1" w:uiPriority="39" w:unhideWhenUsed="1"/>
-    <w:lsdException w:name="toc 2" w:semiHidden="1" w:uiPriority="39" w:unhideWhenUsed="1"/>
-    <w:lsdException w:name="toc 3" w:semiHidden="1" w:uiPriority="39" w:unhideWhenUsed="1"/>
-    <w:lsdException w:name="toc 4" w:semiHidden="1" w:uiPriority="39" w:unhideWhenUsed="1"/>
-    <w:lsdException w:name="toc 5" w:semiHidden="1" w:uiPriority="39" w:unhideWhenUsed="1"/>
-    <w:lsdException w:name="toc 6" w:semiHidden="1" w:uiPriority="39" w:unhideWhenUsed="1"/>
-    <w:lsdException w:name="toc 7" w:semiHidden="1" w:uiPriority="39" w:unhideWhenUsed="1"/>
-    <w:lsdException w:name="toc 8" w:semiHidden="1" w:uiPriority="39" w:unhideWhenUsed="1"/>
-    <w:lsdException w:name="toc 9" w:semiHidden="1" w:uiPriority="39" w:unhideWhenUsed="1"/>
-    <w:lsdException w:name="Normal Indent" w:semiHidden="1" w:unhideWhenUsed="1"/>
-    <w:lsdException w:name="footnote text" w:semiHidden="1" w:unhideWhenUsed="1"/>
-    <w:lsdException w:name="annotation text" w:semiHidden="1" w:unhideWhenUsed="1"/>
-    <w:lsdException w:name="header" w:semiHidden="1" w:uiPriority="0" w:unhideWhenUsed="1"/>
-    <w:lsdException w:name="footer" w:semiHidden="1" w:unhideWhenUsed="1"/>
-    <w:lsdException w:name="index heading" w:semiHidden="1" w:unhideWhenUsed="1"/>
-    <w:lsdException w:name="caption" w:semiHidden="1" w:uiPriority="35" w:unhideWhenUsed="1" w:qFormat="1"/>
-    <w:lsdException w:name="table of figures" w:semiHidden="1" w:unhideWhenUsed="1"/>
-    <w:lsdException w:name="envelope address" w:semiHidden="1" w:unhideWhenUsed="1"/>
-    <w:lsdException w:name="envelope return" w:semiHidden="1" w:unhideWhenUsed="1"/>
-    <w:lsdException w:name="footnote reference" w:semiHidden="1" w:unhideWhenUsed="1"/>
-    <w:lsdException w:name="annotation reference" w:semiHidden="1" w:unhideWhenUsed="1"/>
-    <w:lsdException w:name="line number" w:semiHidden="1" w:unhideWhenUsed="1"/>
-    <w:lsdException w:name="page number" w:semiHidden="1" w:unhideWhenUsed="1"/>
-    <w:lsdException w:name="endnote reference" w:semiHidden="1" w:unhideWhenUsed="1"/>
-    <w:lsdException w:name="endnote text" w:semiHidden="1" w:unhideWhenUsed="1"/>
-    <w:lsdException w:name="table of authorities" w:semiHidden="1" w:unhideWhenUsed="1"/>
-    <w:lsdException w:name="macro" w:semiHidden="1" w:unhideWhenUsed="1"/>
-    <w:lsdException w:name="toa heading" w:semiHidden="1" w:unhideWhenUsed="1"/>
-    <w:lsdException w:name="List" w:semiHidden="1" w:unhideWhenUsed="1"/>
-    <w:lsdException w:name="List Bullet" w:semiHidden="1" w:unhideWhenUsed="1"/>
-    <w:lsdException w:name="List Number" w:semiHidden="1" w:unhideWhenUsed="1"/>
-    <w:lsdException w:name="List 2" w:semiHidden="1" w:unhideWhenUsed="1"/>
-    <w:lsdException w:name="List 3" w:semiHidden="1" w:unhideWhenUsed="1"/>
-    <w:lsdException w:name="List 4" w:semiHidden="1" w:unhideWhenUsed="1"/>
-    <w:lsdException w:name="List 5" w:semiHidden="1" w:unhideWhenUsed="1"/>
-    <w:lsdException w:name="List Bullet 2" w:semiHidden="1" w:unhideWhenUsed="1"/>
-    <w:lsdException w:name="List Bullet 3" w:semiHidden="1" w:unhideWhenUsed="1"/>
-    <w:lsdException w:name="List Bullet 4" w:semiHidden="1" w:unhideWhenUsed="1"/>
-    <w:lsdException w:name="List Bullet 5" w:semiHidden="1" w:unhideWhenUsed="1"/>
-    <w:lsdException w:name="List Number 2" w:semiHidden="1" w:unhideWhenUsed="1"/>
-    <w:lsdException w:name="List Number 3" w:semiHidden="1" w:unhideWhenUsed="1"/>
-    <w:lsdException w:name="List Number 4" w:semiHidden="1" w:unhideWhenUsed="1"/>
-    <w:lsdException w:name="List Number 5" w:semiHidden="1" w:unhideWhenUsed="1"/>
-    <w:lsdException w:name="Title" w:uiPriority="10" w:qFormat="1"/>
-    <w:lsdException w:name="Closing" w:semiHidden="1" w:unhideWhenUsed="1"/>
-    <w:lsdException w:name="Signature" w:semiHidden="1" w:unhideWhenUsed="1"/>
-    <w:lsdException w:name="Default Paragraph Font" w:semiHidden="1" w:uiPriority="1" w:unhideWhenUsed="1"/>
-    <w:lsdException w:name="Body Text" w:semiHidden="1" w:unhideWhenUsed="1"/>
-    <w:lsdException w:name="Body Text Indent" w:semiHidden="1" w:unhideWhenUsed="1"/>
-    <w:lsdException w:name="List Continue" w:semiHidden="1" w:unhideWhenUsed="1"/>
-    <w:lsdException w:name="List Continue 2" w:semiHidden="1" w:unhideWhenUsed="1"/>
-    <w:lsdException w:name="List Continue 3" w:semiHidden="1" w:unhideWhenUsed="1"/>
-    <w:lsdException w:name="List Continue 4" w:semiHidden="1" w:unhideWhenUsed="1"/>
-    <w:lsdException w:name="List Continue 5" w:semiHidden="1" w:unhideWhenUsed="1"/>
-    <w:lsdException w:name="Message Header" w:semiHidden="1" w:unhideWhenUsed="1"/>
-    <w:lsdException w:name="Subtitle" w:uiPriority="11" w:qFormat="1"/>
-    <w:lsdException w:name="Salutation" w:semiHidden="1" w:unhideWhenUsed="1"/>
-    <w:lsdException w:name="Date" w:semiHidden="1" w:unhideWhenUsed="1"/>
-    <w:lsdException w:name="Body Text First Indent" w:semiHidden="1" w:unhideWhenUsed="1"/>
-    <w:lsdException w:name="Body Text First Indent 2" w:semiHidden="1" w:unhideWhenUsed="1"/>
-    <w:lsdException w:name="Note Heading" w:semiHidden="1" w:unhideWhenUsed="1"/>
-    <w:lsdException w:name="Body Text 2" w:semiHidden="1" w:unhideWhenUsed="1"/>
-    <w:lsdException w:name="Body Text 3" w:semiHidden="1" w:unhideWhenUsed="1"/>
-    <w:lsdException w:name="Body Text Indent 2" w:semiHidden="1" w:unhideWhenUsed="1"/>
-    <w:lsdException w:name="Body Text Indent 3" w:semiHidden="1" w:unhideWhenUsed="1"/>
-    <w:lsdException w:name="Block Text" w:semiHidden="1" w:unhideWhenUsed="1"/>
-    <w:lsdException w:name="Hyperlink" w:semiHidden="1" w:unhideWhenUsed="1"/>
-    <w:lsdException w:name="FollowedHyperlink" w:semiHidden="1" w:unhideWhenUsed="1"/>
-    <w:lsdException w:name="Strong" w:uiPriority="22" w:qFormat="1"/>
-    <w:lsdException w:name="Emphasis" w:uiPriority="20" w:qFormat="1"/>
-    <w:lsdException w:name="Document Map" w:semiHidden="1" w:unhideWhenUsed="1"/>
-    <w:lsdException w:name="Plain Text" w:semiHidden="1" w:unhideWhenUsed="1"/>
-    <w:lsdException w:name="E-mail Signature" w:semiHidden="1" w:unhideWhenUsed="1"/>
-    <w:lsdException w:name="HTML Top of Form" w:semiHidden="1" w:unhideWhenUsed="1"/>
-    <w:lsdException w:name="HTML Bottom of Form" w:semiHidden="1" w:unhideWhenUsed="1"/>
-    <w:lsdException w:name="Normal (Web)" w:semiHidden="1" w:unhideWhenUsed="1"/>
-    <w:lsdException w:name="HTML Acronym" w:semiHidden="1" w:unhideWhenUsed="1"/>
-    <w:lsdException w:name="HTML Address" w:semiHidden="1" w:unhideWhenUsed="1"/>
-    <w:lsdException w:name="HTML Cite" w:semiHidden="1" w:unhideWhenUsed="1"/>
-    <w:lsdException w:name="HTML Code" w:semiHidden="1" w:unhideWhenUsed="1"/>
-    <w:lsdException w:name="HTML Definition" w:semiHidden="1" w:unhideWhenUsed="1"/>
-    <w:lsdException w:name="HTML Keyboard" w:semiHidden="1" w:unhideWhenUsed="1"/>
-    <w:lsdException w:name="HTML Preformatted" w:semiHidden="1" w:unhideWhenUsed="1"/>
-    <w:lsdException w:name="HTML Sample" w:semiHidden="1" w:unhideWhenUsed="1"/>
-    <w:lsdException w:name="HTML Typewriter" w:semiHidden="1" w:unhideWhenUsed="1"/>
-    <w:lsdException w:name="HTML Variable" w:semiHidden="1" w:unhideWhenUsed="1"/>
-    <w:lsdException w:name="Normal Table" w:semiHidden="1" w:unhideWhenUsed="1"/>
-    <w:lsdException w:name="annotation subject" w:semiHidden="1" w:unhideWhenUsed="1"/>
-    <w:lsdException w:name="No List" w:semiHidden="1" w:unhideWhenUsed="1"/>
-    <w:lsdException w:name="Outline List 1" w:semiHidden="1" w:unhideWhenUsed="1"/>
-    <w:lsdException w:name="Outline List 2" w:semiHidden="1" w:unhideWhenUsed="1"/>
-    <w:lsdException w:name="Outline List 3" w:semiHidden="1" w:unhideWhenUsed="1"/>
-    <w:lsdException w:name="Table Simple 1" w:semiHidden="1" w:unhideWhenUsed="1"/>
-    <w:lsdException w:name="Table Simple 2" w:semiHidden="1" w:unhideWhenUsed="1"/>
-    <w:lsdException w:name="Table Simple 3" w:semiHidden="1" w:unhideWhenUsed="1"/>
-    <w:lsdException w:name="Table Classic 1" w:semiHidden="1" w:unhideWhenUsed="1"/>
-    <w:lsdException w:name="Table Classic 2" w:semiHidden="1" w:unhideWhenUsed="1"/>
-    <w:lsdException w:name="Table Classic 3" w:semiHidden="1" w:unhideWhenUsed="1"/>
-    <w:lsdException w:name="Table Classic 4" w:semiHidden="1" w:unhideWhenUsed="1"/>
-    <w:lsdException w:name="Table Colorful 1" w:semiHidden="1" w:unhideWhenUsed="1"/>
-    <w:lsdException w:name="Table Colorful 2" w:semiHidden="1" w:unhideWhenUsed="1"/>
-    <w:lsdException w:name="Table Colorful 3" w:semiHidden="1" w:unhideWhenUsed="1"/>
-    <w:lsdException w:name="Table Columns 1" w:semiHidden="1" w:unhideWhenUsed="1"/>
-    <w:lsdException w:name="Table Columns 2" w:semiHidden="1" w:unhideWhenUsed="1"/>
-    <w:lsdException w:name="Table Columns 3" w:semiHidden="1" w:unhideWhenUsed="1"/>
-    <w:lsdException w:name="Table Columns 4" w:semiHidden="1" w:unhideWhenUsed="1"/>
-    <w:lsdException w:name="Table Columns 5" w:semiHidden="1" w:unhideWhenUsed="1"/>
-    <w:lsdException w:name="Table Grid 1" w:semiHidden="1" w:unhideWhenUsed="1"/>
-    <w:lsdException w:name="Table Grid 2" w:semiHidden="1" w:unhideWhenUsed="1"/>
-    <w:lsdException w:name="Table Grid 3" w:semiHidden="1" w:unhideWhenUsed="1"/>
-    <w:lsdException w:name="Table Grid 4" w:semiHidden="1" w:unhideWhenUsed="1"/>
-    <w:lsdException w:name="Table Grid 5" w:semiHidden="1" w:unhideWhenUsed="1"/>
-    <w:lsdException w:name="Table Grid 6" w:semiHidden="1" w:unhideWhenUsed="1"/>
-    <w:lsdException w:name="Table Grid 7" w:semiHidden="1" w:unhideWhenUsed="1"/>
-    <w:lsdException w:name="Table Grid 8" w:semiHidden="1" w:unhideWhenUsed="1"/>
-    <w:lsdException w:name="Table List 1" w:semiHidden="1" w:unhideWhenUsed="1"/>
-    <w:lsdException w:name="Table List 2" w:semiHidden="1" w:unhideWhenUsed="1"/>
-    <w:lsdException w:name="Table List 3" w:semiHidden="1" w:unhideWhenUsed="1"/>
-    <w:lsdException w:name="Table List 4" w:semiHidden="1" w:unhideWhenUsed="1"/>
-    <w:lsdException w:name="Table List 5" w:semiHidden="1" w:unhideWhenUsed="1"/>
-    <w:lsdException w:name="Table List 6" w:semiHidden="1" w:unhideWhenUsed="1"/>
-    <w:lsdException w:name="Table List 7" w:semiHidden="1" w:unhideWhenUsed="1"/>
-    <w:lsdException w:name="Table List 8" w:semiHidden="1" w:unhideWhenUsed="1"/>
-    <w:lsdException w:name="Table 3D effects 1" w:semiHidden="1" w:unhideWhenUsed="1"/>
-    <w:lsdException w:name="Table 3D effects 2" w:semiHidden="1" w:unhideWhenUsed="1"/>
-    <w:lsdException w:name="Table 3D effects 3" w:semiHidden="1" w:unhideWhenUsed="1"/>
-    <w:lsdException w:name="Table Contemporary" w:semiHidden="1" w:unhideWhenUsed="1"/>
-    <w:lsdException w:name="Table Elegant" w:semiHidden="1" w:unhideWhenUsed="1"/>
-    <w:lsdException w:name="Table Professional" w:semiHidden="1" w:unhideWhenUsed="1"/>
-    <w:lsdException w:name="Table Subtle 1" w:semiHidden="1" w:unhideWhenUsed="1"/>
-    <w:lsdException w:name="Table Subtle 2" w:semiHidden="1" w:unhideWhenUsed="1"/>
-    <w:lsdException w:name="Table Web 1" w:semiHidden="1" w:unhideWhenUsed="1"/>
-    <w:lsdException w:name="Table Web 2" w:semiHidden="1" w:unhideWhenUsed="1"/>
-    <w:lsdException w:name="Table Web 3" w:semiHidden="1" w:unhideWhenUsed="1"/>
-    <w:lsdException w:name="Balloon Text" w:semiHidden="1" w:unhideWhenUsed="1"/>
-    <w:lsdException w:name="Table Grid" w:uiPriority="39"/>
-    <w:lsdException w:name="Table Theme" w:semiHidden="1" w:unhideWhenUsed="1"/>
-    <w:lsdException w:name="Placeholder Text" w:semiHidden="1"/>
-    <w:lsdException w:name="No Spacing" w:uiPriority="1" w:qFormat="1"/>
-    <w:lsdException w:name="Light Shading" w:uiPriority="60"/>
-    <w:lsdException w:name="Light List" w:uiPriority="61"/>
-    <w:lsdException w:name="Light Grid" w:uiPriority="62"/>
-    <w:lsdException w:name="Medium Shading 1" w:uiPriority="63"/>
-    <w:lsdException w:name="Medium Shading 2" w:uiPriority="64"/>
-    <w:lsdException w:name="Medium List 1" w:uiPriority="65"/>
-    <w:lsdException w:name="Medium List 2" w:uiPriority="66"/>
-    <w:lsdException w:name="Medium Grid 1" w:uiPriority="67"/>
-    <w:lsdException w:name="Medium Grid 2" w:uiPriority="68"/>
-    <w:lsdException w:name="Medium Grid 3" w:uiPriority="69"/>
-    <w:lsdException w:name="Dark List" w:uiPriority="70"/>
-    <w:lsdException w:name="Colorful Shading" w:uiPriority="71"/>
-    <w:lsdException w:name="Colorful List" w:uiPriority="72"/>
-    <w:lsdException w:name="Colorful Grid" w:uiPriority="73"/>
-    <w:lsdException w:name="Light Shading Accent 1" w:uiPriority="60"/>
-    <w:lsdException w:name="Light List Accent 1" w:uiPriority="61"/>
-    <w:lsdException w:name="Light Grid Accent 1" w:uiPriority="62"/>
-    <w:lsdException w:name="Medium Shading 1 Accent 1" w:uiPriority="63"/>
-    <w:lsdException w:name="Medium Shading 2 Accent 1" w:uiPriority="64"/>
-    <w:lsdException w:name="Medium List 1 Accent 1" w:uiPriority="65"/>
-    <w:lsdException w:name="Revision" w:semiHidden="1"/>
-    <w:lsdException w:name="List Paragraph" w:uiPriority="34" w:qFormat="1"/>
-    <w:lsdException w:name="Quote" w:uiPriority="29" w:qFormat="1"/>
-    <w:lsdException w:name="Intense Quote" w:uiPriority="30" w:qFormat="1"/>
-    <w:lsdException w:name="Medium List 2 Accent 1" w:uiPriority="66"/>
-    <w:lsdException w:name="Medium Grid 1 Accent 1" w:uiPriority="67"/>
-    <w:lsdException w:name="Medium Grid 2 Accent 1" w:uiPriority="68"/>
-    <w:lsdException w:name="Medium Grid 3 Accent 1" w:uiPriority="69"/>
-    <w:lsdException w:name="Dark List Accent 1" w:uiPriority="70"/>
-    <w:lsdException w:name="Colorful Shading Accent 1" w:uiPriority="71"/>
-    <w:lsdException w:name="Colorful List Accent 1" w:uiPriority="72"/>
-    <w:lsdException w:name="Colorful Grid Accent 1" w:uiPriority="73"/>
-    <w:lsdException w:name="Light Shading Accent 2" w:uiPriority="60"/>
-    <w:lsdException w:name="Light List Accent 2" w:uiPriority="61"/>
-    <w:lsdException w:name="Light Grid Accent 2" w:uiPriority="62"/>
-    <w:lsdException w:name="Medium Shading 1 Accent 2" w:uiPriority="63"/>
-    <w:lsdException w:name="Medium Shading 2 Accent 2" w:uiPriority="64"/>
-    <w:lsdException w:name="Medium List 1 Accent 2" w:uiPriority="65"/>
-    <w:lsdException w:name="Medium List 2 Accent 2" w:uiPriority="66"/>
-    <w:lsdException w:name="Medium Grid 1 Accent 2" w:uiPriority="67"/>
-    <w:lsdException w:name="Medium Grid 2 Accent 2" w:uiPriority="68"/>
-    <w:lsdException w:name="Medium Grid 3 Accent 2" w:uiPriority="69"/>
-    <w:lsdException w:name="Dark List Accent 2" w:uiPriority="70"/>
-    <w:lsdException w:name="Colorful Shading Accent 2" w:uiPriority="71"/>
-    <w:lsdException w:name="Colorful List Accent 2" w:uiPriority="72"/>
-    <w:lsdException w:name="Colorful Grid Accent 2" w:uiPriority="73"/>
-    <w:lsdException w:name="Light Shading Accent 3" w:uiPriority="60"/>
-    <w:lsdException w:name="Light List Accent 3" w:uiPriority="61"/>
-    <w:lsdException w:name="Light Grid Accent 3" w:uiPriority="62"/>
-    <w:lsdException w:name="Medium Shading 1 Accent 3" w:uiPriority="63"/>
-    <w:lsdException w:name="Medium Shading 2 Accent 3" w:uiPriority="64"/>
-    <w:lsdException w:name="Medium List 1 Accent 3" w:uiPriority="65"/>
-    <w:lsdException w:name="Medium List 2 Accent 3" w:uiPriority="66"/>
-    <w:lsdException w:name="Medium Grid 1 Accent 3" w:uiPriority="67"/>
-    <w:lsdException w:name="Medium Grid 2 Accent 3" w:uiPriority="68"/>
-    <w:lsdException w:name="Medium Grid 3 Accent 3" w:uiPriority="69"/>
-    <w:lsdException w:name="Dark List Accent 3" w:uiPriority="70"/>
-    <w:lsdException w:name="Colorful Shading Accent 3" w:uiPriority="71"/>
-    <w:lsdException w:name="Colorful List Accent 3" w:uiPriority="72"/>
-    <w:lsdException w:name="Colorful Grid Accent 3" w:uiPriority="73"/>
-    <w:lsdException w:name="Light Shading Accent 4" w:uiPriority="60"/>
-    <w:lsdException w:name="Light List Accent 4" w:uiPriority="61"/>
-    <w:lsdException w:name="Light Grid Accent 4" w:uiPriority="62"/>
-    <w:lsdException w:name="Medium Shading 1 Accent 4" w:uiPriority="63"/>
-    <w:lsdException w:name="Medium Shading 2 Accent 4" w:uiPriority="64"/>
-    <w:lsdException w:name="Medium List 1 Accent 4" w:uiPriority="65"/>
-    <w:lsdException w:name="Medium List 2 Accent 4" w:uiPriority="66"/>
-    <w:lsdException w:name="Medium Grid 1 Accent 4" w:uiPriority="67"/>
-    <w:lsdException w:name="Medium Grid 2 Accent 4" w:uiPriority="68"/>
-    <w:lsdException w:name="Medium Grid 3 Accent 4" w:uiPriority="69"/>
-    <w:lsdException w:name="Dark List Accent 4" w:uiPriority="70"/>
-    <w:lsdException w:name="Colorful Shading Accent 4" w:uiPriority="71"/>
-    <w:lsdException w:name="Colorful List Accent 4" w:uiPriority="72"/>
-    <w:lsdException w:name="Colorful Grid Accent 4" w:uiPriority="73"/>
-    <w:lsdException w:name="Light Shading Accent 5" w:uiPriority="60"/>
-    <w:lsdException w:name="Light List Accent 5" w:uiPriority="61"/>
-    <w:lsdException w:name="Light Grid Accent 5" w:uiPriority="62"/>
-    <w:lsdException w:name="Medium Shading 1 Accent 5" w:uiPriority="63"/>
-    <w:lsdException w:name="Medium Shading 2 Accent 5" w:uiPriority="64"/>
-    <w:lsdException w:name="Medium List 1 Accent 5" w:uiPriority="65"/>
-    <w:lsdException w:name="Medium List 2 Accent 5" w:uiPriority="66"/>
-    <w:lsdException w:name="Medium Grid 1 Accent 5" w:uiPriority="67"/>
-    <w:lsdException w:name="Medium Grid 2 Accent 5" w:uiPriority="68"/>
-    <w:lsdException w:name="Medium Grid 3 Accent 5" w:uiPriority="69"/>
-    <w:lsdException w:name="Dark List Accent 5" w:uiPriority="70"/>
-    <w:lsdException w:name="Colorful Shading Accent 5" w:uiPriority="71"/>
-    <w:lsdException w:name="Colorful List Accent 5" w:uiPriority="72"/>
-    <w:lsdException w:name="Colorful Grid Accent 5" w:uiPriority="73"/>
-    <w:lsdException w:name="Light Shading Accent 6" w:uiPriority="60"/>
-    <w:lsdException w:name="Light List Accent 6" w:uiPriority="61"/>
-    <w:lsdException w:name="Light Grid Accent 6" w:uiPriority="62"/>
-    <w:lsdException w:name="Medium Shading 1 Accent 6" w:uiPriority="63"/>
-    <w:lsdException w:name="Medium Shading 2 Accent 6" w:uiPriority="64"/>
-    <w:lsdException w:name="Medium List 1 Accent 6" w:uiPriority="65"/>
-    <w:lsdException w:name="Medium List 2 Accent 6" w:uiPriority="66"/>
-    <w:lsdException w:name="Medium Grid 1 Accent 6" w:uiPriority="67"/>
-    <w:lsdException w:name="Medium Grid 2 Accent 6" w:uiPriority="68"/>
-    <w:lsdException w:name="Medium Grid 3 Accent 6" w:uiPriority="69"/>
-    <w:lsdException w:name="Dark List Accent 6" w:uiPriority="70"/>
-    <w:lsdException w:name="Colorful Shading Accent 6" w:uiPriority="71"/>
-    <w:lsdException w:name="Colorful List Accent 6" w:uiPriority="72"/>
-    <w:lsdException w:name="Colorful Grid Accent 6" w:uiPriority="73"/>
-    <w:lsdException w:name="Subtle Emphasis" w:uiPriority="19" w:qFormat="1"/>
-    <w:lsdException w:name="Intense Emphasis" w:uiPriority="21" w:qFormat="1"/>
-    <w:lsdException w:name="Subtle Reference" w:uiPriority="31" w:qFormat="1"/>
-    <w:lsdException w:name="Intense Reference" w:uiPriority="32" w:qFormat="1"/>
-    <w:lsdException w:name="Book Title" w:uiPriority="33" w:qFormat="1"/>
-    <w:lsdException w:name="Bibliography" w:semiHidden="1" w:uiPriority="37" w:unhideWhenUsed="1"/>
-    <w:lsdException w:name="TOC Heading" w:semiHidden="1" w:uiPriority="39" w:unhideWhenUsed="1" w:qFormat="1"/>
-    <w:lsdException w:name="Plain Table 1" w:uiPriority="41"/>
-    <w:lsdException w:name="Plain Table 2" w:uiPriority="42"/>
-    <w:lsdException w:name="Plain Table 3" w:uiPriority="43"/>
-    <w:lsdException w:name="Plain Table 4" w:uiPriority="44"/>
-    <w:lsdException w:name="Plain Table 5" w:uiPriority="45"/>
-    <w:lsdException w:name="Grid Table Light" w:uiPriority="40"/>
-    <w:lsdException w:name="Grid Table 1 Light" w:uiPriority="46"/>
-    <w:lsdException w:name="Grid Table 2" w:uiPriority="47"/>
-    <w:lsdException w:name="Grid Table 3" w:uiPriority="48"/>
-    <w:lsdException w:name="Grid Table 4" w:uiPriority="49"/>
-    <w:lsdException w:name="Grid Table 5 Dark" w:uiPriority="50"/>
-    <w:lsdException w:name="Grid Table 6 Colorful" w:uiPriority="51"/>
-    <w:lsdException w:name="Grid Table 7 Colorful" w:uiPriority="52"/>
-    <w:lsdException w:name="Grid Table 1 Light Accent 1" w:uiPriority="46"/>
-    <w:lsdException w:name="Grid Table 2 Accent 1" w:uiPriority="47"/>
-    <w:lsdException w:name="Grid Table 3 Accent 1" w:uiPriority="48"/>
-    <w:lsdException w:name="Grid Table 4 Accent 1" w:uiPriority="49"/>
-    <w:lsdException w:name="Grid Table 5 Dark Accent 1" w:uiPriority="50"/>
-    <w:lsdException w:name="Grid Table 6 Colorful Accent 1" w:uiPriority="51"/>
-    <w:lsdException w:name="Grid Table 7 Colorful Accent 1" w:uiPriority="52"/>
-    <w:lsdException w:name="Grid Table 1 Light Accent 2" w:uiPriority="46"/>
-    <w:lsdException w:name="Grid Table 2 Accent 2" w:uiPriority="47"/>
-    <w:lsdException w:name="Grid Table 3 Accent 2" w:uiPriority="48"/>
-    <w:lsdException w:name="Grid Table 4 Accent 2" w:uiPriority="49"/>
-    <w:lsdException w:name="Grid Table 5 Dark Accent 2" w:uiPriority="50"/>
-    <w:lsdException w:name="Grid Table 6 Colorful Accent 2" w:uiPriority="51"/>
-    <w:lsdException w:name="Grid Table 7 Colorful Accent 2" w:uiPriority="52"/>
-    <w:lsdException w:name="Grid Table 1 Light Accent 3" w:uiPriority="46"/>
-    <w:lsdException w:name="Grid Table 2 Accent 3" w:uiPriority="47"/>
-    <w:lsdException w:name="Grid Table 3 Accent 3" w:uiPriority="48"/>
-    <w:lsdException w:name="Grid Table 4 Accent 3" w:uiPriority="49"/>
-    <w:lsdException w:name="Grid Table 5 Dark Accent 3" w:uiPriority="50"/>
-    <w:lsdException w:name="Grid Table 6 Colorful Accent 3" w:uiPriority="51"/>
-    <w:lsdException w:name="Grid Table 7 Colorful Accent 3" w:uiPriority="52"/>
-    <w:lsdException w:name="Grid Table 1 Light Accent 4" w:uiPriority="46"/>
-    <w:lsdException w:name="Grid Table 2 Accent 4" w:uiPriority="47"/>
-    <w:lsdException w:name="Grid Table 3 Accent 4" w:uiPriority="48"/>
-    <w:lsdException w:name="Grid Table 4 Accent 4" w:uiPriority="49"/>
-    <w:lsdException w:name="Grid Table 5 Dark Accent 4" w:uiPriority="50"/>
-    <w:lsdException w:name="Grid Table 6 Colorful Accent 4" w:uiPriority="51"/>
-    <w:lsdException w:name="Grid Table 7 Colorful Accent 4" w:uiPriority="52"/>
-    <w:lsdException w:name="Grid Table 1 Light Accent 5" w:uiPriority="46"/>
-    <w:lsdException w:name="Grid Table 2 Accent 5" w:uiPriority="47"/>
-    <w:lsdException w:name="Grid Table 3 Accent 5" w:uiPriority="48"/>
-    <w:lsdException w:name="Grid Table 4 Accent 5" w:uiPriority="49"/>
-    <w:lsdException w:name="Grid Table 5 Dark Accent 5" w:uiPriority="50"/>
-    <w:lsdException w:name="Grid Table 6 Colorful Accent 5" w:uiPriority="51"/>
-    <w:lsdException w:name="Grid Table 7 Colorful Accent 5" w:uiPriority="52"/>
-    <w:lsdException w:name="Grid Table 1 Light Accent 6" w:uiPriority="46"/>
-    <w:lsdException w:name="Grid Table 2 Accent 6" w:uiPriority="47"/>
-    <w:lsdException w:name="Grid Table 3 Accent 6" w:uiPriority="48"/>
-    <w:lsdException w:name="Grid Table 4 Accent 6" w:uiPriority="49"/>
-    <w:lsdException w:name="Grid Table 5 Dark Accent 6" w:uiPriority="50"/>
-    <w:lsdException w:name="Grid Table 6 Colorful Accent 6" w:uiPriority="51"/>
-    <w:lsdException w:name="Grid Table 7 Colorful Accent 6" w:uiPriority="52"/>
-    <w:lsdException w:name="List Table 1 Light" w:uiPriority="46"/>
-    <w:lsdException w:name="List Table 2" w:uiPriority="47"/>
-    <w:lsdException w:name="List Table 3" w:uiPriority="48"/>
-    <w:lsdException w:name="List Table 4" w:uiPriority="49"/>
-    <w:lsdException w:name="List Table 5 Dark" w:uiPriority="50"/>
-    <w:lsdException w:name="List Table 6 Colorful" w:uiPriority="51"/>
-    <w:lsdException w:name="List Table 7 Colorful" w:uiPriority="52"/>
-    <w:lsdException w:name="List Table 1 Light Accent 1" w:uiPriority="46"/>
-    <w:lsdException w:name="List Table 2 Accent 1" w:uiPriority="47"/>
-    <w:lsdException w:name="List Table 3 Accent 1" w:uiPriority="48"/>
-    <w:lsdException w:name="List Table 4 Accent 1" w:uiPriority="49"/>
-    <w:lsdException w:name="List Table 5 Dark Accent 1" w:uiPriority="50"/>
-    <w:lsdException w:name="List Table 6 Colorful Accent 1" w:uiPriority="51"/>
-    <w:lsdException w:name="List Table 7 Colorful Accent 1" w:uiPriority="52"/>
-    <w:lsdException w:name="List Table 1 Light Accent 2" w:uiPriority="46"/>
-    <w:lsdException w:name="List Table 2 Accent 2" w:uiPriority="47"/>
-    <w:lsdException w:name="List Table 3 Accent 2" w:uiPriority="48"/>
-    <w:lsdException w:name="List Table 4 Accent 2" w:uiPriority="49"/>
-    <w:lsdException w:name="List Table 5 Dark Accent 2" w:uiPriority="50"/>
-    <w:lsdException w:name="List Table 6 Colorful Accent 2" w:uiPriority="51"/>
-    <w:lsdException w:name="List Table 7 Colorful Accent 2" w:uiPriority="52"/>
-    <w:lsdException w:name="List Table 1 Light Accent 3" w:uiPriority="46"/>
-    <w:lsdException w:name="List Table 2 Accent 3" w:uiPriority="47"/>
-    <w:lsdException w:name="List Table 3 Accent 3" w:uiPriority="48"/>
-    <w:lsdException w:name="List Table 4 Accent 3" w:uiPriority="49"/>
-    <w:lsdException w:name="List Table 5 Dark Accent 3" w:uiPriority="50"/>
-    <w:lsdException w:name="List Table 6 Colorful Accent 3" w:uiPriority="51"/>
-    <w:lsdException w:name="List Table 7 Colorful Accent 3" w:uiPriority="52"/>
-    <w:lsdException w:name="List Table 1 Light Accent 4" w:uiPriority="46"/>
-    <w:lsdException w:name="List Table 2 Accent 4" w:uiPriority="47"/>
-    <w:lsdException w:name="List Table 3 Accent 4" w:uiPriority="48"/>
-    <w:lsdException w:name="List Table 4 Accent 4" w:uiPriority="49"/>
-    <w:lsdException w:name="List Table 5 Dark Accent 4" w:uiPriority="50"/>
-    <w:lsdException w:name="List Table 6 Colorful Accent 4" w:uiPriority="51"/>
-    <w:lsdException w:name="List Table 7 Colorful Accent 4" w:uiPriority="52"/>
-    <w:lsdException w:name="List Table 1 Light Accent 5" w:uiPriority="46"/>
-    <w:lsdException w:name="List Table 2 Accent 5" w:uiPriority="47"/>
-    <w:lsdException w:name="List Table 3 Accent 5" w:uiPriority="48"/>
-    <w:lsdException w:name="List Table 4 Accent 5" w:uiPriority="49"/>
-    <w:lsdException w:name="List Table 5 Dark Accent 5" w:uiPriority="50"/>
-    <w:lsdException w:name="List Table 6 Colorful Accent 5" w:uiPriority="51"/>
-    <w:lsdException w:name="List Table 7 Colorful Accent 5" w:uiPriority="52"/>
-    <w:lsdException w:name="List Table 1 Light Accent 6" w:uiPriority="46"/>
-    <w:lsdException w:name="List Table 2 Accent 6" w:uiPriority="47"/>
-    <w:lsdException w:name="List Table 3 Accent 6" w:uiPriority="48"/>
-    <w:lsdException w:name="List Table 4 Accent 6" w:uiPriority="49"/>
-    <w:lsdException w:name="List Table 5 Dark Accent 6" w:uiPriority="50"/>
-    <w:lsdException w:name="List Table 6 Colorful Accent 6" w:uiPriority="51"/>
-    <w:lsdException w:name="List Table 7 Colorful Accent 6" w:uiPriority="52"/>
+  <w:latentStyles w:defLockedState="0" w:defUIPriority="99" w:defSemiHidden="1" w:defUnhideWhenUsed="1" w:defQFormat="0" w:count="267">
+    <w:lsdException w:name="Normal" w:semiHidden="0" w:uiPriority="0" w:unhideWhenUsed="0" w:qFormat="1"/>
+    <w:lsdException w:name="heading 1" w:semiHidden="0" w:uiPriority="9" w:unhideWhenUsed="0" w:qFormat="1"/>
+    <w:lsdException w:name="heading 2" w:uiPriority="9" w:qFormat="1"/>
+    <w:lsdException w:name="heading 3" w:uiPriority="9" w:qFormat="1"/>
+    <w:lsdException w:name="heading 4" w:uiPriority="9" w:qFormat="1"/>
+    <w:lsdException w:name="heading 5" w:uiPriority="9" w:qFormat="1"/>
+    <w:lsdException w:name="heading 6" w:uiPriority="9" w:qFormat="1"/>
+    <w:lsdException w:name="heading 7" w:uiPriority="9" w:qFormat="1"/>
+    <w:lsdException w:name="heading 8" w:uiPriority="9" w:qFormat="1"/>
+    <w:lsdException w:name="heading 9" w:uiPriority="9" w:qFormat="1"/>
+    <w:lsdException w:name="toc 1" w:uiPriority="39"/>
+    <w:lsdException w:name="toc 2" w:uiPriority="39"/>
+    <w:lsdException w:name="toc 3" w:uiPriority="39"/>
+    <w:lsdException w:name="toc 4" w:uiPriority="39"/>
+    <w:lsdException w:name="toc 5" w:uiPriority="39"/>
+    <w:lsdException w:name="toc 6" w:uiPriority="39"/>
+    <w:lsdException w:name="toc 7" w:uiPriority="39"/>
+    <w:lsdException w:name="toc 8" w:uiPriority="39"/>
+    <w:lsdException w:name="toc 9" w:uiPriority="39"/>
+    <w:lsdException w:name="header" w:uiPriority="0"/>
+    <w:lsdException w:name="caption" w:uiPriority="35" w:qFormat="1"/>
+    <w:lsdException w:name="Title" w:semiHidden="0" w:uiPriority="10" w:unhideWhenUsed="0" w:qFormat="1"/>
+    <w:lsdException w:name="Default Paragraph Font" w:uiPriority="1"/>
+    <w:lsdException w:name="Subtitle" w:semiHidden="0" w:uiPriority="11" w:unhideWhenUsed="0" w:qFormat="1"/>
+    <w:lsdException w:name="Strong" w:semiHidden="0" w:uiPriority="22" w:unhideWhenUsed="0" w:qFormat="1"/>
+    <w:lsdException w:name="Emphasis" w:semiHidden="0" w:uiPriority="20" w:unhideWhenUsed="0" w:qFormat="1"/>
+    <w:lsdException w:name="Table Grid" w:semiHidden="0" w:uiPriority="39" w:unhideWhenUsed="0"/>
+    <w:lsdException w:name="Placeholder Text" w:unhideWhenUsed="0"/>
+    <w:lsdException w:name="No Spacing" w:semiHidden="0" w:uiPriority="1" w:unhideWhenUsed="0" w:qFormat="1"/>
+    <w:lsdException w:name="Light Shading" w:semiHidden="0" w:uiPriority="60" w:unhideWhenUsed="0"/>
+    <w:lsdException w:name="Light List" w:semiHidden="0" w:uiPriority="61" w:unhideWhenUsed="0"/>
+    <w:lsdException w:name="Light Grid" w:semiHidden="0" w:uiPriority="62" w:unhideWhenUsed="0"/>
+    <w:lsdException w:name="Medium Shading 1" w:semiHidden="0" w:uiPriority="63" w:unhideWhenUsed="0"/>
+    <w:lsdException w:name="Medium Shading 2" w:semiHidden="0" w:uiPriority="64" w:unhideWhenUsed="0"/>
+    <w:lsdException w:name="Medium List 1" w:semiHidden="0" w:uiPriority="65" w:unhideWhenUsed="0"/>
+    <w:lsdException w:name="Medium List 2" w:semiHidden="0" w:uiPriority="66" w:unhideWhenUsed="0"/>
+    <w:lsdException w:name="Medium Grid 1" w:semiHidden="0" w:uiPriority="67" w:unhideWhenUsed="0"/>
+    <w:lsdException w:name="Medium Grid 2" w:semiHidden="0" w:uiPriority="68" w:unhideWhenUsed="0"/>
+    <w:lsdException w:name="Medium Grid 3" w:semiHidden="0" w:uiPriority="69" w:unhideWhenUsed="0"/>
+    <w:lsdException w:name="Dark List" w:semiHidden="0" w:uiPriority="70" w:unhideWhenUsed="0"/>
+    <w:lsdException w:name="Colorful Shading" w:semiHidden="0" w:uiPriority="71" w:unhideWhenUsed="0"/>
+    <w:lsdException w:name="Colorful List" w:semiHidden="0" w:uiPriority="72" w:unhideWhenUsed="0"/>
+    <w:lsdException w:name="Colorful Grid" w:semiHidden="0" w:uiPriority="73" w:unhideWhenUsed="0"/>
+    <w:lsdException w:name="Light Shading Accent 1" w:semiHidden="0" w:uiPriority="60" w:unhideWhenUsed="0"/>
+    <w:lsdException w:name="Light List Accent 1" w:semiHidden="0" w:uiPriority="61" w:unhideWhenUsed="0"/>
+    <w:lsdException w:name="Light Grid Accent 1" w:semiHidden="0" w:uiPriority="62" w:unhideWhenUsed="0"/>
+    <w:lsdException w:name="Medium Shading 1 Accent 1" w:semiHidden="0" w:uiPriority="63" w:unhideWhenUsed="0"/>
+    <w:lsdException w:name="Medium Shading 2 Accent 1" w:semiHidden="0" w:uiPriority="64" w:unhideWhenUsed="0"/>
+    <w:lsdException w:name="Medium List 1 Accent 1" w:semiHidden="0" w:uiPriority="65" w:unhideWhenUsed="0"/>
+    <w:lsdException w:name="Revision" w:unhideWhenUsed="0"/>
+    <w:lsdException w:name="List Paragraph" w:semiHidden="0" w:uiPriority="34" w:unhideWhenUsed="0" w:qFormat="1"/>
+    <w:lsdException w:name="Quote" w:semiHidden="0" w:uiPriority="29" w:unhideWhenUsed="0" w:qFormat="1"/>
+    <w:lsdException w:name="Intense Quote" w:semiHidden="0" w:uiPriority="30" w:unhideWhenUsed="0" w:qFormat="1"/>
+    <w:lsdException w:name="Medium List 2 Accent 1" w:semiHidden="0" w:uiPriority="66" w:unhideWhenUsed="0"/>
+    <w:lsdException w:name="Medium Grid 1 Accent 1" w:semiHidden="0" w:uiPriority="67" w:unhideWhenUsed="0"/>
+    <w:lsdException w:name="Medium Grid 2 Accent 1" w:semiHidden="0" w:uiPriority="68" w:unhideWhenUsed="0"/>
+    <w:lsdException w:name="Medium Grid 3 Accent 1" w:semiHidden="0" w:uiPriority="69" w:unhideWhenUsed="0"/>
+    <w:lsdException w:name="Dark List Accent 1" w:semiHidden="0" w:uiPriority="70" w:unhideWhenUsed="0"/>
+    <w:lsdException w:name="Colorful Shading Accent 1" w:semiHidden="0" w:uiPriority="71" w:unhideWhenUsed="0"/>
+    <w:lsdException w:name="Colorful List Accent 1" w:semiHidden="0" w:uiPriority="72" w:unhideWhenUsed="0"/>
+    <w:lsdException w:name="Colorful Grid Accent 1" w:semiHidden="0" w:uiPriority="73" w:unhideWhenUsed="0"/>
+    <w:lsdException w:name="Light Shading Accent 2" w:semiHidden="0" w:uiPriority="60" w:unhideWhenUsed="0"/>
+    <w:lsdException w:name="Light List Accent 2" w:semiHidden="0" w:uiPriority="61" w:unhideWhenUsed="0"/>
+    <w:lsdException w:name="Light Grid Accent 2" w:semiHidden="0" w:uiPriority="62" w:unhideWhenUsed="0"/>
+    <w:lsdException w:name="Medium Shading 1 Accent 2" w:semiHidden="0" w:uiPriority="63" w:unhideWhenUsed="0"/>
+    <w:lsdException w:name="Medium Shading 2 Accent 2" w:semiHidden="0" w:uiPriority="64" w:unhideWhenUsed="0"/>
+    <w:lsdException w:name="Medium List 1 Accent 2" w:semiHidden="0" w:uiPriority="65" w:unhideWhenUsed="0"/>
+    <w:lsdException w:name="Medium List 2 Accent 2" w:semiHidden="0" w:uiPriority="66" w:unhideWhenUsed="0"/>
+    <w:lsdException w:name="Medium Grid 1 Accent 2" w:semiHidden="0" w:uiPriority="67" w:unhideWhenUsed="0"/>
+    <w:lsdException w:name="Medium Grid 2 Accent 2" w:semiHidden="0" w:uiPriority="68" w:unhideWhenUsed="0"/>
+    <w:lsdException w:name="Medium Grid 3 Accent 2" w:semiHidden="0" w:uiPriority="69" w:unhideWhenUsed="0"/>
+    <w:lsdException w:name="Dark List Accent 2" w:semiHidden="0" w:uiPriority="70" w:unhideWhenUsed="0"/>
+    <w:lsdException w:name="Colorful Shading Accent 2" w:semiHidden="0" w:uiPriority="71" w:unhideWhenUsed="0"/>
+    <w:lsdException w:name="Colorful List Accent 2" w:semiHidden="0" w:uiPriority="72" w:unhideWhenUsed="0"/>
+    <w:lsdException w:name="Colorful Grid Accent 2" w:semiHidden="0" w:uiPriority="73" w:unhideWhenUsed="0"/>
+    <w:lsdException w:name="Light Shading Accent 3" w:semiHidden="0" w:uiPriority="60" w:unhideWhenUsed="0"/>
+    <w:lsdException w:name="Light List Accent 3" w:semiHidden="0" w:uiPriority="61" w:unhideWhenUsed="0"/>
+    <w:lsdException w:name="Light Grid Accent 3" w:semiHidden="0" w:uiPriority="62" w:unhideWhenUsed="0"/>
+    <w:lsdException w:name="Medium Shading 1 Accent 3" w:semiHidden="0" w:uiPriority="63" w:unhideWhenUsed="0"/>
+    <w:lsdException w:name="Medium Shading 2 Accent 3" w:semiHidden="0" w:uiPriority="64" w:unhideWhenUsed="0"/>
+    <w:lsdException w:name="Medium List 1 Accent 3" w:semiHidden="0" w:uiPriority="65" w:unhideWhenUsed="0"/>
+    <w:lsdException w:name="Medium List 2 Accent 3" w:semiHidden="0" w:uiPriority="66" w:unhideWhenUsed="0"/>
+    <w:lsdException w:name="Medium Grid 1 Accent 3" w:semiHidden="0" w:uiPriority="67" w:unhideWhenUsed="0"/>
+    <w:lsdException w:name="Medium Grid 2 Accent 3" w:semiHidden="0" w:uiPriority="68" w:unhideWhenUsed="0"/>
+    <w:lsdException w:name="Medium Grid 3 Accent 3" w:semiHidden="0" w:uiPriority="69" w:unhideWhenUsed="0"/>
+    <w:lsdException w:name="Dark List Accent 3" w:semiHidden="0" w:uiPriority="70" w:unhideWhenUsed="0"/>
+    <w:lsdException w:name="Colorful Shading Accent 3" w:semiHidden="0" w:uiPriority="71" w:unhideWhenUsed="0"/>
+    <w:lsdException w:name="Colorful List Accent 3" w:semiHidden="0" w:uiPriority="72" w:unhideWhenUsed="0"/>
+    <w:lsdException w:name="Colorful Grid Accent 3" w:semiHidden="0" w:uiPriority="73" w:unhideWhenUsed="0"/>
+    <w:lsdException w:name="Light Shading Accent 4" w:semiHidden="0" w:uiPriority="60" w:unhideWhenUsed="0"/>
+    <w:lsdException w:name="Light List Accent 4" w:semiHidden="0" w:uiPriority="61" w:unhideWhenUsed="0"/>
+    <w:lsdException w:name="Light Grid Accent 4" w:semiHidden="0" w:uiPriority="62" w:unhideWhenUsed="0"/>
+    <w:lsdException w:name="Medium Shading 1 Accent 4" w:semiHidden="0" w:uiPriority="63" w:unhideWhenUsed="0"/>
+    <w:lsdException w:name="Medium Shading 2 Accent 4" w:semiHidden="0" w:uiPriority="64" w:unhideWhenUsed="0"/>
+    <w:lsdException w:name="Medium List 1 Accent 4" w:semiHidden="0" w:uiPriority="65" w:unhideWhenUsed="0"/>
+    <w:lsdException w:name="Medium List 2 Accent 4" w:semiHidden="0" w:uiPriority="66" w:unhideWhenUsed="0"/>
+    <w:lsdException w:name="Medium Grid 1 Accent 4" w:semiHidden="0" w:uiPriority="67" w:unhideWhenUsed="0"/>
+    <w:lsdException w:name="Medium Grid 2 Accent 4" w:semiHidden="0" w:uiPriority="68" w:unhideWhenUsed="0"/>
+    <w:lsdException w:name="Medium Grid 3 Accent 4" w:semiHidden="0" w:uiPriority="69" w:unhideWhenUsed="0"/>
+    <w:lsdException w:name="Dark List Accent 4" w:semiHidden="0" w:uiPriority="70" w:unhideWhenUsed="0"/>
+    <w:lsdException w:name="Colorful Shading Accent 4" w:semiHidden="0" w:uiPriority="71" w:unhideWhenUsed="0"/>
+    <w:lsdException w:name="Colorful List Accent 4" w:semiHidden="0" w:uiPriority="72" w:unhideWhenUsed="0"/>
+    <w:lsdException w:name="Colorful Grid Accent 4" w:semiHidden="0" w:uiPriority="73" w:unhideWhenUsed="0"/>
+    <w:lsdException w:name="Light Shading Accent 5" w:semiHidden="0" w:uiPriority="60" w:unhideWhenUsed="0"/>
+    <w:lsdException w:name="Light List Accent 5" w:semiHidden="0" w:uiPriority="61" w:unhideWhenUsed="0"/>
+    <w:lsdException w:name="Light Grid Accent 5" w:semiHidden="0" w:uiPriority="62" w:unhideWhenUsed="0"/>
+    <w:lsdException w:name="Medium Shading 1 Accent 5" w:semiHidden="0" w:uiPriority="63" w:unhideWhenUsed="0"/>
+    <w:lsdException w:name="Medium Shading 2 Accent 5" w:semiHidden="0" w:uiPriority="64" w:unhideWhenUsed="0"/>
+    <w:lsdException w:name="Medium List 1 Accent 5" w:semiHidden="0" w:uiPriority="65" w:unhideWhenUsed="0"/>
+    <w:lsdException w:name="Medium List 2 Accent 5" w:semiHidden="0" w:uiPriority="66" w:unhideWhenUsed="0"/>
+    <w:lsdException w:name="Medium Grid 1 Accent 5" w:semiHidden="0" w:uiPriority="67" w:unhideWhenUsed="0"/>
+    <w:lsdException w:name="Medium Grid 2 Accent 5" w:semiHidden="0" w:uiPriority="68" w:unhideWhenUsed="0"/>
+    <w:lsdException w:name="Medium Grid 3 Accent 5" w:semiHidden="0" w:uiPriority="69" w:unhideWhenUsed="0"/>
+    <w:lsdException w:name="Dark List Accent 5" w:semiHidden="0" w:uiPriority="70" w:unhideWhenUsed="0"/>
+    <w:lsdException w:name="Colorful Shading Accent 5" w:semiHidden="0" w:uiPriority="71" w:unhideWhenUsed="0"/>
+    <w:lsdException w:name="Colorful List Accent 5" w:semiHidden="0" w:uiPriority="72" w:unhideWhenUsed="0"/>
+    <w:lsdException w:name="Colorful Grid Accent 5" w:semiHidden="0" w:uiPriority="73" w:unhideWhenUsed="0"/>
+    <w:lsdException w:name="Light Shading Accent 6" w:semiHidden="0" w:uiPriority="60" w:unhideWhenUsed="0"/>
+    <w:lsdException w:name="Light List Accent 6" w:semiHidden="0" w:uiPriority="61" w:unhideWhenUsed="0"/>
+    <w:lsdException w:name="Light Grid Accent 6" w:semiHidden="0" w:uiPriority="62" w:unhideWhenUsed="0"/>
+    <w:lsdException w:name="Medium Shading 1 Accent 6" w:semiHidden="0" w:uiPriority="63" w:unhideWhenUsed="0"/>
+    <w:lsdException w:name="Medium Shading 2 Accent 6" w:semiHidden="0" w:uiPriority="64" w:unhideWhenUsed="0"/>
+    <w:lsdException w:name="Medium List 1 Accent 6" w:semiHidden="0" w:uiPriority="65" w:unhideWhenUsed="0"/>
+    <w:lsdException w:name="Medium List 2 Accent 6" w:semiHidden="0" w:uiPriority="66" w:unhideWhenUsed="0"/>
+    <w:lsdException w:name="Medium Grid 1 Accent 6" w:semiHidden="0" w:uiPriority="67" w:unhideWhenUsed="0"/>
+    <w:lsdException w:name="Medium Grid 2 Accent 6" w:semiHidden="0" w:uiPriority="68" w:unhideWhenUsed="0"/>
+    <w:lsdException w:name="Medium Grid 3 Accent 6" w:semiHidden="0" w:uiPriority="69" w:unhideWhenUsed="0"/>
+    <w:lsdException w:name="Dark List Accent 6" w:semiHidden="0" w:uiPriority="70" w:unhideWhenUsed="0"/>
+    <w:lsdException w:name="Colorful Shading Accent 6" w:semiHidden="0" w:uiPriority="71" w:unhideWhenUsed="0"/>
+    <w:lsdException w:name="Colorful List Accent 6" w:semiHidden="0" w:uiPriority="72" w:unhideWhenUsed="0"/>
+    <w:lsdException w:name="Colorful Grid Accent 6" w:semiHidden="0" w:uiPriority="73" w:unhideWhenUsed="0"/>
+    <w:lsdException w:name="Subtle Emphasis" w:semiHidden="0" w:uiPriority="19" w:unhideWhenUsed="0" w:qFormat="1"/>
+    <w:lsdException w:name="Intense Emphasis" w:semiHidden="0" w:uiPriority="21" w:unhideWhenUsed="0" w:qFormat="1"/>
+    <w:lsdException w:name="Subtle Reference" w:semiHidden="0" w:uiPriority="31" w:unhideWhenUsed="0" w:qFormat="1"/>
+    <w:lsdException w:name="Intense Reference" w:semiHidden="0" w:uiPriority="32" w:unhideWhenUsed="0" w:qFormat="1"/>
+    <w:lsdException w:name="Book Title" w:semiHidden="0" w:uiPriority="33" w:unhideWhenUsed="0" w:qFormat="1"/>
+    <w:lsdException w:name="Bibliography" w:uiPriority="37"/>
+    <w:lsdException w:name="TOC Heading" w:uiPriority="39" w:qFormat="1"/>
   </w:latentStyles>
   <w:style w:type="paragraph" w:default="1" w:styleId="Normal">
     <w:name w:val="Normal"/>
@@ -19217,7 +18913,7 @@
       <w:lang w:val="es-ES_tradnl" w:eastAsia="es-ES"/>
     </w:rPr>
   </w:style>
-  <w:style w:type="paragraph" w:styleId="TtuloTDC">
+  <w:style w:type="paragraph" w:styleId="TtulodeTDC">
     <w:name w:val="TOC Heading"/>
     <w:basedOn w:val="Ttulo1"/>
     <w:next w:val="Normal"/>
@@ -19260,6 +18956,7 @@
       <w:lang w:val="es-PE" w:eastAsia="es-PE"/>
     </w:rPr>
     <w:tblPr>
+      <w:tblInd w:w="0" w:type="dxa"/>
       <w:tblBorders>
         <w:top w:val="single" w:sz="4" w:space="0" w:color="auto"/>
         <w:left w:val="single" w:sz="4" w:space="0" w:color="auto"/>
@@ -19268,6 +18965,12 @@
         <w:insideH w:val="single" w:sz="4" w:space="0" w:color="auto"/>
         <w:insideV w:val="single" w:sz="4" w:space="0" w:color="auto"/>
       </w:tblBorders>
+      <w:tblCellMar>
+        <w:top w:w="0" w:type="dxa"/>
+        <w:left w:w="108" w:type="dxa"/>
+        <w:bottom w:w="0" w:type="dxa"/>
+        <w:right w:w="108" w:type="dxa"/>
+      </w:tblCellMar>
     </w:tblPr>
   </w:style>
   <w:style w:type="paragraph" w:styleId="NormalWeb">
@@ -19301,12 +19004,19 @@
     <w:tblPr>
       <w:tblStyleRowBandSize w:val="1"/>
       <w:tblStyleColBandSize w:val="1"/>
+      <w:tblInd w:w="0" w:type="dxa"/>
       <w:tblBorders>
         <w:top w:val="single" w:sz="2" w:space="0" w:color="F4B083" w:themeColor="accent2" w:themeTint="99"/>
         <w:bottom w:val="single" w:sz="2" w:space="0" w:color="F4B083" w:themeColor="accent2" w:themeTint="99"/>
         <w:insideH w:val="single" w:sz="2" w:space="0" w:color="F4B083" w:themeColor="accent2" w:themeTint="99"/>
         <w:insideV w:val="single" w:sz="2" w:space="0" w:color="F4B083" w:themeColor="accent2" w:themeTint="99"/>
       </w:tblBorders>
+      <w:tblCellMar>
+        <w:top w:w="0" w:type="dxa"/>
+        <w:left w:w="108" w:type="dxa"/>
+        <w:bottom w:w="0" w:type="dxa"/>
+        <w:right w:w="108" w:type="dxa"/>
+      </w:tblCellMar>
     </w:tblPr>
     <w:tblStylePr w:type="firstRow">
       <w:rPr>
@@ -19413,7 +19123,7 @@
       <w:lang w:val="es-ES_tradnl" w:eastAsia="es-ES"/>
     </w:rPr>
   </w:style>
-  <w:style w:type="table" w:styleId="Tabladelista2-nfasis6">
+  <w:style w:type="table" w:customStyle="1" w:styleId="ListTable2Accent6">
     <w:name w:val="List Table 2 Accent 6"/>
     <w:basedOn w:val="Tablanormal"/>
     <w:uiPriority w:val="47"/>
@@ -19424,11 +19134,18 @@
     <w:tblPr>
       <w:tblStyleRowBandSize w:val="1"/>
       <w:tblStyleColBandSize w:val="1"/>
+      <w:tblInd w:w="0" w:type="dxa"/>
       <w:tblBorders>
         <w:top w:val="single" w:sz="4" w:space="0" w:color="A8D08D" w:themeColor="accent6" w:themeTint="99"/>
         <w:bottom w:val="single" w:sz="4" w:space="0" w:color="A8D08D" w:themeColor="accent6" w:themeTint="99"/>
         <w:insideH w:val="single" w:sz="4" w:space="0" w:color="A8D08D" w:themeColor="accent6" w:themeTint="99"/>
       </w:tblBorders>
+      <w:tblCellMar>
+        <w:top w:w="0" w:type="dxa"/>
+        <w:left w:w="108" w:type="dxa"/>
+        <w:bottom w:w="0" w:type="dxa"/>
+        <w:right w:w="108" w:type="dxa"/>
+      </w:tblCellMar>
     </w:tblPr>
     <w:tblStylePr w:type="firstRow">
       <w:rPr>
@@ -19467,7 +19184,7 @@
       </w:tcPr>
     </w:tblStylePr>
   </w:style>
-  <w:style w:type="table" w:styleId="Tabladecuadrcula1clara-nfasis6">
+  <w:style w:type="table" w:customStyle="1" w:styleId="GridTable1LightAccent6">
     <w:name w:val="Grid Table 1 Light Accent 6"/>
     <w:basedOn w:val="Tablanormal"/>
     <w:uiPriority w:val="46"/>
@@ -19478,6 +19195,7 @@
     <w:tblPr>
       <w:tblStyleRowBandSize w:val="1"/>
       <w:tblStyleColBandSize w:val="1"/>
+      <w:tblInd w:w="0" w:type="dxa"/>
       <w:tblBorders>
         <w:top w:val="single" w:sz="4" w:space="0" w:color="C5E0B3" w:themeColor="accent6" w:themeTint="66"/>
         <w:left w:val="single" w:sz="4" w:space="0" w:color="C5E0B3" w:themeColor="accent6" w:themeTint="66"/>
@@ -19486,6 +19204,12 @@
         <w:insideH w:val="single" w:sz="4" w:space="0" w:color="C5E0B3" w:themeColor="accent6" w:themeTint="66"/>
         <w:insideV w:val="single" w:sz="4" w:space="0" w:color="C5E0B3" w:themeColor="accent6" w:themeTint="66"/>
       </w:tblBorders>
+      <w:tblCellMar>
+        <w:top w:w="0" w:type="dxa"/>
+        <w:left w:w="108" w:type="dxa"/>
+        <w:bottom w:w="0" w:type="dxa"/>
+        <w:right w:w="108" w:type="dxa"/>
+      </w:tblCellMar>
     </w:tblPr>
     <w:tblStylePr w:type="firstRow">
       <w:rPr>
@@ -19524,7 +19248,7 @@
       </w:rPr>
     </w:tblStylePr>
   </w:style>
-  <w:style w:type="table" w:styleId="Tabladecuadrcula5oscura-nfasis6">
+  <w:style w:type="table" w:customStyle="1" w:styleId="GridTable5DarkAccent6">
     <w:name w:val="Grid Table 5 Dark Accent 6"/>
     <w:basedOn w:val="Tablanormal"/>
     <w:uiPriority w:val="50"/>
@@ -19535,6 +19259,7 @@
     <w:tblPr>
       <w:tblStyleRowBandSize w:val="1"/>
       <w:tblStyleColBandSize w:val="1"/>
+      <w:tblInd w:w="0" w:type="dxa"/>
       <w:tblBorders>
         <w:top w:val="single" w:sz="4" w:space="0" w:color="FFFFFF" w:themeColor="background1"/>
         <w:left w:val="single" w:sz="4" w:space="0" w:color="FFFFFF" w:themeColor="background1"/>
@@ -19543,6 +19268,12 @@
         <w:insideH w:val="single" w:sz="4" w:space="0" w:color="FFFFFF" w:themeColor="background1"/>
         <w:insideV w:val="single" w:sz="4" w:space="0" w:color="FFFFFF" w:themeColor="background1"/>
       </w:tblBorders>
+      <w:tblCellMar>
+        <w:top w:w="0" w:type="dxa"/>
+        <w:left w:w="108" w:type="dxa"/>
+        <w:bottom w:w="0" w:type="dxa"/>
+        <w:right w:w="108" w:type="dxa"/>
+      </w:tblCellMar>
     </w:tblPr>
     <w:tcPr>
       <w:shd w:val="clear" w:color="auto" w:fill="E2EFD9" w:themeFill="accent6" w:themeFillTint="33"/>
@@ -19630,7 +19361,7 @@
       </w:tcPr>
     </w:tblStylePr>
   </w:style>
-  <w:style w:type="table" w:styleId="Tabladelista3-nfasis6">
+  <w:style w:type="table" w:customStyle="1" w:styleId="ListTable3Accent6">
     <w:name w:val="List Table 3 Accent 6"/>
     <w:basedOn w:val="Tablanormal"/>
     <w:uiPriority w:val="48"/>
@@ -19641,12 +19372,19 @@
     <w:tblPr>
       <w:tblStyleRowBandSize w:val="1"/>
       <w:tblStyleColBandSize w:val="1"/>
+      <w:tblInd w:w="0" w:type="dxa"/>
       <w:tblBorders>
         <w:top w:val="single" w:sz="4" w:space="0" w:color="70AD47" w:themeColor="accent6"/>
         <w:left w:val="single" w:sz="4" w:space="0" w:color="70AD47" w:themeColor="accent6"/>
         <w:bottom w:val="single" w:sz="4" w:space="0" w:color="70AD47" w:themeColor="accent6"/>
         <w:right w:val="single" w:sz="4" w:space="0" w:color="70AD47" w:themeColor="accent6"/>
       </w:tblBorders>
+      <w:tblCellMar>
+        <w:top w:w="0" w:type="dxa"/>
+        <w:left w:w="108" w:type="dxa"/>
+        <w:bottom w:w="0" w:type="dxa"/>
+        <w:right w:w="108" w:type="dxa"/>
+      </w:tblCellMar>
     </w:tblPr>
     <w:tblStylePr w:type="firstRow">
       <w:rPr>
@@ -19754,7 +19492,7 @@
       </w:tcPr>
     </w:tblStylePr>
   </w:style>
-  <w:style w:type="table" w:styleId="Tabladecuadrcula4-nfasis6">
+  <w:style w:type="table" w:customStyle="1" w:styleId="GridTable4Accent6">
     <w:name w:val="Grid Table 4 Accent 6"/>
     <w:basedOn w:val="Tablanormal"/>
     <w:uiPriority w:val="49"/>
@@ -19765,6 +19503,7 @@
     <w:tblPr>
       <w:tblStyleRowBandSize w:val="1"/>
       <w:tblStyleColBandSize w:val="1"/>
+      <w:tblInd w:w="0" w:type="dxa"/>
       <w:tblBorders>
         <w:top w:val="single" w:sz="4" w:space="0" w:color="A8D08D" w:themeColor="accent6" w:themeTint="99"/>
         <w:left w:val="single" w:sz="4" w:space="0" w:color="A8D08D" w:themeColor="accent6" w:themeTint="99"/>
@@ -19773,6 +19512,12 @@
         <w:insideH w:val="single" w:sz="4" w:space="0" w:color="A8D08D" w:themeColor="accent6" w:themeTint="99"/>
         <w:insideV w:val="single" w:sz="4" w:space="0" w:color="A8D08D" w:themeColor="accent6" w:themeTint="99"/>
       </w:tblBorders>
+      <w:tblCellMar>
+        <w:top w:w="0" w:type="dxa"/>
+        <w:left w:w="108" w:type="dxa"/>
+        <w:bottom w:w="0" w:type="dxa"/>
+        <w:right w:w="108" w:type="dxa"/>
+      </w:tblCellMar>
     </w:tblPr>
     <w:tblStylePr w:type="firstRow">
       <w:rPr>
@@ -19830,7 +19575,7 @@
       </w:tcPr>
     </w:tblStylePr>
   </w:style>
-  <w:style w:type="table" w:styleId="Tabladelista4-nfasis6">
+  <w:style w:type="table" w:customStyle="1" w:styleId="ListTable4Accent6">
     <w:name w:val="List Table 4 Accent 6"/>
     <w:basedOn w:val="Tablanormal"/>
     <w:uiPriority w:val="49"/>
@@ -19841,6 +19586,7 @@
     <w:tblPr>
       <w:tblStyleRowBandSize w:val="1"/>
       <w:tblStyleColBandSize w:val="1"/>
+      <w:tblInd w:w="0" w:type="dxa"/>
       <w:tblBorders>
         <w:top w:val="single" w:sz="4" w:space="0" w:color="A8D08D" w:themeColor="accent6" w:themeTint="99"/>
         <w:left w:val="single" w:sz="4" w:space="0" w:color="A8D08D" w:themeColor="accent6" w:themeTint="99"/>
@@ -19848,6 +19594,12 @@
         <w:right w:val="single" w:sz="4" w:space="0" w:color="A8D08D" w:themeColor="accent6" w:themeTint="99"/>
         <w:insideH w:val="single" w:sz="4" w:space="0" w:color="A8D08D" w:themeColor="accent6" w:themeTint="99"/>
       </w:tblBorders>
+      <w:tblCellMar>
+        <w:top w:w="0" w:type="dxa"/>
+        <w:left w:w="108" w:type="dxa"/>
+        <w:bottom w:w="0" w:type="dxa"/>
+        <w:right w:w="108" w:type="dxa"/>
+      </w:tblCellMar>
     </w:tblPr>
     <w:tblStylePr w:type="firstRow">
       <w:rPr>
@@ -19968,9 +19720,16 @@
     </w:rPr>
     <w:tblPr>
       <w:jc w:val="center"/>
+      <w:tblInd w:w="0" w:type="dxa"/>
       <w:tblBorders>
         <w:insideV w:val="double" w:sz="4" w:space="0" w:color="FFFFFF" w:themeColor="background1"/>
       </w:tblBorders>
+      <w:tblCellMar>
+        <w:top w:w="0" w:type="dxa"/>
+        <w:left w:w="108" w:type="dxa"/>
+        <w:bottom w:w="0" w:type="dxa"/>
+        <w:right w:w="108" w:type="dxa"/>
+      </w:tblCellMar>
     </w:tblPr>
     <w:trPr>
       <w:jc w:val="center"/>
@@ -20160,10 +19919,17 @@
     </w:rPr>
     <w:tblPr>
       <w:jc w:val="center"/>
+      <w:tblInd w:w="0" w:type="dxa"/>
       <w:tblBorders>
         <w:top w:val="double" w:sz="4" w:space="0" w:color="auto"/>
         <w:bottom w:val="double" w:sz="4" w:space="0" w:color="auto"/>
       </w:tblBorders>
+      <w:tblCellMar>
+        <w:top w:w="0" w:type="dxa"/>
+        <w:left w:w="108" w:type="dxa"/>
+        <w:bottom w:w="0" w:type="dxa"/>
+        <w:right w:w="108" w:type="dxa"/>
+      </w:tblCellMar>
     </w:tblPr>
     <w:trPr>
       <w:jc w:val="center"/>
@@ -20262,6 +20028,7 @@
     <w:tblPr>
       <w:tblStyleRowBandSize w:val="1"/>
       <w:tblStyleColBandSize w:val="1"/>
+      <w:tblInd w:w="0" w:type="dxa"/>
       <w:tblBorders>
         <w:top w:val="single" w:sz="4" w:space="0" w:color="9CC2E5" w:themeColor="accent1" w:themeTint="99"/>
         <w:left w:val="single" w:sz="4" w:space="0" w:color="9CC2E5" w:themeColor="accent1" w:themeTint="99"/>
@@ -20270,6 +20037,1568 @@
         <w:insideH w:val="single" w:sz="4" w:space="0" w:color="9CC2E5" w:themeColor="accent1" w:themeTint="99"/>
         <w:insideV w:val="single" w:sz="4" w:space="0" w:color="9CC2E5" w:themeColor="accent1" w:themeTint="99"/>
       </w:tblBorders>
+      <w:tblCellMar>
+        <w:top w:w="0" w:type="dxa"/>
+        <w:left w:w="108" w:type="dxa"/>
+        <w:bottom w:w="0" w:type="dxa"/>
+        <w:right w:w="108" w:type="dxa"/>
+      </w:tblCellMar>
+    </w:tblPr>
+    <w:tblStylePr w:type="firstRow">
+      <w:rPr>
+        <w:b/>
+        <w:bCs/>
+        <w:color w:val="FFFFFF" w:themeColor="background1"/>
+      </w:rPr>
+      <w:tblPr/>
+      <w:tcPr>
+        <w:tcBorders>
+          <w:top w:val="single" w:sz="4" w:space="0" w:color="5B9BD5" w:themeColor="accent1"/>
+          <w:left w:val="single" w:sz="4" w:space="0" w:color="5B9BD5" w:themeColor="accent1"/>
+          <w:bottom w:val="single" w:sz="4" w:space="0" w:color="5B9BD5" w:themeColor="accent1"/>
+          <w:right w:val="single" w:sz="4" w:space="0" w:color="5B9BD5" w:themeColor="accent1"/>
+          <w:insideH w:val="nil"/>
+          <w:insideV w:val="nil"/>
+        </w:tcBorders>
+        <w:shd w:val="clear" w:color="auto" w:fill="5B9BD5" w:themeFill="accent1"/>
+      </w:tcPr>
+    </w:tblStylePr>
+    <w:tblStylePr w:type="lastRow">
+      <w:rPr>
+        <w:b/>
+        <w:bCs/>
+      </w:rPr>
+      <w:tblPr/>
+      <w:tcPr>
+        <w:tcBorders>
+          <w:top w:val="double" w:sz="4" w:space="0" w:color="5B9BD5" w:themeColor="accent1"/>
+        </w:tcBorders>
+      </w:tcPr>
+    </w:tblStylePr>
+    <w:tblStylePr w:type="firstCol">
+      <w:rPr>
+        <w:b/>
+        <w:bCs/>
+      </w:rPr>
+    </w:tblStylePr>
+    <w:tblStylePr w:type="lastCol">
+      <w:rPr>
+        <w:b/>
+        <w:bCs/>
+      </w:rPr>
+    </w:tblStylePr>
+    <w:tblStylePr w:type="band1Vert">
+      <w:tblPr/>
+      <w:tcPr>
+        <w:shd w:val="clear" w:color="auto" w:fill="DEEAF6" w:themeFill="accent1" w:themeFillTint="33"/>
+      </w:tcPr>
+    </w:tblStylePr>
+    <w:tblStylePr w:type="band1Horz">
+      <w:tblPr/>
+      <w:tcPr>
+        <w:shd w:val="clear" w:color="auto" w:fill="DEEAF6" w:themeFill="accent1" w:themeFillTint="33"/>
+      </w:tcPr>
+    </w:tblStylePr>
+  </w:style>
+  <w:style w:type="paragraph" w:styleId="Sinespaciado">
+    <w:name w:val="No Spacing"/>
+    <w:link w:val="SinespaciadoCar"/>
+    <w:uiPriority w:val="1"/>
+    <w:qFormat/>
+    <w:rsid w:val="002C0715"/>
+    <w:pPr>
+      <w:spacing w:after="0" w:line="240" w:lineRule="auto"/>
+    </w:pPr>
+    <w:rPr>
+      <w:rFonts w:eastAsiaTheme="minorEastAsia"/>
+      <w:lang w:val="es-PE" w:eastAsia="es-PE"/>
+    </w:rPr>
+  </w:style>
+  <w:style w:type="character" w:customStyle="1" w:styleId="SinespaciadoCar">
+    <w:name w:val="Sin espaciado Car"/>
+    <w:basedOn w:val="Fuentedeprrafopredeter"/>
+    <w:link w:val="Sinespaciado"/>
+    <w:uiPriority w:val="1"/>
+    <w:rsid w:val="002C0715"/>
+    <w:rPr>
+      <w:rFonts w:eastAsiaTheme="minorEastAsia"/>
+      <w:lang w:val="es-PE" w:eastAsia="es-PE"/>
+    </w:rPr>
+  </w:style>
+</w:styles>
+</file>
+
+<file path=word/stylesWithEffects.xml><?xml version="1.0" encoding="utf-8"?>
+<w:styles xmlns:wpc="http://schemas.microsoft.com/office/word/2010/wordprocessingCanvas" xmlns:mc="http://schemas.openxmlformats.org/markup-compatibility/2006" xmlns:o="urn:schemas-microsoft-com:office:office" xmlns:r="http://schemas.openxmlformats.org/officeDocument/2006/relationships" xmlns:m="http://schemas.openxmlformats.org/officeDocument/2006/math" xmlns:v="urn:schemas-microsoft-com:vml" xmlns:wp14="http://schemas.microsoft.com/office/word/2010/wordprocessingDrawing" xmlns:wp="http://schemas.openxmlformats.org/drawingml/2006/wordprocessingDrawing" xmlns:w10="urn:schemas-microsoft-com:office:word" xmlns:w="http://schemas.openxmlformats.org/wordprocessingml/2006/main" xmlns:w14="http://schemas.microsoft.com/office/word/2010/wordml" xmlns:wpg="http://schemas.microsoft.com/office/word/2010/wordprocessingGroup" xmlns:wpi="http://schemas.microsoft.com/office/word/2010/wordprocessingInk" xmlns:wne="http://schemas.microsoft.com/office/word/2006/wordml" xmlns:wps="http://schemas.microsoft.com/office/word/2010/wordprocessingShape" mc:Ignorable="w14 wp14">
+  <w:docDefaults>
+    <w:rPrDefault>
+      <w:rPr>
+        <w:rFonts w:asciiTheme="minorHAnsi" w:eastAsiaTheme="minorHAnsi" w:hAnsiTheme="minorHAnsi" w:cstheme="minorBidi"/>
+        <w:sz w:val="22"/>
+        <w:szCs w:val="22"/>
+        <w:lang w:val="es-ES" w:eastAsia="en-US" w:bidi="ar-SA"/>
+      </w:rPr>
+    </w:rPrDefault>
+    <w:pPrDefault>
+      <w:pPr>
+        <w:spacing w:after="160" w:line="259" w:lineRule="auto"/>
+      </w:pPr>
+    </w:pPrDefault>
+  </w:docDefaults>
+  <w:latentStyles w:defLockedState="0" w:defUIPriority="99" w:defSemiHidden="1" w:defUnhideWhenUsed="1" w:defQFormat="0" w:count="267">
+    <w:lsdException w:name="Normal" w:semiHidden="0" w:uiPriority="0" w:unhideWhenUsed="0" w:qFormat="1"/>
+    <w:lsdException w:name="heading 1" w:semiHidden="0" w:uiPriority="9" w:unhideWhenUsed="0" w:qFormat="1"/>
+    <w:lsdException w:name="heading 2" w:uiPriority="9" w:qFormat="1"/>
+    <w:lsdException w:name="heading 3" w:uiPriority="9" w:qFormat="1"/>
+    <w:lsdException w:name="heading 4" w:uiPriority="9" w:qFormat="1"/>
+    <w:lsdException w:name="heading 5" w:uiPriority="9" w:qFormat="1"/>
+    <w:lsdException w:name="heading 6" w:uiPriority="9" w:qFormat="1"/>
+    <w:lsdException w:name="heading 7" w:uiPriority="9" w:qFormat="1"/>
+    <w:lsdException w:name="heading 8" w:uiPriority="9" w:qFormat="1"/>
+    <w:lsdException w:name="heading 9" w:uiPriority="9" w:qFormat="1"/>
+    <w:lsdException w:name="toc 1" w:uiPriority="39"/>
+    <w:lsdException w:name="toc 2" w:uiPriority="39"/>
+    <w:lsdException w:name="toc 3" w:uiPriority="39"/>
+    <w:lsdException w:name="toc 4" w:uiPriority="39"/>
+    <w:lsdException w:name="toc 5" w:uiPriority="39"/>
+    <w:lsdException w:name="toc 6" w:uiPriority="39"/>
+    <w:lsdException w:name="toc 7" w:uiPriority="39"/>
+    <w:lsdException w:name="toc 8" w:uiPriority="39"/>
+    <w:lsdException w:name="toc 9" w:uiPriority="39"/>
+    <w:lsdException w:name="header" w:uiPriority="0"/>
+    <w:lsdException w:name="caption" w:uiPriority="35" w:qFormat="1"/>
+    <w:lsdException w:name="Title" w:semiHidden="0" w:uiPriority="10" w:unhideWhenUsed="0" w:qFormat="1"/>
+    <w:lsdException w:name="Default Paragraph Font" w:uiPriority="1"/>
+    <w:lsdException w:name="Subtitle" w:semiHidden="0" w:uiPriority="11" w:unhideWhenUsed="0" w:qFormat="1"/>
+    <w:lsdException w:name="Strong" w:semiHidden="0" w:uiPriority="22" w:unhideWhenUsed="0" w:qFormat="1"/>
+    <w:lsdException w:name="Emphasis" w:semiHidden="0" w:uiPriority="20" w:unhideWhenUsed="0" w:qFormat="1"/>
+    <w:lsdException w:name="Table Grid" w:semiHidden="0" w:uiPriority="39" w:unhideWhenUsed="0"/>
+    <w:lsdException w:name="Placeholder Text" w:unhideWhenUsed="0"/>
+    <w:lsdException w:name="No Spacing" w:semiHidden="0" w:uiPriority="1" w:unhideWhenUsed="0" w:qFormat="1"/>
+    <w:lsdException w:name="Light Shading" w:semiHidden="0" w:uiPriority="60" w:unhideWhenUsed="0"/>
+    <w:lsdException w:name="Light List" w:semiHidden="0" w:uiPriority="61" w:unhideWhenUsed="0"/>
+    <w:lsdException w:name="Light Grid" w:semiHidden="0" w:uiPriority="62" w:unhideWhenUsed="0"/>
+    <w:lsdException w:name="Medium Shading 1" w:semiHidden="0" w:uiPriority="63" w:unhideWhenUsed="0"/>
+    <w:lsdException w:name="Medium Shading 2" w:semiHidden="0" w:uiPriority="64" w:unhideWhenUsed="0"/>
+    <w:lsdException w:name="Medium List 1" w:semiHidden="0" w:uiPriority="65" w:unhideWhenUsed="0"/>
+    <w:lsdException w:name="Medium List 2" w:semiHidden="0" w:uiPriority="66" w:unhideWhenUsed="0"/>
+    <w:lsdException w:name="Medium Grid 1" w:semiHidden="0" w:uiPriority="67" w:unhideWhenUsed="0"/>
+    <w:lsdException w:name="Medium Grid 2" w:semiHidden="0" w:uiPriority="68" w:unhideWhenUsed="0"/>
+    <w:lsdException w:name="Medium Grid 3" w:semiHidden="0" w:uiPriority="69" w:unhideWhenUsed="0"/>
+    <w:lsdException w:name="Dark List" w:semiHidden="0" w:uiPriority="70" w:unhideWhenUsed="0"/>
+    <w:lsdException w:name="Colorful Shading" w:semiHidden="0" w:uiPriority="71" w:unhideWhenUsed="0"/>
+    <w:lsdException w:name="Colorful List" w:semiHidden="0" w:uiPriority="72" w:unhideWhenUsed="0"/>
+    <w:lsdException w:name="Colorful Grid" w:semiHidden="0" w:uiPriority="73" w:unhideWhenUsed="0"/>
+    <w:lsdException w:name="Light Shading Accent 1" w:semiHidden="0" w:uiPriority="60" w:unhideWhenUsed="0"/>
+    <w:lsdException w:name="Light List Accent 1" w:semiHidden="0" w:uiPriority="61" w:unhideWhenUsed="0"/>
+    <w:lsdException w:name="Light Grid Accent 1" w:semiHidden="0" w:uiPriority="62" w:unhideWhenUsed="0"/>
+    <w:lsdException w:name="Medium Shading 1 Accent 1" w:semiHidden="0" w:uiPriority="63" w:unhideWhenUsed="0"/>
+    <w:lsdException w:name="Medium Shading 2 Accent 1" w:semiHidden="0" w:uiPriority="64" w:unhideWhenUsed="0"/>
+    <w:lsdException w:name="Medium List 1 Accent 1" w:semiHidden="0" w:uiPriority="65" w:unhideWhenUsed="0"/>
+    <w:lsdException w:name="Revision" w:unhideWhenUsed="0"/>
+    <w:lsdException w:name="List Paragraph" w:semiHidden="0" w:uiPriority="34" w:unhideWhenUsed="0" w:qFormat="1"/>
+    <w:lsdException w:name="Quote" w:semiHidden="0" w:uiPriority="29" w:unhideWhenUsed="0" w:qFormat="1"/>
+    <w:lsdException w:name="Intense Quote" w:semiHidden="0" w:uiPriority="30" w:unhideWhenUsed="0" w:qFormat="1"/>
+    <w:lsdException w:name="Medium List 2 Accent 1" w:semiHidden="0" w:uiPriority="66" w:unhideWhenUsed="0"/>
+    <w:lsdException w:name="Medium Grid 1 Accent 1" w:semiHidden="0" w:uiPriority="67" w:unhideWhenUsed="0"/>
+    <w:lsdException w:name="Medium Grid 2 Accent 1" w:semiHidden="0" w:uiPriority="68" w:unhideWhenUsed="0"/>
+    <w:lsdException w:name="Medium Grid 3 Accent 1" w:semiHidden="0" w:uiPriority="69" w:unhideWhenUsed="0"/>
+    <w:lsdException w:name="Dark List Accent 1" w:semiHidden="0" w:uiPriority="70" w:unhideWhenUsed="0"/>
+    <w:lsdException w:name="Colorful Shading Accent 1" w:semiHidden="0" w:uiPriority="71" w:unhideWhenUsed="0"/>
+    <w:lsdException w:name="Colorful List Accent 1" w:semiHidden="0" w:uiPriority="72" w:unhideWhenUsed="0"/>
+    <w:lsdException w:name="Colorful Grid Accent 1" w:semiHidden="0" w:uiPriority="73" w:unhideWhenUsed="0"/>
+    <w:lsdException w:name="Light Shading Accent 2" w:semiHidden="0" w:uiPriority="60" w:unhideWhenUsed="0"/>
+    <w:lsdException w:name="Light List Accent 2" w:semiHidden="0" w:uiPriority="61" w:unhideWhenUsed="0"/>
+    <w:lsdException w:name="Light Grid Accent 2" w:semiHidden="0" w:uiPriority="62" w:unhideWhenUsed="0"/>
+    <w:lsdException w:name="Medium Shading 1 Accent 2" w:semiHidden="0" w:uiPriority="63" w:unhideWhenUsed="0"/>
+    <w:lsdException w:name="Medium Shading 2 Accent 2" w:semiHidden="0" w:uiPriority="64" w:unhideWhenUsed="0"/>
+    <w:lsdException w:name="Medium List 1 Accent 2" w:semiHidden="0" w:uiPriority="65" w:unhideWhenUsed="0"/>
+    <w:lsdException w:name="Medium List 2 Accent 2" w:semiHidden="0" w:uiPriority="66" w:unhideWhenUsed="0"/>
+    <w:lsdException w:name="Medium Grid 1 Accent 2" w:semiHidden="0" w:uiPriority="67" w:unhideWhenUsed="0"/>
+    <w:lsdException w:name="Medium Grid 2 Accent 2" w:semiHidden="0" w:uiPriority="68" w:unhideWhenUsed="0"/>
+    <w:lsdException w:name="Medium Grid 3 Accent 2" w:semiHidden="0" w:uiPriority="69" w:unhideWhenUsed="0"/>
+    <w:lsdException w:name="Dark List Accent 2" w:semiHidden="0" w:uiPriority="70" w:unhideWhenUsed="0"/>
+    <w:lsdException w:name="Colorful Shading Accent 2" w:semiHidden="0" w:uiPriority="71" w:unhideWhenUsed="0"/>
+    <w:lsdException w:name="Colorful List Accent 2" w:semiHidden="0" w:uiPriority="72" w:unhideWhenUsed="0"/>
+    <w:lsdException w:name="Colorful Grid Accent 2" w:semiHidden="0" w:uiPriority="73" w:unhideWhenUsed="0"/>
+    <w:lsdException w:name="Light Shading Accent 3" w:semiHidden="0" w:uiPriority="60" w:unhideWhenUsed="0"/>
+    <w:lsdException w:name="Light List Accent 3" w:semiHidden="0" w:uiPriority="61" w:unhideWhenUsed="0"/>
+    <w:lsdException w:name="Light Grid Accent 3" w:semiHidden="0" w:uiPriority="62" w:unhideWhenUsed="0"/>
+    <w:lsdException w:name="Medium Shading 1 Accent 3" w:semiHidden="0" w:uiPriority="63" w:unhideWhenUsed="0"/>
+    <w:lsdException w:name="Medium Shading 2 Accent 3" w:semiHidden="0" w:uiPriority="64" w:unhideWhenUsed="0"/>
+    <w:lsdException w:name="Medium List 1 Accent 3" w:semiHidden="0" w:uiPriority="65" w:unhideWhenUsed="0"/>
+    <w:lsdException w:name="Medium List 2 Accent 3" w:semiHidden="0" w:uiPriority="66" w:unhideWhenUsed="0"/>
+    <w:lsdException w:name="Medium Grid 1 Accent 3" w:semiHidden="0" w:uiPriority="67" w:unhideWhenUsed="0"/>
+    <w:lsdException w:name="Medium Grid 2 Accent 3" w:semiHidden="0" w:uiPriority="68" w:unhideWhenUsed="0"/>
+    <w:lsdException w:name="Medium Grid 3 Accent 3" w:semiHidden="0" w:uiPriority="69" w:unhideWhenUsed="0"/>
+    <w:lsdException w:name="Dark List Accent 3" w:semiHidden="0" w:uiPriority="70" w:unhideWhenUsed="0"/>
+    <w:lsdException w:name="Colorful Shading Accent 3" w:semiHidden="0" w:uiPriority="71" w:unhideWhenUsed="0"/>
+    <w:lsdException w:name="Colorful List Accent 3" w:semiHidden="0" w:uiPriority="72" w:unhideWhenUsed="0"/>
+    <w:lsdException w:name="Colorful Grid Accent 3" w:semiHidden="0" w:uiPriority="73" w:unhideWhenUsed="0"/>
+    <w:lsdException w:name="Light Shading Accent 4" w:semiHidden="0" w:uiPriority="60" w:unhideWhenUsed="0"/>
+    <w:lsdException w:name="Light List Accent 4" w:semiHidden="0" w:uiPriority="61" w:unhideWhenUsed="0"/>
+    <w:lsdException w:name="Light Grid Accent 4" w:semiHidden="0" w:uiPriority="62" w:unhideWhenUsed="0"/>
+    <w:lsdException w:name="Medium Shading 1 Accent 4" w:semiHidden="0" w:uiPriority="63" w:unhideWhenUsed="0"/>
+    <w:lsdException w:name="Medium Shading 2 Accent 4" w:semiHidden="0" w:uiPriority="64" w:unhideWhenUsed="0"/>
+    <w:lsdException w:name="Medium List 1 Accent 4" w:semiHidden="0" w:uiPriority="65" w:unhideWhenUsed="0"/>
+    <w:lsdException w:name="Medium List 2 Accent 4" w:semiHidden="0" w:uiPriority="66" w:unhideWhenUsed="0"/>
+    <w:lsdException w:name="Medium Grid 1 Accent 4" w:semiHidden="0" w:uiPriority="67" w:unhideWhenUsed="0"/>
+    <w:lsdException w:name="Medium Grid 2 Accent 4" w:semiHidden="0" w:uiPriority="68" w:unhideWhenUsed="0"/>
+    <w:lsdException w:name="Medium Grid 3 Accent 4" w:semiHidden="0" w:uiPriority="69" w:unhideWhenUsed="0"/>
+    <w:lsdException w:name="Dark List Accent 4" w:semiHidden="0" w:uiPriority="70" w:unhideWhenUsed="0"/>
+    <w:lsdException w:name="Colorful Shading Accent 4" w:semiHidden="0" w:uiPriority="71" w:unhideWhenUsed="0"/>
+    <w:lsdException w:name="Colorful List Accent 4" w:semiHidden="0" w:uiPriority="72" w:unhideWhenUsed="0"/>
+    <w:lsdException w:name="Colorful Grid Accent 4" w:semiHidden="0" w:uiPriority="73" w:unhideWhenUsed="0"/>
+    <w:lsdException w:name="Light Shading Accent 5" w:semiHidden="0" w:uiPriority="60" w:unhideWhenUsed="0"/>
+    <w:lsdException w:name="Light List Accent 5" w:semiHidden="0" w:uiPriority="61" w:unhideWhenUsed="0"/>
+    <w:lsdException w:name="Light Grid Accent 5" w:semiHidden="0" w:uiPriority="62" w:unhideWhenUsed="0"/>
+    <w:lsdException w:name="Medium Shading 1 Accent 5" w:semiHidden="0" w:uiPriority="63" w:unhideWhenUsed="0"/>
+    <w:lsdException w:name="Medium Shading 2 Accent 5" w:semiHidden="0" w:uiPriority="64" w:unhideWhenUsed="0"/>
+    <w:lsdException w:name="Medium List 1 Accent 5" w:semiHidden="0" w:uiPriority="65" w:unhideWhenUsed="0"/>
+    <w:lsdException w:name="Medium List 2 Accent 5" w:semiHidden="0" w:uiPriority="66" w:unhideWhenUsed="0"/>
+    <w:lsdException w:name="Medium Grid 1 Accent 5" w:semiHidden="0" w:uiPriority="67" w:unhideWhenUsed="0"/>
+    <w:lsdException w:name="Medium Grid 2 Accent 5" w:semiHidden="0" w:uiPriority="68" w:unhideWhenUsed="0"/>
+    <w:lsdException w:name="Medium Grid 3 Accent 5" w:semiHidden="0" w:uiPriority="69" w:unhideWhenUsed="0"/>
+    <w:lsdException w:name="Dark List Accent 5" w:semiHidden="0" w:uiPriority="70" w:unhideWhenUsed="0"/>
+    <w:lsdException w:name="Colorful Shading Accent 5" w:semiHidden="0" w:uiPriority="71" w:unhideWhenUsed="0"/>
+    <w:lsdException w:name="Colorful List Accent 5" w:semiHidden="0" w:uiPriority="72" w:unhideWhenUsed="0"/>
+    <w:lsdException w:name="Colorful Grid Accent 5" w:semiHidden="0" w:uiPriority="73" w:unhideWhenUsed="0"/>
+    <w:lsdException w:name="Light Shading Accent 6" w:semiHidden="0" w:uiPriority="60" w:unhideWhenUsed="0"/>
+    <w:lsdException w:name="Light List Accent 6" w:semiHidden="0" w:uiPriority="61" w:unhideWhenUsed="0"/>
+    <w:lsdException w:name="Light Grid Accent 6" w:semiHidden="0" w:uiPriority="62" w:unhideWhenUsed="0"/>
+    <w:lsdException w:name="Medium Shading 1 Accent 6" w:semiHidden="0" w:uiPriority="63" w:unhideWhenUsed="0"/>
+    <w:lsdException w:name="Medium Shading 2 Accent 6" w:semiHidden="0" w:uiPriority="64" w:unhideWhenUsed="0"/>
+    <w:lsdException w:name="Medium List 1 Accent 6" w:semiHidden="0" w:uiPriority="65" w:unhideWhenUsed="0"/>
+    <w:lsdException w:name="Medium List 2 Accent 6" w:semiHidden="0" w:uiPriority="66" w:unhideWhenUsed="0"/>
+    <w:lsdException w:name="Medium Grid 1 Accent 6" w:semiHidden="0" w:uiPriority="67" w:unhideWhenUsed="0"/>
+    <w:lsdException w:name="Medium Grid 2 Accent 6" w:semiHidden="0" w:uiPriority="68" w:unhideWhenUsed="0"/>
+    <w:lsdException w:name="Medium Grid 3 Accent 6" w:semiHidden="0" w:uiPriority="69" w:unhideWhenUsed="0"/>
+    <w:lsdException w:name="Dark List Accent 6" w:semiHidden="0" w:uiPriority="70" w:unhideWhenUsed="0"/>
+    <w:lsdException w:name="Colorful Shading Accent 6" w:semiHidden="0" w:uiPriority="71" w:unhideWhenUsed="0"/>
+    <w:lsdException w:name="Colorful List Accent 6" w:semiHidden="0" w:uiPriority="72" w:unhideWhenUsed="0"/>
+    <w:lsdException w:name="Colorful Grid Accent 6" w:semiHidden="0" w:uiPriority="73" w:unhideWhenUsed="0"/>
+    <w:lsdException w:name="Subtle Emphasis" w:semiHidden="0" w:uiPriority="19" w:unhideWhenUsed="0" w:qFormat="1"/>
+    <w:lsdException w:name="Intense Emphasis" w:semiHidden="0" w:uiPriority="21" w:unhideWhenUsed="0" w:qFormat="1"/>
+    <w:lsdException w:name="Subtle Reference" w:semiHidden="0" w:uiPriority="31" w:unhideWhenUsed="0" w:qFormat="1"/>
+    <w:lsdException w:name="Intense Reference" w:semiHidden="0" w:uiPriority="32" w:unhideWhenUsed="0" w:qFormat="1"/>
+    <w:lsdException w:name="Book Title" w:semiHidden="0" w:uiPriority="33" w:unhideWhenUsed="0" w:qFormat="1"/>
+    <w:lsdException w:name="Bibliography" w:uiPriority="37"/>
+    <w:lsdException w:name="TOC Heading" w:uiPriority="39" w:qFormat="1"/>
+  </w:latentStyles>
+  <w:style w:type="paragraph" w:default="1" w:styleId="Normal">
+    <w:name w:val="Normal"/>
+    <w:qFormat/>
+    <w:rsid w:val="00854790"/>
+    <w:pPr>
+      <w:spacing w:after="0" w:line="240" w:lineRule="auto"/>
+    </w:pPr>
+    <w:rPr>
+      <w:rFonts w:ascii="Times New Roman" w:eastAsia="Arial" w:hAnsi="Times New Roman" w:cs="Times New Roman"/>
+      <w:sz w:val="24"/>
+      <w:szCs w:val="24"/>
+      <w:lang w:val="es-ES_tradnl" w:eastAsia="es-ES"/>
+    </w:rPr>
+  </w:style>
+  <w:style w:type="paragraph" w:styleId="Ttulo1">
+    <w:name w:val="heading 1"/>
+    <w:basedOn w:val="Normal"/>
+    <w:next w:val="Normal"/>
+    <w:link w:val="Ttulo1Car"/>
+    <w:uiPriority w:val="9"/>
+    <w:qFormat/>
+    <w:rsid w:val="00854790"/>
+    <w:pPr>
+      <w:keepNext/>
+      <w:keepLines/>
+      <w:spacing w:before="240"/>
+      <w:outlineLvl w:val="0"/>
+    </w:pPr>
+    <w:rPr>
+      <w:rFonts w:asciiTheme="majorHAnsi" w:eastAsiaTheme="majorEastAsia" w:hAnsiTheme="majorHAnsi" w:cstheme="majorBidi"/>
+      <w:color w:val="2E74B5" w:themeColor="accent1" w:themeShade="BF"/>
+      <w:sz w:val="32"/>
+      <w:szCs w:val="32"/>
+    </w:rPr>
+  </w:style>
+  <w:style w:type="paragraph" w:styleId="Ttulo2">
+    <w:name w:val="heading 2"/>
+    <w:basedOn w:val="Normal"/>
+    <w:next w:val="Normal"/>
+    <w:link w:val="Ttulo2Car"/>
+    <w:uiPriority w:val="9"/>
+    <w:semiHidden/>
+    <w:unhideWhenUsed/>
+    <w:qFormat/>
+    <w:rsid w:val="00021990"/>
+    <w:pPr>
+      <w:keepNext/>
+      <w:keepLines/>
+      <w:spacing w:before="40"/>
+      <w:outlineLvl w:val="1"/>
+    </w:pPr>
+    <w:rPr>
+      <w:rFonts w:asciiTheme="majorHAnsi" w:eastAsiaTheme="majorEastAsia" w:hAnsiTheme="majorHAnsi" w:cstheme="majorBidi"/>
+      <w:color w:val="2E74B5" w:themeColor="accent1" w:themeShade="BF"/>
+      <w:sz w:val="26"/>
+      <w:szCs w:val="26"/>
+    </w:rPr>
+  </w:style>
+  <w:style w:type="paragraph" w:styleId="Ttulo3">
+    <w:name w:val="heading 3"/>
+    <w:basedOn w:val="Normal"/>
+    <w:next w:val="Normal"/>
+    <w:link w:val="Ttulo3Car"/>
+    <w:uiPriority w:val="9"/>
+    <w:semiHidden/>
+    <w:unhideWhenUsed/>
+    <w:qFormat/>
+    <w:rsid w:val="0072132C"/>
+    <w:pPr>
+      <w:keepNext/>
+      <w:keepLines/>
+      <w:spacing w:before="40"/>
+      <w:outlineLvl w:val="2"/>
+    </w:pPr>
+    <w:rPr>
+      <w:rFonts w:asciiTheme="majorHAnsi" w:eastAsiaTheme="majorEastAsia" w:hAnsiTheme="majorHAnsi" w:cstheme="majorBidi"/>
+      <w:color w:val="1F4D78" w:themeColor="accent1" w:themeShade="7F"/>
+    </w:rPr>
+  </w:style>
+  <w:style w:type="paragraph" w:styleId="Ttulo4">
+    <w:name w:val="heading 4"/>
+    <w:basedOn w:val="Normal"/>
+    <w:next w:val="Normal"/>
+    <w:link w:val="Ttulo4Car"/>
+    <w:uiPriority w:val="9"/>
+    <w:semiHidden/>
+    <w:unhideWhenUsed/>
+    <w:qFormat/>
+    <w:rsid w:val="00021990"/>
+    <w:pPr>
+      <w:keepNext/>
+      <w:keepLines/>
+      <w:spacing w:before="40"/>
+      <w:outlineLvl w:val="3"/>
+    </w:pPr>
+    <w:rPr>
+      <w:rFonts w:asciiTheme="majorHAnsi" w:eastAsiaTheme="majorEastAsia" w:hAnsiTheme="majorHAnsi" w:cstheme="majorBidi"/>
+      <w:i/>
+      <w:iCs/>
+      <w:color w:val="2E74B5" w:themeColor="accent1" w:themeShade="BF"/>
+    </w:rPr>
+  </w:style>
+  <w:style w:type="character" w:default="1" w:styleId="Fuentedeprrafopredeter">
+    <w:name w:val="Default Paragraph Font"/>
+    <w:uiPriority w:val="1"/>
+    <w:semiHidden/>
+    <w:unhideWhenUsed/>
+  </w:style>
+  <w:style w:type="table" w:default="1" w:styleId="Tablanormal">
+    <w:name w:val="Normal Table"/>
+    <w:uiPriority w:val="99"/>
+    <w:semiHidden/>
+    <w:unhideWhenUsed/>
+    <w:tblPr>
+      <w:tblInd w:w="0" w:type="dxa"/>
+      <w:tblCellMar>
+        <w:top w:w="0" w:type="dxa"/>
+        <w:left w:w="108" w:type="dxa"/>
+        <w:bottom w:w="0" w:type="dxa"/>
+        <w:right w:w="108" w:type="dxa"/>
+      </w:tblCellMar>
+    </w:tblPr>
+  </w:style>
+  <w:style w:type="numbering" w:default="1" w:styleId="Sinlista">
+    <w:name w:val="No List"/>
+    <w:uiPriority w:val="99"/>
+    <w:semiHidden/>
+    <w:unhideWhenUsed/>
+  </w:style>
+  <w:style w:type="paragraph" w:styleId="Encabezado">
+    <w:name w:val="header"/>
+    <w:basedOn w:val="Normal"/>
+    <w:link w:val="EncabezadoCar"/>
+    <w:unhideWhenUsed/>
+    <w:rsid w:val="00854790"/>
+    <w:pPr>
+      <w:tabs>
+        <w:tab w:val="center" w:pos="4252"/>
+        <w:tab w:val="right" w:pos="8504"/>
+      </w:tabs>
+    </w:pPr>
+  </w:style>
+  <w:style w:type="character" w:customStyle="1" w:styleId="EncabezadoCar">
+    <w:name w:val="Encabezado Car"/>
+    <w:basedOn w:val="Fuentedeprrafopredeter"/>
+    <w:link w:val="Encabezado"/>
+    <w:uiPriority w:val="99"/>
+    <w:rsid w:val="00854790"/>
+  </w:style>
+  <w:style w:type="paragraph" w:styleId="Piedepgina">
+    <w:name w:val="footer"/>
+    <w:basedOn w:val="Normal"/>
+    <w:link w:val="PiedepginaCar"/>
+    <w:uiPriority w:val="99"/>
+    <w:unhideWhenUsed/>
+    <w:rsid w:val="00854790"/>
+    <w:pPr>
+      <w:tabs>
+        <w:tab w:val="center" w:pos="4252"/>
+        <w:tab w:val="right" w:pos="8504"/>
+      </w:tabs>
+    </w:pPr>
+  </w:style>
+  <w:style w:type="character" w:customStyle="1" w:styleId="PiedepginaCar">
+    <w:name w:val="Pie de página Car"/>
+    <w:basedOn w:val="Fuentedeprrafopredeter"/>
+    <w:link w:val="Piedepgina"/>
+    <w:uiPriority w:val="99"/>
+    <w:rsid w:val="00854790"/>
+  </w:style>
+  <w:style w:type="character" w:customStyle="1" w:styleId="Ttulo1Car">
+    <w:name w:val="Título 1 Car"/>
+    <w:basedOn w:val="Fuentedeprrafopredeter"/>
+    <w:link w:val="Ttulo1"/>
+    <w:uiPriority w:val="9"/>
+    <w:rsid w:val="00854790"/>
+    <w:rPr>
+      <w:rFonts w:asciiTheme="majorHAnsi" w:eastAsiaTheme="majorEastAsia" w:hAnsiTheme="majorHAnsi" w:cstheme="majorBidi"/>
+      <w:color w:val="2E74B5" w:themeColor="accent1" w:themeShade="BF"/>
+      <w:sz w:val="32"/>
+      <w:szCs w:val="32"/>
+      <w:lang w:val="es-ES_tradnl" w:eastAsia="es-ES"/>
+    </w:rPr>
+  </w:style>
+  <w:style w:type="paragraph" w:styleId="TtulodeTDC">
+    <w:name w:val="TOC Heading"/>
+    <w:basedOn w:val="Ttulo1"/>
+    <w:next w:val="Normal"/>
+    <w:uiPriority w:val="39"/>
+    <w:unhideWhenUsed/>
+    <w:qFormat/>
+    <w:rsid w:val="00854790"/>
+    <w:pPr>
+      <w:spacing w:line="259" w:lineRule="auto"/>
+      <w:outlineLvl w:val="9"/>
+    </w:pPr>
+    <w:rPr>
+      <w:lang w:val="es-ES"/>
+    </w:rPr>
+  </w:style>
+  <w:style w:type="paragraph" w:styleId="Prrafodelista">
+    <w:name w:val="List Paragraph"/>
+    <w:basedOn w:val="Normal"/>
+    <w:uiPriority w:val="34"/>
+    <w:qFormat/>
+    <w:rsid w:val="00854790"/>
+    <w:pPr>
+      <w:ind w:left="720"/>
+      <w:contextualSpacing/>
+    </w:pPr>
+  </w:style>
+  <w:style w:type="table" w:styleId="Tablaconcuadrcula">
+    <w:name w:val="Table Grid"/>
+    <w:basedOn w:val="Tablanormal"/>
+    <w:uiPriority w:val="39"/>
+    <w:rsid w:val="00854790"/>
+    <w:pPr>
+      <w:spacing w:after="0" w:line="240" w:lineRule="auto"/>
+    </w:pPr>
+    <w:rPr>
+      <w:rFonts w:ascii="Arial" w:eastAsia="Arial" w:hAnsi="Arial" w:cs="Arial"/>
+      <w:color w:val="000000"/>
+      <w:sz w:val="20"/>
+      <w:szCs w:val="20"/>
+      <w:lang w:val="es-PE" w:eastAsia="es-PE"/>
+    </w:rPr>
+    <w:tblPr>
+      <w:tblInd w:w="0" w:type="dxa"/>
+      <w:tblBorders>
+        <w:top w:val="single" w:sz="4" w:space="0" w:color="auto"/>
+        <w:left w:val="single" w:sz="4" w:space="0" w:color="auto"/>
+        <w:bottom w:val="single" w:sz="4" w:space="0" w:color="auto"/>
+        <w:right w:val="single" w:sz="4" w:space="0" w:color="auto"/>
+        <w:insideH w:val="single" w:sz="4" w:space="0" w:color="auto"/>
+        <w:insideV w:val="single" w:sz="4" w:space="0" w:color="auto"/>
+      </w:tblBorders>
+      <w:tblCellMar>
+        <w:top w:w="0" w:type="dxa"/>
+        <w:left w:w="108" w:type="dxa"/>
+        <w:bottom w:w="0" w:type="dxa"/>
+        <w:right w:w="108" w:type="dxa"/>
+      </w:tblCellMar>
+    </w:tblPr>
+  </w:style>
+  <w:style w:type="paragraph" w:styleId="NormalWeb">
+    <w:name w:val="Normal (Web)"/>
+    <w:basedOn w:val="Normal"/>
+    <w:uiPriority w:val="99"/>
+    <w:semiHidden/>
+    <w:unhideWhenUsed/>
+    <w:rsid w:val="00C816D9"/>
+    <w:pPr>
+      <w:spacing w:before="100" w:beforeAutospacing="1" w:after="100" w:afterAutospacing="1"/>
+    </w:pPr>
+    <w:rPr>
+      <w:rFonts w:eastAsia="Times New Roman"/>
+      <w:lang w:val="es-ES"/>
+    </w:rPr>
+  </w:style>
+  <w:style w:type="character" w:customStyle="1" w:styleId="apple-tab-span">
+    <w:name w:val="apple-tab-span"/>
+    <w:basedOn w:val="Fuentedeprrafopredeter"/>
+    <w:rsid w:val="00C816D9"/>
+  </w:style>
+  <w:style w:type="table" w:customStyle="1" w:styleId="Tabladecuadrcula2-nfasis21">
+    <w:name w:val="Tabla de cuadrícula 2 - Énfasis 21"/>
+    <w:basedOn w:val="Tablanormal"/>
+    <w:uiPriority w:val="47"/>
+    <w:rsid w:val="002A6EC7"/>
+    <w:pPr>
+      <w:spacing w:after="0" w:line="240" w:lineRule="auto"/>
+    </w:pPr>
+    <w:tblPr>
+      <w:tblStyleRowBandSize w:val="1"/>
+      <w:tblStyleColBandSize w:val="1"/>
+      <w:tblInd w:w="0" w:type="dxa"/>
+      <w:tblBorders>
+        <w:top w:val="single" w:sz="2" w:space="0" w:color="F4B083" w:themeColor="accent2" w:themeTint="99"/>
+        <w:bottom w:val="single" w:sz="2" w:space="0" w:color="F4B083" w:themeColor="accent2" w:themeTint="99"/>
+        <w:insideH w:val="single" w:sz="2" w:space="0" w:color="F4B083" w:themeColor="accent2" w:themeTint="99"/>
+        <w:insideV w:val="single" w:sz="2" w:space="0" w:color="F4B083" w:themeColor="accent2" w:themeTint="99"/>
+      </w:tblBorders>
+      <w:tblCellMar>
+        <w:top w:w="0" w:type="dxa"/>
+        <w:left w:w="108" w:type="dxa"/>
+        <w:bottom w:w="0" w:type="dxa"/>
+        <w:right w:w="108" w:type="dxa"/>
+      </w:tblCellMar>
+    </w:tblPr>
+    <w:tblStylePr w:type="firstRow">
+      <w:rPr>
+        <w:b/>
+        <w:bCs/>
+      </w:rPr>
+      <w:tblPr/>
+      <w:tcPr>
+        <w:tcBorders>
+          <w:top w:val="nil"/>
+          <w:bottom w:val="single" w:sz="12" w:space="0" w:color="F4B083" w:themeColor="accent2" w:themeTint="99"/>
+          <w:insideH w:val="nil"/>
+          <w:insideV w:val="nil"/>
+        </w:tcBorders>
+        <w:shd w:val="clear" w:color="auto" w:fill="FFFFFF" w:themeFill="background1"/>
+      </w:tcPr>
+    </w:tblStylePr>
+    <w:tblStylePr w:type="lastRow">
+      <w:rPr>
+        <w:b/>
+        <w:bCs/>
+      </w:rPr>
+      <w:tblPr/>
+      <w:tcPr>
+        <w:tcBorders>
+          <w:top w:val="double" w:sz="2" w:space="0" w:color="F4B083" w:themeColor="accent2" w:themeTint="99"/>
+          <w:bottom w:val="nil"/>
+          <w:insideH w:val="nil"/>
+          <w:insideV w:val="nil"/>
+        </w:tcBorders>
+        <w:shd w:val="clear" w:color="auto" w:fill="FFFFFF" w:themeFill="background1"/>
+      </w:tcPr>
+    </w:tblStylePr>
+    <w:tblStylePr w:type="firstCol">
+      <w:rPr>
+        <w:b/>
+        <w:bCs/>
+      </w:rPr>
+    </w:tblStylePr>
+    <w:tblStylePr w:type="lastCol">
+      <w:rPr>
+        <w:b/>
+        <w:bCs/>
+      </w:rPr>
+    </w:tblStylePr>
+    <w:tblStylePr w:type="band1Vert">
+      <w:tblPr/>
+      <w:tcPr>
+        <w:shd w:val="clear" w:color="auto" w:fill="FBE4D5" w:themeFill="accent2" w:themeFillTint="33"/>
+      </w:tcPr>
+    </w:tblStylePr>
+    <w:tblStylePr w:type="band1Horz">
+      <w:tblPr/>
+      <w:tcPr>
+        <w:shd w:val="clear" w:color="auto" w:fill="FBE4D5" w:themeFill="accent2" w:themeFillTint="33"/>
+      </w:tcPr>
+    </w:tblStylePr>
+  </w:style>
+  <w:style w:type="character" w:customStyle="1" w:styleId="apple-converted-space">
+    <w:name w:val="apple-converted-space"/>
+    <w:basedOn w:val="Fuentedeprrafopredeter"/>
+    <w:rsid w:val="002A6EC7"/>
+  </w:style>
+  <w:style w:type="paragraph" w:styleId="Textodeglobo">
+    <w:name w:val="Balloon Text"/>
+    <w:basedOn w:val="Normal"/>
+    <w:link w:val="TextodegloboCar"/>
+    <w:uiPriority w:val="99"/>
+    <w:semiHidden/>
+    <w:unhideWhenUsed/>
+    <w:rsid w:val="00BE514C"/>
+    <w:rPr>
+      <w:rFonts w:ascii="Tahoma" w:hAnsi="Tahoma" w:cs="Tahoma"/>
+      <w:sz w:val="16"/>
+      <w:szCs w:val="16"/>
+    </w:rPr>
+  </w:style>
+  <w:style w:type="character" w:customStyle="1" w:styleId="TextodegloboCar">
+    <w:name w:val="Texto de globo Car"/>
+    <w:basedOn w:val="Fuentedeprrafopredeter"/>
+    <w:link w:val="Textodeglobo"/>
+    <w:uiPriority w:val="99"/>
+    <w:semiHidden/>
+    <w:rsid w:val="00BE514C"/>
+    <w:rPr>
+      <w:rFonts w:ascii="Tahoma" w:eastAsia="Arial" w:hAnsi="Tahoma" w:cs="Tahoma"/>
+      <w:sz w:val="16"/>
+      <w:szCs w:val="16"/>
+      <w:lang w:val="es-ES_tradnl" w:eastAsia="es-ES"/>
+    </w:rPr>
+  </w:style>
+  <w:style w:type="character" w:customStyle="1" w:styleId="Ttulo3Car">
+    <w:name w:val="Título 3 Car"/>
+    <w:basedOn w:val="Fuentedeprrafopredeter"/>
+    <w:link w:val="Ttulo3"/>
+    <w:uiPriority w:val="9"/>
+    <w:semiHidden/>
+    <w:rsid w:val="0072132C"/>
+    <w:rPr>
+      <w:rFonts w:asciiTheme="majorHAnsi" w:eastAsiaTheme="majorEastAsia" w:hAnsiTheme="majorHAnsi" w:cstheme="majorBidi"/>
+      <w:color w:val="1F4D78" w:themeColor="accent1" w:themeShade="7F"/>
+      <w:sz w:val="24"/>
+      <w:szCs w:val="24"/>
+      <w:lang w:val="es-ES_tradnl" w:eastAsia="es-ES"/>
+    </w:rPr>
+  </w:style>
+  <w:style w:type="table" w:customStyle="1" w:styleId="ListTable2Accent6">
+    <w:name w:val="List Table 2 Accent 6"/>
+    <w:basedOn w:val="Tablanormal"/>
+    <w:uiPriority w:val="47"/>
+    <w:rsid w:val="00B05059"/>
+    <w:pPr>
+      <w:spacing w:after="0" w:line="240" w:lineRule="auto"/>
+    </w:pPr>
+    <w:tblPr>
+      <w:tblStyleRowBandSize w:val="1"/>
+      <w:tblStyleColBandSize w:val="1"/>
+      <w:tblInd w:w="0" w:type="dxa"/>
+      <w:tblBorders>
+        <w:top w:val="single" w:sz="4" w:space="0" w:color="A8D08D" w:themeColor="accent6" w:themeTint="99"/>
+        <w:bottom w:val="single" w:sz="4" w:space="0" w:color="A8D08D" w:themeColor="accent6" w:themeTint="99"/>
+        <w:insideH w:val="single" w:sz="4" w:space="0" w:color="A8D08D" w:themeColor="accent6" w:themeTint="99"/>
+      </w:tblBorders>
+      <w:tblCellMar>
+        <w:top w:w="0" w:type="dxa"/>
+        <w:left w:w="108" w:type="dxa"/>
+        <w:bottom w:w="0" w:type="dxa"/>
+        <w:right w:w="108" w:type="dxa"/>
+      </w:tblCellMar>
+    </w:tblPr>
+    <w:tblStylePr w:type="firstRow">
+      <w:rPr>
+        <w:b/>
+        <w:bCs/>
+      </w:rPr>
+    </w:tblStylePr>
+    <w:tblStylePr w:type="lastRow">
+      <w:rPr>
+        <w:b/>
+        <w:bCs/>
+      </w:rPr>
+    </w:tblStylePr>
+    <w:tblStylePr w:type="firstCol">
+      <w:rPr>
+        <w:b/>
+        <w:bCs/>
+      </w:rPr>
+    </w:tblStylePr>
+    <w:tblStylePr w:type="lastCol">
+      <w:rPr>
+        <w:b/>
+        <w:bCs/>
+      </w:rPr>
+    </w:tblStylePr>
+    <w:tblStylePr w:type="band1Vert">
+      <w:tblPr/>
+      <w:tcPr>
+        <w:shd w:val="clear" w:color="auto" w:fill="E2EFD9" w:themeFill="accent6" w:themeFillTint="33"/>
+      </w:tcPr>
+    </w:tblStylePr>
+    <w:tblStylePr w:type="band1Horz">
+      <w:tblPr/>
+      <w:tcPr>
+        <w:shd w:val="clear" w:color="auto" w:fill="E2EFD9" w:themeFill="accent6" w:themeFillTint="33"/>
+      </w:tcPr>
+    </w:tblStylePr>
+  </w:style>
+  <w:style w:type="table" w:customStyle="1" w:styleId="GridTable1LightAccent6">
+    <w:name w:val="Grid Table 1 Light Accent 6"/>
+    <w:basedOn w:val="Tablanormal"/>
+    <w:uiPriority w:val="46"/>
+    <w:rsid w:val="00901888"/>
+    <w:pPr>
+      <w:spacing w:after="0" w:line="240" w:lineRule="auto"/>
+    </w:pPr>
+    <w:tblPr>
+      <w:tblStyleRowBandSize w:val="1"/>
+      <w:tblStyleColBandSize w:val="1"/>
+      <w:tblInd w:w="0" w:type="dxa"/>
+      <w:tblBorders>
+        <w:top w:val="single" w:sz="4" w:space="0" w:color="C5E0B3" w:themeColor="accent6" w:themeTint="66"/>
+        <w:left w:val="single" w:sz="4" w:space="0" w:color="C5E0B3" w:themeColor="accent6" w:themeTint="66"/>
+        <w:bottom w:val="single" w:sz="4" w:space="0" w:color="C5E0B3" w:themeColor="accent6" w:themeTint="66"/>
+        <w:right w:val="single" w:sz="4" w:space="0" w:color="C5E0B3" w:themeColor="accent6" w:themeTint="66"/>
+        <w:insideH w:val="single" w:sz="4" w:space="0" w:color="C5E0B3" w:themeColor="accent6" w:themeTint="66"/>
+        <w:insideV w:val="single" w:sz="4" w:space="0" w:color="C5E0B3" w:themeColor="accent6" w:themeTint="66"/>
+      </w:tblBorders>
+      <w:tblCellMar>
+        <w:top w:w="0" w:type="dxa"/>
+        <w:left w:w="108" w:type="dxa"/>
+        <w:bottom w:w="0" w:type="dxa"/>
+        <w:right w:w="108" w:type="dxa"/>
+      </w:tblCellMar>
+    </w:tblPr>
+    <w:tblStylePr w:type="firstRow">
+      <w:rPr>
+        <w:b/>
+        <w:bCs/>
+      </w:rPr>
+      <w:tblPr/>
+      <w:tcPr>
+        <w:tcBorders>
+          <w:bottom w:val="single" w:sz="12" w:space="0" w:color="A8D08D" w:themeColor="accent6" w:themeTint="99"/>
+        </w:tcBorders>
+      </w:tcPr>
+    </w:tblStylePr>
+    <w:tblStylePr w:type="lastRow">
+      <w:rPr>
+        <w:b/>
+        <w:bCs/>
+      </w:rPr>
+      <w:tblPr/>
+      <w:tcPr>
+        <w:tcBorders>
+          <w:top w:val="double" w:sz="2" w:space="0" w:color="A8D08D" w:themeColor="accent6" w:themeTint="99"/>
+        </w:tcBorders>
+      </w:tcPr>
+    </w:tblStylePr>
+    <w:tblStylePr w:type="firstCol">
+      <w:rPr>
+        <w:b/>
+        <w:bCs/>
+      </w:rPr>
+    </w:tblStylePr>
+    <w:tblStylePr w:type="lastCol">
+      <w:rPr>
+        <w:b/>
+        <w:bCs/>
+      </w:rPr>
+    </w:tblStylePr>
+  </w:style>
+  <w:style w:type="table" w:customStyle="1" w:styleId="GridTable5DarkAccent6">
+    <w:name w:val="Grid Table 5 Dark Accent 6"/>
+    <w:basedOn w:val="Tablanormal"/>
+    <w:uiPriority w:val="50"/>
+    <w:rsid w:val="00901888"/>
+    <w:pPr>
+      <w:spacing w:after="0" w:line="240" w:lineRule="auto"/>
+    </w:pPr>
+    <w:tblPr>
+      <w:tblStyleRowBandSize w:val="1"/>
+      <w:tblStyleColBandSize w:val="1"/>
+      <w:tblInd w:w="0" w:type="dxa"/>
+      <w:tblBorders>
+        <w:top w:val="single" w:sz="4" w:space="0" w:color="FFFFFF" w:themeColor="background1"/>
+        <w:left w:val="single" w:sz="4" w:space="0" w:color="FFFFFF" w:themeColor="background1"/>
+        <w:bottom w:val="single" w:sz="4" w:space="0" w:color="FFFFFF" w:themeColor="background1"/>
+        <w:right w:val="single" w:sz="4" w:space="0" w:color="FFFFFF" w:themeColor="background1"/>
+        <w:insideH w:val="single" w:sz="4" w:space="0" w:color="FFFFFF" w:themeColor="background1"/>
+        <w:insideV w:val="single" w:sz="4" w:space="0" w:color="FFFFFF" w:themeColor="background1"/>
+      </w:tblBorders>
+      <w:tblCellMar>
+        <w:top w:w="0" w:type="dxa"/>
+        <w:left w:w="108" w:type="dxa"/>
+        <w:bottom w:w="0" w:type="dxa"/>
+        <w:right w:w="108" w:type="dxa"/>
+      </w:tblCellMar>
+    </w:tblPr>
+    <w:tcPr>
+      <w:shd w:val="clear" w:color="auto" w:fill="E2EFD9" w:themeFill="accent6" w:themeFillTint="33"/>
+    </w:tcPr>
+    <w:tblStylePr w:type="firstRow">
+      <w:rPr>
+        <w:b/>
+        <w:bCs/>
+        <w:color w:val="FFFFFF" w:themeColor="background1"/>
+      </w:rPr>
+      <w:tblPr/>
+      <w:tcPr>
+        <w:tcBorders>
+          <w:top w:val="single" w:sz="4" w:space="0" w:color="FFFFFF" w:themeColor="background1"/>
+          <w:left w:val="single" w:sz="4" w:space="0" w:color="FFFFFF" w:themeColor="background1"/>
+          <w:right w:val="single" w:sz="4" w:space="0" w:color="FFFFFF" w:themeColor="background1"/>
+          <w:insideH w:val="nil"/>
+          <w:insideV w:val="nil"/>
+        </w:tcBorders>
+        <w:shd w:val="clear" w:color="auto" w:fill="70AD47" w:themeFill="accent6"/>
+      </w:tcPr>
+    </w:tblStylePr>
+    <w:tblStylePr w:type="lastRow">
+      <w:rPr>
+        <w:b/>
+        <w:bCs/>
+        <w:color w:val="FFFFFF" w:themeColor="background1"/>
+      </w:rPr>
+      <w:tblPr/>
+      <w:tcPr>
+        <w:tcBorders>
+          <w:left w:val="single" w:sz="4" w:space="0" w:color="FFFFFF" w:themeColor="background1"/>
+          <w:bottom w:val="single" w:sz="4" w:space="0" w:color="FFFFFF" w:themeColor="background1"/>
+          <w:right w:val="single" w:sz="4" w:space="0" w:color="FFFFFF" w:themeColor="background1"/>
+          <w:insideH w:val="nil"/>
+          <w:insideV w:val="nil"/>
+        </w:tcBorders>
+        <w:shd w:val="clear" w:color="auto" w:fill="70AD47" w:themeFill="accent6"/>
+      </w:tcPr>
+    </w:tblStylePr>
+    <w:tblStylePr w:type="firstCol">
+      <w:rPr>
+        <w:b/>
+        <w:bCs/>
+        <w:color w:val="FFFFFF" w:themeColor="background1"/>
+      </w:rPr>
+      <w:tblPr/>
+      <w:tcPr>
+        <w:tcBorders>
+          <w:top w:val="single" w:sz="4" w:space="0" w:color="FFFFFF" w:themeColor="background1"/>
+          <w:left w:val="single" w:sz="4" w:space="0" w:color="FFFFFF" w:themeColor="background1"/>
+          <w:bottom w:val="single" w:sz="4" w:space="0" w:color="FFFFFF" w:themeColor="background1"/>
+          <w:insideV w:val="nil"/>
+        </w:tcBorders>
+        <w:shd w:val="clear" w:color="auto" w:fill="70AD47" w:themeFill="accent6"/>
+      </w:tcPr>
+    </w:tblStylePr>
+    <w:tblStylePr w:type="lastCol">
+      <w:rPr>
+        <w:b/>
+        <w:bCs/>
+        <w:color w:val="FFFFFF" w:themeColor="background1"/>
+      </w:rPr>
+      <w:tblPr/>
+      <w:tcPr>
+        <w:tcBorders>
+          <w:top w:val="single" w:sz="4" w:space="0" w:color="FFFFFF" w:themeColor="background1"/>
+          <w:bottom w:val="single" w:sz="4" w:space="0" w:color="FFFFFF" w:themeColor="background1"/>
+          <w:right w:val="single" w:sz="4" w:space="0" w:color="FFFFFF" w:themeColor="background1"/>
+          <w:insideV w:val="nil"/>
+        </w:tcBorders>
+        <w:shd w:val="clear" w:color="auto" w:fill="70AD47" w:themeFill="accent6"/>
+      </w:tcPr>
+    </w:tblStylePr>
+    <w:tblStylePr w:type="band1Vert">
+      <w:tblPr/>
+      <w:tcPr>
+        <w:shd w:val="clear" w:color="auto" w:fill="C5E0B3" w:themeFill="accent6" w:themeFillTint="66"/>
+      </w:tcPr>
+    </w:tblStylePr>
+    <w:tblStylePr w:type="band1Horz">
+      <w:tblPr/>
+      <w:tcPr>
+        <w:shd w:val="clear" w:color="auto" w:fill="C5E0B3" w:themeFill="accent6" w:themeFillTint="66"/>
+      </w:tcPr>
+    </w:tblStylePr>
+  </w:style>
+  <w:style w:type="table" w:customStyle="1" w:styleId="ListTable3Accent6">
+    <w:name w:val="List Table 3 Accent 6"/>
+    <w:basedOn w:val="Tablanormal"/>
+    <w:uiPriority w:val="48"/>
+    <w:rsid w:val="00901888"/>
+    <w:pPr>
+      <w:spacing w:after="0" w:line="240" w:lineRule="auto"/>
+    </w:pPr>
+    <w:tblPr>
+      <w:tblStyleRowBandSize w:val="1"/>
+      <w:tblStyleColBandSize w:val="1"/>
+      <w:tblInd w:w="0" w:type="dxa"/>
+      <w:tblBorders>
+        <w:top w:val="single" w:sz="4" w:space="0" w:color="70AD47" w:themeColor="accent6"/>
+        <w:left w:val="single" w:sz="4" w:space="0" w:color="70AD47" w:themeColor="accent6"/>
+        <w:bottom w:val="single" w:sz="4" w:space="0" w:color="70AD47" w:themeColor="accent6"/>
+        <w:right w:val="single" w:sz="4" w:space="0" w:color="70AD47" w:themeColor="accent6"/>
+      </w:tblBorders>
+      <w:tblCellMar>
+        <w:top w:w="0" w:type="dxa"/>
+        <w:left w:w="108" w:type="dxa"/>
+        <w:bottom w:w="0" w:type="dxa"/>
+        <w:right w:w="108" w:type="dxa"/>
+      </w:tblCellMar>
+    </w:tblPr>
+    <w:tblStylePr w:type="firstRow">
+      <w:rPr>
+        <w:b/>
+        <w:bCs/>
+        <w:color w:val="FFFFFF" w:themeColor="background1"/>
+      </w:rPr>
+      <w:tblPr/>
+      <w:tcPr>
+        <w:shd w:val="clear" w:color="auto" w:fill="70AD47" w:themeFill="accent6"/>
+      </w:tcPr>
+    </w:tblStylePr>
+    <w:tblStylePr w:type="lastRow">
+      <w:rPr>
+        <w:b/>
+        <w:bCs/>
+      </w:rPr>
+      <w:tblPr/>
+      <w:tcPr>
+        <w:tcBorders>
+          <w:top w:val="double" w:sz="4" w:space="0" w:color="70AD47" w:themeColor="accent6"/>
+        </w:tcBorders>
+        <w:shd w:val="clear" w:color="auto" w:fill="FFFFFF" w:themeFill="background1"/>
+      </w:tcPr>
+    </w:tblStylePr>
+    <w:tblStylePr w:type="firstCol">
+      <w:rPr>
+        <w:b/>
+        <w:bCs/>
+      </w:rPr>
+      <w:tblPr/>
+      <w:tcPr>
+        <w:tcBorders>
+          <w:right w:val="nil"/>
+        </w:tcBorders>
+        <w:shd w:val="clear" w:color="auto" w:fill="FFFFFF" w:themeFill="background1"/>
+      </w:tcPr>
+    </w:tblStylePr>
+    <w:tblStylePr w:type="lastCol">
+      <w:rPr>
+        <w:b/>
+        <w:bCs/>
+      </w:rPr>
+      <w:tblPr/>
+      <w:tcPr>
+        <w:tcBorders>
+          <w:left w:val="nil"/>
+        </w:tcBorders>
+        <w:shd w:val="clear" w:color="auto" w:fill="FFFFFF" w:themeFill="background1"/>
+      </w:tcPr>
+    </w:tblStylePr>
+    <w:tblStylePr w:type="band1Vert">
+      <w:tblPr/>
+      <w:tcPr>
+        <w:tcBorders>
+          <w:left w:val="single" w:sz="4" w:space="0" w:color="70AD47" w:themeColor="accent6"/>
+          <w:right w:val="single" w:sz="4" w:space="0" w:color="70AD47" w:themeColor="accent6"/>
+        </w:tcBorders>
+      </w:tcPr>
+    </w:tblStylePr>
+    <w:tblStylePr w:type="band1Horz">
+      <w:tblPr/>
+      <w:tcPr>
+        <w:tcBorders>
+          <w:top w:val="single" w:sz="4" w:space="0" w:color="70AD47" w:themeColor="accent6"/>
+          <w:bottom w:val="single" w:sz="4" w:space="0" w:color="70AD47" w:themeColor="accent6"/>
+          <w:insideH w:val="nil"/>
+        </w:tcBorders>
+      </w:tcPr>
+    </w:tblStylePr>
+    <w:tblStylePr w:type="neCell">
+      <w:tblPr/>
+      <w:tcPr>
+        <w:tcBorders>
+          <w:left w:val="nil"/>
+          <w:bottom w:val="nil"/>
+        </w:tcBorders>
+      </w:tcPr>
+    </w:tblStylePr>
+    <w:tblStylePr w:type="nwCell">
+      <w:tblPr/>
+      <w:tcPr>
+        <w:tcBorders>
+          <w:bottom w:val="nil"/>
+          <w:right w:val="nil"/>
+        </w:tcBorders>
+      </w:tcPr>
+    </w:tblStylePr>
+    <w:tblStylePr w:type="seCell">
+      <w:tblPr/>
+      <w:tcPr>
+        <w:tcBorders>
+          <w:top w:val="double" w:sz="4" w:space="0" w:color="70AD47" w:themeColor="accent6"/>
+          <w:left w:val="nil"/>
+        </w:tcBorders>
+      </w:tcPr>
+    </w:tblStylePr>
+    <w:tblStylePr w:type="swCell">
+      <w:tblPr/>
+      <w:tcPr>
+        <w:tcBorders>
+          <w:top w:val="double" w:sz="4" w:space="0" w:color="70AD47" w:themeColor="accent6"/>
+          <w:right w:val="nil"/>
+        </w:tcBorders>
+      </w:tcPr>
+    </w:tblStylePr>
+  </w:style>
+  <w:style w:type="table" w:customStyle="1" w:styleId="GridTable4Accent6">
+    <w:name w:val="Grid Table 4 Accent 6"/>
+    <w:basedOn w:val="Tablanormal"/>
+    <w:uiPriority w:val="49"/>
+    <w:rsid w:val="00DD3546"/>
+    <w:pPr>
+      <w:spacing w:after="0" w:line="240" w:lineRule="auto"/>
+    </w:pPr>
+    <w:tblPr>
+      <w:tblStyleRowBandSize w:val="1"/>
+      <w:tblStyleColBandSize w:val="1"/>
+      <w:tblInd w:w="0" w:type="dxa"/>
+      <w:tblBorders>
+        <w:top w:val="single" w:sz="4" w:space="0" w:color="A8D08D" w:themeColor="accent6" w:themeTint="99"/>
+        <w:left w:val="single" w:sz="4" w:space="0" w:color="A8D08D" w:themeColor="accent6" w:themeTint="99"/>
+        <w:bottom w:val="single" w:sz="4" w:space="0" w:color="A8D08D" w:themeColor="accent6" w:themeTint="99"/>
+        <w:right w:val="single" w:sz="4" w:space="0" w:color="A8D08D" w:themeColor="accent6" w:themeTint="99"/>
+        <w:insideH w:val="single" w:sz="4" w:space="0" w:color="A8D08D" w:themeColor="accent6" w:themeTint="99"/>
+        <w:insideV w:val="single" w:sz="4" w:space="0" w:color="A8D08D" w:themeColor="accent6" w:themeTint="99"/>
+      </w:tblBorders>
+      <w:tblCellMar>
+        <w:top w:w="0" w:type="dxa"/>
+        <w:left w:w="108" w:type="dxa"/>
+        <w:bottom w:w="0" w:type="dxa"/>
+        <w:right w:w="108" w:type="dxa"/>
+      </w:tblCellMar>
+    </w:tblPr>
+    <w:tblStylePr w:type="firstRow">
+      <w:rPr>
+        <w:b/>
+        <w:bCs/>
+        <w:color w:val="FFFFFF" w:themeColor="background1"/>
+      </w:rPr>
+      <w:tblPr/>
+      <w:tcPr>
+        <w:tcBorders>
+          <w:top w:val="single" w:sz="4" w:space="0" w:color="70AD47" w:themeColor="accent6"/>
+          <w:left w:val="single" w:sz="4" w:space="0" w:color="70AD47" w:themeColor="accent6"/>
+          <w:bottom w:val="single" w:sz="4" w:space="0" w:color="70AD47" w:themeColor="accent6"/>
+          <w:right w:val="single" w:sz="4" w:space="0" w:color="70AD47" w:themeColor="accent6"/>
+          <w:insideH w:val="nil"/>
+          <w:insideV w:val="nil"/>
+        </w:tcBorders>
+        <w:shd w:val="clear" w:color="auto" w:fill="70AD47" w:themeFill="accent6"/>
+      </w:tcPr>
+    </w:tblStylePr>
+    <w:tblStylePr w:type="lastRow">
+      <w:rPr>
+        <w:b/>
+        <w:bCs/>
+      </w:rPr>
+      <w:tblPr/>
+      <w:tcPr>
+        <w:tcBorders>
+          <w:top w:val="double" w:sz="4" w:space="0" w:color="70AD47" w:themeColor="accent6"/>
+        </w:tcBorders>
+      </w:tcPr>
+    </w:tblStylePr>
+    <w:tblStylePr w:type="firstCol">
+      <w:rPr>
+        <w:b/>
+        <w:bCs/>
+      </w:rPr>
+    </w:tblStylePr>
+    <w:tblStylePr w:type="lastCol">
+      <w:rPr>
+        <w:b/>
+        <w:bCs/>
+      </w:rPr>
+    </w:tblStylePr>
+    <w:tblStylePr w:type="band1Vert">
+      <w:tblPr/>
+      <w:tcPr>
+        <w:shd w:val="clear" w:color="auto" w:fill="E2EFD9" w:themeFill="accent6" w:themeFillTint="33"/>
+      </w:tcPr>
+    </w:tblStylePr>
+    <w:tblStylePr w:type="band1Horz">
+      <w:tblPr/>
+      <w:tcPr>
+        <w:shd w:val="clear" w:color="auto" w:fill="E2EFD9" w:themeFill="accent6" w:themeFillTint="33"/>
+      </w:tcPr>
+    </w:tblStylePr>
+  </w:style>
+  <w:style w:type="table" w:customStyle="1" w:styleId="ListTable4Accent6">
+    <w:name w:val="List Table 4 Accent 6"/>
+    <w:basedOn w:val="Tablanormal"/>
+    <w:uiPriority w:val="49"/>
+    <w:rsid w:val="006419FD"/>
+    <w:pPr>
+      <w:spacing w:after="0" w:line="240" w:lineRule="auto"/>
+    </w:pPr>
+    <w:tblPr>
+      <w:tblStyleRowBandSize w:val="1"/>
+      <w:tblStyleColBandSize w:val="1"/>
+      <w:tblInd w:w="0" w:type="dxa"/>
+      <w:tblBorders>
+        <w:top w:val="single" w:sz="4" w:space="0" w:color="A8D08D" w:themeColor="accent6" w:themeTint="99"/>
+        <w:left w:val="single" w:sz="4" w:space="0" w:color="A8D08D" w:themeColor="accent6" w:themeTint="99"/>
+        <w:bottom w:val="single" w:sz="4" w:space="0" w:color="A8D08D" w:themeColor="accent6" w:themeTint="99"/>
+        <w:right w:val="single" w:sz="4" w:space="0" w:color="A8D08D" w:themeColor="accent6" w:themeTint="99"/>
+        <w:insideH w:val="single" w:sz="4" w:space="0" w:color="A8D08D" w:themeColor="accent6" w:themeTint="99"/>
+      </w:tblBorders>
+      <w:tblCellMar>
+        <w:top w:w="0" w:type="dxa"/>
+        <w:left w:w="108" w:type="dxa"/>
+        <w:bottom w:w="0" w:type="dxa"/>
+        <w:right w:w="108" w:type="dxa"/>
+      </w:tblCellMar>
+    </w:tblPr>
+    <w:tblStylePr w:type="firstRow">
+      <w:rPr>
+        <w:b/>
+        <w:bCs/>
+        <w:color w:val="FFFFFF" w:themeColor="background1"/>
+      </w:rPr>
+      <w:tblPr/>
+      <w:tcPr>
+        <w:tcBorders>
+          <w:top w:val="single" w:sz="4" w:space="0" w:color="70AD47" w:themeColor="accent6"/>
+          <w:left w:val="single" w:sz="4" w:space="0" w:color="70AD47" w:themeColor="accent6"/>
+          <w:bottom w:val="single" w:sz="4" w:space="0" w:color="70AD47" w:themeColor="accent6"/>
+          <w:right w:val="single" w:sz="4" w:space="0" w:color="70AD47" w:themeColor="accent6"/>
+          <w:insideH w:val="nil"/>
+        </w:tcBorders>
+        <w:shd w:val="clear" w:color="auto" w:fill="70AD47" w:themeFill="accent6"/>
+      </w:tcPr>
+    </w:tblStylePr>
+    <w:tblStylePr w:type="lastRow">
+      <w:rPr>
+        <w:b/>
+        <w:bCs/>
+      </w:rPr>
+      <w:tblPr/>
+      <w:tcPr>
+        <w:tcBorders>
+          <w:top w:val="double" w:sz="4" w:space="0" w:color="A8D08D" w:themeColor="accent6" w:themeTint="99"/>
+        </w:tcBorders>
+      </w:tcPr>
+    </w:tblStylePr>
+    <w:tblStylePr w:type="firstCol">
+      <w:rPr>
+        <w:b/>
+        <w:bCs/>
+      </w:rPr>
+    </w:tblStylePr>
+    <w:tblStylePr w:type="lastCol">
+      <w:rPr>
+        <w:b/>
+        <w:bCs/>
+      </w:rPr>
+    </w:tblStylePr>
+    <w:tblStylePr w:type="band1Vert">
+      <w:tblPr/>
+      <w:tcPr>
+        <w:shd w:val="clear" w:color="auto" w:fill="E2EFD9" w:themeFill="accent6" w:themeFillTint="33"/>
+      </w:tcPr>
+    </w:tblStylePr>
+    <w:tblStylePr w:type="band1Horz">
+      <w:tblPr/>
+      <w:tcPr>
+        <w:shd w:val="clear" w:color="auto" w:fill="E2EFD9" w:themeFill="accent6" w:themeFillTint="33"/>
+      </w:tcPr>
+    </w:tblStylePr>
+  </w:style>
+  <w:style w:type="paragraph" w:customStyle="1" w:styleId="MNormal">
+    <w:name w:val="MNormal"/>
+    <w:basedOn w:val="Normal"/>
+    <w:rsid w:val="00EA512E"/>
+    <w:pPr>
+      <w:spacing w:after="60"/>
+    </w:pPr>
+    <w:rPr>
+      <w:rFonts w:ascii="Verdana" w:eastAsia="Times New Roman" w:hAnsi="Verdana" w:cs="Arial"/>
+      <w:sz w:val="20"/>
+      <w:lang w:val="es-AR"/>
+    </w:rPr>
+  </w:style>
+  <w:style w:type="paragraph" w:customStyle="1" w:styleId="PSI-Normal">
+    <w:name w:val="PSI - Normal"/>
+    <w:basedOn w:val="Normal"/>
+    <w:autoRedefine/>
+    <w:qFormat/>
+    <w:rsid w:val="00EA512E"/>
+    <w:pPr>
+      <w:spacing w:before="200" w:line="276" w:lineRule="auto"/>
+      <w:jc w:val="both"/>
+    </w:pPr>
+    <w:rPr>
+      <w:rFonts w:ascii="Calibri" w:eastAsia="Calibri" w:hAnsi="Calibri"/>
+      <w:sz w:val="22"/>
+      <w:szCs w:val="22"/>
+      <w:lang w:val="es-AR" w:eastAsia="en-US"/>
+    </w:rPr>
+  </w:style>
+  <w:style w:type="paragraph" w:customStyle="1" w:styleId="estilo">
+    <w:name w:val="estilo"/>
+    <w:basedOn w:val="Encabezado"/>
+    <w:rsid w:val="00EA512E"/>
+    <w:pPr>
+      <w:tabs>
+        <w:tab w:val="center" w:pos="4320"/>
+        <w:tab w:val="right" w:pos="8640"/>
+      </w:tabs>
+      <w:suppressAutoHyphens/>
+      <w:jc w:val="both"/>
+    </w:pPr>
+    <w:rPr>
+      <w:rFonts w:ascii="Verdana" w:eastAsia="Times New Roman" w:hAnsi="Verdana"/>
+      <w:sz w:val="20"/>
+      <w:szCs w:val="20"/>
+      <w:lang w:eastAsia="ar-SA"/>
+    </w:rPr>
+  </w:style>
+  <w:style w:type="table" w:customStyle="1" w:styleId="AntonysStyle">
+    <w:name w:val="Antony's Style"/>
+    <w:basedOn w:val="Tablanormal"/>
+    <w:uiPriority w:val="99"/>
+    <w:rsid w:val="00021990"/>
+    <w:pPr>
+      <w:spacing w:after="0" w:line="240" w:lineRule="auto"/>
+      <w:jc w:val="center"/>
+    </w:pPr>
+    <w:rPr>
+      <w:rFonts w:ascii="Arial" w:hAnsi="Arial"/>
+      <w:sz w:val="18"/>
+    </w:rPr>
+    <w:tblPr>
+      <w:jc w:val="center"/>
+      <w:tblInd w:w="0" w:type="dxa"/>
+      <w:tblBorders>
+        <w:insideV w:val="double" w:sz="4" w:space="0" w:color="FFFFFF" w:themeColor="background1"/>
+      </w:tblBorders>
+      <w:tblCellMar>
+        <w:top w:w="0" w:type="dxa"/>
+        <w:left w:w="108" w:type="dxa"/>
+        <w:bottom w:w="0" w:type="dxa"/>
+        <w:right w:w="108" w:type="dxa"/>
+      </w:tblCellMar>
+    </w:tblPr>
+    <w:trPr>
+      <w:jc w:val="center"/>
+    </w:trPr>
+    <w:tcPr>
+      <w:shd w:val="clear" w:color="auto" w:fill="auto"/>
+      <w:vAlign w:val="center"/>
+    </w:tcPr>
+    <w:tblStylePr w:type="firstRow">
+      <w:pPr>
+        <w:jc w:val="center"/>
+      </w:pPr>
+      <w:rPr>
+        <w:rFonts w:ascii="Arial" w:hAnsi="Arial"/>
+        <w:sz w:val="18"/>
+      </w:rPr>
+      <w:tblPr/>
+      <w:tcPr>
+        <w:tcBorders>
+          <w:top w:val="double" w:sz="4" w:space="0" w:color="auto"/>
+          <w:left w:val="nil"/>
+          <w:bottom w:val="double" w:sz="4" w:space="0" w:color="auto"/>
+          <w:right w:val="nil"/>
+          <w:insideH w:val="nil"/>
+          <w:insideV w:val="nil"/>
+          <w:tl2br w:val="nil"/>
+          <w:tr2bl w:val="nil"/>
+        </w:tcBorders>
+      </w:tcPr>
+    </w:tblStylePr>
+  </w:style>
+  <w:style w:type="paragraph" w:customStyle="1" w:styleId="Estilo1">
+    <w:name w:val="Estilo 1"/>
+    <w:basedOn w:val="Ttulo1"/>
+    <w:next w:val="Normal"/>
+    <w:qFormat/>
+    <w:rsid w:val="00021990"/>
+    <w:pPr>
+      <w:keepLines w:val="0"/>
+      <w:spacing w:before="0" w:line="360" w:lineRule="auto"/>
+      <w:jc w:val="center"/>
+    </w:pPr>
+    <w:rPr>
+      <w:rFonts w:ascii="Arial" w:eastAsia="Times New Roman" w:hAnsi="Arial" w:cs="Arial"/>
+      <w:b/>
+      <w:bCs/>
+      <w:color w:val="auto"/>
+      <w:szCs w:val="28"/>
+    </w:rPr>
+  </w:style>
+  <w:style w:type="paragraph" w:customStyle="1" w:styleId="Estilo2">
+    <w:name w:val="Estilo 2"/>
+    <w:basedOn w:val="Ttulo2"/>
+    <w:next w:val="Piedepgina"/>
+    <w:qFormat/>
+    <w:rsid w:val="00021990"/>
+    <w:pPr>
+      <w:keepLines w:val="0"/>
+      <w:numPr>
+        <w:ilvl w:val="1"/>
+        <w:numId w:val="6"/>
+      </w:numPr>
+      <w:spacing w:before="0" w:line="360" w:lineRule="auto"/>
+    </w:pPr>
+    <w:rPr>
+      <w:rFonts w:ascii="Arial" w:eastAsia="Times New Roman" w:hAnsi="Arial" w:cs="Arial"/>
+      <w:b/>
+      <w:color w:val="auto"/>
+      <w:sz w:val="28"/>
+      <w:szCs w:val="28"/>
+    </w:rPr>
+  </w:style>
+  <w:style w:type="character" w:customStyle="1" w:styleId="Ttulo2Car">
+    <w:name w:val="Título 2 Car"/>
+    <w:basedOn w:val="Fuentedeprrafopredeter"/>
+    <w:link w:val="Ttulo2"/>
+    <w:uiPriority w:val="9"/>
+    <w:semiHidden/>
+    <w:rsid w:val="00021990"/>
+    <w:rPr>
+      <w:rFonts w:asciiTheme="majorHAnsi" w:eastAsiaTheme="majorEastAsia" w:hAnsiTheme="majorHAnsi" w:cstheme="majorBidi"/>
+      <w:color w:val="2E74B5" w:themeColor="accent1" w:themeShade="BF"/>
+      <w:sz w:val="26"/>
+      <w:szCs w:val="26"/>
+      <w:lang w:val="es-ES_tradnl" w:eastAsia="es-ES"/>
+    </w:rPr>
+  </w:style>
+  <w:style w:type="paragraph" w:customStyle="1" w:styleId="Estilo3">
+    <w:name w:val="Estilo 3"/>
+    <w:basedOn w:val="Ttulo3"/>
+    <w:next w:val="Normal"/>
+    <w:rsid w:val="00021990"/>
+    <w:pPr>
+      <w:keepLines w:val="0"/>
+      <w:numPr>
+        <w:ilvl w:val="2"/>
+        <w:numId w:val="6"/>
+      </w:numPr>
+      <w:spacing w:before="0" w:after="60" w:line="360" w:lineRule="auto"/>
+    </w:pPr>
+    <w:rPr>
+      <w:rFonts w:ascii="Arial" w:eastAsia="Times New Roman" w:hAnsi="Arial" w:cs="Arial"/>
+      <w:b/>
+      <w:color w:val="auto"/>
+      <w:szCs w:val="28"/>
+    </w:rPr>
+  </w:style>
+  <w:style w:type="paragraph" w:customStyle="1" w:styleId="Estilo4">
+    <w:name w:val="Estilo 4"/>
+    <w:basedOn w:val="Ttulo4"/>
+    <w:next w:val="Normal"/>
+    <w:qFormat/>
+    <w:rsid w:val="00021990"/>
+    <w:pPr>
+      <w:numPr>
+        <w:ilvl w:val="3"/>
+        <w:numId w:val="7"/>
+      </w:numPr>
+      <w:spacing w:line="360" w:lineRule="auto"/>
+      <w:jc w:val="both"/>
+    </w:pPr>
+    <w:rPr>
+      <w:rFonts w:ascii="Arial" w:hAnsi="Arial" w:cs="Arial"/>
+      <w:b/>
+      <w:bCs/>
+      <w:i w:val="0"/>
+      <w:color w:val="auto"/>
+      <w:szCs w:val="28"/>
+    </w:rPr>
+  </w:style>
+  <w:style w:type="character" w:customStyle="1" w:styleId="Ttulo4Car">
+    <w:name w:val="Título 4 Car"/>
+    <w:basedOn w:val="Fuentedeprrafopredeter"/>
+    <w:link w:val="Ttulo4"/>
+    <w:uiPriority w:val="9"/>
+    <w:semiHidden/>
+    <w:rsid w:val="00021990"/>
+    <w:rPr>
+      <w:rFonts w:asciiTheme="majorHAnsi" w:eastAsiaTheme="majorEastAsia" w:hAnsiTheme="majorHAnsi" w:cstheme="majorBidi"/>
+      <w:i/>
+      <w:iCs/>
+      <w:color w:val="2E74B5" w:themeColor="accent1" w:themeShade="BF"/>
+      <w:sz w:val="24"/>
+      <w:szCs w:val="24"/>
+      <w:lang w:val="es-ES_tradnl" w:eastAsia="es-ES"/>
+    </w:rPr>
+  </w:style>
+  <w:style w:type="paragraph" w:customStyle="1" w:styleId="Estilo5">
+    <w:name w:val="Estilo 5"/>
+    <w:basedOn w:val="Estilo4"/>
+    <w:next w:val="Normal"/>
+    <w:qFormat/>
+    <w:rsid w:val="00021990"/>
+    <w:pPr>
+      <w:outlineLvl w:val="4"/>
+    </w:pPr>
+  </w:style>
+  <w:style w:type="paragraph" w:customStyle="1" w:styleId="NormalAntony">
+    <w:name w:val="NormalAntony"/>
+    <w:basedOn w:val="Normal"/>
+    <w:qFormat/>
+    <w:rsid w:val="00021990"/>
+    <w:pPr>
+      <w:autoSpaceDE w:val="0"/>
+      <w:autoSpaceDN w:val="0"/>
+      <w:adjustRightInd w:val="0"/>
+      <w:spacing w:line="360" w:lineRule="auto"/>
+      <w:ind w:firstLine="709"/>
+      <w:jc w:val="both"/>
+    </w:pPr>
+    <w:rPr>
+      <w:rFonts w:ascii="Arial" w:eastAsia="Times New Roman" w:hAnsi="Arial" w:cs="Arial"/>
+      <w:bCs/>
+    </w:rPr>
+  </w:style>
+  <w:style w:type="table" w:customStyle="1" w:styleId="TablasAntony">
+    <w:name w:val="TablasAntony"/>
+    <w:basedOn w:val="Tablanormal"/>
+    <w:uiPriority w:val="99"/>
+    <w:rsid w:val="00021990"/>
+    <w:pPr>
+      <w:spacing w:after="0" w:line="240" w:lineRule="auto"/>
+    </w:pPr>
+    <w:rPr>
+      <w:rFonts w:ascii="Arial" w:hAnsi="Arial"/>
+      <w:sz w:val="16"/>
+    </w:rPr>
+    <w:tblPr>
+      <w:jc w:val="center"/>
+      <w:tblInd w:w="0" w:type="dxa"/>
+      <w:tblBorders>
+        <w:top w:val="double" w:sz="4" w:space="0" w:color="auto"/>
+        <w:bottom w:val="double" w:sz="4" w:space="0" w:color="auto"/>
+      </w:tblBorders>
+      <w:tblCellMar>
+        <w:top w:w="0" w:type="dxa"/>
+        <w:left w:w="108" w:type="dxa"/>
+        <w:bottom w:w="0" w:type="dxa"/>
+        <w:right w:w="108" w:type="dxa"/>
+      </w:tblCellMar>
+    </w:tblPr>
+    <w:trPr>
+      <w:jc w:val="center"/>
+    </w:trPr>
+    <w:tcPr>
+      <w:shd w:val="clear" w:color="auto" w:fill="FFFFFF" w:themeFill="background1"/>
+      <w:vAlign w:val="center"/>
+    </w:tcPr>
+  </w:style>
+  <w:style w:type="character" w:styleId="Hipervnculo">
+    <w:name w:val="Hyperlink"/>
+    <w:basedOn w:val="Fuentedeprrafopredeter"/>
+    <w:uiPriority w:val="99"/>
+    <w:unhideWhenUsed/>
+    <w:rsid w:val="00021990"/>
+    <w:rPr>
+      <w:color w:val="0563C1" w:themeColor="hyperlink"/>
+      <w:u w:val="single"/>
+    </w:rPr>
+  </w:style>
+  <w:style w:type="paragraph" w:styleId="TDC1">
+    <w:name w:val="toc 1"/>
+    <w:basedOn w:val="Normal"/>
+    <w:next w:val="Normal"/>
+    <w:autoRedefine/>
+    <w:uiPriority w:val="39"/>
+    <w:unhideWhenUsed/>
+    <w:rsid w:val="00021990"/>
+    <w:pPr>
+      <w:spacing w:after="100"/>
+    </w:pPr>
+    <w:rPr>
+      <w:rFonts w:ascii="Arial" w:hAnsi="Arial"/>
+    </w:rPr>
+  </w:style>
+  <w:style w:type="paragraph" w:styleId="TDC2">
+    <w:name w:val="toc 2"/>
+    <w:basedOn w:val="Normal"/>
+    <w:next w:val="Normal"/>
+    <w:autoRedefine/>
+    <w:uiPriority w:val="39"/>
+    <w:unhideWhenUsed/>
+    <w:rsid w:val="00021990"/>
+    <w:pPr>
+      <w:spacing w:after="100"/>
+      <w:ind w:left="240"/>
+    </w:pPr>
+    <w:rPr>
+      <w:rFonts w:ascii="Arial" w:hAnsi="Arial"/>
+    </w:rPr>
+  </w:style>
+  <w:style w:type="paragraph" w:styleId="TDC3">
+    <w:name w:val="toc 3"/>
+    <w:basedOn w:val="Normal"/>
+    <w:next w:val="Normal"/>
+    <w:autoRedefine/>
+    <w:uiPriority w:val="39"/>
+    <w:unhideWhenUsed/>
+    <w:rsid w:val="00021990"/>
+    <w:pPr>
+      <w:spacing w:after="100"/>
+      <w:ind w:left="480"/>
+    </w:pPr>
+    <w:rPr>
+      <w:rFonts w:ascii="Arial" w:hAnsi="Arial"/>
+    </w:rPr>
+  </w:style>
+  <w:style w:type="paragraph" w:styleId="TDC4">
+    <w:name w:val="toc 4"/>
+    <w:basedOn w:val="Normal"/>
+    <w:next w:val="Normal"/>
+    <w:autoRedefine/>
+    <w:uiPriority w:val="39"/>
+    <w:semiHidden/>
+    <w:unhideWhenUsed/>
+    <w:rsid w:val="00021990"/>
+    <w:pPr>
+      <w:spacing w:after="100"/>
+      <w:ind w:left="720"/>
+    </w:pPr>
+    <w:rPr>
+      <w:rFonts w:ascii="Arial" w:hAnsi="Arial"/>
+    </w:rPr>
+  </w:style>
+  <w:style w:type="table" w:customStyle="1" w:styleId="Tabladecuadrcula4-nfasis11">
+    <w:name w:val="Tabla de cuadrícula 4 - Énfasis 11"/>
+    <w:basedOn w:val="Tablanormal"/>
+    <w:uiPriority w:val="49"/>
+    <w:rsid w:val="002C0715"/>
+    <w:pPr>
+      <w:spacing w:after="0" w:line="240" w:lineRule="auto"/>
+    </w:pPr>
+    <w:rPr>
+      <w:lang w:val="es-PE"/>
+    </w:rPr>
+    <w:tblPr>
+      <w:tblStyleRowBandSize w:val="1"/>
+      <w:tblStyleColBandSize w:val="1"/>
+      <w:tblInd w:w="0" w:type="dxa"/>
+      <w:tblBorders>
+        <w:top w:val="single" w:sz="4" w:space="0" w:color="9CC2E5" w:themeColor="accent1" w:themeTint="99"/>
+        <w:left w:val="single" w:sz="4" w:space="0" w:color="9CC2E5" w:themeColor="accent1" w:themeTint="99"/>
+        <w:bottom w:val="single" w:sz="4" w:space="0" w:color="9CC2E5" w:themeColor="accent1" w:themeTint="99"/>
+        <w:right w:val="single" w:sz="4" w:space="0" w:color="9CC2E5" w:themeColor="accent1" w:themeTint="99"/>
+        <w:insideH w:val="single" w:sz="4" w:space="0" w:color="9CC2E5" w:themeColor="accent1" w:themeTint="99"/>
+        <w:insideV w:val="single" w:sz="4" w:space="0" w:color="9CC2E5" w:themeColor="accent1" w:themeTint="99"/>
+      </w:tblBorders>
+      <w:tblCellMar>
+        <w:top w:w="0" w:type="dxa"/>
+        <w:left w:w="108" w:type="dxa"/>
+        <w:bottom w:w="0" w:type="dxa"/>
+        <w:right w:w="108" w:type="dxa"/>
+      </w:tblCellMar>
     </w:tblPr>
     <w:tblStylePr w:type="firstRow">
       <w:rPr>
@@ -20610,7 +21939,7 @@
   <a:extraClrSchemeLst/>
   <a:extLst>
     <a:ext uri="{05A4C25C-085E-4340-85A3-A5531E510DB2}">
-      <thm15:themeFamily xmlns:thm15="http://schemas.microsoft.com/office/thememl/2012/main" name="Office Theme" id="{62F939B6-93AF-4DB8-9C6B-D6C7DFDC589F}" vid="{4A3C46E8-61CC-4603-A589-7422A47A8E4A}"/>
+      <thm15:themeFamily xmlns:thm15="http://schemas.microsoft.com/office/thememl/2012/main" xmlns="" name="Office Theme" id="{62F939B6-93AF-4DB8-9C6B-D6C7DFDC589F}" vid="{4A3C46E8-61CC-4603-A589-7422A47A8E4A}"/>
     </a:ext>
   </a:extLst>
 </a:theme>
@@ -20621,7 +21950,7 @@
 </file>
 
 <file path=customXml/itemProps1.xml><?xml version="1.0" encoding="utf-8"?>
-<ds:datastoreItem xmlns:ds="http://schemas.openxmlformats.org/officeDocument/2006/customXml" ds:itemID="{AF3B28C0-7A3F-4167-8836-B391557B9AC2}">
+<ds:datastoreItem xmlns:ds="http://schemas.openxmlformats.org/officeDocument/2006/customXml" ds:itemID="{80FF09DD-796E-4F2E-B122-F268F57FB62C}">
   <ds:schemaRefs>
     <ds:schemaRef ds:uri="http://schemas.openxmlformats.org/officeDocument/2006/bibliography"/>
   </ds:schemaRefs>

</xml_diff>

<commit_message>
solo es una prueba
</commit_message>
<xml_diff>
--- a/Desarrollo/Documentos/PGC.docx
+++ b/Desarrollo/Documentos/PGC.docx
@@ -1,6 +1,6 @@
 
 <file path=word/document.xml><?xml version="1.0" encoding="utf-8"?>
-<w:document xmlns:wpc="http://schemas.microsoft.com/office/word/2010/wordprocessingCanvas" xmlns:mc="http://schemas.openxmlformats.org/markup-compatibility/2006" xmlns:o="urn:schemas-microsoft-com:office:office" xmlns:r="http://schemas.openxmlformats.org/officeDocument/2006/relationships" xmlns:m="http://schemas.openxmlformats.org/officeDocument/2006/math" xmlns:v="urn:schemas-microsoft-com:vml" xmlns:wp14="http://schemas.microsoft.com/office/word/2010/wordprocessingDrawing" xmlns:wp="http://schemas.openxmlformats.org/drawingml/2006/wordprocessingDrawing" xmlns:w10="urn:schemas-microsoft-com:office:word" xmlns:w="http://schemas.openxmlformats.org/wordprocessingml/2006/main" xmlns:w14="http://schemas.microsoft.com/office/word/2010/wordml" xmlns:wpg="http://schemas.microsoft.com/office/word/2010/wordprocessingGroup" xmlns:wpi="http://schemas.microsoft.com/office/word/2010/wordprocessingInk" xmlns:wne="http://schemas.microsoft.com/office/word/2006/wordml" xmlns:wps="http://schemas.microsoft.com/office/word/2010/wordprocessingShape" mc:Ignorable="w14 wp14">
+<w:document xmlns:wpc="http://schemas.microsoft.com/office/word/2010/wordprocessingCanvas" xmlns:cx="http://schemas.microsoft.com/office/drawing/2014/chartex" xmlns:mc="http://schemas.openxmlformats.org/markup-compatibility/2006" xmlns:o="urn:schemas-microsoft-com:office:office" xmlns:r="http://schemas.openxmlformats.org/officeDocument/2006/relationships" xmlns:m="http://schemas.openxmlformats.org/officeDocument/2006/math" xmlns:v="urn:schemas-microsoft-com:vml" xmlns:wp14="http://schemas.microsoft.com/office/word/2010/wordprocessingDrawing" xmlns:wp="http://schemas.openxmlformats.org/drawingml/2006/wordprocessingDrawing" xmlns:w10="urn:schemas-microsoft-com:office:word" xmlns:w="http://schemas.openxmlformats.org/wordprocessingml/2006/main" xmlns:w14="http://schemas.microsoft.com/office/word/2010/wordml" xmlns:w15="http://schemas.microsoft.com/office/word/2012/wordml" xmlns:w16se="http://schemas.microsoft.com/office/word/2015/wordml/symex" xmlns:wpg="http://schemas.microsoft.com/office/word/2010/wordprocessingGroup" xmlns:wpi="http://schemas.microsoft.com/office/word/2010/wordprocessingInk" xmlns:wne="http://schemas.microsoft.com/office/word/2006/wordml" xmlns:wps="http://schemas.microsoft.com/office/word/2010/wordprocessingShape" mc:Ignorable="w14 w15 w16se wp14">
   <w:body>
     <w:p/>
     <w:p/>
@@ -620,330 +620,292 @@
                 <w:sz w:val="22"/>
                 <w:szCs w:val="22"/>
               </w:rPr>
-              <w:t>-</w:t>
-            </w:r>
-            <w:proofErr w:type="spellStart"/>
+              <w:t>-Neptalí</w:t>
+            </w:r>
             <w:r>
               <w:rPr>
                 <w:rFonts w:asciiTheme="minorHAnsi" w:hAnsiTheme="minorHAnsi" w:cstheme="minorHAnsi"/>
                 <w:sz w:val="22"/>
                 <w:szCs w:val="22"/>
               </w:rPr>
-              <w:t>Neptalí</w:t>
-            </w:r>
-            <w:proofErr w:type="spellEnd"/>
-            <w:r>
+              <w:t xml:space="preserve"> Reyes Cabrera</w:t>
+            </w:r>
+          </w:p>
+        </w:tc>
+      </w:tr>
+      <w:tr>
+        <w:tc>
+          <w:tcPr>
+            <w:tcW w:w="1809" w:type="dxa"/>
+          </w:tcPr>
+          <w:p>
+            <w:pPr>
+              <w:spacing w:after="60"/>
               <w:rPr>
                 <w:rFonts w:asciiTheme="minorHAnsi" w:hAnsiTheme="minorHAnsi" w:cstheme="minorHAnsi"/>
                 <w:sz w:val="22"/>
                 <w:szCs w:val="22"/>
               </w:rPr>
-              <w:t xml:space="preserve"> Reyes Cabrera</w:t>
-            </w:r>
-          </w:p>
-        </w:tc>
-      </w:tr>
-      <w:tr>
-        <w:tc>
-          <w:tcPr>
-            <w:tcW w:w="1809" w:type="dxa"/>
-          </w:tcPr>
-          <w:p>
-            <w:pPr>
-              <w:spacing w:after="60"/>
+            </w:pPr>
+            <w:r>
               <w:rPr>
                 <w:rFonts w:asciiTheme="minorHAnsi" w:hAnsiTheme="minorHAnsi" w:cstheme="minorHAnsi"/>
                 <w:sz w:val="22"/>
                 <w:szCs w:val="22"/>
               </w:rPr>
-            </w:pPr>
-            <w:r>
+              <w:t>12/05/2017</w:t>
+            </w:r>
+          </w:p>
+        </w:tc>
+        <w:tc>
+          <w:tcPr>
+            <w:tcW w:w="1418" w:type="dxa"/>
+          </w:tcPr>
+          <w:p>
+            <w:pPr>
+              <w:spacing w:after="60"/>
               <w:rPr>
                 <w:rFonts w:asciiTheme="minorHAnsi" w:hAnsiTheme="minorHAnsi" w:cstheme="minorHAnsi"/>
                 <w:sz w:val="22"/>
                 <w:szCs w:val="22"/>
               </w:rPr>
-              <w:t>12/05/2017</w:t>
-            </w:r>
-          </w:p>
-        </w:tc>
-        <w:tc>
-          <w:tcPr>
-            <w:tcW w:w="1418" w:type="dxa"/>
-          </w:tcPr>
-          <w:p>
-            <w:pPr>
-              <w:spacing w:after="60"/>
+            </w:pPr>
+            <w:r>
               <w:rPr>
                 <w:rFonts w:asciiTheme="minorHAnsi" w:hAnsiTheme="minorHAnsi" w:cstheme="minorHAnsi"/>
                 <w:sz w:val="22"/>
                 <w:szCs w:val="22"/>
               </w:rPr>
-            </w:pPr>
-            <w:r>
+              <w:t>1.2</w:t>
+            </w:r>
+          </w:p>
+        </w:tc>
+        <w:tc>
+          <w:tcPr>
+            <w:tcW w:w="2835" w:type="dxa"/>
+          </w:tcPr>
+          <w:p>
+            <w:pPr>
+              <w:spacing w:after="60"/>
               <w:rPr>
                 <w:rFonts w:asciiTheme="minorHAnsi" w:hAnsiTheme="minorHAnsi" w:cstheme="minorHAnsi"/>
                 <w:sz w:val="22"/>
                 <w:szCs w:val="22"/>
               </w:rPr>
-              <w:t>1.2</w:t>
-            </w:r>
-          </w:p>
-        </w:tc>
-        <w:tc>
-          <w:tcPr>
-            <w:tcW w:w="2835" w:type="dxa"/>
-          </w:tcPr>
-          <w:p>
-            <w:pPr>
-              <w:spacing w:after="60"/>
+            </w:pPr>
+            <w:r>
               <w:rPr>
                 <w:rFonts w:asciiTheme="minorHAnsi" w:hAnsiTheme="minorHAnsi" w:cstheme="minorHAnsi"/>
                 <w:sz w:val="22"/>
                 <w:szCs w:val="22"/>
               </w:rPr>
-            </w:pPr>
-            <w:r>
+              <w:t>Nomenclatura, Lista de elementos.</w:t>
+            </w:r>
+          </w:p>
+        </w:tc>
+        <w:tc>
+          <w:tcPr>
+            <w:tcW w:w="2977" w:type="dxa"/>
+          </w:tcPr>
+          <w:p>
+            <w:pPr>
               <w:rPr>
                 <w:rFonts w:asciiTheme="minorHAnsi" w:hAnsiTheme="minorHAnsi" w:cstheme="minorHAnsi"/>
                 <w:sz w:val="22"/>
                 <w:szCs w:val="22"/>
               </w:rPr>
-              <w:t>Nomenclatura, Lista de elementos.</w:t>
-            </w:r>
-          </w:p>
-        </w:tc>
-        <w:tc>
-          <w:tcPr>
-            <w:tcW w:w="2977" w:type="dxa"/>
-          </w:tcPr>
-          <w:p>
-            <w:pPr>
+            </w:pPr>
+            <w:r>
               <w:rPr>
                 <w:rFonts w:asciiTheme="minorHAnsi" w:hAnsiTheme="minorHAnsi" w:cstheme="minorHAnsi"/>
                 <w:sz w:val="22"/>
                 <w:szCs w:val="22"/>
               </w:rPr>
-            </w:pPr>
-            <w:r>
+              <w:t>-Kevin Castañeda Zorrilla</w:t>
+            </w:r>
+          </w:p>
+          <w:p>
+            <w:pPr>
+              <w:spacing w:after="60"/>
               <w:rPr>
                 <w:rFonts w:asciiTheme="minorHAnsi" w:hAnsiTheme="minorHAnsi" w:cstheme="minorHAnsi"/>
                 <w:sz w:val="22"/>
                 <w:szCs w:val="22"/>
               </w:rPr>
-              <w:t>-Kevin Castañeda Zorrilla</w:t>
-            </w:r>
-          </w:p>
-          <w:p>
-            <w:pPr>
-              <w:spacing w:after="60"/>
+            </w:pPr>
+            <w:r>
               <w:rPr>
                 <w:rFonts w:asciiTheme="minorHAnsi" w:hAnsiTheme="minorHAnsi" w:cstheme="minorHAnsi"/>
                 <w:sz w:val="22"/>
                 <w:szCs w:val="22"/>
               </w:rPr>
-            </w:pPr>
-            <w:r>
+              <w:t>-Ingrid Rodríguez Valdivia</w:t>
+            </w:r>
+          </w:p>
+          <w:p>
+            <w:pPr>
+              <w:spacing w:after="60"/>
               <w:rPr>
                 <w:rFonts w:asciiTheme="minorHAnsi" w:hAnsiTheme="minorHAnsi" w:cstheme="minorHAnsi"/>
                 <w:sz w:val="22"/>
                 <w:szCs w:val="22"/>
               </w:rPr>
-              <w:t>-Ingrid Rodríguez Valdivia</w:t>
-            </w:r>
-          </w:p>
-          <w:p>
-            <w:pPr>
-              <w:spacing w:after="60"/>
+            </w:pPr>
+            <w:r>
               <w:rPr>
                 <w:rFonts w:asciiTheme="minorHAnsi" w:hAnsiTheme="minorHAnsi" w:cstheme="minorHAnsi"/>
                 <w:sz w:val="22"/>
                 <w:szCs w:val="22"/>
               </w:rPr>
-            </w:pPr>
-            <w:r>
+              <w:t>-Leonardo Torres Quispe</w:t>
+            </w:r>
+          </w:p>
+          <w:p>
+            <w:pPr>
+              <w:spacing w:after="60"/>
               <w:rPr>
                 <w:rFonts w:asciiTheme="minorHAnsi" w:hAnsiTheme="minorHAnsi" w:cstheme="minorHAnsi"/>
                 <w:sz w:val="22"/>
                 <w:szCs w:val="22"/>
               </w:rPr>
-              <w:t>-Leonardo Torres Quispe</w:t>
-            </w:r>
-          </w:p>
-          <w:p>
-            <w:pPr>
-              <w:spacing w:after="60"/>
+            </w:pPr>
+            <w:r>
               <w:rPr>
                 <w:rFonts w:asciiTheme="minorHAnsi" w:hAnsiTheme="minorHAnsi" w:cstheme="minorHAnsi"/>
                 <w:sz w:val="22"/>
                 <w:szCs w:val="22"/>
               </w:rPr>
-            </w:pPr>
-            <w:r>
+              <w:t>-Luis Arteaga Torres</w:t>
+            </w:r>
+          </w:p>
+          <w:p>
+            <w:pPr>
+              <w:spacing w:after="60"/>
               <w:rPr>
                 <w:rFonts w:asciiTheme="minorHAnsi" w:hAnsiTheme="minorHAnsi" w:cstheme="minorHAnsi"/>
                 <w:sz w:val="22"/>
                 <w:szCs w:val="22"/>
               </w:rPr>
-              <w:t>-Luis Arteaga Torres</w:t>
-            </w:r>
-          </w:p>
-          <w:p>
-            <w:pPr>
-              <w:spacing w:after="60"/>
+            </w:pPr>
+            <w:r>
               <w:rPr>
                 <w:rFonts w:asciiTheme="minorHAnsi" w:hAnsiTheme="minorHAnsi" w:cstheme="minorHAnsi"/>
                 <w:sz w:val="22"/>
                 <w:szCs w:val="22"/>
               </w:rPr>
-            </w:pPr>
-            <w:r>
+              <w:t>-Magaly Balta Vilca</w:t>
+            </w:r>
+          </w:p>
+          <w:p>
+            <w:pPr>
+              <w:spacing w:after="60"/>
               <w:rPr>
                 <w:rFonts w:asciiTheme="minorHAnsi" w:hAnsiTheme="minorHAnsi" w:cstheme="minorHAnsi"/>
                 <w:sz w:val="22"/>
                 <w:szCs w:val="22"/>
               </w:rPr>
-              <w:t>-Magaly Balta Vilca</w:t>
-            </w:r>
-          </w:p>
-          <w:p>
-            <w:pPr>
-              <w:spacing w:after="60"/>
+            </w:pPr>
+            <w:r>
               <w:rPr>
                 <w:rFonts w:asciiTheme="minorHAnsi" w:hAnsiTheme="minorHAnsi" w:cstheme="minorHAnsi"/>
                 <w:sz w:val="22"/>
                 <w:szCs w:val="22"/>
               </w:rPr>
-            </w:pPr>
-            <w:r>
+              <w:t>-Neptalí Reyes Cabrera</w:t>
+            </w:r>
+          </w:p>
+        </w:tc>
+      </w:tr>
+      <w:tr>
+        <w:tc>
+          <w:tcPr>
+            <w:tcW w:w="1809" w:type="dxa"/>
+          </w:tcPr>
+          <w:p>
+            <w:pPr>
+              <w:spacing w:after="60"/>
               <w:rPr>
                 <w:rFonts w:asciiTheme="minorHAnsi" w:hAnsiTheme="minorHAnsi" w:cstheme="minorHAnsi"/>
                 <w:sz w:val="22"/>
                 <w:szCs w:val="22"/>
               </w:rPr>
-              <w:t>-</w:t>
-            </w:r>
-            <w:proofErr w:type="spellStart"/>
+            </w:pPr>
             <w:r>
               <w:rPr>
                 <w:rFonts w:asciiTheme="minorHAnsi" w:hAnsiTheme="minorHAnsi" w:cstheme="minorHAnsi"/>
                 <w:sz w:val="22"/>
                 <w:szCs w:val="22"/>
               </w:rPr>
-              <w:t>Neptalí</w:t>
-            </w:r>
-            <w:proofErr w:type="spellEnd"/>
-            <w:r>
+              <w:t>20/05/2017</w:t>
+            </w:r>
+          </w:p>
+        </w:tc>
+        <w:tc>
+          <w:tcPr>
+            <w:tcW w:w="1418" w:type="dxa"/>
+          </w:tcPr>
+          <w:p>
+            <w:pPr>
+              <w:spacing w:after="60"/>
               <w:rPr>
                 <w:rFonts w:asciiTheme="minorHAnsi" w:hAnsiTheme="minorHAnsi" w:cstheme="minorHAnsi"/>
                 <w:sz w:val="22"/>
                 <w:szCs w:val="22"/>
               </w:rPr>
-              <w:t xml:space="preserve"> Reyes Cabrera</w:t>
-            </w:r>
-          </w:p>
-        </w:tc>
-      </w:tr>
-      <w:tr>
-        <w:tc>
-          <w:tcPr>
-            <w:tcW w:w="1809" w:type="dxa"/>
-          </w:tcPr>
-          <w:p>
-            <w:pPr>
-              <w:spacing w:after="60"/>
+            </w:pPr>
+            <w:r>
               <w:rPr>
                 <w:rFonts w:asciiTheme="minorHAnsi" w:hAnsiTheme="minorHAnsi" w:cstheme="minorHAnsi"/>
                 <w:sz w:val="22"/>
                 <w:szCs w:val="22"/>
               </w:rPr>
-            </w:pPr>
-            <w:r>
+              <w:t>1.2.1</w:t>
+            </w:r>
+          </w:p>
+        </w:tc>
+        <w:tc>
+          <w:tcPr>
+            <w:tcW w:w="2835" w:type="dxa"/>
+          </w:tcPr>
+          <w:p>
+            <w:pPr>
+              <w:spacing w:after="60"/>
               <w:rPr>
                 <w:rFonts w:asciiTheme="minorHAnsi" w:hAnsiTheme="minorHAnsi" w:cstheme="minorHAnsi"/>
                 <w:sz w:val="22"/>
                 <w:szCs w:val="22"/>
               </w:rPr>
-              <w:t>20/05/2017</w:t>
-            </w:r>
-          </w:p>
-        </w:tc>
-        <w:tc>
-          <w:tcPr>
-            <w:tcW w:w="1418" w:type="dxa"/>
-          </w:tcPr>
-          <w:p>
-            <w:pPr>
-              <w:spacing w:after="60"/>
+            </w:pPr>
+            <w:r>
               <w:rPr>
                 <w:rFonts w:asciiTheme="minorHAnsi" w:hAnsiTheme="minorHAnsi" w:cstheme="minorHAnsi"/>
                 <w:sz w:val="22"/>
                 <w:szCs w:val="22"/>
               </w:rPr>
-            </w:pPr>
-            <w:r>
+              <w:t>Correcciones ortográficas</w:t>
+            </w:r>
+          </w:p>
+        </w:tc>
+        <w:tc>
+          <w:tcPr>
+            <w:tcW w:w="2977" w:type="dxa"/>
+          </w:tcPr>
+          <w:p>
+            <w:pPr>
               <w:rPr>
                 <w:rFonts w:asciiTheme="minorHAnsi" w:hAnsiTheme="minorHAnsi" w:cstheme="minorHAnsi"/>
                 <w:sz w:val="22"/>
                 <w:szCs w:val="22"/>
               </w:rPr>
-              <w:t>1.2.1</w:t>
-            </w:r>
-          </w:p>
-        </w:tc>
-        <w:tc>
-          <w:tcPr>
-            <w:tcW w:w="2835" w:type="dxa"/>
-          </w:tcPr>
-          <w:p>
-            <w:pPr>
-              <w:spacing w:after="60"/>
+            </w:pPr>
+            <w:r>
               <w:rPr>
                 <w:rFonts w:asciiTheme="minorHAnsi" w:hAnsiTheme="minorHAnsi" w:cstheme="minorHAnsi"/>
                 <w:sz w:val="22"/>
                 <w:szCs w:val="22"/>
               </w:rPr>
-            </w:pPr>
-            <w:r>
-              <w:rPr>
-                <w:rFonts w:asciiTheme="minorHAnsi" w:hAnsiTheme="minorHAnsi" w:cstheme="minorHAnsi"/>
-                <w:sz w:val="22"/>
-                <w:szCs w:val="22"/>
-              </w:rPr>
-              <w:t>Correcciones ortográficas</w:t>
-            </w:r>
-          </w:p>
-        </w:tc>
-        <w:tc>
-          <w:tcPr>
-            <w:tcW w:w="2977" w:type="dxa"/>
-          </w:tcPr>
-          <w:p>
-            <w:pPr>
-              <w:rPr>
-                <w:rFonts w:asciiTheme="minorHAnsi" w:hAnsiTheme="minorHAnsi" w:cstheme="minorHAnsi"/>
-                <w:sz w:val="22"/>
-                <w:szCs w:val="22"/>
-              </w:rPr>
-            </w:pPr>
-            <w:r>
-              <w:rPr>
-                <w:rFonts w:asciiTheme="minorHAnsi" w:hAnsiTheme="minorHAnsi" w:cstheme="minorHAnsi"/>
-                <w:sz w:val="22"/>
-                <w:szCs w:val="22"/>
-              </w:rPr>
-              <w:t xml:space="preserve">-Ingrid Fiorella </w:t>
-            </w:r>
-            <w:proofErr w:type="spellStart"/>
-            <w:r>
-              <w:rPr>
-                <w:rFonts w:asciiTheme="minorHAnsi" w:hAnsiTheme="minorHAnsi" w:cstheme="minorHAnsi"/>
-                <w:sz w:val="22"/>
-                <w:szCs w:val="22"/>
-              </w:rPr>
-              <w:t>Rodriguez</w:t>
-            </w:r>
-            <w:proofErr w:type="spellEnd"/>
+              <w:t>-Ingrid Fiorella Rodriguez</w:t>
+            </w:r>
           </w:p>
         </w:tc>
       </w:tr>
@@ -3062,24 +3024,6 @@
     <w:p/>
     <w:p/>
     <w:p/>
-    <w:p/>
-    <w:p/>
-    <w:p/>
-    <w:p/>
-    <w:p/>
-    <w:p/>
-    <w:p/>
-    <w:p/>
-    <w:p/>
-    <w:p/>
-    <w:p/>
-    <w:p/>
-    <w:p/>
-    <w:p/>
-    <w:p/>
-    <w:p/>
-    <w:p/>
-    <w:p/>
     <w:p>
       <w:pPr>
         <w:pStyle w:val="Estilo1"/>
@@ -3091,6 +3035,7 @@
       </w:pPr>
       <w:bookmarkStart w:id="3" w:name="_Toc484864824"/>
       <w:r>
+        <w:lastRenderedPageBreak/>
         <w:t>INTRODUCCIÓN</w:t>
       </w:r>
       <w:bookmarkEnd w:id="3"/>
@@ -3130,18 +3075,16 @@
       <w:pPr>
         <w:pStyle w:val="NormalAntony"/>
       </w:pPr>
-      <w:bookmarkStart w:id="4" w:name="_GoBack"/>
-      <w:bookmarkEnd w:id="4"/>
     </w:p>
     <w:p>
       <w:pPr>
         <w:pStyle w:val="Estilo2"/>
       </w:pPr>
-      <w:bookmarkStart w:id="5" w:name="_Toc484864825"/>
+      <w:bookmarkStart w:id="4" w:name="_Toc484864825"/>
       <w:r>
         <w:t>PROPÓSITO</w:t>
       </w:r>
-      <w:bookmarkEnd w:id="5"/>
+      <w:bookmarkEnd w:id="4"/>
     </w:p>
     <w:p>
       <w:pPr>
@@ -3165,11 +3108,7 @@
         <w:t xml:space="preserve"> Plan de Gestión de la Configuración de Software </w:t>
       </w:r>
       <w:r>
-        <w:t xml:space="preserve">a aplicarse al software desarrollado por la consultora CLP – Consultora Los Pioneros. En este </w:t>
-      </w:r>
-      <w:r>
-        <w:lastRenderedPageBreak/>
-        <w:t>documento se procederá a especificar la situación actual de la empresa CLP, la organización del plan, los Roles y Responsabilidades, Políticas, directrices y procedimientos, y las herramientas, entorno e infraestructura.</w:t>
+        <w:t>a aplicarse al software desarrollado por la consultora CLP – Consultora Los Pioneros. En este documento se procederá a especificar la situación actual de la empresa CLP, la organización del plan, los Roles y Responsabilidades, Políticas, directrices y procedimientos, y las herramientas, entorno e infraestructura.</w:t>
       </w:r>
     </w:p>
     <w:p>
@@ -3187,11 +3126,11 @@
       <w:r>
         <w:t xml:space="preserve"> </w:t>
       </w:r>
-      <w:bookmarkStart w:id="6" w:name="_Toc484864826"/>
+      <w:bookmarkStart w:id="5" w:name="_Toc484864826"/>
       <w:r>
         <w:t>APLICABILIDAD</w:t>
       </w:r>
-      <w:bookmarkEnd w:id="6"/>
+      <w:bookmarkEnd w:id="5"/>
       <w:r>
         <w:t xml:space="preserve"> </w:t>
       </w:r>
@@ -3215,26 +3154,34 @@
     <w:p>
       <w:pPr>
         <w:pStyle w:val="NormalAntony"/>
+      </w:pPr>
+    </w:p>
+    <w:p>
+      <w:pPr>
+        <w:pStyle w:val="NormalAntony"/>
+      </w:pPr>
+    </w:p>
+    <w:p>
+      <w:pPr>
+        <w:pStyle w:val="NormalAntony"/>
+      </w:pPr>
+    </w:p>
+    <w:p>
+      <w:pPr>
+        <w:pStyle w:val="Estilo2"/>
         <w:rPr>
           <w:lang w:val="es-ES"/>
         </w:rPr>
       </w:pPr>
-    </w:p>
-    <w:p>
-      <w:pPr>
-        <w:pStyle w:val="Estilo2"/>
+      <w:bookmarkStart w:id="6" w:name="_Toc484864827"/>
+      <w:r>
         <w:rPr>
           <w:lang w:val="es-ES"/>
         </w:rPr>
-      </w:pPr>
-      <w:bookmarkStart w:id="7" w:name="_Toc484864827"/>
-      <w:r>
-        <w:rPr>
-          <w:lang w:val="es-ES"/>
-        </w:rPr>
+        <w:lastRenderedPageBreak/>
         <w:t>ALCANCE</w:t>
       </w:r>
-      <w:bookmarkEnd w:id="7"/>
+      <w:bookmarkEnd w:id="6"/>
       <w:r>
         <w:rPr>
           <w:lang w:val="es-ES"/>
@@ -3335,14 +3282,14 @@
         </w:rPr>
         <w:t xml:space="preserve"> </w:t>
       </w:r>
-      <w:bookmarkStart w:id="8" w:name="_Toc484864828"/>
+      <w:bookmarkStart w:id="7" w:name="_Toc484864828"/>
       <w:r>
         <w:rPr>
           <w:lang w:val="es-ES"/>
         </w:rPr>
         <w:t>DEFINICIONES</w:t>
       </w:r>
-      <w:bookmarkEnd w:id="8"/>
+      <w:bookmarkEnd w:id="7"/>
     </w:p>
     <w:p>
       <w:pPr>
@@ -3367,21 +3314,7 @@
         <w:rPr>
           <w:lang w:val="es-ES"/>
         </w:rPr>
-        <w:t>CI: (</w:t>
-      </w:r>
-      <w:proofErr w:type="spellStart"/>
-      <w:r>
-        <w:rPr>
-          <w:lang w:val="es-ES"/>
-        </w:rPr>
-        <w:t>Configuration</w:t>
-      </w:r>
-      <w:proofErr w:type="spellEnd"/>
-      <w:r>
-        <w:rPr>
-          <w:lang w:val="es-ES"/>
-        </w:rPr>
-        <w:t xml:space="preserve"> Ítem) elemento bajo gestión de Configuración.</w:t>
+        <w:t>CI: (Configuration Ítem) elemento bajo gestión de Configuración.</w:t>
       </w:r>
     </w:p>
     <w:p>
@@ -3404,28 +3337,50 @@
           <w:lang w:val="es-ES"/>
         </w:rPr>
       </w:pPr>
-      <w:bookmarkStart w:id="9" w:name="h.2s8eyo1" w:colFirst="0" w:colLast="0"/>
-      <w:bookmarkEnd w:id="9"/>
+      <w:bookmarkStart w:id="8" w:name="h.2s8eyo1" w:colFirst="0" w:colLast="0"/>
+      <w:bookmarkEnd w:id="8"/>
       <w:r>
         <w:rPr>
           <w:lang w:val="es-ES"/>
         </w:rPr>
-        <w:t xml:space="preserve">SCM: (Software </w:t>
+        <w:t>SCM: (Software Configuration Management) Gestión de Configuración del Software.</w:t>
       </w:r>
-      <w:proofErr w:type="spellStart"/>
-      <w:r>
+    </w:p>
+    <w:p>
+      <w:pPr>
+        <w:pStyle w:val="NormalAntony"/>
+        <w:ind w:firstLine="0"/>
         <w:rPr>
           <w:lang w:val="es-ES"/>
         </w:rPr>
-        <w:t>Configuration</w:t>
-      </w:r>
-      <w:proofErr w:type="spellEnd"/>
-      <w:r>
+      </w:pPr>
+    </w:p>
+    <w:p>
+      <w:pPr>
+        <w:pStyle w:val="NormalAntony"/>
+        <w:ind w:firstLine="0"/>
         <w:rPr>
           <w:lang w:val="es-ES"/>
         </w:rPr>
-        <w:t xml:space="preserve"> Management) Gestión de Configuración del Software.</w:t>
-      </w:r>
+      </w:pPr>
+    </w:p>
+    <w:p>
+      <w:pPr>
+        <w:pStyle w:val="NormalAntony"/>
+        <w:ind w:firstLine="0"/>
+        <w:rPr>
+          <w:lang w:val="es-ES"/>
+        </w:rPr>
+      </w:pPr>
+    </w:p>
+    <w:p>
+      <w:pPr>
+        <w:pStyle w:val="NormalAntony"/>
+        <w:ind w:firstLine="0"/>
+        <w:rPr>
+          <w:lang w:val="es-ES"/>
+        </w:rPr>
+      </w:pPr>
     </w:p>
     <w:p>
       <w:pPr>
@@ -3448,14 +3403,15 @@
           <w:lang w:val="es-ES"/>
         </w:rPr>
       </w:pPr>
-      <w:bookmarkStart w:id="10" w:name="_Toc484864829"/>
+      <w:bookmarkStart w:id="9" w:name="_Toc484864829"/>
       <w:r>
         <w:rPr>
           <w:lang w:val="es-ES"/>
         </w:rPr>
+        <w:lastRenderedPageBreak/>
         <w:t>GESTIÓN DE SCM</w:t>
       </w:r>
-      <w:bookmarkEnd w:id="10"/>
+      <w:bookmarkEnd w:id="9"/>
     </w:p>
     <w:p>
       <w:pPr>
@@ -3472,11 +3428,11 @@
       <w:pPr>
         <w:pStyle w:val="Estilo2"/>
       </w:pPr>
-      <w:bookmarkStart w:id="11" w:name="_Toc484864830"/>
+      <w:bookmarkStart w:id="10" w:name="_Toc484864830"/>
       <w:r>
         <w:t>ORGANIZACIÓN</w:t>
       </w:r>
-      <w:bookmarkEnd w:id="11"/>
+      <w:bookmarkEnd w:id="10"/>
     </w:p>
     <w:p>
       <w:pPr>
@@ -3570,7 +3526,7 @@
                     </pic:cNvPicPr>
                   </pic:nvPicPr>
                   <pic:blipFill>
-                    <a:blip r:embed="rId9">
+                    <a:blip r:embed="rId8">
                       <a:extLst>
                         <a:ext uri="{28A0092B-C50C-407E-A947-70E740481C1C}">
                           <a14:useLocalDpi xmlns:a14="http://schemas.microsoft.com/office/drawing/2010/main" val="0"/>
@@ -3722,6 +3678,7 @@
           <w:szCs w:val="21"/>
           <w:lang w:val="es-MX"/>
         </w:rPr>
+        <w:lastRenderedPageBreak/>
         <w:t>Identificación de la SCM: Esta actividad se encarga de identificar los elementos, esquemas y herramientas que serán utilizadas durante el proceso de las otras actividades.</w:t>
       </w:r>
     </w:p>
@@ -3841,14 +3798,14 @@
           <w:lang w:val="es-ES"/>
         </w:rPr>
       </w:pPr>
-      <w:bookmarkStart w:id="12" w:name="_Toc484864831"/>
+      <w:bookmarkStart w:id="11" w:name="_Toc484864831"/>
       <w:r>
         <w:rPr>
           <w:lang w:val="es-ES"/>
         </w:rPr>
         <w:t>ROLES Y RESPONSABILIDADES</w:t>
       </w:r>
-      <w:bookmarkEnd w:id="12"/>
+      <w:bookmarkEnd w:id="11"/>
     </w:p>
     <w:p>
       <w:pPr>
@@ -4473,6 +4430,42 @@
           <w:rFonts w:ascii="Arial" w:eastAsia="Times New Roman" w:hAnsi="Arial" w:cs="Arial"/>
           <w:sz w:val="21"/>
           <w:szCs w:val="21"/>
+          <w:lang w:val="es-MX"/>
+        </w:rPr>
+      </w:pPr>
+    </w:p>
+    <w:p>
+      <w:pPr>
+        <w:pStyle w:val="Prrafodelista"/>
+        <w:ind w:left="1068"/>
+        <w:rPr>
+          <w:rFonts w:ascii="Arial" w:eastAsia="Times New Roman" w:hAnsi="Arial" w:cs="Arial"/>
+          <w:sz w:val="21"/>
+          <w:szCs w:val="21"/>
+          <w:lang w:val="es-MX"/>
+        </w:rPr>
+      </w:pPr>
+    </w:p>
+    <w:p>
+      <w:pPr>
+        <w:pStyle w:val="Prrafodelista"/>
+        <w:ind w:left="1068"/>
+        <w:rPr>
+          <w:rFonts w:ascii="Arial" w:eastAsia="Times New Roman" w:hAnsi="Arial" w:cs="Arial"/>
+          <w:sz w:val="21"/>
+          <w:szCs w:val="21"/>
+          <w:lang w:val="es-MX"/>
+        </w:rPr>
+      </w:pPr>
+    </w:p>
+    <w:p>
+      <w:pPr>
+        <w:pStyle w:val="Prrafodelista"/>
+        <w:ind w:left="1068"/>
+        <w:rPr>
+          <w:rFonts w:ascii="Arial" w:eastAsia="Times New Roman" w:hAnsi="Arial" w:cs="Arial"/>
+          <w:sz w:val="21"/>
+          <w:szCs w:val="21"/>
           <w:lang w:val="es-ES"/>
         </w:rPr>
       </w:pPr>
@@ -4488,16 +4481,17 @@
         <w:rPr>
           <w:lang w:val="es-ES"/>
         </w:rPr>
+        <w:lastRenderedPageBreak/>
         <w:t xml:space="preserve"> </w:t>
       </w:r>
-      <w:bookmarkStart w:id="13" w:name="_Toc484864832"/>
+      <w:bookmarkStart w:id="12" w:name="_Toc484864832"/>
       <w:r>
         <w:rPr>
           <w:lang w:val="es-ES"/>
         </w:rPr>
         <w:t>POLÍTICAS, DIRECTRICES Y PROCEDIMIENTOS</w:t>
       </w:r>
-      <w:bookmarkEnd w:id="13"/>
+      <w:bookmarkEnd w:id="12"/>
     </w:p>
     <w:p>
       <w:pPr>
@@ -4621,11 +4615,11 @@
       <w:pPr>
         <w:pStyle w:val="Estilo2"/>
       </w:pPr>
-      <w:bookmarkStart w:id="14" w:name="_Toc484864833"/>
+      <w:bookmarkStart w:id="13" w:name="_Toc484864833"/>
       <w:r>
         <w:t>HERRAMIENTA, ENTORNO E INFRAESTRUCTURA</w:t>
       </w:r>
-      <w:bookmarkEnd w:id="14"/>
+      <w:bookmarkEnd w:id="13"/>
     </w:p>
     <w:p>
       <w:pPr>
@@ -4676,14 +4670,14 @@
           <w:lang w:val="es-ES"/>
         </w:rPr>
       </w:pPr>
-      <w:bookmarkStart w:id="15" w:name="_Toc484864834"/>
+      <w:bookmarkStart w:id="14" w:name="_Toc484864834"/>
       <w:r>
         <w:rPr>
           <w:lang w:val="es-ES"/>
         </w:rPr>
         <w:t>HERRAMIENTAS</w:t>
       </w:r>
-      <w:bookmarkEnd w:id="15"/>
+      <w:bookmarkEnd w:id="14"/>
     </w:p>
     <w:p>
       <w:pPr>
@@ -4706,7 +4700,6 @@
           <w:lang w:val="es-ES"/>
         </w:rPr>
       </w:pPr>
-      <w:proofErr w:type="spellStart"/>
       <w:r>
         <w:rPr>
           <w:i/>
@@ -4714,53 +4707,36 @@
         </w:rPr>
         <w:t>Github</w:t>
       </w:r>
-      <w:proofErr w:type="spellEnd"/>
       <w:r>
         <w:rPr>
           <w:lang w:val="es-ES"/>
         </w:rPr>
-        <w:t xml:space="preserve">: Es una plataforma de desarrollo colaborativo que almacena proyectos utilizando el sistema de control de versiones </w:t>
+        <w:t>: Es una plataforma de desarrollo colaborativo que almacena proyectos utilizando el sistema de control de versiones Git.</w:t>
       </w:r>
-      <w:proofErr w:type="spellStart"/>
+    </w:p>
+    <w:p>
+      <w:pPr>
+        <w:pStyle w:val="NormalAntony"/>
+        <w:rPr>
+          <w:i/>
+          <w:lang w:val="es-ES"/>
+        </w:rPr>
+      </w:pPr>
+    </w:p>
+    <w:p>
+      <w:pPr>
+        <w:pStyle w:val="NormalAntony"/>
+        <w:rPr>
+          <w:lang w:val="es-ES"/>
+        </w:rPr>
+      </w:pPr>
       <w:r>
         <w:rPr>
+          <w:i/>
           <w:lang w:val="es-ES"/>
         </w:rPr>
         <w:t>Git</w:t>
       </w:r>
-      <w:proofErr w:type="spellEnd"/>
-      <w:r>
-        <w:rPr>
-          <w:lang w:val="es-ES"/>
-        </w:rPr>
-        <w:t>.</w:t>
-      </w:r>
-    </w:p>
-    <w:p>
-      <w:pPr>
-        <w:pStyle w:val="NormalAntony"/>
-        <w:rPr>
-          <w:i/>
-          <w:lang w:val="es-ES"/>
-        </w:rPr>
-      </w:pPr>
-    </w:p>
-    <w:p>
-      <w:pPr>
-        <w:pStyle w:val="NormalAntony"/>
-        <w:rPr>
-          <w:lang w:val="es-ES"/>
-        </w:rPr>
-      </w:pPr>
-      <w:proofErr w:type="spellStart"/>
-      <w:r>
-        <w:rPr>
-          <w:i/>
-          <w:lang w:val="es-ES"/>
-        </w:rPr>
-        <w:t>Git</w:t>
-      </w:r>
-      <w:proofErr w:type="spellEnd"/>
       <w:r>
         <w:rPr>
           <w:lang w:val="es-ES"/>
@@ -4828,7 +4804,7 @@
                     <pic:cNvPicPr/>
                   </pic:nvPicPr>
                   <pic:blipFill>
-                    <a:blip r:embed="rId10" cstate="print">
+                    <a:blip r:embed="rId9" cstate="print">
                       <a:extLst>
                         <a:ext uri="{28A0092B-C50C-407E-A947-70E740481C1C}">
                           <a14:useLocalDpi xmlns:a14="http://schemas.microsoft.com/office/drawing/2010/main" val="0"/>
@@ -4904,18 +4880,8 @@
           <w:b/>
           <w:sz w:val="20"/>
         </w:rPr>
-        <w:t xml:space="preserve"> Flujo de trabajo usando </w:t>
+        <w:t xml:space="preserve"> Flujo de trabajo usando Git</w:t>
       </w:r>
-      <w:proofErr w:type="spellStart"/>
-      <w:r>
-        <w:rPr>
-          <w:rFonts w:ascii="Arial" w:hAnsi="Arial" w:cs="Arial"/>
-          <w:b/>
-          <w:sz w:val="20"/>
-        </w:rPr>
-        <w:t>Git</w:t>
-      </w:r>
-      <w:proofErr w:type="spellEnd"/>
     </w:p>
     <w:p>
       <w:pPr>
@@ -5037,21 +5003,7 @@
         <w:rPr>
           <w:lang w:val="es-ES"/>
         </w:rPr>
-        <w:t xml:space="preserve">: Se encarga de verificar los cambios de los documentos, y revisar que se trabaja en el </w:t>
-      </w:r>
-      <w:proofErr w:type="spellStart"/>
-      <w:r>
-        <w:rPr>
-          <w:lang w:val="es-ES"/>
-        </w:rPr>
-        <w:t>branch</w:t>
-      </w:r>
-      <w:proofErr w:type="spellEnd"/>
-      <w:r>
-        <w:rPr>
-          <w:lang w:val="es-ES"/>
-        </w:rPr>
-        <w:t xml:space="preserve"> establecido.</w:t>
+        <w:t>: Se encarga de verificar los cambios de los documentos, y revisar que se trabaja en el branch establecido.</w:t>
       </w:r>
     </w:p>
     <w:p>
@@ -5091,6 +5043,40 @@
           <w:lang w:val="es-ES"/>
         </w:rPr>
       </w:pPr>
+    </w:p>
+    <w:p>
+      <w:pPr>
+        <w:pStyle w:val="NormalAntony"/>
+        <w:rPr>
+          <w:lang w:val="es-ES"/>
+        </w:rPr>
+      </w:pPr>
+    </w:p>
+    <w:p>
+      <w:pPr>
+        <w:pStyle w:val="NormalAntony"/>
+        <w:rPr>
+          <w:lang w:val="es-ES"/>
+        </w:rPr>
+      </w:pPr>
+    </w:p>
+    <w:p>
+      <w:pPr>
+        <w:pStyle w:val="NormalAntony"/>
+        <w:rPr>
+          <w:lang w:val="es-ES"/>
+        </w:rPr>
+      </w:pPr>
+    </w:p>
+    <w:p>
+      <w:pPr>
+        <w:pStyle w:val="NormalAntony"/>
+        <w:rPr>
+          <w:lang w:val="es-ES"/>
+        </w:rPr>
+      </w:pPr>
+      <w:bookmarkStart w:id="15" w:name="_GoBack"/>
+      <w:bookmarkEnd w:id="15"/>
     </w:p>
     <w:p>
       <w:pPr>
@@ -5109,6 +5095,7 @@
           <w:b/>
           <w:lang w:val="es-ES"/>
         </w:rPr>
+        <w:lastRenderedPageBreak/>
         <w:t>INFRAESTRUCTURA</w:t>
       </w:r>
     </w:p>
@@ -5131,7 +5118,6 @@
         <w:rPr>
           <w:lang w:val="es-ES"/>
         </w:rPr>
-        <w:lastRenderedPageBreak/>
         <w:t xml:space="preserve">Se </w:t>
       </w:r>
       <w:r>
@@ -5556,7 +5542,6 @@
                 <w:szCs w:val="20"/>
               </w:rPr>
             </w:pPr>
-            <w:proofErr w:type="spellStart"/>
             <w:r>
               <w:rPr>
                 <w:rFonts w:ascii="Arial" w:hAnsi="Arial" w:cs="Arial"/>
@@ -5565,7 +5550,6 @@
               </w:rPr>
               <w:t>docx</w:t>
             </w:r>
-            <w:proofErr w:type="spellEnd"/>
           </w:p>
         </w:tc>
         <w:tc>
@@ -5701,7 +5685,6 @@
                 <w:szCs w:val="20"/>
               </w:rPr>
             </w:pPr>
-            <w:proofErr w:type="spellStart"/>
             <w:r>
               <w:rPr>
                 <w:rFonts w:ascii="Arial" w:hAnsi="Arial" w:cs="Arial"/>
@@ -5710,7 +5693,6 @@
               </w:rPr>
               <w:t>mpp</w:t>
             </w:r>
-            <w:proofErr w:type="spellEnd"/>
           </w:p>
         </w:tc>
         <w:tc>
@@ -5843,7 +5825,6 @@
                 <w:szCs w:val="20"/>
               </w:rPr>
             </w:pPr>
-            <w:proofErr w:type="spellStart"/>
             <w:r>
               <w:rPr>
                 <w:rFonts w:ascii="Arial" w:hAnsi="Arial" w:cs="Arial"/>
@@ -5852,7 +5833,6 @@
               </w:rPr>
               <w:t>docx</w:t>
             </w:r>
-            <w:proofErr w:type="spellEnd"/>
           </w:p>
         </w:tc>
         <w:tc>
@@ -5985,7 +5965,6 @@
                 <w:szCs w:val="20"/>
               </w:rPr>
             </w:pPr>
-            <w:proofErr w:type="spellStart"/>
             <w:r>
               <w:rPr>
                 <w:rFonts w:ascii="Arial" w:hAnsi="Arial" w:cs="Arial"/>
@@ -5994,7 +5973,6 @@
               </w:rPr>
               <w:t>docx</w:t>
             </w:r>
-            <w:proofErr w:type="spellEnd"/>
           </w:p>
         </w:tc>
         <w:tc>
@@ -6127,7 +6105,6 @@
                 <w:szCs w:val="20"/>
               </w:rPr>
             </w:pPr>
-            <w:proofErr w:type="spellStart"/>
             <w:r>
               <w:rPr>
                 <w:rFonts w:ascii="Arial" w:hAnsi="Arial" w:cs="Arial"/>
@@ -6136,7 +6113,6 @@
               </w:rPr>
               <w:t>mpp</w:t>
             </w:r>
-            <w:proofErr w:type="spellEnd"/>
           </w:p>
         </w:tc>
         <w:tc>
@@ -6269,7 +6245,6 @@
                 <w:szCs w:val="20"/>
               </w:rPr>
             </w:pPr>
-            <w:proofErr w:type="spellStart"/>
             <w:r>
               <w:rPr>
                 <w:rFonts w:ascii="Arial" w:hAnsi="Arial" w:cs="Arial"/>
@@ -6278,7 +6253,6 @@
               </w:rPr>
               <w:t>docx</w:t>
             </w:r>
-            <w:proofErr w:type="spellEnd"/>
           </w:p>
         </w:tc>
         <w:tc>
@@ -6411,7 +6385,6 @@
                 <w:szCs w:val="20"/>
               </w:rPr>
             </w:pPr>
-            <w:proofErr w:type="spellStart"/>
             <w:r>
               <w:rPr>
                 <w:rFonts w:ascii="Arial" w:hAnsi="Arial" w:cs="Arial"/>
@@ -6420,7 +6393,6 @@
               </w:rPr>
               <w:t>xlsx</w:t>
             </w:r>
-            <w:proofErr w:type="spellEnd"/>
           </w:p>
         </w:tc>
         <w:tc>
@@ -6553,7 +6525,6 @@
                 <w:szCs w:val="20"/>
               </w:rPr>
             </w:pPr>
-            <w:proofErr w:type="spellStart"/>
             <w:r>
               <w:rPr>
                 <w:rFonts w:ascii="Arial" w:hAnsi="Arial" w:cs="Arial"/>
@@ -6562,7 +6533,6 @@
               </w:rPr>
               <w:t>docx</w:t>
             </w:r>
-            <w:proofErr w:type="spellEnd"/>
           </w:p>
         </w:tc>
         <w:tc>
@@ -6695,7 +6665,6 @@
                 <w:szCs w:val="20"/>
               </w:rPr>
             </w:pPr>
-            <w:proofErr w:type="spellStart"/>
             <w:r>
               <w:rPr>
                 <w:rFonts w:ascii="Arial" w:hAnsi="Arial" w:cs="Arial"/>
@@ -6704,7 +6673,6 @@
               </w:rPr>
               <w:t>docx</w:t>
             </w:r>
-            <w:proofErr w:type="spellEnd"/>
           </w:p>
         </w:tc>
         <w:tc>
@@ -6837,7 +6805,6 @@
                 <w:szCs w:val="20"/>
               </w:rPr>
             </w:pPr>
-            <w:proofErr w:type="spellStart"/>
             <w:r>
               <w:rPr>
                 <w:rFonts w:ascii="Arial" w:hAnsi="Arial" w:cs="Arial"/>
@@ -6846,7 +6813,6 @@
               </w:rPr>
               <w:t>docx</w:t>
             </w:r>
-            <w:proofErr w:type="spellEnd"/>
           </w:p>
         </w:tc>
         <w:tc>
@@ -6979,7 +6945,6 @@
                 <w:szCs w:val="20"/>
               </w:rPr>
             </w:pPr>
-            <w:proofErr w:type="spellStart"/>
             <w:r>
               <w:rPr>
                 <w:rFonts w:ascii="Arial" w:hAnsi="Arial" w:cs="Arial"/>
@@ -6988,7 +6953,6 @@
               </w:rPr>
               <w:t>docx</w:t>
             </w:r>
-            <w:proofErr w:type="spellEnd"/>
           </w:p>
         </w:tc>
         <w:tc>
@@ -7121,7 +7085,6 @@
                 <w:szCs w:val="20"/>
               </w:rPr>
             </w:pPr>
-            <w:proofErr w:type="spellStart"/>
             <w:r>
               <w:rPr>
                 <w:rFonts w:ascii="Arial" w:hAnsi="Arial" w:cs="Arial"/>
@@ -7130,7 +7093,6 @@
               </w:rPr>
               <w:t>sql</w:t>
             </w:r>
-            <w:proofErr w:type="spellEnd"/>
           </w:p>
         </w:tc>
         <w:tc>
@@ -7263,7 +7225,6 @@
                 <w:szCs w:val="20"/>
               </w:rPr>
             </w:pPr>
-            <w:proofErr w:type="spellStart"/>
             <w:r>
               <w:rPr>
                 <w:rFonts w:ascii="Arial" w:hAnsi="Arial" w:cs="Arial"/>
@@ -7272,7 +7233,6 @@
               </w:rPr>
               <w:t>sql</w:t>
             </w:r>
-            <w:proofErr w:type="spellEnd"/>
           </w:p>
         </w:tc>
         <w:tc>
@@ -7685,7 +7645,6 @@
                 <w:szCs w:val="20"/>
               </w:rPr>
             </w:pPr>
-            <w:proofErr w:type="spellStart"/>
             <w:r>
               <w:rPr>
                 <w:rFonts w:ascii="Arial" w:hAnsi="Arial" w:cs="Arial"/>
@@ -7694,7 +7653,6 @@
               </w:rPr>
               <w:t>docx</w:t>
             </w:r>
-            <w:proofErr w:type="spellEnd"/>
           </w:p>
         </w:tc>
         <w:tc>
@@ -7827,7 +7785,6 @@
                 <w:szCs w:val="20"/>
               </w:rPr>
             </w:pPr>
-            <w:proofErr w:type="spellStart"/>
             <w:r>
               <w:rPr>
                 <w:rFonts w:ascii="Arial" w:hAnsi="Arial" w:cs="Arial"/>
@@ -7836,7 +7793,6 @@
               </w:rPr>
               <w:t>mpp</w:t>
             </w:r>
-            <w:proofErr w:type="spellEnd"/>
           </w:p>
         </w:tc>
         <w:tc>
@@ -7907,7 +7863,16 @@
                 <w:sz w:val="20"/>
                 <w:szCs w:val="20"/>
               </w:rPr>
-              <w:t>Documento de Negocio proyecto.</w:t>
+              <w:t xml:space="preserve">Documento de Negocio </w:t>
+            </w:r>
+            <w:r>
+              <w:rPr>
+                <w:rFonts w:ascii="Arial" w:hAnsi="Arial" w:cs="Arial"/>
+                <w:sz w:val="20"/>
+                <w:szCs w:val="20"/>
+              </w:rPr>
+              <w:lastRenderedPageBreak/>
+              <w:t>proyecto.</w:t>
             </w:r>
           </w:p>
         </w:tc>
@@ -7930,6 +7895,7 @@
                 <w:sz w:val="20"/>
                 <w:szCs w:val="20"/>
               </w:rPr>
+              <w:lastRenderedPageBreak/>
               <w:t>Evolución</w:t>
             </w:r>
           </w:p>
@@ -7970,7 +7936,6 @@
                 <w:szCs w:val="20"/>
               </w:rPr>
             </w:pPr>
-            <w:proofErr w:type="spellStart"/>
             <w:r>
               <w:rPr>
                 <w:rFonts w:ascii="Arial" w:hAnsi="Arial" w:cs="Arial"/>
@@ -7979,7 +7944,6 @@
               </w:rPr>
               <w:t>docx</w:t>
             </w:r>
-            <w:proofErr w:type="spellEnd"/>
           </w:p>
         </w:tc>
         <w:tc>
@@ -8027,6 +7991,7 @@
                 <w:sz w:val="20"/>
                 <w:szCs w:val="20"/>
               </w:rPr>
+              <w:lastRenderedPageBreak/>
               <w:t>19</w:t>
             </w:r>
           </w:p>
@@ -8113,7 +8078,6 @@
                 <w:szCs w:val="20"/>
               </w:rPr>
             </w:pPr>
-            <w:proofErr w:type="spellStart"/>
             <w:r>
               <w:rPr>
                 <w:rFonts w:ascii="Arial" w:hAnsi="Arial" w:cs="Arial"/>
@@ -8122,7 +8086,6 @@
               </w:rPr>
               <w:t>xlsx</w:t>
             </w:r>
-            <w:proofErr w:type="spellEnd"/>
           </w:p>
         </w:tc>
         <w:tc>
@@ -8192,16 +8155,7 @@
                 <w:sz w:val="20"/>
                 <w:szCs w:val="20"/>
               </w:rPr>
-              <w:t xml:space="preserve">Documento de análisis </w:t>
-            </w:r>
-            <w:r>
-              <w:rPr>
-                <w:rFonts w:ascii="Arial" w:hAnsi="Arial" w:cs="Arial"/>
-                <w:sz w:val="20"/>
-                <w:szCs w:val="20"/>
-              </w:rPr>
-              <w:lastRenderedPageBreak/>
-              <w:t>proyecto.</w:t>
+              <w:t>Documento de análisis proyecto.</w:t>
             </w:r>
           </w:p>
         </w:tc>
@@ -8224,7 +8178,6 @@
                 <w:sz w:val="20"/>
                 <w:szCs w:val="20"/>
               </w:rPr>
-              <w:lastRenderedPageBreak/>
               <w:t>Evolución</w:t>
             </w:r>
           </w:p>
@@ -8265,7 +8218,6 @@
                 <w:szCs w:val="20"/>
               </w:rPr>
             </w:pPr>
-            <w:proofErr w:type="spellStart"/>
             <w:r>
               <w:rPr>
                 <w:rFonts w:ascii="Arial" w:hAnsi="Arial" w:cs="Arial"/>
@@ -8274,7 +8226,6 @@
               </w:rPr>
               <w:t>docx</w:t>
             </w:r>
-            <w:proofErr w:type="spellEnd"/>
           </w:p>
         </w:tc>
         <w:tc>
@@ -8321,7 +8272,6 @@
                 <w:sz w:val="20"/>
                 <w:szCs w:val="20"/>
               </w:rPr>
-              <w:lastRenderedPageBreak/>
               <w:t>21</w:t>
             </w:r>
           </w:p>
@@ -8408,7 +8358,6 @@
                 <w:szCs w:val="20"/>
               </w:rPr>
             </w:pPr>
-            <w:proofErr w:type="spellStart"/>
             <w:r>
               <w:rPr>
                 <w:rFonts w:ascii="Arial" w:hAnsi="Arial" w:cs="Arial"/>
@@ -8417,7 +8366,6 @@
               </w:rPr>
               <w:t>docx</w:t>
             </w:r>
-            <w:proofErr w:type="spellEnd"/>
           </w:p>
         </w:tc>
         <w:tc>
@@ -8551,7 +8499,6 @@
                 <w:szCs w:val="20"/>
               </w:rPr>
             </w:pPr>
-            <w:proofErr w:type="spellStart"/>
             <w:r>
               <w:rPr>
                 <w:rFonts w:ascii="Arial" w:hAnsi="Arial" w:cs="Arial"/>
@@ -8560,7 +8507,6 @@
               </w:rPr>
               <w:t>docx</w:t>
             </w:r>
-            <w:proofErr w:type="spellEnd"/>
           </w:p>
         </w:tc>
         <w:tc>
@@ -8694,7 +8640,6 @@
                 <w:szCs w:val="20"/>
               </w:rPr>
             </w:pPr>
-            <w:proofErr w:type="spellStart"/>
             <w:r>
               <w:rPr>
                 <w:rFonts w:ascii="Arial" w:hAnsi="Arial" w:cs="Arial"/>
@@ -8703,7 +8648,6 @@
               </w:rPr>
               <w:t>docx</w:t>
             </w:r>
-            <w:proofErr w:type="spellEnd"/>
           </w:p>
         </w:tc>
         <w:tc>
@@ -9663,6 +9607,7 @@
                 <w:sz w:val="20"/>
                 <w:szCs w:val="20"/>
               </w:rPr>
+              <w:lastRenderedPageBreak/>
               <w:t>4</w:t>
             </w:r>
           </w:p>
@@ -9871,7 +9816,6 @@
                 <w:sz w:val="20"/>
                 <w:szCs w:val="20"/>
               </w:rPr>
-              <w:lastRenderedPageBreak/>
               <w:t>9</w:t>
             </w:r>
           </w:p>
@@ -10836,6 +10780,7 @@
           <w:noProof/>
           <w:lang w:val="es-PE" w:eastAsia="es-PE"/>
         </w:rPr>
+        <w:lastRenderedPageBreak/>
         <mc:AlternateContent>
           <mc:Choice Requires="wps">
             <w:drawing>
@@ -10933,16 +10878,7 @@
                                 <w:sz w:val="20"/>
                                 <w:szCs w:val="20"/>
                               </w:rPr>
-                              <w:t>empresa}</w:t>
-                            </w:r>
-                            <w:proofErr w:type="gramStart"/>
-                            <w:r>
-                              <w:rPr>
-                                <w:rFonts w:ascii="Arial" w:hAnsi="Arial" w:cs="Arial"/>
-                                <w:sz w:val="20"/>
-                                <w:szCs w:val="20"/>
-                              </w:rPr>
-                              <w:t>_</w:t>
+                              <w:t>empresa}_</w:t>
                             </w:r>
                             <w:r>
                               <w:rPr>
@@ -10950,16 +10886,7 @@
                                 <w:sz w:val="20"/>
                                 <w:szCs w:val="20"/>
                               </w:rPr>
-                              <w:t>{</w:t>
-                            </w:r>
-                            <w:proofErr w:type="gramEnd"/>
-                            <w:r>
-                              <w:rPr>
-                                <w:rFonts w:ascii="Arial" w:hAnsi="Arial" w:cs="Arial"/>
-                                <w:sz w:val="20"/>
-                                <w:szCs w:val="20"/>
-                              </w:rPr>
-                              <w:t>Acrónimo</w:t>
+                              <w:t>{Acrónimo</w:t>
                             </w:r>
                             <w:r>
                               <w:rPr>
@@ -11027,7 +10954,7 @@
               </wp:inline>
             </w:drawing>
           </mc:Choice>
-          <mc:Fallback xmlns:w16se="http://schemas.microsoft.com/office/word/2015/wordml/symex" xmlns:w15="http://schemas.microsoft.com/office/word/2012/wordml" xmlns:cx="http://schemas.microsoft.com/office/drawing/2014/chartex">
+          <mc:Fallback>
             <w:pict>
               <v:shapetype id="_x0000_t202" coordsize="21600,21600" o:spt="202" path="m,l,21600r21600,l21600,xe">
                 <v:stroke joinstyle="miter"/>
@@ -11093,7 +11020,6 @@
                         </w:rPr>
                         <w:t xml:space="preserve"> de la </w:t>
                       </w:r>
-                      <w:proofErr w:type="gramStart"/>
                       <w:r>
                         <w:rPr>
                           <w:rFonts w:ascii="Arial" w:hAnsi="Arial" w:cs="Arial"/>
@@ -11102,7 +11028,6 @@
                         </w:rPr>
                         <w:t>empresa}_</w:t>
                       </w:r>
-                      <w:proofErr w:type="gramEnd"/>
                       <w:r>
                         <w:rPr>
                           <w:rFonts w:ascii="Arial" w:hAnsi="Arial" w:cs="Arial"/>
@@ -11189,7 +11114,6 @@
         </w:numPr>
       </w:pPr>
       <w:r>
-        <w:lastRenderedPageBreak/>
         <w:t>Documentos asociados a un proyecto, pero no a un componente</w:t>
       </w:r>
     </w:p>
@@ -11321,7 +11245,6 @@
                               </w:rPr>
                               <w:t>Proyecto}</w:t>
                             </w:r>
-                            <w:proofErr w:type="gramStart"/>
                             <w:r>
                               <w:rPr>
                                 <w:rFonts w:ascii="Arial" w:hAnsi="Arial" w:cs="Arial"/>
@@ -11330,7 +11253,6 @@
                               </w:rPr>
                               <w:t>_{</w:t>
                             </w:r>
-                            <w:proofErr w:type="gramEnd"/>
                             <w:r>
                               <w:rPr>
                                 <w:rFonts w:ascii="Arial" w:hAnsi="Arial" w:cs="Arial"/>
@@ -11379,7 +11301,7 @@
               </wp:inline>
             </w:drawing>
           </mc:Choice>
-          <mc:Fallback xmlns:w16se="http://schemas.microsoft.com/office/word/2015/wordml/symex" xmlns:w15="http://schemas.microsoft.com/office/word/2012/wordml" xmlns:cx="http://schemas.microsoft.com/office/drawing/2014/chartex">
+          <mc:Fallback>
             <w:pict>
               <v:shape id="_x0000_s1027" type="#_x0000_t202" style="width:292.5pt;height:96.75pt;visibility:visible;mso-wrap-style:square;mso-left-percent:-10001;mso-top-percent:-10001;mso-position-horizontal:absolute;mso-position-horizontal-relative:char;mso-position-vertical:absolute;mso-position-vertical-relative:line;mso-left-percent:-10001;mso-top-percent:-10001;v-text-anchor:top" o:gfxdata="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" filled="f" stroked="f" strokeweight="1pt">
                 <v:textbox>
@@ -11441,7 +11363,6 @@
                         </w:rPr>
                         <w:t xml:space="preserve"> del </w:t>
                       </w:r>
-                      <w:proofErr w:type="gramStart"/>
                       <w:r>
                         <w:rPr>
                           <w:rFonts w:ascii="Arial" w:hAnsi="Arial" w:cs="Arial"/>
@@ -11456,16 +11377,7 @@
                           <w:sz w:val="20"/>
                           <w:szCs w:val="20"/>
                         </w:rPr>
-                        <w:t>_</w:t>
-                      </w:r>
-                      <w:proofErr w:type="gramEnd"/>
-                      <w:r>
-                        <w:rPr>
-                          <w:rFonts w:ascii="Arial" w:hAnsi="Arial" w:cs="Arial"/>
-                          <w:sz w:val="20"/>
-                          <w:szCs w:val="20"/>
-                        </w:rPr>
-                        <w:t>{</w:t>
+                        <w:t>_{</w:t>
                       </w:r>
                       <w:r>
                         <w:rPr>
@@ -11658,23 +11570,13 @@
                               </w:rPr>
                               <w:t>Proyecto}</w:t>
                             </w:r>
-                            <w:proofErr w:type="gramStart"/>
                             <w:r>
                               <w:rPr>
                                 <w:rFonts w:ascii="Arial" w:hAnsi="Arial" w:cs="Arial"/>
                                 <w:sz w:val="20"/>
                                 <w:szCs w:val="20"/>
                               </w:rPr>
-                              <w:t>_{</w:t>
-                            </w:r>
-                            <w:proofErr w:type="gramEnd"/>
-                            <w:r>
-                              <w:rPr>
-                                <w:rFonts w:ascii="Arial" w:hAnsi="Arial" w:cs="Arial"/>
-                                <w:sz w:val="20"/>
-                                <w:szCs w:val="20"/>
-                              </w:rPr>
-                              <w:t xml:space="preserve"> Acrónimo del Componente } _ {Acrónimo del Documento}</w:t>
+                              <w:t>_{ Acrónimo del Componente } _ {Acrónimo del Documento}</w:t>
                             </w:r>
                           </w:p>
                           <w:p>
@@ -11726,7 +11628,7 @@
               </wp:inline>
             </w:drawing>
           </mc:Choice>
-          <mc:Fallback xmlns:w16se="http://schemas.microsoft.com/office/word/2015/wordml/symex" xmlns:w15="http://schemas.microsoft.com/office/word/2012/wordml" xmlns:cx="http://schemas.microsoft.com/office/drawing/2014/chartex">
+          <mc:Fallback>
             <w:pict>
               <v:shape id="_x0000_s1028" type="#_x0000_t202" style="width:316.45pt;height:104.65pt;visibility:visible;mso-wrap-style:square;mso-left-percent:-10001;mso-top-percent:-10001;mso-position-horizontal:absolute;mso-position-horizontal-relative:char;mso-position-vertical:absolute;mso-position-vertical-relative:line;mso-left-percent:-10001;mso-top-percent:-10001;v-text-anchor:top" o:gfxdata="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" filled="f" stroked="f" strokeweight="1pt">
                 <v:textbox>
@@ -11788,7 +11690,6 @@
                         </w:rPr>
                         <w:t xml:space="preserve"> del </w:t>
                       </w:r>
-                      <w:proofErr w:type="gramStart"/>
                       <w:r>
                         <w:rPr>
                           <w:rFonts w:ascii="Arial" w:hAnsi="Arial" w:cs="Arial"/>
@@ -11803,16 +11704,7 @@
                           <w:sz w:val="20"/>
                           <w:szCs w:val="20"/>
                         </w:rPr>
-                        <w:t>_</w:t>
-                      </w:r>
-                      <w:proofErr w:type="gramEnd"/>
-                      <w:r>
-                        <w:rPr>
-                          <w:rFonts w:ascii="Arial" w:hAnsi="Arial" w:cs="Arial"/>
-                          <w:sz w:val="20"/>
-                          <w:szCs w:val="20"/>
-                        </w:rPr>
-                        <w:t>{ Acrónimo del Componente } _ {Acrónimo del Documento}</w:t>
+                        <w:t>_{ Acrónimo del Componente } _ {Acrónimo del Documento}</w:t>
                       </w:r>
                     </w:p>
                     <w:p>
@@ -11914,6 +11806,7 @@
           <w:noProof/>
           <w:lang w:val="es-PE" w:eastAsia="es-PE"/>
         </w:rPr>
+        <w:lastRenderedPageBreak/>
         <mc:AlternateContent>
           <mc:Choice Requires="wps">
             <w:drawing>
@@ -11984,25 +11877,7 @@
                                 <w:sz w:val="20"/>
                                 <w:szCs w:val="20"/>
                               </w:rPr>
-                              <w:t>{Acrónimo del Archivo}</w:t>
-                            </w:r>
-                            <w:proofErr w:type="gramStart"/>
-                            <w:r>
-                              <w:rPr>
-                                <w:rFonts w:ascii="Arial" w:hAnsi="Arial" w:cs="Arial"/>
-                                <w:sz w:val="20"/>
-                                <w:szCs w:val="20"/>
-                              </w:rPr>
-                              <w:t>_{</w:t>
-                            </w:r>
-                            <w:proofErr w:type="gramEnd"/>
-                            <w:r>
-                              <w:rPr>
-                                <w:rFonts w:ascii="Arial" w:hAnsi="Arial" w:cs="Arial"/>
-                                <w:sz w:val="20"/>
-                                <w:szCs w:val="20"/>
-                              </w:rPr>
-                              <w:t>Versión }.{ Revisión }{ Carácter de Actualización }</w:t>
+                              <w:t>{Acrónimo del Archivo}_{Versión }.{ Revisión }{ Carácter de Actualización }</w:t>
                             </w:r>
                           </w:p>
                           <w:p>
@@ -12045,7 +11920,7 @@
               </wp:inline>
             </w:drawing>
           </mc:Choice>
-          <mc:Fallback xmlns:w16se="http://schemas.microsoft.com/office/word/2015/wordml/symex" xmlns:w15="http://schemas.microsoft.com/office/word/2012/wordml" xmlns:cx="http://schemas.microsoft.com/office/drawing/2014/chartex">
+          <mc:Fallback>
             <w:pict>
               <v:shape w14:anchorId="169536A2" id="_x0000_s1029" type="#_x0000_t202" style="width:323.25pt;height:95.25pt;visibility:visible;mso-wrap-style:square;mso-left-percent:-10001;mso-top-percent:-10001;mso-position-horizontal:absolute;mso-position-horizontal-relative:char;mso-position-vertical:absolute;mso-position-vertical-relative:line;mso-left-percent:-10001;mso-top-percent:-10001;v-text-anchor:top" o:gfxdata="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" filled="f" stroked="f" strokeweight="1pt">
                 <v:textbox>
@@ -12086,41 +11961,7 @@
                           <w:sz w:val="20"/>
                           <w:szCs w:val="20"/>
                         </w:rPr>
-                        <w:t>{Acrónimo</w:t>
-                      </w:r>
-                      <w:r>
-                        <w:rPr>
-                          <w:rFonts w:ascii="Arial" w:hAnsi="Arial" w:cs="Arial"/>
-                          <w:sz w:val="20"/>
-                          <w:szCs w:val="20"/>
-                        </w:rPr>
-                        <w:t xml:space="preserve"> del </w:t>
-                      </w:r>
-                      <w:proofErr w:type="gramStart"/>
-                      <w:r>
-                        <w:rPr>
-                          <w:rFonts w:ascii="Arial" w:hAnsi="Arial" w:cs="Arial"/>
-                          <w:sz w:val="20"/>
-                          <w:szCs w:val="20"/>
-                        </w:rPr>
-                        <w:t>Archivo}_</w:t>
-                      </w:r>
-                      <w:proofErr w:type="gramEnd"/>
-                      <w:r>
-                        <w:rPr>
-                          <w:rFonts w:ascii="Arial" w:hAnsi="Arial" w:cs="Arial"/>
-                          <w:sz w:val="20"/>
-                          <w:szCs w:val="20"/>
-                        </w:rPr>
-                        <w:t>{Versión</w:t>
-                      </w:r>
-                      <w:r>
-                        <w:rPr>
-                          <w:rFonts w:ascii="Arial" w:hAnsi="Arial" w:cs="Arial"/>
-                          <w:sz w:val="20"/>
-                          <w:szCs w:val="20"/>
-                        </w:rPr>
-                        <w:t xml:space="preserve"> }.{ Revisión }{ Carácter de Actualización }</w:t>
+                        <w:t>{Acrónimo del Archivo}_{Versión }.{ Revisión }{ Carácter de Actualización }</w:t>
                       </w:r>
                     </w:p>
                     <w:p>
@@ -12183,7 +12024,6 @@
         <w:pStyle w:val="NormalAntony"/>
       </w:pPr>
       <w:r>
-        <w:lastRenderedPageBreak/>
         <w:t>Si no está asociando a un proyecto.</w:t>
       </w:r>
     </w:p>
@@ -12302,7 +12142,7 @@
               </wp:inline>
             </w:drawing>
           </mc:Choice>
-          <mc:Fallback xmlns:w16se="http://schemas.microsoft.com/office/word/2015/wordml/symex" xmlns:w15="http://schemas.microsoft.com/office/word/2012/wordml" xmlns:cx="http://schemas.microsoft.com/office/drawing/2014/chartex">
+          <mc:Fallback>
             <w:pict>
               <v:shape id="_x0000_s1030" type="#_x0000_t202" style="width:323.25pt;height:79.5pt;visibility:visible;mso-wrap-style:square;mso-left-percent:-10001;mso-top-percent:-10001;mso-position-horizontal:absolute;mso-position-horizontal-relative:char;mso-position-vertical:absolute;mso-position-vertical-relative:line;mso-left-percent:-10001;mso-top-percent:-10001;v-text-anchor:top" o:gfxdata="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" filled="f" stroked="f" strokeweight="1pt">
                 <v:textbox>
@@ -12480,25 +12320,7 @@
                                 <w:sz w:val="20"/>
                                 <w:szCs w:val="20"/>
                               </w:rPr>
-                              <w:t>{Acrónimo del Proyecto}</w:t>
-                            </w:r>
-                            <w:proofErr w:type="gramStart"/>
-                            <w:r>
-                              <w:rPr>
-                                <w:rFonts w:ascii="Arial" w:hAnsi="Arial" w:cs="Arial"/>
-                                <w:sz w:val="20"/>
-                                <w:szCs w:val="20"/>
-                              </w:rPr>
-                              <w:t>_{</w:t>
-                            </w:r>
-                            <w:proofErr w:type="gramEnd"/>
-                            <w:r>
-                              <w:rPr>
-                                <w:rFonts w:ascii="Arial" w:hAnsi="Arial" w:cs="Arial"/>
-                                <w:sz w:val="20"/>
-                                <w:szCs w:val="20"/>
-                              </w:rPr>
-                              <w:t xml:space="preserve"> Nombre del Ítem }</w:t>
+                              <w:t>{Acrónimo del Proyecto}_{ Nombre del Ítem }</w:t>
                             </w:r>
                           </w:p>
                           <w:p>
@@ -12551,7 +12373,7 @@
               </wp:inline>
             </w:drawing>
           </mc:Choice>
-          <mc:Fallback xmlns:w16se="http://schemas.microsoft.com/office/word/2015/wordml/symex" xmlns:w15="http://schemas.microsoft.com/office/word/2012/wordml" xmlns:cx="http://schemas.microsoft.com/office/drawing/2014/chartex">
+          <mc:Fallback>
             <w:pict>
               <v:shape w14:anchorId="6AE158BB" id="_x0000_s1031" type="#_x0000_t202" style="width:323.25pt;height:102pt;visibility:visible;mso-wrap-style:square;mso-left-percent:-10001;mso-top-percent:-10001;mso-position-horizontal:absolute;mso-position-horizontal-relative:char;mso-position-vertical:absolute;mso-position-vertical-relative:line;mso-left-percent:-10001;mso-top-percent:-10001;v-text-anchor:top" o:gfxdata="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" filled="f" stroked="f" strokeweight="1pt">
                 <v:textbox>
@@ -12603,41 +12425,7 @@
                           <w:sz w:val="20"/>
                           <w:szCs w:val="20"/>
                         </w:rPr>
-                        <w:t>{Acrónimo</w:t>
-                      </w:r>
-                      <w:r>
-                        <w:rPr>
-                          <w:rFonts w:ascii="Arial" w:hAnsi="Arial" w:cs="Arial"/>
-                          <w:sz w:val="20"/>
-                          <w:szCs w:val="20"/>
-                        </w:rPr>
-                        <w:t xml:space="preserve"> del </w:t>
-                      </w:r>
-                      <w:proofErr w:type="gramStart"/>
-                      <w:r>
-                        <w:rPr>
-                          <w:rFonts w:ascii="Arial" w:hAnsi="Arial" w:cs="Arial"/>
-                          <w:sz w:val="20"/>
-                          <w:szCs w:val="20"/>
-                        </w:rPr>
-                        <w:t>Proyecto}</w:t>
-                      </w:r>
-                      <w:r>
-                        <w:rPr>
-                          <w:rFonts w:ascii="Arial" w:hAnsi="Arial" w:cs="Arial"/>
-                          <w:sz w:val="20"/>
-                          <w:szCs w:val="20"/>
-                        </w:rPr>
-                        <w:t>_</w:t>
-                      </w:r>
-                      <w:proofErr w:type="gramEnd"/>
-                      <w:r>
-                        <w:rPr>
-                          <w:rFonts w:ascii="Arial" w:hAnsi="Arial" w:cs="Arial"/>
-                          <w:sz w:val="20"/>
-                          <w:szCs w:val="20"/>
-                        </w:rPr>
-                        <w:t>{ Nombre del Ítem }</w:t>
+                        <w:t>{Acrónimo del Proyecto}_{ Nombre del Ítem }</w:t>
                       </w:r>
                     </w:p>
                     <w:p>
@@ -12816,25 +12604,7 @@
                                 <w:sz w:val="20"/>
                                 <w:szCs w:val="20"/>
                               </w:rPr>
-                              <w:t>Ítem}</w:t>
-                            </w:r>
-                            <w:proofErr w:type="gramStart"/>
-                            <w:r>
-                              <w:rPr>
-                                <w:rFonts w:ascii="Arial" w:hAnsi="Arial" w:cs="Arial"/>
-                                <w:sz w:val="20"/>
-                                <w:szCs w:val="20"/>
-                              </w:rPr>
-                              <w:t>_{</w:t>
-                            </w:r>
-                            <w:proofErr w:type="gramEnd"/>
-                            <w:r>
-                              <w:rPr>
-                                <w:rFonts w:ascii="Arial" w:hAnsi="Arial" w:cs="Arial"/>
-                                <w:sz w:val="20"/>
-                                <w:szCs w:val="20"/>
-                              </w:rPr>
-                              <w:t>Versión</w:t>
+                              <w:t>Ítem}_{Versión</w:t>
                             </w:r>
                             <w:r>
                               <w:rPr>
@@ -12883,7 +12653,7 @@
               </wp:inline>
             </w:drawing>
           </mc:Choice>
-          <mc:Fallback xmlns:w16se="http://schemas.microsoft.com/office/word/2015/wordml/symex" xmlns:w15="http://schemas.microsoft.com/office/word/2012/wordml" xmlns:cx="http://schemas.microsoft.com/office/drawing/2014/chartex">
+          <mc:Fallback>
             <w:pict>
               <v:shape id="_x0000_s1032" type="#_x0000_t202" style="width:323.25pt;height:105.75pt;visibility:visible;mso-wrap-style:square;mso-left-percent:-10001;mso-top-percent:-10001;mso-position-horizontal:absolute;mso-position-horizontal-relative:char;mso-position-vertical:absolute;mso-position-vertical-relative:line;mso-left-percent:-10001;mso-top-percent:-10001;v-text-anchor:top" o:gfxdata="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" filled="f" stroked="f" strokeweight="1pt">
                 <v:textbox>
@@ -12945,23 +12715,13 @@
                         </w:rPr>
                         <w:t xml:space="preserve"> del </w:t>
                       </w:r>
-                      <w:proofErr w:type="gramStart"/>
                       <w:r>
                         <w:rPr>
                           <w:rFonts w:ascii="Arial" w:hAnsi="Arial" w:cs="Arial"/>
                           <w:sz w:val="20"/>
                           <w:szCs w:val="20"/>
                         </w:rPr>
-                        <w:t>Ítem}_</w:t>
-                      </w:r>
-                      <w:proofErr w:type="gramEnd"/>
-                      <w:r>
-                        <w:rPr>
-                          <w:rFonts w:ascii="Arial" w:hAnsi="Arial" w:cs="Arial"/>
-                          <w:sz w:val="20"/>
-                          <w:szCs w:val="20"/>
-                        </w:rPr>
-                        <w:t>{Versión</w:t>
+                        <w:t>Ítem}_{Versión</w:t>
                       </w:r>
                       <w:r>
                         <w:rPr>
@@ -13032,6 +12792,7 @@
         <w:pStyle w:val="NormalAntony"/>
       </w:pPr>
       <w:r>
+        <w:lastRenderedPageBreak/>
         <w:t>En la tabla 04 se listará los ítems de configuración con su respectiva de nomenclatura, a cont</w:t>
       </w:r>
       <w:r>
@@ -13240,7 +13001,6 @@
                 <w:sz w:val="20"/>
                 <w:szCs w:val="20"/>
               </w:rPr>
-              <w:lastRenderedPageBreak/>
               <w:t>SISERMAD_PP</w:t>
             </w:r>
           </w:p>
@@ -14232,23 +13992,13 @@
                 <w:szCs w:val="20"/>
               </w:rPr>
             </w:pPr>
-            <w:proofErr w:type="spellStart"/>
-            <w:r>
-              <w:rPr>
-                <w:rFonts w:ascii="Arial" w:hAnsi="Arial" w:cs="Arial"/>
-                <w:sz w:val="20"/>
-                <w:szCs w:val="20"/>
-              </w:rPr>
-              <w:t>JavaServer</w:t>
-            </w:r>
-            <w:proofErr w:type="spellEnd"/>
-            <w:r>
-              <w:rPr>
-                <w:rFonts w:ascii="Arial" w:hAnsi="Arial" w:cs="Arial"/>
-                <w:sz w:val="20"/>
-                <w:szCs w:val="20"/>
-              </w:rPr>
-              <w:t xml:space="preserve"> Faces V5.3</w:t>
+            <w:r>
+              <w:rPr>
+                <w:rFonts w:ascii="Arial" w:hAnsi="Arial" w:cs="Arial"/>
+                <w:sz w:val="20"/>
+                <w:szCs w:val="20"/>
+              </w:rPr>
+              <w:t>JavaServer Faces V5.3</w:t>
             </w:r>
           </w:p>
         </w:tc>
@@ -14267,23 +14017,13 @@
                 <w:szCs w:val="20"/>
               </w:rPr>
             </w:pPr>
-            <w:proofErr w:type="spellStart"/>
-            <w:r>
-              <w:rPr>
-                <w:rFonts w:ascii="Arial" w:hAnsi="Arial" w:cs="Arial"/>
-                <w:sz w:val="20"/>
-                <w:szCs w:val="20"/>
-              </w:rPr>
-              <w:t>JavaServer</w:t>
-            </w:r>
-            <w:proofErr w:type="spellEnd"/>
-            <w:r>
-              <w:rPr>
-                <w:rFonts w:ascii="Arial" w:hAnsi="Arial" w:cs="Arial"/>
-                <w:sz w:val="20"/>
-                <w:szCs w:val="20"/>
-              </w:rPr>
-              <w:t xml:space="preserve"> Faces</w:t>
+            <w:r>
+              <w:rPr>
+                <w:rFonts w:ascii="Arial" w:hAnsi="Arial" w:cs="Arial"/>
+                <w:sz w:val="20"/>
+                <w:szCs w:val="20"/>
+              </w:rPr>
+              <w:t>JavaServer Faces</w:t>
             </w:r>
           </w:p>
         </w:tc>
@@ -14491,6 +14231,7 @@
         <w:rPr>
           <w:lang w:val="es-AR"/>
         </w:rPr>
+        <w:lastRenderedPageBreak/>
         <w:t>El</w:t>
       </w:r>
       <w:r>
@@ -14585,7 +14326,6 @@
         <w:pStyle w:val="NormalAntony"/>
       </w:pPr>
       <w:r>
-        <w:lastRenderedPageBreak/>
         <w:t xml:space="preserve">Se considera como </w:t>
       </w:r>
       <w:r>
@@ -15355,25 +15095,7 @@
                 <w:sz w:val="20"/>
                 <w:szCs w:val="20"/>
               </w:rPr>
-              <w:t xml:space="preserve">Documento de </w:t>
-            </w:r>
-            <w:proofErr w:type="spellStart"/>
-            <w:r>
-              <w:rPr>
-                <w:rFonts w:ascii="Arial" w:eastAsia="Verdana" w:hAnsi="Arial" w:cs="Arial"/>
-                <w:sz w:val="20"/>
-                <w:szCs w:val="20"/>
-              </w:rPr>
-              <w:t>Microdiseño</w:t>
-            </w:r>
-            <w:proofErr w:type="spellEnd"/>
-            <w:r>
-              <w:rPr>
-                <w:rFonts w:ascii="Arial" w:eastAsia="Verdana" w:hAnsi="Arial" w:cs="Arial"/>
-                <w:sz w:val="20"/>
-                <w:szCs w:val="20"/>
-              </w:rPr>
-              <w:t xml:space="preserve"> por Caso de Uso.</w:t>
+              <w:t>Documento de Microdiseño por Caso de Uso.</w:t>
             </w:r>
           </w:p>
         </w:tc>
@@ -15643,6 +15365,7 @@
                 <w:sz w:val="20"/>
                 <w:szCs w:val="20"/>
               </w:rPr>
+              <w:lastRenderedPageBreak/>
               <w:t>LÍNEA BASE DE PRODUCTO</w:t>
             </w:r>
           </w:p>
@@ -15903,7 +15626,7 @@
       </w:pPr>
     </w:p>
     <w:sectPr>
-      <w:footerReference w:type="default" r:id="rId11"/>
+      <w:footerReference w:type="default" r:id="rId10"/>
       <w:pgSz w:w="11906" w:h="16838"/>
       <w:pgMar w:top="1417" w:right="1701" w:bottom="1417" w:left="1701" w:header="708" w:footer="708" w:gutter="0"/>
       <w:cols w:space="708"/>
@@ -15914,7 +15637,7 @@
 </file>
 
 <file path=word/endnotes.xml><?xml version="1.0" encoding="utf-8"?>
-<w:endnotes xmlns:wpc="http://schemas.microsoft.com/office/word/2010/wordprocessingCanvas" xmlns:mc="http://schemas.openxmlformats.org/markup-compatibility/2006" xmlns:o="urn:schemas-microsoft-com:office:office" xmlns:r="http://schemas.openxmlformats.org/officeDocument/2006/relationships" xmlns:m="http://schemas.openxmlformats.org/officeDocument/2006/math" xmlns:v="urn:schemas-microsoft-com:vml" xmlns:wp14="http://schemas.microsoft.com/office/word/2010/wordprocessingDrawing" xmlns:wp="http://schemas.openxmlformats.org/drawingml/2006/wordprocessingDrawing" xmlns:w10="urn:schemas-microsoft-com:office:word" xmlns:w="http://schemas.openxmlformats.org/wordprocessingml/2006/main" xmlns:w14="http://schemas.microsoft.com/office/word/2010/wordml" xmlns:wpg="http://schemas.microsoft.com/office/word/2010/wordprocessingGroup" xmlns:wpi="http://schemas.microsoft.com/office/word/2010/wordprocessingInk" xmlns:wne="http://schemas.microsoft.com/office/word/2006/wordml" xmlns:wps="http://schemas.microsoft.com/office/word/2010/wordprocessingShape" mc:Ignorable="w14 wp14">
+<w:endnotes xmlns:wpc="http://schemas.microsoft.com/office/word/2010/wordprocessingCanvas" xmlns:cx="http://schemas.microsoft.com/office/drawing/2014/chartex" xmlns:mc="http://schemas.openxmlformats.org/markup-compatibility/2006" xmlns:o="urn:schemas-microsoft-com:office:office" xmlns:r="http://schemas.openxmlformats.org/officeDocument/2006/relationships" xmlns:m="http://schemas.openxmlformats.org/officeDocument/2006/math" xmlns:v="urn:schemas-microsoft-com:vml" xmlns:wp14="http://schemas.microsoft.com/office/word/2010/wordprocessingDrawing" xmlns:wp="http://schemas.openxmlformats.org/drawingml/2006/wordprocessingDrawing" xmlns:w10="urn:schemas-microsoft-com:office:word" xmlns:w="http://schemas.openxmlformats.org/wordprocessingml/2006/main" xmlns:w14="http://schemas.microsoft.com/office/word/2010/wordml" xmlns:w15="http://schemas.microsoft.com/office/word/2012/wordml" xmlns:w16se="http://schemas.microsoft.com/office/word/2015/wordml/symex" xmlns:wpg="http://schemas.microsoft.com/office/word/2010/wordprocessingGroup" xmlns:wpi="http://schemas.microsoft.com/office/word/2010/wordprocessingInk" xmlns:wne="http://schemas.microsoft.com/office/word/2006/wordml" xmlns:wps="http://schemas.microsoft.com/office/word/2010/wordprocessingShape" mc:Ignorable="w14 w15 w16se wp14">
   <w:endnote w:type="separator" w:id="-1">
     <w:p>
       <w:r>
@@ -15933,7 +15656,7 @@
 </file>
 
 <file path=word/footer1.xml><?xml version="1.0" encoding="utf-8"?>
-<w:ftr xmlns:wpc="http://schemas.microsoft.com/office/word/2010/wordprocessingCanvas" xmlns:mc="http://schemas.openxmlformats.org/markup-compatibility/2006" xmlns:o="urn:schemas-microsoft-com:office:office" xmlns:r="http://schemas.openxmlformats.org/officeDocument/2006/relationships" xmlns:m="http://schemas.openxmlformats.org/officeDocument/2006/math" xmlns:v="urn:schemas-microsoft-com:vml" xmlns:wp14="http://schemas.microsoft.com/office/word/2010/wordprocessingDrawing" xmlns:wp="http://schemas.openxmlformats.org/drawingml/2006/wordprocessingDrawing" xmlns:w10="urn:schemas-microsoft-com:office:word" xmlns:w="http://schemas.openxmlformats.org/wordprocessingml/2006/main" xmlns:w14="http://schemas.microsoft.com/office/word/2010/wordml" xmlns:wpg="http://schemas.microsoft.com/office/word/2010/wordprocessingGroup" xmlns:wpi="http://schemas.microsoft.com/office/word/2010/wordprocessingInk" xmlns:wne="http://schemas.microsoft.com/office/word/2006/wordml" xmlns:wps="http://schemas.microsoft.com/office/word/2010/wordprocessingShape" mc:Ignorable="w14 wp14">
+<w:ftr xmlns:wpc="http://schemas.microsoft.com/office/word/2010/wordprocessingCanvas" xmlns:cx="http://schemas.microsoft.com/office/drawing/2014/chartex" xmlns:mc="http://schemas.openxmlformats.org/markup-compatibility/2006" xmlns:o="urn:schemas-microsoft-com:office:office" xmlns:r="http://schemas.openxmlformats.org/officeDocument/2006/relationships" xmlns:m="http://schemas.openxmlformats.org/officeDocument/2006/math" xmlns:v="urn:schemas-microsoft-com:vml" xmlns:wp14="http://schemas.microsoft.com/office/word/2010/wordprocessingDrawing" xmlns:wp="http://schemas.openxmlformats.org/drawingml/2006/wordprocessingDrawing" xmlns:w10="urn:schemas-microsoft-com:office:word" xmlns:w="http://schemas.openxmlformats.org/wordprocessingml/2006/main" xmlns:w14="http://schemas.microsoft.com/office/word/2010/wordml" xmlns:w15="http://schemas.microsoft.com/office/word/2012/wordml" xmlns:w16se="http://schemas.microsoft.com/office/word/2015/wordml/symex" xmlns:wpg="http://schemas.microsoft.com/office/word/2010/wordprocessingGroup" xmlns:wpi="http://schemas.microsoft.com/office/word/2010/wordprocessingInk" xmlns:wne="http://schemas.microsoft.com/office/word/2006/wordml" xmlns:wps="http://schemas.microsoft.com/office/word/2010/wordprocessingShape" mc:Ignorable="w14 w15 w16se wp14">
   <w:p>
     <w:pPr>
       <w:tabs>
@@ -16029,7 +15752,7 @@
         <w:noProof/>
         <w:color w:val="323E4F" w:themeColor="text2" w:themeShade="BF"/>
       </w:rPr>
-      <w:t>8</w:t>
+      <w:t>11</w:t>
     </w:r>
     <w:r>
       <w:rPr>
@@ -16102,7 +15825,7 @@
 </file>
 
 <file path=word/footnotes.xml><?xml version="1.0" encoding="utf-8"?>
-<w:footnotes xmlns:wpc="http://schemas.microsoft.com/office/word/2010/wordprocessingCanvas" xmlns:mc="http://schemas.openxmlformats.org/markup-compatibility/2006" xmlns:o="urn:schemas-microsoft-com:office:office" xmlns:r="http://schemas.openxmlformats.org/officeDocument/2006/relationships" xmlns:m="http://schemas.openxmlformats.org/officeDocument/2006/math" xmlns:v="urn:schemas-microsoft-com:vml" xmlns:wp14="http://schemas.microsoft.com/office/word/2010/wordprocessingDrawing" xmlns:wp="http://schemas.openxmlformats.org/drawingml/2006/wordprocessingDrawing" xmlns:w10="urn:schemas-microsoft-com:office:word" xmlns:w="http://schemas.openxmlformats.org/wordprocessingml/2006/main" xmlns:w14="http://schemas.microsoft.com/office/word/2010/wordml" xmlns:wpg="http://schemas.microsoft.com/office/word/2010/wordprocessingGroup" xmlns:wpi="http://schemas.microsoft.com/office/word/2010/wordprocessingInk" xmlns:wne="http://schemas.microsoft.com/office/word/2006/wordml" xmlns:wps="http://schemas.microsoft.com/office/word/2010/wordprocessingShape" mc:Ignorable="w14 wp14">
+<w:footnotes xmlns:wpc="http://schemas.microsoft.com/office/word/2010/wordprocessingCanvas" xmlns:cx="http://schemas.microsoft.com/office/drawing/2014/chartex" xmlns:mc="http://schemas.openxmlformats.org/markup-compatibility/2006" xmlns:o="urn:schemas-microsoft-com:office:office" xmlns:r="http://schemas.openxmlformats.org/officeDocument/2006/relationships" xmlns:m="http://schemas.openxmlformats.org/officeDocument/2006/math" xmlns:v="urn:schemas-microsoft-com:vml" xmlns:wp14="http://schemas.microsoft.com/office/word/2010/wordprocessingDrawing" xmlns:wp="http://schemas.openxmlformats.org/drawingml/2006/wordprocessingDrawing" xmlns:w10="urn:schemas-microsoft-com:office:word" xmlns:w="http://schemas.openxmlformats.org/wordprocessingml/2006/main" xmlns:w14="http://schemas.microsoft.com/office/word/2010/wordml" xmlns:w15="http://schemas.microsoft.com/office/word/2012/wordml" xmlns:w16se="http://schemas.microsoft.com/office/word/2015/wordml/symex" xmlns:wpg="http://schemas.microsoft.com/office/word/2010/wordprocessingGroup" xmlns:wpi="http://schemas.microsoft.com/office/word/2010/wordprocessingInk" xmlns:wne="http://schemas.microsoft.com/office/word/2006/wordml" xmlns:wps="http://schemas.microsoft.com/office/word/2010/wordprocessingShape" mc:Ignorable="w14 w15 w16se wp14">
   <w:footnote w:type="separator" w:id="-1">
     <w:p>
       <w:r>
@@ -16121,8 +15844,8 @@
 </file>
 
 <file path=word/numbering.xml><?xml version="1.0" encoding="utf-8"?>
-<w:numbering xmlns:wpc="http://schemas.microsoft.com/office/word/2010/wordprocessingCanvas" xmlns:mc="http://schemas.openxmlformats.org/markup-compatibility/2006" xmlns:o="urn:schemas-microsoft-com:office:office" xmlns:r="http://schemas.openxmlformats.org/officeDocument/2006/relationships" xmlns:m="http://schemas.openxmlformats.org/officeDocument/2006/math" xmlns:v="urn:schemas-microsoft-com:vml" xmlns:wp14="http://schemas.microsoft.com/office/word/2010/wordprocessingDrawing" xmlns:wp="http://schemas.openxmlformats.org/drawingml/2006/wordprocessingDrawing" xmlns:w10="urn:schemas-microsoft-com:office:word" xmlns:w="http://schemas.openxmlformats.org/wordprocessingml/2006/main" xmlns:w14="http://schemas.microsoft.com/office/word/2010/wordml" xmlns:wpg="http://schemas.microsoft.com/office/word/2010/wordprocessingGroup" xmlns:wpi="http://schemas.microsoft.com/office/word/2010/wordprocessingInk" xmlns:wne="http://schemas.microsoft.com/office/word/2006/wordml" xmlns:wps="http://schemas.microsoft.com/office/word/2010/wordprocessingShape" mc:Ignorable="w14 wp14">
-  <w:abstractNum w:abstractNumId="0">
+<w:numbering xmlns:wpc="http://schemas.microsoft.com/office/word/2010/wordprocessingCanvas" xmlns:cx="http://schemas.microsoft.com/office/drawing/2014/chartex" xmlns:mc="http://schemas.openxmlformats.org/markup-compatibility/2006" xmlns:o="urn:schemas-microsoft-com:office:office" xmlns:r="http://schemas.openxmlformats.org/officeDocument/2006/relationships" xmlns:m="http://schemas.openxmlformats.org/officeDocument/2006/math" xmlns:v="urn:schemas-microsoft-com:vml" xmlns:wp14="http://schemas.microsoft.com/office/word/2010/wordprocessingDrawing" xmlns:wp="http://schemas.openxmlformats.org/drawingml/2006/wordprocessingDrawing" xmlns:w10="urn:schemas-microsoft-com:office:word" xmlns:w="http://schemas.openxmlformats.org/wordprocessingml/2006/main" xmlns:w14="http://schemas.microsoft.com/office/word/2010/wordml" xmlns:w15="http://schemas.microsoft.com/office/word/2012/wordml" xmlns:w16se="http://schemas.microsoft.com/office/word/2015/wordml/symex" xmlns:wpg="http://schemas.microsoft.com/office/word/2010/wordprocessingGroup" xmlns:wpi="http://schemas.microsoft.com/office/word/2010/wordprocessingInk" xmlns:wne="http://schemas.microsoft.com/office/word/2006/wordml" xmlns:wps="http://schemas.microsoft.com/office/word/2010/wordprocessingShape" mc:Ignorable="w14 w15 w16se wp14">
+  <w:abstractNum w:abstractNumId="0" w15:restartNumberingAfterBreak="0">
     <w:nsid w:val="00266297"/>
     <w:multiLevelType w:val="multilevel"/>
     <w:tmpl w:val="F6362A50"/>
@@ -16267,7 +15990,7 @@
       </w:rPr>
     </w:lvl>
   </w:abstractNum>
-  <w:abstractNum w:abstractNumId="1">
+  <w:abstractNum w:abstractNumId="1" w15:restartNumberingAfterBreak="0">
     <w:nsid w:val="06B86C15"/>
     <w:multiLevelType w:val="hybridMultilevel"/>
     <w:tmpl w:val="3D542084"/>
@@ -16380,7 +16103,7 @@
       </w:rPr>
     </w:lvl>
   </w:abstractNum>
-  <w:abstractNum w:abstractNumId="2">
+  <w:abstractNum w:abstractNumId="2" w15:restartNumberingAfterBreak="0">
     <w:nsid w:val="0C7506D2"/>
     <w:multiLevelType w:val="multilevel"/>
     <w:tmpl w:val="104475E6"/>
@@ -16527,7 +16250,7 @@
       </w:rPr>
     </w:lvl>
   </w:abstractNum>
-  <w:abstractNum w:abstractNumId="3">
+  <w:abstractNum w:abstractNumId="3" w15:restartNumberingAfterBreak="0">
     <w:nsid w:val="194065B6"/>
     <w:multiLevelType w:val="multilevel"/>
     <w:tmpl w:val="997CB4D6"/>
@@ -16676,7 +16399,7 @@
       </w:rPr>
     </w:lvl>
   </w:abstractNum>
-  <w:abstractNum w:abstractNumId="4">
+  <w:abstractNum w:abstractNumId="4" w15:restartNumberingAfterBreak="0">
     <w:nsid w:val="1FC46789"/>
     <w:multiLevelType w:val="hybridMultilevel"/>
     <w:tmpl w:val="8EE461B4"/>
@@ -16789,7 +16512,7 @@
       </w:rPr>
     </w:lvl>
   </w:abstractNum>
-  <w:abstractNum w:abstractNumId="5">
+  <w:abstractNum w:abstractNumId="5" w15:restartNumberingAfterBreak="0">
     <w:nsid w:val="22E02482"/>
     <w:multiLevelType w:val="hybridMultilevel"/>
     <w:tmpl w:val="15C6AB5E"/>
@@ -16878,7 +16601,7 @@
       </w:pPr>
     </w:lvl>
   </w:abstractNum>
-  <w:abstractNum w:abstractNumId="6">
+  <w:abstractNum w:abstractNumId="6" w15:restartNumberingAfterBreak="0">
     <w:nsid w:val="23CF75E8"/>
     <w:multiLevelType w:val="hybridMultilevel"/>
     <w:tmpl w:val="2D4627D0"/>
@@ -16991,7 +16714,7 @@
       </w:rPr>
     </w:lvl>
   </w:abstractNum>
-  <w:abstractNum w:abstractNumId="7">
+  <w:abstractNum w:abstractNumId="7" w15:restartNumberingAfterBreak="0">
     <w:nsid w:val="245D4C4B"/>
     <w:multiLevelType w:val="hybridMultilevel"/>
     <w:tmpl w:val="5532F618"/>
@@ -17104,7 +16827,7 @@
       </w:rPr>
     </w:lvl>
   </w:abstractNum>
-  <w:abstractNum w:abstractNumId="8">
+  <w:abstractNum w:abstractNumId="8" w15:restartNumberingAfterBreak="0">
     <w:nsid w:val="2790792D"/>
     <w:multiLevelType w:val="multilevel"/>
     <w:tmpl w:val="1084FCBE"/>
@@ -17253,7 +16976,7 @@
       </w:rPr>
     </w:lvl>
   </w:abstractNum>
-  <w:abstractNum w:abstractNumId="9">
+  <w:abstractNum w:abstractNumId="9" w15:restartNumberingAfterBreak="0">
     <w:nsid w:val="313E41EB"/>
     <w:multiLevelType w:val="hybridMultilevel"/>
     <w:tmpl w:val="20F01D2E"/>
@@ -17366,7 +17089,7 @@
       </w:rPr>
     </w:lvl>
   </w:abstractNum>
-  <w:abstractNum w:abstractNumId="10">
+  <w:abstractNum w:abstractNumId="10" w15:restartNumberingAfterBreak="0">
     <w:nsid w:val="3A07679E"/>
     <w:multiLevelType w:val="hybridMultilevel"/>
     <w:tmpl w:val="AC06D246"/>
@@ -17479,7 +17202,7 @@
       </w:rPr>
     </w:lvl>
   </w:abstractNum>
-  <w:abstractNum w:abstractNumId="11">
+  <w:abstractNum w:abstractNumId="11" w15:restartNumberingAfterBreak="0">
     <w:nsid w:val="4E9D2304"/>
     <w:multiLevelType w:val="multilevel"/>
     <w:tmpl w:val="F044EF8C"/>
@@ -17624,7 +17347,7 @@
       </w:rPr>
     </w:lvl>
   </w:abstractNum>
-  <w:abstractNum w:abstractNumId="12">
+  <w:abstractNum w:abstractNumId="12" w15:restartNumberingAfterBreak="0">
     <w:nsid w:val="4F8D1545"/>
     <w:multiLevelType w:val="hybridMultilevel"/>
     <w:tmpl w:val="58DED022"/>
@@ -17737,7 +17460,7 @@
       </w:rPr>
     </w:lvl>
   </w:abstractNum>
-  <w:abstractNum w:abstractNumId="13">
+  <w:abstractNum w:abstractNumId="13" w15:restartNumberingAfterBreak="0">
     <w:nsid w:val="55101B6B"/>
     <w:multiLevelType w:val="hybridMultilevel"/>
     <w:tmpl w:val="0E8ED758"/>
@@ -17850,7 +17573,7 @@
       </w:rPr>
     </w:lvl>
   </w:abstractNum>
-  <w:abstractNum w:abstractNumId="14">
+  <w:abstractNum w:abstractNumId="14" w15:restartNumberingAfterBreak="0">
     <w:nsid w:val="55F26EDC"/>
     <w:multiLevelType w:val="multilevel"/>
     <w:tmpl w:val="B69C0CB6"/>
@@ -17967,7 +17690,7 @@
       </w:rPr>
     </w:lvl>
   </w:abstractNum>
-  <w:abstractNum w:abstractNumId="15">
+  <w:abstractNum w:abstractNumId="15" w15:restartNumberingAfterBreak="0">
     <w:nsid w:val="589771EB"/>
     <w:multiLevelType w:val="hybridMultilevel"/>
     <w:tmpl w:val="16AC2794"/>
@@ -18056,7 +17779,7 @@
       </w:pPr>
     </w:lvl>
   </w:abstractNum>
-  <w:abstractNum w:abstractNumId="16">
+  <w:abstractNum w:abstractNumId="16" w15:restartNumberingAfterBreak="0">
     <w:nsid w:val="6393588F"/>
     <w:multiLevelType w:val="hybridMultilevel"/>
     <w:tmpl w:val="762AA5F6"/>
@@ -18169,7 +17892,7 @@
       </w:rPr>
     </w:lvl>
   </w:abstractNum>
-  <w:abstractNum w:abstractNumId="17">
+  <w:abstractNum w:abstractNumId="17" w15:restartNumberingAfterBreak="0">
     <w:nsid w:val="65EF54AF"/>
     <w:multiLevelType w:val="hybridMultilevel"/>
     <w:tmpl w:val="238AD484"/>
@@ -18282,7 +18005,7 @@
       </w:rPr>
     </w:lvl>
   </w:abstractNum>
-  <w:abstractNum w:abstractNumId="18">
+  <w:abstractNum w:abstractNumId="18" w15:restartNumberingAfterBreak="0">
     <w:nsid w:val="68460343"/>
     <w:multiLevelType w:val="hybridMultilevel"/>
     <w:tmpl w:val="E478671A"/>
@@ -18395,7 +18118,7 @@
       </w:rPr>
     </w:lvl>
   </w:abstractNum>
-  <w:abstractNum w:abstractNumId="19">
+  <w:abstractNum w:abstractNumId="19" w15:restartNumberingAfterBreak="0">
     <w:nsid w:val="69C20E55"/>
     <w:multiLevelType w:val="hybridMultilevel"/>
     <w:tmpl w:val="FCD89DCE"/>
@@ -18573,7 +18296,7 @@
 </file>
 
 <file path=word/styles.xml><?xml version="1.0" encoding="utf-8"?>
-<w:styles xmlns:mc="http://schemas.openxmlformats.org/markup-compatibility/2006" xmlns:r="http://schemas.openxmlformats.org/officeDocument/2006/relationships" xmlns:w="http://schemas.openxmlformats.org/wordprocessingml/2006/main" xmlns:w14="http://schemas.microsoft.com/office/word/2010/wordml" mc:Ignorable="w14">
+<w:styles xmlns:mc="http://schemas.openxmlformats.org/markup-compatibility/2006" xmlns:r="http://schemas.openxmlformats.org/officeDocument/2006/relationships" xmlns:w="http://schemas.openxmlformats.org/wordprocessingml/2006/main" xmlns:w14="http://schemas.microsoft.com/office/word/2010/wordml" xmlns:w15="http://schemas.microsoft.com/office/word/2012/wordml" xmlns:w16se="http://schemas.microsoft.com/office/word/2015/wordml/symex" mc:Ignorable="w14 w15 w16se">
   <w:docDefaults>
     <w:rPrDefault>
       <w:rPr>
@@ -18589,145 +18312,378 @@
       </w:pPr>
     </w:pPrDefault>
   </w:docDefaults>
-  <w:latentStyles w:defLockedState="0" w:defUIPriority="99" w:defSemiHidden="1" w:defUnhideWhenUsed="1" w:defQFormat="0" w:count="267">
-    <w:lsdException w:name="Normal" w:semiHidden="0" w:uiPriority="0" w:unhideWhenUsed="0" w:qFormat="1"/>
-    <w:lsdException w:name="heading 1" w:semiHidden="0" w:uiPriority="9" w:unhideWhenUsed="0" w:qFormat="1"/>
-    <w:lsdException w:name="heading 2" w:uiPriority="9" w:qFormat="1"/>
-    <w:lsdException w:name="heading 3" w:uiPriority="9" w:qFormat="1"/>
-    <w:lsdException w:name="heading 4" w:uiPriority="9" w:qFormat="1"/>
-    <w:lsdException w:name="heading 5" w:uiPriority="9" w:qFormat="1"/>
-    <w:lsdException w:name="heading 6" w:uiPriority="9" w:qFormat="1"/>
-    <w:lsdException w:name="heading 7" w:uiPriority="9" w:qFormat="1"/>
-    <w:lsdException w:name="heading 8" w:uiPriority="9" w:qFormat="1"/>
-    <w:lsdException w:name="heading 9" w:uiPriority="9" w:qFormat="1"/>
-    <w:lsdException w:name="toc 1" w:uiPriority="39"/>
-    <w:lsdException w:name="toc 2" w:uiPriority="39"/>
-    <w:lsdException w:name="toc 3" w:uiPriority="39"/>
-    <w:lsdException w:name="toc 4" w:uiPriority="39"/>
-    <w:lsdException w:name="toc 5" w:uiPriority="39"/>
-    <w:lsdException w:name="toc 6" w:uiPriority="39"/>
-    <w:lsdException w:name="toc 7" w:uiPriority="39"/>
-    <w:lsdException w:name="toc 8" w:uiPriority="39"/>
-    <w:lsdException w:name="toc 9" w:uiPriority="39"/>
-    <w:lsdException w:name="header" w:uiPriority="0"/>
-    <w:lsdException w:name="caption" w:uiPriority="35" w:qFormat="1"/>
-    <w:lsdException w:name="Title" w:semiHidden="0" w:uiPriority="10" w:unhideWhenUsed="0" w:qFormat="1"/>
-    <w:lsdException w:name="Default Paragraph Font" w:uiPriority="1"/>
-    <w:lsdException w:name="Subtitle" w:semiHidden="0" w:uiPriority="11" w:unhideWhenUsed="0" w:qFormat="1"/>
-    <w:lsdException w:name="Strong" w:semiHidden="0" w:uiPriority="22" w:unhideWhenUsed="0" w:qFormat="1"/>
-    <w:lsdException w:name="Emphasis" w:semiHidden="0" w:uiPriority="20" w:unhideWhenUsed="0" w:qFormat="1"/>
-    <w:lsdException w:name="Table Grid" w:semiHidden="0" w:uiPriority="39" w:unhideWhenUsed="0"/>
-    <w:lsdException w:name="Placeholder Text" w:unhideWhenUsed="0"/>
-    <w:lsdException w:name="No Spacing" w:semiHidden="0" w:uiPriority="1" w:unhideWhenUsed="0" w:qFormat="1"/>
-    <w:lsdException w:name="Light Shading" w:semiHidden="0" w:uiPriority="60" w:unhideWhenUsed="0"/>
-    <w:lsdException w:name="Light List" w:semiHidden="0" w:uiPriority="61" w:unhideWhenUsed="0"/>
-    <w:lsdException w:name="Light Grid" w:semiHidden="0" w:uiPriority="62" w:unhideWhenUsed="0"/>
-    <w:lsdException w:name="Medium Shading 1" w:semiHidden="0" w:uiPriority="63" w:unhideWhenUsed="0"/>
-    <w:lsdException w:name="Medium Shading 2" w:semiHidden="0" w:uiPriority="64" w:unhideWhenUsed="0"/>
-    <w:lsdException w:name="Medium List 1" w:semiHidden="0" w:uiPriority="65" w:unhideWhenUsed="0"/>
-    <w:lsdException w:name="Medium List 2" w:semiHidden="0" w:uiPriority="66" w:unhideWhenUsed="0"/>
-    <w:lsdException w:name="Medium Grid 1" w:semiHidden="0" w:uiPriority="67" w:unhideWhenUsed="0"/>
-    <w:lsdException w:name="Medium Grid 2" w:semiHidden="0" w:uiPriority="68" w:unhideWhenUsed="0"/>
-    <w:lsdException w:name="Medium Grid 3" w:semiHidden="0" w:uiPriority="69" w:unhideWhenUsed="0"/>
-    <w:lsdException w:name="Dark List" w:semiHidden="0" w:uiPriority="70" w:unhideWhenUsed="0"/>
-    <w:lsdException w:name="Colorful Shading" w:semiHidden="0" w:uiPriority="71" w:unhideWhenUsed="0"/>
-    <w:lsdException w:name="Colorful List" w:semiHidden="0" w:uiPriority="72" w:unhideWhenUsed="0"/>
-    <w:lsdException w:name="Colorful Grid" w:semiHidden="0" w:uiPriority="73" w:unhideWhenUsed="0"/>
-    <w:lsdException w:name="Light Shading Accent 1" w:semiHidden="0" w:uiPriority="60" w:unhideWhenUsed="0"/>
-    <w:lsdException w:name="Light List Accent 1" w:semiHidden="0" w:uiPriority="61" w:unhideWhenUsed="0"/>
-    <w:lsdException w:name="Light Grid Accent 1" w:semiHidden="0" w:uiPriority="62" w:unhideWhenUsed="0"/>
-    <w:lsdException w:name="Medium Shading 1 Accent 1" w:semiHidden="0" w:uiPriority="63" w:unhideWhenUsed="0"/>
-    <w:lsdException w:name="Medium Shading 2 Accent 1" w:semiHidden="0" w:uiPriority="64" w:unhideWhenUsed="0"/>
-    <w:lsdException w:name="Medium List 1 Accent 1" w:semiHidden="0" w:uiPriority="65" w:unhideWhenUsed="0"/>
-    <w:lsdException w:name="Revision" w:unhideWhenUsed="0"/>
-    <w:lsdException w:name="List Paragraph" w:semiHidden="0" w:uiPriority="34" w:unhideWhenUsed="0" w:qFormat="1"/>
-    <w:lsdException w:name="Quote" w:semiHidden="0" w:uiPriority="29" w:unhideWhenUsed="0" w:qFormat="1"/>
-    <w:lsdException w:name="Intense Quote" w:semiHidden="0" w:uiPriority="30" w:unhideWhenUsed="0" w:qFormat="1"/>
-    <w:lsdException w:name="Medium List 2 Accent 1" w:semiHidden="0" w:uiPriority="66" w:unhideWhenUsed="0"/>
-    <w:lsdException w:name="Medium Grid 1 Accent 1" w:semiHidden="0" w:uiPriority="67" w:unhideWhenUsed="0"/>
-    <w:lsdException w:name="Medium Grid 2 Accent 1" w:semiHidden="0" w:uiPriority="68" w:unhideWhenUsed="0"/>
-    <w:lsdException w:name="Medium Grid 3 Accent 1" w:semiHidden="0" w:uiPriority="69" w:unhideWhenUsed="0"/>
-    <w:lsdException w:name="Dark List Accent 1" w:semiHidden="0" w:uiPriority="70" w:unhideWhenUsed="0"/>
-    <w:lsdException w:name="Colorful Shading Accent 1" w:semiHidden="0" w:uiPriority="71" w:unhideWhenUsed="0"/>
-    <w:lsdException w:name="Colorful List Accent 1" w:semiHidden="0" w:uiPriority="72" w:unhideWhenUsed="0"/>
-    <w:lsdException w:name="Colorful Grid Accent 1" w:semiHidden="0" w:uiPriority="73" w:unhideWhenUsed="0"/>
-    <w:lsdException w:name="Light Shading Accent 2" w:semiHidden="0" w:uiPriority="60" w:unhideWhenUsed="0"/>
-    <w:lsdException w:name="Light List Accent 2" w:semiHidden="0" w:uiPriority="61" w:unhideWhenUsed="0"/>
-    <w:lsdException w:name="Light Grid Accent 2" w:semiHidden="0" w:uiPriority="62" w:unhideWhenUsed="0"/>
-    <w:lsdException w:name="Medium Shading 1 Accent 2" w:semiHidden="0" w:uiPriority="63" w:unhideWhenUsed="0"/>
-    <w:lsdException w:name="Medium Shading 2 Accent 2" w:semiHidden="0" w:uiPriority="64" w:unhideWhenUsed="0"/>
-    <w:lsdException w:name="Medium List 1 Accent 2" w:semiHidden="0" w:uiPriority="65" w:unhideWhenUsed="0"/>
-    <w:lsdException w:name="Medium List 2 Accent 2" w:semiHidden="0" w:uiPriority="66" w:unhideWhenUsed="0"/>
-    <w:lsdException w:name="Medium Grid 1 Accent 2" w:semiHidden="0" w:uiPriority="67" w:unhideWhenUsed="0"/>
-    <w:lsdException w:name="Medium Grid 2 Accent 2" w:semiHidden="0" w:uiPriority="68" w:unhideWhenUsed="0"/>
-    <w:lsdException w:name="Medium Grid 3 Accent 2" w:semiHidden="0" w:uiPriority="69" w:unhideWhenUsed="0"/>
-    <w:lsdException w:name="Dark List Accent 2" w:semiHidden="0" w:uiPriority="70" w:unhideWhenUsed="0"/>
-    <w:lsdException w:name="Colorful Shading Accent 2" w:semiHidden="0" w:uiPriority="71" w:unhideWhenUsed="0"/>
-    <w:lsdException w:name="Colorful List Accent 2" w:semiHidden="0" w:uiPriority="72" w:unhideWhenUsed="0"/>
-    <w:lsdException w:name="Colorful Grid Accent 2" w:semiHidden="0" w:uiPriority="73" w:unhideWhenUsed="0"/>
-    <w:lsdException w:name="Light Shading Accent 3" w:semiHidden="0" w:uiPriority="60" w:unhideWhenUsed="0"/>
-    <w:lsdException w:name="Light List Accent 3" w:semiHidden="0" w:uiPriority="61" w:unhideWhenUsed="0"/>
-    <w:lsdException w:name="Light Grid Accent 3" w:semiHidden="0" w:uiPriority="62" w:unhideWhenUsed="0"/>
-    <w:lsdException w:name="Medium Shading 1 Accent 3" w:semiHidden="0" w:uiPriority="63" w:unhideWhenUsed="0"/>
-    <w:lsdException w:name="Medium Shading 2 Accent 3" w:semiHidden="0" w:uiPriority="64" w:unhideWhenUsed="0"/>
-    <w:lsdException w:name="Medium List 1 Accent 3" w:semiHidden="0" w:uiPriority="65" w:unhideWhenUsed="0"/>
-    <w:lsdException w:name="Medium List 2 Accent 3" w:semiHidden="0" w:uiPriority="66" w:unhideWhenUsed="0"/>
-    <w:lsdException w:name="Medium Grid 1 Accent 3" w:semiHidden="0" w:uiPriority="67" w:unhideWhenUsed="0"/>
-    <w:lsdException w:name="Medium Grid 2 Accent 3" w:semiHidden="0" w:uiPriority="68" w:unhideWhenUsed="0"/>
-    <w:lsdException w:name="Medium Grid 3 Accent 3" w:semiHidden="0" w:uiPriority="69" w:unhideWhenUsed="0"/>
-    <w:lsdException w:name="Dark List Accent 3" w:semiHidden="0" w:uiPriority="70" w:unhideWhenUsed="0"/>
-    <w:lsdException w:name="Colorful Shading Accent 3" w:semiHidden="0" w:uiPriority="71" w:unhideWhenUsed="0"/>
-    <w:lsdException w:name="Colorful List Accent 3" w:semiHidden="0" w:uiPriority="72" w:unhideWhenUsed="0"/>
-    <w:lsdException w:name="Colorful Grid Accent 3" w:semiHidden="0" w:uiPriority="73" w:unhideWhenUsed="0"/>
-    <w:lsdException w:name="Light Shading Accent 4" w:semiHidden="0" w:uiPriority="60" w:unhideWhenUsed="0"/>
-    <w:lsdException w:name="Light List Accent 4" w:semiHidden="0" w:uiPriority="61" w:unhideWhenUsed="0"/>
-    <w:lsdException w:name="Light Grid Accent 4" w:semiHidden="0" w:uiPriority="62" w:unhideWhenUsed="0"/>
-    <w:lsdException w:name="Medium Shading 1 Accent 4" w:semiHidden="0" w:uiPriority="63" w:unhideWhenUsed="0"/>
-    <w:lsdException w:name="Medium Shading 2 Accent 4" w:semiHidden="0" w:uiPriority="64" w:unhideWhenUsed="0"/>
-    <w:lsdException w:name="Medium List 1 Accent 4" w:semiHidden="0" w:uiPriority="65" w:unhideWhenUsed="0"/>
-    <w:lsdException w:name="Medium List 2 Accent 4" w:semiHidden="0" w:uiPriority="66" w:unhideWhenUsed="0"/>
-    <w:lsdException w:name="Medium Grid 1 Accent 4" w:semiHidden="0" w:uiPriority="67" w:unhideWhenUsed="0"/>
-    <w:lsdException w:name="Medium Grid 2 Accent 4" w:semiHidden="0" w:uiPriority="68" w:unhideWhenUsed="0"/>
-    <w:lsdException w:name="Medium Grid 3 Accent 4" w:semiHidden="0" w:uiPriority="69" w:unhideWhenUsed="0"/>
-    <w:lsdException w:name="Dark List Accent 4" w:semiHidden="0" w:uiPriority="70" w:unhideWhenUsed="0"/>
-    <w:lsdException w:name="Colorful Shading Accent 4" w:semiHidden="0" w:uiPriority="71" w:unhideWhenUsed="0"/>
-    <w:lsdException w:name="Colorful List Accent 4" w:semiHidden="0" w:uiPriority="72" w:unhideWhenUsed="0"/>
-    <w:lsdException w:name="Colorful Grid Accent 4" w:semiHidden="0" w:uiPriority="73" w:unhideWhenUsed="0"/>
-    <w:lsdException w:name="Light Shading Accent 5" w:semiHidden="0" w:uiPriority="60" w:unhideWhenUsed="0"/>
-    <w:lsdException w:name="Light List Accent 5" w:semiHidden="0" w:uiPriority="61" w:unhideWhenUsed="0"/>
-    <w:lsdException w:name="Light Grid Accent 5" w:semiHidden="0" w:uiPriority="62" w:unhideWhenUsed="0"/>
-    <w:lsdException w:name="Medium Shading 1 Accent 5" w:semiHidden="0" w:uiPriority="63" w:unhideWhenUsed="0"/>
-    <w:lsdException w:name="Medium Shading 2 Accent 5" w:semiHidden="0" w:uiPriority="64" w:unhideWhenUsed="0"/>
-    <w:lsdException w:name="Medium List 1 Accent 5" w:semiHidden="0" w:uiPriority="65" w:unhideWhenUsed="0"/>
-    <w:lsdException w:name="Medium List 2 Accent 5" w:semiHidden="0" w:uiPriority="66" w:unhideWhenUsed="0"/>
-    <w:lsdException w:name="Medium Grid 1 Accent 5" w:semiHidden="0" w:uiPriority="67" w:unhideWhenUsed="0"/>
-    <w:lsdException w:name="Medium Grid 2 Accent 5" w:semiHidden="0" w:uiPriority="68" w:unhideWhenUsed="0"/>
-    <w:lsdException w:name="Medium Grid 3 Accent 5" w:semiHidden="0" w:uiPriority="69" w:unhideWhenUsed="0"/>
-    <w:lsdException w:name="Dark List Accent 5" w:semiHidden="0" w:uiPriority="70" w:unhideWhenUsed="0"/>
-    <w:lsdException w:name="Colorful Shading Accent 5" w:semiHidden="0" w:uiPriority="71" w:unhideWhenUsed="0"/>
-    <w:lsdException w:name="Colorful List Accent 5" w:semiHidden="0" w:uiPriority="72" w:unhideWhenUsed="0"/>
-    <w:lsdException w:name="Colorful Grid Accent 5" w:semiHidden="0" w:uiPriority="73" w:unhideWhenUsed="0"/>
-    <w:lsdException w:name="Light Shading Accent 6" w:semiHidden="0" w:uiPriority="60" w:unhideWhenUsed="0"/>
-    <w:lsdException w:name="Light List Accent 6" w:semiHidden="0" w:uiPriority="61" w:unhideWhenUsed="0"/>
-    <w:lsdException w:name="Light Grid Accent 6" w:semiHidden="0" w:uiPriority="62" w:unhideWhenUsed="0"/>
-    <w:lsdException w:name="Medium Shading 1 Accent 6" w:semiHidden="0" w:uiPriority="63" w:unhideWhenUsed="0"/>
-    <w:lsdException w:name="Medium Shading 2 Accent 6" w:semiHidden="0" w:uiPriority="64" w:unhideWhenUsed="0"/>
-    <w:lsdException w:name="Medium List 1 Accent 6" w:semiHidden="0" w:uiPriority="65" w:unhideWhenUsed="0"/>
-    <w:lsdException w:name="Medium List 2 Accent 6" w:semiHidden="0" w:uiPriority="66" w:unhideWhenUsed="0"/>
-    <w:lsdException w:name="Medium Grid 1 Accent 6" w:semiHidden="0" w:uiPriority="67" w:unhideWhenUsed="0"/>
-    <w:lsdException w:name="Medium Grid 2 Accent 6" w:semiHidden="0" w:uiPriority="68" w:unhideWhenUsed="0"/>
-    <w:lsdException w:name="Medium Grid 3 Accent 6" w:semiHidden="0" w:uiPriority="69" w:unhideWhenUsed="0"/>
-    <w:lsdException w:name="Dark List Accent 6" w:semiHidden="0" w:uiPriority="70" w:unhideWhenUsed="0"/>
-    <w:lsdException w:name="Colorful Shading Accent 6" w:semiHidden="0" w:uiPriority="71" w:unhideWhenUsed="0"/>
-    <w:lsdException w:name="Colorful List Accent 6" w:semiHidden="0" w:uiPriority="72" w:unhideWhenUsed="0"/>
-    <w:lsdException w:name="Colorful Grid Accent 6" w:semiHidden="0" w:uiPriority="73" w:unhideWhenUsed="0"/>
-    <w:lsdException w:name="Subtle Emphasis" w:semiHidden="0" w:uiPriority="19" w:unhideWhenUsed="0" w:qFormat="1"/>
-    <w:lsdException w:name="Intense Emphasis" w:semiHidden="0" w:uiPriority="21" w:unhideWhenUsed="0" w:qFormat="1"/>
-    <w:lsdException w:name="Subtle Reference" w:semiHidden="0" w:uiPriority="31" w:unhideWhenUsed="0" w:qFormat="1"/>
-    <w:lsdException w:name="Intense Reference" w:semiHidden="0" w:uiPriority="32" w:unhideWhenUsed="0" w:qFormat="1"/>
-    <w:lsdException w:name="Book Title" w:semiHidden="0" w:uiPriority="33" w:unhideWhenUsed="0" w:qFormat="1"/>
-    <w:lsdException w:name="Bibliography" w:uiPriority="37"/>
-    <w:lsdException w:name="TOC Heading" w:uiPriority="39" w:qFormat="1"/>
+  <w:latentStyles w:defLockedState="0" w:defUIPriority="99" w:defSemiHidden="0" w:defUnhideWhenUsed="0" w:defQFormat="0" w:count="371">
+    <w:lsdException w:name="Normal" w:uiPriority="0" w:qFormat="1"/>
+    <w:lsdException w:name="heading 1" w:uiPriority="9" w:qFormat="1"/>
+    <w:lsdException w:name="heading 2" w:semiHidden="1" w:uiPriority="9" w:unhideWhenUsed="1" w:qFormat="1"/>
+    <w:lsdException w:name="heading 3" w:semiHidden="1" w:uiPriority="9" w:unhideWhenUsed="1" w:qFormat="1"/>
+    <w:lsdException w:name="heading 4" w:semiHidden="1" w:uiPriority="9" w:unhideWhenUsed="1" w:qFormat="1"/>
+    <w:lsdException w:name="heading 5" w:semiHidden="1" w:uiPriority="9" w:unhideWhenUsed="1" w:qFormat="1"/>
+    <w:lsdException w:name="heading 6" w:semiHidden="1" w:uiPriority="9" w:unhideWhenUsed="1" w:qFormat="1"/>
+    <w:lsdException w:name="heading 7" w:semiHidden="1" w:uiPriority="9" w:unhideWhenUsed="1" w:qFormat="1"/>
+    <w:lsdException w:name="heading 8" w:semiHidden="1" w:uiPriority="9" w:unhideWhenUsed="1" w:qFormat="1"/>
+    <w:lsdException w:name="heading 9" w:semiHidden="1" w:uiPriority="9" w:unhideWhenUsed="1" w:qFormat="1"/>
+    <w:lsdException w:name="index 1" w:semiHidden="1" w:unhideWhenUsed="1"/>
+    <w:lsdException w:name="index 2" w:semiHidden="1" w:unhideWhenUsed="1"/>
+    <w:lsdException w:name="index 3" w:semiHidden="1" w:unhideWhenUsed="1"/>
+    <w:lsdException w:name="index 4" w:semiHidden="1" w:unhideWhenUsed="1"/>
+    <w:lsdException w:name="index 5" w:semiHidden="1" w:unhideWhenUsed="1"/>
+    <w:lsdException w:name="index 6" w:semiHidden="1" w:unhideWhenUsed="1"/>
+    <w:lsdException w:name="index 7" w:semiHidden="1" w:unhideWhenUsed="1"/>
+    <w:lsdException w:name="index 8" w:semiHidden="1" w:unhideWhenUsed="1"/>
+    <w:lsdException w:name="index 9" w:semiHidden="1" w:unhideWhenUsed="1"/>
+    <w:lsdException w:name="toc 1" w:semiHidden="1" w:uiPriority="39" w:unhideWhenUsed="1"/>
+    <w:lsdException w:name="toc 2" w:semiHidden="1" w:uiPriority="39" w:unhideWhenUsed="1"/>
+    <w:lsdException w:name="toc 3" w:semiHidden="1" w:uiPriority="39" w:unhideWhenUsed="1"/>
+    <w:lsdException w:name="toc 4" w:semiHidden="1" w:uiPriority="39" w:unhideWhenUsed="1"/>
+    <w:lsdException w:name="toc 5" w:semiHidden="1" w:uiPriority="39" w:unhideWhenUsed="1"/>
+    <w:lsdException w:name="toc 6" w:semiHidden="1" w:uiPriority="39" w:unhideWhenUsed="1"/>
+    <w:lsdException w:name="toc 7" w:semiHidden="1" w:uiPriority="39" w:unhideWhenUsed="1"/>
+    <w:lsdException w:name="toc 8" w:semiHidden="1" w:uiPriority="39" w:unhideWhenUsed="1"/>
+    <w:lsdException w:name="toc 9" w:semiHidden="1" w:uiPriority="39" w:unhideWhenUsed="1"/>
+    <w:lsdException w:name="Normal Indent" w:semiHidden="1" w:unhideWhenUsed="1"/>
+    <w:lsdException w:name="footnote text" w:semiHidden="1" w:unhideWhenUsed="1"/>
+    <w:lsdException w:name="annotation text" w:semiHidden="1" w:unhideWhenUsed="1"/>
+    <w:lsdException w:name="header" w:semiHidden="1" w:uiPriority="0" w:unhideWhenUsed="1"/>
+    <w:lsdException w:name="footer" w:semiHidden="1" w:unhideWhenUsed="1"/>
+    <w:lsdException w:name="index heading" w:semiHidden="1" w:unhideWhenUsed="1"/>
+    <w:lsdException w:name="caption" w:semiHidden="1" w:uiPriority="35" w:unhideWhenUsed="1" w:qFormat="1"/>
+    <w:lsdException w:name="table of figures" w:semiHidden="1" w:unhideWhenUsed="1"/>
+    <w:lsdException w:name="envelope address" w:semiHidden="1" w:unhideWhenUsed="1"/>
+    <w:lsdException w:name="envelope return" w:semiHidden="1" w:unhideWhenUsed="1"/>
+    <w:lsdException w:name="footnote reference" w:semiHidden="1" w:unhideWhenUsed="1"/>
+    <w:lsdException w:name="annotation reference" w:semiHidden="1" w:unhideWhenUsed="1"/>
+    <w:lsdException w:name="line number" w:semiHidden="1" w:unhideWhenUsed="1"/>
+    <w:lsdException w:name="page number" w:semiHidden="1" w:unhideWhenUsed="1"/>
+    <w:lsdException w:name="endnote reference" w:semiHidden="1" w:unhideWhenUsed="1"/>
+    <w:lsdException w:name="endnote text" w:semiHidden="1" w:unhideWhenUsed="1"/>
+    <w:lsdException w:name="table of authorities" w:semiHidden="1" w:unhideWhenUsed="1"/>
+    <w:lsdException w:name="macro" w:semiHidden="1" w:unhideWhenUsed="1"/>
+    <w:lsdException w:name="toa heading" w:semiHidden="1" w:unhideWhenUsed="1"/>
+    <w:lsdException w:name="List" w:semiHidden="1" w:unhideWhenUsed="1"/>
+    <w:lsdException w:name="List Bullet" w:semiHidden="1" w:unhideWhenUsed="1"/>
+    <w:lsdException w:name="List Number" w:semiHidden="1" w:unhideWhenUsed="1"/>
+    <w:lsdException w:name="List 2" w:semiHidden="1" w:unhideWhenUsed="1"/>
+    <w:lsdException w:name="List 3" w:semiHidden="1" w:unhideWhenUsed="1"/>
+    <w:lsdException w:name="List 4" w:semiHidden="1" w:unhideWhenUsed="1"/>
+    <w:lsdException w:name="List 5" w:semiHidden="1" w:unhideWhenUsed="1"/>
+    <w:lsdException w:name="List Bullet 2" w:semiHidden="1" w:unhideWhenUsed="1"/>
+    <w:lsdException w:name="List Bullet 3" w:semiHidden="1" w:unhideWhenUsed="1"/>
+    <w:lsdException w:name="List Bullet 4" w:semiHidden="1" w:unhideWhenUsed="1"/>
+    <w:lsdException w:name="List Bullet 5" w:semiHidden="1" w:unhideWhenUsed="1"/>
+    <w:lsdException w:name="List Number 2" w:semiHidden="1" w:unhideWhenUsed="1"/>
+    <w:lsdException w:name="List Number 3" w:semiHidden="1" w:unhideWhenUsed="1"/>
+    <w:lsdException w:name="List Number 4" w:semiHidden="1" w:unhideWhenUsed="1"/>
+    <w:lsdException w:name="List Number 5" w:semiHidden="1" w:unhideWhenUsed="1"/>
+    <w:lsdException w:name="Title" w:uiPriority="10" w:qFormat="1"/>
+    <w:lsdException w:name="Closing" w:semiHidden="1" w:unhideWhenUsed="1"/>
+    <w:lsdException w:name="Signature" w:semiHidden="1" w:unhideWhenUsed="1"/>
+    <w:lsdException w:name="Default Paragraph Font" w:semiHidden="1" w:uiPriority="1" w:unhideWhenUsed="1"/>
+    <w:lsdException w:name="Body Text" w:semiHidden="1" w:unhideWhenUsed="1"/>
+    <w:lsdException w:name="Body Text Indent" w:semiHidden="1" w:unhideWhenUsed="1"/>
+    <w:lsdException w:name="List Continue" w:semiHidden="1" w:unhideWhenUsed="1"/>
+    <w:lsdException w:name="List Continue 2" w:semiHidden="1" w:unhideWhenUsed="1"/>
+    <w:lsdException w:name="List Continue 3" w:semiHidden="1" w:unhideWhenUsed="1"/>
+    <w:lsdException w:name="List Continue 4" w:semiHidden="1" w:unhideWhenUsed="1"/>
+    <w:lsdException w:name="List Continue 5" w:semiHidden="1" w:unhideWhenUsed="1"/>
+    <w:lsdException w:name="Message Header" w:semiHidden="1" w:unhideWhenUsed="1"/>
+    <w:lsdException w:name="Subtitle" w:uiPriority="11" w:qFormat="1"/>
+    <w:lsdException w:name="Salutation" w:semiHidden="1" w:unhideWhenUsed="1"/>
+    <w:lsdException w:name="Date" w:semiHidden="1" w:unhideWhenUsed="1"/>
+    <w:lsdException w:name="Body Text First Indent" w:semiHidden="1" w:unhideWhenUsed="1"/>
+    <w:lsdException w:name="Body Text First Indent 2" w:semiHidden="1" w:unhideWhenUsed="1"/>
+    <w:lsdException w:name="Note Heading" w:semiHidden="1" w:unhideWhenUsed="1"/>
+    <w:lsdException w:name="Body Text 2" w:semiHidden="1" w:unhideWhenUsed="1"/>
+    <w:lsdException w:name="Body Text 3" w:semiHidden="1" w:unhideWhenUsed="1"/>
+    <w:lsdException w:name="Body Text Indent 2" w:semiHidden="1" w:unhideWhenUsed="1"/>
+    <w:lsdException w:name="Body Text Indent 3" w:semiHidden="1" w:unhideWhenUsed="1"/>
+    <w:lsdException w:name="Block Text" w:semiHidden="1" w:unhideWhenUsed="1"/>
+    <w:lsdException w:name="Hyperlink" w:semiHidden="1" w:unhideWhenUsed="1"/>
+    <w:lsdException w:name="FollowedHyperlink" w:semiHidden="1" w:unhideWhenUsed="1"/>
+    <w:lsdException w:name="Strong" w:uiPriority="22" w:qFormat="1"/>
+    <w:lsdException w:name="Emphasis" w:uiPriority="20" w:qFormat="1"/>
+    <w:lsdException w:name="Document Map" w:semiHidden="1" w:unhideWhenUsed="1"/>
+    <w:lsdException w:name="Plain Text" w:semiHidden="1" w:unhideWhenUsed="1"/>
+    <w:lsdException w:name="E-mail Signature" w:semiHidden="1" w:unhideWhenUsed="1"/>
+    <w:lsdException w:name="HTML Top of Form" w:semiHidden="1" w:unhideWhenUsed="1"/>
+    <w:lsdException w:name="HTML Bottom of Form" w:semiHidden="1" w:unhideWhenUsed="1"/>
+    <w:lsdException w:name="Normal (Web)" w:semiHidden="1" w:unhideWhenUsed="1"/>
+    <w:lsdException w:name="HTML Acronym" w:semiHidden="1" w:unhideWhenUsed="1"/>
+    <w:lsdException w:name="HTML Address" w:semiHidden="1" w:unhideWhenUsed="1"/>
+    <w:lsdException w:name="HTML Cite" w:semiHidden="1" w:unhideWhenUsed="1"/>
+    <w:lsdException w:name="HTML Code" w:semiHidden="1" w:unhideWhenUsed="1"/>
+    <w:lsdException w:name="HTML Definition" w:semiHidden="1" w:unhideWhenUsed="1"/>
+    <w:lsdException w:name="HTML Keyboard" w:semiHidden="1" w:unhideWhenUsed="1"/>
+    <w:lsdException w:name="HTML Preformatted" w:semiHidden="1" w:unhideWhenUsed="1"/>
+    <w:lsdException w:name="HTML Sample" w:semiHidden="1" w:unhideWhenUsed="1"/>
+    <w:lsdException w:name="HTML Typewriter" w:semiHidden="1" w:unhideWhenUsed="1"/>
+    <w:lsdException w:name="HTML Variable" w:semiHidden="1" w:unhideWhenUsed="1"/>
+    <w:lsdException w:name="Normal Table" w:semiHidden="1" w:unhideWhenUsed="1"/>
+    <w:lsdException w:name="annotation subject" w:semiHidden="1" w:unhideWhenUsed="1"/>
+    <w:lsdException w:name="No List" w:semiHidden="1" w:unhideWhenUsed="1"/>
+    <w:lsdException w:name="Outline List 1" w:semiHidden="1" w:unhideWhenUsed="1"/>
+    <w:lsdException w:name="Outline List 2" w:semiHidden="1" w:unhideWhenUsed="1"/>
+    <w:lsdException w:name="Outline List 3" w:semiHidden="1" w:unhideWhenUsed="1"/>
+    <w:lsdException w:name="Table Simple 1" w:semiHidden="1" w:unhideWhenUsed="1"/>
+    <w:lsdException w:name="Table Simple 2" w:semiHidden="1" w:unhideWhenUsed="1"/>
+    <w:lsdException w:name="Table Simple 3" w:semiHidden="1" w:unhideWhenUsed="1"/>
+    <w:lsdException w:name="Table Classic 1" w:semiHidden="1" w:unhideWhenUsed="1"/>
+    <w:lsdException w:name="Table Classic 2" w:semiHidden="1" w:unhideWhenUsed="1"/>
+    <w:lsdException w:name="Table Classic 3" w:semiHidden="1" w:unhideWhenUsed="1"/>
+    <w:lsdException w:name="Table Classic 4" w:semiHidden="1" w:unhideWhenUsed="1"/>
+    <w:lsdException w:name="Table Colorful 1" w:semiHidden="1" w:unhideWhenUsed="1"/>
+    <w:lsdException w:name="Table Colorful 2" w:semiHidden="1" w:unhideWhenUsed="1"/>
+    <w:lsdException w:name="Table Colorful 3" w:semiHidden="1" w:unhideWhenUsed="1"/>
+    <w:lsdException w:name="Table Columns 1" w:semiHidden="1" w:unhideWhenUsed="1"/>
+    <w:lsdException w:name="Table Columns 2" w:semiHidden="1" w:unhideWhenUsed="1"/>
+    <w:lsdException w:name="Table Columns 3" w:semiHidden="1" w:unhideWhenUsed="1"/>
+    <w:lsdException w:name="Table Columns 4" w:semiHidden="1" w:unhideWhenUsed="1"/>
+    <w:lsdException w:name="Table Columns 5" w:semiHidden="1" w:unhideWhenUsed="1"/>
+    <w:lsdException w:name="Table Grid 1" w:semiHidden="1" w:unhideWhenUsed="1"/>
+    <w:lsdException w:name="Table Grid 2" w:semiHidden="1" w:unhideWhenUsed="1"/>
+    <w:lsdException w:name="Table Grid 3" w:semiHidden="1" w:unhideWhenUsed="1"/>
+    <w:lsdException w:name="Table Grid 4" w:semiHidden="1" w:unhideWhenUsed="1"/>
+    <w:lsdException w:name="Table Grid 5" w:semiHidden="1" w:unhideWhenUsed="1"/>
+    <w:lsdException w:name="Table Grid 6" w:semiHidden="1" w:unhideWhenUsed="1"/>
+    <w:lsdException w:name="Table Grid 7" w:semiHidden="1" w:unhideWhenUsed="1"/>
+    <w:lsdException w:name="Table Grid 8" w:semiHidden="1" w:unhideWhenUsed="1"/>
+    <w:lsdException w:name="Table List 1" w:semiHidden="1" w:unhideWhenUsed="1"/>
+    <w:lsdException w:name="Table List 2" w:semiHidden="1" w:unhideWhenUsed="1"/>
+    <w:lsdException w:name="Table List 3" w:semiHidden="1" w:unhideWhenUsed="1"/>
+    <w:lsdException w:name="Table List 4" w:semiHidden="1" w:unhideWhenUsed="1"/>
+    <w:lsdException w:name="Table List 5" w:semiHidden="1" w:unhideWhenUsed="1"/>
+    <w:lsdException w:name="Table List 6" w:semiHidden="1" w:unhideWhenUsed="1"/>
+    <w:lsdException w:name="Table List 7" w:semiHidden="1" w:unhideWhenUsed="1"/>
+    <w:lsdException w:name="Table List 8" w:semiHidden="1" w:unhideWhenUsed="1"/>
+    <w:lsdException w:name="Table 3D effects 1" w:semiHidden="1" w:unhideWhenUsed="1"/>
+    <w:lsdException w:name="Table 3D effects 2" w:semiHidden="1" w:unhideWhenUsed="1"/>
+    <w:lsdException w:name="Table 3D effects 3" w:semiHidden="1" w:unhideWhenUsed="1"/>
+    <w:lsdException w:name="Table Contemporary" w:semiHidden="1" w:unhideWhenUsed="1"/>
+    <w:lsdException w:name="Table Elegant" w:semiHidden="1" w:unhideWhenUsed="1"/>
+    <w:lsdException w:name="Table Professional" w:semiHidden="1" w:unhideWhenUsed="1"/>
+    <w:lsdException w:name="Table Subtle 1" w:semiHidden="1" w:unhideWhenUsed="1"/>
+    <w:lsdException w:name="Table Subtle 2" w:semiHidden="1" w:unhideWhenUsed="1"/>
+    <w:lsdException w:name="Table Web 1" w:semiHidden="1" w:unhideWhenUsed="1"/>
+    <w:lsdException w:name="Table Web 2" w:semiHidden="1" w:unhideWhenUsed="1"/>
+    <w:lsdException w:name="Table Web 3" w:semiHidden="1" w:unhideWhenUsed="1"/>
+    <w:lsdException w:name="Balloon Text" w:semiHidden="1" w:unhideWhenUsed="1"/>
+    <w:lsdException w:name="Table Grid" w:uiPriority="39"/>
+    <w:lsdException w:name="Table Theme" w:semiHidden="1" w:unhideWhenUsed="1"/>
+    <w:lsdException w:name="Placeholder Text" w:semiHidden="1"/>
+    <w:lsdException w:name="No Spacing" w:uiPriority="1" w:qFormat="1"/>
+    <w:lsdException w:name="Light Shading" w:uiPriority="60"/>
+    <w:lsdException w:name="Light List" w:uiPriority="61"/>
+    <w:lsdException w:name="Light Grid" w:uiPriority="62"/>
+    <w:lsdException w:name="Medium Shading 1" w:uiPriority="63"/>
+    <w:lsdException w:name="Medium Shading 2" w:uiPriority="64"/>
+    <w:lsdException w:name="Medium List 1" w:uiPriority="65"/>
+    <w:lsdException w:name="Medium List 2" w:uiPriority="66"/>
+    <w:lsdException w:name="Medium Grid 1" w:uiPriority="67"/>
+    <w:lsdException w:name="Medium Grid 2" w:uiPriority="68"/>
+    <w:lsdException w:name="Medium Grid 3" w:uiPriority="69"/>
+    <w:lsdException w:name="Dark List" w:uiPriority="70"/>
+    <w:lsdException w:name="Colorful Shading" w:uiPriority="71"/>
+    <w:lsdException w:name="Colorful List" w:uiPriority="72"/>
+    <w:lsdException w:name="Colorful Grid" w:uiPriority="73"/>
+    <w:lsdException w:name="Light Shading Accent 1" w:uiPriority="60"/>
+    <w:lsdException w:name="Light List Accent 1" w:uiPriority="61"/>
+    <w:lsdException w:name="Light Grid Accent 1" w:uiPriority="62"/>
+    <w:lsdException w:name="Medium Shading 1 Accent 1" w:uiPriority="63"/>
+    <w:lsdException w:name="Medium Shading 2 Accent 1" w:uiPriority="64"/>
+    <w:lsdException w:name="Medium List 1 Accent 1" w:uiPriority="65"/>
+    <w:lsdException w:name="Revision" w:semiHidden="1"/>
+    <w:lsdException w:name="List Paragraph" w:uiPriority="34" w:qFormat="1"/>
+    <w:lsdException w:name="Quote" w:uiPriority="29" w:qFormat="1"/>
+    <w:lsdException w:name="Intense Quote" w:uiPriority="30" w:qFormat="1"/>
+    <w:lsdException w:name="Medium List 2 Accent 1" w:uiPriority="66"/>
+    <w:lsdException w:name="Medium Grid 1 Accent 1" w:uiPriority="67"/>
+    <w:lsdException w:name="Medium Grid 2 Accent 1" w:uiPriority="68"/>
+    <w:lsdException w:name="Medium Grid 3 Accent 1" w:uiPriority="69"/>
+    <w:lsdException w:name="Dark List Accent 1" w:uiPriority="70"/>
+    <w:lsdException w:name="Colorful Shading Accent 1" w:uiPriority="71"/>
+    <w:lsdException w:name="Colorful List Accent 1" w:uiPriority="72"/>
+    <w:lsdException w:name="Colorful Grid Accent 1" w:uiPriority="73"/>
+    <w:lsdException w:name="Light Shading Accent 2" w:uiPriority="60"/>
+    <w:lsdException w:name="Light List Accent 2" w:uiPriority="61"/>
+    <w:lsdException w:name="Light Grid Accent 2" w:uiPriority="62"/>
+    <w:lsdException w:name="Medium Shading 1 Accent 2" w:uiPriority="63"/>
+    <w:lsdException w:name="Medium Shading 2 Accent 2" w:uiPriority="64"/>
+    <w:lsdException w:name="Medium List 1 Accent 2" w:uiPriority="65"/>
+    <w:lsdException w:name="Medium List 2 Accent 2" w:uiPriority="66"/>
+    <w:lsdException w:name="Medium Grid 1 Accent 2" w:uiPriority="67"/>
+    <w:lsdException w:name="Medium Grid 2 Accent 2" w:uiPriority="68"/>
+    <w:lsdException w:name="Medium Grid 3 Accent 2" w:uiPriority="69"/>
+    <w:lsdException w:name="Dark List Accent 2" w:uiPriority="70"/>
+    <w:lsdException w:name="Colorful Shading Accent 2" w:uiPriority="71"/>
+    <w:lsdException w:name="Colorful List Accent 2" w:uiPriority="72"/>
+    <w:lsdException w:name="Colorful Grid Accent 2" w:uiPriority="73"/>
+    <w:lsdException w:name="Light Shading Accent 3" w:uiPriority="60"/>
+    <w:lsdException w:name="Light List Accent 3" w:uiPriority="61"/>
+    <w:lsdException w:name="Light Grid Accent 3" w:uiPriority="62"/>
+    <w:lsdException w:name="Medium Shading 1 Accent 3" w:uiPriority="63"/>
+    <w:lsdException w:name="Medium Shading 2 Accent 3" w:uiPriority="64"/>
+    <w:lsdException w:name="Medium List 1 Accent 3" w:uiPriority="65"/>
+    <w:lsdException w:name="Medium List 2 Accent 3" w:uiPriority="66"/>
+    <w:lsdException w:name="Medium Grid 1 Accent 3" w:uiPriority="67"/>
+    <w:lsdException w:name="Medium Grid 2 Accent 3" w:uiPriority="68"/>
+    <w:lsdException w:name="Medium Grid 3 Accent 3" w:uiPriority="69"/>
+    <w:lsdException w:name="Dark List Accent 3" w:uiPriority="70"/>
+    <w:lsdException w:name="Colorful Shading Accent 3" w:uiPriority="71"/>
+    <w:lsdException w:name="Colorful List Accent 3" w:uiPriority="72"/>
+    <w:lsdException w:name="Colorful Grid Accent 3" w:uiPriority="73"/>
+    <w:lsdException w:name="Light Shading Accent 4" w:uiPriority="60"/>
+    <w:lsdException w:name="Light List Accent 4" w:uiPriority="61"/>
+    <w:lsdException w:name="Light Grid Accent 4" w:uiPriority="62"/>
+    <w:lsdException w:name="Medium Shading 1 Accent 4" w:uiPriority="63"/>
+    <w:lsdException w:name="Medium Shading 2 Accent 4" w:uiPriority="64"/>
+    <w:lsdException w:name="Medium List 1 Accent 4" w:uiPriority="65"/>
+    <w:lsdException w:name="Medium List 2 Accent 4" w:uiPriority="66"/>
+    <w:lsdException w:name="Medium Grid 1 Accent 4" w:uiPriority="67"/>
+    <w:lsdException w:name="Medium Grid 2 Accent 4" w:uiPriority="68"/>
+    <w:lsdException w:name="Medium Grid 3 Accent 4" w:uiPriority="69"/>
+    <w:lsdException w:name="Dark List Accent 4" w:uiPriority="70"/>
+    <w:lsdException w:name="Colorful Shading Accent 4" w:uiPriority="71"/>
+    <w:lsdException w:name="Colorful List Accent 4" w:uiPriority="72"/>
+    <w:lsdException w:name="Colorful Grid Accent 4" w:uiPriority="73"/>
+    <w:lsdException w:name="Light Shading Accent 5" w:uiPriority="60"/>
+    <w:lsdException w:name="Light List Accent 5" w:uiPriority="61"/>
+    <w:lsdException w:name="Light Grid Accent 5" w:uiPriority="62"/>
+    <w:lsdException w:name="Medium Shading 1 Accent 5" w:uiPriority="63"/>
+    <w:lsdException w:name="Medium Shading 2 Accent 5" w:uiPriority="64"/>
+    <w:lsdException w:name="Medium List 1 Accent 5" w:uiPriority="65"/>
+    <w:lsdException w:name="Medium List 2 Accent 5" w:uiPriority="66"/>
+    <w:lsdException w:name="Medium Grid 1 Accent 5" w:uiPriority="67"/>
+    <w:lsdException w:name="Medium Grid 2 Accent 5" w:uiPriority="68"/>
+    <w:lsdException w:name="Medium Grid 3 Accent 5" w:uiPriority="69"/>
+    <w:lsdException w:name="Dark List Accent 5" w:uiPriority="70"/>
+    <w:lsdException w:name="Colorful Shading Accent 5" w:uiPriority="71"/>
+    <w:lsdException w:name="Colorful List Accent 5" w:uiPriority="72"/>
+    <w:lsdException w:name="Colorful Grid Accent 5" w:uiPriority="73"/>
+    <w:lsdException w:name="Light Shading Accent 6" w:uiPriority="60"/>
+    <w:lsdException w:name="Light List Accent 6" w:uiPriority="61"/>
+    <w:lsdException w:name="Light Grid Accent 6" w:uiPriority="62"/>
+    <w:lsdException w:name="Medium Shading 1 Accent 6" w:uiPriority="63"/>
+    <w:lsdException w:name="Medium Shading 2 Accent 6" w:uiPriority="64"/>
+    <w:lsdException w:name="Medium List 1 Accent 6" w:uiPriority="65"/>
+    <w:lsdException w:name="Medium List 2 Accent 6" w:uiPriority="66"/>
+    <w:lsdException w:name="Medium Grid 1 Accent 6" w:uiPriority="67"/>
+    <w:lsdException w:name="Medium Grid 2 Accent 6" w:uiPriority="68"/>
+    <w:lsdException w:name="Medium Grid 3 Accent 6" w:uiPriority="69"/>
+    <w:lsdException w:name="Dark List Accent 6" w:uiPriority="70"/>
+    <w:lsdException w:name="Colorful Shading Accent 6" w:uiPriority="71"/>
+    <w:lsdException w:name="Colorful List Accent 6" w:uiPriority="72"/>
+    <w:lsdException w:name="Colorful Grid Accent 6" w:uiPriority="73"/>
+    <w:lsdException w:name="Subtle Emphasis" w:uiPriority="19" w:qFormat="1"/>
+    <w:lsdException w:name="Intense Emphasis" w:uiPriority="21" w:qFormat="1"/>
+    <w:lsdException w:name="Subtle Reference" w:uiPriority="31" w:qFormat="1"/>
+    <w:lsdException w:name="Intense Reference" w:uiPriority="32" w:qFormat="1"/>
+    <w:lsdException w:name="Book Title" w:uiPriority="33" w:qFormat="1"/>
+    <w:lsdException w:name="Bibliography" w:semiHidden="1" w:uiPriority="37" w:unhideWhenUsed="1"/>
+    <w:lsdException w:name="TOC Heading" w:semiHidden="1" w:uiPriority="39" w:unhideWhenUsed="1" w:qFormat="1"/>
+    <w:lsdException w:name="Plain Table 1" w:uiPriority="41"/>
+    <w:lsdException w:name="Plain Table 2" w:uiPriority="42"/>
+    <w:lsdException w:name="Plain Table 3" w:uiPriority="43"/>
+    <w:lsdException w:name="Plain Table 4" w:uiPriority="44"/>
+    <w:lsdException w:name="Plain Table 5" w:uiPriority="45"/>
+    <w:lsdException w:name="Grid Table Light" w:uiPriority="40"/>
+    <w:lsdException w:name="Grid Table 1 Light" w:uiPriority="46"/>
+    <w:lsdException w:name="Grid Table 2" w:uiPriority="47"/>
+    <w:lsdException w:name="Grid Table 3" w:uiPriority="48"/>
+    <w:lsdException w:name="Grid Table 4" w:uiPriority="49"/>
+    <w:lsdException w:name="Grid Table 5 Dark" w:uiPriority="50"/>
+    <w:lsdException w:name="Grid Table 6 Colorful" w:uiPriority="51"/>
+    <w:lsdException w:name="Grid Table 7 Colorful" w:uiPriority="52"/>
+    <w:lsdException w:name="Grid Table 1 Light Accent 1" w:uiPriority="46"/>
+    <w:lsdException w:name="Grid Table 2 Accent 1" w:uiPriority="47"/>
+    <w:lsdException w:name="Grid Table 3 Accent 1" w:uiPriority="48"/>
+    <w:lsdException w:name="Grid Table 4 Accent 1" w:uiPriority="49"/>
+    <w:lsdException w:name="Grid Table 5 Dark Accent 1" w:uiPriority="50"/>
+    <w:lsdException w:name="Grid Table 6 Colorful Accent 1" w:uiPriority="51"/>
+    <w:lsdException w:name="Grid Table 7 Colorful Accent 1" w:uiPriority="52"/>
+    <w:lsdException w:name="Grid Table 1 Light Accent 2" w:uiPriority="46"/>
+    <w:lsdException w:name="Grid Table 2 Accent 2" w:uiPriority="47"/>
+    <w:lsdException w:name="Grid Table 3 Accent 2" w:uiPriority="48"/>
+    <w:lsdException w:name="Grid Table 4 Accent 2" w:uiPriority="49"/>
+    <w:lsdException w:name="Grid Table 5 Dark Accent 2" w:uiPriority="50"/>
+    <w:lsdException w:name="Grid Table 6 Colorful Accent 2" w:uiPriority="51"/>
+    <w:lsdException w:name="Grid Table 7 Colorful Accent 2" w:uiPriority="52"/>
+    <w:lsdException w:name="Grid Table 1 Light Accent 3" w:uiPriority="46"/>
+    <w:lsdException w:name="Grid Table 2 Accent 3" w:uiPriority="47"/>
+    <w:lsdException w:name="Grid Table 3 Accent 3" w:uiPriority="48"/>
+    <w:lsdException w:name="Grid Table 4 Accent 3" w:uiPriority="49"/>
+    <w:lsdException w:name="Grid Table 5 Dark Accent 3" w:uiPriority="50"/>
+    <w:lsdException w:name="Grid Table 6 Colorful Accent 3" w:uiPriority="51"/>
+    <w:lsdException w:name="Grid Table 7 Colorful Accent 3" w:uiPriority="52"/>
+    <w:lsdException w:name="Grid Table 1 Light Accent 4" w:uiPriority="46"/>
+    <w:lsdException w:name="Grid Table 2 Accent 4" w:uiPriority="47"/>
+    <w:lsdException w:name="Grid Table 3 Accent 4" w:uiPriority="48"/>
+    <w:lsdException w:name="Grid Table 4 Accent 4" w:uiPriority="49"/>
+    <w:lsdException w:name="Grid Table 5 Dark Accent 4" w:uiPriority="50"/>
+    <w:lsdException w:name="Grid Table 6 Colorful Accent 4" w:uiPriority="51"/>
+    <w:lsdException w:name="Grid Table 7 Colorful Accent 4" w:uiPriority="52"/>
+    <w:lsdException w:name="Grid Table 1 Light Accent 5" w:uiPriority="46"/>
+    <w:lsdException w:name="Grid Table 2 Accent 5" w:uiPriority="47"/>
+    <w:lsdException w:name="Grid Table 3 Accent 5" w:uiPriority="48"/>
+    <w:lsdException w:name="Grid Table 4 Accent 5" w:uiPriority="49"/>
+    <w:lsdException w:name="Grid Table 5 Dark Accent 5" w:uiPriority="50"/>
+    <w:lsdException w:name="Grid Table 6 Colorful Accent 5" w:uiPriority="51"/>
+    <w:lsdException w:name="Grid Table 7 Colorful Accent 5" w:uiPriority="52"/>
+    <w:lsdException w:name="Grid Table 1 Light Accent 6" w:uiPriority="46"/>
+    <w:lsdException w:name="Grid Table 2 Accent 6" w:uiPriority="47"/>
+    <w:lsdException w:name="Grid Table 3 Accent 6" w:uiPriority="48"/>
+    <w:lsdException w:name="Grid Table 4 Accent 6" w:uiPriority="49"/>
+    <w:lsdException w:name="Grid Table 5 Dark Accent 6" w:uiPriority="50"/>
+    <w:lsdException w:name="Grid Table 6 Colorful Accent 6" w:uiPriority="51"/>
+    <w:lsdException w:name="Grid Table 7 Colorful Accent 6" w:uiPriority="52"/>
+    <w:lsdException w:name="List Table 1 Light" w:uiPriority="46"/>
+    <w:lsdException w:name="List Table 2" w:uiPriority="47"/>
+    <w:lsdException w:name="List Table 3" w:uiPriority="48"/>
+    <w:lsdException w:name="List Table 4" w:uiPriority="49"/>
+    <w:lsdException w:name="List Table 5 Dark" w:uiPriority="50"/>
+    <w:lsdException w:name="List Table 6 Colorful" w:uiPriority="51"/>
+    <w:lsdException w:name="List Table 7 Colorful" w:uiPriority="52"/>
+    <w:lsdException w:name="List Table 1 Light Accent 1" w:uiPriority="46"/>
+    <w:lsdException w:name="List Table 2 Accent 1" w:uiPriority="47"/>
+    <w:lsdException w:name="List Table 3 Accent 1" w:uiPriority="48"/>
+    <w:lsdException w:name="List Table 4 Accent 1" w:uiPriority="49"/>
+    <w:lsdException w:name="List Table 5 Dark Accent 1" w:uiPriority="50"/>
+    <w:lsdException w:name="List Table 6 Colorful Accent 1" w:uiPriority="51"/>
+    <w:lsdException w:name="List Table 7 Colorful Accent 1" w:uiPriority="52"/>
+    <w:lsdException w:name="List Table 1 Light Accent 2" w:uiPriority="46"/>
+    <w:lsdException w:name="List Table 2 Accent 2" w:uiPriority="47"/>
+    <w:lsdException w:name="List Table 3 Accent 2" w:uiPriority="48"/>
+    <w:lsdException w:name="List Table 4 Accent 2" w:uiPriority="49"/>
+    <w:lsdException w:name="List Table 5 Dark Accent 2" w:uiPriority="50"/>
+    <w:lsdException w:name="List Table 6 Colorful Accent 2" w:uiPriority="51"/>
+    <w:lsdException w:name="List Table 7 Colorful Accent 2" w:uiPriority="52"/>
+    <w:lsdException w:name="List Table 1 Light Accent 3" w:uiPriority="46"/>
+    <w:lsdException w:name="List Table 2 Accent 3" w:uiPriority="47"/>
+    <w:lsdException w:name="List Table 3 Accent 3" w:uiPriority="48"/>
+    <w:lsdException w:name="List Table 4 Accent 3" w:uiPriority="49"/>
+    <w:lsdException w:name="List Table 5 Dark Accent 3" w:uiPriority="50"/>
+    <w:lsdException w:name="List Table 6 Colorful Accent 3" w:uiPriority="51"/>
+    <w:lsdException w:name="List Table 7 Colorful Accent 3" w:uiPriority="52"/>
+    <w:lsdException w:name="List Table 1 Light Accent 4" w:uiPriority="46"/>
+    <w:lsdException w:name="List Table 2 Accent 4" w:uiPriority="47"/>
+    <w:lsdException w:name="List Table 3 Accent 4" w:uiPriority="48"/>
+    <w:lsdException w:name="List Table 4 Accent 4" w:uiPriority="49"/>
+    <w:lsdException w:name="List Table 5 Dark Accent 4" w:uiPriority="50"/>
+    <w:lsdException w:name="List Table 6 Colorful Accent 4" w:uiPriority="51"/>
+    <w:lsdException w:name="List Table 7 Colorful Accent 4" w:uiPriority="52"/>
+    <w:lsdException w:name="List Table 1 Light Accent 5" w:uiPriority="46"/>
+    <w:lsdException w:name="List Table 2 Accent 5" w:uiPriority="47"/>
+    <w:lsdException w:name="List Table 3 Accent 5" w:uiPriority="48"/>
+    <w:lsdException w:name="List Table 4 Accent 5" w:uiPriority="49"/>
+    <w:lsdException w:name="List Table 5 Dark Accent 5" w:uiPriority="50"/>
+    <w:lsdException w:name="List Table 6 Colorful Accent 5" w:uiPriority="51"/>
+    <w:lsdException w:name="List Table 7 Colorful Accent 5" w:uiPriority="52"/>
+    <w:lsdException w:name="List Table 1 Light Accent 6" w:uiPriority="46"/>
+    <w:lsdException w:name="List Table 2 Accent 6" w:uiPriority="47"/>
+    <w:lsdException w:name="List Table 3 Accent 6" w:uiPriority="48"/>
+    <w:lsdException w:name="List Table 4 Accent 6" w:uiPriority="49"/>
+    <w:lsdException w:name="List Table 5 Dark Accent 6" w:uiPriority="50"/>
+    <w:lsdException w:name="List Table 6 Colorful Accent 6" w:uiPriority="51"/>
+    <w:lsdException w:name="List Table 7 Colorful Accent 6" w:uiPriority="52"/>
   </w:latentStyles>
   <w:style w:type="paragraph" w:default="1" w:styleId="Normal">
     <w:name w:val="Normal"/>
@@ -18913,7 +18869,7 @@
       <w:lang w:val="es-ES_tradnl" w:eastAsia="es-ES"/>
     </w:rPr>
   </w:style>
-  <w:style w:type="paragraph" w:styleId="TtulodeTDC">
+  <w:style w:type="paragraph" w:styleId="TtuloTDC">
     <w:name w:val="TOC Heading"/>
     <w:basedOn w:val="Ttulo1"/>
     <w:next w:val="Normal"/>
@@ -18956,7 +18912,6 @@
       <w:lang w:val="es-PE" w:eastAsia="es-PE"/>
     </w:rPr>
     <w:tblPr>
-      <w:tblInd w:w="0" w:type="dxa"/>
       <w:tblBorders>
         <w:top w:val="single" w:sz="4" w:space="0" w:color="auto"/>
         <w:left w:val="single" w:sz="4" w:space="0" w:color="auto"/>
@@ -18965,12 +18920,6 @@
         <w:insideH w:val="single" w:sz="4" w:space="0" w:color="auto"/>
         <w:insideV w:val="single" w:sz="4" w:space="0" w:color="auto"/>
       </w:tblBorders>
-      <w:tblCellMar>
-        <w:top w:w="0" w:type="dxa"/>
-        <w:left w:w="108" w:type="dxa"/>
-        <w:bottom w:w="0" w:type="dxa"/>
-        <w:right w:w="108" w:type="dxa"/>
-      </w:tblCellMar>
     </w:tblPr>
   </w:style>
   <w:style w:type="paragraph" w:styleId="NormalWeb">
@@ -19004,19 +18953,12 @@
     <w:tblPr>
       <w:tblStyleRowBandSize w:val="1"/>
       <w:tblStyleColBandSize w:val="1"/>
-      <w:tblInd w:w="0" w:type="dxa"/>
       <w:tblBorders>
         <w:top w:val="single" w:sz="2" w:space="0" w:color="F4B083" w:themeColor="accent2" w:themeTint="99"/>
         <w:bottom w:val="single" w:sz="2" w:space="0" w:color="F4B083" w:themeColor="accent2" w:themeTint="99"/>
         <w:insideH w:val="single" w:sz="2" w:space="0" w:color="F4B083" w:themeColor="accent2" w:themeTint="99"/>
         <w:insideV w:val="single" w:sz="2" w:space="0" w:color="F4B083" w:themeColor="accent2" w:themeTint="99"/>
       </w:tblBorders>
-      <w:tblCellMar>
-        <w:top w:w="0" w:type="dxa"/>
-        <w:left w:w="108" w:type="dxa"/>
-        <w:bottom w:w="0" w:type="dxa"/>
-        <w:right w:w="108" w:type="dxa"/>
-      </w:tblCellMar>
     </w:tblPr>
     <w:tblStylePr w:type="firstRow">
       <w:rPr>
@@ -19123,8 +19065,8 @@
       <w:lang w:val="es-ES_tradnl" w:eastAsia="es-ES"/>
     </w:rPr>
   </w:style>
-  <w:style w:type="table" w:customStyle="1" w:styleId="ListTable2Accent6">
-    <w:name w:val="List Table 2 Accent 6"/>
+  <w:style w:type="table" w:customStyle="1" w:styleId="Tabladelista2-nfasis61">
+    <w:name w:val="Tabla de lista 2 - Énfasis 61"/>
     <w:basedOn w:val="Tablanormal"/>
     <w:uiPriority w:val="47"/>
     <w:rsid w:val="00B05059"/>
@@ -19134,18 +19076,11 @@
     <w:tblPr>
       <w:tblStyleRowBandSize w:val="1"/>
       <w:tblStyleColBandSize w:val="1"/>
-      <w:tblInd w:w="0" w:type="dxa"/>
       <w:tblBorders>
         <w:top w:val="single" w:sz="4" w:space="0" w:color="A8D08D" w:themeColor="accent6" w:themeTint="99"/>
         <w:bottom w:val="single" w:sz="4" w:space="0" w:color="A8D08D" w:themeColor="accent6" w:themeTint="99"/>
         <w:insideH w:val="single" w:sz="4" w:space="0" w:color="A8D08D" w:themeColor="accent6" w:themeTint="99"/>
       </w:tblBorders>
-      <w:tblCellMar>
-        <w:top w:w="0" w:type="dxa"/>
-        <w:left w:w="108" w:type="dxa"/>
-        <w:bottom w:w="0" w:type="dxa"/>
-        <w:right w:w="108" w:type="dxa"/>
-      </w:tblCellMar>
     </w:tblPr>
     <w:tblStylePr w:type="firstRow">
       <w:rPr>
@@ -19184,8 +19119,8 @@
       </w:tcPr>
     </w:tblStylePr>
   </w:style>
-  <w:style w:type="table" w:customStyle="1" w:styleId="GridTable1LightAccent6">
-    <w:name w:val="Grid Table 1 Light Accent 6"/>
+  <w:style w:type="table" w:customStyle="1" w:styleId="Tabladecuadrcula1clara-nfasis61">
+    <w:name w:val="Tabla de cuadrícula 1 clara - Énfasis 61"/>
     <w:basedOn w:val="Tablanormal"/>
     <w:uiPriority w:val="46"/>
     <w:rsid w:val="00901888"/>
@@ -19195,7 +19130,6 @@
     <w:tblPr>
       <w:tblStyleRowBandSize w:val="1"/>
       <w:tblStyleColBandSize w:val="1"/>
-      <w:tblInd w:w="0" w:type="dxa"/>
       <w:tblBorders>
         <w:top w:val="single" w:sz="4" w:space="0" w:color="C5E0B3" w:themeColor="accent6" w:themeTint="66"/>
         <w:left w:val="single" w:sz="4" w:space="0" w:color="C5E0B3" w:themeColor="accent6" w:themeTint="66"/>
@@ -19204,12 +19138,6 @@
         <w:insideH w:val="single" w:sz="4" w:space="0" w:color="C5E0B3" w:themeColor="accent6" w:themeTint="66"/>
         <w:insideV w:val="single" w:sz="4" w:space="0" w:color="C5E0B3" w:themeColor="accent6" w:themeTint="66"/>
       </w:tblBorders>
-      <w:tblCellMar>
-        <w:top w:w="0" w:type="dxa"/>
-        <w:left w:w="108" w:type="dxa"/>
-        <w:bottom w:w="0" w:type="dxa"/>
-        <w:right w:w="108" w:type="dxa"/>
-      </w:tblCellMar>
     </w:tblPr>
     <w:tblStylePr w:type="firstRow">
       <w:rPr>
@@ -19248,8 +19176,8 @@
       </w:rPr>
     </w:tblStylePr>
   </w:style>
-  <w:style w:type="table" w:customStyle="1" w:styleId="GridTable5DarkAccent6">
-    <w:name w:val="Grid Table 5 Dark Accent 6"/>
+  <w:style w:type="table" w:customStyle="1" w:styleId="Tabladecuadrcula5oscura-nfasis61">
+    <w:name w:val="Tabla de cuadrícula 5 oscura - Énfasis 61"/>
     <w:basedOn w:val="Tablanormal"/>
     <w:uiPriority w:val="50"/>
     <w:rsid w:val="00901888"/>
@@ -19259,7 +19187,6 @@
     <w:tblPr>
       <w:tblStyleRowBandSize w:val="1"/>
       <w:tblStyleColBandSize w:val="1"/>
-      <w:tblInd w:w="0" w:type="dxa"/>
       <w:tblBorders>
         <w:top w:val="single" w:sz="4" w:space="0" w:color="FFFFFF" w:themeColor="background1"/>
         <w:left w:val="single" w:sz="4" w:space="0" w:color="FFFFFF" w:themeColor="background1"/>
@@ -19268,12 +19195,6 @@
         <w:insideH w:val="single" w:sz="4" w:space="0" w:color="FFFFFF" w:themeColor="background1"/>
         <w:insideV w:val="single" w:sz="4" w:space="0" w:color="FFFFFF" w:themeColor="background1"/>
       </w:tblBorders>
-      <w:tblCellMar>
-        <w:top w:w="0" w:type="dxa"/>
-        <w:left w:w="108" w:type="dxa"/>
-        <w:bottom w:w="0" w:type="dxa"/>
-        <w:right w:w="108" w:type="dxa"/>
-      </w:tblCellMar>
     </w:tblPr>
     <w:tcPr>
       <w:shd w:val="clear" w:color="auto" w:fill="E2EFD9" w:themeFill="accent6" w:themeFillTint="33"/>
@@ -19361,8 +19282,8 @@
       </w:tcPr>
     </w:tblStylePr>
   </w:style>
-  <w:style w:type="table" w:customStyle="1" w:styleId="ListTable3Accent6">
-    <w:name w:val="List Table 3 Accent 6"/>
+  <w:style w:type="table" w:customStyle="1" w:styleId="Tabladelista3-nfasis61">
+    <w:name w:val="Tabla de lista 3 - Énfasis 61"/>
     <w:basedOn w:val="Tablanormal"/>
     <w:uiPriority w:val="48"/>
     <w:rsid w:val="00901888"/>
@@ -19372,19 +19293,12 @@
     <w:tblPr>
       <w:tblStyleRowBandSize w:val="1"/>
       <w:tblStyleColBandSize w:val="1"/>
-      <w:tblInd w:w="0" w:type="dxa"/>
       <w:tblBorders>
         <w:top w:val="single" w:sz="4" w:space="0" w:color="70AD47" w:themeColor="accent6"/>
         <w:left w:val="single" w:sz="4" w:space="0" w:color="70AD47" w:themeColor="accent6"/>
         <w:bottom w:val="single" w:sz="4" w:space="0" w:color="70AD47" w:themeColor="accent6"/>
         <w:right w:val="single" w:sz="4" w:space="0" w:color="70AD47" w:themeColor="accent6"/>
       </w:tblBorders>
-      <w:tblCellMar>
-        <w:top w:w="0" w:type="dxa"/>
-        <w:left w:w="108" w:type="dxa"/>
-        <w:bottom w:w="0" w:type="dxa"/>
-        <w:right w:w="108" w:type="dxa"/>
-      </w:tblCellMar>
     </w:tblPr>
     <w:tblStylePr w:type="firstRow">
       <w:rPr>
@@ -19492,8 +19406,8 @@
       </w:tcPr>
     </w:tblStylePr>
   </w:style>
-  <w:style w:type="table" w:customStyle="1" w:styleId="GridTable4Accent6">
-    <w:name w:val="Grid Table 4 Accent 6"/>
+  <w:style w:type="table" w:customStyle="1" w:styleId="Tabladecuadrcula4-nfasis61">
+    <w:name w:val="Tabla de cuadrícula 4 - Énfasis 61"/>
     <w:basedOn w:val="Tablanormal"/>
     <w:uiPriority w:val="49"/>
     <w:rsid w:val="00DD3546"/>
@@ -19503,7 +19417,6 @@
     <w:tblPr>
       <w:tblStyleRowBandSize w:val="1"/>
       <w:tblStyleColBandSize w:val="1"/>
-      <w:tblInd w:w="0" w:type="dxa"/>
       <w:tblBorders>
         <w:top w:val="single" w:sz="4" w:space="0" w:color="A8D08D" w:themeColor="accent6" w:themeTint="99"/>
         <w:left w:val="single" w:sz="4" w:space="0" w:color="A8D08D" w:themeColor="accent6" w:themeTint="99"/>
@@ -19512,12 +19425,6 @@
         <w:insideH w:val="single" w:sz="4" w:space="0" w:color="A8D08D" w:themeColor="accent6" w:themeTint="99"/>
         <w:insideV w:val="single" w:sz="4" w:space="0" w:color="A8D08D" w:themeColor="accent6" w:themeTint="99"/>
       </w:tblBorders>
-      <w:tblCellMar>
-        <w:top w:w="0" w:type="dxa"/>
-        <w:left w:w="108" w:type="dxa"/>
-        <w:bottom w:w="0" w:type="dxa"/>
-        <w:right w:w="108" w:type="dxa"/>
-      </w:tblCellMar>
     </w:tblPr>
     <w:tblStylePr w:type="firstRow">
       <w:rPr>
@@ -19575,8 +19482,8 @@
       </w:tcPr>
     </w:tblStylePr>
   </w:style>
-  <w:style w:type="table" w:customStyle="1" w:styleId="ListTable4Accent6">
-    <w:name w:val="List Table 4 Accent 6"/>
+  <w:style w:type="table" w:customStyle="1" w:styleId="Tabladelista4-nfasis61">
+    <w:name w:val="Tabla de lista 4 - Énfasis 61"/>
     <w:basedOn w:val="Tablanormal"/>
     <w:uiPriority w:val="49"/>
     <w:rsid w:val="006419FD"/>
@@ -19586,7 +19493,6 @@
     <w:tblPr>
       <w:tblStyleRowBandSize w:val="1"/>
       <w:tblStyleColBandSize w:val="1"/>
-      <w:tblInd w:w="0" w:type="dxa"/>
       <w:tblBorders>
         <w:top w:val="single" w:sz="4" w:space="0" w:color="A8D08D" w:themeColor="accent6" w:themeTint="99"/>
         <w:left w:val="single" w:sz="4" w:space="0" w:color="A8D08D" w:themeColor="accent6" w:themeTint="99"/>
@@ -19594,12 +19500,6 @@
         <w:right w:val="single" w:sz="4" w:space="0" w:color="A8D08D" w:themeColor="accent6" w:themeTint="99"/>
         <w:insideH w:val="single" w:sz="4" w:space="0" w:color="A8D08D" w:themeColor="accent6" w:themeTint="99"/>
       </w:tblBorders>
-      <w:tblCellMar>
-        <w:top w:w="0" w:type="dxa"/>
-        <w:left w:w="108" w:type="dxa"/>
-        <w:bottom w:w="0" w:type="dxa"/>
-        <w:right w:w="108" w:type="dxa"/>
-      </w:tblCellMar>
     </w:tblPr>
     <w:tblStylePr w:type="firstRow">
       <w:rPr>
@@ -19720,16 +19620,9 @@
     </w:rPr>
     <w:tblPr>
       <w:jc w:val="center"/>
-      <w:tblInd w:w="0" w:type="dxa"/>
       <w:tblBorders>
         <w:insideV w:val="double" w:sz="4" w:space="0" w:color="FFFFFF" w:themeColor="background1"/>
       </w:tblBorders>
-      <w:tblCellMar>
-        <w:top w:w="0" w:type="dxa"/>
-        <w:left w:w="108" w:type="dxa"/>
-        <w:bottom w:w="0" w:type="dxa"/>
-        <w:right w:w="108" w:type="dxa"/>
-      </w:tblCellMar>
     </w:tblPr>
     <w:trPr>
       <w:jc w:val="center"/>
@@ -19919,17 +19812,10 @@
     </w:rPr>
     <w:tblPr>
       <w:jc w:val="center"/>
-      <w:tblInd w:w="0" w:type="dxa"/>
       <w:tblBorders>
         <w:top w:val="double" w:sz="4" w:space="0" w:color="auto"/>
         <w:bottom w:val="double" w:sz="4" w:space="0" w:color="auto"/>
       </w:tblBorders>
-      <w:tblCellMar>
-        <w:top w:w="0" w:type="dxa"/>
-        <w:left w:w="108" w:type="dxa"/>
-        <w:bottom w:w="0" w:type="dxa"/>
-        <w:right w:w="108" w:type="dxa"/>
-      </w:tblCellMar>
     </w:tblPr>
     <w:trPr>
       <w:jc w:val="center"/>
@@ -20028,7 +19914,6 @@
     <w:tblPr>
       <w:tblStyleRowBandSize w:val="1"/>
       <w:tblStyleColBandSize w:val="1"/>
-      <w:tblInd w:w="0" w:type="dxa"/>
       <w:tblBorders>
         <w:top w:val="single" w:sz="4" w:space="0" w:color="9CC2E5" w:themeColor="accent1" w:themeTint="99"/>
         <w:left w:val="single" w:sz="4" w:space="0" w:color="9CC2E5" w:themeColor="accent1" w:themeTint="99"/>
@@ -20037,1568 +19922,6 @@
         <w:insideH w:val="single" w:sz="4" w:space="0" w:color="9CC2E5" w:themeColor="accent1" w:themeTint="99"/>
         <w:insideV w:val="single" w:sz="4" w:space="0" w:color="9CC2E5" w:themeColor="accent1" w:themeTint="99"/>
       </w:tblBorders>
-      <w:tblCellMar>
-        <w:top w:w="0" w:type="dxa"/>
-        <w:left w:w="108" w:type="dxa"/>
-        <w:bottom w:w="0" w:type="dxa"/>
-        <w:right w:w="108" w:type="dxa"/>
-      </w:tblCellMar>
-    </w:tblPr>
-    <w:tblStylePr w:type="firstRow">
-      <w:rPr>
-        <w:b/>
-        <w:bCs/>
-        <w:color w:val="FFFFFF" w:themeColor="background1"/>
-      </w:rPr>
-      <w:tblPr/>
-      <w:tcPr>
-        <w:tcBorders>
-          <w:top w:val="single" w:sz="4" w:space="0" w:color="5B9BD5" w:themeColor="accent1"/>
-          <w:left w:val="single" w:sz="4" w:space="0" w:color="5B9BD5" w:themeColor="accent1"/>
-          <w:bottom w:val="single" w:sz="4" w:space="0" w:color="5B9BD5" w:themeColor="accent1"/>
-          <w:right w:val="single" w:sz="4" w:space="0" w:color="5B9BD5" w:themeColor="accent1"/>
-          <w:insideH w:val="nil"/>
-          <w:insideV w:val="nil"/>
-        </w:tcBorders>
-        <w:shd w:val="clear" w:color="auto" w:fill="5B9BD5" w:themeFill="accent1"/>
-      </w:tcPr>
-    </w:tblStylePr>
-    <w:tblStylePr w:type="lastRow">
-      <w:rPr>
-        <w:b/>
-        <w:bCs/>
-      </w:rPr>
-      <w:tblPr/>
-      <w:tcPr>
-        <w:tcBorders>
-          <w:top w:val="double" w:sz="4" w:space="0" w:color="5B9BD5" w:themeColor="accent1"/>
-        </w:tcBorders>
-      </w:tcPr>
-    </w:tblStylePr>
-    <w:tblStylePr w:type="firstCol">
-      <w:rPr>
-        <w:b/>
-        <w:bCs/>
-      </w:rPr>
-    </w:tblStylePr>
-    <w:tblStylePr w:type="lastCol">
-      <w:rPr>
-        <w:b/>
-        <w:bCs/>
-      </w:rPr>
-    </w:tblStylePr>
-    <w:tblStylePr w:type="band1Vert">
-      <w:tblPr/>
-      <w:tcPr>
-        <w:shd w:val="clear" w:color="auto" w:fill="DEEAF6" w:themeFill="accent1" w:themeFillTint="33"/>
-      </w:tcPr>
-    </w:tblStylePr>
-    <w:tblStylePr w:type="band1Horz">
-      <w:tblPr/>
-      <w:tcPr>
-        <w:shd w:val="clear" w:color="auto" w:fill="DEEAF6" w:themeFill="accent1" w:themeFillTint="33"/>
-      </w:tcPr>
-    </w:tblStylePr>
-  </w:style>
-  <w:style w:type="paragraph" w:styleId="Sinespaciado">
-    <w:name w:val="No Spacing"/>
-    <w:link w:val="SinespaciadoCar"/>
-    <w:uiPriority w:val="1"/>
-    <w:qFormat/>
-    <w:rsid w:val="002C0715"/>
-    <w:pPr>
-      <w:spacing w:after="0" w:line="240" w:lineRule="auto"/>
-    </w:pPr>
-    <w:rPr>
-      <w:rFonts w:eastAsiaTheme="minorEastAsia"/>
-      <w:lang w:val="es-PE" w:eastAsia="es-PE"/>
-    </w:rPr>
-  </w:style>
-  <w:style w:type="character" w:customStyle="1" w:styleId="SinespaciadoCar">
-    <w:name w:val="Sin espaciado Car"/>
-    <w:basedOn w:val="Fuentedeprrafopredeter"/>
-    <w:link w:val="Sinespaciado"/>
-    <w:uiPriority w:val="1"/>
-    <w:rsid w:val="002C0715"/>
-    <w:rPr>
-      <w:rFonts w:eastAsiaTheme="minorEastAsia"/>
-      <w:lang w:val="es-PE" w:eastAsia="es-PE"/>
-    </w:rPr>
-  </w:style>
-</w:styles>
-</file>
-
-<file path=word/stylesWithEffects.xml><?xml version="1.0" encoding="utf-8"?>
-<w:styles xmlns:wpc="http://schemas.microsoft.com/office/word/2010/wordprocessingCanvas" xmlns:mc="http://schemas.openxmlformats.org/markup-compatibility/2006" xmlns:o="urn:schemas-microsoft-com:office:office" xmlns:r="http://schemas.openxmlformats.org/officeDocument/2006/relationships" xmlns:m="http://schemas.openxmlformats.org/officeDocument/2006/math" xmlns:v="urn:schemas-microsoft-com:vml" xmlns:wp14="http://schemas.microsoft.com/office/word/2010/wordprocessingDrawing" xmlns:wp="http://schemas.openxmlformats.org/drawingml/2006/wordprocessingDrawing" xmlns:w10="urn:schemas-microsoft-com:office:word" xmlns:w="http://schemas.openxmlformats.org/wordprocessingml/2006/main" xmlns:w14="http://schemas.microsoft.com/office/word/2010/wordml" xmlns:wpg="http://schemas.microsoft.com/office/word/2010/wordprocessingGroup" xmlns:wpi="http://schemas.microsoft.com/office/word/2010/wordprocessingInk" xmlns:wne="http://schemas.microsoft.com/office/word/2006/wordml" xmlns:wps="http://schemas.microsoft.com/office/word/2010/wordprocessingShape" mc:Ignorable="w14 wp14">
-  <w:docDefaults>
-    <w:rPrDefault>
-      <w:rPr>
-        <w:rFonts w:asciiTheme="minorHAnsi" w:eastAsiaTheme="minorHAnsi" w:hAnsiTheme="minorHAnsi" w:cstheme="minorBidi"/>
-        <w:sz w:val="22"/>
-        <w:szCs w:val="22"/>
-        <w:lang w:val="es-ES" w:eastAsia="en-US" w:bidi="ar-SA"/>
-      </w:rPr>
-    </w:rPrDefault>
-    <w:pPrDefault>
-      <w:pPr>
-        <w:spacing w:after="160" w:line="259" w:lineRule="auto"/>
-      </w:pPr>
-    </w:pPrDefault>
-  </w:docDefaults>
-  <w:latentStyles w:defLockedState="0" w:defUIPriority="99" w:defSemiHidden="1" w:defUnhideWhenUsed="1" w:defQFormat="0" w:count="267">
-    <w:lsdException w:name="Normal" w:semiHidden="0" w:uiPriority="0" w:unhideWhenUsed="0" w:qFormat="1"/>
-    <w:lsdException w:name="heading 1" w:semiHidden="0" w:uiPriority="9" w:unhideWhenUsed="0" w:qFormat="1"/>
-    <w:lsdException w:name="heading 2" w:uiPriority="9" w:qFormat="1"/>
-    <w:lsdException w:name="heading 3" w:uiPriority="9" w:qFormat="1"/>
-    <w:lsdException w:name="heading 4" w:uiPriority="9" w:qFormat="1"/>
-    <w:lsdException w:name="heading 5" w:uiPriority="9" w:qFormat="1"/>
-    <w:lsdException w:name="heading 6" w:uiPriority="9" w:qFormat="1"/>
-    <w:lsdException w:name="heading 7" w:uiPriority="9" w:qFormat="1"/>
-    <w:lsdException w:name="heading 8" w:uiPriority="9" w:qFormat="1"/>
-    <w:lsdException w:name="heading 9" w:uiPriority="9" w:qFormat="1"/>
-    <w:lsdException w:name="toc 1" w:uiPriority="39"/>
-    <w:lsdException w:name="toc 2" w:uiPriority="39"/>
-    <w:lsdException w:name="toc 3" w:uiPriority="39"/>
-    <w:lsdException w:name="toc 4" w:uiPriority="39"/>
-    <w:lsdException w:name="toc 5" w:uiPriority="39"/>
-    <w:lsdException w:name="toc 6" w:uiPriority="39"/>
-    <w:lsdException w:name="toc 7" w:uiPriority="39"/>
-    <w:lsdException w:name="toc 8" w:uiPriority="39"/>
-    <w:lsdException w:name="toc 9" w:uiPriority="39"/>
-    <w:lsdException w:name="header" w:uiPriority="0"/>
-    <w:lsdException w:name="caption" w:uiPriority="35" w:qFormat="1"/>
-    <w:lsdException w:name="Title" w:semiHidden="0" w:uiPriority="10" w:unhideWhenUsed="0" w:qFormat="1"/>
-    <w:lsdException w:name="Default Paragraph Font" w:uiPriority="1"/>
-    <w:lsdException w:name="Subtitle" w:semiHidden="0" w:uiPriority="11" w:unhideWhenUsed="0" w:qFormat="1"/>
-    <w:lsdException w:name="Strong" w:semiHidden="0" w:uiPriority="22" w:unhideWhenUsed="0" w:qFormat="1"/>
-    <w:lsdException w:name="Emphasis" w:semiHidden="0" w:uiPriority="20" w:unhideWhenUsed="0" w:qFormat="1"/>
-    <w:lsdException w:name="Table Grid" w:semiHidden="0" w:uiPriority="39" w:unhideWhenUsed="0"/>
-    <w:lsdException w:name="Placeholder Text" w:unhideWhenUsed="0"/>
-    <w:lsdException w:name="No Spacing" w:semiHidden="0" w:uiPriority="1" w:unhideWhenUsed="0" w:qFormat="1"/>
-    <w:lsdException w:name="Light Shading" w:semiHidden="0" w:uiPriority="60" w:unhideWhenUsed="0"/>
-    <w:lsdException w:name="Light List" w:semiHidden="0" w:uiPriority="61" w:unhideWhenUsed="0"/>
-    <w:lsdException w:name="Light Grid" w:semiHidden="0" w:uiPriority="62" w:unhideWhenUsed="0"/>
-    <w:lsdException w:name="Medium Shading 1" w:semiHidden="0" w:uiPriority="63" w:unhideWhenUsed="0"/>
-    <w:lsdException w:name="Medium Shading 2" w:semiHidden="0" w:uiPriority="64" w:unhideWhenUsed="0"/>
-    <w:lsdException w:name="Medium List 1" w:semiHidden="0" w:uiPriority="65" w:unhideWhenUsed="0"/>
-    <w:lsdException w:name="Medium List 2" w:semiHidden="0" w:uiPriority="66" w:unhideWhenUsed="0"/>
-    <w:lsdException w:name="Medium Grid 1" w:semiHidden="0" w:uiPriority="67" w:unhideWhenUsed="0"/>
-    <w:lsdException w:name="Medium Grid 2" w:semiHidden="0" w:uiPriority="68" w:unhideWhenUsed="0"/>
-    <w:lsdException w:name="Medium Grid 3" w:semiHidden="0" w:uiPriority="69" w:unhideWhenUsed="0"/>
-    <w:lsdException w:name="Dark List" w:semiHidden="0" w:uiPriority="70" w:unhideWhenUsed="0"/>
-    <w:lsdException w:name="Colorful Shading" w:semiHidden="0" w:uiPriority="71" w:unhideWhenUsed="0"/>
-    <w:lsdException w:name="Colorful List" w:semiHidden="0" w:uiPriority="72" w:unhideWhenUsed="0"/>
-    <w:lsdException w:name="Colorful Grid" w:semiHidden="0" w:uiPriority="73" w:unhideWhenUsed="0"/>
-    <w:lsdException w:name="Light Shading Accent 1" w:semiHidden="0" w:uiPriority="60" w:unhideWhenUsed="0"/>
-    <w:lsdException w:name="Light List Accent 1" w:semiHidden="0" w:uiPriority="61" w:unhideWhenUsed="0"/>
-    <w:lsdException w:name="Light Grid Accent 1" w:semiHidden="0" w:uiPriority="62" w:unhideWhenUsed="0"/>
-    <w:lsdException w:name="Medium Shading 1 Accent 1" w:semiHidden="0" w:uiPriority="63" w:unhideWhenUsed="0"/>
-    <w:lsdException w:name="Medium Shading 2 Accent 1" w:semiHidden="0" w:uiPriority="64" w:unhideWhenUsed="0"/>
-    <w:lsdException w:name="Medium List 1 Accent 1" w:semiHidden="0" w:uiPriority="65" w:unhideWhenUsed="0"/>
-    <w:lsdException w:name="Revision" w:unhideWhenUsed="0"/>
-    <w:lsdException w:name="List Paragraph" w:semiHidden="0" w:uiPriority="34" w:unhideWhenUsed="0" w:qFormat="1"/>
-    <w:lsdException w:name="Quote" w:semiHidden="0" w:uiPriority="29" w:unhideWhenUsed="0" w:qFormat="1"/>
-    <w:lsdException w:name="Intense Quote" w:semiHidden="0" w:uiPriority="30" w:unhideWhenUsed="0" w:qFormat="1"/>
-    <w:lsdException w:name="Medium List 2 Accent 1" w:semiHidden="0" w:uiPriority="66" w:unhideWhenUsed="0"/>
-    <w:lsdException w:name="Medium Grid 1 Accent 1" w:semiHidden="0" w:uiPriority="67" w:unhideWhenUsed="0"/>
-    <w:lsdException w:name="Medium Grid 2 Accent 1" w:semiHidden="0" w:uiPriority="68" w:unhideWhenUsed="0"/>
-    <w:lsdException w:name="Medium Grid 3 Accent 1" w:semiHidden="0" w:uiPriority="69" w:unhideWhenUsed="0"/>
-    <w:lsdException w:name="Dark List Accent 1" w:semiHidden="0" w:uiPriority="70" w:unhideWhenUsed="0"/>
-    <w:lsdException w:name="Colorful Shading Accent 1" w:semiHidden="0" w:uiPriority="71" w:unhideWhenUsed="0"/>
-    <w:lsdException w:name="Colorful List Accent 1" w:semiHidden="0" w:uiPriority="72" w:unhideWhenUsed="0"/>
-    <w:lsdException w:name="Colorful Grid Accent 1" w:semiHidden="0" w:uiPriority="73" w:unhideWhenUsed="0"/>
-    <w:lsdException w:name="Light Shading Accent 2" w:semiHidden="0" w:uiPriority="60" w:unhideWhenUsed="0"/>
-    <w:lsdException w:name="Light List Accent 2" w:semiHidden="0" w:uiPriority="61" w:unhideWhenUsed="0"/>
-    <w:lsdException w:name="Light Grid Accent 2" w:semiHidden="0" w:uiPriority="62" w:unhideWhenUsed="0"/>
-    <w:lsdException w:name="Medium Shading 1 Accent 2" w:semiHidden="0" w:uiPriority="63" w:unhideWhenUsed="0"/>
-    <w:lsdException w:name="Medium Shading 2 Accent 2" w:semiHidden="0" w:uiPriority="64" w:unhideWhenUsed="0"/>
-    <w:lsdException w:name="Medium List 1 Accent 2" w:semiHidden="0" w:uiPriority="65" w:unhideWhenUsed="0"/>
-    <w:lsdException w:name="Medium List 2 Accent 2" w:semiHidden="0" w:uiPriority="66" w:unhideWhenUsed="0"/>
-    <w:lsdException w:name="Medium Grid 1 Accent 2" w:semiHidden="0" w:uiPriority="67" w:unhideWhenUsed="0"/>
-    <w:lsdException w:name="Medium Grid 2 Accent 2" w:semiHidden="0" w:uiPriority="68" w:unhideWhenUsed="0"/>
-    <w:lsdException w:name="Medium Grid 3 Accent 2" w:semiHidden="0" w:uiPriority="69" w:unhideWhenUsed="0"/>
-    <w:lsdException w:name="Dark List Accent 2" w:semiHidden="0" w:uiPriority="70" w:unhideWhenUsed="0"/>
-    <w:lsdException w:name="Colorful Shading Accent 2" w:semiHidden="0" w:uiPriority="71" w:unhideWhenUsed="0"/>
-    <w:lsdException w:name="Colorful List Accent 2" w:semiHidden="0" w:uiPriority="72" w:unhideWhenUsed="0"/>
-    <w:lsdException w:name="Colorful Grid Accent 2" w:semiHidden="0" w:uiPriority="73" w:unhideWhenUsed="0"/>
-    <w:lsdException w:name="Light Shading Accent 3" w:semiHidden="0" w:uiPriority="60" w:unhideWhenUsed="0"/>
-    <w:lsdException w:name="Light List Accent 3" w:semiHidden="0" w:uiPriority="61" w:unhideWhenUsed="0"/>
-    <w:lsdException w:name="Light Grid Accent 3" w:semiHidden="0" w:uiPriority="62" w:unhideWhenUsed="0"/>
-    <w:lsdException w:name="Medium Shading 1 Accent 3" w:semiHidden="0" w:uiPriority="63" w:unhideWhenUsed="0"/>
-    <w:lsdException w:name="Medium Shading 2 Accent 3" w:semiHidden="0" w:uiPriority="64" w:unhideWhenUsed="0"/>
-    <w:lsdException w:name="Medium List 1 Accent 3" w:semiHidden="0" w:uiPriority="65" w:unhideWhenUsed="0"/>
-    <w:lsdException w:name="Medium List 2 Accent 3" w:semiHidden="0" w:uiPriority="66" w:unhideWhenUsed="0"/>
-    <w:lsdException w:name="Medium Grid 1 Accent 3" w:semiHidden="0" w:uiPriority="67" w:unhideWhenUsed="0"/>
-    <w:lsdException w:name="Medium Grid 2 Accent 3" w:semiHidden="0" w:uiPriority="68" w:unhideWhenUsed="0"/>
-    <w:lsdException w:name="Medium Grid 3 Accent 3" w:semiHidden="0" w:uiPriority="69" w:unhideWhenUsed="0"/>
-    <w:lsdException w:name="Dark List Accent 3" w:semiHidden="0" w:uiPriority="70" w:unhideWhenUsed="0"/>
-    <w:lsdException w:name="Colorful Shading Accent 3" w:semiHidden="0" w:uiPriority="71" w:unhideWhenUsed="0"/>
-    <w:lsdException w:name="Colorful List Accent 3" w:semiHidden="0" w:uiPriority="72" w:unhideWhenUsed="0"/>
-    <w:lsdException w:name="Colorful Grid Accent 3" w:semiHidden="0" w:uiPriority="73" w:unhideWhenUsed="0"/>
-    <w:lsdException w:name="Light Shading Accent 4" w:semiHidden="0" w:uiPriority="60" w:unhideWhenUsed="0"/>
-    <w:lsdException w:name="Light List Accent 4" w:semiHidden="0" w:uiPriority="61" w:unhideWhenUsed="0"/>
-    <w:lsdException w:name="Light Grid Accent 4" w:semiHidden="0" w:uiPriority="62" w:unhideWhenUsed="0"/>
-    <w:lsdException w:name="Medium Shading 1 Accent 4" w:semiHidden="0" w:uiPriority="63" w:unhideWhenUsed="0"/>
-    <w:lsdException w:name="Medium Shading 2 Accent 4" w:semiHidden="0" w:uiPriority="64" w:unhideWhenUsed="0"/>
-    <w:lsdException w:name="Medium List 1 Accent 4" w:semiHidden="0" w:uiPriority="65" w:unhideWhenUsed="0"/>
-    <w:lsdException w:name="Medium List 2 Accent 4" w:semiHidden="0" w:uiPriority="66" w:unhideWhenUsed="0"/>
-    <w:lsdException w:name="Medium Grid 1 Accent 4" w:semiHidden="0" w:uiPriority="67" w:unhideWhenUsed="0"/>
-    <w:lsdException w:name="Medium Grid 2 Accent 4" w:semiHidden="0" w:uiPriority="68" w:unhideWhenUsed="0"/>
-    <w:lsdException w:name="Medium Grid 3 Accent 4" w:semiHidden="0" w:uiPriority="69" w:unhideWhenUsed="0"/>
-    <w:lsdException w:name="Dark List Accent 4" w:semiHidden="0" w:uiPriority="70" w:unhideWhenUsed="0"/>
-    <w:lsdException w:name="Colorful Shading Accent 4" w:semiHidden="0" w:uiPriority="71" w:unhideWhenUsed="0"/>
-    <w:lsdException w:name="Colorful List Accent 4" w:semiHidden="0" w:uiPriority="72" w:unhideWhenUsed="0"/>
-    <w:lsdException w:name="Colorful Grid Accent 4" w:semiHidden="0" w:uiPriority="73" w:unhideWhenUsed="0"/>
-    <w:lsdException w:name="Light Shading Accent 5" w:semiHidden="0" w:uiPriority="60" w:unhideWhenUsed="0"/>
-    <w:lsdException w:name="Light List Accent 5" w:semiHidden="0" w:uiPriority="61" w:unhideWhenUsed="0"/>
-    <w:lsdException w:name="Light Grid Accent 5" w:semiHidden="0" w:uiPriority="62" w:unhideWhenUsed="0"/>
-    <w:lsdException w:name="Medium Shading 1 Accent 5" w:semiHidden="0" w:uiPriority="63" w:unhideWhenUsed="0"/>
-    <w:lsdException w:name="Medium Shading 2 Accent 5" w:semiHidden="0" w:uiPriority="64" w:unhideWhenUsed="0"/>
-    <w:lsdException w:name="Medium List 1 Accent 5" w:semiHidden="0" w:uiPriority="65" w:unhideWhenUsed="0"/>
-    <w:lsdException w:name="Medium List 2 Accent 5" w:semiHidden="0" w:uiPriority="66" w:unhideWhenUsed="0"/>
-    <w:lsdException w:name="Medium Grid 1 Accent 5" w:semiHidden="0" w:uiPriority="67" w:unhideWhenUsed="0"/>
-    <w:lsdException w:name="Medium Grid 2 Accent 5" w:semiHidden="0" w:uiPriority="68" w:unhideWhenUsed="0"/>
-    <w:lsdException w:name="Medium Grid 3 Accent 5" w:semiHidden="0" w:uiPriority="69" w:unhideWhenUsed="0"/>
-    <w:lsdException w:name="Dark List Accent 5" w:semiHidden="0" w:uiPriority="70" w:unhideWhenUsed="0"/>
-    <w:lsdException w:name="Colorful Shading Accent 5" w:semiHidden="0" w:uiPriority="71" w:unhideWhenUsed="0"/>
-    <w:lsdException w:name="Colorful List Accent 5" w:semiHidden="0" w:uiPriority="72" w:unhideWhenUsed="0"/>
-    <w:lsdException w:name="Colorful Grid Accent 5" w:semiHidden="0" w:uiPriority="73" w:unhideWhenUsed="0"/>
-    <w:lsdException w:name="Light Shading Accent 6" w:semiHidden="0" w:uiPriority="60" w:unhideWhenUsed="0"/>
-    <w:lsdException w:name="Light List Accent 6" w:semiHidden="0" w:uiPriority="61" w:unhideWhenUsed="0"/>
-    <w:lsdException w:name="Light Grid Accent 6" w:semiHidden="0" w:uiPriority="62" w:unhideWhenUsed="0"/>
-    <w:lsdException w:name="Medium Shading 1 Accent 6" w:semiHidden="0" w:uiPriority="63" w:unhideWhenUsed="0"/>
-    <w:lsdException w:name="Medium Shading 2 Accent 6" w:semiHidden="0" w:uiPriority="64" w:unhideWhenUsed="0"/>
-    <w:lsdException w:name="Medium List 1 Accent 6" w:semiHidden="0" w:uiPriority="65" w:unhideWhenUsed="0"/>
-    <w:lsdException w:name="Medium List 2 Accent 6" w:semiHidden="0" w:uiPriority="66" w:unhideWhenUsed="0"/>
-    <w:lsdException w:name="Medium Grid 1 Accent 6" w:semiHidden="0" w:uiPriority="67" w:unhideWhenUsed="0"/>
-    <w:lsdException w:name="Medium Grid 2 Accent 6" w:semiHidden="0" w:uiPriority="68" w:unhideWhenUsed="0"/>
-    <w:lsdException w:name="Medium Grid 3 Accent 6" w:semiHidden="0" w:uiPriority="69" w:unhideWhenUsed="0"/>
-    <w:lsdException w:name="Dark List Accent 6" w:semiHidden="0" w:uiPriority="70" w:unhideWhenUsed="0"/>
-    <w:lsdException w:name="Colorful Shading Accent 6" w:semiHidden="0" w:uiPriority="71" w:unhideWhenUsed="0"/>
-    <w:lsdException w:name="Colorful List Accent 6" w:semiHidden="0" w:uiPriority="72" w:unhideWhenUsed="0"/>
-    <w:lsdException w:name="Colorful Grid Accent 6" w:semiHidden="0" w:uiPriority="73" w:unhideWhenUsed="0"/>
-    <w:lsdException w:name="Subtle Emphasis" w:semiHidden="0" w:uiPriority="19" w:unhideWhenUsed="0" w:qFormat="1"/>
-    <w:lsdException w:name="Intense Emphasis" w:semiHidden="0" w:uiPriority="21" w:unhideWhenUsed="0" w:qFormat="1"/>
-    <w:lsdException w:name="Subtle Reference" w:semiHidden="0" w:uiPriority="31" w:unhideWhenUsed="0" w:qFormat="1"/>
-    <w:lsdException w:name="Intense Reference" w:semiHidden="0" w:uiPriority="32" w:unhideWhenUsed="0" w:qFormat="1"/>
-    <w:lsdException w:name="Book Title" w:semiHidden="0" w:uiPriority="33" w:unhideWhenUsed="0" w:qFormat="1"/>
-    <w:lsdException w:name="Bibliography" w:uiPriority="37"/>
-    <w:lsdException w:name="TOC Heading" w:uiPriority="39" w:qFormat="1"/>
-  </w:latentStyles>
-  <w:style w:type="paragraph" w:default="1" w:styleId="Normal">
-    <w:name w:val="Normal"/>
-    <w:qFormat/>
-    <w:rsid w:val="00854790"/>
-    <w:pPr>
-      <w:spacing w:after="0" w:line="240" w:lineRule="auto"/>
-    </w:pPr>
-    <w:rPr>
-      <w:rFonts w:ascii="Times New Roman" w:eastAsia="Arial" w:hAnsi="Times New Roman" w:cs="Times New Roman"/>
-      <w:sz w:val="24"/>
-      <w:szCs w:val="24"/>
-      <w:lang w:val="es-ES_tradnl" w:eastAsia="es-ES"/>
-    </w:rPr>
-  </w:style>
-  <w:style w:type="paragraph" w:styleId="Ttulo1">
-    <w:name w:val="heading 1"/>
-    <w:basedOn w:val="Normal"/>
-    <w:next w:val="Normal"/>
-    <w:link w:val="Ttulo1Car"/>
-    <w:uiPriority w:val="9"/>
-    <w:qFormat/>
-    <w:rsid w:val="00854790"/>
-    <w:pPr>
-      <w:keepNext/>
-      <w:keepLines/>
-      <w:spacing w:before="240"/>
-      <w:outlineLvl w:val="0"/>
-    </w:pPr>
-    <w:rPr>
-      <w:rFonts w:asciiTheme="majorHAnsi" w:eastAsiaTheme="majorEastAsia" w:hAnsiTheme="majorHAnsi" w:cstheme="majorBidi"/>
-      <w:color w:val="2E74B5" w:themeColor="accent1" w:themeShade="BF"/>
-      <w:sz w:val="32"/>
-      <w:szCs w:val="32"/>
-    </w:rPr>
-  </w:style>
-  <w:style w:type="paragraph" w:styleId="Ttulo2">
-    <w:name w:val="heading 2"/>
-    <w:basedOn w:val="Normal"/>
-    <w:next w:val="Normal"/>
-    <w:link w:val="Ttulo2Car"/>
-    <w:uiPriority w:val="9"/>
-    <w:semiHidden/>
-    <w:unhideWhenUsed/>
-    <w:qFormat/>
-    <w:rsid w:val="00021990"/>
-    <w:pPr>
-      <w:keepNext/>
-      <w:keepLines/>
-      <w:spacing w:before="40"/>
-      <w:outlineLvl w:val="1"/>
-    </w:pPr>
-    <w:rPr>
-      <w:rFonts w:asciiTheme="majorHAnsi" w:eastAsiaTheme="majorEastAsia" w:hAnsiTheme="majorHAnsi" w:cstheme="majorBidi"/>
-      <w:color w:val="2E74B5" w:themeColor="accent1" w:themeShade="BF"/>
-      <w:sz w:val="26"/>
-      <w:szCs w:val="26"/>
-    </w:rPr>
-  </w:style>
-  <w:style w:type="paragraph" w:styleId="Ttulo3">
-    <w:name w:val="heading 3"/>
-    <w:basedOn w:val="Normal"/>
-    <w:next w:val="Normal"/>
-    <w:link w:val="Ttulo3Car"/>
-    <w:uiPriority w:val="9"/>
-    <w:semiHidden/>
-    <w:unhideWhenUsed/>
-    <w:qFormat/>
-    <w:rsid w:val="0072132C"/>
-    <w:pPr>
-      <w:keepNext/>
-      <w:keepLines/>
-      <w:spacing w:before="40"/>
-      <w:outlineLvl w:val="2"/>
-    </w:pPr>
-    <w:rPr>
-      <w:rFonts w:asciiTheme="majorHAnsi" w:eastAsiaTheme="majorEastAsia" w:hAnsiTheme="majorHAnsi" w:cstheme="majorBidi"/>
-      <w:color w:val="1F4D78" w:themeColor="accent1" w:themeShade="7F"/>
-    </w:rPr>
-  </w:style>
-  <w:style w:type="paragraph" w:styleId="Ttulo4">
-    <w:name w:val="heading 4"/>
-    <w:basedOn w:val="Normal"/>
-    <w:next w:val="Normal"/>
-    <w:link w:val="Ttulo4Car"/>
-    <w:uiPriority w:val="9"/>
-    <w:semiHidden/>
-    <w:unhideWhenUsed/>
-    <w:qFormat/>
-    <w:rsid w:val="00021990"/>
-    <w:pPr>
-      <w:keepNext/>
-      <w:keepLines/>
-      <w:spacing w:before="40"/>
-      <w:outlineLvl w:val="3"/>
-    </w:pPr>
-    <w:rPr>
-      <w:rFonts w:asciiTheme="majorHAnsi" w:eastAsiaTheme="majorEastAsia" w:hAnsiTheme="majorHAnsi" w:cstheme="majorBidi"/>
-      <w:i/>
-      <w:iCs/>
-      <w:color w:val="2E74B5" w:themeColor="accent1" w:themeShade="BF"/>
-    </w:rPr>
-  </w:style>
-  <w:style w:type="character" w:default="1" w:styleId="Fuentedeprrafopredeter">
-    <w:name w:val="Default Paragraph Font"/>
-    <w:uiPriority w:val="1"/>
-    <w:semiHidden/>
-    <w:unhideWhenUsed/>
-  </w:style>
-  <w:style w:type="table" w:default="1" w:styleId="Tablanormal">
-    <w:name w:val="Normal Table"/>
-    <w:uiPriority w:val="99"/>
-    <w:semiHidden/>
-    <w:unhideWhenUsed/>
-    <w:tblPr>
-      <w:tblInd w:w="0" w:type="dxa"/>
-      <w:tblCellMar>
-        <w:top w:w="0" w:type="dxa"/>
-        <w:left w:w="108" w:type="dxa"/>
-        <w:bottom w:w="0" w:type="dxa"/>
-        <w:right w:w="108" w:type="dxa"/>
-      </w:tblCellMar>
-    </w:tblPr>
-  </w:style>
-  <w:style w:type="numbering" w:default="1" w:styleId="Sinlista">
-    <w:name w:val="No List"/>
-    <w:uiPriority w:val="99"/>
-    <w:semiHidden/>
-    <w:unhideWhenUsed/>
-  </w:style>
-  <w:style w:type="paragraph" w:styleId="Encabezado">
-    <w:name w:val="header"/>
-    <w:basedOn w:val="Normal"/>
-    <w:link w:val="EncabezadoCar"/>
-    <w:unhideWhenUsed/>
-    <w:rsid w:val="00854790"/>
-    <w:pPr>
-      <w:tabs>
-        <w:tab w:val="center" w:pos="4252"/>
-        <w:tab w:val="right" w:pos="8504"/>
-      </w:tabs>
-    </w:pPr>
-  </w:style>
-  <w:style w:type="character" w:customStyle="1" w:styleId="EncabezadoCar">
-    <w:name w:val="Encabezado Car"/>
-    <w:basedOn w:val="Fuentedeprrafopredeter"/>
-    <w:link w:val="Encabezado"/>
-    <w:uiPriority w:val="99"/>
-    <w:rsid w:val="00854790"/>
-  </w:style>
-  <w:style w:type="paragraph" w:styleId="Piedepgina">
-    <w:name w:val="footer"/>
-    <w:basedOn w:val="Normal"/>
-    <w:link w:val="PiedepginaCar"/>
-    <w:uiPriority w:val="99"/>
-    <w:unhideWhenUsed/>
-    <w:rsid w:val="00854790"/>
-    <w:pPr>
-      <w:tabs>
-        <w:tab w:val="center" w:pos="4252"/>
-        <w:tab w:val="right" w:pos="8504"/>
-      </w:tabs>
-    </w:pPr>
-  </w:style>
-  <w:style w:type="character" w:customStyle="1" w:styleId="PiedepginaCar">
-    <w:name w:val="Pie de página Car"/>
-    <w:basedOn w:val="Fuentedeprrafopredeter"/>
-    <w:link w:val="Piedepgina"/>
-    <w:uiPriority w:val="99"/>
-    <w:rsid w:val="00854790"/>
-  </w:style>
-  <w:style w:type="character" w:customStyle="1" w:styleId="Ttulo1Car">
-    <w:name w:val="Título 1 Car"/>
-    <w:basedOn w:val="Fuentedeprrafopredeter"/>
-    <w:link w:val="Ttulo1"/>
-    <w:uiPriority w:val="9"/>
-    <w:rsid w:val="00854790"/>
-    <w:rPr>
-      <w:rFonts w:asciiTheme="majorHAnsi" w:eastAsiaTheme="majorEastAsia" w:hAnsiTheme="majorHAnsi" w:cstheme="majorBidi"/>
-      <w:color w:val="2E74B5" w:themeColor="accent1" w:themeShade="BF"/>
-      <w:sz w:val="32"/>
-      <w:szCs w:val="32"/>
-      <w:lang w:val="es-ES_tradnl" w:eastAsia="es-ES"/>
-    </w:rPr>
-  </w:style>
-  <w:style w:type="paragraph" w:styleId="TtulodeTDC">
-    <w:name w:val="TOC Heading"/>
-    <w:basedOn w:val="Ttulo1"/>
-    <w:next w:val="Normal"/>
-    <w:uiPriority w:val="39"/>
-    <w:unhideWhenUsed/>
-    <w:qFormat/>
-    <w:rsid w:val="00854790"/>
-    <w:pPr>
-      <w:spacing w:line="259" w:lineRule="auto"/>
-      <w:outlineLvl w:val="9"/>
-    </w:pPr>
-    <w:rPr>
-      <w:lang w:val="es-ES"/>
-    </w:rPr>
-  </w:style>
-  <w:style w:type="paragraph" w:styleId="Prrafodelista">
-    <w:name w:val="List Paragraph"/>
-    <w:basedOn w:val="Normal"/>
-    <w:uiPriority w:val="34"/>
-    <w:qFormat/>
-    <w:rsid w:val="00854790"/>
-    <w:pPr>
-      <w:ind w:left="720"/>
-      <w:contextualSpacing/>
-    </w:pPr>
-  </w:style>
-  <w:style w:type="table" w:styleId="Tablaconcuadrcula">
-    <w:name w:val="Table Grid"/>
-    <w:basedOn w:val="Tablanormal"/>
-    <w:uiPriority w:val="39"/>
-    <w:rsid w:val="00854790"/>
-    <w:pPr>
-      <w:spacing w:after="0" w:line="240" w:lineRule="auto"/>
-    </w:pPr>
-    <w:rPr>
-      <w:rFonts w:ascii="Arial" w:eastAsia="Arial" w:hAnsi="Arial" w:cs="Arial"/>
-      <w:color w:val="000000"/>
-      <w:sz w:val="20"/>
-      <w:szCs w:val="20"/>
-      <w:lang w:val="es-PE" w:eastAsia="es-PE"/>
-    </w:rPr>
-    <w:tblPr>
-      <w:tblInd w:w="0" w:type="dxa"/>
-      <w:tblBorders>
-        <w:top w:val="single" w:sz="4" w:space="0" w:color="auto"/>
-        <w:left w:val="single" w:sz="4" w:space="0" w:color="auto"/>
-        <w:bottom w:val="single" w:sz="4" w:space="0" w:color="auto"/>
-        <w:right w:val="single" w:sz="4" w:space="0" w:color="auto"/>
-        <w:insideH w:val="single" w:sz="4" w:space="0" w:color="auto"/>
-        <w:insideV w:val="single" w:sz="4" w:space="0" w:color="auto"/>
-      </w:tblBorders>
-      <w:tblCellMar>
-        <w:top w:w="0" w:type="dxa"/>
-        <w:left w:w="108" w:type="dxa"/>
-        <w:bottom w:w="0" w:type="dxa"/>
-        <w:right w:w="108" w:type="dxa"/>
-      </w:tblCellMar>
-    </w:tblPr>
-  </w:style>
-  <w:style w:type="paragraph" w:styleId="NormalWeb">
-    <w:name w:val="Normal (Web)"/>
-    <w:basedOn w:val="Normal"/>
-    <w:uiPriority w:val="99"/>
-    <w:semiHidden/>
-    <w:unhideWhenUsed/>
-    <w:rsid w:val="00C816D9"/>
-    <w:pPr>
-      <w:spacing w:before="100" w:beforeAutospacing="1" w:after="100" w:afterAutospacing="1"/>
-    </w:pPr>
-    <w:rPr>
-      <w:rFonts w:eastAsia="Times New Roman"/>
-      <w:lang w:val="es-ES"/>
-    </w:rPr>
-  </w:style>
-  <w:style w:type="character" w:customStyle="1" w:styleId="apple-tab-span">
-    <w:name w:val="apple-tab-span"/>
-    <w:basedOn w:val="Fuentedeprrafopredeter"/>
-    <w:rsid w:val="00C816D9"/>
-  </w:style>
-  <w:style w:type="table" w:customStyle="1" w:styleId="Tabladecuadrcula2-nfasis21">
-    <w:name w:val="Tabla de cuadrícula 2 - Énfasis 21"/>
-    <w:basedOn w:val="Tablanormal"/>
-    <w:uiPriority w:val="47"/>
-    <w:rsid w:val="002A6EC7"/>
-    <w:pPr>
-      <w:spacing w:after="0" w:line="240" w:lineRule="auto"/>
-    </w:pPr>
-    <w:tblPr>
-      <w:tblStyleRowBandSize w:val="1"/>
-      <w:tblStyleColBandSize w:val="1"/>
-      <w:tblInd w:w="0" w:type="dxa"/>
-      <w:tblBorders>
-        <w:top w:val="single" w:sz="2" w:space="0" w:color="F4B083" w:themeColor="accent2" w:themeTint="99"/>
-        <w:bottom w:val="single" w:sz="2" w:space="0" w:color="F4B083" w:themeColor="accent2" w:themeTint="99"/>
-        <w:insideH w:val="single" w:sz="2" w:space="0" w:color="F4B083" w:themeColor="accent2" w:themeTint="99"/>
-        <w:insideV w:val="single" w:sz="2" w:space="0" w:color="F4B083" w:themeColor="accent2" w:themeTint="99"/>
-      </w:tblBorders>
-      <w:tblCellMar>
-        <w:top w:w="0" w:type="dxa"/>
-        <w:left w:w="108" w:type="dxa"/>
-        <w:bottom w:w="0" w:type="dxa"/>
-        <w:right w:w="108" w:type="dxa"/>
-      </w:tblCellMar>
-    </w:tblPr>
-    <w:tblStylePr w:type="firstRow">
-      <w:rPr>
-        <w:b/>
-        <w:bCs/>
-      </w:rPr>
-      <w:tblPr/>
-      <w:tcPr>
-        <w:tcBorders>
-          <w:top w:val="nil"/>
-          <w:bottom w:val="single" w:sz="12" w:space="0" w:color="F4B083" w:themeColor="accent2" w:themeTint="99"/>
-          <w:insideH w:val="nil"/>
-          <w:insideV w:val="nil"/>
-        </w:tcBorders>
-        <w:shd w:val="clear" w:color="auto" w:fill="FFFFFF" w:themeFill="background1"/>
-      </w:tcPr>
-    </w:tblStylePr>
-    <w:tblStylePr w:type="lastRow">
-      <w:rPr>
-        <w:b/>
-        <w:bCs/>
-      </w:rPr>
-      <w:tblPr/>
-      <w:tcPr>
-        <w:tcBorders>
-          <w:top w:val="double" w:sz="2" w:space="0" w:color="F4B083" w:themeColor="accent2" w:themeTint="99"/>
-          <w:bottom w:val="nil"/>
-          <w:insideH w:val="nil"/>
-          <w:insideV w:val="nil"/>
-        </w:tcBorders>
-        <w:shd w:val="clear" w:color="auto" w:fill="FFFFFF" w:themeFill="background1"/>
-      </w:tcPr>
-    </w:tblStylePr>
-    <w:tblStylePr w:type="firstCol">
-      <w:rPr>
-        <w:b/>
-        <w:bCs/>
-      </w:rPr>
-    </w:tblStylePr>
-    <w:tblStylePr w:type="lastCol">
-      <w:rPr>
-        <w:b/>
-        <w:bCs/>
-      </w:rPr>
-    </w:tblStylePr>
-    <w:tblStylePr w:type="band1Vert">
-      <w:tblPr/>
-      <w:tcPr>
-        <w:shd w:val="clear" w:color="auto" w:fill="FBE4D5" w:themeFill="accent2" w:themeFillTint="33"/>
-      </w:tcPr>
-    </w:tblStylePr>
-    <w:tblStylePr w:type="band1Horz">
-      <w:tblPr/>
-      <w:tcPr>
-        <w:shd w:val="clear" w:color="auto" w:fill="FBE4D5" w:themeFill="accent2" w:themeFillTint="33"/>
-      </w:tcPr>
-    </w:tblStylePr>
-  </w:style>
-  <w:style w:type="character" w:customStyle="1" w:styleId="apple-converted-space">
-    <w:name w:val="apple-converted-space"/>
-    <w:basedOn w:val="Fuentedeprrafopredeter"/>
-    <w:rsid w:val="002A6EC7"/>
-  </w:style>
-  <w:style w:type="paragraph" w:styleId="Textodeglobo">
-    <w:name w:val="Balloon Text"/>
-    <w:basedOn w:val="Normal"/>
-    <w:link w:val="TextodegloboCar"/>
-    <w:uiPriority w:val="99"/>
-    <w:semiHidden/>
-    <w:unhideWhenUsed/>
-    <w:rsid w:val="00BE514C"/>
-    <w:rPr>
-      <w:rFonts w:ascii="Tahoma" w:hAnsi="Tahoma" w:cs="Tahoma"/>
-      <w:sz w:val="16"/>
-      <w:szCs w:val="16"/>
-    </w:rPr>
-  </w:style>
-  <w:style w:type="character" w:customStyle="1" w:styleId="TextodegloboCar">
-    <w:name w:val="Texto de globo Car"/>
-    <w:basedOn w:val="Fuentedeprrafopredeter"/>
-    <w:link w:val="Textodeglobo"/>
-    <w:uiPriority w:val="99"/>
-    <w:semiHidden/>
-    <w:rsid w:val="00BE514C"/>
-    <w:rPr>
-      <w:rFonts w:ascii="Tahoma" w:eastAsia="Arial" w:hAnsi="Tahoma" w:cs="Tahoma"/>
-      <w:sz w:val="16"/>
-      <w:szCs w:val="16"/>
-      <w:lang w:val="es-ES_tradnl" w:eastAsia="es-ES"/>
-    </w:rPr>
-  </w:style>
-  <w:style w:type="character" w:customStyle="1" w:styleId="Ttulo3Car">
-    <w:name w:val="Título 3 Car"/>
-    <w:basedOn w:val="Fuentedeprrafopredeter"/>
-    <w:link w:val="Ttulo3"/>
-    <w:uiPriority w:val="9"/>
-    <w:semiHidden/>
-    <w:rsid w:val="0072132C"/>
-    <w:rPr>
-      <w:rFonts w:asciiTheme="majorHAnsi" w:eastAsiaTheme="majorEastAsia" w:hAnsiTheme="majorHAnsi" w:cstheme="majorBidi"/>
-      <w:color w:val="1F4D78" w:themeColor="accent1" w:themeShade="7F"/>
-      <w:sz w:val="24"/>
-      <w:szCs w:val="24"/>
-      <w:lang w:val="es-ES_tradnl" w:eastAsia="es-ES"/>
-    </w:rPr>
-  </w:style>
-  <w:style w:type="table" w:customStyle="1" w:styleId="ListTable2Accent6">
-    <w:name w:val="List Table 2 Accent 6"/>
-    <w:basedOn w:val="Tablanormal"/>
-    <w:uiPriority w:val="47"/>
-    <w:rsid w:val="00B05059"/>
-    <w:pPr>
-      <w:spacing w:after="0" w:line="240" w:lineRule="auto"/>
-    </w:pPr>
-    <w:tblPr>
-      <w:tblStyleRowBandSize w:val="1"/>
-      <w:tblStyleColBandSize w:val="1"/>
-      <w:tblInd w:w="0" w:type="dxa"/>
-      <w:tblBorders>
-        <w:top w:val="single" w:sz="4" w:space="0" w:color="A8D08D" w:themeColor="accent6" w:themeTint="99"/>
-        <w:bottom w:val="single" w:sz="4" w:space="0" w:color="A8D08D" w:themeColor="accent6" w:themeTint="99"/>
-        <w:insideH w:val="single" w:sz="4" w:space="0" w:color="A8D08D" w:themeColor="accent6" w:themeTint="99"/>
-      </w:tblBorders>
-      <w:tblCellMar>
-        <w:top w:w="0" w:type="dxa"/>
-        <w:left w:w="108" w:type="dxa"/>
-        <w:bottom w:w="0" w:type="dxa"/>
-        <w:right w:w="108" w:type="dxa"/>
-      </w:tblCellMar>
-    </w:tblPr>
-    <w:tblStylePr w:type="firstRow">
-      <w:rPr>
-        <w:b/>
-        <w:bCs/>
-      </w:rPr>
-    </w:tblStylePr>
-    <w:tblStylePr w:type="lastRow">
-      <w:rPr>
-        <w:b/>
-        <w:bCs/>
-      </w:rPr>
-    </w:tblStylePr>
-    <w:tblStylePr w:type="firstCol">
-      <w:rPr>
-        <w:b/>
-        <w:bCs/>
-      </w:rPr>
-    </w:tblStylePr>
-    <w:tblStylePr w:type="lastCol">
-      <w:rPr>
-        <w:b/>
-        <w:bCs/>
-      </w:rPr>
-    </w:tblStylePr>
-    <w:tblStylePr w:type="band1Vert">
-      <w:tblPr/>
-      <w:tcPr>
-        <w:shd w:val="clear" w:color="auto" w:fill="E2EFD9" w:themeFill="accent6" w:themeFillTint="33"/>
-      </w:tcPr>
-    </w:tblStylePr>
-    <w:tblStylePr w:type="band1Horz">
-      <w:tblPr/>
-      <w:tcPr>
-        <w:shd w:val="clear" w:color="auto" w:fill="E2EFD9" w:themeFill="accent6" w:themeFillTint="33"/>
-      </w:tcPr>
-    </w:tblStylePr>
-  </w:style>
-  <w:style w:type="table" w:customStyle="1" w:styleId="GridTable1LightAccent6">
-    <w:name w:val="Grid Table 1 Light Accent 6"/>
-    <w:basedOn w:val="Tablanormal"/>
-    <w:uiPriority w:val="46"/>
-    <w:rsid w:val="00901888"/>
-    <w:pPr>
-      <w:spacing w:after="0" w:line="240" w:lineRule="auto"/>
-    </w:pPr>
-    <w:tblPr>
-      <w:tblStyleRowBandSize w:val="1"/>
-      <w:tblStyleColBandSize w:val="1"/>
-      <w:tblInd w:w="0" w:type="dxa"/>
-      <w:tblBorders>
-        <w:top w:val="single" w:sz="4" w:space="0" w:color="C5E0B3" w:themeColor="accent6" w:themeTint="66"/>
-        <w:left w:val="single" w:sz="4" w:space="0" w:color="C5E0B3" w:themeColor="accent6" w:themeTint="66"/>
-        <w:bottom w:val="single" w:sz="4" w:space="0" w:color="C5E0B3" w:themeColor="accent6" w:themeTint="66"/>
-        <w:right w:val="single" w:sz="4" w:space="0" w:color="C5E0B3" w:themeColor="accent6" w:themeTint="66"/>
-        <w:insideH w:val="single" w:sz="4" w:space="0" w:color="C5E0B3" w:themeColor="accent6" w:themeTint="66"/>
-        <w:insideV w:val="single" w:sz="4" w:space="0" w:color="C5E0B3" w:themeColor="accent6" w:themeTint="66"/>
-      </w:tblBorders>
-      <w:tblCellMar>
-        <w:top w:w="0" w:type="dxa"/>
-        <w:left w:w="108" w:type="dxa"/>
-        <w:bottom w:w="0" w:type="dxa"/>
-        <w:right w:w="108" w:type="dxa"/>
-      </w:tblCellMar>
-    </w:tblPr>
-    <w:tblStylePr w:type="firstRow">
-      <w:rPr>
-        <w:b/>
-        <w:bCs/>
-      </w:rPr>
-      <w:tblPr/>
-      <w:tcPr>
-        <w:tcBorders>
-          <w:bottom w:val="single" w:sz="12" w:space="0" w:color="A8D08D" w:themeColor="accent6" w:themeTint="99"/>
-        </w:tcBorders>
-      </w:tcPr>
-    </w:tblStylePr>
-    <w:tblStylePr w:type="lastRow">
-      <w:rPr>
-        <w:b/>
-        <w:bCs/>
-      </w:rPr>
-      <w:tblPr/>
-      <w:tcPr>
-        <w:tcBorders>
-          <w:top w:val="double" w:sz="2" w:space="0" w:color="A8D08D" w:themeColor="accent6" w:themeTint="99"/>
-        </w:tcBorders>
-      </w:tcPr>
-    </w:tblStylePr>
-    <w:tblStylePr w:type="firstCol">
-      <w:rPr>
-        <w:b/>
-        <w:bCs/>
-      </w:rPr>
-    </w:tblStylePr>
-    <w:tblStylePr w:type="lastCol">
-      <w:rPr>
-        <w:b/>
-        <w:bCs/>
-      </w:rPr>
-    </w:tblStylePr>
-  </w:style>
-  <w:style w:type="table" w:customStyle="1" w:styleId="GridTable5DarkAccent6">
-    <w:name w:val="Grid Table 5 Dark Accent 6"/>
-    <w:basedOn w:val="Tablanormal"/>
-    <w:uiPriority w:val="50"/>
-    <w:rsid w:val="00901888"/>
-    <w:pPr>
-      <w:spacing w:after="0" w:line="240" w:lineRule="auto"/>
-    </w:pPr>
-    <w:tblPr>
-      <w:tblStyleRowBandSize w:val="1"/>
-      <w:tblStyleColBandSize w:val="1"/>
-      <w:tblInd w:w="0" w:type="dxa"/>
-      <w:tblBorders>
-        <w:top w:val="single" w:sz="4" w:space="0" w:color="FFFFFF" w:themeColor="background1"/>
-        <w:left w:val="single" w:sz="4" w:space="0" w:color="FFFFFF" w:themeColor="background1"/>
-        <w:bottom w:val="single" w:sz="4" w:space="0" w:color="FFFFFF" w:themeColor="background1"/>
-        <w:right w:val="single" w:sz="4" w:space="0" w:color="FFFFFF" w:themeColor="background1"/>
-        <w:insideH w:val="single" w:sz="4" w:space="0" w:color="FFFFFF" w:themeColor="background1"/>
-        <w:insideV w:val="single" w:sz="4" w:space="0" w:color="FFFFFF" w:themeColor="background1"/>
-      </w:tblBorders>
-      <w:tblCellMar>
-        <w:top w:w="0" w:type="dxa"/>
-        <w:left w:w="108" w:type="dxa"/>
-        <w:bottom w:w="0" w:type="dxa"/>
-        <w:right w:w="108" w:type="dxa"/>
-      </w:tblCellMar>
-    </w:tblPr>
-    <w:tcPr>
-      <w:shd w:val="clear" w:color="auto" w:fill="E2EFD9" w:themeFill="accent6" w:themeFillTint="33"/>
-    </w:tcPr>
-    <w:tblStylePr w:type="firstRow">
-      <w:rPr>
-        <w:b/>
-        <w:bCs/>
-        <w:color w:val="FFFFFF" w:themeColor="background1"/>
-      </w:rPr>
-      <w:tblPr/>
-      <w:tcPr>
-        <w:tcBorders>
-          <w:top w:val="single" w:sz="4" w:space="0" w:color="FFFFFF" w:themeColor="background1"/>
-          <w:left w:val="single" w:sz="4" w:space="0" w:color="FFFFFF" w:themeColor="background1"/>
-          <w:right w:val="single" w:sz="4" w:space="0" w:color="FFFFFF" w:themeColor="background1"/>
-          <w:insideH w:val="nil"/>
-          <w:insideV w:val="nil"/>
-        </w:tcBorders>
-        <w:shd w:val="clear" w:color="auto" w:fill="70AD47" w:themeFill="accent6"/>
-      </w:tcPr>
-    </w:tblStylePr>
-    <w:tblStylePr w:type="lastRow">
-      <w:rPr>
-        <w:b/>
-        <w:bCs/>
-        <w:color w:val="FFFFFF" w:themeColor="background1"/>
-      </w:rPr>
-      <w:tblPr/>
-      <w:tcPr>
-        <w:tcBorders>
-          <w:left w:val="single" w:sz="4" w:space="0" w:color="FFFFFF" w:themeColor="background1"/>
-          <w:bottom w:val="single" w:sz="4" w:space="0" w:color="FFFFFF" w:themeColor="background1"/>
-          <w:right w:val="single" w:sz="4" w:space="0" w:color="FFFFFF" w:themeColor="background1"/>
-          <w:insideH w:val="nil"/>
-          <w:insideV w:val="nil"/>
-        </w:tcBorders>
-        <w:shd w:val="clear" w:color="auto" w:fill="70AD47" w:themeFill="accent6"/>
-      </w:tcPr>
-    </w:tblStylePr>
-    <w:tblStylePr w:type="firstCol">
-      <w:rPr>
-        <w:b/>
-        <w:bCs/>
-        <w:color w:val="FFFFFF" w:themeColor="background1"/>
-      </w:rPr>
-      <w:tblPr/>
-      <w:tcPr>
-        <w:tcBorders>
-          <w:top w:val="single" w:sz="4" w:space="0" w:color="FFFFFF" w:themeColor="background1"/>
-          <w:left w:val="single" w:sz="4" w:space="0" w:color="FFFFFF" w:themeColor="background1"/>
-          <w:bottom w:val="single" w:sz="4" w:space="0" w:color="FFFFFF" w:themeColor="background1"/>
-          <w:insideV w:val="nil"/>
-        </w:tcBorders>
-        <w:shd w:val="clear" w:color="auto" w:fill="70AD47" w:themeFill="accent6"/>
-      </w:tcPr>
-    </w:tblStylePr>
-    <w:tblStylePr w:type="lastCol">
-      <w:rPr>
-        <w:b/>
-        <w:bCs/>
-        <w:color w:val="FFFFFF" w:themeColor="background1"/>
-      </w:rPr>
-      <w:tblPr/>
-      <w:tcPr>
-        <w:tcBorders>
-          <w:top w:val="single" w:sz="4" w:space="0" w:color="FFFFFF" w:themeColor="background1"/>
-          <w:bottom w:val="single" w:sz="4" w:space="0" w:color="FFFFFF" w:themeColor="background1"/>
-          <w:right w:val="single" w:sz="4" w:space="0" w:color="FFFFFF" w:themeColor="background1"/>
-          <w:insideV w:val="nil"/>
-        </w:tcBorders>
-        <w:shd w:val="clear" w:color="auto" w:fill="70AD47" w:themeFill="accent6"/>
-      </w:tcPr>
-    </w:tblStylePr>
-    <w:tblStylePr w:type="band1Vert">
-      <w:tblPr/>
-      <w:tcPr>
-        <w:shd w:val="clear" w:color="auto" w:fill="C5E0B3" w:themeFill="accent6" w:themeFillTint="66"/>
-      </w:tcPr>
-    </w:tblStylePr>
-    <w:tblStylePr w:type="band1Horz">
-      <w:tblPr/>
-      <w:tcPr>
-        <w:shd w:val="clear" w:color="auto" w:fill="C5E0B3" w:themeFill="accent6" w:themeFillTint="66"/>
-      </w:tcPr>
-    </w:tblStylePr>
-  </w:style>
-  <w:style w:type="table" w:customStyle="1" w:styleId="ListTable3Accent6">
-    <w:name w:val="List Table 3 Accent 6"/>
-    <w:basedOn w:val="Tablanormal"/>
-    <w:uiPriority w:val="48"/>
-    <w:rsid w:val="00901888"/>
-    <w:pPr>
-      <w:spacing w:after="0" w:line="240" w:lineRule="auto"/>
-    </w:pPr>
-    <w:tblPr>
-      <w:tblStyleRowBandSize w:val="1"/>
-      <w:tblStyleColBandSize w:val="1"/>
-      <w:tblInd w:w="0" w:type="dxa"/>
-      <w:tblBorders>
-        <w:top w:val="single" w:sz="4" w:space="0" w:color="70AD47" w:themeColor="accent6"/>
-        <w:left w:val="single" w:sz="4" w:space="0" w:color="70AD47" w:themeColor="accent6"/>
-        <w:bottom w:val="single" w:sz="4" w:space="0" w:color="70AD47" w:themeColor="accent6"/>
-        <w:right w:val="single" w:sz="4" w:space="0" w:color="70AD47" w:themeColor="accent6"/>
-      </w:tblBorders>
-      <w:tblCellMar>
-        <w:top w:w="0" w:type="dxa"/>
-        <w:left w:w="108" w:type="dxa"/>
-        <w:bottom w:w="0" w:type="dxa"/>
-        <w:right w:w="108" w:type="dxa"/>
-      </w:tblCellMar>
-    </w:tblPr>
-    <w:tblStylePr w:type="firstRow">
-      <w:rPr>
-        <w:b/>
-        <w:bCs/>
-        <w:color w:val="FFFFFF" w:themeColor="background1"/>
-      </w:rPr>
-      <w:tblPr/>
-      <w:tcPr>
-        <w:shd w:val="clear" w:color="auto" w:fill="70AD47" w:themeFill="accent6"/>
-      </w:tcPr>
-    </w:tblStylePr>
-    <w:tblStylePr w:type="lastRow">
-      <w:rPr>
-        <w:b/>
-        <w:bCs/>
-      </w:rPr>
-      <w:tblPr/>
-      <w:tcPr>
-        <w:tcBorders>
-          <w:top w:val="double" w:sz="4" w:space="0" w:color="70AD47" w:themeColor="accent6"/>
-        </w:tcBorders>
-        <w:shd w:val="clear" w:color="auto" w:fill="FFFFFF" w:themeFill="background1"/>
-      </w:tcPr>
-    </w:tblStylePr>
-    <w:tblStylePr w:type="firstCol">
-      <w:rPr>
-        <w:b/>
-        <w:bCs/>
-      </w:rPr>
-      <w:tblPr/>
-      <w:tcPr>
-        <w:tcBorders>
-          <w:right w:val="nil"/>
-        </w:tcBorders>
-        <w:shd w:val="clear" w:color="auto" w:fill="FFFFFF" w:themeFill="background1"/>
-      </w:tcPr>
-    </w:tblStylePr>
-    <w:tblStylePr w:type="lastCol">
-      <w:rPr>
-        <w:b/>
-        <w:bCs/>
-      </w:rPr>
-      <w:tblPr/>
-      <w:tcPr>
-        <w:tcBorders>
-          <w:left w:val="nil"/>
-        </w:tcBorders>
-        <w:shd w:val="clear" w:color="auto" w:fill="FFFFFF" w:themeFill="background1"/>
-      </w:tcPr>
-    </w:tblStylePr>
-    <w:tblStylePr w:type="band1Vert">
-      <w:tblPr/>
-      <w:tcPr>
-        <w:tcBorders>
-          <w:left w:val="single" w:sz="4" w:space="0" w:color="70AD47" w:themeColor="accent6"/>
-          <w:right w:val="single" w:sz="4" w:space="0" w:color="70AD47" w:themeColor="accent6"/>
-        </w:tcBorders>
-      </w:tcPr>
-    </w:tblStylePr>
-    <w:tblStylePr w:type="band1Horz">
-      <w:tblPr/>
-      <w:tcPr>
-        <w:tcBorders>
-          <w:top w:val="single" w:sz="4" w:space="0" w:color="70AD47" w:themeColor="accent6"/>
-          <w:bottom w:val="single" w:sz="4" w:space="0" w:color="70AD47" w:themeColor="accent6"/>
-          <w:insideH w:val="nil"/>
-        </w:tcBorders>
-      </w:tcPr>
-    </w:tblStylePr>
-    <w:tblStylePr w:type="neCell">
-      <w:tblPr/>
-      <w:tcPr>
-        <w:tcBorders>
-          <w:left w:val="nil"/>
-          <w:bottom w:val="nil"/>
-        </w:tcBorders>
-      </w:tcPr>
-    </w:tblStylePr>
-    <w:tblStylePr w:type="nwCell">
-      <w:tblPr/>
-      <w:tcPr>
-        <w:tcBorders>
-          <w:bottom w:val="nil"/>
-          <w:right w:val="nil"/>
-        </w:tcBorders>
-      </w:tcPr>
-    </w:tblStylePr>
-    <w:tblStylePr w:type="seCell">
-      <w:tblPr/>
-      <w:tcPr>
-        <w:tcBorders>
-          <w:top w:val="double" w:sz="4" w:space="0" w:color="70AD47" w:themeColor="accent6"/>
-          <w:left w:val="nil"/>
-        </w:tcBorders>
-      </w:tcPr>
-    </w:tblStylePr>
-    <w:tblStylePr w:type="swCell">
-      <w:tblPr/>
-      <w:tcPr>
-        <w:tcBorders>
-          <w:top w:val="double" w:sz="4" w:space="0" w:color="70AD47" w:themeColor="accent6"/>
-          <w:right w:val="nil"/>
-        </w:tcBorders>
-      </w:tcPr>
-    </w:tblStylePr>
-  </w:style>
-  <w:style w:type="table" w:customStyle="1" w:styleId="GridTable4Accent6">
-    <w:name w:val="Grid Table 4 Accent 6"/>
-    <w:basedOn w:val="Tablanormal"/>
-    <w:uiPriority w:val="49"/>
-    <w:rsid w:val="00DD3546"/>
-    <w:pPr>
-      <w:spacing w:after="0" w:line="240" w:lineRule="auto"/>
-    </w:pPr>
-    <w:tblPr>
-      <w:tblStyleRowBandSize w:val="1"/>
-      <w:tblStyleColBandSize w:val="1"/>
-      <w:tblInd w:w="0" w:type="dxa"/>
-      <w:tblBorders>
-        <w:top w:val="single" w:sz="4" w:space="0" w:color="A8D08D" w:themeColor="accent6" w:themeTint="99"/>
-        <w:left w:val="single" w:sz="4" w:space="0" w:color="A8D08D" w:themeColor="accent6" w:themeTint="99"/>
-        <w:bottom w:val="single" w:sz="4" w:space="0" w:color="A8D08D" w:themeColor="accent6" w:themeTint="99"/>
-        <w:right w:val="single" w:sz="4" w:space="0" w:color="A8D08D" w:themeColor="accent6" w:themeTint="99"/>
-        <w:insideH w:val="single" w:sz="4" w:space="0" w:color="A8D08D" w:themeColor="accent6" w:themeTint="99"/>
-        <w:insideV w:val="single" w:sz="4" w:space="0" w:color="A8D08D" w:themeColor="accent6" w:themeTint="99"/>
-      </w:tblBorders>
-      <w:tblCellMar>
-        <w:top w:w="0" w:type="dxa"/>
-        <w:left w:w="108" w:type="dxa"/>
-        <w:bottom w:w="0" w:type="dxa"/>
-        <w:right w:w="108" w:type="dxa"/>
-      </w:tblCellMar>
-    </w:tblPr>
-    <w:tblStylePr w:type="firstRow">
-      <w:rPr>
-        <w:b/>
-        <w:bCs/>
-        <w:color w:val="FFFFFF" w:themeColor="background1"/>
-      </w:rPr>
-      <w:tblPr/>
-      <w:tcPr>
-        <w:tcBorders>
-          <w:top w:val="single" w:sz="4" w:space="0" w:color="70AD47" w:themeColor="accent6"/>
-          <w:left w:val="single" w:sz="4" w:space="0" w:color="70AD47" w:themeColor="accent6"/>
-          <w:bottom w:val="single" w:sz="4" w:space="0" w:color="70AD47" w:themeColor="accent6"/>
-          <w:right w:val="single" w:sz="4" w:space="0" w:color="70AD47" w:themeColor="accent6"/>
-          <w:insideH w:val="nil"/>
-          <w:insideV w:val="nil"/>
-        </w:tcBorders>
-        <w:shd w:val="clear" w:color="auto" w:fill="70AD47" w:themeFill="accent6"/>
-      </w:tcPr>
-    </w:tblStylePr>
-    <w:tblStylePr w:type="lastRow">
-      <w:rPr>
-        <w:b/>
-        <w:bCs/>
-      </w:rPr>
-      <w:tblPr/>
-      <w:tcPr>
-        <w:tcBorders>
-          <w:top w:val="double" w:sz="4" w:space="0" w:color="70AD47" w:themeColor="accent6"/>
-        </w:tcBorders>
-      </w:tcPr>
-    </w:tblStylePr>
-    <w:tblStylePr w:type="firstCol">
-      <w:rPr>
-        <w:b/>
-        <w:bCs/>
-      </w:rPr>
-    </w:tblStylePr>
-    <w:tblStylePr w:type="lastCol">
-      <w:rPr>
-        <w:b/>
-        <w:bCs/>
-      </w:rPr>
-    </w:tblStylePr>
-    <w:tblStylePr w:type="band1Vert">
-      <w:tblPr/>
-      <w:tcPr>
-        <w:shd w:val="clear" w:color="auto" w:fill="E2EFD9" w:themeFill="accent6" w:themeFillTint="33"/>
-      </w:tcPr>
-    </w:tblStylePr>
-    <w:tblStylePr w:type="band1Horz">
-      <w:tblPr/>
-      <w:tcPr>
-        <w:shd w:val="clear" w:color="auto" w:fill="E2EFD9" w:themeFill="accent6" w:themeFillTint="33"/>
-      </w:tcPr>
-    </w:tblStylePr>
-  </w:style>
-  <w:style w:type="table" w:customStyle="1" w:styleId="ListTable4Accent6">
-    <w:name w:val="List Table 4 Accent 6"/>
-    <w:basedOn w:val="Tablanormal"/>
-    <w:uiPriority w:val="49"/>
-    <w:rsid w:val="006419FD"/>
-    <w:pPr>
-      <w:spacing w:after="0" w:line="240" w:lineRule="auto"/>
-    </w:pPr>
-    <w:tblPr>
-      <w:tblStyleRowBandSize w:val="1"/>
-      <w:tblStyleColBandSize w:val="1"/>
-      <w:tblInd w:w="0" w:type="dxa"/>
-      <w:tblBorders>
-        <w:top w:val="single" w:sz="4" w:space="0" w:color="A8D08D" w:themeColor="accent6" w:themeTint="99"/>
-        <w:left w:val="single" w:sz="4" w:space="0" w:color="A8D08D" w:themeColor="accent6" w:themeTint="99"/>
-        <w:bottom w:val="single" w:sz="4" w:space="0" w:color="A8D08D" w:themeColor="accent6" w:themeTint="99"/>
-        <w:right w:val="single" w:sz="4" w:space="0" w:color="A8D08D" w:themeColor="accent6" w:themeTint="99"/>
-        <w:insideH w:val="single" w:sz="4" w:space="0" w:color="A8D08D" w:themeColor="accent6" w:themeTint="99"/>
-      </w:tblBorders>
-      <w:tblCellMar>
-        <w:top w:w="0" w:type="dxa"/>
-        <w:left w:w="108" w:type="dxa"/>
-        <w:bottom w:w="0" w:type="dxa"/>
-        <w:right w:w="108" w:type="dxa"/>
-      </w:tblCellMar>
-    </w:tblPr>
-    <w:tblStylePr w:type="firstRow">
-      <w:rPr>
-        <w:b/>
-        <w:bCs/>
-        <w:color w:val="FFFFFF" w:themeColor="background1"/>
-      </w:rPr>
-      <w:tblPr/>
-      <w:tcPr>
-        <w:tcBorders>
-          <w:top w:val="single" w:sz="4" w:space="0" w:color="70AD47" w:themeColor="accent6"/>
-          <w:left w:val="single" w:sz="4" w:space="0" w:color="70AD47" w:themeColor="accent6"/>
-          <w:bottom w:val="single" w:sz="4" w:space="0" w:color="70AD47" w:themeColor="accent6"/>
-          <w:right w:val="single" w:sz="4" w:space="0" w:color="70AD47" w:themeColor="accent6"/>
-          <w:insideH w:val="nil"/>
-        </w:tcBorders>
-        <w:shd w:val="clear" w:color="auto" w:fill="70AD47" w:themeFill="accent6"/>
-      </w:tcPr>
-    </w:tblStylePr>
-    <w:tblStylePr w:type="lastRow">
-      <w:rPr>
-        <w:b/>
-        <w:bCs/>
-      </w:rPr>
-      <w:tblPr/>
-      <w:tcPr>
-        <w:tcBorders>
-          <w:top w:val="double" w:sz="4" w:space="0" w:color="A8D08D" w:themeColor="accent6" w:themeTint="99"/>
-        </w:tcBorders>
-      </w:tcPr>
-    </w:tblStylePr>
-    <w:tblStylePr w:type="firstCol">
-      <w:rPr>
-        <w:b/>
-        <w:bCs/>
-      </w:rPr>
-    </w:tblStylePr>
-    <w:tblStylePr w:type="lastCol">
-      <w:rPr>
-        <w:b/>
-        <w:bCs/>
-      </w:rPr>
-    </w:tblStylePr>
-    <w:tblStylePr w:type="band1Vert">
-      <w:tblPr/>
-      <w:tcPr>
-        <w:shd w:val="clear" w:color="auto" w:fill="E2EFD9" w:themeFill="accent6" w:themeFillTint="33"/>
-      </w:tcPr>
-    </w:tblStylePr>
-    <w:tblStylePr w:type="band1Horz">
-      <w:tblPr/>
-      <w:tcPr>
-        <w:shd w:val="clear" w:color="auto" w:fill="E2EFD9" w:themeFill="accent6" w:themeFillTint="33"/>
-      </w:tcPr>
-    </w:tblStylePr>
-  </w:style>
-  <w:style w:type="paragraph" w:customStyle="1" w:styleId="MNormal">
-    <w:name w:val="MNormal"/>
-    <w:basedOn w:val="Normal"/>
-    <w:rsid w:val="00EA512E"/>
-    <w:pPr>
-      <w:spacing w:after="60"/>
-    </w:pPr>
-    <w:rPr>
-      <w:rFonts w:ascii="Verdana" w:eastAsia="Times New Roman" w:hAnsi="Verdana" w:cs="Arial"/>
-      <w:sz w:val="20"/>
-      <w:lang w:val="es-AR"/>
-    </w:rPr>
-  </w:style>
-  <w:style w:type="paragraph" w:customStyle="1" w:styleId="PSI-Normal">
-    <w:name w:val="PSI - Normal"/>
-    <w:basedOn w:val="Normal"/>
-    <w:autoRedefine/>
-    <w:qFormat/>
-    <w:rsid w:val="00EA512E"/>
-    <w:pPr>
-      <w:spacing w:before="200" w:line="276" w:lineRule="auto"/>
-      <w:jc w:val="both"/>
-    </w:pPr>
-    <w:rPr>
-      <w:rFonts w:ascii="Calibri" w:eastAsia="Calibri" w:hAnsi="Calibri"/>
-      <w:sz w:val="22"/>
-      <w:szCs w:val="22"/>
-      <w:lang w:val="es-AR" w:eastAsia="en-US"/>
-    </w:rPr>
-  </w:style>
-  <w:style w:type="paragraph" w:customStyle="1" w:styleId="estilo">
-    <w:name w:val="estilo"/>
-    <w:basedOn w:val="Encabezado"/>
-    <w:rsid w:val="00EA512E"/>
-    <w:pPr>
-      <w:tabs>
-        <w:tab w:val="center" w:pos="4320"/>
-        <w:tab w:val="right" w:pos="8640"/>
-      </w:tabs>
-      <w:suppressAutoHyphens/>
-      <w:jc w:val="both"/>
-    </w:pPr>
-    <w:rPr>
-      <w:rFonts w:ascii="Verdana" w:eastAsia="Times New Roman" w:hAnsi="Verdana"/>
-      <w:sz w:val="20"/>
-      <w:szCs w:val="20"/>
-      <w:lang w:eastAsia="ar-SA"/>
-    </w:rPr>
-  </w:style>
-  <w:style w:type="table" w:customStyle="1" w:styleId="AntonysStyle">
-    <w:name w:val="Antony's Style"/>
-    <w:basedOn w:val="Tablanormal"/>
-    <w:uiPriority w:val="99"/>
-    <w:rsid w:val="00021990"/>
-    <w:pPr>
-      <w:spacing w:after="0" w:line="240" w:lineRule="auto"/>
-      <w:jc w:val="center"/>
-    </w:pPr>
-    <w:rPr>
-      <w:rFonts w:ascii="Arial" w:hAnsi="Arial"/>
-      <w:sz w:val="18"/>
-    </w:rPr>
-    <w:tblPr>
-      <w:jc w:val="center"/>
-      <w:tblInd w:w="0" w:type="dxa"/>
-      <w:tblBorders>
-        <w:insideV w:val="double" w:sz="4" w:space="0" w:color="FFFFFF" w:themeColor="background1"/>
-      </w:tblBorders>
-      <w:tblCellMar>
-        <w:top w:w="0" w:type="dxa"/>
-        <w:left w:w="108" w:type="dxa"/>
-        <w:bottom w:w="0" w:type="dxa"/>
-        <w:right w:w="108" w:type="dxa"/>
-      </w:tblCellMar>
-    </w:tblPr>
-    <w:trPr>
-      <w:jc w:val="center"/>
-    </w:trPr>
-    <w:tcPr>
-      <w:shd w:val="clear" w:color="auto" w:fill="auto"/>
-      <w:vAlign w:val="center"/>
-    </w:tcPr>
-    <w:tblStylePr w:type="firstRow">
-      <w:pPr>
-        <w:jc w:val="center"/>
-      </w:pPr>
-      <w:rPr>
-        <w:rFonts w:ascii="Arial" w:hAnsi="Arial"/>
-        <w:sz w:val="18"/>
-      </w:rPr>
-      <w:tblPr/>
-      <w:tcPr>
-        <w:tcBorders>
-          <w:top w:val="double" w:sz="4" w:space="0" w:color="auto"/>
-          <w:left w:val="nil"/>
-          <w:bottom w:val="double" w:sz="4" w:space="0" w:color="auto"/>
-          <w:right w:val="nil"/>
-          <w:insideH w:val="nil"/>
-          <w:insideV w:val="nil"/>
-          <w:tl2br w:val="nil"/>
-          <w:tr2bl w:val="nil"/>
-        </w:tcBorders>
-      </w:tcPr>
-    </w:tblStylePr>
-  </w:style>
-  <w:style w:type="paragraph" w:customStyle="1" w:styleId="Estilo1">
-    <w:name w:val="Estilo 1"/>
-    <w:basedOn w:val="Ttulo1"/>
-    <w:next w:val="Normal"/>
-    <w:qFormat/>
-    <w:rsid w:val="00021990"/>
-    <w:pPr>
-      <w:keepLines w:val="0"/>
-      <w:spacing w:before="0" w:line="360" w:lineRule="auto"/>
-      <w:jc w:val="center"/>
-    </w:pPr>
-    <w:rPr>
-      <w:rFonts w:ascii="Arial" w:eastAsia="Times New Roman" w:hAnsi="Arial" w:cs="Arial"/>
-      <w:b/>
-      <w:bCs/>
-      <w:color w:val="auto"/>
-      <w:szCs w:val="28"/>
-    </w:rPr>
-  </w:style>
-  <w:style w:type="paragraph" w:customStyle="1" w:styleId="Estilo2">
-    <w:name w:val="Estilo 2"/>
-    <w:basedOn w:val="Ttulo2"/>
-    <w:next w:val="Piedepgina"/>
-    <w:qFormat/>
-    <w:rsid w:val="00021990"/>
-    <w:pPr>
-      <w:keepLines w:val="0"/>
-      <w:numPr>
-        <w:ilvl w:val="1"/>
-        <w:numId w:val="6"/>
-      </w:numPr>
-      <w:spacing w:before="0" w:line="360" w:lineRule="auto"/>
-    </w:pPr>
-    <w:rPr>
-      <w:rFonts w:ascii="Arial" w:eastAsia="Times New Roman" w:hAnsi="Arial" w:cs="Arial"/>
-      <w:b/>
-      <w:color w:val="auto"/>
-      <w:sz w:val="28"/>
-      <w:szCs w:val="28"/>
-    </w:rPr>
-  </w:style>
-  <w:style w:type="character" w:customStyle="1" w:styleId="Ttulo2Car">
-    <w:name w:val="Título 2 Car"/>
-    <w:basedOn w:val="Fuentedeprrafopredeter"/>
-    <w:link w:val="Ttulo2"/>
-    <w:uiPriority w:val="9"/>
-    <w:semiHidden/>
-    <w:rsid w:val="00021990"/>
-    <w:rPr>
-      <w:rFonts w:asciiTheme="majorHAnsi" w:eastAsiaTheme="majorEastAsia" w:hAnsiTheme="majorHAnsi" w:cstheme="majorBidi"/>
-      <w:color w:val="2E74B5" w:themeColor="accent1" w:themeShade="BF"/>
-      <w:sz w:val="26"/>
-      <w:szCs w:val="26"/>
-      <w:lang w:val="es-ES_tradnl" w:eastAsia="es-ES"/>
-    </w:rPr>
-  </w:style>
-  <w:style w:type="paragraph" w:customStyle="1" w:styleId="Estilo3">
-    <w:name w:val="Estilo 3"/>
-    <w:basedOn w:val="Ttulo3"/>
-    <w:next w:val="Normal"/>
-    <w:rsid w:val="00021990"/>
-    <w:pPr>
-      <w:keepLines w:val="0"/>
-      <w:numPr>
-        <w:ilvl w:val="2"/>
-        <w:numId w:val="6"/>
-      </w:numPr>
-      <w:spacing w:before="0" w:after="60" w:line="360" w:lineRule="auto"/>
-    </w:pPr>
-    <w:rPr>
-      <w:rFonts w:ascii="Arial" w:eastAsia="Times New Roman" w:hAnsi="Arial" w:cs="Arial"/>
-      <w:b/>
-      <w:color w:val="auto"/>
-      <w:szCs w:val="28"/>
-    </w:rPr>
-  </w:style>
-  <w:style w:type="paragraph" w:customStyle="1" w:styleId="Estilo4">
-    <w:name w:val="Estilo 4"/>
-    <w:basedOn w:val="Ttulo4"/>
-    <w:next w:val="Normal"/>
-    <w:qFormat/>
-    <w:rsid w:val="00021990"/>
-    <w:pPr>
-      <w:numPr>
-        <w:ilvl w:val="3"/>
-        <w:numId w:val="7"/>
-      </w:numPr>
-      <w:spacing w:line="360" w:lineRule="auto"/>
-      <w:jc w:val="both"/>
-    </w:pPr>
-    <w:rPr>
-      <w:rFonts w:ascii="Arial" w:hAnsi="Arial" w:cs="Arial"/>
-      <w:b/>
-      <w:bCs/>
-      <w:i w:val="0"/>
-      <w:color w:val="auto"/>
-      <w:szCs w:val="28"/>
-    </w:rPr>
-  </w:style>
-  <w:style w:type="character" w:customStyle="1" w:styleId="Ttulo4Car">
-    <w:name w:val="Título 4 Car"/>
-    <w:basedOn w:val="Fuentedeprrafopredeter"/>
-    <w:link w:val="Ttulo4"/>
-    <w:uiPriority w:val="9"/>
-    <w:semiHidden/>
-    <w:rsid w:val="00021990"/>
-    <w:rPr>
-      <w:rFonts w:asciiTheme="majorHAnsi" w:eastAsiaTheme="majorEastAsia" w:hAnsiTheme="majorHAnsi" w:cstheme="majorBidi"/>
-      <w:i/>
-      <w:iCs/>
-      <w:color w:val="2E74B5" w:themeColor="accent1" w:themeShade="BF"/>
-      <w:sz w:val="24"/>
-      <w:szCs w:val="24"/>
-      <w:lang w:val="es-ES_tradnl" w:eastAsia="es-ES"/>
-    </w:rPr>
-  </w:style>
-  <w:style w:type="paragraph" w:customStyle="1" w:styleId="Estilo5">
-    <w:name w:val="Estilo 5"/>
-    <w:basedOn w:val="Estilo4"/>
-    <w:next w:val="Normal"/>
-    <w:qFormat/>
-    <w:rsid w:val="00021990"/>
-    <w:pPr>
-      <w:outlineLvl w:val="4"/>
-    </w:pPr>
-  </w:style>
-  <w:style w:type="paragraph" w:customStyle="1" w:styleId="NormalAntony">
-    <w:name w:val="NormalAntony"/>
-    <w:basedOn w:val="Normal"/>
-    <w:qFormat/>
-    <w:rsid w:val="00021990"/>
-    <w:pPr>
-      <w:autoSpaceDE w:val="0"/>
-      <w:autoSpaceDN w:val="0"/>
-      <w:adjustRightInd w:val="0"/>
-      <w:spacing w:line="360" w:lineRule="auto"/>
-      <w:ind w:firstLine="709"/>
-      <w:jc w:val="both"/>
-    </w:pPr>
-    <w:rPr>
-      <w:rFonts w:ascii="Arial" w:eastAsia="Times New Roman" w:hAnsi="Arial" w:cs="Arial"/>
-      <w:bCs/>
-    </w:rPr>
-  </w:style>
-  <w:style w:type="table" w:customStyle="1" w:styleId="TablasAntony">
-    <w:name w:val="TablasAntony"/>
-    <w:basedOn w:val="Tablanormal"/>
-    <w:uiPriority w:val="99"/>
-    <w:rsid w:val="00021990"/>
-    <w:pPr>
-      <w:spacing w:after="0" w:line="240" w:lineRule="auto"/>
-    </w:pPr>
-    <w:rPr>
-      <w:rFonts w:ascii="Arial" w:hAnsi="Arial"/>
-      <w:sz w:val="16"/>
-    </w:rPr>
-    <w:tblPr>
-      <w:jc w:val="center"/>
-      <w:tblInd w:w="0" w:type="dxa"/>
-      <w:tblBorders>
-        <w:top w:val="double" w:sz="4" w:space="0" w:color="auto"/>
-        <w:bottom w:val="double" w:sz="4" w:space="0" w:color="auto"/>
-      </w:tblBorders>
-      <w:tblCellMar>
-        <w:top w:w="0" w:type="dxa"/>
-        <w:left w:w="108" w:type="dxa"/>
-        <w:bottom w:w="0" w:type="dxa"/>
-        <w:right w:w="108" w:type="dxa"/>
-      </w:tblCellMar>
-    </w:tblPr>
-    <w:trPr>
-      <w:jc w:val="center"/>
-    </w:trPr>
-    <w:tcPr>
-      <w:shd w:val="clear" w:color="auto" w:fill="FFFFFF" w:themeFill="background1"/>
-      <w:vAlign w:val="center"/>
-    </w:tcPr>
-  </w:style>
-  <w:style w:type="character" w:styleId="Hipervnculo">
-    <w:name w:val="Hyperlink"/>
-    <w:basedOn w:val="Fuentedeprrafopredeter"/>
-    <w:uiPriority w:val="99"/>
-    <w:unhideWhenUsed/>
-    <w:rsid w:val="00021990"/>
-    <w:rPr>
-      <w:color w:val="0563C1" w:themeColor="hyperlink"/>
-      <w:u w:val="single"/>
-    </w:rPr>
-  </w:style>
-  <w:style w:type="paragraph" w:styleId="TDC1">
-    <w:name w:val="toc 1"/>
-    <w:basedOn w:val="Normal"/>
-    <w:next w:val="Normal"/>
-    <w:autoRedefine/>
-    <w:uiPriority w:val="39"/>
-    <w:unhideWhenUsed/>
-    <w:rsid w:val="00021990"/>
-    <w:pPr>
-      <w:spacing w:after="100"/>
-    </w:pPr>
-    <w:rPr>
-      <w:rFonts w:ascii="Arial" w:hAnsi="Arial"/>
-    </w:rPr>
-  </w:style>
-  <w:style w:type="paragraph" w:styleId="TDC2">
-    <w:name w:val="toc 2"/>
-    <w:basedOn w:val="Normal"/>
-    <w:next w:val="Normal"/>
-    <w:autoRedefine/>
-    <w:uiPriority w:val="39"/>
-    <w:unhideWhenUsed/>
-    <w:rsid w:val="00021990"/>
-    <w:pPr>
-      <w:spacing w:after="100"/>
-      <w:ind w:left="240"/>
-    </w:pPr>
-    <w:rPr>
-      <w:rFonts w:ascii="Arial" w:hAnsi="Arial"/>
-    </w:rPr>
-  </w:style>
-  <w:style w:type="paragraph" w:styleId="TDC3">
-    <w:name w:val="toc 3"/>
-    <w:basedOn w:val="Normal"/>
-    <w:next w:val="Normal"/>
-    <w:autoRedefine/>
-    <w:uiPriority w:val="39"/>
-    <w:unhideWhenUsed/>
-    <w:rsid w:val="00021990"/>
-    <w:pPr>
-      <w:spacing w:after="100"/>
-      <w:ind w:left="480"/>
-    </w:pPr>
-    <w:rPr>
-      <w:rFonts w:ascii="Arial" w:hAnsi="Arial"/>
-    </w:rPr>
-  </w:style>
-  <w:style w:type="paragraph" w:styleId="TDC4">
-    <w:name w:val="toc 4"/>
-    <w:basedOn w:val="Normal"/>
-    <w:next w:val="Normal"/>
-    <w:autoRedefine/>
-    <w:uiPriority w:val="39"/>
-    <w:semiHidden/>
-    <w:unhideWhenUsed/>
-    <w:rsid w:val="00021990"/>
-    <w:pPr>
-      <w:spacing w:after="100"/>
-      <w:ind w:left="720"/>
-    </w:pPr>
-    <w:rPr>
-      <w:rFonts w:ascii="Arial" w:hAnsi="Arial"/>
-    </w:rPr>
-  </w:style>
-  <w:style w:type="table" w:customStyle="1" w:styleId="Tabladecuadrcula4-nfasis11">
-    <w:name w:val="Tabla de cuadrícula 4 - Énfasis 11"/>
-    <w:basedOn w:val="Tablanormal"/>
-    <w:uiPriority w:val="49"/>
-    <w:rsid w:val="002C0715"/>
-    <w:pPr>
-      <w:spacing w:after="0" w:line="240" w:lineRule="auto"/>
-    </w:pPr>
-    <w:rPr>
-      <w:lang w:val="es-PE"/>
-    </w:rPr>
-    <w:tblPr>
-      <w:tblStyleRowBandSize w:val="1"/>
-      <w:tblStyleColBandSize w:val="1"/>
-      <w:tblInd w:w="0" w:type="dxa"/>
-      <w:tblBorders>
-        <w:top w:val="single" w:sz="4" w:space="0" w:color="9CC2E5" w:themeColor="accent1" w:themeTint="99"/>
-        <w:left w:val="single" w:sz="4" w:space="0" w:color="9CC2E5" w:themeColor="accent1" w:themeTint="99"/>
-        <w:bottom w:val="single" w:sz="4" w:space="0" w:color="9CC2E5" w:themeColor="accent1" w:themeTint="99"/>
-        <w:right w:val="single" w:sz="4" w:space="0" w:color="9CC2E5" w:themeColor="accent1" w:themeTint="99"/>
-        <w:insideH w:val="single" w:sz="4" w:space="0" w:color="9CC2E5" w:themeColor="accent1" w:themeTint="99"/>
-        <w:insideV w:val="single" w:sz="4" w:space="0" w:color="9CC2E5" w:themeColor="accent1" w:themeTint="99"/>
-      </w:tblBorders>
-      <w:tblCellMar>
-        <w:top w:w="0" w:type="dxa"/>
-        <w:left w:w="108" w:type="dxa"/>
-        <w:bottom w:w="0" w:type="dxa"/>
-        <w:right w:w="108" w:type="dxa"/>
-      </w:tblCellMar>
     </w:tblPr>
     <w:tblStylePr w:type="firstRow">
       <w:rPr>
@@ -21939,7 +20262,7 @@
   <a:extraClrSchemeLst/>
   <a:extLst>
     <a:ext uri="{05A4C25C-085E-4340-85A3-A5531E510DB2}">
-      <thm15:themeFamily xmlns:thm15="http://schemas.microsoft.com/office/thememl/2012/main" xmlns="" name="Office Theme" id="{62F939B6-93AF-4DB8-9C6B-D6C7DFDC589F}" vid="{4A3C46E8-61CC-4603-A589-7422A47A8E4A}"/>
+      <thm15:themeFamily xmlns:thm15="http://schemas.microsoft.com/office/thememl/2012/main" name="Office Theme" id="{62F939B6-93AF-4DB8-9C6B-D6C7DFDC589F}" vid="{4A3C46E8-61CC-4603-A589-7422A47A8E4A}"/>
     </a:ext>
   </a:extLst>
 </a:theme>
@@ -21950,7 +20273,7 @@
 </file>
 
 <file path=customXml/itemProps1.xml><?xml version="1.0" encoding="utf-8"?>
-<ds:datastoreItem xmlns:ds="http://schemas.openxmlformats.org/officeDocument/2006/customXml" ds:itemID="{80FF09DD-796E-4F2E-B122-F268F57FB62C}">
+<ds:datastoreItem xmlns:ds="http://schemas.openxmlformats.org/officeDocument/2006/customXml" ds:itemID="{9D71A7E9-5A87-4D0B-A7D5-6E0FB7DF722C}">
   <ds:schemaRefs>
     <ds:schemaRef ds:uri="http://schemas.openxmlformats.org/officeDocument/2006/bibliography"/>
   </ds:schemaRefs>

</xml_diff>

<commit_message>
Se agregó el Formato de Solicitud de Cambio
</commit_message>
<xml_diff>
--- a/Desarrollo/Documentos/PGC.docx
+++ b/Desarrollo/Documentos/PGC.docx
@@ -1,6 +1,6 @@
 
 <file path=word/document.xml><?xml version="1.0" encoding="utf-8"?>
-<w:document xmlns:wpc="http://schemas.microsoft.com/office/word/2010/wordprocessingCanvas" xmlns:cx="http://schemas.microsoft.com/office/drawing/2014/chartex" xmlns:mc="http://schemas.openxmlformats.org/markup-compatibility/2006" xmlns:o="urn:schemas-microsoft-com:office:office" xmlns:r="http://schemas.openxmlformats.org/officeDocument/2006/relationships" xmlns:m="http://schemas.openxmlformats.org/officeDocument/2006/math" xmlns:v="urn:schemas-microsoft-com:vml" xmlns:wp14="http://schemas.microsoft.com/office/word/2010/wordprocessingDrawing" xmlns:wp="http://schemas.openxmlformats.org/drawingml/2006/wordprocessingDrawing" xmlns:w10="urn:schemas-microsoft-com:office:word" xmlns:w="http://schemas.openxmlformats.org/wordprocessingml/2006/main" xmlns:w14="http://schemas.microsoft.com/office/word/2010/wordml" xmlns:w15="http://schemas.microsoft.com/office/word/2012/wordml" xmlns:w16se="http://schemas.microsoft.com/office/word/2015/wordml/symex" xmlns:wpg="http://schemas.microsoft.com/office/word/2010/wordprocessingGroup" xmlns:wpi="http://schemas.microsoft.com/office/word/2010/wordprocessingInk" xmlns:wne="http://schemas.microsoft.com/office/word/2006/wordml" xmlns:wps="http://schemas.microsoft.com/office/word/2010/wordprocessingShape" mc:Ignorable="w14 w15 w16se wp14">
+<w:document xmlns:wpc="http://schemas.microsoft.com/office/word/2010/wordprocessingCanvas" xmlns:mc="http://schemas.openxmlformats.org/markup-compatibility/2006" xmlns:o="urn:schemas-microsoft-com:office:office" xmlns:r="http://schemas.openxmlformats.org/officeDocument/2006/relationships" xmlns:m="http://schemas.openxmlformats.org/officeDocument/2006/math" xmlns:v="urn:schemas-microsoft-com:vml" xmlns:wp14="http://schemas.microsoft.com/office/word/2010/wordprocessingDrawing" xmlns:wp="http://schemas.openxmlformats.org/drawingml/2006/wordprocessingDrawing" xmlns:w10="urn:schemas-microsoft-com:office:word" xmlns:w="http://schemas.openxmlformats.org/wordprocessingml/2006/main" xmlns:w14="http://schemas.microsoft.com/office/word/2010/wordml" xmlns:w15="http://schemas.microsoft.com/office/word/2012/wordml" xmlns:wpg="http://schemas.microsoft.com/office/word/2010/wordprocessingGroup" xmlns:wpi="http://schemas.microsoft.com/office/word/2010/wordprocessingInk" xmlns:wne="http://schemas.microsoft.com/office/word/2006/wordml" xmlns:wps="http://schemas.microsoft.com/office/word/2010/wordprocessingShape" mc:Ignorable="w14 w15 wp14">
   <w:body>
     <w:p/>
     <w:p/>
@@ -72,8 +72,10 @@
         <w:rPr>
           <w:rFonts w:eastAsia="Verdana"/>
         </w:rPr>
-        <w:t>3</w:t>
+        <w:t>4</w:t>
       </w:r>
+      <w:bookmarkStart w:id="1" w:name="_GoBack"/>
+      <w:bookmarkEnd w:id="1"/>
     </w:p>
     <w:p>
       <w:pPr>
@@ -170,8 +172,8 @@
                 <w:szCs w:val="22"/>
               </w:rPr>
             </w:pPr>
-            <w:bookmarkStart w:id="1" w:name="h.3znysh7" w:colFirst="0" w:colLast="0"/>
-            <w:bookmarkEnd w:id="1"/>
+            <w:bookmarkStart w:id="2" w:name="h.3znysh7" w:colFirst="0" w:colLast="0"/>
+            <w:bookmarkEnd w:id="2"/>
             <w:r>
               <w:rPr>
                 <w:rFonts w:asciiTheme="minorHAnsi" w:eastAsia="Verdana" w:hAnsiTheme="minorHAnsi" w:cstheme="minorHAnsi"/>
@@ -997,30 +999,23 @@
                 <w:sz w:val="22"/>
                 <w:szCs w:val="22"/>
               </w:rPr>
-              <w:t>Neptali Antony Reyes Cabrera</w:t>
-            </w:r>
-          </w:p>
-        </w:tc>
-      </w:tr>
-      <w:tr>
-        <w:tc>
-          <w:tcPr>
-            <w:tcW w:w="1809" w:type="dxa"/>
-          </w:tcPr>
-          <w:p>
-            <w:pPr>
-              <w:spacing w:after="60"/>
+              <w:t>-</w:t>
+            </w:r>
+            <w:r>
               <w:rPr>
                 <w:rFonts w:asciiTheme="minorHAnsi" w:hAnsiTheme="minorHAnsi" w:cstheme="minorHAnsi"/>
                 <w:sz w:val="22"/>
                 <w:szCs w:val="22"/>
               </w:rPr>
-            </w:pPr>
-          </w:p>
-        </w:tc>
-        <w:tc>
-          <w:tcPr>
-            <w:tcW w:w="1418" w:type="dxa"/>
+              <w:t>Neptali Antony Reyes Cabrera</w:t>
+            </w:r>
+          </w:p>
+        </w:tc>
+      </w:tr>
+      <w:tr>
+        <w:tc>
+          <w:tcPr>
+            <w:tcW w:w="1809" w:type="dxa"/>
           </w:tcPr>
           <w:p>
             <w:pPr>
@@ -1032,11 +1027,6 @@
               </w:rPr>
             </w:pPr>
           </w:p>
-        </w:tc>
-        <w:tc>
-          <w:tcPr>
-            <w:tcW w:w="2835" w:type="dxa"/>
-          </w:tcPr>
           <w:p>
             <w:pPr>
               <w:spacing w:after="60"/>
@@ -1046,20 +1036,92 @@
                 <w:szCs w:val="22"/>
               </w:rPr>
             </w:pPr>
-          </w:p>
-        </w:tc>
-        <w:tc>
-          <w:tcPr>
-            <w:tcW w:w="2977" w:type="dxa"/>
-          </w:tcPr>
-          <w:p>
-            <w:pPr>
+            <w:r>
               <w:rPr>
                 <w:rFonts w:asciiTheme="minorHAnsi" w:hAnsiTheme="minorHAnsi" w:cstheme="minorHAnsi"/>
                 <w:sz w:val="22"/>
                 <w:szCs w:val="22"/>
               </w:rPr>
-            </w:pPr>
+              <w:t>22/06/2017</w:t>
+            </w:r>
+          </w:p>
+          <w:p>
+            <w:pPr>
+              <w:spacing w:after="60"/>
+              <w:rPr>
+                <w:rFonts w:asciiTheme="minorHAnsi" w:hAnsiTheme="minorHAnsi" w:cstheme="minorHAnsi"/>
+                <w:sz w:val="22"/>
+                <w:szCs w:val="22"/>
+              </w:rPr>
+            </w:pPr>
+          </w:p>
+        </w:tc>
+        <w:tc>
+          <w:tcPr>
+            <w:tcW w:w="1418" w:type="dxa"/>
+          </w:tcPr>
+          <w:p>
+            <w:pPr>
+              <w:spacing w:after="60"/>
+              <w:rPr>
+                <w:rFonts w:asciiTheme="minorHAnsi" w:hAnsiTheme="minorHAnsi" w:cstheme="minorHAnsi"/>
+                <w:sz w:val="22"/>
+                <w:szCs w:val="22"/>
+              </w:rPr>
+            </w:pPr>
+            <w:r>
+              <w:rPr>
+                <w:rFonts w:asciiTheme="minorHAnsi" w:hAnsiTheme="minorHAnsi" w:cstheme="minorHAnsi"/>
+                <w:sz w:val="22"/>
+                <w:szCs w:val="22"/>
+              </w:rPr>
+              <w:t>1.4</w:t>
+            </w:r>
+          </w:p>
+        </w:tc>
+        <w:tc>
+          <w:tcPr>
+            <w:tcW w:w="2835" w:type="dxa"/>
+          </w:tcPr>
+          <w:p>
+            <w:pPr>
+              <w:spacing w:after="60"/>
+              <w:rPr>
+                <w:rFonts w:asciiTheme="minorHAnsi" w:hAnsiTheme="minorHAnsi" w:cstheme="minorHAnsi"/>
+                <w:sz w:val="22"/>
+                <w:szCs w:val="22"/>
+              </w:rPr>
+            </w:pPr>
+            <w:r>
+              <w:rPr>
+                <w:rFonts w:asciiTheme="minorHAnsi" w:hAnsiTheme="minorHAnsi" w:cstheme="minorHAnsi"/>
+                <w:sz w:val="22"/>
+                <w:szCs w:val="22"/>
+              </w:rPr>
+              <w:t>Formato de Solicitud de Cambio</w:t>
+            </w:r>
+          </w:p>
+        </w:tc>
+        <w:tc>
+          <w:tcPr>
+            <w:tcW w:w="2977" w:type="dxa"/>
+          </w:tcPr>
+          <w:p>
+            <w:pPr>
+              <w:rPr>
+                <w:rFonts w:asciiTheme="minorHAnsi" w:hAnsiTheme="minorHAnsi" w:cstheme="minorHAnsi"/>
+                <w:sz w:val="22"/>
+                <w:szCs w:val="22"/>
+              </w:rPr>
+            </w:pPr>
+            <w:r>
+              <w:rPr>
+                <w:rFonts w:asciiTheme="minorHAnsi" w:hAnsiTheme="minorHAnsi" w:cstheme="minorHAnsi"/>
+                <w:sz w:val="22"/>
+                <w:szCs w:val="22"/>
+              </w:rPr>
+              <w:t>-Ingrid Rodríguez Valdivia</w:t>
+            </w:r>
           </w:p>
         </w:tc>
       </w:tr>
@@ -1097,12 +1159,12 @@
       <w:pPr>
         <w:pStyle w:val="Estilo1"/>
       </w:pPr>
-      <w:bookmarkStart w:id="2" w:name="_Toc484864823"/>
+      <w:bookmarkStart w:id="3" w:name="_Toc484864823"/>
       <w:r>
         <w:lastRenderedPageBreak/>
         <w:t>ÍNDICE</w:t>
       </w:r>
-      <w:bookmarkEnd w:id="2"/>
+      <w:bookmarkEnd w:id="3"/>
     </w:p>
     <w:p/>
     <w:p>
@@ -3033,12 +3095,12 @@
         </w:numPr>
         <w:jc w:val="left"/>
       </w:pPr>
-      <w:bookmarkStart w:id="3" w:name="_Toc484864824"/>
+      <w:bookmarkStart w:id="4" w:name="_Toc484864824"/>
       <w:r>
         <w:lastRenderedPageBreak/>
         <w:t>INTRODUCCIÓN</w:t>
       </w:r>
-      <w:bookmarkEnd w:id="3"/>
+      <w:bookmarkEnd w:id="4"/>
     </w:p>
     <w:p>
       <w:pPr>
@@ -3080,11 +3142,11 @@
       <w:pPr>
         <w:pStyle w:val="Estilo2"/>
       </w:pPr>
-      <w:bookmarkStart w:id="4" w:name="_Toc484864825"/>
+      <w:bookmarkStart w:id="5" w:name="_Toc484864825"/>
       <w:r>
         <w:t>PROPÓSITO</w:t>
       </w:r>
-      <w:bookmarkEnd w:id="4"/>
+      <w:bookmarkEnd w:id="5"/>
     </w:p>
     <w:p>
       <w:pPr>
@@ -3126,11 +3188,11 @@
       <w:r>
         <w:t xml:space="preserve"> </w:t>
       </w:r>
-      <w:bookmarkStart w:id="5" w:name="_Toc484864826"/>
+      <w:bookmarkStart w:id="6" w:name="_Toc484864826"/>
       <w:r>
         <w:t>APLICABILIDAD</w:t>
       </w:r>
-      <w:bookmarkEnd w:id="5"/>
+      <w:bookmarkEnd w:id="6"/>
       <w:r>
         <w:t xml:space="preserve"> </w:t>
       </w:r>
@@ -3173,7 +3235,7 @@
           <w:lang w:val="es-ES"/>
         </w:rPr>
       </w:pPr>
-      <w:bookmarkStart w:id="6" w:name="_Toc484864827"/>
+      <w:bookmarkStart w:id="7" w:name="_Toc484864827"/>
       <w:r>
         <w:rPr>
           <w:lang w:val="es-ES"/>
@@ -3181,7 +3243,7 @@
         <w:lastRenderedPageBreak/>
         <w:t>ALCANCE</w:t>
       </w:r>
-      <w:bookmarkEnd w:id="6"/>
+      <w:bookmarkEnd w:id="7"/>
       <w:r>
         <w:rPr>
           <w:lang w:val="es-ES"/>
@@ -3282,14 +3344,14 @@
         </w:rPr>
         <w:t xml:space="preserve"> </w:t>
       </w:r>
-      <w:bookmarkStart w:id="7" w:name="_Toc484864828"/>
+      <w:bookmarkStart w:id="8" w:name="_Toc484864828"/>
       <w:r>
         <w:rPr>
           <w:lang w:val="es-ES"/>
         </w:rPr>
         <w:t>DEFINICIONES</w:t>
       </w:r>
-      <w:bookmarkEnd w:id="7"/>
+      <w:bookmarkEnd w:id="8"/>
     </w:p>
     <w:p>
       <w:pPr>
@@ -3337,8 +3399,8 @@
           <w:lang w:val="es-ES"/>
         </w:rPr>
       </w:pPr>
-      <w:bookmarkStart w:id="8" w:name="h.2s8eyo1" w:colFirst="0" w:colLast="0"/>
-      <w:bookmarkEnd w:id="8"/>
+      <w:bookmarkStart w:id="9" w:name="h.2s8eyo1" w:colFirst="0" w:colLast="0"/>
+      <w:bookmarkEnd w:id="9"/>
       <w:r>
         <w:rPr>
           <w:lang w:val="es-ES"/>
@@ -3403,7 +3465,7 @@
           <w:lang w:val="es-ES"/>
         </w:rPr>
       </w:pPr>
-      <w:bookmarkStart w:id="9" w:name="_Toc484864829"/>
+      <w:bookmarkStart w:id="10" w:name="_Toc484864829"/>
       <w:r>
         <w:rPr>
           <w:lang w:val="es-ES"/>
@@ -3411,7 +3473,7 @@
         <w:lastRenderedPageBreak/>
         <w:t>GESTIÓN DE SCM</w:t>
       </w:r>
-      <w:bookmarkEnd w:id="9"/>
+      <w:bookmarkEnd w:id="10"/>
     </w:p>
     <w:p>
       <w:pPr>
@@ -3428,11 +3490,11 @@
       <w:pPr>
         <w:pStyle w:val="Estilo2"/>
       </w:pPr>
-      <w:bookmarkStart w:id="10" w:name="_Toc484864830"/>
+      <w:bookmarkStart w:id="11" w:name="_Toc484864830"/>
       <w:r>
         <w:t>ORGANIZACIÓN</w:t>
       </w:r>
-      <w:bookmarkEnd w:id="10"/>
+      <w:bookmarkEnd w:id="11"/>
     </w:p>
     <w:p>
       <w:pPr>
@@ -3798,14 +3860,14 @@
           <w:lang w:val="es-ES"/>
         </w:rPr>
       </w:pPr>
-      <w:bookmarkStart w:id="11" w:name="_Toc484864831"/>
+      <w:bookmarkStart w:id="12" w:name="_Toc484864831"/>
       <w:r>
         <w:rPr>
           <w:lang w:val="es-ES"/>
         </w:rPr>
         <w:t>ROLES Y RESPONSABILIDADES</w:t>
       </w:r>
-      <w:bookmarkEnd w:id="11"/>
+      <w:bookmarkEnd w:id="12"/>
     </w:p>
     <w:p>
       <w:pPr>
@@ -4484,14 +4546,14 @@
         <w:lastRenderedPageBreak/>
         <w:t xml:space="preserve"> </w:t>
       </w:r>
-      <w:bookmarkStart w:id="12" w:name="_Toc484864832"/>
+      <w:bookmarkStart w:id="13" w:name="_Toc484864832"/>
       <w:r>
         <w:rPr>
           <w:lang w:val="es-ES"/>
         </w:rPr>
         <w:t>POLÍTICAS, DIRECTRICES Y PROCEDIMIENTOS</w:t>
       </w:r>
-      <w:bookmarkEnd w:id="12"/>
+      <w:bookmarkEnd w:id="13"/>
     </w:p>
     <w:p>
       <w:pPr>
@@ -4615,11 +4677,11 @@
       <w:pPr>
         <w:pStyle w:val="Estilo2"/>
       </w:pPr>
-      <w:bookmarkStart w:id="13" w:name="_Toc484864833"/>
+      <w:bookmarkStart w:id="14" w:name="_Toc484864833"/>
       <w:r>
         <w:t>HERRAMIENTA, ENTORNO E INFRAESTRUCTURA</w:t>
       </w:r>
-      <w:bookmarkEnd w:id="13"/>
+      <w:bookmarkEnd w:id="14"/>
     </w:p>
     <w:p>
       <w:pPr>
@@ -4670,14 +4732,14 @@
           <w:lang w:val="es-ES"/>
         </w:rPr>
       </w:pPr>
-      <w:bookmarkStart w:id="14" w:name="_Toc484864834"/>
+      <w:bookmarkStart w:id="15" w:name="_Toc484864834"/>
       <w:r>
         <w:rPr>
           <w:lang w:val="es-ES"/>
         </w:rPr>
         <w:t>HERRAMIENTAS</w:t>
       </w:r>
-      <w:bookmarkEnd w:id="14"/>
+      <w:bookmarkEnd w:id="15"/>
     </w:p>
     <w:p>
       <w:pPr>
@@ -5075,8 +5137,6 @@
           <w:lang w:val="es-ES"/>
         </w:rPr>
       </w:pPr>
-      <w:bookmarkStart w:id="15" w:name="_GoBack"/>
-      <w:bookmarkEnd w:id="15"/>
     </w:p>
     <w:p>
       <w:pPr>
@@ -10862,15 +10922,7 @@
                                 <w:sz w:val="20"/>
                                 <w:szCs w:val="20"/>
                               </w:rPr>
-                              <w:t>{Acrónimo</w:t>
-                            </w:r>
-                            <w:r>
-                              <w:rPr>
-                                <w:rFonts w:ascii="Arial" w:hAnsi="Arial" w:cs="Arial"/>
-                                <w:sz w:val="20"/>
-                                <w:szCs w:val="20"/>
-                              </w:rPr>
-                              <w:t xml:space="preserve"> de la </w:t>
+                              <w:t xml:space="preserve">{Acrónimo de la </w:t>
                             </w:r>
                             <w:r>
                               <w:rPr>
@@ -10886,23 +10938,7 @@
                                 <w:sz w:val="20"/>
                                 <w:szCs w:val="20"/>
                               </w:rPr>
-                              <w:t>{Acrónimo</w:t>
-                            </w:r>
-                            <w:r>
-                              <w:rPr>
-                                <w:rFonts w:ascii="Arial" w:hAnsi="Arial" w:cs="Arial"/>
-                                <w:sz w:val="20"/>
-                                <w:szCs w:val="20"/>
-                              </w:rPr>
-                              <w:t xml:space="preserve"> del </w:t>
-                            </w:r>
-                            <w:r>
-                              <w:rPr>
-                                <w:rFonts w:ascii="Arial" w:hAnsi="Arial" w:cs="Arial"/>
-                                <w:sz w:val="20"/>
-                                <w:szCs w:val="20"/>
-                              </w:rPr>
-                              <w:t>documento}</w:t>
+                              <w:t>{Acrónimo del documento}</w:t>
                             </w:r>
                           </w:p>
                           <w:p>
@@ -11010,15 +11046,7 @@
                           <w:sz w:val="20"/>
                           <w:szCs w:val="20"/>
                         </w:rPr>
-                        <w:t>{Acrónimo</w:t>
-                      </w:r>
-                      <w:r>
-                        <w:rPr>
-                          <w:rFonts w:ascii="Arial" w:hAnsi="Arial" w:cs="Arial"/>
-                          <w:sz w:val="20"/>
-                          <w:szCs w:val="20"/>
-                        </w:rPr>
-                        <w:t xml:space="preserve"> de la </w:t>
+                        <w:t xml:space="preserve">{Acrónimo de la </w:t>
                       </w:r>
                       <w:r>
                         <w:rPr>
@@ -11034,23 +11062,7 @@
                           <w:sz w:val="20"/>
                           <w:szCs w:val="20"/>
                         </w:rPr>
-                        <w:t>{Acrónimo</w:t>
-                      </w:r>
-                      <w:r>
-                        <w:rPr>
-                          <w:rFonts w:ascii="Arial" w:hAnsi="Arial" w:cs="Arial"/>
-                          <w:sz w:val="20"/>
-                          <w:szCs w:val="20"/>
-                        </w:rPr>
-                        <w:t xml:space="preserve"> del </w:t>
-                      </w:r>
-                      <w:r>
-                        <w:rPr>
-                          <w:rFonts w:ascii="Arial" w:hAnsi="Arial" w:cs="Arial"/>
-                          <w:sz w:val="20"/>
-                          <w:szCs w:val="20"/>
-                        </w:rPr>
-                        <w:t>documento}</w:t>
+                        <w:t>{Acrónimo del documento}</w:t>
                       </w:r>
                     </w:p>
                     <w:p>
@@ -11227,23 +11239,7 @@
                                 <w:sz w:val="20"/>
                                 <w:szCs w:val="20"/>
                               </w:rPr>
-                              <w:t>{Acrónimo</w:t>
-                            </w:r>
-                            <w:r>
-                              <w:rPr>
-                                <w:rFonts w:ascii="Arial" w:hAnsi="Arial" w:cs="Arial"/>
-                                <w:sz w:val="20"/>
-                                <w:szCs w:val="20"/>
-                              </w:rPr>
-                              <w:t xml:space="preserve"> del </w:t>
-                            </w:r>
-                            <w:r>
-                              <w:rPr>
-                                <w:rFonts w:ascii="Arial" w:hAnsi="Arial" w:cs="Arial"/>
-                                <w:sz w:val="20"/>
-                                <w:szCs w:val="20"/>
-                              </w:rPr>
-                              <w:t>Proyecto}</w:t>
+                              <w:t>{Acrónimo del Proyecto}</w:t>
                             </w:r>
                             <w:r>
                               <w:rPr>
@@ -11353,23 +11349,7 @@
                           <w:sz w:val="20"/>
                           <w:szCs w:val="20"/>
                         </w:rPr>
-                        <w:t>{Acrónimo</w:t>
-                      </w:r>
-                      <w:r>
-                        <w:rPr>
-                          <w:rFonts w:ascii="Arial" w:hAnsi="Arial" w:cs="Arial"/>
-                          <w:sz w:val="20"/>
-                          <w:szCs w:val="20"/>
-                        </w:rPr>
-                        <w:t xml:space="preserve"> del </w:t>
-                      </w:r>
-                      <w:r>
-                        <w:rPr>
-                          <w:rFonts w:ascii="Arial" w:hAnsi="Arial" w:cs="Arial"/>
-                          <w:sz w:val="20"/>
-                          <w:szCs w:val="20"/>
-                        </w:rPr>
-                        <w:t>Proyecto}</w:t>
+                        <w:t>{Acrónimo del Proyecto}</w:t>
                       </w:r>
                       <w:r>
                         <w:rPr>
@@ -11552,31 +11532,7 @@
                                 <w:sz w:val="20"/>
                                 <w:szCs w:val="20"/>
                               </w:rPr>
-                              <w:t>{Acrónimo</w:t>
-                            </w:r>
-                            <w:r>
-                              <w:rPr>
-                                <w:rFonts w:ascii="Arial" w:hAnsi="Arial" w:cs="Arial"/>
-                                <w:sz w:val="20"/>
-                                <w:szCs w:val="20"/>
-                              </w:rPr>
-                              <w:t xml:space="preserve"> del </w:t>
-                            </w:r>
-                            <w:r>
-                              <w:rPr>
-                                <w:rFonts w:ascii="Arial" w:hAnsi="Arial" w:cs="Arial"/>
-                                <w:sz w:val="20"/>
-                                <w:szCs w:val="20"/>
-                              </w:rPr>
-                              <w:t>Proyecto}</w:t>
-                            </w:r>
-                            <w:r>
-                              <w:rPr>
-                                <w:rFonts w:ascii="Arial" w:hAnsi="Arial" w:cs="Arial"/>
-                                <w:sz w:val="20"/>
-                                <w:szCs w:val="20"/>
-                              </w:rPr>
-                              <w:t>_{ Acrónimo del Componente } _ {Acrónimo del Documento}</w:t>
+                              <w:t>{Acrónimo del Proyecto}_{ Acrónimo del Componente } _ {Acrónimo del Documento}</w:t>
                             </w:r>
                           </w:p>
                           <w:p>
@@ -11680,31 +11636,7 @@
                           <w:sz w:val="20"/>
                           <w:szCs w:val="20"/>
                         </w:rPr>
-                        <w:t>{Acrónimo</w:t>
-                      </w:r>
-                      <w:r>
-                        <w:rPr>
-                          <w:rFonts w:ascii="Arial" w:hAnsi="Arial" w:cs="Arial"/>
-                          <w:sz w:val="20"/>
-                          <w:szCs w:val="20"/>
-                        </w:rPr>
-                        <w:t xml:space="preserve"> del </w:t>
-                      </w:r>
-                      <w:r>
-                        <w:rPr>
-                          <w:rFonts w:ascii="Arial" w:hAnsi="Arial" w:cs="Arial"/>
-                          <w:sz w:val="20"/>
-                          <w:szCs w:val="20"/>
-                        </w:rPr>
-                        <w:t>Proyecto}</w:t>
-                      </w:r>
-                      <w:r>
-                        <w:rPr>
-                          <w:rFonts w:ascii="Arial" w:hAnsi="Arial" w:cs="Arial"/>
-                          <w:sz w:val="20"/>
-                          <w:szCs w:val="20"/>
-                        </w:rPr>
-                        <w:t>_{ Acrónimo del Componente } _ {Acrónimo del Documento}</w:t>
+                        <w:t>{Acrónimo del Proyecto}_{ Acrónimo del Componente } _ {Acrónimo del Documento}</w:t>
                       </w:r>
                     </w:p>
                     <w:p>
@@ -12112,23 +12044,7 @@
                                 <w:sz w:val="20"/>
                                 <w:szCs w:val="20"/>
                               </w:rPr>
-                              <w:t>{Nombre</w:t>
-                            </w:r>
-                            <w:r>
-                              <w:rPr>
-                                <w:rFonts w:ascii="Arial" w:hAnsi="Arial" w:cs="Arial"/>
-                                <w:sz w:val="20"/>
-                                <w:szCs w:val="20"/>
-                              </w:rPr>
-                              <w:t xml:space="preserve"> del </w:t>
-                            </w:r>
-                            <w:r>
-                              <w:rPr>
-                                <w:rFonts w:ascii="Arial" w:hAnsi="Arial" w:cs="Arial"/>
-                                <w:sz w:val="20"/>
-                                <w:szCs w:val="20"/>
-                              </w:rPr>
-                              <w:t>Ítem}</w:t>
+                              <w:t>{Nombre del Ítem}</w:t>
                             </w:r>
                           </w:p>
                         </w:txbxContent>
@@ -12183,23 +12099,7 @@
                           <w:sz w:val="20"/>
                           <w:szCs w:val="20"/>
                         </w:rPr>
-                        <w:t>{Nombre</w:t>
-                      </w:r>
-                      <w:r>
-                        <w:rPr>
-                          <w:rFonts w:ascii="Arial" w:hAnsi="Arial" w:cs="Arial"/>
-                          <w:sz w:val="20"/>
-                          <w:szCs w:val="20"/>
-                        </w:rPr>
-                        <w:t xml:space="preserve"> del </w:t>
-                      </w:r>
-                      <w:r>
-                        <w:rPr>
-                          <w:rFonts w:ascii="Arial" w:hAnsi="Arial" w:cs="Arial"/>
-                          <w:sz w:val="20"/>
-                          <w:szCs w:val="20"/>
-                        </w:rPr>
-                        <w:t>Ítem}</w:t>
+                        <w:t>{Nombre del Ítem}</w:t>
                       </w:r>
                     </w:p>
                   </w:txbxContent>
@@ -12588,31 +12488,7 @@
                                 <w:sz w:val="20"/>
                                 <w:szCs w:val="20"/>
                               </w:rPr>
-                              <w:t>{Nombre</w:t>
-                            </w:r>
-                            <w:r>
-                              <w:rPr>
-                                <w:rFonts w:ascii="Arial" w:hAnsi="Arial" w:cs="Arial"/>
-                                <w:sz w:val="20"/>
-                                <w:szCs w:val="20"/>
-                              </w:rPr>
-                              <w:t xml:space="preserve"> del </w:t>
-                            </w:r>
-                            <w:r>
-                              <w:rPr>
-                                <w:rFonts w:ascii="Arial" w:hAnsi="Arial" w:cs="Arial"/>
-                                <w:sz w:val="20"/>
-                                <w:szCs w:val="20"/>
-                              </w:rPr>
-                              <w:t>Ítem}_{Versión</w:t>
-                            </w:r>
-                            <w:r>
-                              <w:rPr>
-                                <w:rFonts w:ascii="Arial" w:hAnsi="Arial" w:cs="Arial"/>
-                                <w:sz w:val="20"/>
-                                <w:szCs w:val="20"/>
-                              </w:rPr>
-                              <w:t xml:space="preserve"> }.{ Revisión }{ Carácter de Actualización }</w:t>
+                              <w:t>{Nombre del Ítem}_{Versión }.{ Revisión }{ Carácter de Actualización }</w:t>
                             </w:r>
                           </w:p>
                           <w:p>
@@ -12705,31 +12581,7 @@
                           <w:sz w:val="20"/>
                           <w:szCs w:val="20"/>
                         </w:rPr>
-                        <w:t>{Nombre</w:t>
-                      </w:r>
-                      <w:r>
-                        <w:rPr>
-                          <w:rFonts w:ascii="Arial" w:hAnsi="Arial" w:cs="Arial"/>
-                          <w:sz w:val="20"/>
-                          <w:szCs w:val="20"/>
-                        </w:rPr>
-                        <w:t xml:space="preserve"> del </w:t>
-                      </w:r>
-                      <w:r>
-                        <w:rPr>
-                          <w:rFonts w:ascii="Arial" w:hAnsi="Arial" w:cs="Arial"/>
-                          <w:sz w:val="20"/>
-                          <w:szCs w:val="20"/>
-                        </w:rPr>
-                        <w:t>Ítem}_{Versión</w:t>
-                      </w:r>
-                      <w:r>
-                        <w:rPr>
-                          <w:rFonts w:ascii="Arial" w:hAnsi="Arial" w:cs="Arial"/>
-                          <w:sz w:val="20"/>
-                          <w:szCs w:val="20"/>
-                        </w:rPr>
-                        <w:t xml:space="preserve"> }.{ Revisión }{ Carácter de Actualización }</w:t>
+                        <w:t>{Nombre del Ítem}_{Versión }.{ Revisión }{ Carácter de Actualización }</w:t>
                       </w:r>
                     </w:p>
                     <w:p>
@@ -15615,12 +15467,1358 @@
     </w:p>
     <w:p>
       <w:pPr>
+        <w:pStyle w:val="Estilo3"/>
+        <w:rPr>
+          <w:lang w:val="es-AR"/>
+        </w:rPr>
+      </w:pPr>
+      <w:r>
+        <w:rPr>
+          <w:lang w:val="es-AR"/>
+        </w:rPr>
+        <w:t>Formato de Solicitud de Cambio</w:t>
+      </w:r>
+    </w:p>
+    <w:p>
+      <w:pPr>
         <w:pStyle w:val="Prrafodelista"/>
-        <w:spacing w:before="120" w:after="120"/>
+        <w:tabs>
+          <w:tab w:val="left" w:pos="315"/>
+        </w:tabs>
         <w:jc w:val="both"/>
         <w:rPr>
-          <w:sz w:val="21"/>
-          <w:szCs w:val="21"/>
+          <w:rFonts w:eastAsia="Times New Roman"/>
+          <w:lang w:val="es-AR"/>
+        </w:rPr>
+      </w:pPr>
+      <w:r>
+        <w:rPr>
+          <w:rFonts w:eastAsia="Times New Roman"/>
+          <w:lang w:val="es-AR"/>
+        </w:rPr>
+        <w:t xml:space="preserve">Una </w:t>
+      </w:r>
+      <w:r>
+        <w:rPr>
+          <w:rFonts w:eastAsia="Times New Roman"/>
+          <w:lang w:val="es-AR"/>
+        </w:rPr>
+        <w:t>solicitud de cambio es un documento que expresa la necesidad de una modificación de un ítem de configuración por parte de una persona</w:t>
+      </w:r>
+      <w:r>
+        <w:rPr>
+          <w:rFonts w:eastAsia="Times New Roman"/>
+          <w:lang w:val="es-AR"/>
+        </w:rPr>
+        <w:t>,</w:t>
+      </w:r>
+      <w:r>
+        <w:rPr>
+          <w:rFonts w:eastAsia="Times New Roman"/>
+          <w:lang w:val="es-AR"/>
+        </w:rPr>
+        <w:t xml:space="preserve"> la cual redacta la descri</w:t>
+      </w:r>
+      <w:r>
+        <w:rPr>
+          <w:rFonts w:eastAsia="Times New Roman"/>
+          <w:lang w:val="es-AR"/>
+        </w:rPr>
+        <w:t>pción del cambio y se lo enviará</w:t>
+      </w:r>
+      <w:r>
+        <w:rPr>
+          <w:rFonts w:eastAsia="Times New Roman"/>
+          <w:lang w:val="es-AR"/>
+        </w:rPr>
+        <w:t xml:space="preserve"> a la persona que tiene encargado el s</w:t>
+      </w:r>
+      <w:r>
+        <w:rPr>
+          <w:rFonts w:eastAsia="Times New Roman"/>
+          <w:lang w:val="es-AR"/>
+        </w:rPr>
+        <w:t>istema para que este se lo envíe al Comité de C</w:t>
+      </w:r>
+      <w:r>
+        <w:rPr>
+          <w:rFonts w:eastAsia="Times New Roman"/>
+          <w:lang w:val="es-AR"/>
+        </w:rPr>
+        <w:t>ontrol</w:t>
+      </w:r>
+      <w:r>
+        <w:rPr>
+          <w:rFonts w:eastAsia="Times New Roman"/>
+          <w:lang w:val="es-AR"/>
+        </w:rPr>
+        <w:t xml:space="preserve"> de C</w:t>
+      </w:r>
+      <w:r>
+        <w:rPr>
+          <w:rFonts w:eastAsia="Times New Roman"/>
+          <w:lang w:val="es-AR"/>
+        </w:rPr>
+        <w:t>ambio</w:t>
+      </w:r>
+      <w:r>
+        <w:rPr>
+          <w:rFonts w:eastAsia="Times New Roman"/>
+          <w:lang w:val="es-AR"/>
+        </w:rPr>
+        <w:t>s</w:t>
+      </w:r>
+      <w:r>
+        <w:rPr>
+          <w:rFonts w:eastAsia="Times New Roman"/>
+          <w:lang w:val="es-AR"/>
+        </w:rPr>
+        <w:t xml:space="preserve"> par</w:t>
+      </w:r>
+      <w:r>
+        <w:rPr>
+          <w:rFonts w:eastAsia="Times New Roman"/>
+          <w:lang w:val="es-AR"/>
+        </w:rPr>
+        <w:t>a su evaluación, el CCC evaluará</w:t>
+      </w:r>
+      <w:r>
+        <w:rPr>
+          <w:rFonts w:eastAsia="Times New Roman"/>
+          <w:lang w:val="es-AR"/>
+        </w:rPr>
+        <w:t xml:space="preserve"> el cambio con los involucrados del cambio y si es aprobado realizar</w:t>
+      </w:r>
+      <w:r>
+        <w:rPr>
+          <w:rFonts w:eastAsia="Times New Roman"/>
+          <w:lang w:val="es-AR"/>
+        </w:rPr>
+        <w:t>á</w:t>
+      </w:r>
+      <w:r>
+        <w:rPr>
+          <w:rFonts w:eastAsia="Times New Roman"/>
+          <w:lang w:val="es-AR"/>
+        </w:rPr>
+        <w:t xml:space="preserve"> un análisis del impacto de dicho cambio. De no ser apro</w:t>
+      </w:r>
+      <w:r>
+        <w:rPr>
+          <w:rFonts w:eastAsia="Times New Roman"/>
+          <w:lang w:val="es-AR"/>
+        </w:rPr>
+        <w:t>bado el cambio, se le comunicará al solicitante y se archivará</w:t>
+      </w:r>
+      <w:r>
+        <w:rPr>
+          <w:rFonts w:eastAsia="Times New Roman"/>
+          <w:lang w:val="es-AR"/>
+        </w:rPr>
+        <w:t xml:space="preserve"> la solicitud.</w:t>
+      </w:r>
+    </w:p>
+    <w:p>
+      <w:pPr>
+        <w:rPr>
+          <w:lang w:val="es-AR"/>
+        </w:rPr>
+      </w:pPr>
+    </w:p>
+    <w:p>
+      <w:pPr>
+        <w:jc w:val="center"/>
+      </w:pPr>
+      <w:r>
+        <w:rPr>
+          <w:rFonts w:ascii="Calibri" w:hAnsi="Calibri"/>
+          <w:b/>
+          <w:bCs/>
+          <w:sz w:val="28"/>
+          <w:szCs w:val="28"/>
+        </w:rPr>
+        <w:t>Revisión Histórica</w:t>
+      </w:r>
+    </w:p>
+    <w:p/>
+    <w:tbl>
+      <w:tblPr>
+        <w:tblW w:w="0" w:type="auto"/>
+        <w:jc w:val="center"/>
+        <w:tblCellMar>
+          <w:top w:w="15" w:type="dxa"/>
+          <w:left w:w="15" w:type="dxa"/>
+          <w:bottom w:w="15" w:type="dxa"/>
+          <w:right w:w="15" w:type="dxa"/>
+        </w:tblCellMar>
+        <w:tblLook w:val="04A0" w:firstRow="1" w:lastRow="0" w:firstColumn="1" w:lastColumn="0" w:noHBand="0" w:noVBand="1"/>
+      </w:tblPr>
+      <w:tblGrid>
+        <w:gridCol w:w="1876"/>
+        <w:gridCol w:w="2094"/>
+        <w:gridCol w:w="1901"/>
+        <w:gridCol w:w="2748"/>
+      </w:tblGrid>
+      <w:tr>
+        <w:trPr>
+          <w:trHeight w:val="75"/>
+          <w:jc w:val="center"/>
+        </w:trPr>
+        <w:tc>
+          <w:tcPr>
+            <w:tcW w:w="1876" w:type="dxa"/>
+            <w:tcBorders>
+              <w:top w:val="single" w:sz="6" w:space="0" w:color="000000"/>
+              <w:left w:val="single" w:sz="6" w:space="0" w:color="000000"/>
+              <w:bottom w:val="single" w:sz="6" w:space="0" w:color="000000"/>
+              <w:right w:val="single" w:sz="6" w:space="0" w:color="000000"/>
+            </w:tcBorders>
+            <w:shd w:val="clear" w:color="auto" w:fill="B7B7B7"/>
+            <w:tcMar>
+              <w:top w:w="0" w:type="dxa"/>
+              <w:left w:w="120" w:type="dxa"/>
+              <w:bottom w:w="0" w:type="dxa"/>
+              <w:right w:w="120" w:type="dxa"/>
+            </w:tcMar>
+            <w:hideMark/>
+          </w:tcPr>
+          <w:p>
+            <w:pPr>
+              <w:jc w:val="center"/>
+            </w:pPr>
+            <w:r>
+              <w:rPr>
+                <w:rFonts w:ascii="Calibri" w:hAnsi="Calibri"/>
+                <w:b/>
+                <w:bCs/>
+                <w:sz w:val="22"/>
+                <w:szCs w:val="22"/>
+              </w:rPr>
+              <w:t>Versión</w:t>
+            </w:r>
+          </w:p>
+        </w:tc>
+        <w:tc>
+          <w:tcPr>
+            <w:tcW w:w="2094" w:type="dxa"/>
+            <w:tcBorders>
+              <w:top w:val="single" w:sz="6" w:space="0" w:color="000000"/>
+              <w:left w:val="single" w:sz="6" w:space="0" w:color="000000"/>
+              <w:bottom w:val="single" w:sz="6" w:space="0" w:color="000000"/>
+              <w:right w:val="single" w:sz="6" w:space="0" w:color="000000"/>
+            </w:tcBorders>
+            <w:shd w:val="clear" w:color="auto" w:fill="B7B7B7"/>
+            <w:tcMar>
+              <w:top w:w="0" w:type="dxa"/>
+              <w:left w:w="120" w:type="dxa"/>
+              <w:bottom w:w="0" w:type="dxa"/>
+              <w:right w:w="120" w:type="dxa"/>
+            </w:tcMar>
+            <w:hideMark/>
+          </w:tcPr>
+          <w:p>
+            <w:pPr>
+              <w:jc w:val="center"/>
+            </w:pPr>
+            <w:r>
+              <w:rPr>
+                <w:rFonts w:ascii="Calibri" w:hAnsi="Calibri"/>
+                <w:b/>
+                <w:bCs/>
+                <w:sz w:val="22"/>
+                <w:szCs w:val="22"/>
+              </w:rPr>
+              <w:t>Fecha</w:t>
+            </w:r>
+          </w:p>
+        </w:tc>
+        <w:tc>
+          <w:tcPr>
+            <w:tcW w:w="1901" w:type="dxa"/>
+            <w:tcBorders>
+              <w:top w:val="single" w:sz="6" w:space="0" w:color="000000"/>
+              <w:left w:val="single" w:sz="6" w:space="0" w:color="000000"/>
+              <w:bottom w:val="single" w:sz="6" w:space="0" w:color="000000"/>
+              <w:right w:val="single" w:sz="6" w:space="0" w:color="000000"/>
+            </w:tcBorders>
+            <w:shd w:val="clear" w:color="auto" w:fill="B7B7B7"/>
+            <w:tcMar>
+              <w:top w:w="0" w:type="dxa"/>
+              <w:left w:w="120" w:type="dxa"/>
+              <w:bottom w:w="0" w:type="dxa"/>
+              <w:right w:w="120" w:type="dxa"/>
+            </w:tcMar>
+            <w:hideMark/>
+          </w:tcPr>
+          <w:p>
+            <w:pPr>
+              <w:jc w:val="center"/>
+            </w:pPr>
+            <w:r>
+              <w:rPr>
+                <w:rFonts w:ascii="Calibri" w:hAnsi="Calibri"/>
+                <w:b/>
+                <w:bCs/>
+                <w:sz w:val="22"/>
+                <w:szCs w:val="22"/>
+              </w:rPr>
+              <w:t>Estado</w:t>
+            </w:r>
+          </w:p>
+        </w:tc>
+        <w:tc>
+          <w:tcPr>
+            <w:tcW w:w="2748" w:type="dxa"/>
+            <w:tcBorders>
+              <w:top w:val="single" w:sz="6" w:space="0" w:color="000000"/>
+              <w:left w:val="single" w:sz="6" w:space="0" w:color="000000"/>
+              <w:bottom w:val="single" w:sz="6" w:space="0" w:color="000000"/>
+              <w:right w:val="single" w:sz="6" w:space="0" w:color="000000"/>
+            </w:tcBorders>
+            <w:shd w:val="clear" w:color="auto" w:fill="B7B7B7"/>
+            <w:tcMar>
+              <w:top w:w="0" w:type="dxa"/>
+              <w:left w:w="120" w:type="dxa"/>
+              <w:bottom w:w="0" w:type="dxa"/>
+              <w:right w:w="120" w:type="dxa"/>
+            </w:tcMar>
+            <w:hideMark/>
+          </w:tcPr>
+          <w:p>
+            <w:pPr>
+              <w:jc w:val="center"/>
+            </w:pPr>
+            <w:r>
+              <w:rPr>
+                <w:rFonts w:ascii="Calibri" w:hAnsi="Calibri"/>
+                <w:b/>
+                <w:bCs/>
+                <w:sz w:val="22"/>
+                <w:szCs w:val="22"/>
+              </w:rPr>
+              <w:t>Autor</w:t>
+            </w:r>
+          </w:p>
+        </w:tc>
+      </w:tr>
+      <w:tr>
+        <w:trPr>
+          <w:trHeight w:val="75"/>
+          <w:jc w:val="center"/>
+        </w:trPr>
+        <w:tc>
+          <w:tcPr>
+            <w:tcW w:w="1876" w:type="dxa"/>
+            <w:tcBorders>
+              <w:top w:val="single" w:sz="6" w:space="0" w:color="000000"/>
+              <w:left w:val="single" w:sz="6" w:space="0" w:color="000000"/>
+              <w:bottom w:val="single" w:sz="6" w:space="0" w:color="000000"/>
+              <w:right w:val="single" w:sz="6" w:space="0" w:color="000000"/>
+            </w:tcBorders>
+            <w:tcMar>
+              <w:top w:w="0" w:type="dxa"/>
+              <w:left w:w="120" w:type="dxa"/>
+              <w:bottom w:w="0" w:type="dxa"/>
+              <w:right w:w="120" w:type="dxa"/>
+            </w:tcMar>
+            <w:hideMark/>
+          </w:tcPr>
+          <w:p>
+            <w:pPr>
+              <w:jc w:val="center"/>
+            </w:pPr>
+            <w:r>
+              <w:rPr>
+                <w:rFonts w:ascii="Calibri" w:hAnsi="Calibri"/>
+                <w:sz w:val="22"/>
+                <w:szCs w:val="22"/>
+              </w:rPr>
+              <w:t>1.0</w:t>
+            </w:r>
+          </w:p>
+        </w:tc>
+        <w:tc>
+          <w:tcPr>
+            <w:tcW w:w="2094" w:type="dxa"/>
+            <w:tcBorders>
+              <w:top w:val="single" w:sz="6" w:space="0" w:color="000000"/>
+              <w:left w:val="single" w:sz="6" w:space="0" w:color="000000"/>
+              <w:bottom w:val="single" w:sz="6" w:space="0" w:color="000000"/>
+              <w:right w:val="single" w:sz="6" w:space="0" w:color="000000"/>
+            </w:tcBorders>
+            <w:tcMar>
+              <w:top w:w="0" w:type="dxa"/>
+              <w:left w:w="120" w:type="dxa"/>
+              <w:bottom w:w="0" w:type="dxa"/>
+              <w:right w:w="120" w:type="dxa"/>
+            </w:tcMar>
+            <w:hideMark/>
+          </w:tcPr>
+          <w:p>
+            <w:pPr>
+              <w:jc w:val="center"/>
+            </w:pPr>
+            <w:r>
+              <w:rPr>
+                <w:rFonts w:ascii="Calibri" w:hAnsi="Calibri"/>
+                <w:sz w:val="22"/>
+                <w:szCs w:val="22"/>
+              </w:rPr>
+              <w:t>10/06/17</w:t>
+            </w:r>
+          </w:p>
+        </w:tc>
+        <w:tc>
+          <w:tcPr>
+            <w:tcW w:w="1901" w:type="dxa"/>
+            <w:tcBorders>
+              <w:top w:val="single" w:sz="6" w:space="0" w:color="000000"/>
+              <w:left w:val="single" w:sz="6" w:space="0" w:color="000000"/>
+              <w:bottom w:val="single" w:sz="6" w:space="0" w:color="000000"/>
+              <w:right w:val="single" w:sz="6" w:space="0" w:color="000000"/>
+            </w:tcBorders>
+            <w:tcMar>
+              <w:top w:w="0" w:type="dxa"/>
+              <w:left w:w="120" w:type="dxa"/>
+              <w:bottom w:w="0" w:type="dxa"/>
+              <w:right w:w="120" w:type="dxa"/>
+            </w:tcMar>
+            <w:hideMark/>
+          </w:tcPr>
+          <w:p>
+            <w:pPr>
+              <w:jc w:val="center"/>
+            </w:pPr>
+            <w:r>
+              <w:rPr>
+                <w:rFonts w:ascii="Calibri" w:hAnsi="Calibri"/>
+                <w:sz w:val="22"/>
+                <w:szCs w:val="22"/>
+              </w:rPr>
+              <w:t>Creación</w:t>
+            </w:r>
+          </w:p>
+        </w:tc>
+        <w:tc>
+          <w:tcPr>
+            <w:tcW w:w="2748" w:type="dxa"/>
+            <w:tcBorders>
+              <w:top w:val="single" w:sz="6" w:space="0" w:color="000000"/>
+              <w:left w:val="single" w:sz="6" w:space="0" w:color="000000"/>
+              <w:bottom w:val="single" w:sz="6" w:space="0" w:color="000000"/>
+              <w:right w:val="single" w:sz="6" w:space="0" w:color="000000"/>
+            </w:tcBorders>
+            <w:tcMar>
+              <w:top w:w="0" w:type="dxa"/>
+              <w:left w:w="120" w:type="dxa"/>
+              <w:bottom w:w="0" w:type="dxa"/>
+              <w:right w:w="120" w:type="dxa"/>
+            </w:tcMar>
+            <w:hideMark/>
+          </w:tcPr>
+          <w:p>
+            <w:pPr>
+              <w:jc w:val="center"/>
+            </w:pPr>
+            <w:r>
+              <w:rPr>
+                <w:rFonts w:ascii="Calibri" w:hAnsi="Calibri"/>
+                <w:sz w:val="22"/>
+                <w:szCs w:val="22"/>
+              </w:rPr>
+              <w:t>Ingrid Rodríguez Valdivia</w:t>
+            </w:r>
+          </w:p>
+        </w:tc>
+      </w:tr>
+    </w:tbl>
+    <w:p>
+      <w:pPr>
+        <w:widowControl w:val="0"/>
+        <w:spacing w:line="276" w:lineRule="auto"/>
+      </w:pPr>
+    </w:p>
+    <w:p>
+      <w:pPr>
+        <w:jc w:val="center"/>
+        <w:rPr>
+          <w:b/>
+          <w:sz w:val="28"/>
+        </w:rPr>
+      </w:pPr>
+    </w:p>
+    <w:p>
+      <w:pPr>
+        <w:jc w:val="center"/>
+        <w:rPr>
+          <w:b/>
+          <w:sz w:val="32"/>
+        </w:rPr>
+      </w:pPr>
+      <w:r>
+        <w:rPr>
+          <w:b/>
+          <w:sz w:val="32"/>
+        </w:rPr>
+        <w:t>FORMATO</w:t>
+      </w:r>
+      <w:r>
+        <w:rPr>
+          <w:b/>
+          <w:sz w:val="32"/>
+        </w:rPr>
+        <w:t xml:space="preserve"> DE SOLICITUD DE CAMBIOS</w:t>
+      </w:r>
+    </w:p>
+    <w:p>
+      <w:pPr>
+        <w:jc w:val="both"/>
+      </w:pPr>
+    </w:p>
+    <w:tbl>
+      <w:tblPr>
+        <w:tblW w:w="8928" w:type="dxa"/>
+        <w:tblInd w:w="-108" w:type="dxa"/>
+        <w:tblBorders>
+          <w:top w:val="single" w:sz="4" w:space="0" w:color="000000"/>
+          <w:left w:val="single" w:sz="4" w:space="0" w:color="000000"/>
+          <w:bottom w:val="single" w:sz="4" w:space="0" w:color="000000"/>
+          <w:right w:val="single" w:sz="4" w:space="0" w:color="000000"/>
+          <w:insideH w:val="single" w:sz="4" w:space="0" w:color="000000"/>
+          <w:insideV w:val="single" w:sz="4" w:space="0" w:color="000000"/>
+        </w:tblBorders>
+        <w:tblLayout w:type="fixed"/>
+        <w:tblLook w:val="0000" w:firstRow="0" w:lastRow="0" w:firstColumn="0" w:lastColumn="0" w:noHBand="0" w:noVBand="0"/>
+      </w:tblPr>
+      <w:tblGrid>
+        <w:gridCol w:w="1903"/>
+        <w:gridCol w:w="14"/>
+        <w:gridCol w:w="2327"/>
+        <w:gridCol w:w="225"/>
+        <w:gridCol w:w="2117"/>
+        <w:gridCol w:w="110"/>
+        <w:gridCol w:w="2232"/>
+      </w:tblGrid>
+      <w:tr>
+        <w:tc>
+          <w:tcPr>
+            <w:tcW w:w="1917" w:type="dxa"/>
+            <w:gridSpan w:val="2"/>
+            <w:shd w:val="clear" w:color="auto" w:fill="F3F3F3"/>
+          </w:tcPr>
+          <w:p>
+            <w:pPr>
+              <w:rPr>
+                <w:rFonts w:ascii="Arial" w:hAnsi="Arial" w:cs="Arial"/>
+                <w:b/>
+              </w:rPr>
+            </w:pPr>
+            <w:r>
+              <w:rPr>
+                <w:rFonts w:ascii="Arial" w:hAnsi="Arial" w:cs="Arial"/>
+                <w:b/>
+              </w:rPr>
+              <w:t>ID</w:t>
+            </w:r>
+          </w:p>
+        </w:tc>
+        <w:tc>
+          <w:tcPr>
+            <w:tcW w:w="7011" w:type="dxa"/>
+            <w:gridSpan w:val="5"/>
+            <w:shd w:val="clear" w:color="auto" w:fill="FFFFFF"/>
+          </w:tcPr>
+          <w:p>
+            <w:r>
+              <w:t>&lt;número 2 dígitos – Nombre de la Petición del Cambio&gt;</w:t>
+            </w:r>
+          </w:p>
+          <w:p/>
+        </w:tc>
+      </w:tr>
+      <w:tr>
+        <w:tc>
+          <w:tcPr>
+            <w:tcW w:w="1917" w:type="dxa"/>
+            <w:gridSpan w:val="2"/>
+            <w:shd w:val="clear" w:color="auto" w:fill="F3F3F3"/>
+          </w:tcPr>
+          <w:p>
+            <w:pPr>
+              <w:rPr>
+                <w:rFonts w:ascii="Arial" w:hAnsi="Arial" w:cs="Arial"/>
+                <w:b/>
+              </w:rPr>
+            </w:pPr>
+            <w:r>
+              <w:rPr>
+                <w:rFonts w:ascii="Arial" w:hAnsi="Arial" w:cs="Arial"/>
+                <w:b/>
+              </w:rPr>
+              <w:t>Nombre del Proyecto</w:t>
+            </w:r>
+          </w:p>
+        </w:tc>
+        <w:tc>
+          <w:tcPr>
+            <w:tcW w:w="7011" w:type="dxa"/>
+            <w:gridSpan w:val="5"/>
+            <w:shd w:val="clear" w:color="auto" w:fill="FFFFFF"/>
+          </w:tcPr>
+          <w:p>
+            <w:r>
+              <w:t>&lt;Nombre del proyecto para el que se solicita el cambio&gt;</w:t>
+            </w:r>
+          </w:p>
+          <w:p/>
+        </w:tc>
+      </w:tr>
+      <w:tr>
+        <w:tc>
+          <w:tcPr>
+            <w:tcW w:w="1917" w:type="dxa"/>
+            <w:gridSpan w:val="2"/>
+            <w:shd w:val="clear" w:color="auto" w:fill="F3F3F3"/>
+          </w:tcPr>
+          <w:p>
+            <w:r>
+              <w:rPr>
+                <w:rFonts w:ascii="Arial" w:hAnsi="Arial" w:cs="Arial"/>
+                <w:b/>
+              </w:rPr>
+              <w:t>Fecha de Solicitud</w:t>
+            </w:r>
+          </w:p>
+        </w:tc>
+        <w:tc>
+          <w:tcPr>
+            <w:tcW w:w="2552" w:type="dxa"/>
+            <w:gridSpan w:val="2"/>
+            <w:shd w:val="clear" w:color="auto" w:fill="FFFFFF"/>
+          </w:tcPr>
+          <w:p/>
+        </w:tc>
+        <w:tc>
+          <w:tcPr>
+            <w:tcW w:w="2227" w:type="dxa"/>
+            <w:gridSpan w:val="2"/>
+            <w:shd w:val="clear" w:color="auto" w:fill="F3F3F3"/>
+          </w:tcPr>
+          <w:p>
+            <w:r>
+              <w:rPr>
+                <w:rFonts w:ascii="Arial" w:hAnsi="Arial" w:cs="Arial"/>
+                <w:b/>
+              </w:rPr>
+              <w:t>Fecha de Recepción</w:t>
+            </w:r>
+          </w:p>
+        </w:tc>
+        <w:tc>
+          <w:tcPr>
+            <w:tcW w:w="2232" w:type="dxa"/>
+            <w:shd w:val="clear" w:color="auto" w:fill="FFFFFF"/>
+          </w:tcPr>
+          <w:p/>
+        </w:tc>
+      </w:tr>
+      <w:tr>
+        <w:tc>
+          <w:tcPr>
+            <w:tcW w:w="1903" w:type="dxa"/>
+            <w:shd w:val="clear" w:color="auto" w:fill="F3F3F3"/>
+          </w:tcPr>
+          <w:p>
+            <w:r>
+              <w:rPr>
+                <w:rFonts w:ascii="Arial" w:hAnsi="Arial" w:cs="Arial"/>
+                <w:b/>
+              </w:rPr>
+              <w:t>Fuentes</w:t>
+            </w:r>
+          </w:p>
+        </w:tc>
+        <w:tc>
+          <w:tcPr>
+            <w:tcW w:w="7025" w:type="dxa"/>
+            <w:gridSpan w:val="6"/>
+          </w:tcPr>
+          <w:p>
+            <w:r>
+              <w:t>&lt;Stakeholder que ha identificado la necesidad de cambio&gt;</w:t>
+            </w:r>
+          </w:p>
+          <w:p/>
+        </w:tc>
+      </w:tr>
+      <w:tr>
+        <w:tc>
+          <w:tcPr>
+            <w:tcW w:w="1903" w:type="dxa"/>
+            <w:shd w:val="clear" w:color="auto" w:fill="F3F3F3"/>
+          </w:tcPr>
+          <w:p>
+            <w:r>
+              <w:rPr>
+                <w:rFonts w:ascii="Arial" w:hAnsi="Arial" w:cs="Arial"/>
+                <w:b/>
+              </w:rPr>
+              <w:t>Autores</w:t>
+            </w:r>
+          </w:p>
+        </w:tc>
+        <w:tc>
+          <w:tcPr>
+            <w:tcW w:w="7025" w:type="dxa"/>
+            <w:gridSpan w:val="6"/>
+          </w:tcPr>
+          <w:p>
+            <w:r>
+              <w:t>&lt;Persona que es jefe del Stakeholder&gt;</w:t>
+            </w:r>
+          </w:p>
+          <w:p/>
+        </w:tc>
+      </w:tr>
+      <w:tr>
+        <w:tc>
+          <w:tcPr>
+            <w:tcW w:w="1903" w:type="dxa"/>
+            <w:shd w:val="clear" w:color="auto" w:fill="F3F3F3"/>
+          </w:tcPr>
+          <w:p>
+            <w:r>
+              <w:rPr>
+                <w:rFonts w:ascii="Arial" w:hAnsi="Arial" w:cs="Arial"/>
+                <w:b/>
+              </w:rPr>
+              <w:t>Descripción</w:t>
+            </w:r>
+          </w:p>
+        </w:tc>
+        <w:tc>
+          <w:tcPr>
+            <w:tcW w:w="7025" w:type="dxa"/>
+            <w:gridSpan w:val="6"/>
+          </w:tcPr>
+          <w:p>
+            <w:r>
+              <w:t>&lt;Descripción detallada del cambio&gt;</w:t>
+            </w:r>
+          </w:p>
+          <w:p/>
+        </w:tc>
+      </w:tr>
+      <w:tr>
+        <w:tc>
+          <w:tcPr>
+            <w:tcW w:w="1903" w:type="dxa"/>
+            <w:shd w:val="clear" w:color="auto" w:fill="F3F3F3"/>
+          </w:tcPr>
+          <w:p>
+            <w:pPr>
+              <w:rPr>
+                <w:rFonts w:ascii="Arial" w:hAnsi="Arial" w:cs="Arial"/>
+                <w:b/>
+              </w:rPr>
+            </w:pPr>
+            <w:r>
+              <w:rPr>
+                <w:rFonts w:ascii="Arial" w:hAnsi="Arial" w:cs="Arial"/>
+                <w:b/>
+              </w:rPr>
+              <w:t>Justificación</w:t>
+            </w:r>
+          </w:p>
+        </w:tc>
+        <w:tc>
+          <w:tcPr>
+            <w:tcW w:w="7025" w:type="dxa"/>
+            <w:gridSpan w:val="6"/>
+          </w:tcPr>
+          <w:p>
+            <w:r>
+              <w:t>El cambio solicitado se considera necesario porque:</w:t>
+            </w:r>
+          </w:p>
+          <w:p>
+            <w:r>
+              <w:t>&lt;Justificación del cambio&gt;</w:t>
+            </w:r>
+          </w:p>
+          <w:p/>
+        </w:tc>
+      </w:tr>
+      <w:tr>
+        <w:tc>
+          <w:tcPr>
+            <w:tcW w:w="1903" w:type="dxa"/>
+            <w:shd w:val="clear" w:color="auto" w:fill="F3F3F3"/>
+          </w:tcPr>
+          <w:p>
+            <w:pPr>
+              <w:rPr>
+                <w:rFonts w:ascii="Arial" w:hAnsi="Arial" w:cs="Arial"/>
+                <w:b/>
+              </w:rPr>
+            </w:pPr>
+            <w:r>
+              <w:rPr>
+                <w:rFonts w:ascii="Arial" w:hAnsi="Arial" w:cs="Arial"/>
+                <w:b/>
+              </w:rPr>
+              <w:t>Estado de la solicitud</w:t>
+            </w:r>
+          </w:p>
+        </w:tc>
+        <w:tc>
+          <w:tcPr>
+            <w:tcW w:w="2341" w:type="dxa"/>
+            <w:gridSpan w:val="2"/>
+          </w:tcPr>
+          <w:p>
+            <w:r>
+              <w:t>Revisado</w:t>
+            </w:r>
+          </w:p>
+        </w:tc>
+        <w:tc>
+          <w:tcPr>
+            <w:tcW w:w="2342" w:type="dxa"/>
+            <w:gridSpan w:val="2"/>
+          </w:tcPr>
+          <w:p>
+            <w:r>
+              <w:t>Aceptado</w:t>
+            </w:r>
+          </w:p>
+        </w:tc>
+        <w:tc>
+          <w:tcPr>
+            <w:tcW w:w="2342" w:type="dxa"/>
+            <w:gridSpan w:val="2"/>
+          </w:tcPr>
+          <w:p>
+            <w:r>
+              <w:t>Rechazado</w:t>
+            </w:r>
+          </w:p>
+        </w:tc>
+      </w:tr>
+    </w:tbl>
+    <w:p/>
+    <w:p/>
+    <w:p/>
+    <w:tbl>
+      <w:tblPr>
+        <w:tblW w:w="8928" w:type="dxa"/>
+        <w:tblInd w:w="-108" w:type="dxa"/>
+        <w:tblBorders>
+          <w:top w:val="single" w:sz="6" w:space="0" w:color="000000"/>
+          <w:left w:val="single" w:sz="6" w:space="0" w:color="000000"/>
+          <w:bottom w:val="single" w:sz="6" w:space="0" w:color="000000"/>
+          <w:right w:val="single" w:sz="6" w:space="0" w:color="000000"/>
+          <w:insideH w:val="single" w:sz="6" w:space="0" w:color="000000"/>
+          <w:insideV w:val="single" w:sz="6" w:space="0" w:color="000000"/>
+        </w:tblBorders>
+        <w:tblLayout w:type="fixed"/>
+        <w:tblLook w:val="0000" w:firstRow="0" w:lastRow="0" w:firstColumn="0" w:lastColumn="0" w:noHBand="0" w:noVBand="0"/>
+      </w:tblPr>
+      <w:tblGrid>
+        <w:gridCol w:w="2628"/>
+        <w:gridCol w:w="2160"/>
+        <w:gridCol w:w="2160"/>
+        <w:gridCol w:w="1980"/>
+      </w:tblGrid>
+      <w:tr>
+        <w:tc>
+          <w:tcPr>
+            <w:tcW w:w="8928" w:type="dxa"/>
+            <w:gridSpan w:val="4"/>
+            <w:shd w:val="clear" w:color="auto" w:fill="F3F3F3"/>
+          </w:tcPr>
+          <w:p>
+            <w:pPr>
+              <w:tabs>
+                <w:tab w:val="left" w:pos="990"/>
+              </w:tabs>
+            </w:pPr>
+            <w:r>
+              <w:rPr>
+                <w:rFonts w:ascii="Arial" w:hAnsi="Arial" w:cs="Arial"/>
+                <w:b/>
+              </w:rPr>
+              <w:lastRenderedPageBreak/>
+              <w:t>Conformación del equipo de trabajo por parte de la Dependencia interesada</w:t>
+            </w:r>
+          </w:p>
+        </w:tc>
+      </w:tr>
+      <w:tr>
+        <w:tc>
+          <w:tcPr>
+            <w:tcW w:w="2628" w:type="dxa"/>
+          </w:tcPr>
+          <w:p>
+            <w:pPr>
+              <w:jc w:val="center"/>
+            </w:pPr>
+            <w:r>
+              <w:rPr>
+                <w:rFonts w:ascii="Arial" w:hAnsi="Arial" w:cs="Arial"/>
+                <w:b/>
+              </w:rPr>
+              <w:t>Nombre</w:t>
+            </w:r>
+          </w:p>
+        </w:tc>
+        <w:tc>
+          <w:tcPr>
+            <w:tcW w:w="2160" w:type="dxa"/>
+          </w:tcPr>
+          <w:p>
+            <w:pPr>
+              <w:jc w:val="center"/>
+            </w:pPr>
+            <w:r>
+              <w:rPr>
+                <w:rFonts w:ascii="Arial" w:hAnsi="Arial" w:cs="Arial"/>
+                <w:b/>
+              </w:rPr>
+              <w:t>Cargo</w:t>
+            </w:r>
+          </w:p>
+        </w:tc>
+        <w:tc>
+          <w:tcPr>
+            <w:tcW w:w="2160" w:type="dxa"/>
+          </w:tcPr>
+          <w:p>
+            <w:pPr>
+              <w:jc w:val="center"/>
+            </w:pPr>
+            <w:r>
+              <w:rPr>
+                <w:rFonts w:ascii="Arial" w:hAnsi="Arial" w:cs="Arial"/>
+                <w:b/>
+              </w:rPr>
+              <w:t>Responsabilidad en el proyecto</w:t>
+            </w:r>
+          </w:p>
+        </w:tc>
+        <w:tc>
+          <w:tcPr>
+            <w:tcW w:w="1980" w:type="dxa"/>
+          </w:tcPr>
+          <w:p>
+            <w:pPr>
+              <w:jc w:val="center"/>
+            </w:pPr>
+            <w:r>
+              <w:rPr>
+                <w:rFonts w:ascii="Arial" w:hAnsi="Arial" w:cs="Arial"/>
+                <w:b/>
+              </w:rPr>
+              <w:t>Disponibilidad</w:t>
+            </w:r>
+            <w:r>
+              <w:rPr>
+                <w:rFonts w:ascii="Arial" w:hAnsi="Arial" w:cs="Arial"/>
+                <w:b/>
+              </w:rPr>
+              <w:br/>
+            </w:r>
+            <w:r>
+              <w:rPr>
+                <w:rFonts w:ascii="Arial" w:hAnsi="Arial" w:cs="Arial"/>
+              </w:rPr>
+              <w:t>Horas x Semana</w:t>
+            </w:r>
+          </w:p>
+        </w:tc>
+      </w:tr>
+      <w:tr>
+        <w:tc>
+          <w:tcPr>
+            <w:tcW w:w="2628" w:type="dxa"/>
+          </w:tcPr>
+          <w:p/>
+        </w:tc>
+        <w:tc>
+          <w:tcPr>
+            <w:tcW w:w="2160" w:type="dxa"/>
+          </w:tcPr>
+          <w:p/>
+        </w:tc>
+        <w:tc>
+          <w:tcPr>
+            <w:tcW w:w="2160" w:type="dxa"/>
+          </w:tcPr>
+          <w:p>
+            <w:r>
+              <w:rPr>
+                <w:rFonts w:ascii="Arial" w:hAnsi="Arial" w:cs="Arial"/>
+              </w:rPr>
+              <w:t>Usuario líder *</w:t>
+            </w:r>
+          </w:p>
+        </w:tc>
+        <w:tc>
+          <w:tcPr>
+            <w:tcW w:w="1980" w:type="dxa"/>
+          </w:tcPr>
+          <w:p/>
+        </w:tc>
+      </w:tr>
+      <w:tr>
+        <w:tc>
+          <w:tcPr>
+            <w:tcW w:w="2628" w:type="dxa"/>
+          </w:tcPr>
+          <w:p/>
+        </w:tc>
+        <w:tc>
+          <w:tcPr>
+            <w:tcW w:w="2160" w:type="dxa"/>
+          </w:tcPr>
+          <w:p/>
+        </w:tc>
+        <w:tc>
+          <w:tcPr>
+            <w:tcW w:w="2160" w:type="dxa"/>
+          </w:tcPr>
+          <w:p/>
+        </w:tc>
+        <w:tc>
+          <w:tcPr>
+            <w:tcW w:w="1980" w:type="dxa"/>
+          </w:tcPr>
+          <w:p/>
+        </w:tc>
+      </w:tr>
+      <w:tr>
+        <w:tc>
+          <w:tcPr>
+            <w:tcW w:w="2628" w:type="dxa"/>
+          </w:tcPr>
+          <w:p/>
+        </w:tc>
+        <w:tc>
+          <w:tcPr>
+            <w:tcW w:w="2160" w:type="dxa"/>
+          </w:tcPr>
+          <w:p/>
+        </w:tc>
+        <w:tc>
+          <w:tcPr>
+            <w:tcW w:w="2160" w:type="dxa"/>
+          </w:tcPr>
+          <w:p/>
+        </w:tc>
+        <w:tc>
+          <w:tcPr>
+            <w:tcW w:w="1980" w:type="dxa"/>
+          </w:tcPr>
+          <w:p/>
+        </w:tc>
+      </w:tr>
+    </w:tbl>
+    <w:p>
+      <w:r>
+        <w:rPr>
+          <w:rFonts w:ascii="Arial" w:hAnsi="Arial" w:cs="Arial"/>
+        </w:rPr>
+        <w:t>* Todo equipo de trabajo deberá definir un usuario líder del proyecto</w:t>
+      </w:r>
+    </w:p>
+    <w:p/>
+    <w:p/>
+    <w:tbl>
+      <w:tblPr>
+        <w:tblpPr w:leftFromText="141" w:rightFromText="141" w:vertAnchor="text" w:horzAnchor="margin" w:tblpX="-102" w:tblpY="-10"/>
+        <w:tblW w:w="8999" w:type="dxa"/>
+        <w:tblBorders>
+          <w:top w:val="single" w:sz="4" w:space="0" w:color="000000"/>
+          <w:left w:val="single" w:sz="4" w:space="0" w:color="000000"/>
+          <w:bottom w:val="single" w:sz="4" w:space="0" w:color="000000"/>
+          <w:right w:val="single" w:sz="4" w:space="0" w:color="000000"/>
+          <w:insideH w:val="single" w:sz="4" w:space="0" w:color="000000"/>
+          <w:insideV w:val="single" w:sz="4" w:space="0" w:color="000000"/>
+        </w:tblBorders>
+        <w:tblLayout w:type="fixed"/>
+        <w:tblLook w:val="0000" w:firstRow="0" w:lastRow="0" w:firstColumn="0" w:lastColumn="0" w:noHBand="0" w:noVBand="0"/>
+      </w:tblPr>
+      <w:tblGrid>
+        <w:gridCol w:w="4592"/>
+        <w:gridCol w:w="4407"/>
+      </w:tblGrid>
+      <w:tr>
+        <w:tc>
+          <w:tcPr>
+            <w:tcW w:w="8999" w:type="dxa"/>
+            <w:gridSpan w:val="2"/>
+            <w:shd w:val="clear" w:color="auto" w:fill="E6E6E6"/>
+          </w:tcPr>
+          <w:p>
+            <w:r>
+              <w:rPr>
+                <w:rFonts w:ascii="Arial" w:hAnsi="Arial" w:cs="Arial"/>
+                <w:b/>
+              </w:rPr>
+              <w:t xml:space="preserve">Costos de realizar el cambio </w:t>
+            </w:r>
+            <w:r>
+              <w:rPr>
+                <w:rFonts w:ascii="Arial" w:hAnsi="Arial" w:cs="Arial"/>
+              </w:rPr>
+              <w:t>(</w:t>
+            </w:r>
+            <w:r>
+              <w:rPr>
+                <w:rFonts w:ascii="Arial" w:hAnsi="Arial" w:cs="Arial"/>
+              </w:rPr>
+              <w:t>en S/.)</w:t>
+            </w:r>
+          </w:p>
+        </w:tc>
+      </w:tr>
+      <w:tr>
+        <w:tc>
+          <w:tcPr>
+            <w:tcW w:w="4592" w:type="dxa"/>
+            <w:shd w:val="clear" w:color="auto" w:fill="E7E6E6" w:themeFill="background2"/>
+          </w:tcPr>
+          <w:p>
+            <w:pPr>
+              <w:jc w:val="center"/>
+              <w:rPr>
+                <w:b/>
+              </w:rPr>
+            </w:pPr>
+            <w:r>
+              <w:rPr>
+                <w:b/>
+              </w:rPr>
+              <w:t>Horas hombre</w:t>
+            </w:r>
+          </w:p>
+        </w:tc>
+        <w:tc>
+          <w:tcPr>
+            <w:tcW w:w="4407" w:type="dxa"/>
+            <w:shd w:val="clear" w:color="auto" w:fill="E7E6E6" w:themeFill="background2"/>
+          </w:tcPr>
+          <w:p>
+            <w:pPr>
+              <w:jc w:val="center"/>
+              <w:rPr>
+                <w:b/>
+              </w:rPr>
+            </w:pPr>
+            <w:r>
+              <w:rPr>
+                <w:b/>
+              </w:rPr>
+              <w:t>Honorarios</w:t>
+            </w:r>
+          </w:p>
+        </w:tc>
+      </w:tr>
+      <w:tr>
+        <w:tc>
+          <w:tcPr>
+            <w:tcW w:w="4592" w:type="dxa"/>
+          </w:tcPr>
+          <w:p/>
+        </w:tc>
+        <w:tc>
+          <w:tcPr>
+            <w:tcW w:w="4407" w:type="dxa"/>
+          </w:tcPr>
+          <w:p/>
+        </w:tc>
+      </w:tr>
+      <w:tr>
+        <w:tc>
+          <w:tcPr>
+            <w:tcW w:w="4592" w:type="dxa"/>
+          </w:tcPr>
+          <w:p>
+            <w:pPr>
+              <w:jc w:val="right"/>
+            </w:pPr>
+            <w:r>
+              <w:t>Total</w:t>
+            </w:r>
+          </w:p>
+        </w:tc>
+        <w:tc>
+          <w:tcPr>
+            <w:tcW w:w="4407" w:type="dxa"/>
+            <w:shd w:val="clear" w:color="auto" w:fill="FFF2CC" w:themeFill="accent4" w:themeFillTint="33"/>
+          </w:tcPr>
+          <w:p/>
+        </w:tc>
+      </w:tr>
+    </w:tbl>
+    <w:p/>
+    <w:tbl>
+      <w:tblPr>
+        <w:tblW w:w="8980" w:type="dxa"/>
+        <w:tblInd w:w="-108" w:type="dxa"/>
+        <w:tblBorders>
+          <w:top w:val="single" w:sz="4" w:space="0" w:color="000000"/>
+          <w:left w:val="single" w:sz="4" w:space="0" w:color="000000"/>
+          <w:bottom w:val="single" w:sz="4" w:space="0" w:color="000000"/>
+          <w:right w:val="single" w:sz="4" w:space="0" w:color="000000"/>
+          <w:insideH w:val="single" w:sz="4" w:space="0" w:color="000000"/>
+          <w:insideV w:val="single" w:sz="4" w:space="0" w:color="000000"/>
+        </w:tblBorders>
+        <w:tblLayout w:type="fixed"/>
+        <w:tblLook w:val="0000" w:firstRow="0" w:lastRow="0" w:firstColumn="0" w:lastColumn="0" w:noHBand="0" w:noVBand="0"/>
+      </w:tblPr>
+      <w:tblGrid>
+        <w:gridCol w:w="8980"/>
+      </w:tblGrid>
+      <w:tr>
+        <w:tc>
+          <w:tcPr>
+            <w:tcW w:w="8980" w:type="dxa"/>
+            <w:shd w:val="clear" w:color="auto" w:fill="E6E6E6"/>
+          </w:tcPr>
+          <w:p>
+            <w:r>
+              <w:rPr>
+                <w:rFonts w:ascii="Arial" w:hAnsi="Arial" w:cs="Arial"/>
+                <w:b/>
+              </w:rPr>
+              <w:t>Definir Riesgos potenciales del proyecto</w:t>
+            </w:r>
+          </w:p>
+        </w:tc>
+      </w:tr>
+      <w:tr>
+        <w:tc>
+          <w:tcPr>
+            <w:tcW w:w="8980" w:type="dxa"/>
+          </w:tcPr>
+          <w:p/>
+          <w:p/>
+        </w:tc>
+      </w:tr>
+    </w:tbl>
+    <w:p/>
+    <w:p/>
+    <w:p/>
+    <w:p/>
+    <w:p/>
+    <w:p/>
+    <w:p/>
+    <w:p/>
+    <w:tbl>
+      <w:tblPr>
+        <w:tblW w:w="8980" w:type="dxa"/>
+        <w:tblInd w:w="-108" w:type="dxa"/>
+        <w:tblLayout w:type="fixed"/>
+        <w:tblLook w:val="0000" w:firstRow="0" w:lastRow="0" w:firstColumn="0" w:lastColumn="0" w:noHBand="0" w:noVBand="0"/>
+      </w:tblPr>
+      <w:tblGrid>
+        <w:gridCol w:w="3528"/>
+        <w:gridCol w:w="1980"/>
+        <w:gridCol w:w="3472"/>
+      </w:tblGrid>
+      <w:tr>
+        <w:tc>
+          <w:tcPr>
+            <w:tcW w:w="3528" w:type="dxa"/>
+            <w:tcBorders>
+              <w:bottom w:val="single" w:sz="4" w:space="0" w:color="000000"/>
+            </w:tcBorders>
+          </w:tcPr>
+          <w:p/>
+        </w:tc>
+        <w:tc>
+          <w:tcPr>
+            <w:tcW w:w="1980" w:type="dxa"/>
+          </w:tcPr>
+          <w:p/>
+        </w:tc>
+        <w:tc>
+          <w:tcPr>
+            <w:tcW w:w="3472" w:type="dxa"/>
+            <w:tcBorders>
+              <w:bottom w:val="single" w:sz="4" w:space="0" w:color="000000"/>
+            </w:tcBorders>
+          </w:tcPr>
+          <w:p/>
+        </w:tc>
+      </w:tr>
+      <w:tr>
+        <w:tc>
+          <w:tcPr>
+            <w:tcW w:w="3528" w:type="dxa"/>
+            <w:tcBorders>
+              <w:top w:val="single" w:sz="4" w:space="0" w:color="000000"/>
+            </w:tcBorders>
+          </w:tcPr>
+          <w:p>
+            <w:pPr>
+              <w:jc w:val="center"/>
+            </w:pPr>
+            <w:r>
+              <w:rPr>
+                <w:rFonts w:ascii="Arial" w:hAnsi="Arial" w:cs="Arial"/>
+                <w:b/>
+              </w:rPr>
+              <w:t>Autor de cambio</w:t>
+            </w:r>
+          </w:p>
+        </w:tc>
+        <w:tc>
+          <w:tcPr>
+            <w:tcW w:w="1980" w:type="dxa"/>
+          </w:tcPr>
+          <w:p/>
+        </w:tc>
+        <w:tc>
+          <w:tcPr>
+            <w:tcW w:w="3472" w:type="dxa"/>
+            <w:tcBorders>
+              <w:top w:val="single" w:sz="4" w:space="0" w:color="000000"/>
+            </w:tcBorders>
+          </w:tcPr>
+          <w:p>
+            <w:pPr>
+              <w:jc w:val="center"/>
+            </w:pPr>
+            <w:r>
+              <w:rPr>
+                <w:rFonts w:ascii="Arial" w:hAnsi="Arial" w:cs="Arial"/>
+                <w:b/>
+              </w:rPr>
+              <w:t>Jefe del Proceso</w:t>
+            </w:r>
+          </w:p>
+        </w:tc>
+      </w:tr>
+    </w:tbl>
+    <w:p>
+      <w:pPr>
+        <w:rPr>
+          <w:lang w:val="es-AR"/>
+        </w:rPr>
+      </w:pPr>
+    </w:p>
+    <w:p>
+      <w:pPr>
+        <w:rPr>
+          <w:lang w:val="es-AR"/>
+        </w:rPr>
+      </w:pPr>
+    </w:p>
+    <w:p>
+      <w:pPr>
+        <w:rPr>
           <w:lang w:val="es-AR"/>
         </w:rPr>
       </w:pPr>
@@ -15637,7 +16835,7 @@
 </file>
 
 <file path=word/endnotes.xml><?xml version="1.0" encoding="utf-8"?>
-<w:endnotes xmlns:wpc="http://schemas.microsoft.com/office/word/2010/wordprocessingCanvas" xmlns:cx="http://schemas.microsoft.com/office/drawing/2014/chartex" xmlns:mc="http://schemas.openxmlformats.org/markup-compatibility/2006" xmlns:o="urn:schemas-microsoft-com:office:office" xmlns:r="http://schemas.openxmlformats.org/officeDocument/2006/relationships" xmlns:m="http://schemas.openxmlformats.org/officeDocument/2006/math" xmlns:v="urn:schemas-microsoft-com:vml" xmlns:wp14="http://schemas.microsoft.com/office/word/2010/wordprocessingDrawing" xmlns:wp="http://schemas.openxmlformats.org/drawingml/2006/wordprocessingDrawing" xmlns:w10="urn:schemas-microsoft-com:office:word" xmlns:w="http://schemas.openxmlformats.org/wordprocessingml/2006/main" xmlns:w14="http://schemas.microsoft.com/office/word/2010/wordml" xmlns:w15="http://schemas.microsoft.com/office/word/2012/wordml" xmlns:w16se="http://schemas.microsoft.com/office/word/2015/wordml/symex" xmlns:wpg="http://schemas.microsoft.com/office/word/2010/wordprocessingGroup" xmlns:wpi="http://schemas.microsoft.com/office/word/2010/wordprocessingInk" xmlns:wne="http://schemas.microsoft.com/office/word/2006/wordml" xmlns:wps="http://schemas.microsoft.com/office/word/2010/wordprocessingShape" mc:Ignorable="w14 w15 w16se wp14">
+<w:endnotes xmlns:wpc="http://schemas.microsoft.com/office/word/2010/wordprocessingCanvas" xmlns:mc="http://schemas.openxmlformats.org/markup-compatibility/2006" xmlns:o="urn:schemas-microsoft-com:office:office" xmlns:r="http://schemas.openxmlformats.org/officeDocument/2006/relationships" xmlns:m="http://schemas.openxmlformats.org/officeDocument/2006/math" xmlns:v="urn:schemas-microsoft-com:vml" xmlns:wp14="http://schemas.microsoft.com/office/word/2010/wordprocessingDrawing" xmlns:wp="http://schemas.openxmlformats.org/drawingml/2006/wordprocessingDrawing" xmlns:w10="urn:schemas-microsoft-com:office:word" xmlns:w="http://schemas.openxmlformats.org/wordprocessingml/2006/main" xmlns:w14="http://schemas.microsoft.com/office/word/2010/wordml" xmlns:w15="http://schemas.microsoft.com/office/word/2012/wordml" xmlns:wpg="http://schemas.microsoft.com/office/word/2010/wordprocessingGroup" xmlns:wpi="http://schemas.microsoft.com/office/word/2010/wordprocessingInk" xmlns:wne="http://schemas.microsoft.com/office/word/2006/wordml" xmlns:wps="http://schemas.microsoft.com/office/word/2010/wordprocessingShape" mc:Ignorable="w14 w15 wp14">
   <w:endnote w:type="separator" w:id="-1">
     <w:p>
       <w:r>
@@ -15656,7 +16854,7 @@
 </file>
 
 <file path=word/footer1.xml><?xml version="1.0" encoding="utf-8"?>
-<w:ftr xmlns:wpc="http://schemas.microsoft.com/office/word/2010/wordprocessingCanvas" xmlns:cx="http://schemas.microsoft.com/office/drawing/2014/chartex" xmlns:mc="http://schemas.openxmlformats.org/markup-compatibility/2006" xmlns:o="urn:schemas-microsoft-com:office:office" xmlns:r="http://schemas.openxmlformats.org/officeDocument/2006/relationships" xmlns:m="http://schemas.openxmlformats.org/officeDocument/2006/math" xmlns:v="urn:schemas-microsoft-com:vml" xmlns:wp14="http://schemas.microsoft.com/office/word/2010/wordprocessingDrawing" xmlns:wp="http://schemas.openxmlformats.org/drawingml/2006/wordprocessingDrawing" xmlns:w10="urn:schemas-microsoft-com:office:word" xmlns:w="http://schemas.openxmlformats.org/wordprocessingml/2006/main" xmlns:w14="http://schemas.microsoft.com/office/word/2010/wordml" xmlns:w15="http://schemas.microsoft.com/office/word/2012/wordml" xmlns:w16se="http://schemas.microsoft.com/office/word/2015/wordml/symex" xmlns:wpg="http://schemas.microsoft.com/office/word/2010/wordprocessingGroup" xmlns:wpi="http://schemas.microsoft.com/office/word/2010/wordprocessingInk" xmlns:wne="http://schemas.microsoft.com/office/word/2006/wordml" xmlns:wps="http://schemas.microsoft.com/office/word/2010/wordprocessingShape" mc:Ignorable="w14 w15 w16se wp14">
+<w:ftr xmlns:wpc="http://schemas.microsoft.com/office/word/2010/wordprocessingCanvas" xmlns:mc="http://schemas.openxmlformats.org/markup-compatibility/2006" xmlns:o="urn:schemas-microsoft-com:office:office" xmlns:r="http://schemas.openxmlformats.org/officeDocument/2006/relationships" xmlns:m="http://schemas.openxmlformats.org/officeDocument/2006/math" xmlns:v="urn:schemas-microsoft-com:vml" xmlns:wp14="http://schemas.microsoft.com/office/word/2010/wordprocessingDrawing" xmlns:wp="http://schemas.openxmlformats.org/drawingml/2006/wordprocessingDrawing" xmlns:w10="urn:schemas-microsoft-com:office:word" xmlns:w="http://schemas.openxmlformats.org/wordprocessingml/2006/main" xmlns:w14="http://schemas.microsoft.com/office/word/2010/wordml" xmlns:w15="http://schemas.microsoft.com/office/word/2012/wordml" xmlns:wpg="http://schemas.microsoft.com/office/word/2010/wordprocessingGroup" xmlns:wpi="http://schemas.microsoft.com/office/word/2010/wordprocessingInk" xmlns:wne="http://schemas.microsoft.com/office/word/2006/wordml" xmlns:wps="http://schemas.microsoft.com/office/word/2010/wordprocessingShape" mc:Ignorable="w14 w15 wp14">
   <w:p>
     <w:pPr>
       <w:tabs>
@@ -15752,7 +16950,7 @@
         <w:noProof/>
         <w:color w:val="323E4F" w:themeColor="text2" w:themeShade="BF"/>
       </w:rPr>
-      <w:t>11</w:t>
+      <w:t>1</w:t>
     </w:r>
     <w:r>
       <w:rPr>
@@ -15803,7 +17001,7 @@
         <w:noProof/>
         <w:color w:val="323E4F" w:themeColor="text2" w:themeShade="BF"/>
       </w:rPr>
-      <w:t>17</w:t>
+      <w:t>19</w:t>
     </w:r>
     <w:r>
       <w:rPr>
@@ -15825,7 +17023,7 @@
 </file>
 
 <file path=word/footnotes.xml><?xml version="1.0" encoding="utf-8"?>
-<w:footnotes xmlns:wpc="http://schemas.microsoft.com/office/word/2010/wordprocessingCanvas" xmlns:cx="http://schemas.microsoft.com/office/drawing/2014/chartex" xmlns:mc="http://schemas.openxmlformats.org/markup-compatibility/2006" xmlns:o="urn:schemas-microsoft-com:office:office" xmlns:r="http://schemas.openxmlformats.org/officeDocument/2006/relationships" xmlns:m="http://schemas.openxmlformats.org/officeDocument/2006/math" xmlns:v="urn:schemas-microsoft-com:vml" xmlns:wp14="http://schemas.microsoft.com/office/word/2010/wordprocessingDrawing" xmlns:wp="http://schemas.openxmlformats.org/drawingml/2006/wordprocessingDrawing" xmlns:w10="urn:schemas-microsoft-com:office:word" xmlns:w="http://schemas.openxmlformats.org/wordprocessingml/2006/main" xmlns:w14="http://schemas.microsoft.com/office/word/2010/wordml" xmlns:w15="http://schemas.microsoft.com/office/word/2012/wordml" xmlns:w16se="http://schemas.microsoft.com/office/word/2015/wordml/symex" xmlns:wpg="http://schemas.microsoft.com/office/word/2010/wordprocessingGroup" xmlns:wpi="http://schemas.microsoft.com/office/word/2010/wordprocessingInk" xmlns:wne="http://schemas.microsoft.com/office/word/2006/wordml" xmlns:wps="http://schemas.microsoft.com/office/word/2010/wordprocessingShape" mc:Ignorable="w14 w15 w16se wp14">
+<w:footnotes xmlns:wpc="http://schemas.microsoft.com/office/word/2010/wordprocessingCanvas" xmlns:mc="http://schemas.openxmlformats.org/markup-compatibility/2006" xmlns:o="urn:schemas-microsoft-com:office:office" xmlns:r="http://schemas.openxmlformats.org/officeDocument/2006/relationships" xmlns:m="http://schemas.openxmlformats.org/officeDocument/2006/math" xmlns:v="urn:schemas-microsoft-com:vml" xmlns:wp14="http://schemas.microsoft.com/office/word/2010/wordprocessingDrawing" xmlns:wp="http://schemas.openxmlformats.org/drawingml/2006/wordprocessingDrawing" xmlns:w10="urn:schemas-microsoft-com:office:word" xmlns:w="http://schemas.openxmlformats.org/wordprocessingml/2006/main" xmlns:w14="http://schemas.microsoft.com/office/word/2010/wordml" xmlns:w15="http://schemas.microsoft.com/office/word/2012/wordml" xmlns:wpg="http://schemas.microsoft.com/office/word/2010/wordprocessingGroup" xmlns:wpi="http://schemas.microsoft.com/office/word/2010/wordprocessingInk" xmlns:wne="http://schemas.microsoft.com/office/word/2006/wordml" xmlns:wps="http://schemas.microsoft.com/office/word/2010/wordprocessingShape" mc:Ignorable="w14 w15 wp14">
   <w:footnote w:type="separator" w:id="-1">
     <w:p>
       <w:r>
@@ -15844,7 +17042,7 @@
 </file>
 
 <file path=word/numbering.xml><?xml version="1.0" encoding="utf-8"?>
-<w:numbering xmlns:wpc="http://schemas.microsoft.com/office/word/2010/wordprocessingCanvas" xmlns:cx="http://schemas.microsoft.com/office/drawing/2014/chartex" xmlns:mc="http://schemas.openxmlformats.org/markup-compatibility/2006" xmlns:o="urn:schemas-microsoft-com:office:office" xmlns:r="http://schemas.openxmlformats.org/officeDocument/2006/relationships" xmlns:m="http://schemas.openxmlformats.org/officeDocument/2006/math" xmlns:v="urn:schemas-microsoft-com:vml" xmlns:wp14="http://schemas.microsoft.com/office/word/2010/wordprocessingDrawing" xmlns:wp="http://schemas.openxmlformats.org/drawingml/2006/wordprocessingDrawing" xmlns:w10="urn:schemas-microsoft-com:office:word" xmlns:w="http://schemas.openxmlformats.org/wordprocessingml/2006/main" xmlns:w14="http://schemas.microsoft.com/office/word/2010/wordml" xmlns:w15="http://schemas.microsoft.com/office/word/2012/wordml" xmlns:w16se="http://schemas.microsoft.com/office/word/2015/wordml/symex" xmlns:wpg="http://schemas.microsoft.com/office/word/2010/wordprocessingGroup" xmlns:wpi="http://schemas.microsoft.com/office/word/2010/wordprocessingInk" xmlns:wne="http://schemas.microsoft.com/office/word/2006/wordml" xmlns:wps="http://schemas.microsoft.com/office/word/2010/wordprocessingShape" mc:Ignorable="w14 w15 w16se wp14">
+<w:numbering xmlns:wpc="http://schemas.microsoft.com/office/word/2010/wordprocessingCanvas" xmlns:mc="http://schemas.openxmlformats.org/markup-compatibility/2006" xmlns:o="urn:schemas-microsoft-com:office:office" xmlns:r="http://schemas.openxmlformats.org/officeDocument/2006/relationships" xmlns:m="http://schemas.openxmlformats.org/officeDocument/2006/math" xmlns:v="urn:schemas-microsoft-com:vml" xmlns:wp14="http://schemas.microsoft.com/office/word/2010/wordprocessingDrawing" xmlns:wp="http://schemas.openxmlformats.org/drawingml/2006/wordprocessingDrawing" xmlns:w10="urn:schemas-microsoft-com:office:word" xmlns:w="http://schemas.openxmlformats.org/wordprocessingml/2006/main" xmlns:w14="http://schemas.microsoft.com/office/word/2010/wordml" xmlns:w15="http://schemas.microsoft.com/office/word/2012/wordml" xmlns:wpg="http://schemas.microsoft.com/office/word/2010/wordprocessingGroup" xmlns:wpi="http://schemas.microsoft.com/office/word/2010/wordprocessingInk" xmlns:wne="http://schemas.microsoft.com/office/word/2006/wordml" xmlns:wps="http://schemas.microsoft.com/office/word/2010/wordprocessingShape" mc:Ignorable="w14 w15 wp14">
   <w:abstractNum w:abstractNumId="0" w15:restartNumberingAfterBreak="0">
     <w:nsid w:val="00266297"/>
     <w:multiLevelType w:val="multilevel"/>
@@ -18296,7 +19494,7 @@
 </file>
 
 <file path=word/styles.xml><?xml version="1.0" encoding="utf-8"?>
-<w:styles xmlns:mc="http://schemas.openxmlformats.org/markup-compatibility/2006" xmlns:r="http://schemas.openxmlformats.org/officeDocument/2006/relationships" xmlns:w="http://schemas.openxmlformats.org/wordprocessingml/2006/main" xmlns:w14="http://schemas.microsoft.com/office/word/2010/wordml" xmlns:w15="http://schemas.microsoft.com/office/word/2012/wordml" xmlns:w16se="http://schemas.microsoft.com/office/word/2015/wordml/symex" mc:Ignorable="w14 w15 w16se">
+<w:styles xmlns:mc="http://schemas.openxmlformats.org/markup-compatibility/2006" xmlns:r="http://schemas.openxmlformats.org/officeDocument/2006/relationships" xmlns:w="http://schemas.openxmlformats.org/wordprocessingml/2006/main" xmlns:w14="http://schemas.microsoft.com/office/word/2010/wordml" xmlns:w15="http://schemas.microsoft.com/office/word/2012/wordml" mc:Ignorable="w14 w15">
   <w:docDefaults>
     <w:rPrDefault>
       <w:rPr>
@@ -18869,7 +20067,7 @@
       <w:lang w:val="es-ES_tradnl" w:eastAsia="es-ES"/>
     </w:rPr>
   </w:style>
-  <w:style w:type="paragraph" w:styleId="TtuloTDC">
+  <w:style w:type="paragraph" w:styleId="TtulodeTDC">
     <w:name w:val="TOC Heading"/>
     <w:basedOn w:val="Ttulo1"/>
     <w:next w:val="Normal"/>
@@ -20273,7 +21471,7 @@
 </file>
 
 <file path=customXml/itemProps1.xml><?xml version="1.0" encoding="utf-8"?>
-<ds:datastoreItem xmlns:ds="http://schemas.openxmlformats.org/officeDocument/2006/customXml" ds:itemID="{9D71A7E9-5A87-4D0B-A7D5-6E0FB7DF722C}">
+<ds:datastoreItem xmlns:ds="http://schemas.openxmlformats.org/officeDocument/2006/customXml" ds:itemID="{340BE298-B2D4-48B0-8674-3054AA3CA06A}">
   <ds:schemaRefs>
     <ds:schemaRef ds:uri="http://schemas.openxmlformats.org/officeDocument/2006/bibliography"/>
   </ds:schemaRefs>

</xml_diff>